<commit_message>
Revert "Merge pull request #1 from shahril2206/bugfix-double-booking"
This reverts commit 1183e27ab6449dcaf718c6aac29808b98b576e7d, reversing
changes made to b0929f752c9e288a31037f73306501164ac454f1.
</commit_message>
<xml_diff>
--- a/docs/SCM Plan.docx
+++ b/docs/SCM Plan.docx
@@ -1,6 +1,6 @@
 
 <file path=word/document.xml><?xml version="1.0" encoding="utf-8"?>
-<w:document xmlns:wpc="http://schemas.microsoft.com/office/word/2010/wordprocessingCanvas" xmlns:cx="http://schemas.microsoft.com/office/drawing/2014/chartex" xmlns:cx1="http://schemas.microsoft.com/office/drawing/2015/9/8/chartex" xmlns:cx2="http://schemas.microsoft.com/office/drawing/2015/10/21/chartex" xmlns:cx3="http://schemas.microsoft.com/office/drawing/2016/5/9/chartex" xmlns:cx4="http://schemas.microsoft.com/office/drawing/2016/5/10/chartex" xmlns:cx5="http://schemas.microsoft.com/office/drawing/2016/5/11/chartex" xmlns:cx6="http://schemas.microsoft.com/office/drawing/2016/5/12/chartex" xmlns:cx7="http://schemas.microsoft.com/office/drawing/2016/5/13/chartex" xmlns:cx8="http://schemas.microsoft.com/office/drawing/2016/5/14/chartex" xmlns:mc="http://schemas.openxmlformats.org/markup-compatibility/2006" xmlns:aink="http://schemas.microsoft.com/office/drawing/2016/ink" xmlns:am3d="http://schemas.microsoft.com/office/drawing/2017/model3d" xmlns:o="urn:schemas-microsoft-com:office:office" xmlns:oel="http://schemas.microsoft.com/office/2019/extlst" xmlns:r="http://schemas.openxmlformats.org/officeDocument/2006/relationships" xmlns:m="http://schemas.openxmlformats.org/officeDocument/2006/math" xmlns:v="urn:schemas-microsoft-com:vml" xmlns:wp14="http://schemas.microsoft.com/office/word/2010/wordprocessingDrawing" xmlns:wp="http://schemas.openxmlformats.org/drawingml/2006/wordprocessingDrawing" xmlns:w10="urn:schemas-microsoft-com:office:word" xmlns:w="http://schemas.openxmlformats.org/wordprocessingml/2006/main" xmlns:w14="http://schemas.microsoft.com/office/word/2010/wordml" xmlns:w15="http://schemas.microsoft.com/office/word/2012/wordml" xmlns:w16cex="http://schemas.microsoft.com/office/word/2018/wordml/cex" xmlns:w16cid="http://schemas.microsoft.com/office/word/2016/wordml/cid" xmlns:w16="http://schemas.microsoft.com/office/word/2018/wordml" xmlns:w16du="http://schemas.microsoft.com/office/word/2023/wordml/word16du" xmlns:w16sdtdh="http://schemas.microsoft.com/office/word/2020/wordml/sdtdatahash" xmlns:w16se="http://schemas.microsoft.com/office/word/2015/wordml/symex" xmlns:wpg="http://schemas.microsoft.com/office/word/2010/wordprocessingGroup" xmlns:wpi="http://schemas.microsoft.com/office/word/2010/wordprocessingInk" xmlns:wne="http://schemas.microsoft.com/office/word/2006/wordml" xmlns:wps="http://schemas.microsoft.com/office/word/2010/wordprocessingShape" mc:Ignorable="w14 w15 w16se w16cid w16 w16cex w16sdtdh w16du wp14">
+<w:document xmlns:wpc="http://schemas.microsoft.com/office/word/2010/wordprocessingCanvas" xmlns:cx="http://schemas.microsoft.com/office/drawing/2014/chartex" xmlns:cx1="http://schemas.microsoft.com/office/drawing/2015/9/8/chartex" xmlns:cx2="http://schemas.microsoft.com/office/drawing/2015/10/21/chartex" xmlns:cx3="http://schemas.microsoft.com/office/drawing/2016/5/9/chartex" xmlns:cx4="http://schemas.microsoft.com/office/drawing/2016/5/10/chartex" xmlns:cx5="http://schemas.microsoft.com/office/drawing/2016/5/11/chartex" xmlns:cx6="http://schemas.microsoft.com/office/drawing/2016/5/12/chartex" xmlns:cx7="http://schemas.microsoft.com/office/drawing/2016/5/13/chartex" xmlns:cx8="http://schemas.microsoft.com/office/drawing/2016/5/14/chartex" xmlns:mc="http://schemas.openxmlformats.org/markup-compatibility/2006" xmlns:aink="http://schemas.microsoft.com/office/drawing/2016/ink" xmlns:am3d="http://schemas.microsoft.com/office/drawing/2017/model3d" xmlns:o="urn:schemas-microsoft-com:office:office" xmlns:oel="http://schemas.microsoft.com/office/2019/extlst" xmlns:r="http://schemas.openxmlformats.org/officeDocument/2006/relationships" xmlns:m="http://schemas.openxmlformats.org/officeDocument/2006/math" xmlns:v="urn:schemas-microsoft-com:vml" xmlns:wp14="http://schemas.microsoft.com/office/word/2010/wordprocessingDrawing" xmlns:wp="http://schemas.openxmlformats.org/drawingml/2006/wordprocessingDrawing" xmlns:w10="urn:schemas-microsoft-com:office:word" xmlns:w="http://schemas.openxmlformats.org/wordprocessingml/2006/main" xmlns:w14="http://schemas.microsoft.com/office/word/2010/wordml" xmlns:w15="http://schemas.microsoft.com/office/word/2012/wordml" xmlns:w16cex="http://schemas.microsoft.com/office/word/2018/wordml/cex" xmlns:w16cid="http://schemas.microsoft.com/office/word/2016/wordml/cid" xmlns:w16="http://schemas.microsoft.com/office/word/2018/wordml" xmlns:w16du="http://schemas.microsoft.com/office/word/2023/wordml/word16du" xmlns:w16sdtdh="http://schemas.microsoft.com/office/word/2020/wordml/sdtdatahash" xmlns:w16sdtfl="http://schemas.microsoft.com/office/word/2024/wordml/sdtformatlock" xmlns:w16se="http://schemas.microsoft.com/office/word/2015/wordml/symex" xmlns:wpg="http://schemas.microsoft.com/office/word/2010/wordprocessingGroup" xmlns:wpi="http://schemas.microsoft.com/office/word/2010/wordprocessingInk" xmlns:wne="http://schemas.microsoft.com/office/word/2006/wordml" xmlns:wps="http://schemas.microsoft.com/office/word/2010/wordprocessingShape" mc:Ignorable="w14 w15 w16se w16cid w16 w16cex w16sdtdh w16sdtfl w16du wp14">
   <w:body>
     <w:p>
       <w:pPr>
@@ -5775,17 +5775,16 @@
     <w:tbl>
       <w:tblPr>
         <w:tblStyle w:val="TableGrid"/>
-        <w:tblW w:w="9180" w:type="dxa"/>
+        <w:tblW w:w="9015" w:type="dxa"/>
         <w:tblLayout w:type="fixed"/>
         <w:tblLook w:val="04A0" w:firstRow="1" w:lastRow="0" w:firstColumn="1" w:lastColumn="0" w:noHBand="0" w:noVBand="1"/>
       </w:tblPr>
       <w:tblGrid>
         <w:gridCol w:w="1890"/>
         <w:gridCol w:w="1398"/>
-        <w:gridCol w:w="1640"/>
-        <w:gridCol w:w="1134"/>
-        <w:gridCol w:w="992"/>
-        <w:gridCol w:w="2126"/>
+        <w:gridCol w:w="2437"/>
+        <w:gridCol w:w="1329"/>
+        <w:gridCol w:w="1961"/>
       </w:tblGrid>
       <w:tr>
         <w:trPr>
@@ -5859,7 +5858,7 @@
         </w:tc>
         <w:tc>
           <w:tcPr>
-            <w:tcW w:w="1640" w:type="dxa"/>
+            <w:tcW w:w="2437" w:type="dxa"/>
             <w:tcBorders>
               <w:top w:val="single" w:sz="8" w:space="0" w:color="000000" w:themeColor="text1"/>
               <w:left w:val="single" w:sz="8" w:space="0" w:color="000000" w:themeColor="text1"/>
@@ -5892,7 +5891,7 @@
         </w:tc>
         <w:tc>
           <w:tcPr>
-            <w:tcW w:w="1134" w:type="dxa"/>
+            <w:tcW w:w="1329" w:type="dxa"/>
             <w:tcBorders>
               <w:top w:val="single" w:sz="8" w:space="0" w:color="000000" w:themeColor="text1"/>
               <w:left w:val="single" w:sz="8" w:space="0" w:color="000000" w:themeColor="text1"/>
@@ -5919,55 +5918,13 @@
                 <w:sz w:val="24"/>
                 <w:szCs w:val="24"/>
               </w:rPr>
-              <w:t xml:space="preserve">Previous </w:t>
-            </w:r>
-            <w:r>
-              <w:rPr>
-                <w:rFonts w:ascii="Times New Roman" w:eastAsia="Times New Roman" w:hAnsi="Times New Roman" w:cs="Times New Roman"/>
-                <w:b/>
-                <w:bCs/>
-                <w:sz w:val="24"/>
-                <w:szCs w:val="24"/>
-              </w:rPr>
               <w:t>Version</w:t>
             </w:r>
           </w:p>
         </w:tc>
         <w:tc>
           <w:tcPr>
-            <w:tcW w:w="992" w:type="dxa"/>
-            <w:tcBorders>
-              <w:top w:val="single" w:sz="8" w:space="0" w:color="000000" w:themeColor="text1"/>
-              <w:left w:val="single" w:sz="8" w:space="0" w:color="000000" w:themeColor="text1"/>
-              <w:bottom w:val="single" w:sz="8" w:space="0" w:color="000000" w:themeColor="text1"/>
-              <w:right w:val="single" w:sz="8" w:space="0" w:color="000000" w:themeColor="text1"/>
-            </w:tcBorders>
-          </w:tcPr>
-          <w:p>
-            <w:pPr>
-              <w:rPr>
-                <w:rFonts w:ascii="Times New Roman" w:eastAsia="Times New Roman" w:hAnsi="Times New Roman" w:cs="Times New Roman"/>
-                <w:b/>
-                <w:bCs/>
-                <w:sz w:val="24"/>
-                <w:szCs w:val="24"/>
-              </w:rPr>
-            </w:pPr>
-            <w:r>
-              <w:rPr>
-                <w:rFonts w:ascii="Times New Roman" w:eastAsia="Times New Roman" w:hAnsi="Times New Roman" w:cs="Times New Roman"/>
-                <w:b/>
-                <w:bCs/>
-                <w:sz w:val="24"/>
-                <w:szCs w:val="24"/>
-              </w:rPr>
-              <w:t>New version</w:t>
-            </w:r>
-          </w:p>
-        </w:tc>
-        <w:tc>
-          <w:tcPr>
-            <w:tcW w:w="2126" w:type="dxa"/>
+            <w:tcW w:w="1961" w:type="dxa"/>
             <w:tcBorders>
               <w:top w:val="single" w:sz="8" w:space="0" w:color="000000" w:themeColor="text1"/>
               <w:left w:val="single" w:sz="8" w:space="0" w:color="000000" w:themeColor="text1"/>
@@ -6064,7 +6021,7 @@
         </w:tc>
         <w:tc>
           <w:tcPr>
-            <w:tcW w:w="1640" w:type="dxa"/>
+            <w:tcW w:w="2437" w:type="dxa"/>
             <w:tcBorders>
               <w:top w:val="single" w:sz="8" w:space="0" w:color="000000" w:themeColor="text1"/>
               <w:left w:val="single" w:sz="8" w:space="0" w:color="000000" w:themeColor="text1"/>
@@ -6090,7 +6047,7 @@
         </w:tc>
         <w:tc>
           <w:tcPr>
-            <w:tcW w:w="1134" w:type="dxa"/>
+            <w:tcW w:w="1329" w:type="dxa"/>
             <w:tcBorders>
               <w:top w:val="single" w:sz="8" w:space="0" w:color="000000" w:themeColor="text1"/>
               <w:left w:val="single" w:sz="8" w:space="0" w:color="000000" w:themeColor="text1"/>
@@ -6115,35 +6072,7 @@
         </w:tc>
         <w:tc>
           <w:tcPr>
-            <w:tcW w:w="992" w:type="dxa"/>
-            <w:tcBorders>
-              <w:top w:val="single" w:sz="8" w:space="0" w:color="000000" w:themeColor="text1"/>
-              <w:left w:val="single" w:sz="8" w:space="0" w:color="000000" w:themeColor="text1"/>
-              <w:bottom w:val="single" w:sz="8" w:space="0" w:color="000000" w:themeColor="text1"/>
-              <w:right w:val="single" w:sz="8" w:space="0" w:color="000000" w:themeColor="text1"/>
-            </w:tcBorders>
-          </w:tcPr>
-          <w:p>
-            <w:pPr>
-              <w:rPr>
-                <w:rFonts w:ascii="Times New Roman" w:eastAsia="Times New Roman" w:hAnsi="Times New Roman" w:cs="Times New Roman"/>
-                <w:sz w:val="24"/>
-                <w:szCs w:val="24"/>
-              </w:rPr>
-            </w:pPr>
-            <w:r>
-              <w:rPr>
-                <w:rFonts w:ascii="Times New Roman" w:eastAsia="Times New Roman" w:hAnsi="Times New Roman" w:cs="Times New Roman"/>
-                <w:sz w:val="24"/>
-                <w:szCs w:val="24"/>
-              </w:rPr>
-              <w:t>-</w:t>
-            </w:r>
-          </w:p>
-        </w:tc>
-        <w:tc>
-          <w:tcPr>
-            <w:tcW w:w="2126" w:type="dxa"/>
+            <w:tcW w:w="1961" w:type="dxa"/>
             <w:tcBorders>
               <w:top w:val="single" w:sz="8" w:space="0" w:color="000000" w:themeColor="text1"/>
               <w:left w:val="single" w:sz="8" w:space="0" w:color="000000" w:themeColor="text1"/>
@@ -6233,7 +6162,7 @@
         </w:tc>
         <w:tc>
           <w:tcPr>
-            <w:tcW w:w="1640" w:type="dxa"/>
+            <w:tcW w:w="2437" w:type="dxa"/>
             <w:tcBorders>
               <w:top w:val="single" w:sz="8" w:space="0" w:color="000000" w:themeColor="text1"/>
               <w:left w:val="single" w:sz="8" w:space="0" w:color="000000" w:themeColor="text1"/>
@@ -6258,7 +6187,7 @@
         </w:tc>
         <w:tc>
           <w:tcPr>
-            <w:tcW w:w="1134" w:type="dxa"/>
+            <w:tcW w:w="1329" w:type="dxa"/>
             <w:tcBorders>
               <w:top w:val="single" w:sz="8" w:space="0" w:color="000000" w:themeColor="text1"/>
               <w:left w:val="single" w:sz="8" w:space="0" w:color="000000" w:themeColor="text1"/>
@@ -6283,35 +6212,7 @@
         </w:tc>
         <w:tc>
           <w:tcPr>
-            <w:tcW w:w="992" w:type="dxa"/>
-            <w:tcBorders>
-              <w:top w:val="single" w:sz="8" w:space="0" w:color="000000" w:themeColor="text1"/>
-              <w:left w:val="single" w:sz="8" w:space="0" w:color="000000" w:themeColor="text1"/>
-              <w:bottom w:val="single" w:sz="8" w:space="0" w:color="000000" w:themeColor="text1"/>
-              <w:right w:val="single" w:sz="8" w:space="0" w:color="000000" w:themeColor="text1"/>
-            </w:tcBorders>
-          </w:tcPr>
-          <w:p>
-            <w:pPr>
-              <w:rPr>
-                <w:rFonts w:ascii="Times New Roman" w:eastAsia="Times New Roman" w:hAnsi="Times New Roman" w:cs="Times New Roman"/>
-                <w:sz w:val="24"/>
-                <w:szCs w:val="24"/>
-              </w:rPr>
-            </w:pPr>
-            <w:r>
-              <w:rPr>
-                <w:rFonts w:ascii="Times New Roman" w:eastAsia="Times New Roman" w:hAnsi="Times New Roman" w:cs="Times New Roman"/>
-                <w:sz w:val="24"/>
-                <w:szCs w:val="24"/>
-              </w:rPr>
-              <w:t>-</w:t>
-            </w:r>
-          </w:p>
-        </w:tc>
-        <w:tc>
-          <w:tcPr>
-            <w:tcW w:w="2126" w:type="dxa"/>
+            <w:tcW w:w="1961" w:type="dxa"/>
             <w:tcBorders>
               <w:top w:val="single" w:sz="8" w:space="0" w:color="000000" w:themeColor="text1"/>
               <w:left w:val="single" w:sz="8" w:space="0" w:color="000000" w:themeColor="text1"/>
@@ -6391,7 +6292,7 @@
         </w:tc>
         <w:tc>
           <w:tcPr>
-            <w:tcW w:w="1640" w:type="dxa"/>
+            <w:tcW w:w="2437" w:type="dxa"/>
             <w:tcBorders>
               <w:top w:val="single" w:sz="8" w:space="0" w:color="000000" w:themeColor="text1"/>
               <w:left w:val="single" w:sz="8" w:space="0" w:color="000000" w:themeColor="text1"/>
@@ -6416,7 +6317,7 @@
         </w:tc>
         <w:tc>
           <w:tcPr>
-            <w:tcW w:w="1134" w:type="dxa"/>
+            <w:tcW w:w="1329" w:type="dxa"/>
             <w:tcBorders>
               <w:top w:val="single" w:sz="8" w:space="0" w:color="000000" w:themeColor="text1"/>
               <w:left w:val="single" w:sz="8" w:space="0" w:color="000000" w:themeColor="text1"/>
@@ -6441,35 +6342,7 @@
         </w:tc>
         <w:tc>
           <w:tcPr>
-            <w:tcW w:w="992" w:type="dxa"/>
-            <w:tcBorders>
-              <w:top w:val="single" w:sz="8" w:space="0" w:color="000000" w:themeColor="text1"/>
-              <w:left w:val="single" w:sz="8" w:space="0" w:color="000000" w:themeColor="text1"/>
-              <w:bottom w:val="single" w:sz="8" w:space="0" w:color="000000" w:themeColor="text1"/>
-              <w:right w:val="single" w:sz="8" w:space="0" w:color="000000" w:themeColor="text1"/>
-            </w:tcBorders>
-          </w:tcPr>
-          <w:p>
-            <w:pPr>
-              <w:rPr>
-                <w:rFonts w:ascii="Times New Roman" w:eastAsia="Times New Roman" w:hAnsi="Times New Roman" w:cs="Times New Roman"/>
-                <w:sz w:val="24"/>
-                <w:szCs w:val="24"/>
-              </w:rPr>
-            </w:pPr>
-            <w:r>
-              <w:rPr>
-                <w:rFonts w:ascii="Times New Roman" w:eastAsia="Times New Roman" w:hAnsi="Times New Roman" w:cs="Times New Roman"/>
-                <w:sz w:val="24"/>
-                <w:szCs w:val="24"/>
-              </w:rPr>
-              <w:t>-</w:t>
-            </w:r>
-          </w:p>
-        </w:tc>
-        <w:tc>
-          <w:tcPr>
-            <w:tcW w:w="2126" w:type="dxa"/>
+            <w:tcW w:w="1961" w:type="dxa"/>
             <w:tcBorders>
               <w:top w:val="single" w:sz="8" w:space="0" w:color="000000" w:themeColor="text1"/>
               <w:left w:val="single" w:sz="8" w:space="0" w:color="000000" w:themeColor="text1"/>
@@ -6549,7 +6422,7 @@
         </w:tc>
         <w:tc>
           <w:tcPr>
-            <w:tcW w:w="1640" w:type="dxa"/>
+            <w:tcW w:w="2437" w:type="dxa"/>
             <w:tcBorders>
               <w:top w:val="single" w:sz="8" w:space="0" w:color="000000" w:themeColor="text1"/>
               <w:left w:val="single" w:sz="8" w:space="0" w:color="000000" w:themeColor="text1"/>
@@ -6574,7 +6447,7 @@
         </w:tc>
         <w:tc>
           <w:tcPr>
-            <w:tcW w:w="1134" w:type="dxa"/>
+            <w:tcW w:w="1329" w:type="dxa"/>
             <w:tcBorders>
               <w:top w:val="single" w:sz="8" w:space="0" w:color="000000" w:themeColor="text1"/>
               <w:left w:val="single" w:sz="8" w:space="0" w:color="000000" w:themeColor="text1"/>
@@ -6599,35 +6472,7 @@
         </w:tc>
         <w:tc>
           <w:tcPr>
-            <w:tcW w:w="992" w:type="dxa"/>
-            <w:tcBorders>
-              <w:top w:val="single" w:sz="8" w:space="0" w:color="000000" w:themeColor="text1"/>
-              <w:left w:val="single" w:sz="8" w:space="0" w:color="000000" w:themeColor="text1"/>
-              <w:bottom w:val="single" w:sz="8" w:space="0" w:color="000000" w:themeColor="text1"/>
-              <w:right w:val="single" w:sz="8" w:space="0" w:color="000000" w:themeColor="text1"/>
-            </w:tcBorders>
-          </w:tcPr>
-          <w:p>
-            <w:pPr>
-              <w:rPr>
-                <w:rFonts w:ascii="Times New Roman" w:eastAsia="Times New Roman" w:hAnsi="Times New Roman" w:cs="Times New Roman"/>
-                <w:sz w:val="24"/>
-                <w:szCs w:val="24"/>
-              </w:rPr>
-            </w:pPr>
-            <w:r>
-              <w:rPr>
-                <w:rFonts w:ascii="Times New Roman" w:eastAsia="Times New Roman" w:hAnsi="Times New Roman" w:cs="Times New Roman"/>
-                <w:sz w:val="24"/>
-                <w:szCs w:val="24"/>
-              </w:rPr>
-              <w:t>-</w:t>
-            </w:r>
-          </w:p>
-        </w:tc>
-        <w:tc>
-          <w:tcPr>
-            <w:tcW w:w="2126" w:type="dxa"/>
+            <w:tcW w:w="1961" w:type="dxa"/>
             <w:tcBorders>
               <w:top w:val="single" w:sz="8" w:space="0" w:color="000000" w:themeColor="text1"/>
               <w:left w:val="single" w:sz="8" w:space="0" w:color="000000" w:themeColor="text1"/>
@@ -6707,7 +6552,7 @@
         </w:tc>
         <w:tc>
           <w:tcPr>
-            <w:tcW w:w="1640" w:type="dxa"/>
+            <w:tcW w:w="2437" w:type="dxa"/>
             <w:tcBorders>
               <w:top w:val="single" w:sz="8" w:space="0" w:color="000000" w:themeColor="text1"/>
               <w:left w:val="single" w:sz="8" w:space="0" w:color="000000" w:themeColor="text1"/>
@@ -6732,7 +6577,7 @@
         </w:tc>
         <w:tc>
           <w:tcPr>
-            <w:tcW w:w="1134" w:type="dxa"/>
+            <w:tcW w:w="1329" w:type="dxa"/>
             <w:tcBorders>
               <w:top w:val="single" w:sz="8" w:space="0" w:color="000000" w:themeColor="text1"/>
               <w:left w:val="single" w:sz="8" w:space="0" w:color="000000" w:themeColor="text1"/>
@@ -6757,35 +6602,7 @@
         </w:tc>
         <w:tc>
           <w:tcPr>
-            <w:tcW w:w="992" w:type="dxa"/>
-            <w:tcBorders>
-              <w:top w:val="single" w:sz="8" w:space="0" w:color="000000" w:themeColor="text1"/>
-              <w:left w:val="single" w:sz="8" w:space="0" w:color="000000" w:themeColor="text1"/>
-              <w:bottom w:val="single" w:sz="8" w:space="0" w:color="000000" w:themeColor="text1"/>
-              <w:right w:val="single" w:sz="8" w:space="0" w:color="000000" w:themeColor="text1"/>
-            </w:tcBorders>
-          </w:tcPr>
-          <w:p>
-            <w:pPr>
-              <w:rPr>
-                <w:rFonts w:ascii="Times New Roman" w:eastAsia="Times New Roman" w:hAnsi="Times New Roman" w:cs="Times New Roman"/>
-                <w:sz w:val="24"/>
-                <w:szCs w:val="24"/>
-              </w:rPr>
-            </w:pPr>
-            <w:r>
-              <w:rPr>
-                <w:rFonts w:ascii="Times New Roman" w:eastAsia="Times New Roman" w:hAnsi="Times New Roman" w:cs="Times New Roman"/>
-                <w:sz w:val="24"/>
-                <w:szCs w:val="24"/>
-              </w:rPr>
-              <w:t>-</w:t>
-            </w:r>
-          </w:p>
-        </w:tc>
-        <w:tc>
-          <w:tcPr>
-            <w:tcW w:w="2126" w:type="dxa"/>
+            <w:tcW w:w="1961" w:type="dxa"/>
             <w:tcBorders>
               <w:top w:val="single" w:sz="8" w:space="0" w:color="000000" w:themeColor="text1"/>
               <w:left w:val="single" w:sz="8" w:space="0" w:color="000000" w:themeColor="text1"/>
@@ -6865,7 +6682,7 @@
         </w:tc>
         <w:tc>
           <w:tcPr>
-            <w:tcW w:w="1640" w:type="dxa"/>
+            <w:tcW w:w="2437" w:type="dxa"/>
             <w:tcBorders>
               <w:top w:val="single" w:sz="8" w:space="0" w:color="000000" w:themeColor="text1"/>
               <w:left w:val="single" w:sz="8" w:space="0" w:color="000000" w:themeColor="text1"/>
@@ -6890,7 +6707,7 @@
         </w:tc>
         <w:tc>
           <w:tcPr>
-            <w:tcW w:w="1134" w:type="dxa"/>
+            <w:tcW w:w="1329" w:type="dxa"/>
             <w:tcBorders>
               <w:top w:val="single" w:sz="8" w:space="0" w:color="000000" w:themeColor="text1"/>
               <w:left w:val="single" w:sz="8" w:space="0" w:color="000000" w:themeColor="text1"/>
@@ -6915,35 +6732,7 @@
         </w:tc>
         <w:tc>
           <w:tcPr>
-            <w:tcW w:w="992" w:type="dxa"/>
-            <w:tcBorders>
-              <w:top w:val="single" w:sz="8" w:space="0" w:color="000000" w:themeColor="text1"/>
-              <w:left w:val="single" w:sz="8" w:space="0" w:color="000000" w:themeColor="text1"/>
-              <w:bottom w:val="single" w:sz="8" w:space="0" w:color="000000" w:themeColor="text1"/>
-              <w:right w:val="single" w:sz="8" w:space="0" w:color="000000" w:themeColor="text1"/>
-            </w:tcBorders>
-          </w:tcPr>
-          <w:p>
-            <w:pPr>
-              <w:rPr>
-                <w:rFonts w:ascii="Times New Roman" w:eastAsia="Times New Roman" w:hAnsi="Times New Roman" w:cs="Times New Roman"/>
-                <w:sz w:val="24"/>
-                <w:szCs w:val="24"/>
-              </w:rPr>
-            </w:pPr>
-            <w:r>
-              <w:rPr>
-                <w:rFonts w:ascii="Times New Roman" w:eastAsia="Times New Roman" w:hAnsi="Times New Roman" w:cs="Times New Roman"/>
-                <w:sz w:val="24"/>
-                <w:szCs w:val="24"/>
-              </w:rPr>
-              <w:t>-</w:t>
-            </w:r>
-          </w:p>
-        </w:tc>
-        <w:tc>
-          <w:tcPr>
-            <w:tcW w:w="2126" w:type="dxa"/>
+            <w:tcW w:w="1961" w:type="dxa"/>
             <w:tcBorders>
               <w:top w:val="single" w:sz="8" w:space="0" w:color="000000" w:themeColor="text1"/>
               <w:left w:val="single" w:sz="8" w:space="0" w:color="000000" w:themeColor="text1"/>
@@ -7023,7 +6812,7 @@
         </w:tc>
         <w:tc>
           <w:tcPr>
-            <w:tcW w:w="1640" w:type="dxa"/>
+            <w:tcW w:w="2437" w:type="dxa"/>
             <w:tcBorders>
               <w:top w:val="single" w:sz="8" w:space="0" w:color="000000" w:themeColor="text1"/>
               <w:left w:val="single" w:sz="8" w:space="0" w:color="000000" w:themeColor="text1"/>
@@ -7048,7 +6837,7 @@
         </w:tc>
         <w:tc>
           <w:tcPr>
-            <w:tcW w:w="1134" w:type="dxa"/>
+            <w:tcW w:w="1329" w:type="dxa"/>
             <w:tcBorders>
               <w:top w:val="single" w:sz="8" w:space="0" w:color="000000" w:themeColor="text1"/>
               <w:left w:val="single" w:sz="8" w:space="0" w:color="000000" w:themeColor="text1"/>
@@ -7073,35 +6862,7 @@
         </w:tc>
         <w:tc>
           <w:tcPr>
-            <w:tcW w:w="992" w:type="dxa"/>
-            <w:tcBorders>
-              <w:top w:val="single" w:sz="8" w:space="0" w:color="000000" w:themeColor="text1"/>
-              <w:left w:val="single" w:sz="8" w:space="0" w:color="000000" w:themeColor="text1"/>
-              <w:bottom w:val="single" w:sz="8" w:space="0" w:color="000000" w:themeColor="text1"/>
-              <w:right w:val="single" w:sz="8" w:space="0" w:color="000000" w:themeColor="text1"/>
-            </w:tcBorders>
-          </w:tcPr>
-          <w:p>
-            <w:pPr>
-              <w:rPr>
-                <w:rFonts w:ascii="Times New Roman" w:eastAsia="Times New Roman" w:hAnsi="Times New Roman" w:cs="Times New Roman"/>
-                <w:sz w:val="24"/>
-                <w:szCs w:val="24"/>
-              </w:rPr>
-            </w:pPr>
-            <w:r>
-              <w:rPr>
-                <w:rFonts w:ascii="Times New Roman" w:eastAsia="Times New Roman" w:hAnsi="Times New Roman" w:cs="Times New Roman"/>
-                <w:sz w:val="24"/>
-                <w:szCs w:val="24"/>
-              </w:rPr>
-              <w:t>-</w:t>
-            </w:r>
-          </w:p>
-        </w:tc>
-        <w:tc>
-          <w:tcPr>
-            <w:tcW w:w="2126" w:type="dxa"/>
+            <w:tcW w:w="1961" w:type="dxa"/>
             <w:tcBorders>
               <w:top w:val="single" w:sz="8" w:space="0" w:color="000000" w:themeColor="text1"/>
               <w:left w:val="single" w:sz="8" w:space="0" w:color="000000" w:themeColor="text1"/>
@@ -7181,7 +6942,7 @@
         </w:tc>
         <w:tc>
           <w:tcPr>
-            <w:tcW w:w="1640" w:type="dxa"/>
+            <w:tcW w:w="2437" w:type="dxa"/>
             <w:tcBorders>
               <w:top w:val="single" w:sz="8" w:space="0" w:color="000000" w:themeColor="text1"/>
               <w:left w:val="single" w:sz="8" w:space="0" w:color="000000" w:themeColor="text1"/>
@@ -7206,7 +6967,7 @@
         </w:tc>
         <w:tc>
           <w:tcPr>
-            <w:tcW w:w="1134" w:type="dxa"/>
+            <w:tcW w:w="1329" w:type="dxa"/>
             <w:tcBorders>
               <w:top w:val="single" w:sz="8" w:space="0" w:color="000000" w:themeColor="text1"/>
               <w:left w:val="single" w:sz="8" w:space="0" w:color="000000" w:themeColor="text1"/>
@@ -7225,49 +6986,13 @@
                 <w:sz w:val="24"/>
                 <w:szCs w:val="24"/>
               </w:rPr>
-              <w:t>1.0.</w:t>
-            </w:r>
-            <w:r>
-              <w:rPr>
-                <w:rFonts w:ascii="Times New Roman" w:eastAsia="Times New Roman" w:hAnsi="Times New Roman" w:cs="Times New Roman"/>
-                <w:sz w:val="24"/>
-                <w:szCs w:val="24"/>
-              </w:rPr>
-              <w:t>0</w:t>
-            </w:r>
-          </w:p>
-        </w:tc>
-        <w:tc>
-          <w:tcPr>
-            <w:tcW w:w="992" w:type="dxa"/>
-            <w:tcBorders>
-              <w:top w:val="single" w:sz="8" w:space="0" w:color="000000" w:themeColor="text1"/>
-              <w:left w:val="single" w:sz="8" w:space="0" w:color="000000" w:themeColor="text1"/>
-              <w:bottom w:val="single" w:sz="8" w:space="0" w:color="000000" w:themeColor="text1"/>
-              <w:right w:val="single" w:sz="8" w:space="0" w:color="000000" w:themeColor="text1"/>
-            </w:tcBorders>
-          </w:tcPr>
-          <w:p>
-            <w:pPr>
-              <w:rPr>
-                <w:rFonts w:ascii="Times New Roman" w:eastAsia="Times New Roman" w:hAnsi="Times New Roman" w:cs="Times New Roman"/>
-                <w:sz w:val="24"/>
-                <w:szCs w:val="24"/>
-              </w:rPr>
-            </w:pPr>
-            <w:r>
-              <w:rPr>
-                <w:rFonts w:ascii="Times New Roman" w:eastAsia="Times New Roman" w:hAnsi="Times New Roman" w:cs="Times New Roman"/>
-                <w:sz w:val="24"/>
-                <w:szCs w:val="24"/>
-              </w:rPr>
-              <w:t>1.0.1</w:t>
-            </w:r>
-          </w:p>
-        </w:tc>
-        <w:tc>
-          <w:tcPr>
-            <w:tcW w:w="2126" w:type="dxa"/>
+              <w:t>1.0.0</w:t>
+            </w:r>
+          </w:p>
+        </w:tc>
+        <w:tc>
+          <w:tcPr>
+            <w:tcW w:w="1961" w:type="dxa"/>
             <w:tcBorders>
               <w:top w:val="single" w:sz="8" w:space="0" w:color="000000" w:themeColor="text1"/>
               <w:left w:val="single" w:sz="8" w:space="0" w:color="000000" w:themeColor="text1"/>
@@ -7280,38 +7005,13 @@
             </w:tcMar>
           </w:tcPr>
           <w:p>
-            <w:pPr>
+            <w:r>
               <w:rPr>
                 <w:rFonts w:ascii="Times New Roman" w:eastAsia="Times New Roman" w:hAnsi="Times New Roman" w:cs="Times New Roman"/>
                 <w:sz w:val="24"/>
                 <w:szCs w:val="24"/>
               </w:rPr>
-            </w:pPr>
-            <w:r>
-              <w:rPr>
-                <w:rFonts w:ascii="Times New Roman" w:eastAsia="Times New Roman" w:hAnsi="Times New Roman" w:cs="Times New Roman"/>
-                <w:sz w:val="24"/>
-                <w:szCs w:val="24"/>
-              </w:rPr>
               <w:t>Backend logic for handling server-side operations.</w:t>
-            </w:r>
-          </w:p>
-          <w:p>
-            <w:r>
-              <w:rPr>
-                <w:rFonts w:ascii="Times New Roman" w:eastAsia="Times New Roman" w:hAnsi="Times New Roman" w:cs="Times New Roman"/>
-                <w:sz w:val="24"/>
-                <w:szCs w:val="24"/>
-              </w:rPr>
-              <w:t xml:space="preserve">v1.0.1: Bugfix: </w:t>
-            </w:r>
-            <w:r>
-              <w:rPr>
-                <w:rFonts w:ascii="Times New Roman" w:eastAsia="Times New Roman" w:hAnsi="Times New Roman" w:cs="Times New Roman"/>
-                <w:sz w:val="24"/>
-                <w:szCs w:val="24"/>
-              </w:rPr>
-              <w:t>Resolve double booking issue</w:t>
             </w:r>
           </w:p>
         </w:tc>
@@ -7372,7 +7072,7 @@
         </w:tc>
         <w:tc>
           <w:tcPr>
-            <w:tcW w:w="1640" w:type="dxa"/>
+            <w:tcW w:w="2437" w:type="dxa"/>
             <w:tcBorders>
               <w:top w:val="single" w:sz="8" w:space="0" w:color="000000" w:themeColor="text1"/>
               <w:left w:val="single" w:sz="8" w:space="0" w:color="000000" w:themeColor="text1"/>
@@ -7397,7 +7097,7 @@
         </w:tc>
         <w:tc>
           <w:tcPr>
-            <w:tcW w:w="1134" w:type="dxa"/>
+            <w:tcW w:w="1329" w:type="dxa"/>
             <w:tcBorders>
               <w:top w:val="single" w:sz="8" w:space="0" w:color="000000" w:themeColor="text1"/>
               <w:left w:val="single" w:sz="8" w:space="0" w:color="000000" w:themeColor="text1"/>
@@ -7422,35 +7122,7 @@
         </w:tc>
         <w:tc>
           <w:tcPr>
-            <w:tcW w:w="992" w:type="dxa"/>
-            <w:tcBorders>
-              <w:top w:val="single" w:sz="8" w:space="0" w:color="000000" w:themeColor="text1"/>
-              <w:left w:val="single" w:sz="8" w:space="0" w:color="000000" w:themeColor="text1"/>
-              <w:bottom w:val="single" w:sz="8" w:space="0" w:color="000000" w:themeColor="text1"/>
-              <w:right w:val="single" w:sz="8" w:space="0" w:color="000000" w:themeColor="text1"/>
-            </w:tcBorders>
-          </w:tcPr>
-          <w:p>
-            <w:pPr>
-              <w:rPr>
-                <w:rFonts w:ascii="Times New Roman" w:eastAsia="Times New Roman" w:hAnsi="Times New Roman" w:cs="Times New Roman"/>
-                <w:sz w:val="24"/>
-                <w:szCs w:val="24"/>
-              </w:rPr>
-            </w:pPr>
-            <w:r>
-              <w:rPr>
-                <w:rFonts w:ascii="Times New Roman" w:eastAsia="Times New Roman" w:hAnsi="Times New Roman" w:cs="Times New Roman"/>
-                <w:sz w:val="24"/>
-                <w:szCs w:val="24"/>
-              </w:rPr>
-              <w:t>-</w:t>
-            </w:r>
-          </w:p>
-        </w:tc>
-        <w:tc>
-          <w:tcPr>
-            <w:tcW w:w="2126" w:type="dxa"/>
+            <w:tcW w:w="1961" w:type="dxa"/>
             <w:tcBorders>
               <w:top w:val="single" w:sz="8" w:space="0" w:color="000000" w:themeColor="text1"/>
               <w:left w:val="single" w:sz="8" w:space="0" w:color="000000" w:themeColor="text1"/>
@@ -7530,7 +7202,7 @@
         </w:tc>
         <w:tc>
           <w:tcPr>
-            <w:tcW w:w="1640" w:type="dxa"/>
+            <w:tcW w:w="2437" w:type="dxa"/>
             <w:tcBorders>
               <w:top w:val="single" w:sz="8" w:space="0" w:color="000000" w:themeColor="text1"/>
               <w:left w:val="single" w:sz="8" w:space="0" w:color="000000" w:themeColor="text1"/>
@@ -7555,7 +7227,7 @@
         </w:tc>
         <w:tc>
           <w:tcPr>
-            <w:tcW w:w="1134" w:type="dxa"/>
+            <w:tcW w:w="1329" w:type="dxa"/>
             <w:tcBorders>
               <w:top w:val="single" w:sz="8" w:space="0" w:color="000000" w:themeColor="text1"/>
               <w:left w:val="single" w:sz="8" w:space="0" w:color="000000" w:themeColor="text1"/>
@@ -7580,35 +7252,7 @@
         </w:tc>
         <w:tc>
           <w:tcPr>
-            <w:tcW w:w="992" w:type="dxa"/>
-            <w:tcBorders>
-              <w:top w:val="single" w:sz="8" w:space="0" w:color="000000" w:themeColor="text1"/>
-              <w:left w:val="single" w:sz="8" w:space="0" w:color="000000" w:themeColor="text1"/>
-              <w:bottom w:val="single" w:sz="8" w:space="0" w:color="000000" w:themeColor="text1"/>
-              <w:right w:val="single" w:sz="8" w:space="0" w:color="000000" w:themeColor="text1"/>
-            </w:tcBorders>
-          </w:tcPr>
-          <w:p>
-            <w:pPr>
-              <w:rPr>
-                <w:rFonts w:ascii="Times New Roman" w:eastAsia="Times New Roman" w:hAnsi="Times New Roman" w:cs="Times New Roman"/>
-                <w:sz w:val="24"/>
-                <w:szCs w:val="24"/>
-              </w:rPr>
-            </w:pPr>
-            <w:r>
-              <w:rPr>
-                <w:rFonts w:ascii="Times New Roman" w:eastAsia="Times New Roman" w:hAnsi="Times New Roman" w:cs="Times New Roman"/>
-                <w:sz w:val="24"/>
-                <w:szCs w:val="24"/>
-              </w:rPr>
-              <w:t>-</w:t>
-            </w:r>
-          </w:p>
-        </w:tc>
-        <w:tc>
-          <w:tcPr>
-            <w:tcW w:w="2126" w:type="dxa"/>
+            <w:tcW w:w="1961" w:type="dxa"/>
             <w:tcBorders>
               <w:top w:val="single" w:sz="8" w:space="0" w:color="000000" w:themeColor="text1"/>
               <w:left w:val="single" w:sz="8" w:space="0" w:color="000000" w:themeColor="text1"/>
@@ -7688,7 +7332,7 @@
         </w:tc>
         <w:tc>
           <w:tcPr>
-            <w:tcW w:w="1640" w:type="dxa"/>
+            <w:tcW w:w="2437" w:type="dxa"/>
             <w:tcBorders>
               <w:top w:val="single" w:sz="8" w:space="0" w:color="000000" w:themeColor="text1"/>
               <w:left w:val="single" w:sz="8" w:space="0" w:color="000000" w:themeColor="text1"/>
@@ -7713,7 +7357,7 @@
         </w:tc>
         <w:tc>
           <w:tcPr>
-            <w:tcW w:w="1134" w:type="dxa"/>
+            <w:tcW w:w="1329" w:type="dxa"/>
             <w:tcBorders>
               <w:top w:val="single" w:sz="8" w:space="0" w:color="000000" w:themeColor="text1"/>
               <w:left w:val="single" w:sz="8" w:space="0" w:color="000000" w:themeColor="text1"/>
@@ -7738,35 +7382,7 @@
         </w:tc>
         <w:tc>
           <w:tcPr>
-            <w:tcW w:w="992" w:type="dxa"/>
-            <w:tcBorders>
-              <w:top w:val="single" w:sz="8" w:space="0" w:color="000000" w:themeColor="text1"/>
-              <w:left w:val="single" w:sz="8" w:space="0" w:color="000000" w:themeColor="text1"/>
-              <w:bottom w:val="single" w:sz="8" w:space="0" w:color="000000" w:themeColor="text1"/>
-              <w:right w:val="single" w:sz="8" w:space="0" w:color="000000" w:themeColor="text1"/>
-            </w:tcBorders>
-          </w:tcPr>
-          <w:p>
-            <w:pPr>
-              <w:rPr>
-                <w:rFonts w:ascii="Times New Roman" w:eastAsia="Times New Roman" w:hAnsi="Times New Roman" w:cs="Times New Roman"/>
-                <w:sz w:val="24"/>
-                <w:szCs w:val="24"/>
-              </w:rPr>
-            </w:pPr>
-            <w:r>
-              <w:rPr>
-                <w:rFonts w:ascii="Times New Roman" w:eastAsia="Times New Roman" w:hAnsi="Times New Roman" w:cs="Times New Roman"/>
-                <w:sz w:val="24"/>
-                <w:szCs w:val="24"/>
-              </w:rPr>
-              <w:t>-</w:t>
-            </w:r>
-          </w:p>
-        </w:tc>
-        <w:tc>
-          <w:tcPr>
-            <w:tcW w:w="2126" w:type="dxa"/>
+            <w:tcW w:w="1961" w:type="dxa"/>
             <w:tcBorders>
               <w:top w:val="single" w:sz="8" w:space="0" w:color="000000" w:themeColor="text1"/>
               <w:left w:val="single" w:sz="8" w:space="0" w:color="000000" w:themeColor="text1"/>
@@ -7846,7 +7462,7 @@
         </w:tc>
         <w:tc>
           <w:tcPr>
-            <w:tcW w:w="1640" w:type="dxa"/>
+            <w:tcW w:w="2437" w:type="dxa"/>
             <w:tcBorders>
               <w:top w:val="single" w:sz="8" w:space="0" w:color="000000" w:themeColor="text1"/>
               <w:left w:val="single" w:sz="8" w:space="0" w:color="000000" w:themeColor="text1"/>
@@ -7871,7 +7487,7 @@
         </w:tc>
         <w:tc>
           <w:tcPr>
-            <w:tcW w:w="1134" w:type="dxa"/>
+            <w:tcW w:w="1329" w:type="dxa"/>
             <w:tcBorders>
               <w:top w:val="single" w:sz="8" w:space="0" w:color="000000" w:themeColor="text1"/>
               <w:left w:val="single" w:sz="8" w:space="0" w:color="000000" w:themeColor="text1"/>
@@ -7896,35 +7512,7 @@
         </w:tc>
         <w:tc>
           <w:tcPr>
-            <w:tcW w:w="992" w:type="dxa"/>
-            <w:tcBorders>
-              <w:top w:val="single" w:sz="8" w:space="0" w:color="000000" w:themeColor="text1"/>
-              <w:left w:val="single" w:sz="8" w:space="0" w:color="000000" w:themeColor="text1"/>
-              <w:bottom w:val="single" w:sz="8" w:space="0" w:color="000000" w:themeColor="text1"/>
-              <w:right w:val="single" w:sz="8" w:space="0" w:color="000000" w:themeColor="text1"/>
-            </w:tcBorders>
-          </w:tcPr>
-          <w:p>
-            <w:pPr>
-              <w:rPr>
-                <w:rFonts w:ascii="Times New Roman" w:eastAsia="Times New Roman" w:hAnsi="Times New Roman" w:cs="Times New Roman"/>
-                <w:sz w:val="24"/>
-                <w:szCs w:val="24"/>
-              </w:rPr>
-            </w:pPr>
-            <w:r>
-              <w:rPr>
-                <w:rFonts w:ascii="Times New Roman" w:eastAsia="Times New Roman" w:hAnsi="Times New Roman" w:cs="Times New Roman"/>
-                <w:sz w:val="24"/>
-                <w:szCs w:val="24"/>
-              </w:rPr>
-              <w:t>-</w:t>
-            </w:r>
-          </w:p>
-        </w:tc>
-        <w:tc>
-          <w:tcPr>
-            <w:tcW w:w="2126" w:type="dxa"/>
+            <w:tcW w:w="1961" w:type="dxa"/>
             <w:tcBorders>
               <w:top w:val="single" w:sz="8" w:space="0" w:color="000000" w:themeColor="text1"/>
               <w:left w:val="single" w:sz="8" w:space="0" w:color="000000" w:themeColor="text1"/>
@@ -7943,7 +7531,7 @@
                 <w:sz w:val="24"/>
                 <w:szCs w:val="24"/>
               </w:rPr>
-              <w:t>- Page for displaying and handling appointments management.</w:t>
+              <w:t>- Page for displaying and handles appointments management.</w:t>
             </w:r>
           </w:p>
           <w:p>
@@ -8024,7 +7612,7 @@
         </w:tc>
         <w:tc>
           <w:tcPr>
-            <w:tcW w:w="1640" w:type="dxa"/>
+            <w:tcW w:w="2437" w:type="dxa"/>
             <w:tcBorders>
               <w:top w:val="single" w:sz="8" w:space="0" w:color="000000" w:themeColor="text1"/>
               <w:left w:val="single" w:sz="8" w:space="0" w:color="000000" w:themeColor="text1"/>
@@ -8049,7 +7637,7 @@
         </w:tc>
         <w:tc>
           <w:tcPr>
-            <w:tcW w:w="1134" w:type="dxa"/>
+            <w:tcW w:w="1329" w:type="dxa"/>
             <w:tcBorders>
               <w:top w:val="single" w:sz="8" w:space="0" w:color="000000" w:themeColor="text1"/>
               <w:left w:val="single" w:sz="8" w:space="0" w:color="000000" w:themeColor="text1"/>
@@ -8074,35 +7662,7 @@
         </w:tc>
         <w:tc>
           <w:tcPr>
-            <w:tcW w:w="992" w:type="dxa"/>
-            <w:tcBorders>
-              <w:top w:val="single" w:sz="8" w:space="0" w:color="000000" w:themeColor="text1"/>
-              <w:left w:val="single" w:sz="8" w:space="0" w:color="000000" w:themeColor="text1"/>
-              <w:bottom w:val="single" w:sz="8" w:space="0" w:color="000000" w:themeColor="text1"/>
-              <w:right w:val="single" w:sz="8" w:space="0" w:color="000000" w:themeColor="text1"/>
-            </w:tcBorders>
-          </w:tcPr>
-          <w:p>
-            <w:pPr>
-              <w:rPr>
-                <w:rFonts w:ascii="Times New Roman" w:eastAsia="Times New Roman" w:hAnsi="Times New Roman" w:cs="Times New Roman"/>
-                <w:sz w:val="24"/>
-                <w:szCs w:val="24"/>
-              </w:rPr>
-            </w:pPr>
-            <w:r>
-              <w:rPr>
-                <w:rFonts w:ascii="Times New Roman" w:eastAsia="Times New Roman" w:hAnsi="Times New Roman" w:cs="Times New Roman"/>
-                <w:sz w:val="24"/>
-                <w:szCs w:val="24"/>
-              </w:rPr>
-              <w:t>-</w:t>
-            </w:r>
-          </w:p>
-        </w:tc>
-        <w:tc>
-          <w:tcPr>
-            <w:tcW w:w="2126" w:type="dxa"/>
+            <w:tcW w:w="1961" w:type="dxa"/>
             <w:tcBorders>
               <w:top w:val="single" w:sz="8" w:space="0" w:color="000000" w:themeColor="text1"/>
               <w:left w:val="single" w:sz="8" w:space="0" w:color="000000" w:themeColor="text1"/>
@@ -8176,13 +7736,22 @@
                 <w:sz w:val="24"/>
                 <w:szCs w:val="24"/>
               </w:rPr>
-              <w:t>Source Code File</w:t>
-            </w:r>
-          </w:p>
-        </w:tc>
-        <w:tc>
-          <w:tcPr>
-            <w:tcW w:w="1640" w:type="dxa"/>
+              <w:t xml:space="preserve">Source </w:t>
+            </w:r>
+            <w:r>
+              <w:rPr>
+                <w:rFonts w:ascii="Times New Roman" w:eastAsia="Times New Roman" w:hAnsi="Times New Roman" w:cs="Times New Roman"/>
+                <w:sz w:val="24"/>
+                <w:szCs w:val="24"/>
+              </w:rPr>
+              <w:lastRenderedPageBreak/>
+              <w:t>Code File</w:t>
+            </w:r>
+          </w:p>
+        </w:tc>
+        <w:tc>
+          <w:tcPr>
+            <w:tcW w:w="2437" w:type="dxa"/>
             <w:tcBorders>
               <w:top w:val="single" w:sz="8" w:space="0" w:color="000000" w:themeColor="text1"/>
               <w:left w:val="single" w:sz="8" w:space="0" w:color="000000" w:themeColor="text1"/>
@@ -8201,13 +7770,14 @@
                 <w:sz w:val="24"/>
                 <w:szCs w:val="24"/>
               </w:rPr>
+              <w:lastRenderedPageBreak/>
               <w:t>/src/pages/home.php</w:t>
             </w:r>
           </w:p>
         </w:tc>
         <w:tc>
           <w:tcPr>
-            <w:tcW w:w="1134" w:type="dxa"/>
+            <w:tcW w:w="1329" w:type="dxa"/>
             <w:tcBorders>
               <w:top w:val="single" w:sz="8" w:space="0" w:color="000000" w:themeColor="text1"/>
               <w:left w:val="single" w:sz="8" w:space="0" w:color="000000" w:themeColor="text1"/>
@@ -8232,35 +7802,7 @@
         </w:tc>
         <w:tc>
           <w:tcPr>
-            <w:tcW w:w="992" w:type="dxa"/>
-            <w:tcBorders>
-              <w:top w:val="single" w:sz="8" w:space="0" w:color="000000" w:themeColor="text1"/>
-              <w:left w:val="single" w:sz="8" w:space="0" w:color="000000" w:themeColor="text1"/>
-              <w:bottom w:val="single" w:sz="8" w:space="0" w:color="000000" w:themeColor="text1"/>
-              <w:right w:val="single" w:sz="8" w:space="0" w:color="000000" w:themeColor="text1"/>
-            </w:tcBorders>
-          </w:tcPr>
-          <w:p>
-            <w:pPr>
-              <w:rPr>
-                <w:rFonts w:ascii="Times New Roman" w:eastAsia="Times New Roman" w:hAnsi="Times New Roman" w:cs="Times New Roman"/>
-                <w:sz w:val="24"/>
-                <w:szCs w:val="24"/>
-              </w:rPr>
-            </w:pPr>
-            <w:r>
-              <w:rPr>
-                <w:rFonts w:ascii="Times New Roman" w:eastAsia="Times New Roman" w:hAnsi="Times New Roman" w:cs="Times New Roman"/>
-                <w:sz w:val="24"/>
-                <w:szCs w:val="24"/>
-              </w:rPr>
-              <w:t>-</w:t>
-            </w:r>
-          </w:p>
-        </w:tc>
-        <w:tc>
-          <w:tcPr>
-            <w:tcW w:w="2126" w:type="dxa"/>
+            <w:tcW w:w="1961" w:type="dxa"/>
             <w:tcBorders>
               <w:top w:val="single" w:sz="8" w:space="0" w:color="000000" w:themeColor="text1"/>
               <w:left w:val="single" w:sz="8" w:space="0" w:color="000000" w:themeColor="text1"/>
@@ -8279,7 +7821,16 @@
                 <w:sz w:val="24"/>
                 <w:szCs w:val="24"/>
               </w:rPr>
-              <w:t>AH Artistry user homepage</w:t>
+              <w:t xml:space="preserve">AH Artistry user </w:t>
+            </w:r>
+            <w:r>
+              <w:rPr>
+                <w:rFonts w:ascii="Times New Roman" w:eastAsia="Times New Roman" w:hAnsi="Times New Roman" w:cs="Times New Roman"/>
+                <w:sz w:val="24"/>
+                <w:szCs w:val="24"/>
+              </w:rPr>
+              <w:lastRenderedPageBreak/>
+              <w:t>homepage</w:t>
             </w:r>
           </w:p>
         </w:tc>
@@ -8341,7 +7892,7 @@
         </w:tc>
         <w:tc>
           <w:tcPr>
-            <w:tcW w:w="1640" w:type="dxa"/>
+            <w:tcW w:w="2437" w:type="dxa"/>
             <w:tcBorders>
               <w:top w:val="single" w:sz="8" w:space="0" w:color="000000" w:themeColor="text1"/>
               <w:left w:val="single" w:sz="8" w:space="0" w:color="000000" w:themeColor="text1"/>
@@ -8366,7 +7917,7 @@
         </w:tc>
         <w:tc>
           <w:tcPr>
-            <w:tcW w:w="1134" w:type="dxa"/>
+            <w:tcW w:w="1329" w:type="dxa"/>
             <w:tcBorders>
               <w:top w:val="single" w:sz="8" w:space="0" w:color="000000" w:themeColor="text1"/>
               <w:left w:val="single" w:sz="8" w:space="0" w:color="000000" w:themeColor="text1"/>
@@ -8391,35 +7942,7 @@
         </w:tc>
         <w:tc>
           <w:tcPr>
-            <w:tcW w:w="992" w:type="dxa"/>
-            <w:tcBorders>
-              <w:top w:val="single" w:sz="8" w:space="0" w:color="000000" w:themeColor="text1"/>
-              <w:left w:val="single" w:sz="8" w:space="0" w:color="000000" w:themeColor="text1"/>
-              <w:bottom w:val="single" w:sz="8" w:space="0" w:color="000000" w:themeColor="text1"/>
-              <w:right w:val="single" w:sz="8" w:space="0" w:color="000000" w:themeColor="text1"/>
-            </w:tcBorders>
-          </w:tcPr>
-          <w:p>
-            <w:pPr>
-              <w:rPr>
-                <w:rFonts w:ascii="Times New Roman" w:eastAsia="Times New Roman" w:hAnsi="Times New Roman" w:cs="Times New Roman"/>
-                <w:sz w:val="24"/>
-                <w:szCs w:val="24"/>
-              </w:rPr>
-            </w:pPr>
-            <w:r>
-              <w:rPr>
-                <w:rFonts w:ascii="Times New Roman" w:eastAsia="Times New Roman" w:hAnsi="Times New Roman" w:cs="Times New Roman"/>
-                <w:sz w:val="24"/>
-                <w:szCs w:val="24"/>
-              </w:rPr>
-              <w:t>-</w:t>
-            </w:r>
-          </w:p>
-        </w:tc>
-        <w:tc>
-          <w:tcPr>
-            <w:tcW w:w="2126" w:type="dxa"/>
+            <w:tcW w:w="1961" w:type="dxa"/>
             <w:tcBorders>
               <w:top w:val="single" w:sz="8" w:space="0" w:color="000000" w:themeColor="text1"/>
               <w:left w:val="single" w:sz="8" w:space="0" w:color="000000" w:themeColor="text1"/>
@@ -8499,7 +8022,7 @@
         </w:tc>
         <w:tc>
           <w:tcPr>
-            <w:tcW w:w="1640" w:type="dxa"/>
+            <w:tcW w:w="2437" w:type="dxa"/>
             <w:tcBorders>
               <w:top w:val="single" w:sz="8" w:space="0" w:color="000000" w:themeColor="text1"/>
               <w:left w:val="single" w:sz="8" w:space="0" w:color="000000" w:themeColor="text1"/>
@@ -8524,7 +8047,7 @@
         </w:tc>
         <w:tc>
           <w:tcPr>
-            <w:tcW w:w="1134" w:type="dxa"/>
+            <w:tcW w:w="1329" w:type="dxa"/>
             <w:tcBorders>
               <w:top w:val="single" w:sz="8" w:space="0" w:color="000000" w:themeColor="text1"/>
               <w:left w:val="single" w:sz="8" w:space="0" w:color="000000" w:themeColor="text1"/>
@@ -8549,35 +8072,7 @@
         </w:tc>
         <w:tc>
           <w:tcPr>
-            <w:tcW w:w="992" w:type="dxa"/>
-            <w:tcBorders>
-              <w:top w:val="single" w:sz="8" w:space="0" w:color="000000" w:themeColor="text1"/>
-              <w:left w:val="single" w:sz="8" w:space="0" w:color="000000" w:themeColor="text1"/>
-              <w:bottom w:val="single" w:sz="8" w:space="0" w:color="000000" w:themeColor="text1"/>
-              <w:right w:val="single" w:sz="8" w:space="0" w:color="000000" w:themeColor="text1"/>
-            </w:tcBorders>
-          </w:tcPr>
-          <w:p>
-            <w:pPr>
-              <w:rPr>
-                <w:rFonts w:ascii="Times New Roman" w:eastAsia="Times New Roman" w:hAnsi="Times New Roman" w:cs="Times New Roman"/>
-                <w:sz w:val="24"/>
-                <w:szCs w:val="24"/>
-              </w:rPr>
-            </w:pPr>
-            <w:r>
-              <w:rPr>
-                <w:rFonts w:ascii="Times New Roman" w:eastAsia="Times New Roman" w:hAnsi="Times New Roman" w:cs="Times New Roman"/>
-                <w:sz w:val="24"/>
-                <w:szCs w:val="24"/>
-              </w:rPr>
-              <w:t>-</w:t>
-            </w:r>
-          </w:p>
-        </w:tc>
-        <w:tc>
-          <w:tcPr>
-            <w:tcW w:w="2126" w:type="dxa"/>
+            <w:tcW w:w="1961" w:type="dxa"/>
             <w:tcBorders>
               <w:top w:val="single" w:sz="8" w:space="0" w:color="000000" w:themeColor="text1"/>
               <w:left w:val="single" w:sz="8" w:space="0" w:color="000000" w:themeColor="text1"/>
@@ -8667,7 +8162,7 @@
         </w:tc>
         <w:tc>
           <w:tcPr>
-            <w:tcW w:w="1640" w:type="dxa"/>
+            <w:tcW w:w="2437" w:type="dxa"/>
             <w:tcBorders>
               <w:top w:val="single" w:sz="8" w:space="0" w:color="000000" w:themeColor="text1"/>
               <w:left w:val="single" w:sz="8" w:space="0" w:color="000000" w:themeColor="text1"/>
@@ -8692,7 +8187,7 @@
         </w:tc>
         <w:tc>
           <w:tcPr>
-            <w:tcW w:w="1134" w:type="dxa"/>
+            <w:tcW w:w="1329" w:type="dxa"/>
             <w:tcBorders>
               <w:top w:val="single" w:sz="8" w:space="0" w:color="000000" w:themeColor="text1"/>
               <w:left w:val="single" w:sz="8" w:space="0" w:color="000000" w:themeColor="text1"/>
@@ -8717,35 +8212,7 @@
         </w:tc>
         <w:tc>
           <w:tcPr>
-            <w:tcW w:w="992" w:type="dxa"/>
-            <w:tcBorders>
-              <w:top w:val="single" w:sz="8" w:space="0" w:color="000000" w:themeColor="text1"/>
-              <w:left w:val="single" w:sz="8" w:space="0" w:color="000000" w:themeColor="text1"/>
-              <w:bottom w:val="single" w:sz="8" w:space="0" w:color="000000" w:themeColor="text1"/>
-              <w:right w:val="single" w:sz="8" w:space="0" w:color="000000" w:themeColor="text1"/>
-            </w:tcBorders>
-          </w:tcPr>
-          <w:p>
-            <w:pPr>
-              <w:rPr>
-                <w:rFonts w:ascii="Times New Roman" w:eastAsia="Times New Roman" w:hAnsi="Times New Roman" w:cs="Times New Roman"/>
-                <w:sz w:val="24"/>
-                <w:szCs w:val="24"/>
-              </w:rPr>
-            </w:pPr>
-            <w:r>
-              <w:rPr>
-                <w:rFonts w:ascii="Times New Roman" w:eastAsia="Times New Roman" w:hAnsi="Times New Roman" w:cs="Times New Roman"/>
-                <w:sz w:val="24"/>
-                <w:szCs w:val="24"/>
-              </w:rPr>
-              <w:t>-</w:t>
-            </w:r>
-          </w:p>
-        </w:tc>
-        <w:tc>
-          <w:tcPr>
-            <w:tcW w:w="2126" w:type="dxa"/>
+            <w:tcW w:w="1961" w:type="dxa"/>
             <w:tcBorders>
               <w:top w:val="single" w:sz="8" w:space="0" w:color="000000" w:themeColor="text1"/>
               <w:left w:val="single" w:sz="8" w:space="0" w:color="000000" w:themeColor="text1"/>
@@ -8835,7 +8302,7 @@
         </w:tc>
         <w:tc>
           <w:tcPr>
-            <w:tcW w:w="1640" w:type="dxa"/>
+            <w:tcW w:w="2437" w:type="dxa"/>
             <w:tcBorders>
               <w:top w:val="single" w:sz="8" w:space="0" w:color="000000" w:themeColor="text1"/>
               <w:left w:val="single" w:sz="8" w:space="0" w:color="000000" w:themeColor="text1"/>
@@ -8860,7 +8327,7 @@
         </w:tc>
         <w:tc>
           <w:tcPr>
-            <w:tcW w:w="1134" w:type="dxa"/>
+            <w:tcW w:w="1329" w:type="dxa"/>
             <w:tcBorders>
               <w:top w:val="single" w:sz="8" w:space="0" w:color="000000" w:themeColor="text1"/>
               <w:left w:val="single" w:sz="8" w:space="0" w:color="000000" w:themeColor="text1"/>
@@ -8885,35 +8352,7 @@
         </w:tc>
         <w:tc>
           <w:tcPr>
-            <w:tcW w:w="992" w:type="dxa"/>
-            <w:tcBorders>
-              <w:top w:val="single" w:sz="8" w:space="0" w:color="000000" w:themeColor="text1"/>
-              <w:left w:val="single" w:sz="8" w:space="0" w:color="000000" w:themeColor="text1"/>
-              <w:bottom w:val="single" w:sz="8" w:space="0" w:color="000000" w:themeColor="text1"/>
-              <w:right w:val="single" w:sz="8" w:space="0" w:color="000000" w:themeColor="text1"/>
-            </w:tcBorders>
-          </w:tcPr>
-          <w:p>
-            <w:pPr>
-              <w:rPr>
-                <w:rFonts w:ascii="Times New Roman" w:eastAsia="Times New Roman" w:hAnsi="Times New Roman" w:cs="Times New Roman"/>
-                <w:sz w:val="24"/>
-                <w:szCs w:val="24"/>
-              </w:rPr>
-            </w:pPr>
-            <w:r>
-              <w:rPr>
-                <w:rFonts w:ascii="Times New Roman" w:eastAsia="Times New Roman" w:hAnsi="Times New Roman" w:cs="Times New Roman"/>
-                <w:sz w:val="24"/>
-                <w:szCs w:val="24"/>
-              </w:rPr>
-              <w:t>-</w:t>
-            </w:r>
-          </w:p>
-        </w:tc>
-        <w:tc>
-          <w:tcPr>
-            <w:tcW w:w="2126" w:type="dxa"/>
+            <w:tcW w:w="1961" w:type="dxa"/>
             <w:tcBorders>
               <w:top w:val="single" w:sz="8" w:space="0" w:color="000000" w:themeColor="text1"/>
               <w:left w:val="single" w:sz="8" w:space="0" w:color="000000" w:themeColor="text1"/>
@@ -8993,7 +8432,7 @@
         </w:tc>
         <w:tc>
           <w:tcPr>
-            <w:tcW w:w="1640" w:type="dxa"/>
+            <w:tcW w:w="2437" w:type="dxa"/>
             <w:tcBorders>
               <w:top w:val="single" w:sz="8" w:space="0" w:color="000000" w:themeColor="text1"/>
               <w:left w:val="single" w:sz="8" w:space="0" w:color="000000" w:themeColor="text1"/>
@@ -9018,7 +8457,7 @@
         </w:tc>
         <w:tc>
           <w:tcPr>
-            <w:tcW w:w="1134" w:type="dxa"/>
+            <w:tcW w:w="1329" w:type="dxa"/>
             <w:tcBorders>
               <w:top w:val="single" w:sz="8" w:space="0" w:color="000000" w:themeColor="text1"/>
               <w:left w:val="single" w:sz="8" w:space="0" w:color="000000" w:themeColor="text1"/>
@@ -9043,35 +8482,7 @@
         </w:tc>
         <w:tc>
           <w:tcPr>
-            <w:tcW w:w="992" w:type="dxa"/>
-            <w:tcBorders>
-              <w:top w:val="single" w:sz="8" w:space="0" w:color="000000" w:themeColor="text1"/>
-              <w:left w:val="single" w:sz="8" w:space="0" w:color="000000" w:themeColor="text1"/>
-              <w:bottom w:val="single" w:sz="8" w:space="0" w:color="000000" w:themeColor="text1"/>
-              <w:right w:val="single" w:sz="8" w:space="0" w:color="000000" w:themeColor="text1"/>
-            </w:tcBorders>
-          </w:tcPr>
-          <w:p>
-            <w:pPr>
-              <w:rPr>
-                <w:rFonts w:ascii="Times New Roman" w:eastAsia="Times New Roman" w:hAnsi="Times New Roman" w:cs="Times New Roman"/>
-                <w:sz w:val="24"/>
-                <w:szCs w:val="24"/>
-              </w:rPr>
-            </w:pPr>
-            <w:r>
-              <w:rPr>
-                <w:rFonts w:ascii="Times New Roman" w:eastAsia="Times New Roman" w:hAnsi="Times New Roman" w:cs="Times New Roman"/>
-                <w:sz w:val="24"/>
-                <w:szCs w:val="24"/>
-              </w:rPr>
-              <w:t>-</w:t>
-            </w:r>
-          </w:p>
-        </w:tc>
-        <w:tc>
-          <w:tcPr>
-            <w:tcW w:w="2126" w:type="dxa"/>
+            <w:tcW w:w="1961" w:type="dxa"/>
             <w:tcBorders>
               <w:top w:val="single" w:sz="8" w:space="0" w:color="000000" w:themeColor="text1"/>
               <w:left w:val="single" w:sz="8" w:space="0" w:color="000000" w:themeColor="text1"/>
@@ -9151,7 +8562,7 @@
         </w:tc>
         <w:tc>
           <w:tcPr>
-            <w:tcW w:w="1640" w:type="dxa"/>
+            <w:tcW w:w="2437" w:type="dxa"/>
             <w:tcBorders>
               <w:top w:val="single" w:sz="8" w:space="0" w:color="000000" w:themeColor="text1"/>
               <w:left w:val="single" w:sz="8" w:space="0" w:color="000000" w:themeColor="text1"/>
@@ -9176,7 +8587,7 @@
         </w:tc>
         <w:tc>
           <w:tcPr>
-            <w:tcW w:w="1134" w:type="dxa"/>
+            <w:tcW w:w="1329" w:type="dxa"/>
             <w:tcBorders>
               <w:top w:val="single" w:sz="8" w:space="0" w:color="000000" w:themeColor="text1"/>
               <w:left w:val="single" w:sz="8" w:space="0" w:color="000000" w:themeColor="text1"/>
@@ -9201,35 +8612,7 @@
         </w:tc>
         <w:tc>
           <w:tcPr>
-            <w:tcW w:w="992" w:type="dxa"/>
-            <w:tcBorders>
-              <w:top w:val="single" w:sz="8" w:space="0" w:color="000000" w:themeColor="text1"/>
-              <w:left w:val="single" w:sz="8" w:space="0" w:color="000000" w:themeColor="text1"/>
-              <w:bottom w:val="single" w:sz="8" w:space="0" w:color="000000" w:themeColor="text1"/>
-              <w:right w:val="single" w:sz="8" w:space="0" w:color="000000" w:themeColor="text1"/>
-            </w:tcBorders>
-          </w:tcPr>
-          <w:p>
-            <w:pPr>
-              <w:rPr>
-                <w:rFonts w:ascii="Times New Roman" w:eastAsia="Times New Roman" w:hAnsi="Times New Roman" w:cs="Times New Roman"/>
-                <w:sz w:val="24"/>
-                <w:szCs w:val="24"/>
-              </w:rPr>
-            </w:pPr>
-            <w:r>
-              <w:rPr>
-                <w:rFonts w:ascii="Times New Roman" w:eastAsia="Times New Roman" w:hAnsi="Times New Roman" w:cs="Times New Roman"/>
-                <w:sz w:val="24"/>
-                <w:szCs w:val="24"/>
-              </w:rPr>
-              <w:t>-</w:t>
-            </w:r>
-          </w:p>
-        </w:tc>
-        <w:tc>
-          <w:tcPr>
-            <w:tcW w:w="2126" w:type="dxa"/>
+            <w:tcW w:w="1961" w:type="dxa"/>
             <w:tcBorders>
               <w:top w:val="single" w:sz="8" w:space="0" w:color="000000" w:themeColor="text1"/>
               <w:left w:val="single" w:sz="8" w:space="0" w:color="000000" w:themeColor="text1"/>
@@ -9309,7 +8692,7 @@
         </w:tc>
         <w:tc>
           <w:tcPr>
-            <w:tcW w:w="1640" w:type="dxa"/>
+            <w:tcW w:w="2437" w:type="dxa"/>
             <w:tcBorders>
               <w:top w:val="single" w:sz="8" w:space="0" w:color="000000" w:themeColor="text1"/>
               <w:left w:val="single" w:sz="8" w:space="0" w:color="000000" w:themeColor="text1"/>
@@ -9334,7 +8717,7 @@
         </w:tc>
         <w:tc>
           <w:tcPr>
-            <w:tcW w:w="1134" w:type="dxa"/>
+            <w:tcW w:w="1329" w:type="dxa"/>
             <w:tcBorders>
               <w:top w:val="single" w:sz="8" w:space="0" w:color="000000" w:themeColor="text1"/>
               <w:left w:val="single" w:sz="8" w:space="0" w:color="000000" w:themeColor="text1"/>
@@ -9359,35 +8742,7 @@
         </w:tc>
         <w:tc>
           <w:tcPr>
-            <w:tcW w:w="992" w:type="dxa"/>
-            <w:tcBorders>
-              <w:top w:val="single" w:sz="8" w:space="0" w:color="000000" w:themeColor="text1"/>
-              <w:left w:val="single" w:sz="8" w:space="0" w:color="000000" w:themeColor="text1"/>
-              <w:bottom w:val="single" w:sz="8" w:space="0" w:color="000000" w:themeColor="text1"/>
-              <w:right w:val="single" w:sz="8" w:space="0" w:color="000000" w:themeColor="text1"/>
-            </w:tcBorders>
-          </w:tcPr>
-          <w:p>
-            <w:pPr>
-              <w:rPr>
-                <w:rFonts w:ascii="Times New Roman" w:eastAsia="Times New Roman" w:hAnsi="Times New Roman" w:cs="Times New Roman"/>
-                <w:sz w:val="24"/>
-                <w:szCs w:val="24"/>
-              </w:rPr>
-            </w:pPr>
-            <w:r>
-              <w:rPr>
-                <w:rFonts w:ascii="Times New Roman" w:eastAsia="Times New Roman" w:hAnsi="Times New Roman" w:cs="Times New Roman"/>
-                <w:sz w:val="24"/>
-                <w:szCs w:val="24"/>
-              </w:rPr>
-              <w:t>-</w:t>
-            </w:r>
-          </w:p>
-        </w:tc>
-        <w:tc>
-          <w:tcPr>
-            <w:tcW w:w="2126" w:type="dxa"/>
+            <w:tcW w:w="1961" w:type="dxa"/>
             <w:tcBorders>
               <w:top w:val="single" w:sz="8" w:space="0" w:color="000000" w:themeColor="text1"/>
               <w:left w:val="single" w:sz="8" w:space="0" w:color="000000" w:themeColor="text1"/>
@@ -9467,7 +8822,7 @@
         </w:tc>
         <w:tc>
           <w:tcPr>
-            <w:tcW w:w="1640" w:type="dxa"/>
+            <w:tcW w:w="2437" w:type="dxa"/>
             <w:tcBorders>
               <w:top w:val="single" w:sz="8" w:space="0" w:color="000000" w:themeColor="text1"/>
               <w:left w:val="single" w:sz="8" w:space="0" w:color="000000" w:themeColor="text1"/>
@@ -9492,7 +8847,7 @@
         </w:tc>
         <w:tc>
           <w:tcPr>
-            <w:tcW w:w="1134" w:type="dxa"/>
+            <w:tcW w:w="1329" w:type="dxa"/>
             <w:tcBorders>
               <w:top w:val="single" w:sz="8" w:space="0" w:color="000000" w:themeColor="text1"/>
               <w:left w:val="single" w:sz="8" w:space="0" w:color="000000" w:themeColor="text1"/>
@@ -9517,35 +8872,7 @@
         </w:tc>
         <w:tc>
           <w:tcPr>
-            <w:tcW w:w="992" w:type="dxa"/>
-            <w:tcBorders>
-              <w:top w:val="single" w:sz="8" w:space="0" w:color="000000" w:themeColor="text1"/>
-              <w:left w:val="single" w:sz="8" w:space="0" w:color="000000" w:themeColor="text1"/>
-              <w:bottom w:val="single" w:sz="8" w:space="0" w:color="000000" w:themeColor="text1"/>
-              <w:right w:val="single" w:sz="8" w:space="0" w:color="000000" w:themeColor="text1"/>
-            </w:tcBorders>
-          </w:tcPr>
-          <w:p>
-            <w:pPr>
-              <w:rPr>
-                <w:rFonts w:ascii="Times New Roman" w:eastAsia="Times New Roman" w:hAnsi="Times New Roman" w:cs="Times New Roman"/>
-                <w:sz w:val="24"/>
-                <w:szCs w:val="24"/>
-              </w:rPr>
-            </w:pPr>
-            <w:r>
-              <w:rPr>
-                <w:rFonts w:ascii="Times New Roman" w:eastAsia="Times New Roman" w:hAnsi="Times New Roman" w:cs="Times New Roman"/>
-                <w:sz w:val="24"/>
-                <w:szCs w:val="24"/>
-              </w:rPr>
-              <w:t>-</w:t>
-            </w:r>
-          </w:p>
-        </w:tc>
-        <w:tc>
-          <w:tcPr>
-            <w:tcW w:w="2126" w:type="dxa"/>
+            <w:tcW w:w="1961" w:type="dxa"/>
             <w:tcBorders>
               <w:top w:val="single" w:sz="8" w:space="0" w:color="000000" w:themeColor="text1"/>
               <w:left w:val="single" w:sz="8" w:space="0" w:color="000000" w:themeColor="text1"/>
@@ -9625,7 +8952,7 @@
         </w:tc>
         <w:tc>
           <w:tcPr>
-            <w:tcW w:w="1640" w:type="dxa"/>
+            <w:tcW w:w="2437" w:type="dxa"/>
             <w:tcBorders>
               <w:top w:val="single" w:sz="8" w:space="0" w:color="000000" w:themeColor="text1"/>
               <w:left w:val="single" w:sz="8" w:space="0" w:color="000000" w:themeColor="text1"/>
@@ -9650,7 +8977,7 @@
         </w:tc>
         <w:tc>
           <w:tcPr>
-            <w:tcW w:w="1134" w:type="dxa"/>
+            <w:tcW w:w="1329" w:type="dxa"/>
             <w:tcBorders>
               <w:top w:val="single" w:sz="8" w:space="0" w:color="000000" w:themeColor="text1"/>
               <w:left w:val="single" w:sz="8" w:space="0" w:color="000000" w:themeColor="text1"/>
@@ -9675,35 +9002,7 @@
         </w:tc>
         <w:tc>
           <w:tcPr>
-            <w:tcW w:w="992" w:type="dxa"/>
-            <w:tcBorders>
-              <w:top w:val="single" w:sz="8" w:space="0" w:color="000000" w:themeColor="text1"/>
-              <w:left w:val="single" w:sz="8" w:space="0" w:color="000000" w:themeColor="text1"/>
-              <w:bottom w:val="single" w:sz="8" w:space="0" w:color="000000" w:themeColor="text1"/>
-              <w:right w:val="single" w:sz="8" w:space="0" w:color="000000" w:themeColor="text1"/>
-            </w:tcBorders>
-          </w:tcPr>
-          <w:p>
-            <w:pPr>
-              <w:rPr>
-                <w:rFonts w:ascii="Times New Roman" w:eastAsia="Times New Roman" w:hAnsi="Times New Roman" w:cs="Times New Roman"/>
-                <w:sz w:val="24"/>
-                <w:szCs w:val="24"/>
-              </w:rPr>
-            </w:pPr>
-            <w:r>
-              <w:rPr>
-                <w:rFonts w:ascii="Times New Roman" w:eastAsia="Times New Roman" w:hAnsi="Times New Roman" w:cs="Times New Roman"/>
-                <w:sz w:val="24"/>
-                <w:szCs w:val="24"/>
-              </w:rPr>
-              <w:t>-</w:t>
-            </w:r>
-          </w:p>
-        </w:tc>
-        <w:tc>
-          <w:tcPr>
-            <w:tcW w:w="2126" w:type="dxa"/>
+            <w:tcW w:w="1961" w:type="dxa"/>
             <w:tcBorders>
               <w:top w:val="single" w:sz="8" w:space="0" w:color="000000" w:themeColor="text1"/>
               <w:left w:val="single" w:sz="8" w:space="0" w:color="000000" w:themeColor="text1"/>
@@ -9783,7 +9082,7 @@
         </w:tc>
         <w:tc>
           <w:tcPr>
-            <w:tcW w:w="1640" w:type="dxa"/>
+            <w:tcW w:w="2437" w:type="dxa"/>
             <w:tcBorders>
               <w:top w:val="single" w:sz="8" w:space="0" w:color="000000" w:themeColor="text1"/>
               <w:left w:val="single" w:sz="8" w:space="0" w:color="000000" w:themeColor="text1"/>
@@ -9808,7 +9107,7 @@
         </w:tc>
         <w:tc>
           <w:tcPr>
-            <w:tcW w:w="1134" w:type="dxa"/>
+            <w:tcW w:w="1329" w:type="dxa"/>
             <w:tcBorders>
               <w:top w:val="single" w:sz="8" w:space="0" w:color="000000" w:themeColor="text1"/>
               <w:left w:val="single" w:sz="8" w:space="0" w:color="000000" w:themeColor="text1"/>
@@ -9833,36 +9132,7 @@
         </w:tc>
         <w:tc>
           <w:tcPr>
-            <w:tcW w:w="992" w:type="dxa"/>
-            <w:tcBorders>
-              <w:top w:val="single" w:sz="8" w:space="0" w:color="000000" w:themeColor="text1"/>
-              <w:left w:val="single" w:sz="8" w:space="0" w:color="000000" w:themeColor="text1"/>
-              <w:bottom w:val="single" w:sz="8" w:space="0" w:color="000000" w:themeColor="text1"/>
-              <w:right w:val="single" w:sz="8" w:space="0" w:color="000000" w:themeColor="text1"/>
-            </w:tcBorders>
-          </w:tcPr>
-          <w:p>
-            <w:pPr>
-              <w:keepNext/>
-              <w:rPr>
-                <w:rFonts w:ascii="Times New Roman" w:eastAsia="Times New Roman" w:hAnsi="Times New Roman" w:cs="Times New Roman"/>
-                <w:sz w:val="24"/>
-                <w:szCs w:val="24"/>
-              </w:rPr>
-            </w:pPr>
-            <w:r>
-              <w:rPr>
-                <w:rFonts w:ascii="Times New Roman" w:eastAsia="Times New Roman" w:hAnsi="Times New Roman" w:cs="Times New Roman"/>
-                <w:sz w:val="24"/>
-                <w:szCs w:val="24"/>
-              </w:rPr>
-              <w:t>-</w:t>
-            </w:r>
-          </w:p>
-        </w:tc>
-        <w:tc>
-          <w:tcPr>
-            <w:tcW w:w="2126" w:type="dxa"/>
+            <w:tcW w:w="1961" w:type="dxa"/>
             <w:tcBorders>
               <w:top w:val="single" w:sz="8" w:space="0" w:color="000000" w:themeColor="text1"/>
               <w:left w:val="single" w:sz="8" w:space="0" w:color="000000" w:themeColor="text1"/>
@@ -10067,6 +9337,7 @@
           <w:sz w:val="24"/>
           <w:szCs w:val="24"/>
         </w:rPr>
+        <w:lastRenderedPageBreak/>
         <w:t>Submit a Change Request (CR) detailing:</w:t>
       </w:r>
     </w:p>
@@ -10116,7 +9387,6 @@
           <w:sz w:val="24"/>
           <w:szCs w:val="24"/>
         </w:rPr>
-        <w:lastRenderedPageBreak/>
         <w:t>Review the CR by the Change Control Board (CCB) comprising key stakeholders.</w:t>
       </w:r>
     </w:p>
@@ -10644,6 +9914,7 @@
           <w:szCs w:val="24"/>
           <w:lang w:val="en-MY"/>
         </w:rPr>
+        <w:lastRenderedPageBreak/>
         <w:t>Notify stakeholders, including the Development and Operations teams, about the release schedule and any expected downtime.</w:t>
       </w:r>
     </w:p>
@@ -10698,7 +9969,6 @@
           <w:szCs w:val="24"/>
           <w:lang w:val="en-MY"/>
         </w:rPr>
-        <w:lastRenderedPageBreak/>
         <w:t>Post-Release Evaluation</w:t>
       </w:r>
     </w:p>
@@ -11324,6 +10594,7 @@
           <w:sz w:val="24"/>
           <w:szCs w:val="24"/>
         </w:rPr>
+        <w:lastRenderedPageBreak/>
         <w:t>Generate periodic status reports summarizing recent changes, versions, and upcoming actions.</w:t>
       </w:r>
     </w:p>
@@ -17635,7 +16906,7 @@
 </file>
 
 <file path=word/numbering.xml><?xml version="1.0" encoding="utf-8"?>
-<w:numbering xmlns:wpc="http://schemas.microsoft.com/office/word/2010/wordprocessingCanvas" xmlns:cx="http://schemas.microsoft.com/office/drawing/2014/chartex" xmlns:cx1="http://schemas.microsoft.com/office/drawing/2015/9/8/chartex" xmlns:cx2="http://schemas.microsoft.com/office/drawing/2015/10/21/chartex" xmlns:cx3="http://schemas.microsoft.com/office/drawing/2016/5/9/chartex" xmlns:cx4="http://schemas.microsoft.com/office/drawing/2016/5/10/chartex" xmlns:cx5="http://schemas.microsoft.com/office/drawing/2016/5/11/chartex" xmlns:cx6="http://schemas.microsoft.com/office/drawing/2016/5/12/chartex" xmlns:cx7="http://schemas.microsoft.com/office/drawing/2016/5/13/chartex" xmlns:cx8="http://schemas.microsoft.com/office/drawing/2016/5/14/chartex" xmlns:mc="http://schemas.openxmlformats.org/markup-compatibility/2006" xmlns:aink="http://schemas.microsoft.com/office/drawing/2016/ink" xmlns:am3d="http://schemas.microsoft.com/office/drawing/2017/model3d" xmlns:o="urn:schemas-microsoft-com:office:office" xmlns:oel="http://schemas.microsoft.com/office/2019/extlst" xmlns:r="http://schemas.openxmlformats.org/officeDocument/2006/relationships" xmlns:m="http://schemas.openxmlformats.org/officeDocument/2006/math" xmlns:v="urn:schemas-microsoft-com:vml" xmlns:wp14="http://schemas.microsoft.com/office/word/2010/wordprocessingDrawing" xmlns:wp="http://schemas.openxmlformats.org/drawingml/2006/wordprocessingDrawing" xmlns:w10="urn:schemas-microsoft-com:office:word" xmlns:w="http://schemas.openxmlformats.org/wordprocessingml/2006/main" xmlns:w14="http://schemas.microsoft.com/office/word/2010/wordml" xmlns:w15="http://schemas.microsoft.com/office/word/2012/wordml" xmlns:w16cex="http://schemas.microsoft.com/office/word/2018/wordml/cex" xmlns:w16cid="http://schemas.microsoft.com/office/word/2016/wordml/cid" xmlns:w16="http://schemas.microsoft.com/office/word/2018/wordml" xmlns:w16du="http://schemas.microsoft.com/office/word/2023/wordml/word16du" xmlns:w16sdtdh="http://schemas.microsoft.com/office/word/2020/wordml/sdtdatahash" xmlns:w16se="http://schemas.microsoft.com/office/word/2015/wordml/symex" xmlns:wpg="http://schemas.microsoft.com/office/word/2010/wordprocessingGroup" xmlns:wpi="http://schemas.microsoft.com/office/word/2010/wordprocessingInk" xmlns:wne="http://schemas.microsoft.com/office/word/2006/wordml" xmlns:wps="http://schemas.microsoft.com/office/word/2010/wordprocessingShape" mc:Ignorable="w14 w15 w16se w16cid w16 w16cex w16sdtdh w16du wp14">
+<w:numbering xmlns:wpc="http://schemas.microsoft.com/office/word/2010/wordprocessingCanvas" xmlns:cx="http://schemas.microsoft.com/office/drawing/2014/chartex" xmlns:cx1="http://schemas.microsoft.com/office/drawing/2015/9/8/chartex" xmlns:cx2="http://schemas.microsoft.com/office/drawing/2015/10/21/chartex" xmlns:cx3="http://schemas.microsoft.com/office/drawing/2016/5/9/chartex" xmlns:cx4="http://schemas.microsoft.com/office/drawing/2016/5/10/chartex" xmlns:cx5="http://schemas.microsoft.com/office/drawing/2016/5/11/chartex" xmlns:cx6="http://schemas.microsoft.com/office/drawing/2016/5/12/chartex" xmlns:cx7="http://schemas.microsoft.com/office/drawing/2016/5/13/chartex" xmlns:cx8="http://schemas.microsoft.com/office/drawing/2016/5/14/chartex" xmlns:mc="http://schemas.openxmlformats.org/markup-compatibility/2006" xmlns:aink="http://schemas.microsoft.com/office/drawing/2016/ink" xmlns:am3d="http://schemas.microsoft.com/office/drawing/2017/model3d" xmlns:o="urn:schemas-microsoft-com:office:office" xmlns:oel="http://schemas.microsoft.com/office/2019/extlst" xmlns:r="http://schemas.openxmlformats.org/officeDocument/2006/relationships" xmlns:m="http://schemas.openxmlformats.org/officeDocument/2006/math" xmlns:v="urn:schemas-microsoft-com:vml" xmlns:wp14="http://schemas.microsoft.com/office/word/2010/wordprocessingDrawing" xmlns:wp="http://schemas.openxmlformats.org/drawingml/2006/wordprocessingDrawing" xmlns:w10="urn:schemas-microsoft-com:office:word" xmlns:w="http://schemas.openxmlformats.org/wordprocessingml/2006/main" xmlns:w14="http://schemas.microsoft.com/office/word/2010/wordml" xmlns:w15="http://schemas.microsoft.com/office/word/2012/wordml" xmlns:w16cex="http://schemas.microsoft.com/office/word/2018/wordml/cex" xmlns:w16cid="http://schemas.microsoft.com/office/word/2016/wordml/cid" xmlns:w16="http://schemas.microsoft.com/office/word/2018/wordml" xmlns:w16du="http://schemas.microsoft.com/office/word/2023/wordml/word16du" xmlns:w16sdtdh="http://schemas.microsoft.com/office/word/2020/wordml/sdtdatahash" xmlns:w16sdtfl="http://schemas.microsoft.com/office/word/2024/wordml/sdtformatlock" xmlns:w16se="http://schemas.microsoft.com/office/word/2015/wordml/symex" xmlns:wpg="http://schemas.microsoft.com/office/word/2010/wordprocessingGroup" xmlns:wpi="http://schemas.microsoft.com/office/word/2010/wordprocessingInk" xmlns:wne="http://schemas.microsoft.com/office/word/2006/wordml" xmlns:wps="http://schemas.microsoft.com/office/word/2010/wordprocessingShape" mc:Ignorable="w14 w15 w16se w16cid w16 w16cex w16sdtdh w16sdtfl w16du wp14">
   <w:abstractNum w:abstractNumId="0" w15:restartNumberingAfterBreak="0">
     <w:nsid w:val="025648DB"/>
     <w:multiLevelType w:val="multilevel"/>
@@ -23400,7 +22671,7 @@
 </file>
 
 <file path=word/styles.xml><?xml version="1.0" encoding="utf-8"?>
-<w:styles xmlns:mc="http://schemas.openxmlformats.org/markup-compatibility/2006" xmlns:r="http://schemas.openxmlformats.org/officeDocument/2006/relationships" xmlns:w="http://schemas.openxmlformats.org/wordprocessingml/2006/main" xmlns:w14="http://schemas.microsoft.com/office/word/2010/wordml" xmlns:w15="http://schemas.microsoft.com/office/word/2012/wordml" xmlns:w16cex="http://schemas.microsoft.com/office/word/2018/wordml/cex" xmlns:w16cid="http://schemas.microsoft.com/office/word/2016/wordml/cid" xmlns:w16="http://schemas.microsoft.com/office/word/2018/wordml" xmlns:w16du="http://schemas.microsoft.com/office/word/2023/wordml/word16du" xmlns:w16sdtdh="http://schemas.microsoft.com/office/word/2020/wordml/sdtdatahash" xmlns:w16se="http://schemas.microsoft.com/office/word/2015/wordml/symex" mc:Ignorable="w14 w15 w16se w16cid w16 w16cex w16sdtdh w16du">
+<w:styles xmlns:mc="http://schemas.openxmlformats.org/markup-compatibility/2006" xmlns:r="http://schemas.openxmlformats.org/officeDocument/2006/relationships" xmlns:w="http://schemas.openxmlformats.org/wordprocessingml/2006/main" xmlns:w14="http://schemas.microsoft.com/office/word/2010/wordml" xmlns:w15="http://schemas.microsoft.com/office/word/2012/wordml" xmlns:w16cex="http://schemas.microsoft.com/office/word/2018/wordml/cex" xmlns:w16cid="http://schemas.microsoft.com/office/word/2016/wordml/cid" xmlns:w16="http://schemas.microsoft.com/office/word/2018/wordml" xmlns:w16du="http://schemas.microsoft.com/office/word/2023/wordml/word16du" xmlns:w16sdtdh="http://schemas.microsoft.com/office/word/2020/wordml/sdtdatahash" xmlns:w16sdtfl="http://schemas.microsoft.com/office/word/2024/wordml/sdtformatlock" xmlns:w16se="http://schemas.microsoft.com/office/word/2015/wordml/symex" mc:Ignorable="w14 w15 w16se w16cid w16 w16cex w16sdtdh w16sdtfl w16du">
   <w:docDefaults>
     <w:rPrDefault>
       <w:rPr>
@@ -24009,6 +23280,7 @@
   <w:style w:type="character" w:default="1" w:styleId="DefaultParagraphFont">
     <w:name w:val="Default Paragraph Font"/>
     <w:uiPriority w:val="1"/>
+    <w:semiHidden/>
     <w:unhideWhenUsed/>
   </w:style>
   <w:style w:type="table" w:default="1" w:styleId="TableNormal">
@@ -24955,12 +24227,11 @@
 </file>
 
 <file path=customXml/item2.xml><?xml version="1.0" encoding="utf-8"?>
-<?mso-contentType ?>
-<FormTemplates xmlns="http://schemas.microsoft.com/sharepoint/v3/contenttype/forms">
-  <Display>DocumentLibraryForm</Display>
-  <Edit>DocumentLibraryForm</Edit>
-  <New>DocumentLibraryForm</New>
-</FormTemplates>
+<p:properties xmlns:p="http://schemas.microsoft.com/office/2006/metadata/properties" xmlns:xsi="http://www.w3.org/2001/XMLSchema-instance" xmlns:pc="http://schemas.microsoft.com/office/infopath/2007/PartnerControls">
+  <documentManagement>
+    <_activity xmlns="8ac92bc4-5d96-47e7-8d01-528e65be60a3" xsi:nil="true"/>
+  </documentManagement>
+</p:properties>
 </file>
 
 <file path=customXml/item3.xml><?xml version="1.0" encoding="utf-8"?>
@@ -24968,11 +24239,12 @@
 </file>
 
 <file path=customXml/item4.xml><?xml version="1.0" encoding="utf-8"?>
-<p:properties xmlns:p="http://schemas.microsoft.com/office/2006/metadata/properties" xmlns:xsi="http://www.w3.org/2001/XMLSchema-instance" xmlns:pc="http://schemas.microsoft.com/office/infopath/2007/PartnerControls">
-  <documentManagement>
-    <_activity xmlns="8ac92bc4-5d96-47e7-8d01-528e65be60a3" xsi:nil="true"/>
-  </documentManagement>
-</p:properties>
+<?mso-contentType ?>
+<FormTemplates xmlns="http://schemas.microsoft.com/sharepoint/v3/contenttype/forms">
+  <Display>DocumentLibraryForm</Display>
+  <Edit>DocumentLibraryForm</Edit>
+  <New>DocumentLibraryForm</New>
+</FormTemplates>
 </file>
 
 <file path=customXml/itemProps1.xml><?xml version="1.0" encoding="utf-8"?>
@@ -24994,9 +24266,11 @@
 </file>
 
 <file path=customXml/itemProps2.xml><?xml version="1.0" encoding="utf-8"?>
-<ds:datastoreItem xmlns:ds="http://schemas.openxmlformats.org/officeDocument/2006/customXml" ds:itemID="{8196FE69-F7CA-48D3-A0CD-5A7BCA7A6603}">
+<ds:datastoreItem xmlns:ds="http://schemas.openxmlformats.org/officeDocument/2006/customXml" ds:itemID="{A61D745B-1414-424E-893F-9A0D4C3D862A}">
   <ds:schemaRefs>
-    <ds:schemaRef ds:uri="http://schemas.microsoft.com/sharepoint/v3/contenttype/forms"/>
+    <ds:schemaRef ds:uri="http://schemas.microsoft.com/office/2006/metadata/properties"/>
+    <ds:schemaRef ds:uri="http://schemas.microsoft.com/office/infopath/2007/PartnerControls"/>
+    <ds:schemaRef ds:uri="8ac92bc4-5d96-47e7-8d01-528e65be60a3"/>
   </ds:schemaRefs>
 </ds:datastoreItem>
 </file>
@@ -25010,11 +24284,9 @@
 </file>
 
 <file path=customXml/itemProps4.xml><?xml version="1.0" encoding="utf-8"?>
-<ds:datastoreItem xmlns:ds="http://schemas.openxmlformats.org/officeDocument/2006/customXml" ds:itemID="{A61D745B-1414-424E-893F-9A0D4C3D862A}">
+<ds:datastoreItem xmlns:ds="http://schemas.openxmlformats.org/officeDocument/2006/customXml" ds:itemID="{8196FE69-F7CA-48D3-A0CD-5A7BCA7A6603}">
   <ds:schemaRefs>
-    <ds:schemaRef ds:uri="http://schemas.microsoft.com/office/2006/metadata/properties"/>
-    <ds:schemaRef ds:uri="http://schemas.microsoft.com/office/infopath/2007/PartnerControls"/>
-    <ds:schemaRef ds:uri="8ac92bc4-5d96-47e7-8d01-528e65be60a3"/>
+    <ds:schemaRef ds:uri="http://schemas.microsoft.com/sharepoint/v3/contenttype/forms"/>
   </ds:schemaRefs>
 </ds:datastoreItem>
 </file>
</xml_diff>

<commit_message>
Revert "Merge pull request #10 from shahril2206/release"
This reverts commit 6d6efd97514f0e1d98f6ad51d68bdcd226331e43, reversing
changes made to 3e9be3a0028672dc9bcb26a19eafa16e01842101.
</commit_message>
<xml_diff>
--- a/docs/SCM Plan.docx
+++ b/docs/SCM Plan.docx
@@ -1,6 +1,6 @@
 
 <file path=word/document.xml><?xml version="1.0" encoding="utf-8"?>
-<w:document xmlns:wpc="http://schemas.microsoft.com/office/word/2010/wordprocessingCanvas" xmlns:cx="http://schemas.microsoft.com/office/drawing/2014/chartex" xmlns:cx1="http://schemas.microsoft.com/office/drawing/2015/9/8/chartex" xmlns:cx2="http://schemas.microsoft.com/office/drawing/2015/10/21/chartex" xmlns:cx3="http://schemas.microsoft.com/office/drawing/2016/5/9/chartex" xmlns:cx4="http://schemas.microsoft.com/office/drawing/2016/5/10/chartex" xmlns:cx5="http://schemas.microsoft.com/office/drawing/2016/5/11/chartex" xmlns:cx6="http://schemas.microsoft.com/office/drawing/2016/5/12/chartex" xmlns:cx7="http://schemas.microsoft.com/office/drawing/2016/5/13/chartex" xmlns:cx8="http://schemas.microsoft.com/office/drawing/2016/5/14/chartex" xmlns:mc="http://schemas.openxmlformats.org/markup-compatibility/2006" xmlns:aink="http://schemas.microsoft.com/office/drawing/2016/ink" xmlns:am3d="http://schemas.microsoft.com/office/drawing/2017/model3d" xmlns:o="urn:schemas-microsoft-com:office:office" xmlns:oel="http://schemas.microsoft.com/office/2019/extlst" xmlns:r="http://schemas.openxmlformats.org/officeDocument/2006/relationships" xmlns:m="http://schemas.openxmlformats.org/officeDocument/2006/math" xmlns:v="urn:schemas-microsoft-com:vml" xmlns:wp14="http://schemas.microsoft.com/office/word/2010/wordprocessingDrawing" xmlns:wp="http://schemas.openxmlformats.org/drawingml/2006/wordprocessingDrawing" xmlns:w10="urn:schemas-microsoft-com:office:word" xmlns:w="http://schemas.openxmlformats.org/wordprocessingml/2006/main" xmlns:w14="http://schemas.microsoft.com/office/word/2010/wordml" xmlns:w15="http://schemas.microsoft.com/office/word/2012/wordml" xmlns:w16cex="http://schemas.microsoft.com/office/word/2018/wordml/cex" xmlns:w16cid="http://schemas.microsoft.com/office/word/2016/wordml/cid" xmlns:w16="http://schemas.microsoft.com/office/word/2018/wordml" xmlns:w16du="http://schemas.microsoft.com/office/word/2023/wordml/word16du" xmlns:w16sdtdh="http://schemas.microsoft.com/office/word/2020/wordml/sdtdatahash" xmlns:w16se="http://schemas.microsoft.com/office/word/2015/wordml/symex" xmlns:wpg="http://schemas.microsoft.com/office/word/2010/wordprocessingGroup" xmlns:wpi="http://schemas.microsoft.com/office/word/2010/wordprocessingInk" xmlns:wne="http://schemas.microsoft.com/office/word/2006/wordml" xmlns:wps="http://schemas.microsoft.com/office/word/2010/wordprocessingShape" mc:Ignorable="w14 w15 w16se w16cid w16 w16cex w16sdtdh w16du wp14">
+<w:document xmlns:wpc="http://schemas.microsoft.com/office/word/2010/wordprocessingCanvas" xmlns:cx="http://schemas.microsoft.com/office/drawing/2014/chartex" xmlns:cx1="http://schemas.microsoft.com/office/drawing/2015/9/8/chartex" xmlns:cx2="http://schemas.microsoft.com/office/drawing/2015/10/21/chartex" xmlns:cx3="http://schemas.microsoft.com/office/drawing/2016/5/9/chartex" xmlns:cx4="http://schemas.microsoft.com/office/drawing/2016/5/10/chartex" xmlns:cx5="http://schemas.microsoft.com/office/drawing/2016/5/11/chartex" xmlns:cx6="http://schemas.microsoft.com/office/drawing/2016/5/12/chartex" xmlns:cx7="http://schemas.microsoft.com/office/drawing/2016/5/13/chartex" xmlns:cx8="http://schemas.microsoft.com/office/drawing/2016/5/14/chartex" xmlns:mc="http://schemas.openxmlformats.org/markup-compatibility/2006" xmlns:aink="http://schemas.microsoft.com/office/drawing/2016/ink" xmlns:am3d="http://schemas.microsoft.com/office/drawing/2017/model3d" xmlns:o="urn:schemas-microsoft-com:office:office" xmlns:oel="http://schemas.microsoft.com/office/2019/extlst" xmlns:r="http://schemas.openxmlformats.org/officeDocument/2006/relationships" xmlns:m="http://schemas.openxmlformats.org/officeDocument/2006/math" xmlns:v="urn:schemas-microsoft-com:vml" xmlns:wp14="http://schemas.microsoft.com/office/word/2010/wordprocessingDrawing" xmlns:wp="http://schemas.openxmlformats.org/drawingml/2006/wordprocessingDrawing" xmlns:w10="urn:schemas-microsoft-com:office:word" xmlns:w="http://schemas.openxmlformats.org/wordprocessingml/2006/main" xmlns:w14="http://schemas.microsoft.com/office/word/2010/wordml" xmlns:w15="http://schemas.microsoft.com/office/word/2012/wordml" xmlns:w16cex="http://schemas.microsoft.com/office/word/2018/wordml/cex" xmlns:w16cid="http://schemas.microsoft.com/office/word/2016/wordml/cid" xmlns:w16="http://schemas.microsoft.com/office/word/2018/wordml" xmlns:w16du="http://schemas.microsoft.com/office/word/2023/wordml/word16du" xmlns:w16sdtdh="http://schemas.microsoft.com/office/word/2020/wordml/sdtdatahash" xmlns:w16sdtfl="http://schemas.microsoft.com/office/word/2024/wordml/sdtformatlock" xmlns:w16se="http://schemas.microsoft.com/office/word/2015/wordml/symex" xmlns:wpg="http://schemas.microsoft.com/office/word/2010/wordprocessingGroup" xmlns:wpi="http://schemas.microsoft.com/office/word/2010/wordprocessingInk" xmlns:wne="http://schemas.microsoft.com/office/word/2006/wordml" xmlns:wps="http://schemas.microsoft.com/office/word/2010/wordprocessingShape" mc:Ignorable="w14 w15 w16se w16cid w16 w16cex w16sdtdh w16sdtfl w16du wp14">
   <w:body>
     <w:p>
       <w:pPr>
@@ -5775,17 +5775,16 @@
     <w:tbl>
       <w:tblPr>
         <w:tblStyle w:val="TableGrid"/>
-        <w:tblW w:w="9180" w:type="dxa"/>
+        <w:tblW w:w="9015" w:type="dxa"/>
         <w:tblLayout w:type="fixed"/>
         <w:tblLook w:val="04A0" w:firstRow="1" w:lastRow="0" w:firstColumn="1" w:lastColumn="0" w:noHBand="0" w:noVBand="1"/>
       </w:tblPr>
       <w:tblGrid>
-        <w:gridCol w:w="1809"/>
-        <w:gridCol w:w="1479"/>
-        <w:gridCol w:w="1215"/>
-        <w:gridCol w:w="1134"/>
-        <w:gridCol w:w="1134"/>
-        <w:gridCol w:w="2409"/>
+        <w:gridCol w:w="1890"/>
+        <w:gridCol w:w="1398"/>
+        <w:gridCol w:w="2437"/>
+        <w:gridCol w:w="1329"/>
+        <w:gridCol w:w="1961"/>
       </w:tblGrid>
       <w:tr>
         <w:trPr>
@@ -5793,7 +5792,7 @@
         </w:trPr>
         <w:tc>
           <w:tcPr>
-            <w:tcW w:w="1809" w:type="dxa"/>
+            <w:tcW w:w="1890" w:type="dxa"/>
             <w:tcBorders>
               <w:top w:val="single" w:sz="8" w:space="0" w:color="000000" w:themeColor="text1"/>
               <w:left w:val="single" w:sz="8" w:space="0" w:color="000000" w:themeColor="text1"/>
@@ -5826,7 +5825,7 @@
         </w:tc>
         <w:tc>
           <w:tcPr>
-            <w:tcW w:w="1479" w:type="dxa"/>
+            <w:tcW w:w="1398" w:type="dxa"/>
             <w:tcBorders>
               <w:top w:val="single" w:sz="8" w:space="0" w:color="000000" w:themeColor="text1"/>
               <w:left w:val="single" w:sz="8" w:space="0" w:color="000000" w:themeColor="text1"/>
@@ -5859,7 +5858,7 @@
         </w:tc>
         <w:tc>
           <w:tcPr>
-            <w:tcW w:w="1215" w:type="dxa"/>
+            <w:tcW w:w="2437" w:type="dxa"/>
             <w:tcBorders>
               <w:top w:val="single" w:sz="8" w:space="0" w:color="000000" w:themeColor="text1"/>
               <w:left w:val="single" w:sz="8" w:space="0" w:color="000000" w:themeColor="text1"/>
@@ -5892,7 +5891,7 @@
         </w:tc>
         <w:tc>
           <w:tcPr>
-            <w:tcW w:w="1134" w:type="dxa"/>
+            <w:tcW w:w="1329" w:type="dxa"/>
             <w:tcBorders>
               <w:top w:val="single" w:sz="8" w:space="0" w:color="000000" w:themeColor="text1"/>
               <w:left w:val="single" w:sz="8" w:space="0" w:color="000000" w:themeColor="text1"/>
@@ -5919,55 +5918,13 @@
                 <w:sz w:val="24"/>
                 <w:szCs w:val="24"/>
               </w:rPr>
-              <w:t xml:space="preserve">Previous </w:t>
-            </w:r>
-            <w:r>
-              <w:rPr>
-                <w:rFonts w:ascii="Times New Roman" w:eastAsia="Times New Roman" w:hAnsi="Times New Roman" w:cs="Times New Roman"/>
-                <w:b/>
-                <w:bCs/>
-                <w:sz w:val="24"/>
-                <w:szCs w:val="24"/>
-              </w:rPr>
               <w:t>Version</w:t>
             </w:r>
           </w:p>
         </w:tc>
         <w:tc>
           <w:tcPr>
-            <w:tcW w:w="1134" w:type="dxa"/>
-            <w:tcBorders>
-              <w:top w:val="single" w:sz="8" w:space="0" w:color="000000" w:themeColor="text1"/>
-              <w:left w:val="single" w:sz="8" w:space="0" w:color="000000" w:themeColor="text1"/>
-              <w:bottom w:val="single" w:sz="8" w:space="0" w:color="000000" w:themeColor="text1"/>
-              <w:right w:val="single" w:sz="8" w:space="0" w:color="000000" w:themeColor="text1"/>
-            </w:tcBorders>
-          </w:tcPr>
-          <w:p>
-            <w:pPr>
-              <w:rPr>
-                <w:rFonts w:ascii="Times New Roman" w:eastAsia="Times New Roman" w:hAnsi="Times New Roman" w:cs="Times New Roman"/>
-                <w:b/>
-                <w:bCs/>
-                <w:sz w:val="24"/>
-                <w:szCs w:val="24"/>
-              </w:rPr>
-            </w:pPr>
-            <w:r>
-              <w:rPr>
-                <w:rFonts w:ascii="Times New Roman" w:eastAsia="Times New Roman" w:hAnsi="Times New Roman" w:cs="Times New Roman"/>
-                <w:b/>
-                <w:bCs/>
-                <w:sz w:val="24"/>
-                <w:szCs w:val="24"/>
-              </w:rPr>
-              <w:t>New Version</w:t>
-            </w:r>
-          </w:p>
-        </w:tc>
-        <w:tc>
-          <w:tcPr>
-            <w:tcW w:w="2409" w:type="dxa"/>
+            <w:tcW w:w="1961" w:type="dxa"/>
             <w:tcBorders>
               <w:top w:val="single" w:sz="8" w:space="0" w:color="000000" w:themeColor="text1"/>
               <w:left w:val="single" w:sz="8" w:space="0" w:color="000000" w:themeColor="text1"/>
@@ -6005,7 +5962,7 @@
         </w:trPr>
         <w:tc>
           <w:tcPr>
-            <w:tcW w:w="1809" w:type="dxa"/>
+            <w:tcW w:w="1890" w:type="dxa"/>
             <w:tcBorders>
               <w:top w:val="single" w:sz="8" w:space="0" w:color="000000" w:themeColor="text1"/>
               <w:left w:val="single" w:sz="8" w:space="0" w:color="000000" w:themeColor="text1"/>
@@ -6030,7 +5987,7 @@
         </w:tc>
         <w:tc>
           <w:tcPr>
-            <w:tcW w:w="1479" w:type="dxa"/>
+            <w:tcW w:w="1398" w:type="dxa"/>
             <w:tcBorders>
               <w:top w:val="single" w:sz="8" w:space="0" w:color="000000" w:themeColor="text1"/>
               <w:left w:val="single" w:sz="8" w:space="0" w:color="000000" w:themeColor="text1"/>
@@ -6049,7 +6006,7 @@
                 <w:sz w:val="24"/>
                 <w:szCs w:val="24"/>
               </w:rPr>
-              <w:t xml:space="preserve">Source Code </w:t>
+              <w:t xml:space="preserve">Source </w:t>
             </w:r>
             <w:r>
               <w:rPr>
@@ -6058,13 +6015,13 @@
                 <w:szCs w:val="24"/>
               </w:rPr>
               <w:lastRenderedPageBreak/>
-              <w:t>File</w:t>
-            </w:r>
-          </w:p>
-        </w:tc>
-        <w:tc>
-          <w:tcPr>
-            <w:tcW w:w="1215" w:type="dxa"/>
+              <w:t>Code File</w:t>
+            </w:r>
+          </w:p>
+        </w:tc>
+        <w:tc>
+          <w:tcPr>
+            <w:tcW w:w="2437" w:type="dxa"/>
             <w:tcBorders>
               <w:top w:val="single" w:sz="8" w:space="0" w:color="000000" w:themeColor="text1"/>
               <w:left w:val="single" w:sz="8" w:space="0" w:color="000000" w:themeColor="text1"/>
@@ -6090,7 +6047,7 @@
         </w:tc>
         <w:tc>
           <w:tcPr>
-            <w:tcW w:w="1134" w:type="dxa"/>
+            <w:tcW w:w="1329" w:type="dxa"/>
             <w:tcBorders>
               <w:top w:val="single" w:sz="8" w:space="0" w:color="000000" w:themeColor="text1"/>
               <w:left w:val="single" w:sz="8" w:space="0" w:color="000000" w:themeColor="text1"/>
@@ -6115,35 +6072,7 @@
         </w:tc>
         <w:tc>
           <w:tcPr>
-            <w:tcW w:w="1134" w:type="dxa"/>
-            <w:tcBorders>
-              <w:top w:val="single" w:sz="8" w:space="0" w:color="000000" w:themeColor="text1"/>
-              <w:left w:val="single" w:sz="8" w:space="0" w:color="000000" w:themeColor="text1"/>
-              <w:bottom w:val="single" w:sz="8" w:space="0" w:color="000000" w:themeColor="text1"/>
-              <w:right w:val="single" w:sz="8" w:space="0" w:color="000000" w:themeColor="text1"/>
-            </w:tcBorders>
-          </w:tcPr>
-          <w:p>
-            <w:pPr>
-              <w:rPr>
-                <w:rFonts w:ascii="Times New Roman" w:eastAsia="Times New Roman" w:hAnsi="Times New Roman" w:cs="Times New Roman"/>
-                <w:sz w:val="24"/>
-                <w:szCs w:val="24"/>
-              </w:rPr>
-            </w:pPr>
-            <w:r>
-              <w:rPr>
-                <w:rFonts w:ascii="Times New Roman" w:eastAsia="Times New Roman" w:hAnsi="Times New Roman" w:cs="Times New Roman"/>
-                <w:sz w:val="24"/>
-                <w:szCs w:val="24"/>
-              </w:rPr>
-              <w:t>1.0.0</w:t>
-            </w:r>
-          </w:p>
-        </w:tc>
-        <w:tc>
-          <w:tcPr>
-            <w:tcW w:w="2409" w:type="dxa"/>
+            <w:tcW w:w="1961" w:type="dxa"/>
             <w:tcBorders>
               <w:top w:val="single" w:sz="8" w:space="0" w:color="000000" w:themeColor="text1"/>
               <w:left w:val="single" w:sz="8" w:space="0" w:color="000000" w:themeColor="text1"/>
@@ -6162,7 +6091,7 @@
                 <w:sz w:val="24"/>
                 <w:szCs w:val="24"/>
               </w:rPr>
-              <w:t xml:space="preserve">The main entry point </w:t>
+              <w:t xml:space="preserve">The main entry </w:t>
             </w:r>
             <w:r>
               <w:rPr>
@@ -6171,7 +6100,7 @@
                 <w:szCs w:val="24"/>
               </w:rPr>
               <w:lastRenderedPageBreak/>
-              <w:t>of the website</w:t>
+              <w:t>point of the website</w:t>
             </w:r>
           </w:p>
         </w:tc>
@@ -6182,7 +6111,7 @@
         </w:trPr>
         <w:tc>
           <w:tcPr>
-            <w:tcW w:w="1809" w:type="dxa"/>
+            <w:tcW w:w="1890" w:type="dxa"/>
             <w:tcBorders>
               <w:top w:val="single" w:sz="8" w:space="0" w:color="000000" w:themeColor="text1"/>
               <w:left w:val="single" w:sz="8" w:space="0" w:color="000000" w:themeColor="text1"/>
@@ -6208,7 +6137,7 @@
         </w:tc>
         <w:tc>
           <w:tcPr>
-            <w:tcW w:w="1479" w:type="dxa"/>
+            <w:tcW w:w="1398" w:type="dxa"/>
             <w:tcBorders>
               <w:top w:val="single" w:sz="8" w:space="0" w:color="000000" w:themeColor="text1"/>
               <w:left w:val="single" w:sz="8" w:space="0" w:color="000000" w:themeColor="text1"/>
@@ -6233,7 +6162,7 @@
         </w:tc>
         <w:tc>
           <w:tcPr>
-            <w:tcW w:w="1215" w:type="dxa"/>
+            <w:tcW w:w="2437" w:type="dxa"/>
             <w:tcBorders>
               <w:top w:val="single" w:sz="8" w:space="0" w:color="000000" w:themeColor="text1"/>
               <w:left w:val="single" w:sz="8" w:space="0" w:color="000000" w:themeColor="text1"/>
@@ -6258,7 +6187,7 @@
         </w:tc>
         <w:tc>
           <w:tcPr>
-            <w:tcW w:w="1134" w:type="dxa"/>
+            <w:tcW w:w="1329" w:type="dxa"/>
             <w:tcBorders>
               <w:top w:val="single" w:sz="8" w:space="0" w:color="000000" w:themeColor="text1"/>
               <w:left w:val="single" w:sz="8" w:space="0" w:color="000000" w:themeColor="text1"/>
@@ -6283,35 +6212,7 @@
         </w:tc>
         <w:tc>
           <w:tcPr>
-            <w:tcW w:w="1134" w:type="dxa"/>
-            <w:tcBorders>
-              <w:top w:val="single" w:sz="8" w:space="0" w:color="000000" w:themeColor="text1"/>
-              <w:left w:val="single" w:sz="8" w:space="0" w:color="000000" w:themeColor="text1"/>
-              <w:bottom w:val="single" w:sz="8" w:space="0" w:color="000000" w:themeColor="text1"/>
-              <w:right w:val="single" w:sz="8" w:space="0" w:color="000000" w:themeColor="text1"/>
-            </w:tcBorders>
-          </w:tcPr>
-          <w:p>
-            <w:pPr>
-              <w:rPr>
-                <w:rFonts w:ascii="Times New Roman" w:eastAsia="Times New Roman" w:hAnsi="Times New Roman" w:cs="Times New Roman"/>
-                <w:sz w:val="24"/>
-                <w:szCs w:val="24"/>
-              </w:rPr>
-            </w:pPr>
-            <w:r>
-              <w:rPr>
-                <w:rFonts w:ascii="Times New Roman" w:eastAsia="Times New Roman" w:hAnsi="Times New Roman" w:cs="Times New Roman"/>
-                <w:sz w:val="24"/>
-                <w:szCs w:val="24"/>
-              </w:rPr>
-              <w:t>1.0.0</w:t>
-            </w:r>
-          </w:p>
-        </w:tc>
-        <w:tc>
-          <w:tcPr>
-            <w:tcW w:w="2409" w:type="dxa"/>
+            <w:tcW w:w="1961" w:type="dxa"/>
             <w:tcBorders>
               <w:top w:val="single" w:sz="8" w:space="0" w:color="000000" w:themeColor="text1"/>
               <w:left w:val="single" w:sz="8" w:space="0" w:color="000000" w:themeColor="text1"/>
@@ -6341,7 +6242,7 @@
         </w:trPr>
         <w:tc>
           <w:tcPr>
-            <w:tcW w:w="1809" w:type="dxa"/>
+            <w:tcW w:w="1890" w:type="dxa"/>
             <w:tcBorders>
               <w:top w:val="single" w:sz="8" w:space="0" w:color="000000" w:themeColor="text1"/>
               <w:left w:val="single" w:sz="8" w:space="0" w:color="000000" w:themeColor="text1"/>
@@ -6366,7 +6267,7 @@
         </w:tc>
         <w:tc>
           <w:tcPr>
-            <w:tcW w:w="1479" w:type="dxa"/>
+            <w:tcW w:w="1398" w:type="dxa"/>
             <w:tcBorders>
               <w:top w:val="single" w:sz="8" w:space="0" w:color="000000" w:themeColor="text1"/>
               <w:left w:val="single" w:sz="8" w:space="0" w:color="000000" w:themeColor="text1"/>
@@ -6391,7 +6292,7 @@
         </w:tc>
         <w:tc>
           <w:tcPr>
-            <w:tcW w:w="1215" w:type="dxa"/>
+            <w:tcW w:w="2437" w:type="dxa"/>
             <w:tcBorders>
               <w:top w:val="single" w:sz="8" w:space="0" w:color="000000" w:themeColor="text1"/>
               <w:left w:val="single" w:sz="8" w:space="0" w:color="000000" w:themeColor="text1"/>
@@ -6416,7 +6317,7 @@
         </w:tc>
         <w:tc>
           <w:tcPr>
-            <w:tcW w:w="1134" w:type="dxa"/>
+            <w:tcW w:w="1329" w:type="dxa"/>
             <w:tcBorders>
               <w:top w:val="single" w:sz="8" w:space="0" w:color="000000" w:themeColor="text1"/>
               <w:left w:val="single" w:sz="8" w:space="0" w:color="000000" w:themeColor="text1"/>
@@ -6441,35 +6342,7 @@
         </w:tc>
         <w:tc>
           <w:tcPr>
-            <w:tcW w:w="1134" w:type="dxa"/>
-            <w:tcBorders>
-              <w:top w:val="single" w:sz="8" w:space="0" w:color="000000" w:themeColor="text1"/>
-              <w:left w:val="single" w:sz="8" w:space="0" w:color="000000" w:themeColor="text1"/>
-              <w:bottom w:val="single" w:sz="8" w:space="0" w:color="000000" w:themeColor="text1"/>
-              <w:right w:val="single" w:sz="8" w:space="0" w:color="000000" w:themeColor="text1"/>
-            </w:tcBorders>
-          </w:tcPr>
-          <w:p>
-            <w:pPr>
-              <w:rPr>
-                <w:rFonts w:ascii="Times New Roman" w:eastAsia="Times New Roman" w:hAnsi="Times New Roman" w:cs="Times New Roman"/>
-                <w:sz w:val="24"/>
-                <w:szCs w:val="24"/>
-              </w:rPr>
-            </w:pPr>
-            <w:r>
-              <w:rPr>
-                <w:rFonts w:ascii="Times New Roman" w:eastAsia="Times New Roman" w:hAnsi="Times New Roman" w:cs="Times New Roman"/>
-                <w:sz w:val="24"/>
-                <w:szCs w:val="24"/>
-              </w:rPr>
-              <w:t>1.0.0</w:t>
-            </w:r>
-          </w:p>
-        </w:tc>
-        <w:tc>
-          <w:tcPr>
-            <w:tcW w:w="2409" w:type="dxa"/>
+            <w:tcW w:w="1961" w:type="dxa"/>
             <w:tcBorders>
               <w:top w:val="single" w:sz="8" w:space="0" w:color="000000" w:themeColor="text1"/>
               <w:left w:val="single" w:sz="8" w:space="0" w:color="000000" w:themeColor="text1"/>
@@ -6499,7 +6372,7 @@
         </w:trPr>
         <w:tc>
           <w:tcPr>
-            <w:tcW w:w="1809" w:type="dxa"/>
+            <w:tcW w:w="1890" w:type="dxa"/>
             <w:tcBorders>
               <w:top w:val="single" w:sz="8" w:space="0" w:color="000000" w:themeColor="text1"/>
               <w:left w:val="single" w:sz="8" w:space="0" w:color="000000" w:themeColor="text1"/>
@@ -6524,7 +6397,7 @@
         </w:tc>
         <w:tc>
           <w:tcPr>
-            <w:tcW w:w="1479" w:type="dxa"/>
+            <w:tcW w:w="1398" w:type="dxa"/>
             <w:tcBorders>
               <w:top w:val="single" w:sz="8" w:space="0" w:color="000000" w:themeColor="text1"/>
               <w:left w:val="single" w:sz="8" w:space="0" w:color="000000" w:themeColor="text1"/>
@@ -6549,7 +6422,7 @@
         </w:tc>
         <w:tc>
           <w:tcPr>
-            <w:tcW w:w="1215" w:type="dxa"/>
+            <w:tcW w:w="2437" w:type="dxa"/>
             <w:tcBorders>
               <w:top w:val="single" w:sz="8" w:space="0" w:color="000000" w:themeColor="text1"/>
               <w:left w:val="single" w:sz="8" w:space="0" w:color="000000" w:themeColor="text1"/>
@@ -6574,7 +6447,7 @@
         </w:tc>
         <w:tc>
           <w:tcPr>
-            <w:tcW w:w="1134" w:type="dxa"/>
+            <w:tcW w:w="1329" w:type="dxa"/>
             <w:tcBorders>
               <w:top w:val="single" w:sz="8" w:space="0" w:color="000000" w:themeColor="text1"/>
               <w:left w:val="single" w:sz="8" w:space="0" w:color="000000" w:themeColor="text1"/>
@@ -6599,35 +6472,7 @@
         </w:tc>
         <w:tc>
           <w:tcPr>
-            <w:tcW w:w="1134" w:type="dxa"/>
-            <w:tcBorders>
-              <w:top w:val="single" w:sz="8" w:space="0" w:color="000000" w:themeColor="text1"/>
-              <w:left w:val="single" w:sz="8" w:space="0" w:color="000000" w:themeColor="text1"/>
-              <w:bottom w:val="single" w:sz="8" w:space="0" w:color="000000" w:themeColor="text1"/>
-              <w:right w:val="single" w:sz="8" w:space="0" w:color="000000" w:themeColor="text1"/>
-            </w:tcBorders>
-          </w:tcPr>
-          <w:p>
-            <w:pPr>
-              <w:rPr>
-                <w:rFonts w:ascii="Times New Roman" w:eastAsia="Times New Roman" w:hAnsi="Times New Roman" w:cs="Times New Roman"/>
-                <w:sz w:val="24"/>
-                <w:szCs w:val="24"/>
-              </w:rPr>
-            </w:pPr>
-            <w:r>
-              <w:rPr>
-                <w:rFonts w:ascii="Times New Roman" w:eastAsia="Times New Roman" w:hAnsi="Times New Roman" w:cs="Times New Roman"/>
-                <w:sz w:val="24"/>
-                <w:szCs w:val="24"/>
-              </w:rPr>
-              <w:t>1.0.0</w:t>
-            </w:r>
-          </w:p>
-        </w:tc>
-        <w:tc>
-          <w:tcPr>
-            <w:tcW w:w="2409" w:type="dxa"/>
+            <w:tcW w:w="1961" w:type="dxa"/>
             <w:tcBorders>
               <w:top w:val="single" w:sz="8" w:space="0" w:color="000000" w:themeColor="text1"/>
               <w:left w:val="single" w:sz="8" w:space="0" w:color="000000" w:themeColor="text1"/>
@@ -6657,7 +6502,7 @@
         </w:trPr>
         <w:tc>
           <w:tcPr>
-            <w:tcW w:w="1809" w:type="dxa"/>
+            <w:tcW w:w="1890" w:type="dxa"/>
             <w:tcBorders>
               <w:top w:val="single" w:sz="8" w:space="0" w:color="000000" w:themeColor="text1"/>
               <w:left w:val="single" w:sz="8" w:space="0" w:color="000000" w:themeColor="text1"/>
@@ -6682,7 +6527,7 @@
         </w:tc>
         <w:tc>
           <w:tcPr>
-            <w:tcW w:w="1479" w:type="dxa"/>
+            <w:tcW w:w="1398" w:type="dxa"/>
             <w:tcBorders>
               <w:top w:val="single" w:sz="8" w:space="0" w:color="000000" w:themeColor="text1"/>
               <w:left w:val="single" w:sz="8" w:space="0" w:color="000000" w:themeColor="text1"/>
@@ -6707,7 +6552,7 @@
         </w:tc>
         <w:tc>
           <w:tcPr>
-            <w:tcW w:w="1215" w:type="dxa"/>
+            <w:tcW w:w="2437" w:type="dxa"/>
             <w:tcBorders>
               <w:top w:val="single" w:sz="8" w:space="0" w:color="000000" w:themeColor="text1"/>
               <w:left w:val="single" w:sz="8" w:space="0" w:color="000000" w:themeColor="text1"/>
@@ -6732,7 +6577,7 @@
         </w:tc>
         <w:tc>
           <w:tcPr>
-            <w:tcW w:w="1134" w:type="dxa"/>
+            <w:tcW w:w="1329" w:type="dxa"/>
             <w:tcBorders>
               <w:top w:val="single" w:sz="8" w:space="0" w:color="000000" w:themeColor="text1"/>
               <w:left w:val="single" w:sz="8" w:space="0" w:color="000000" w:themeColor="text1"/>
@@ -6757,35 +6602,7 @@
         </w:tc>
         <w:tc>
           <w:tcPr>
-            <w:tcW w:w="1134" w:type="dxa"/>
-            <w:tcBorders>
-              <w:top w:val="single" w:sz="8" w:space="0" w:color="000000" w:themeColor="text1"/>
-              <w:left w:val="single" w:sz="8" w:space="0" w:color="000000" w:themeColor="text1"/>
-              <w:bottom w:val="single" w:sz="8" w:space="0" w:color="000000" w:themeColor="text1"/>
-              <w:right w:val="single" w:sz="8" w:space="0" w:color="000000" w:themeColor="text1"/>
-            </w:tcBorders>
-          </w:tcPr>
-          <w:p>
-            <w:pPr>
-              <w:rPr>
-                <w:rFonts w:ascii="Times New Roman" w:eastAsia="Times New Roman" w:hAnsi="Times New Roman" w:cs="Times New Roman"/>
-                <w:sz w:val="24"/>
-                <w:szCs w:val="24"/>
-              </w:rPr>
-            </w:pPr>
-            <w:r>
-              <w:rPr>
-                <w:rFonts w:ascii="Times New Roman" w:eastAsia="Times New Roman" w:hAnsi="Times New Roman" w:cs="Times New Roman"/>
-                <w:sz w:val="24"/>
-                <w:szCs w:val="24"/>
-              </w:rPr>
-              <w:t>1.0.0</w:t>
-            </w:r>
-          </w:p>
-        </w:tc>
-        <w:tc>
-          <w:tcPr>
-            <w:tcW w:w="2409" w:type="dxa"/>
+            <w:tcW w:w="1961" w:type="dxa"/>
             <w:tcBorders>
               <w:top w:val="single" w:sz="8" w:space="0" w:color="000000" w:themeColor="text1"/>
               <w:left w:val="single" w:sz="8" w:space="0" w:color="000000" w:themeColor="text1"/>
@@ -6815,7 +6632,7 @@
         </w:trPr>
         <w:tc>
           <w:tcPr>
-            <w:tcW w:w="1809" w:type="dxa"/>
+            <w:tcW w:w="1890" w:type="dxa"/>
             <w:tcBorders>
               <w:top w:val="single" w:sz="8" w:space="0" w:color="000000" w:themeColor="text1"/>
               <w:left w:val="single" w:sz="8" w:space="0" w:color="000000" w:themeColor="text1"/>
@@ -6840,7 +6657,7 @@
         </w:tc>
         <w:tc>
           <w:tcPr>
-            <w:tcW w:w="1479" w:type="dxa"/>
+            <w:tcW w:w="1398" w:type="dxa"/>
             <w:tcBorders>
               <w:top w:val="single" w:sz="8" w:space="0" w:color="000000" w:themeColor="text1"/>
               <w:left w:val="single" w:sz="8" w:space="0" w:color="000000" w:themeColor="text1"/>
@@ -6865,7 +6682,7 @@
         </w:tc>
         <w:tc>
           <w:tcPr>
-            <w:tcW w:w="1215" w:type="dxa"/>
+            <w:tcW w:w="2437" w:type="dxa"/>
             <w:tcBorders>
               <w:top w:val="single" w:sz="8" w:space="0" w:color="000000" w:themeColor="text1"/>
               <w:left w:val="single" w:sz="8" w:space="0" w:color="000000" w:themeColor="text1"/>
@@ -6890,7 +6707,7 @@
         </w:tc>
         <w:tc>
           <w:tcPr>
-            <w:tcW w:w="1134" w:type="dxa"/>
+            <w:tcW w:w="1329" w:type="dxa"/>
             <w:tcBorders>
               <w:top w:val="single" w:sz="8" w:space="0" w:color="000000" w:themeColor="text1"/>
               <w:left w:val="single" w:sz="8" w:space="0" w:color="000000" w:themeColor="text1"/>
@@ -6915,35 +6732,7 @@
         </w:tc>
         <w:tc>
           <w:tcPr>
-            <w:tcW w:w="1134" w:type="dxa"/>
-            <w:tcBorders>
-              <w:top w:val="single" w:sz="8" w:space="0" w:color="000000" w:themeColor="text1"/>
-              <w:left w:val="single" w:sz="8" w:space="0" w:color="000000" w:themeColor="text1"/>
-              <w:bottom w:val="single" w:sz="8" w:space="0" w:color="000000" w:themeColor="text1"/>
-              <w:right w:val="single" w:sz="8" w:space="0" w:color="000000" w:themeColor="text1"/>
-            </w:tcBorders>
-          </w:tcPr>
-          <w:p>
-            <w:pPr>
-              <w:rPr>
-                <w:rFonts w:ascii="Times New Roman" w:eastAsia="Times New Roman" w:hAnsi="Times New Roman" w:cs="Times New Roman"/>
-                <w:sz w:val="24"/>
-                <w:szCs w:val="24"/>
-              </w:rPr>
-            </w:pPr>
-            <w:r>
-              <w:rPr>
-                <w:rFonts w:ascii="Times New Roman" w:eastAsia="Times New Roman" w:hAnsi="Times New Roman" w:cs="Times New Roman"/>
-                <w:sz w:val="24"/>
-                <w:szCs w:val="24"/>
-              </w:rPr>
-              <w:t>1.0.0</w:t>
-            </w:r>
-          </w:p>
-        </w:tc>
-        <w:tc>
-          <w:tcPr>
-            <w:tcW w:w="2409" w:type="dxa"/>
+            <w:tcW w:w="1961" w:type="dxa"/>
             <w:tcBorders>
               <w:top w:val="single" w:sz="8" w:space="0" w:color="000000" w:themeColor="text1"/>
               <w:left w:val="single" w:sz="8" w:space="0" w:color="000000" w:themeColor="text1"/>
@@ -6973,7 +6762,7 @@
         </w:trPr>
         <w:tc>
           <w:tcPr>
-            <w:tcW w:w="1809" w:type="dxa"/>
+            <w:tcW w:w="1890" w:type="dxa"/>
             <w:tcBorders>
               <w:top w:val="single" w:sz="8" w:space="0" w:color="000000" w:themeColor="text1"/>
               <w:left w:val="single" w:sz="8" w:space="0" w:color="000000" w:themeColor="text1"/>
@@ -6998,7 +6787,7 @@
         </w:tc>
         <w:tc>
           <w:tcPr>
-            <w:tcW w:w="1479" w:type="dxa"/>
+            <w:tcW w:w="1398" w:type="dxa"/>
             <w:tcBorders>
               <w:top w:val="single" w:sz="8" w:space="0" w:color="000000" w:themeColor="text1"/>
               <w:left w:val="single" w:sz="8" w:space="0" w:color="000000" w:themeColor="text1"/>
@@ -7023,7 +6812,7 @@
         </w:tc>
         <w:tc>
           <w:tcPr>
-            <w:tcW w:w="1215" w:type="dxa"/>
+            <w:tcW w:w="2437" w:type="dxa"/>
             <w:tcBorders>
               <w:top w:val="single" w:sz="8" w:space="0" w:color="000000" w:themeColor="text1"/>
               <w:left w:val="single" w:sz="8" w:space="0" w:color="000000" w:themeColor="text1"/>
@@ -7048,7 +6837,7 @@
         </w:tc>
         <w:tc>
           <w:tcPr>
-            <w:tcW w:w="1134" w:type="dxa"/>
+            <w:tcW w:w="1329" w:type="dxa"/>
             <w:tcBorders>
               <w:top w:val="single" w:sz="8" w:space="0" w:color="000000" w:themeColor="text1"/>
               <w:left w:val="single" w:sz="8" w:space="0" w:color="000000" w:themeColor="text1"/>
@@ -7073,35 +6862,7 @@
         </w:tc>
         <w:tc>
           <w:tcPr>
-            <w:tcW w:w="1134" w:type="dxa"/>
-            <w:tcBorders>
-              <w:top w:val="single" w:sz="8" w:space="0" w:color="000000" w:themeColor="text1"/>
-              <w:left w:val="single" w:sz="8" w:space="0" w:color="000000" w:themeColor="text1"/>
-              <w:bottom w:val="single" w:sz="8" w:space="0" w:color="000000" w:themeColor="text1"/>
-              <w:right w:val="single" w:sz="8" w:space="0" w:color="000000" w:themeColor="text1"/>
-            </w:tcBorders>
-          </w:tcPr>
-          <w:p>
-            <w:pPr>
-              <w:rPr>
-                <w:rFonts w:ascii="Times New Roman" w:eastAsia="Times New Roman" w:hAnsi="Times New Roman" w:cs="Times New Roman"/>
-                <w:sz w:val="24"/>
-                <w:szCs w:val="24"/>
-              </w:rPr>
-            </w:pPr>
-            <w:r>
-              <w:rPr>
-                <w:rFonts w:ascii="Times New Roman" w:eastAsia="Times New Roman" w:hAnsi="Times New Roman" w:cs="Times New Roman"/>
-                <w:sz w:val="24"/>
-                <w:szCs w:val="24"/>
-              </w:rPr>
-              <w:t>1.0.0</w:t>
-            </w:r>
-          </w:p>
-        </w:tc>
-        <w:tc>
-          <w:tcPr>
-            <w:tcW w:w="2409" w:type="dxa"/>
+            <w:tcW w:w="1961" w:type="dxa"/>
             <w:tcBorders>
               <w:top w:val="single" w:sz="8" w:space="0" w:color="000000" w:themeColor="text1"/>
               <w:left w:val="single" w:sz="8" w:space="0" w:color="000000" w:themeColor="text1"/>
@@ -7131,7 +6892,7 @@
         </w:trPr>
         <w:tc>
           <w:tcPr>
-            <w:tcW w:w="1809" w:type="dxa"/>
+            <w:tcW w:w="1890" w:type="dxa"/>
             <w:tcBorders>
               <w:top w:val="single" w:sz="8" w:space="0" w:color="000000" w:themeColor="text1"/>
               <w:left w:val="single" w:sz="8" w:space="0" w:color="000000" w:themeColor="text1"/>
@@ -7156,7 +6917,7 @@
         </w:tc>
         <w:tc>
           <w:tcPr>
-            <w:tcW w:w="1479" w:type="dxa"/>
+            <w:tcW w:w="1398" w:type="dxa"/>
             <w:tcBorders>
               <w:top w:val="single" w:sz="8" w:space="0" w:color="000000" w:themeColor="text1"/>
               <w:left w:val="single" w:sz="8" w:space="0" w:color="000000" w:themeColor="text1"/>
@@ -7181,7 +6942,7 @@
         </w:tc>
         <w:tc>
           <w:tcPr>
-            <w:tcW w:w="1215" w:type="dxa"/>
+            <w:tcW w:w="2437" w:type="dxa"/>
             <w:tcBorders>
               <w:top w:val="single" w:sz="8" w:space="0" w:color="000000" w:themeColor="text1"/>
               <w:left w:val="single" w:sz="8" w:space="0" w:color="000000" w:themeColor="text1"/>
@@ -7206,7 +6967,7 @@
         </w:tc>
         <w:tc>
           <w:tcPr>
-            <w:tcW w:w="1134" w:type="dxa"/>
+            <w:tcW w:w="1329" w:type="dxa"/>
             <w:tcBorders>
               <w:top w:val="single" w:sz="8" w:space="0" w:color="000000" w:themeColor="text1"/>
               <w:left w:val="single" w:sz="8" w:space="0" w:color="000000" w:themeColor="text1"/>
@@ -7231,43 +6992,7 @@
         </w:tc>
         <w:tc>
           <w:tcPr>
-            <w:tcW w:w="1134" w:type="dxa"/>
-            <w:tcBorders>
-              <w:top w:val="single" w:sz="8" w:space="0" w:color="000000" w:themeColor="text1"/>
-              <w:left w:val="single" w:sz="8" w:space="0" w:color="000000" w:themeColor="text1"/>
-              <w:bottom w:val="single" w:sz="8" w:space="0" w:color="000000" w:themeColor="text1"/>
-              <w:right w:val="single" w:sz="8" w:space="0" w:color="000000" w:themeColor="text1"/>
-            </w:tcBorders>
-          </w:tcPr>
-          <w:p>
-            <w:pPr>
-              <w:rPr>
-                <w:rFonts w:ascii="Times New Roman" w:eastAsia="Times New Roman" w:hAnsi="Times New Roman" w:cs="Times New Roman"/>
-                <w:sz w:val="24"/>
-                <w:szCs w:val="24"/>
-              </w:rPr>
-            </w:pPr>
-            <w:r>
-              <w:rPr>
-                <w:rFonts w:ascii="Times New Roman" w:eastAsia="Times New Roman" w:hAnsi="Times New Roman" w:cs="Times New Roman"/>
-                <w:sz w:val="24"/>
-                <w:szCs w:val="24"/>
-              </w:rPr>
-              <w:t>1.0.</w:t>
-            </w:r>
-            <w:r>
-              <w:rPr>
-                <w:rFonts w:ascii="Times New Roman" w:eastAsia="Times New Roman" w:hAnsi="Times New Roman" w:cs="Times New Roman"/>
-                <w:sz w:val="24"/>
-                <w:szCs w:val="24"/>
-              </w:rPr>
-              <w:t>1</w:t>
-            </w:r>
-          </w:p>
-        </w:tc>
-        <w:tc>
-          <w:tcPr>
-            <w:tcW w:w="2409" w:type="dxa"/>
+            <w:tcW w:w="1961" w:type="dxa"/>
             <w:tcBorders>
               <w:top w:val="single" w:sz="8" w:space="0" w:color="000000" w:themeColor="text1"/>
               <w:left w:val="single" w:sz="8" w:space="0" w:color="000000" w:themeColor="text1"/>
@@ -7280,46 +7005,13 @@
             </w:tcMar>
           </w:tcPr>
           <w:p>
-            <w:pPr>
+            <w:r>
               <w:rPr>
                 <w:rFonts w:ascii="Times New Roman" w:eastAsia="Times New Roman" w:hAnsi="Times New Roman" w:cs="Times New Roman"/>
                 <w:sz w:val="24"/>
                 <w:szCs w:val="24"/>
               </w:rPr>
-            </w:pPr>
-            <w:r>
-              <w:rPr>
-                <w:rFonts w:ascii="Times New Roman" w:eastAsia="Times New Roman" w:hAnsi="Times New Roman" w:cs="Times New Roman"/>
-                <w:sz w:val="24"/>
-                <w:szCs w:val="24"/>
-              </w:rPr>
               <w:t>Backend logic for handling server-side operations.</w:t>
-            </w:r>
-          </w:p>
-          <w:p>
-            <w:r>
-              <w:rPr>
-                <w:rFonts w:ascii="Times New Roman" w:eastAsia="Times New Roman" w:hAnsi="Times New Roman" w:cs="Times New Roman"/>
-                <w:sz w:val="24"/>
-                <w:szCs w:val="24"/>
-              </w:rPr>
-              <w:t>v</w:t>
-            </w:r>
-            <w:r>
-              <w:rPr>
-                <w:rFonts w:ascii="Times New Roman" w:eastAsia="Times New Roman" w:hAnsi="Times New Roman" w:cs="Times New Roman"/>
-                <w:sz w:val="24"/>
-                <w:szCs w:val="24"/>
-              </w:rPr>
-              <w:t>1.0.</w:t>
-            </w:r>
-            <w:r>
-              <w:rPr>
-                <w:rFonts w:ascii="Times New Roman" w:eastAsia="Times New Roman" w:hAnsi="Times New Roman" w:cs="Times New Roman"/>
-                <w:sz w:val="24"/>
-                <w:szCs w:val="24"/>
-              </w:rPr>
-              <w:t>1: Bugfix: Resolve double booking issue</w:t>
             </w:r>
           </w:p>
         </w:tc>
@@ -7330,7 +7022,7 @@
         </w:trPr>
         <w:tc>
           <w:tcPr>
-            <w:tcW w:w="1809" w:type="dxa"/>
+            <w:tcW w:w="1890" w:type="dxa"/>
             <w:tcBorders>
               <w:top w:val="single" w:sz="8" w:space="0" w:color="000000" w:themeColor="text1"/>
               <w:left w:val="single" w:sz="8" w:space="0" w:color="000000" w:themeColor="text1"/>
@@ -7355,7 +7047,7 @@
         </w:tc>
         <w:tc>
           <w:tcPr>
-            <w:tcW w:w="1479" w:type="dxa"/>
+            <w:tcW w:w="1398" w:type="dxa"/>
             <w:tcBorders>
               <w:top w:val="single" w:sz="8" w:space="0" w:color="000000" w:themeColor="text1"/>
               <w:left w:val="single" w:sz="8" w:space="0" w:color="000000" w:themeColor="text1"/>
@@ -7380,7 +7072,7 @@
         </w:tc>
         <w:tc>
           <w:tcPr>
-            <w:tcW w:w="1215" w:type="dxa"/>
+            <w:tcW w:w="2437" w:type="dxa"/>
             <w:tcBorders>
               <w:top w:val="single" w:sz="8" w:space="0" w:color="000000" w:themeColor="text1"/>
               <w:left w:val="single" w:sz="8" w:space="0" w:color="000000" w:themeColor="text1"/>
@@ -7405,7 +7097,7 @@
         </w:tc>
         <w:tc>
           <w:tcPr>
-            <w:tcW w:w="1134" w:type="dxa"/>
+            <w:tcW w:w="1329" w:type="dxa"/>
             <w:tcBorders>
               <w:top w:val="single" w:sz="8" w:space="0" w:color="000000" w:themeColor="text1"/>
               <w:left w:val="single" w:sz="8" w:space="0" w:color="000000" w:themeColor="text1"/>
@@ -7430,35 +7122,7 @@
         </w:tc>
         <w:tc>
           <w:tcPr>
-            <w:tcW w:w="1134" w:type="dxa"/>
-            <w:tcBorders>
-              <w:top w:val="single" w:sz="8" w:space="0" w:color="000000" w:themeColor="text1"/>
-              <w:left w:val="single" w:sz="8" w:space="0" w:color="000000" w:themeColor="text1"/>
-              <w:bottom w:val="single" w:sz="8" w:space="0" w:color="000000" w:themeColor="text1"/>
-              <w:right w:val="single" w:sz="8" w:space="0" w:color="000000" w:themeColor="text1"/>
-            </w:tcBorders>
-          </w:tcPr>
-          <w:p>
-            <w:pPr>
-              <w:rPr>
-                <w:rFonts w:ascii="Times New Roman" w:eastAsia="Times New Roman" w:hAnsi="Times New Roman" w:cs="Times New Roman"/>
-                <w:sz w:val="24"/>
-                <w:szCs w:val="24"/>
-              </w:rPr>
-            </w:pPr>
-            <w:r>
-              <w:rPr>
-                <w:rFonts w:ascii="Times New Roman" w:eastAsia="Times New Roman" w:hAnsi="Times New Roman" w:cs="Times New Roman"/>
-                <w:sz w:val="24"/>
-                <w:szCs w:val="24"/>
-              </w:rPr>
-              <w:t>1.0.0</w:t>
-            </w:r>
-          </w:p>
-        </w:tc>
-        <w:tc>
-          <w:tcPr>
-            <w:tcW w:w="2409" w:type="dxa"/>
+            <w:tcW w:w="1961" w:type="dxa"/>
             <w:tcBorders>
               <w:top w:val="single" w:sz="8" w:space="0" w:color="000000" w:themeColor="text1"/>
               <w:left w:val="single" w:sz="8" w:space="0" w:color="000000" w:themeColor="text1"/>
@@ -7488,7 +7152,7 @@
         </w:trPr>
         <w:tc>
           <w:tcPr>
-            <w:tcW w:w="1809" w:type="dxa"/>
+            <w:tcW w:w="1890" w:type="dxa"/>
             <w:tcBorders>
               <w:top w:val="single" w:sz="8" w:space="0" w:color="000000" w:themeColor="text1"/>
               <w:left w:val="single" w:sz="8" w:space="0" w:color="000000" w:themeColor="text1"/>
@@ -7513,7 +7177,7 @@
         </w:tc>
         <w:tc>
           <w:tcPr>
-            <w:tcW w:w="1479" w:type="dxa"/>
+            <w:tcW w:w="1398" w:type="dxa"/>
             <w:tcBorders>
               <w:top w:val="single" w:sz="8" w:space="0" w:color="000000" w:themeColor="text1"/>
               <w:left w:val="single" w:sz="8" w:space="0" w:color="000000" w:themeColor="text1"/>
@@ -7538,7 +7202,7 @@
         </w:tc>
         <w:tc>
           <w:tcPr>
-            <w:tcW w:w="1215" w:type="dxa"/>
+            <w:tcW w:w="2437" w:type="dxa"/>
             <w:tcBorders>
               <w:top w:val="single" w:sz="8" w:space="0" w:color="000000" w:themeColor="text1"/>
               <w:left w:val="single" w:sz="8" w:space="0" w:color="000000" w:themeColor="text1"/>
@@ -7563,7 +7227,7 @@
         </w:tc>
         <w:tc>
           <w:tcPr>
-            <w:tcW w:w="1134" w:type="dxa"/>
+            <w:tcW w:w="1329" w:type="dxa"/>
             <w:tcBorders>
               <w:top w:val="single" w:sz="8" w:space="0" w:color="000000" w:themeColor="text1"/>
               <w:left w:val="single" w:sz="8" w:space="0" w:color="000000" w:themeColor="text1"/>
@@ -7588,35 +7252,7 @@
         </w:tc>
         <w:tc>
           <w:tcPr>
-            <w:tcW w:w="1134" w:type="dxa"/>
-            <w:tcBorders>
-              <w:top w:val="single" w:sz="8" w:space="0" w:color="000000" w:themeColor="text1"/>
-              <w:left w:val="single" w:sz="8" w:space="0" w:color="000000" w:themeColor="text1"/>
-              <w:bottom w:val="single" w:sz="8" w:space="0" w:color="000000" w:themeColor="text1"/>
-              <w:right w:val="single" w:sz="8" w:space="0" w:color="000000" w:themeColor="text1"/>
-            </w:tcBorders>
-          </w:tcPr>
-          <w:p>
-            <w:pPr>
-              <w:rPr>
-                <w:rFonts w:ascii="Times New Roman" w:eastAsia="Times New Roman" w:hAnsi="Times New Roman" w:cs="Times New Roman"/>
-                <w:sz w:val="24"/>
-                <w:szCs w:val="24"/>
-              </w:rPr>
-            </w:pPr>
-            <w:r>
-              <w:rPr>
-                <w:rFonts w:ascii="Times New Roman" w:eastAsia="Times New Roman" w:hAnsi="Times New Roman" w:cs="Times New Roman"/>
-                <w:sz w:val="24"/>
-                <w:szCs w:val="24"/>
-              </w:rPr>
-              <w:t>1.0.0</w:t>
-            </w:r>
-          </w:p>
-        </w:tc>
-        <w:tc>
-          <w:tcPr>
-            <w:tcW w:w="2409" w:type="dxa"/>
+            <w:tcW w:w="1961" w:type="dxa"/>
             <w:tcBorders>
               <w:top w:val="single" w:sz="8" w:space="0" w:color="000000" w:themeColor="text1"/>
               <w:left w:val="single" w:sz="8" w:space="0" w:color="000000" w:themeColor="text1"/>
@@ -7646,7 +7282,7 @@
         </w:trPr>
         <w:tc>
           <w:tcPr>
-            <w:tcW w:w="1809" w:type="dxa"/>
+            <w:tcW w:w="1890" w:type="dxa"/>
             <w:tcBorders>
               <w:top w:val="single" w:sz="8" w:space="0" w:color="000000" w:themeColor="text1"/>
               <w:left w:val="single" w:sz="8" w:space="0" w:color="000000" w:themeColor="text1"/>
@@ -7671,7 +7307,7 @@
         </w:tc>
         <w:tc>
           <w:tcPr>
-            <w:tcW w:w="1479" w:type="dxa"/>
+            <w:tcW w:w="1398" w:type="dxa"/>
             <w:tcBorders>
               <w:top w:val="single" w:sz="8" w:space="0" w:color="000000" w:themeColor="text1"/>
               <w:left w:val="single" w:sz="8" w:space="0" w:color="000000" w:themeColor="text1"/>
@@ -7696,7 +7332,7 @@
         </w:tc>
         <w:tc>
           <w:tcPr>
-            <w:tcW w:w="1215" w:type="dxa"/>
+            <w:tcW w:w="2437" w:type="dxa"/>
             <w:tcBorders>
               <w:top w:val="single" w:sz="8" w:space="0" w:color="000000" w:themeColor="text1"/>
               <w:left w:val="single" w:sz="8" w:space="0" w:color="000000" w:themeColor="text1"/>
@@ -7721,7 +7357,7 @@
         </w:tc>
         <w:tc>
           <w:tcPr>
-            <w:tcW w:w="1134" w:type="dxa"/>
+            <w:tcW w:w="1329" w:type="dxa"/>
             <w:tcBorders>
               <w:top w:val="single" w:sz="8" w:space="0" w:color="000000" w:themeColor="text1"/>
               <w:left w:val="single" w:sz="8" w:space="0" w:color="000000" w:themeColor="text1"/>
@@ -7746,43 +7382,7 @@
         </w:tc>
         <w:tc>
           <w:tcPr>
-            <w:tcW w:w="1134" w:type="dxa"/>
-            <w:tcBorders>
-              <w:top w:val="single" w:sz="8" w:space="0" w:color="000000" w:themeColor="text1"/>
-              <w:left w:val="single" w:sz="8" w:space="0" w:color="000000" w:themeColor="text1"/>
-              <w:bottom w:val="single" w:sz="8" w:space="0" w:color="000000" w:themeColor="text1"/>
-              <w:right w:val="single" w:sz="8" w:space="0" w:color="000000" w:themeColor="text1"/>
-            </w:tcBorders>
-          </w:tcPr>
-          <w:p>
-            <w:pPr>
-              <w:rPr>
-                <w:rFonts w:ascii="Times New Roman" w:eastAsia="Times New Roman" w:hAnsi="Times New Roman" w:cs="Times New Roman"/>
-                <w:sz w:val="24"/>
-                <w:szCs w:val="24"/>
-              </w:rPr>
-            </w:pPr>
-            <w:r>
-              <w:rPr>
-                <w:rFonts w:ascii="Times New Roman" w:eastAsia="Times New Roman" w:hAnsi="Times New Roman" w:cs="Times New Roman"/>
-                <w:sz w:val="24"/>
-                <w:szCs w:val="24"/>
-              </w:rPr>
-              <w:t>1.</w:t>
-            </w:r>
-            <w:r>
-              <w:rPr>
-                <w:rFonts w:ascii="Times New Roman" w:eastAsia="Times New Roman" w:hAnsi="Times New Roman" w:cs="Times New Roman"/>
-                <w:sz w:val="24"/>
-                <w:szCs w:val="24"/>
-              </w:rPr>
-              <w:t>1.0</w:t>
-            </w:r>
-          </w:p>
-        </w:tc>
-        <w:tc>
-          <w:tcPr>
-            <w:tcW w:w="2409" w:type="dxa"/>
+            <w:tcW w:w="1961" w:type="dxa"/>
             <w:tcBorders>
               <w:top w:val="single" w:sz="8" w:space="0" w:color="000000" w:themeColor="text1"/>
               <w:left w:val="single" w:sz="8" w:space="0" w:color="000000" w:themeColor="text1"/>
@@ -7795,38 +7395,13 @@
             </w:tcMar>
           </w:tcPr>
           <w:p>
-            <w:pPr>
+            <w:r>
               <w:rPr>
                 <w:rFonts w:ascii="Times New Roman" w:eastAsia="Times New Roman" w:hAnsi="Times New Roman" w:cs="Times New Roman"/>
                 <w:sz w:val="24"/>
                 <w:szCs w:val="24"/>
               </w:rPr>
-            </w:pPr>
-            <w:r>
-              <w:rPr>
-                <w:rFonts w:ascii="Times New Roman" w:eastAsia="Times New Roman" w:hAnsi="Times New Roman" w:cs="Times New Roman"/>
-                <w:sz w:val="24"/>
-                <w:szCs w:val="24"/>
-              </w:rPr>
-              <w:t>-</w:t>
-            </w:r>
-            <w:r>
-              <w:rPr>
-                <w:rFonts w:ascii="Times New Roman" w:eastAsia="Times New Roman" w:hAnsi="Times New Roman" w:cs="Times New Roman"/>
-                <w:sz w:val="24"/>
-                <w:szCs w:val="24"/>
-              </w:rPr>
               <w:t>Page for displaying about AH Artistry</w:t>
-            </w:r>
-          </w:p>
-          <w:p>
-            <w:r>
-              <w:rPr>
-                <w:rFonts w:ascii="Times New Roman" w:eastAsia="Times New Roman" w:hAnsi="Times New Roman" w:cs="Times New Roman"/>
-                <w:sz w:val="24"/>
-                <w:szCs w:val="24"/>
-              </w:rPr>
-              <w:t>v1.1.0: Feature: Able to turn on dark mode</w:t>
             </w:r>
           </w:p>
         </w:tc>
@@ -7837,7 +7412,7 @@
         </w:trPr>
         <w:tc>
           <w:tcPr>
-            <w:tcW w:w="1809" w:type="dxa"/>
+            <w:tcW w:w="1890" w:type="dxa"/>
             <w:tcBorders>
               <w:top w:val="single" w:sz="8" w:space="0" w:color="000000" w:themeColor="text1"/>
               <w:left w:val="single" w:sz="8" w:space="0" w:color="000000" w:themeColor="text1"/>
@@ -7862,7 +7437,7 @@
         </w:tc>
         <w:tc>
           <w:tcPr>
-            <w:tcW w:w="1479" w:type="dxa"/>
+            <w:tcW w:w="1398" w:type="dxa"/>
             <w:tcBorders>
               <w:top w:val="single" w:sz="8" w:space="0" w:color="000000" w:themeColor="text1"/>
               <w:left w:val="single" w:sz="8" w:space="0" w:color="000000" w:themeColor="text1"/>
@@ -7887,7 +7462,7 @@
         </w:tc>
         <w:tc>
           <w:tcPr>
-            <w:tcW w:w="1215" w:type="dxa"/>
+            <w:tcW w:w="2437" w:type="dxa"/>
             <w:tcBorders>
               <w:top w:val="single" w:sz="8" w:space="0" w:color="000000" w:themeColor="text1"/>
               <w:left w:val="single" w:sz="8" w:space="0" w:color="000000" w:themeColor="text1"/>
@@ -7912,7 +7487,7 @@
         </w:tc>
         <w:tc>
           <w:tcPr>
-            <w:tcW w:w="1134" w:type="dxa"/>
+            <w:tcW w:w="1329" w:type="dxa"/>
             <w:tcBorders>
               <w:top w:val="single" w:sz="8" w:space="0" w:color="000000" w:themeColor="text1"/>
               <w:left w:val="single" w:sz="8" w:space="0" w:color="000000" w:themeColor="text1"/>
@@ -7937,51 +7512,7 @@
         </w:tc>
         <w:tc>
           <w:tcPr>
-            <w:tcW w:w="1134" w:type="dxa"/>
-            <w:tcBorders>
-              <w:top w:val="single" w:sz="8" w:space="0" w:color="000000" w:themeColor="text1"/>
-              <w:left w:val="single" w:sz="8" w:space="0" w:color="000000" w:themeColor="text1"/>
-              <w:bottom w:val="single" w:sz="8" w:space="0" w:color="000000" w:themeColor="text1"/>
-              <w:right w:val="single" w:sz="8" w:space="0" w:color="000000" w:themeColor="text1"/>
-            </w:tcBorders>
-          </w:tcPr>
-          <w:p>
-            <w:pPr>
-              <w:rPr>
-                <w:rFonts w:ascii="Times New Roman" w:eastAsia="Times New Roman" w:hAnsi="Times New Roman" w:cs="Times New Roman"/>
-                <w:sz w:val="24"/>
-                <w:szCs w:val="24"/>
-              </w:rPr>
-            </w:pPr>
-            <w:r>
-              <w:rPr>
-                <w:rFonts w:ascii="Times New Roman" w:eastAsia="Times New Roman" w:hAnsi="Times New Roman" w:cs="Times New Roman"/>
-                <w:sz w:val="24"/>
-                <w:szCs w:val="24"/>
-              </w:rPr>
-              <w:t>1.</w:t>
-            </w:r>
-            <w:r>
-              <w:rPr>
-                <w:rFonts w:ascii="Times New Roman" w:eastAsia="Times New Roman" w:hAnsi="Times New Roman" w:cs="Times New Roman"/>
-                <w:sz w:val="24"/>
-                <w:szCs w:val="24"/>
-              </w:rPr>
-              <w:t>2</w:t>
-            </w:r>
-            <w:r>
-              <w:rPr>
-                <w:rFonts w:ascii="Times New Roman" w:eastAsia="Times New Roman" w:hAnsi="Times New Roman" w:cs="Times New Roman"/>
-                <w:sz w:val="24"/>
-                <w:szCs w:val="24"/>
-              </w:rPr>
-              <w:t>.0</w:t>
-            </w:r>
-          </w:p>
-        </w:tc>
-        <w:tc>
-          <w:tcPr>
-            <w:tcW w:w="2409" w:type="dxa"/>
+            <w:tcW w:w="1961" w:type="dxa"/>
             <w:tcBorders>
               <w:top w:val="single" w:sz="8" w:space="0" w:color="000000" w:themeColor="text1"/>
               <w:left w:val="single" w:sz="8" w:space="0" w:color="000000" w:themeColor="text1"/>
@@ -8000,7 +7531,7 @@
                 <w:sz w:val="24"/>
                 <w:szCs w:val="24"/>
               </w:rPr>
-              <w:t>- Page for displaying and handling appointments management.</w:t>
+              <w:t>- Page for displaying and handles appointments management.</w:t>
             </w:r>
           </w:p>
           <w:p>
@@ -8014,47 +7545,13 @@
             </w:r>
           </w:p>
           <w:p>
-            <w:pPr>
+            <w:r>
               <w:rPr>
                 <w:rFonts w:ascii="Times New Roman" w:eastAsia="Times New Roman" w:hAnsi="Times New Roman" w:cs="Times New Roman"/>
                 <w:sz w:val="24"/>
                 <w:szCs w:val="24"/>
               </w:rPr>
-            </w:pPr>
-            <w:r>
-              <w:rPr>
-                <w:rFonts w:ascii="Times New Roman" w:eastAsia="Times New Roman" w:hAnsi="Times New Roman" w:cs="Times New Roman"/>
-                <w:sz w:val="24"/>
-                <w:szCs w:val="24"/>
-              </w:rPr>
               <w:t>- Main page for admin upon logged in.</w:t>
-            </w:r>
-          </w:p>
-          <w:p>
-            <w:pPr>
-              <w:rPr>
-                <w:rFonts w:ascii="Times New Roman" w:eastAsia="Times New Roman" w:hAnsi="Times New Roman" w:cs="Times New Roman"/>
-                <w:sz w:val="24"/>
-                <w:szCs w:val="24"/>
-              </w:rPr>
-            </w:pPr>
-            <w:r>
-              <w:rPr>
-                <w:rFonts w:ascii="Times New Roman" w:eastAsia="Times New Roman" w:hAnsi="Times New Roman" w:cs="Times New Roman"/>
-                <w:sz w:val="24"/>
-                <w:szCs w:val="24"/>
-              </w:rPr>
-              <w:t>- v1.1.0: Feature: Able to turn on dark mode</w:t>
-            </w:r>
-          </w:p>
-          <w:p>
-            <w:r>
-              <w:rPr>
-                <w:rFonts w:ascii="Times New Roman" w:eastAsia="Times New Roman" w:hAnsi="Times New Roman" w:cs="Times New Roman"/>
-                <w:sz w:val="24"/>
-                <w:szCs w:val="24"/>
-              </w:rPr>
-              <w:t>- v1.2.0: Feature: Able to link to booking details page</w:t>
             </w:r>
           </w:p>
         </w:tc>
@@ -8065,7 +7562,7 @@
         </w:trPr>
         <w:tc>
           <w:tcPr>
-            <w:tcW w:w="1809" w:type="dxa"/>
+            <w:tcW w:w="1890" w:type="dxa"/>
             <w:tcBorders>
               <w:top w:val="single" w:sz="8" w:space="0" w:color="000000" w:themeColor="text1"/>
               <w:left w:val="single" w:sz="8" w:space="0" w:color="000000" w:themeColor="text1"/>
@@ -8090,7 +7587,7 @@
         </w:tc>
         <w:tc>
           <w:tcPr>
-            <w:tcW w:w="1479" w:type="dxa"/>
+            <w:tcW w:w="1398" w:type="dxa"/>
             <w:tcBorders>
               <w:top w:val="single" w:sz="8" w:space="0" w:color="000000" w:themeColor="text1"/>
               <w:left w:val="single" w:sz="8" w:space="0" w:color="000000" w:themeColor="text1"/>
@@ -8115,7 +7612,7 @@
         </w:tc>
         <w:tc>
           <w:tcPr>
-            <w:tcW w:w="1215" w:type="dxa"/>
+            <w:tcW w:w="2437" w:type="dxa"/>
             <w:tcBorders>
               <w:top w:val="single" w:sz="8" w:space="0" w:color="000000" w:themeColor="text1"/>
               <w:left w:val="single" w:sz="8" w:space="0" w:color="000000" w:themeColor="text1"/>
@@ -8140,7 +7637,7 @@
         </w:tc>
         <w:tc>
           <w:tcPr>
-            <w:tcW w:w="1134" w:type="dxa"/>
+            <w:tcW w:w="1329" w:type="dxa"/>
             <w:tcBorders>
               <w:top w:val="single" w:sz="8" w:space="0" w:color="000000" w:themeColor="text1"/>
               <w:left w:val="single" w:sz="8" w:space="0" w:color="000000" w:themeColor="text1"/>
@@ -8165,43 +7662,7 @@
         </w:tc>
         <w:tc>
           <w:tcPr>
-            <w:tcW w:w="1134" w:type="dxa"/>
-            <w:tcBorders>
-              <w:top w:val="single" w:sz="8" w:space="0" w:color="000000" w:themeColor="text1"/>
-              <w:left w:val="single" w:sz="8" w:space="0" w:color="000000" w:themeColor="text1"/>
-              <w:bottom w:val="single" w:sz="8" w:space="0" w:color="000000" w:themeColor="text1"/>
-              <w:right w:val="single" w:sz="8" w:space="0" w:color="000000" w:themeColor="text1"/>
-            </w:tcBorders>
-          </w:tcPr>
-          <w:p>
-            <w:pPr>
-              <w:rPr>
-                <w:rFonts w:ascii="Times New Roman" w:eastAsia="Times New Roman" w:hAnsi="Times New Roman" w:cs="Times New Roman"/>
-                <w:sz w:val="24"/>
-                <w:szCs w:val="24"/>
-              </w:rPr>
-            </w:pPr>
-            <w:r>
-              <w:rPr>
-                <w:rFonts w:ascii="Times New Roman" w:eastAsia="Times New Roman" w:hAnsi="Times New Roman" w:cs="Times New Roman"/>
-                <w:sz w:val="24"/>
-                <w:szCs w:val="24"/>
-              </w:rPr>
-              <w:t>1.</w:t>
-            </w:r>
-            <w:r>
-              <w:rPr>
-                <w:rFonts w:ascii="Times New Roman" w:eastAsia="Times New Roman" w:hAnsi="Times New Roman" w:cs="Times New Roman"/>
-                <w:sz w:val="24"/>
-                <w:szCs w:val="24"/>
-              </w:rPr>
-              <w:t>1.0</w:t>
-            </w:r>
-          </w:p>
-        </w:tc>
-        <w:tc>
-          <w:tcPr>
-            <w:tcW w:w="2409" w:type="dxa"/>
+            <w:tcW w:w="1961" w:type="dxa"/>
             <w:tcBorders>
               <w:top w:val="single" w:sz="8" w:space="0" w:color="000000" w:themeColor="text1"/>
               <w:left w:val="single" w:sz="8" w:space="0" w:color="000000" w:themeColor="text1"/>
@@ -8214,64 +7675,13 @@
             </w:tcMar>
           </w:tcPr>
           <w:p>
-            <w:pPr>
+            <w:r>
               <w:rPr>
                 <w:rFonts w:ascii="Times New Roman" w:eastAsia="Times New Roman" w:hAnsi="Times New Roman" w:cs="Times New Roman"/>
                 <w:sz w:val="24"/>
                 <w:szCs w:val="24"/>
               </w:rPr>
-            </w:pPr>
-            <w:r>
-              <w:rPr>
-                <w:rFonts w:ascii="Times New Roman" w:eastAsia="Times New Roman" w:hAnsi="Times New Roman" w:cs="Times New Roman"/>
-                <w:sz w:val="24"/>
-                <w:szCs w:val="24"/>
-              </w:rPr>
-              <w:t>-</w:t>
-            </w:r>
-            <w:r>
-              <w:rPr>
-                <w:rFonts w:ascii="Times New Roman" w:eastAsia="Times New Roman" w:hAnsi="Times New Roman" w:cs="Times New Roman"/>
-                <w:sz w:val="24"/>
-                <w:szCs w:val="24"/>
-              </w:rPr>
               <w:t>Booking page which displays schedules and booking form</w:t>
-            </w:r>
-          </w:p>
-          <w:p>
-            <w:pPr>
-              <w:rPr>
-                <w:rFonts w:ascii="Times New Roman" w:eastAsia="Times New Roman" w:hAnsi="Times New Roman" w:cs="Times New Roman"/>
-                <w:sz w:val="24"/>
-                <w:szCs w:val="24"/>
-              </w:rPr>
-            </w:pPr>
-            <w:r>
-              <w:rPr>
-                <w:rFonts w:ascii="Times New Roman" w:eastAsia="Times New Roman" w:hAnsi="Times New Roman" w:cs="Times New Roman"/>
-                <w:sz w:val="24"/>
-                <w:szCs w:val="24"/>
-              </w:rPr>
-              <w:t xml:space="preserve">- v1.1.0: Feature Able </w:t>
-            </w:r>
-            <w:r>
-              <w:rPr>
-                <w:rFonts w:ascii="Times New Roman" w:eastAsia="Times New Roman" w:hAnsi="Times New Roman" w:cs="Times New Roman"/>
-                <w:sz w:val="24"/>
-                <w:szCs w:val="24"/>
-              </w:rPr>
-              <w:lastRenderedPageBreak/>
-              <w:t>to turn on dark mode</w:t>
-            </w:r>
-          </w:p>
-          <w:p>
-            <w:r>
-              <w:rPr>
-                <w:rFonts w:ascii="Times New Roman" w:eastAsia="Times New Roman" w:hAnsi="Times New Roman" w:cs="Times New Roman"/>
-                <w:sz w:val="24"/>
-                <w:szCs w:val="24"/>
-              </w:rPr>
-              <w:t>- v1.2.0: Feature: Able to link to booking details page</w:t>
             </w:r>
           </w:p>
         </w:tc>
@@ -8282,7 +7692,7 @@
         </w:trPr>
         <w:tc>
           <w:tcPr>
-            <w:tcW w:w="1809" w:type="dxa"/>
+            <w:tcW w:w="1890" w:type="dxa"/>
             <w:tcBorders>
               <w:top w:val="single" w:sz="8" w:space="0" w:color="000000" w:themeColor="text1"/>
               <w:left w:val="single" w:sz="8" w:space="0" w:color="000000" w:themeColor="text1"/>
@@ -8295,51 +7705,19 @@
             </w:tcMar>
           </w:tcPr>
           <w:p>
-            <w:pPr>
+            <w:r>
               <w:rPr>
                 <w:rFonts w:ascii="Times New Roman" w:eastAsia="Times New Roman" w:hAnsi="Times New Roman" w:cs="Times New Roman"/>
                 <w:sz w:val="24"/>
                 <w:szCs w:val="24"/>
               </w:rPr>
-            </w:pPr>
-            <w:r>
-              <w:rPr>
-                <w:rFonts w:ascii="Times New Roman" w:eastAsia="Times New Roman" w:hAnsi="Times New Roman" w:cs="Times New Roman"/>
-                <w:sz w:val="24"/>
-                <w:szCs w:val="24"/>
-              </w:rPr>
-              <w:lastRenderedPageBreak/>
-              <w:t>b</w:t>
-            </w:r>
-            <w:r>
-              <w:rPr>
-                <w:rFonts w:ascii="Times New Roman" w:eastAsia="Times New Roman" w:hAnsi="Times New Roman" w:cs="Times New Roman"/>
-                <w:sz w:val="24"/>
-                <w:szCs w:val="24"/>
-              </w:rPr>
-              <w:t>ook</w:t>
-            </w:r>
-            <w:r>
-              <w:rPr>
-                <w:rFonts w:ascii="Times New Roman" w:eastAsia="Times New Roman" w:hAnsi="Times New Roman" w:cs="Times New Roman"/>
-                <w:sz w:val="24"/>
-                <w:szCs w:val="24"/>
-              </w:rPr>
-              <w:t>ing_details</w:t>
-            </w:r>
-            <w:r>
-              <w:rPr>
-                <w:rFonts w:ascii="Times New Roman" w:eastAsia="Times New Roman" w:hAnsi="Times New Roman" w:cs="Times New Roman"/>
-                <w:sz w:val="24"/>
-                <w:szCs w:val="24"/>
-              </w:rPr>
-              <w:t>.php</w:t>
-            </w:r>
-          </w:p>
-        </w:tc>
-        <w:tc>
-          <w:tcPr>
-            <w:tcW w:w="1479" w:type="dxa"/>
+              <w:t>home.php</w:t>
+            </w:r>
+          </w:p>
+        </w:tc>
+        <w:tc>
+          <w:tcPr>
+            <w:tcW w:w="1398" w:type="dxa"/>
             <w:tcBorders>
               <w:top w:val="single" w:sz="8" w:space="0" w:color="000000" w:themeColor="text1"/>
               <w:left w:val="single" w:sz="8" w:space="0" w:color="000000" w:themeColor="text1"/>
@@ -8352,26 +7730,28 @@
             </w:tcMar>
           </w:tcPr>
           <w:p>
-            <w:pPr>
+            <w:r>
               <w:rPr>
                 <w:rFonts w:ascii="Times New Roman" w:eastAsia="Times New Roman" w:hAnsi="Times New Roman" w:cs="Times New Roman"/>
                 <w:sz w:val="24"/>
                 <w:szCs w:val="24"/>
               </w:rPr>
-            </w:pPr>
+              <w:t xml:space="preserve">Source </w:t>
+            </w:r>
             <w:r>
               <w:rPr>
                 <w:rFonts w:ascii="Times New Roman" w:eastAsia="Times New Roman" w:hAnsi="Times New Roman" w:cs="Times New Roman"/>
                 <w:sz w:val="24"/>
                 <w:szCs w:val="24"/>
               </w:rPr>
-              <w:t>Source Code File</w:t>
-            </w:r>
-          </w:p>
-        </w:tc>
-        <w:tc>
-          <w:tcPr>
-            <w:tcW w:w="1215" w:type="dxa"/>
+              <w:lastRenderedPageBreak/>
+              <w:t>Code File</w:t>
+            </w:r>
+          </w:p>
+        </w:tc>
+        <w:tc>
+          <w:tcPr>
+            <w:tcW w:w="2437" w:type="dxa"/>
             <w:tcBorders>
               <w:top w:val="single" w:sz="8" w:space="0" w:color="000000" w:themeColor="text1"/>
               <w:left w:val="single" w:sz="8" w:space="0" w:color="000000" w:themeColor="text1"/>
@@ -8384,66 +7764,20 @@
             </w:tcMar>
           </w:tcPr>
           <w:p>
-            <w:pPr>
+            <w:r>
               <w:rPr>
                 <w:rFonts w:ascii="Times New Roman" w:eastAsia="Times New Roman" w:hAnsi="Times New Roman" w:cs="Times New Roman"/>
                 <w:sz w:val="24"/>
                 <w:szCs w:val="24"/>
               </w:rPr>
-            </w:pPr>
-            <w:r>
-              <w:rPr>
-                <w:rFonts w:ascii="Times New Roman" w:eastAsia="Times New Roman" w:hAnsi="Times New Roman" w:cs="Times New Roman"/>
-                <w:sz w:val="24"/>
-                <w:szCs w:val="24"/>
-              </w:rPr>
-              <w:t>/src/pages/</w:t>
-            </w:r>
-            <w:r>
-              <w:rPr>
-                <w:rFonts w:ascii="Times New Roman" w:eastAsia="Times New Roman" w:hAnsi="Times New Roman" w:cs="Times New Roman"/>
-                <w:sz w:val="24"/>
-                <w:szCs w:val="24"/>
-              </w:rPr>
-              <w:t xml:space="preserve"> </w:t>
-            </w:r>
-            <w:r>
-              <w:rPr>
-                <w:rFonts w:ascii="Times New Roman" w:eastAsia="Times New Roman" w:hAnsi="Times New Roman" w:cs="Times New Roman"/>
-                <w:sz w:val="24"/>
-                <w:szCs w:val="24"/>
-              </w:rPr>
-              <w:t>b</w:t>
-            </w:r>
-            <w:r>
-              <w:rPr>
-                <w:rFonts w:ascii="Times New Roman" w:eastAsia="Times New Roman" w:hAnsi="Times New Roman" w:cs="Times New Roman"/>
-                <w:sz w:val="24"/>
-                <w:szCs w:val="24"/>
-              </w:rPr>
-              <w:t>ook</w:t>
-            </w:r>
-            <w:r>
-              <w:rPr>
-                <w:rFonts w:ascii="Times New Roman" w:eastAsia="Times New Roman" w:hAnsi="Times New Roman" w:cs="Times New Roman"/>
-                <w:sz w:val="24"/>
-                <w:szCs w:val="24"/>
-              </w:rPr>
-              <w:t>ing_details</w:t>
-            </w:r>
-            <w:r>
-              <w:rPr>
-                <w:rFonts w:ascii="Times New Roman" w:eastAsia="Times New Roman" w:hAnsi="Times New Roman" w:cs="Times New Roman"/>
-                <w:sz w:val="24"/>
-                <w:szCs w:val="24"/>
-              </w:rPr>
-              <w:t>.php</w:t>
-            </w:r>
-          </w:p>
-        </w:tc>
-        <w:tc>
-          <w:tcPr>
-            <w:tcW w:w="1134" w:type="dxa"/>
+              <w:lastRenderedPageBreak/>
+              <w:t>/src/pages/home.php</w:t>
+            </w:r>
+          </w:p>
+        </w:tc>
+        <w:tc>
+          <w:tcPr>
+            <w:tcW w:w="1329" w:type="dxa"/>
             <w:tcBorders>
               <w:top w:val="single" w:sz="8" w:space="0" w:color="000000" w:themeColor="text1"/>
               <w:left w:val="single" w:sz="8" w:space="0" w:color="000000" w:themeColor="text1"/>
@@ -8456,54 +7790,19 @@
             </w:tcMar>
           </w:tcPr>
           <w:p>
-            <w:pPr>
+            <w:r>
               <w:rPr>
                 <w:rFonts w:ascii="Times New Roman" w:eastAsia="Times New Roman" w:hAnsi="Times New Roman" w:cs="Times New Roman"/>
                 <w:sz w:val="24"/>
                 <w:szCs w:val="24"/>
               </w:rPr>
-            </w:pPr>
-            <w:r>
-              <w:rPr>
-                <w:rFonts w:ascii="Times New Roman" w:eastAsia="Times New Roman" w:hAnsi="Times New Roman" w:cs="Times New Roman"/>
-                <w:sz w:val="24"/>
-                <w:szCs w:val="24"/>
-              </w:rPr>
-              <w:t>-</w:t>
-            </w:r>
-          </w:p>
-        </w:tc>
-        <w:tc>
-          <w:tcPr>
-            <w:tcW w:w="1134" w:type="dxa"/>
-            <w:tcBorders>
-              <w:top w:val="single" w:sz="8" w:space="0" w:color="000000" w:themeColor="text1"/>
-              <w:left w:val="single" w:sz="8" w:space="0" w:color="000000" w:themeColor="text1"/>
-              <w:bottom w:val="single" w:sz="8" w:space="0" w:color="000000" w:themeColor="text1"/>
-              <w:right w:val="single" w:sz="8" w:space="0" w:color="000000" w:themeColor="text1"/>
-            </w:tcBorders>
-          </w:tcPr>
-          <w:p>
-            <w:pPr>
-              <w:rPr>
-                <w:rFonts w:ascii="Times New Roman" w:eastAsia="Times New Roman" w:hAnsi="Times New Roman" w:cs="Times New Roman"/>
-                <w:sz w:val="24"/>
-                <w:szCs w:val="24"/>
-              </w:rPr>
-            </w:pPr>
-            <w:r>
-              <w:rPr>
-                <w:rFonts w:ascii="Times New Roman" w:eastAsia="Times New Roman" w:hAnsi="Times New Roman" w:cs="Times New Roman"/>
-                <w:sz w:val="24"/>
-                <w:szCs w:val="24"/>
-              </w:rPr>
-              <w:t>1.2.0</w:t>
-            </w:r>
-          </w:p>
-        </w:tc>
-        <w:tc>
-          <w:tcPr>
-            <w:tcW w:w="2409" w:type="dxa"/>
+              <w:t>1.0.0</w:t>
+            </w:r>
+          </w:p>
+        </w:tc>
+        <w:tc>
+          <w:tcPr>
+            <w:tcW w:w="1961" w:type="dxa"/>
             <w:tcBorders>
               <w:top w:val="single" w:sz="8" w:space="0" w:color="000000" w:themeColor="text1"/>
               <w:left w:val="single" w:sz="8" w:space="0" w:color="000000" w:themeColor="text1"/>
@@ -8516,20 +7815,22 @@
             </w:tcMar>
           </w:tcPr>
           <w:p>
-            <w:pPr>
+            <w:r>
               <w:rPr>
                 <w:rFonts w:ascii="Times New Roman" w:eastAsia="Times New Roman" w:hAnsi="Times New Roman" w:cs="Times New Roman"/>
                 <w:sz w:val="24"/>
                 <w:szCs w:val="24"/>
               </w:rPr>
-            </w:pPr>
+              <w:t xml:space="preserve">AH Artistry user </w:t>
+            </w:r>
             <w:r>
               <w:rPr>
                 <w:rFonts w:ascii="Times New Roman" w:eastAsia="Times New Roman" w:hAnsi="Times New Roman" w:cs="Times New Roman"/>
                 <w:sz w:val="24"/>
                 <w:szCs w:val="24"/>
               </w:rPr>
-              <w:t>AH Artistry admin be able to view detailed booking information and accept or reject appointments through the website</w:t>
+              <w:lastRenderedPageBreak/>
+              <w:t>homepage</w:t>
             </w:r>
           </w:p>
         </w:tc>
@@ -8540,7 +7841,7 @@
         </w:trPr>
         <w:tc>
           <w:tcPr>
-            <w:tcW w:w="1809" w:type="dxa"/>
+            <w:tcW w:w="1890" w:type="dxa"/>
             <w:tcBorders>
               <w:top w:val="single" w:sz="8" w:space="0" w:color="000000" w:themeColor="text1"/>
               <w:left w:val="single" w:sz="8" w:space="0" w:color="000000" w:themeColor="text1"/>
@@ -8559,13 +7860,14 @@
                 <w:sz w:val="24"/>
                 <w:szCs w:val="24"/>
               </w:rPr>
-              <w:t>home.php</w:t>
-            </w:r>
-          </w:p>
-        </w:tc>
-        <w:tc>
-          <w:tcPr>
-            <w:tcW w:w="1479" w:type="dxa"/>
+              <w:lastRenderedPageBreak/>
+              <w:t>login.php</w:t>
+            </w:r>
+          </w:p>
+        </w:tc>
+        <w:tc>
+          <w:tcPr>
+            <w:tcW w:w="1398" w:type="dxa"/>
             <w:tcBorders>
               <w:top w:val="single" w:sz="8" w:space="0" w:color="000000" w:themeColor="text1"/>
               <w:left w:val="single" w:sz="8" w:space="0" w:color="000000" w:themeColor="text1"/>
@@ -8590,7 +7892,7 @@
         </w:tc>
         <w:tc>
           <w:tcPr>
-            <w:tcW w:w="1215" w:type="dxa"/>
+            <w:tcW w:w="2437" w:type="dxa"/>
             <w:tcBorders>
               <w:top w:val="single" w:sz="8" w:space="0" w:color="000000" w:themeColor="text1"/>
               <w:left w:val="single" w:sz="8" w:space="0" w:color="000000" w:themeColor="text1"/>
@@ -8609,13 +7911,13 @@
                 <w:sz w:val="24"/>
                 <w:szCs w:val="24"/>
               </w:rPr>
-              <w:t>/src/pages/home.php</w:t>
-            </w:r>
-          </w:p>
-        </w:tc>
-        <w:tc>
-          <w:tcPr>
-            <w:tcW w:w="1134" w:type="dxa"/>
+              <w:t>/src/pages/login.php</w:t>
+            </w:r>
+          </w:p>
+        </w:tc>
+        <w:tc>
+          <w:tcPr>
+            <w:tcW w:w="1329" w:type="dxa"/>
             <w:tcBorders>
               <w:top w:val="single" w:sz="8" w:space="0" w:color="000000" w:themeColor="text1"/>
               <w:left w:val="single" w:sz="8" w:space="0" w:color="000000" w:themeColor="text1"/>
@@ -8640,43 +7942,7 @@
         </w:tc>
         <w:tc>
           <w:tcPr>
-            <w:tcW w:w="1134" w:type="dxa"/>
-            <w:tcBorders>
-              <w:top w:val="single" w:sz="8" w:space="0" w:color="000000" w:themeColor="text1"/>
-              <w:left w:val="single" w:sz="8" w:space="0" w:color="000000" w:themeColor="text1"/>
-              <w:bottom w:val="single" w:sz="8" w:space="0" w:color="000000" w:themeColor="text1"/>
-              <w:right w:val="single" w:sz="8" w:space="0" w:color="000000" w:themeColor="text1"/>
-            </w:tcBorders>
-          </w:tcPr>
-          <w:p>
-            <w:pPr>
-              <w:rPr>
-                <w:rFonts w:ascii="Times New Roman" w:eastAsia="Times New Roman" w:hAnsi="Times New Roman" w:cs="Times New Roman"/>
-                <w:sz w:val="24"/>
-                <w:szCs w:val="24"/>
-              </w:rPr>
-            </w:pPr>
-            <w:r>
-              <w:rPr>
-                <w:rFonts w:ascii="Times New Roman" w:eastAsia="Times New Roman" w:hAnsi="Times New Roman" w:cs="Times New Roman"/>
-                <w:sz w:val="24"/>
-                <w:szCs w:val="24"/>
-              </w:rPr>
-              <w:t>1.</w:t>
-            </w:r>
-            <w:r>
-              <w:rPr>
-                <w:rFonts w:ascii="Times New Roman" w:eastAsia="Times New Roman" w:hAnsi="Times New Roman" w:cs="Times New Roman"/>
-                <w:sz w:val="24"/>
-                <w:szCs w:val="24"/>
-              </w:rPr>
-              <w:t>1.0</w:t>
-            </w:r>
-          </w:p>
-        </w:tc>
-        <w:tc>
-          <w:tcPr>
-            <w:tcW w:w="2409" w:type="dxa"/>
+            <w:tcW w:w="1961" w:type="dxa"/>
             <w:tcBorders>
               <w:top w:val="single" w:sz="8" w:space="0" w:color="000000" w:themeColor="text1"/>
               <w:left w:val="single" w:sz="8" w:space="0" w:color="000000" w:themeColor="text1"/>
@@ -8689,38 +7955,13 @@
             </w:tcMar>
           </w:tcPr>
           <w:p>
-            <w:pPr>
+            <w:r>
               <w:rPr>
                 <w:rFonts w:ascii="Times New Roman" w:eastAsia="Times New Roman" w:hAnsi="Times New Roman" w:cs="Times New Roman"/>
                 <w:sz w:val="24"/>
                 <w:szCs w:val="24"/>
               </w:rPr>
-            </w:pPr>
-            <w:r>
-              <w:rPr>
-                <w:rFonts w:ascii="Times New Roman" w:eastAsia="Times New Roman" w:hAnsi="Times New Roman" w:cs="Times New Roman"/>
-                <w:sz w:val="24"/>
-                <w:szCs w:val="24"/>
-              </w:rPr>
-              <w:t>-</w:t>
-            </w:r>
-            <w:r>
-              <w:rPr>
-                <w:rFonts w:ascii="Times New Roman" w:eastAsia="Times New Roman" w:hAnsi="Times New Roman" w:cs="Times New Roman"/>
-                <w:sz w:val="24"/>
-                <w:szCs w:val="24"/>
-              </w:rPr>
-              <w:t>AH Artistry user homepage</w:t>
-            </w:r>
-          </w:p>
-          <w:p>
-            <w:r>
-              <w:rPr>
-                <w:rFonts w:ascii="Times New Roman" w:eastAsia="Times New Roman" w:hAnsi="Times New Roman" w:cs="Times New Roman"/>
-                <w:sz w:val="24"/>
-                <w:szCs w:val="24"/>
-              </w:rPr>
-              <w:t>- v1.1.0: Feature Able to turn on dark mode</w:t>
+              <w:t>AH Artistry login page for admin (make-up artist).</w:t>
             </w:r>
           </w:p>
         </w:tc>
@@ -8731,7 +7972,7 @@
         </w:trPr>
         <w:tc>
           <w:tcPr>
-            <w:tcW w:w="1809" w:type="dxa"/>
+            <w:tcW w:w="1890" w:type="dxa"/>
             <w:tcBorders>
               <w:top w:val="single" w:sz="8" w:space="0" w:color="000000" w:themeColor="text1"/>
               <w:left w:val="single" w:sz="8" w:space="0" w:color="000000" w:themeColor="text1"/>
@@ -8750,13 +7991,13 @@
                 <w:sz w:val="24"/>
                 <w:szCs w:val="24"/>
               </w:rPr>
-              <w:t>login.php</w:t>
-            </w:r>
-          </w:p>
-        </w:tc>
-        <w:tc>
-          <w:tcPr>
-            <w:tcW w:w="1479" w:type="dxa"/>
+              <w:t>posts.php</w:t>
+            </w:r>
+          </w:p>
+        </w:tc>
+        <w:tc>
+          <w:tcPr>
+            <w:tcW w:w="1398" w:type="dxa"/>
             <w:tcBorders>
               <w:top w:val="single" w:sz="8" w:space="0" w:color="000000" w:themeColor="text1"/>
               <w:left w:val="single" w:sz="8" w:space="0" w:color="000000" w:themeColor="text1"/>
@@ -8781,7 +8022,7 @@
         </w:tc>
         <w:tc>
           <w:tcPr>
-            <w:tcW w:w="1215" w:type="dxa"/>
+            <w:tcW w:w="2437" w:type="dxa"/>
             <w:tcBorders>
               <w:top w:val="single" w:sz="8" w:space="0" w:color="000000" w:themeColor="text1"/>
               <w:left w:val="single" w:sz="8" w:space="0" w:color="000000" w:themeColor="text1"/>
@@ -8800,13 +8041,13 @@
                 <w:sz w:val="24"/>
                 <w:szCs w:val="24"/>
               </w:rPr>
-              <w:t>/src/pages/login.php</w:t>
-            </w:r>
-          </w:p>
-        </w:tc>
-        <w:tc>
-          <w:tcPr>
-            <w:tcW w:w="1134" w:type="dxa"/>
+              <w:t>/src/pages/posts.php</w:t>
+            </w:r>
+          </w:p>
+        </w:tc>
+        <w:tc>
+          <w:tcPr>
+            <w:tcW w:w="1329" w:type="dxa"/>
             <w:tcBorders>
               <w:top w:val="single" w:sz="8" w:space="0" w:color="000000" w:themeColor="text1"/>
               <w:left w:val="single" w:sz="8" w:space="0" w:color="000000" w:themeColor="text1"/>
@@ -8831,43 +8072,7 @@
         </w:tc>
         <w:tc>
           <w:tcPr>
-            <w:tcW w:w="1134" w:type="dxa"/>
-            <w:tcBorders>
-              <w:top w:val="single" w:sz="8" w:space="0" w:color="000000" w:themeColor="text1"/>
-              <w:left w:val="single" w:sz="8" w:space="0" w:color="000000" w:themeColor="text1"/>
-              <w:bottom w:val="single" w:sz="8" w:space="0" w:color="000000" w:themeColor="text1"/>
-              <w:right w:val="single" w:sz="8" w:space="0" w:color="000000" w:themeColor="text1"/>
-            </w:tcBorders>
-          </w:tcPr>
-          <w:p>
-            <w:pPr>
-              <w:rPr>
-                <w:rFonts w:ascii="Times New Roman" w:eastAsia="Times New Roman" w:hAnsi="Times New Roman" w:cs="Times New Roman"/>
-                <w:sz w:val="24"/>
-                <w:szCs w:val="24"/>
-              </w:rPr>
-            </w:pPr>
-            <w:r>
-              <w:rPr>
-                <w:rFonts w:ascii="Times New Roman" w:eastAsia="Times New Roman" w:hAnsi="Times New Roman" w:cs="Times New Roman"/>
-                <w:sz w:val="24"/>
-                <w:szCs w:val="24"/>
-              </w:rPr>
-              <w:t>1.</w:t>
-            </w:r>
-            <w:r>
-              <w:rPr>
-                <w:rFonts w:ascii="Times New Roman" w:eastAsia="Times New Roman" w:hAnsi="Times New Roman" w:cs="Times New Roman"/>
-                <w:sz w:val="24"/>
-                <w:szCs w:val="24"/>
-              </w:rPr>
-              <w:t>1.0</w:t>
-            </w:r>
-          </w:p>
-        </w:tc>
-        <w:tc>
-          <w:tcPr>
-            <w:tcW w:w="2409" w:type="dxa"/>
+            <w:tcW w:w="1961" w:type="dxa"/>
             <w:tcBorders>
               <w:top w:val="single" w:sz="8" w:space="0" w:color="000000" w:themeColor="text1"/>
               <w:left w:val="single" w:sz="8" w:space="0" w:color="000000" w:themeColor="text1"/>
@@ -8880,38 +8085,23 @@
             </w:tcMar>
           </w:tcPr>
           <w:p>
-            <w:pPr>
+            <w:r>
               <w:rPr>
                 <w:rFonts w:ascii="Times New Roman" w:eastAsia="Times New Roman" w:hAnsi="Times New Roman" w:cs="Times New Roman"/>
                 <w:sz w:val="24"/>
                 <w:szCs w:val="24"/>
               </w:rPr>
-            </w:pPr>
+              <w:t>- Posts page which manages the posts-related actions functionality.</w:t>
+            </w:r>
+          </w:p>
+          <w:p>
             <w:r>
               <w:rPr>
                 <w:rFonts w:ascii="Times New Roman" w:eastAsia="Times New Roman" w:hAnsi="Times New Roman" w:cs="Times New Roman"/>
                 <w:sz w:val="24"/>
                 <w:szCs w:val="24"/>
               </w:rPr>
-              <w:t xml:space="preserve">- </w:t>
-            </w:r>
-            <w:r>
-              <w:rPr>
-                <w:rFonts w:ascii="Times New Roman" w:eastAsia="Times New Roman" w:hAnsi="Times New Roman" w:cs="Times New Roman"/>
-                <w:sz w:val="24"/>
-                <w:szCs w:val="24"/>
-              </w:rPr>
-              <w:t>AH Artistry login page for admin (make-up artist).</w:t>
-            </w:r>
-          </w:p>
-          <w:p>
-            <w:r>
-              <w:rPr>
-                <w:rFonts w:ascii="Times New Roman" w:eastAsia="Times New Roman" w:hAnsi="Times New Roman" w:cs="Times New Roman"/>
-                <w:sz w:val="24"/>
-                <w:szCs w:val="24"/>
-              </w:rPr>
-              <w:t>- v1.1.0: Feature Able to turn on dark mode</w:t>
+              <w:t>- Accessible by admin (make-up artist) only.</w:t>
             </w:r>
           </w:p>
         </w:tc>
@@ -8922,7 +8112,7 @@
         </w:trPr>
         <w:tc>
           <w:tcPr>
-            <w:tcW w:w="1809" w:type="dxa"/>
+            <w:tcW w:w="1890" w:type="dxa"/>
             <w:tcBorders>
               <w:top w:val="single" w:sz="8" w:space="0" w:color="000000" w:themeColor="text1"/>
               <w:left w:val="single" w:sz="8" w:space="0" w:color="000000" w:themeColor="text1"/>
@@ -8941,13 +8131,13 @@
                 <w:sz w:val="24"/>
                 <w:szCs w:val="24"/>
               </w:rPr>
-              <w:t>posts.php</w:t>
-            </w:r>
-          </w:p>
-        </w:tc>
-        <w:tc>
-          <w:tcPr>
-            <w:tcW w:w="1479" w:type="dxa"/>
+              <w:t>profile.php</w:t>
+            </w:r>
+          </w:p>
+        </w:tc>
+        <w:tc>
+          <w:tcPr>
+            <w:tcW w:w="1398" w:type="dxa"/>
             <w:tcBorders>
               <w:top w:val="single" w:sz="8" w:space="0" w:color="000000" w:themeColor="text1"/>
               <w:left w:val="single" w:sz="8" w:space="0" w:color="000000" w:themeColor="text1"/>
@@ -8972,7 +8162,7 @@
         </w:tc>
         <w:tc>
           <w:tcPr>
-            <w:tcW w:w="1215" w:type="dxa"/>
+            <w:tcW w:w="2437" w:type="dxa"/>
             <w:tcBorders>
               <w:top w:val="single" w:sz="8" w:space="0" w:color="000000" w:themeColor="text1"/>
               <w:left w:val="single" w:sz="8" w:space="0" w:color="000000" w:themeColor="text1"/>
@@ -8991,13 +8181,13 @@
                 <w:sz w:val="24"/>
                 <w:szCs w:val="24"/>
               </w:rPr>
-              <w:t>/src/pages/posts.php</w:t>
-            </w:r>
-          </w:p>
-        </w:tc>
-        <w:tc>
-          <w:tcPr>
-            <w:tcW w:w="1134" w:type="dxa"/>
+              <w:t>/src/pages/profile.php</w:t>
+            </w:r>
+          </w:p>
+        </w:tc>
+        <w:tc>
+          <w:tcPr>
+            <w:tcW w:w="1329" w:type="dxa"/>
             <w:tcBorders>
               <w:top w:val="single" w:sz="8" w:space="0" w:color="000000" w:themeColor="text1"/>
               <w:left w:val="single" w:sz="8" w:space="0" w:color="000000" w:themeColor="text1"/>
@@ -9022,43 +8212,7 @@
         </w:tc>
         <w:tc>
           <w:tcPr>
-            <w:tcW w:w="1134" w:type="dxa"/>
-            <w:tcBorders>
-              <w:top w:val="single" w:sz="8" w:space="0" w:color="000000" w:themeColor="text1"/>
-              <w:left w:val="single" w:sz="8" w:space="0" w:color="000000" w:themeColor="text1"/>
-              <w:bottom w:val="single" w:sz="8" w:space="0" w:color="000000" w:themeColor="text1"/>
-              <w:right w:val="single" w:sz="8" w:space="0" w:color="000000" w:themeColor="text1"/>
-            </w:tcBorders>
-          </w:tcPr>
-          <w:p>
-            <w:pPr>
-              <w:rPr>
-                <w:rFonts w:ascii="Times New Roman" w:eastAsia="Times New Roman" w:hAnsi="Times New Roman" w:cs="Times New Roman"/>
-                <w:sz w:val="24"/>
-                <w:szCs w:val="24"/>
-              </w:rPr>
-            </w:pPr>
-            <w:r>
-              <w:rPr>
-                <w:rFonts w:ascii="Times New Roman" w:eastAsia="Times New Roman" w:hAnsi="Times New Roman" w:cs="Times New Roman"/>
-                <w:sz w:val="24"/>
-                <w:szCs w:val="24"/>
-              </w:rPr>
-              <w:t>1.</w:t>
-            </w:r>
-            <w:r>
-              <w:rPr>
-                <w:rFonts w:ascii="Times New Roman" w:eastAsia="Times New Roman" w:hAnsi="Times New Roman" w:cs="Times New Roman"/>
-                <w:sz w:val="24"/>
-                <w:szCs w:val="24"/>
-              </w:rPr>
-              <w:t>2.0</w:t>
-            </w:r>
-          </w:p>
-        </w:tc>
-        <w:tc>
-          <w:tcPr>
-            <w:tcW w:w="2409" w:type="dxa"/>
+            <w:tcW w:w="1961" w:type="dxa"/>
             <w:tcBorders>
               <w:top w:val="single" w:sz="8" w:space="0" w:color="000000" w:themeColor="text1"/>
               <w:left w:val="single" w:sz="8" w:space="0" w:color="000000" w:themeColor="text1"/>
@@ -9077,51 +8231,17 @@
                 <w:sz w:val="24"/>
                 <w:szCs w:val="24"/>
               </w:rPr>
-              <w:t>- Posts page which manages the posts-related actions functionality.</w:t>
-            </w:r>
-          </w:p>
-          <w:p>
-            <w:pPr>
+              <w:t>- Make-up artist profile page.</w:t>
+            </w:r>
+          </w:p>
+          <w:p>
+            <w:r>
               <w:rPr>
                 <w:rFonts w:ascii="Times New Roman" w:eastAsia="Times New Roman" w:hAnsi="Times New Roman" w:cs="Times New Roman"/>
                 <w:sz w:val="24"/>
                 <w:szCs w:val="24"/>
               </w:rPr>
-            </w:pPr>
-            <w:r>
-              <w:rPr>
-                <w:rFonts w:ascii="Times New Roman" w:eastAsia="Times New Roman" w:hAnsi="Times New Roman" w:cs="Times New Roman"/>
-                <w:sz w:val="24"/>
-                <w:szCs w:val="24"/>
-              </w:rPr>
-              <w:t>- Accessible by admin (make-up artist) only.</w:t>
-            </w:r>
-          </w:p>
-          <w:p>
-            <w:pPr>
-              <w:rPr>
-                <w:rFonts w:ascii="Times New Roman" w:eastAsia="Times New Roman" w:hAnsi="Times New Roman" w:cs="Times New Roman"/>
-                <w:sz w:val="24"/>
-                <w:szCs w:val="24"/>
-              </w:rPr>
-            </w:pPr>
-            <w:r>
-              <w:rPr>
-                <w:rFonts w:ascii="Times New Roman" w:eastAsia="Times New Roman" w:hAnsi="Times New Roman" w:cs="Times New Roman"/>
-                <w:sz w:val="24"/>
-                <w:szCs w:val="24"/>
-              </w:rPr>
-              <w:t>- v1.1.0: Feature Able to turn on dark mode</w:t>
-            </w:r>
-          </w:p>
-          <w:p>
-            <w:r>
-              <w:rPr>
-                <w:rFonts w:ascii="Times New Roman" w:eastAsia="Times New Roman" w:hAnsi="Times New Roman" w:cs="Times New Roman"/>
-                <w:sz w:val="24"/>
-                <w:szCs w:val="24"/>
-              </w:rPr>
-              <w:t>- v1.2.0: Feature: Able to link to booking details page</w:t>
+              <w:t>- Accessible by admin only.</w:t>
             </w:r>
           </w:p>
         </w:tc>
@@ -9132,7 +8252,7 @@
         </w:trPr>
         <w:tc>
           <w:tcPr>
-            <w:tcW w:w="1809" w:type="dxa"/>
+            <w:tcW w:w="1890" w:type="dxa"/>
             <w:tcBorders>
               <w:top w:val="single" w:sz="8" w:space="0" w:color="000000" w:themeColor="text1"/>
               <w:left w:val="single" w:sz="8" w:space="0" w:color="000000" w:themeColor="text1"/>
@@ -9151,13 +8271,13 @@
                 <w:sz w:val="24"/>
                 <w:szCs w:val="24"/>
               </w:rPr>
-              <w:t>profile.php</w:t>
-            </w:r>
-          </w:p>
-        </w:tc>
-        <w:tc>
-          <w:tcPr>
-            <w:tcW w:w="1479" w:type="dxa"/>
+              <w:t>css/</w:t>
+            </w:r>
+          </w:p>
+        </w:tc>
+        <w:tc>
+          <w:tcPr>
+            <w:tcW w:w="1398" w:type="dxa"/>
             <w:tcBorders>
               <w:top w:val="single" w:sz="8" w:space="0" w:color="000000" w:themeColor="text1"/>
               <w:left w:val="single" w:sz="8" w:space="0" w:color="000000" w:themeColor="text1"/>
@@ -9176,13 +8296,13 @@
                 <w:sz w:val="24"/>
                 <w:szCs w:val="24"/>
               </w:rPr>
-              <w:t>Source Code File</w:t>
-            </w:r>
-          </w:p>
-        </w:tc>
-        <w:tc>
-          <w:tcPr>
-            <w:tcW w:w="1215" w:type="dxa"/>
+              <w:t>Directory</w:t>
+            </w:r>
+          </w:p>
+        </w:tc>
+        <w:tc>
+          <w:tcPr>
+            <w:tcW w:w="2437" w:type="dxa"/>
             <w:tcBorders>
               <w:top w:val="single" w:sz="8" w:space="0" w:color="000000" w:themeColor="text1"/>
               <w:left w:val="single" w:sz="8" w:space="0" w:color="000000" w:themeColor="text1"/>
@@ -9201,13 +8321,13 @@
                 <w:sz w:val="24"/>
                 <w:szCs w:val="24"/>
               </w:rPr>
-              <w:t>/src/pages/profile.php</w:t>
-            </w:r>
-          </w:p>
-        </w:tc>
-        <w:tc>
-          <w:tcPr>
-            <w:tcW w:w="1134" w:type="dxa"/>
+              <w:t>/src/css/</w:t>
+            </w:r>
+          </w:p>
+        </w:tc>
+        <w:tc>
+          <w:tcPr>
+            <w:tcW w:w="1329" w:type="dxa"/>
             <w:tcBorders>
               <w:top w:val="single" w:sz="8" w:space="0" w:color="000000" w:themeColor="text1"/>
               <w:left w:val="single" w:sz="8" w:space="0" w:color="000000" w:themeColor="text1"/>
@@ -9232,43 +8352,7 @@
         </w:tc>
         <w:tc>
           <w:tcPr>
-            <w:tcW w:w="1134" w:type="dxa"/>
-            <w:tcBorders>
-              <w:top w:val="single" w:sz="8" w:space="0" w:color="000000" w:themeColor="text1"/>
-              <w:left w:val="single" w:sz="8" w:space="0" w:color="000000" w:themeColor="text1"/>
-              <w:bottom w:val="single" w:sz="8" w:space="0" w:color="000000" w:themeColor="text1"/>
-              <w:right w:val="single" w:sz="8" w:space="0" w:color="000000" w:themeColor="text1"/>
-            </w:tcBorders>
-          </w:tcPr>
-          <w:p>
-            <w:pPr>
-              <w:rPr>
-                <w:rFonts w:ascii="Times New Roman" w:eastAsia="Times New Roman" w:hAnsi="Times New Roman" w:cs="Times New Roman"/>
-                <w:sz w:val="24"/>
-                <w:szCs w:val="24"/>
-              </w:rPr>
-            </w:pPr>
-            <w:r>
-              <w:rPr>
-                <w:rFonts w:ascii="Times New Roman" w:eastAsia="Times New Roman" w:hAnsi="Times New Roman" w:cs="Times New Roman"/>
-                <w:sz w:val="24"/>
-                <w:szCs w:val="24"/>
-              </w:rPr>
-              <w:t>1.</w:t>
-            </w:r>
-            <w:r>
-              <w:rPr>
-                <w:rFonts w:ascii="Times New Roman" w:eastAsia="Times New Roman" w:hAnsi="Times New Roman" w:cs="Times New Roman"/>
-                <w:sz w:val="24"/>
-                <w:szCs w:val="24"/>
-              </w:rPr>
-              <w:t>2.0</w:t>
-            </w:r>
-          </w:p>
-        </w:tc>
-        <w:tc>
-          <w:tcPr>
-            <w:tcW w:w="2409" w:type="dxa"/>
+            <w:tcW w:w="1961" w:type="dxa"/>
             <w:tcBorders>
               <w:top w:val="single" w:sz="8" w:space="0" w:color="000000" w:themeColor="text1"/>
               <w:left w:val="single" w:sz="8" w:space="0" w:color="000000" w:themeColor="text1"/>
@@ -9287,51 +8371,7 @@
                 <w:sz w:val="24"/>
                 <w:szCs w:val="24"/>
               </w:rPr>
-              <w:t>- Make-up artist profile page.</w:t>
-            </w:r>
-          </w:p>
-          <w:p>
-            <w:pPr>
-              <w:rPr>
-                <w:rFonts w:ascii="Times New Roman" w:eastAsia="Times New Roman" w:hAnsi="Times New Roman" w:cs="Times New Roman"/>
-                <w:sz w:val="24"/>
-                <w:szCs w:val="24"/>
-              </w:rPr>
-            </w:pPr>
-            <w:r>
-              <w:rPr>
-                <w:rFonts w:ascii="Times New Roman" w:eastAsia="Times New Roman" w:hAnsi="Times New Roman" w:cs="Times New Roman"/>
-                <w:sz w:val="24"/>
-                <w:szCs w:val="24"/>
-              </w:rPr>
-              <w:t>- Accessible by admin only.</w:t>
-            </w:r>
-          </w:p>
-          <w:p>
-            <w:pPr>
-              <w:rPr>
-                <w:rFonts w:ascii="Times New Roman" w:eastAsia="Times New Roman" w:hAnsi="Times New Roman" w:cs="Times New Roman"/>
-                <w:sz w:val="24"/>
-                <w:szCs w:val="24"/>
-              </w:rPr>
-            </w:pPr>
-            <w:r>
-              <w:rPr>
-                <w:rFonts w:ascii="Times New Roman" w:eastAsia="Times New Roman" w:hAnsi="Times New Roman" w:cs="Times New Roman"/>
-                <w:sz w:val="24"/>
-                <w:szCs w:val="24"/>
-              </w:rPr>
-              <w:t>- v1.1.0: Feature Able to turn on dark mode</w:t>
-            </w:r>
-          </w:p>
-          <w:p>
-            <w:r>
-              <w:rPr>
-                <w:rFonts w:ascii="Times New Roman" w:eastAsia="Times New Roman" w:hAnsi="Times New Roman" w:cs="Times New Roman"/>
-                <w:sz w:val="24"/>
-                <w:szCs w:val="24"/>
-              </w:rPr>
-              <w:t>- v1.2.0: Feature: Able to link to booking details page</w:t>
+              <w:t>CSS folder containing website stylesheet files</w:t>
             </w:r>
           </w:p>
         </w:tc>
@@ -9342,7 +8382,7 @@
         </w:trPr>
         <w:tc>
           <w:tcPr>
-            <w:tcW w:w="1809" w:type="dxa"/>
+            <w:tcW w:w="1890" w:type="dxa"/>
             <w:tcBorders>
               <w:top w:val="single" w:sz="8" w:space="0" w:color="000000" w:themeColor="text1"/>
               <w:left w:val="single" w:sz="8" w:space="0" w:color="000000" w:themeColor="text1"/>
@@ -9361,13 +8401,13 @@
                 <w:sz w:val="24"/>
                 <w:szCs w:val="24"/>
               </w:rPr>
-              <w:t>css/</w:t>
-            </w:r>
-          </w:p>
-        </w:tc>
-        <w:tc>
-          <w:tcPr>
-            <w:tcW w:w="1479" w:type="dxa"/>
+              <w:t>style.css</w:t>
+            </w:r>
+          </w:p>
+        </w:tc>
+        <w:tc>
+          <w:tcPr>
+            <w:tcW w:w="1398" w:type="dxa"/>
             <w:tcBorders>
               <w:top w:val="single" w:sz="8" w:space="0" w:color="000000" w:themeColor="text1"/>
               <w:left w:val="single" w:sz="8" w:space="0" w:color="000000" w:themeColor="text1"/>
@@ -9386,13 +8426,13 @@
                 <w:sz w:val="24"/>
                 <w:szCs w:val="24"/>
               </w:rPr>
-              <w:t>Directory</w:t>
-            </w:r>
-          </w:p>
-        </w:tc>
-        <w:tc>
-          <w:tcPr>
-            <w:tcW w:w="1215" w:type="dxa"/>
+              <w:t>Stylesheet File</w:t>
+            </w:r>
+          </w:p>
+        </w:tc>
+        <w:tc>
+          <w:tcPr>
+            <w:tcW w:w="2437" w:type="dxa"/>
             <w:tcBorders>
               <w:top w:val="single" w:sz="8" w:space="0" w:color="000000" w:themeColor="text1"/>
               <w:left w:val="single" w:sz="8" w:space="0" w:color="000000" w:themeColor="text1"/>
@@ -9411,13 +8451,13 @@
                 <w:sz w:val="24"/>
                 <w:szCs w:val="24"/>
               </w:rPr>
-              <w:t>/src/css/</w:t>
-            </w:r>
-          </w:p>
-        </w:tc>
-        <w:tc>
-          <w:tcPr>
-            <w:tcW w:w="1134" w:type="dxa"/>
+              <w:t>/src/css/style.css</w:t>
+            </w:r>
+          </w:p>
+        </w:tc>
+        <w:tc>
+          <w:tcPr>
+            <w:tcW w:w="1329" w:type="dxa"/>
             <w:tcBorders>
               <w:top w:val="single" w:sz="8" w:space="0" w:color="000000" w:themeColor="text1"/>
               <w:left w:val="single" w:sz="8" w:space="0" w:color="000000" w:themeColor="text1"/>
@@ -9442,35 +8482,7 @@
         </w:tc>
         <w:tc>
           <w:tcPr>
-            <w:tcW w:w="1134" w:type="dxa"/>
-            <w:tcBorders>
-              <w:top w:val="single" w:sz="8" w:space="0" w:color="000000" w:themeColor="text1"/>
-              <w:left w:val="single" w:sz="8" w:space="0" w:color="000000" w:themeColor="text1"/>
-              <w:bottom w:val="single" w:sz="8" w:space="0" w:color="000000" w:themeColor="text1"/>
-              <w:right w:val="single" w:sz="8" w:space="0" w:color="000000" w:themeColor="text1"/>
-            </w:tcBorders>
-          </w:tcPr>
-          <w:p>
-            <w:pPr>
-              <w:rPr>
-                <w:rFonts w:ascii="Times New Roman" w:eastAsia="Times New Roman" w:hAnsi="Times New Roman" w:cs="Times New Roman"/>
-                <w:sz w:val="24"/>
-                <w:szCs w:val="24"/>
-              </w:rPr>
-            </w:pPr>
-            <w:r>
-              <w:rPr>
-                <w:rFonts w:ascii="Times New Roman" w:eastAsia="Times New Roman" w:hAnsi="Times New Roman" w:cs="Times New Roman"/>
-                <w:sz w:val="24"/>
-                <w:szCs w:val="24"/>
-              </w:rPr>
-              <w:t>1.0.0</w:t>
-            </w:r>
-          </w:p>
-        </w:tc>
-        <w:tc>
-          <w:tcPr>
-            <w:tcW w:w="2409" w:type="dxa"/>
+            <w:tcW w:w="1961" w:type="dxa"/>
             <w:tcBorders>
               <w:top w:val="single" w:sz="8" w:space="0" w:color="000000" w:themeColor="text1"/>
               <w:left w:val="single" w:sz="8" w:space="0" w:color="000000" w:themeColor="text1"/>
@@ -9489,7 +8501,7 @@
                 <w:sz w:val="24"/>
                 <w:szCs w:val="24"/>
               </w:rPr>
-              <w:t>CSS folder containing website stylesheet files</w:t>
+              <w:t>Defines the website styles</w:t>
             </w:r>
           </w:p>
         </w:tc>
@@ -9500,7 +8512,7 @@
         </w:trPr>
         <w:tc>
           <w:tcPr>
-            <w:tcW w:w="1809" w:type="dxa"/>
+            <w:tcW w:w="1890" w:type="dxa"/>
             <w:tcBorders>
               <w:top w:val="single" w:sz="8" w:space="0" w:color="000000" w:themeColor="text1"/>
               <w:left w:val="single" w:sz="8" w:space="0" w:color="000000" w:themeColor="text1"/>
@@ -9519,13 +8531,13 @@
                 <w:sz w:val="24"/>
                 <w:szCs w:val="24"/>
               </w:rPr>
-              <w:t>style.css</w:t>
-            </w:r>
-          </w:p>
-        </w:tc>
-        <w:tc>
-          <w:tcPr>
-            <w:tcW w:w="1479" w:type="dxa"/>
+              <w:t>js/</w:t>
+            </w:r>
+          </w:p>
+        </w:tc>
+        <w:tc>
+          <w:tcPr>
+            <w:tcW w:w="1398" w:type="dxa"/>
             <w:tcBorders>
               <w:top w:val="single" w:sz="8" w:space="0" w:color="000000" w:themeColor="text1"/>
               <w:left w:val="single" w:sz="8" w:space="0" w:color="000000" w:themeColor="text1"/>
@@ -9544,13 +8556,13 @@
                 <w:sz w:val="24"/>
                 <w:szCs w:val="24"/>
               </w:rPr>
-              <w:t>Stylesheet File</w:t>
-            </w:r>
-          </w:p>
-        </w:tc>
-        <w:tc>
-          <w:tcPr>
-            <w:tcW w:w="1215" w:type="dxa"/>
+              <w:t>Directory</w:t>
+            </w:r>
+          </w:p>
+        </w:tc>
+        <w:tc>
+          <w:tcPr>
+            <w:tcW w:w="2437" w:type="dxa"/>
             <w:tcBorders>
               <w:top w:val="single" w:sz="8" w:space="0" w:color="000000" w:themeColor="text1"/>
               <w:left w:val="single" w:sz="8" w:space="0" w:color="000000" w:themeColor="text1"/>
@@ -9569,13 +8581,13 @@
                 <w:sz w:val="24"/>
                 <w:szCs w:val="24"/>
               </w:rPr>
-              <w:t>/src/css/style.css</w:t>
-            </w:r>
-          </w:p>
-        </w:tc>
-        <w:tc>
-          <w:tcPr>
-            <w:tcW w:w="1134" w:type="dxa"/>
+              <w:t>/src/js/</w:t>
+            </w:r>
+          </w:p>
+        </w:tc>
+        <w:tc>
+          <w:tcPr>
+            <w:tcW w:w="1329" w:type="dxa"/>
             <w:tcBorders>
               <w:top w:val="single" w:sz="8" w:space="0" w:color="000000" w:themeColor="text1"/>
               <w:left w:val="single" w:sz="8" w:space="0" w:color="000000" w:themeColor="text1"/>
@@ -9600,35 +8612,7 @@
         </w:tc>
         <w:tc>
           <w:tcPr>
-            <w:tcW w:w="1134" w:type="dxa"/>
-            <w:tcBorders>
-              <w:top w:val="single" w:sz="8" w:space="0" w:color="000000" w:themeColor="text1"/>
-              <w:left w:val="single" w:sz="8" w:space="0" w:color="000000" w:themeColor="text1"/>
-              <w:bottom w:val="single" w:sz="8" w:space="0" w:color="000000" w:themeColor="text1"/>
-              <w:right w:val="single" w:sz="8" w:space="0" w:color="000000" w:themeColor="text1"/>
-            </w:tcBorders>
-          </w:tcPr>
-          <w:p>
-            <w:pPr>
-              <w:rPr>
-                <w:rFonts w:ascii="Times New Roman" w:eastAsia="Times New Roman" w:hAnsi="Times New Roman" w:cs="Times New Roman"/>
-                <w:sz w:val="24"/>
-                <w:szCs w:val="24"/>
-              </w:rPr>
-            </w:pPr>
-            <w:r>
-              <w:rPr>
-                <w:rFonts w:ascii="Times New Roman" w:eastAsia="Times New Roman" w:hAnsi="Times New Roman" w:cs="Times New Roman"/>
-                <w:sz w:val="24"/>
-                <w:szCs w:val="24"/>
-              </w:rPr>
-              <w:t>1.0.0</w:t>
-            </w:r>
-          </w:p>
-        </w:tc>
-        <w:tc>
-          <w:tcPr>
-            <w:tcW w:w="2409" w:type="dxa"/>
+            <w:tcW w:w="1961" w:type="dxa"/>
             <w:tcBorders>
               <w:top w:val="single" w:sz="8" w:space="0" w:color="000000" w:themeColor="text1"/>
               <w:left w:val="single" w:sz="8" w:space="0" w:color="000000" w:themeColor="text1"/>
@@ -9647,7 +8631,7 @@
                 <w:sz w:val="24"/>
                 <w:szCs w:val="24"/>
               </w:rPr>
-              <w:t>Defines the website styles</w:t>
+              <w:t>Javascript folder containing javascript files (client-side functionality</w:t>
             </w:r>
           </w:p>
         </w:tc>
@@ -9658,7 +8642,7 @@
         </w:trPr>
         <w:tc>
           <w:tcPr>
-            <w:tcW w:w="1809" w:type="dxa"/>
+            <w:tcW w:w="1890" w:type="dxa"/>
             <w:tcBorders>
               <w:top w:val="single" w:sz="8" w:space="0" w:color="000000" w:themeColor="text1"/>
               <w:left w:val="single" w:sz="8" w:space="0" w:color="000000" w:themeColor="text1"/>
@@ -9671,26 +8655,19 @@
             </w:tcMar>
           </w:tcPr>
           <w:p>
-            <w:pPr>
+            <w:r>
               <w:rPr>
                 <w:rFonts w:ascii="Times New Roman" w:eastAsia="Times New Roman" w:hAnsi="Times New Roman" w:cs="Times New Roman"/>
                 <w:sz w:val="24"/>
                 <w:szCs w:val="24"/>
               </w:rPr>
-            </w:pPr>
-            <w:r>
-              <w:rPr>
-                <w:rFonts w:ascii="Times New Roman" w:eastAsia="Times New Roman" w:hAnsi="Times New Roman" w:cs="Times New Roman"/>
-                <w:sz w:val="24"/>
-                <w:szCs w:val="24"/>
-              </w:rPr>
-              <w:t>darkmode.css</w:t>
-            </w:r>
-          </w:p>
-        </w:tc>
-        <w:tc>
-          <w:tcPr>
-            <w:tcW w:w="1479" w:type="dxa"/>
+              <w:t>main.js</w:t>
+            </w:r>
+          </w:p>
+        </w:tc>
+        <w:tc>
+          <w:tcPr>
+            <w:tcW w:w="1398" w:type="dxa"/>
             <w:tcBorders>
               <w:top w:val="single" w:sz="8" w:space="0" w:color="000000" w:themeColor="text1"/>
               <w:left w:val="single" w:sz="8" w:space="0" w:color="000000" w:themeColor="text1"/>
@@ -9703,26 +8680,19 @@
             </w:tcMar>
           </w:tcPr>
           <w:p>
-            <w:pPr>
+            <w:r>
               <w:rPr>
                 <w:rFonts w:ascii="Times New Roman" w:eastAsia="Times New Roman" w:hAnsi="Times New Roman" w:cs="Times New Roman"/>
                 <w:sz w:val="24"/>
                 <w:szCs w:val="24"/>
               </w:rPr>
-            </w:pPr>
-            <w:r>
-              <w:rPr>
-                <w:rFonts w:ascii="Times New Roman" w:eastAsia="Times New Roman" w:hAnsi="Times New Roman" w:cs="Times New Roman"/>
-                <w:sz w:val="24"/>
-                <w:szCs w:val="24"/>
-              </w:rPr>
-              <w:t>Stylesheet File</w:t>
-            </w:r>
-          </w:p>
-        </w:tc>
-        <w:tc>
-          <w:tcPr>
-            <w:tcW w:w="1215" w:type="dxa"/>
+              <w:t>JavaScript File</w:t>
+            </w:r>
+          </w:p>
+        </w:tc>
+        <w:tc>
+          <w:tcPr>
+            <w:tcW w:w="2437" w:type="dxa"/>
             <w:tcBorders>
               <w:top w:val="single" w:sz="8" w:space="0" w:color="000000" w:themeColor="text1"/>
               <w:left w:val="single" w:sz="8" w:space="0" w:color="000000" w:themeColor="text1"/>
@@ -9735,42 +8705,19 @@
             </w:tcMar>
           </w:tcPr>
           <w:p>
-            <w:pPr>
+            <w:r>
               <w:rPr>
                 <w:rFonts w:ascii="Times New Roman" w:eastAsia="Times New Roman" w:hAnsi="Times New Roman" w:cs="Times New Roman"/>
                 <w:sz w:val="24"/>
                 <w:szCs w:val="24"/>
               </w:rPr>
-            </w:pPr>
-            <w:r>
-              <w:rPr>
-                <w:rFonts w:ascii="Times New Roman" w:eastAsia="Times New Roman" w:hAnsi="Times New Roman" w:cs="Times New Roman"/>
-                <w:sz w:val="24"/>
-                <w:szCs w:val="24"/>
-              </w:rPr>
-              <w:t>/src/css/</w:t>
-            </w:r>
-            <w:r>
-              <w:rPr>
-                <w:rFonts w:ascii="Times New Roman" w:eastAsia="Times New Roman" w:hAnsi="Times New Roman" w:cs="Times New Roman"/>
-                <w:sz w:val="24"/>
-                <w:szCs w:val="24"/>
-              </w:rPr>
-              <w:t>darkmode</w:t>
-            </w:r>
-            <w:r>
-              <w:rPr>
-                <w:rFonts w:ascii="Times New Roman" w:eastAsia="Times New Roman" w:hAnsi="Times New Roman" w:cs="Times New Roman"/>
-                <w:sz w:val="24"/>
-                <w:szCs w:val="24"/>
-              </w:rPr>
-              <w:t>.css</w:t>
-            </w:r>
-          </w:p>
-        </w:tc>
-        <w:tc>
-          <w:tcPr>
-            <w:tcW w:w="1134" w:type="dxa"/>
+              <w:t>/src/js/main.js</w:t>
+            </w:r>
+          </w:p>
+        </w:tc>
+        <w:tc>
+          <w:tcPr>
+            <w:tcW w:w="1329" w:type="dxa"/>
             <w:tcBorders>
               <w:top w:val="single" w:sz="8" w:space="0" w:color="000000" w:themeColor="text1"/>
               <w:left w:val="single" w:sz="8" w:space="0" w:color="000000" w:themeColor="text1"/>
@@ -9783,54 +8730,19 @@
             </w:tcMar>
           </w:tcPr>
           <w:p>
-            <w:pPr>
+            <w:r>
               <w:rPr>
                 <w:rFonts w:ascii="Times New Roman" w:eastAsia="Times New Roman" w:hAnsi="Times New Roman" w:cs="Times New Roman"/>
                 <w:sz w:val="24"/>
                 <w:szCs w:val="24"/>
               </w:rPr>
-            </w:pPr>
-            <w:r>
-              <w:rPr>
-                <w:rFonts w:ascii="Times New Roman" w:eastAsia="Times New Roman" w:hAnsi="Times New Roman" w:cs="Times New Roman"/>
-                <w:sz w:val="24"/>
-                <w:szCs w:val="24"/>
-              </w:rPr>
-              <w:t>-</w:t>
-            </w:r>
-          </w:p>
-        </w:tc>
-        <w:tc>
-          <w:tcPr>
-            <w:tcW w:w="1134" w:type="dxa"/>
-            <w:tcBorders>
-              <w:top w:val="single" w:sz="8" w:space="0" w:color="000000" w:themeColor="text1"/>
-              <w:left w:val="single" w:sz="8" w:space="0" w:color="000000" w:themeColor="text1"/>
-              <w:bottom w:val="single" w:sz="8" w:space="0" w:color="000000" w:themeColor="text1"/>
-              <w:right w:val="single" w:sz="8" w:space="0" w:color="000000" w:themeColor="text1"/>
-            </w:tcBorders>
-          </w:tcPr>
-          <w:p>
-            <w:pPr>
-              <w:rPr>
-                <w:rFonts w:ascii="Times New Roman" w:eastAsia="Times New Roman" w:hAnsi="Times New Roman" w:cs="Times New Roman"/>
-                <w:sz w:val="24"/>
-                <w:szCs w:val="24"/>
-              </w:rPr>
-            </w:pPr>
-            <w:r>
-              <w:rPr>
-                <w:rFonts w:ascii="Times New Roman" w:eastAsia="Times New Roman" w:hAnsi="Times New Roman" w:cs="Times New Roman"/>
-                <w:sz w:val="24"/>
-                <w:szCs w:val="24"/>
-              </w:rPr>
-              <w:t>1.1.0</w:t>
-            </w:r>
-          </w:p>
-        </w:tc>
-        <w:tc>
-          <w:tcPr>
-            <w:tcW w:w="2409" w:type="dxa"/>
+              <w:t>1.0.0</w:t>
+            </w:r>
+          </w:p>
+        </w:tc>
+        <w:tc>
+          <w:tcPr>
+            <w:tcW w:w="1961" w:type="dxa"/>
             <w:tcBorders>
               <w:top w:val="single" w:sz="8" w:space="0" w:color="000000" w:themeColor="text1"/>
               <w:left w:val="single" w:sz="8" w:space="0" w:color="000000" w:themeColor="text1"/>
@@ -9843,28 +8755,13 @@
             </w:tcMar>
           </w:tcPr>
           <w:p>
-            <w:pPr>
+            <w:r>
               <w:rPr>
                 <w:rFonts w:ascii="Times New Roman" w:eastAsia="Times New Roman" w:hAnsi="Times New Roman" w:cs="Times New Roman"/>
                 <w:sz w:val="24"/>
                 <w:szCs w:val="24"/>
               </w:rPr>
-            </w:pPr>
-            <w:r>
-              <w:rPr>
-                <w:rFonts w:ascii="Times New Roman" w:eastAsia="Times New Roman" w:hAnsi="Times New Roman" w:cs="Times New Roman"/>
-                <w:sz w:val="24"/>
-                <w:szCs w:val="24"/>
-              </w:rPr>
-              <w:t>Dark mode styles for</w:t>
-            </w:r>
-            <w:r>
-              <w:rPr>
-                <w:rFonts w:ascii="Times New Roman" w:eastAsia="Times New Roman" w:hAnsi="Times New Roman" w:cs="Times New Roman"/>
-                <w:sz w:val="24"/>
-                <w:szCs w:val="24"/>
-              </w:rPr>
-              <w:t xml:space="preserve"> the website</w:t>
+              <w:t>Main Javascript logic for client-side functionality</w:t>
             </w:r>
           </w:p>
         </w:tc>
@@ -9875,7 +8772,7 @@
         </w:trPr>
         <w:tc>
           <w:tcPr>
-            <w:tcW w:w="1809" w:type="dxa"/>
+            <w:tcW w:w="1890" w:type="dxa"/>
             <w:tcBorders>
               <w:top w:val="single" w:sz="8" w:space="0" w:color="000000" w:themeColor="text1"/>
               <w:left w:val="single" w:sz="8" w:space="0" w:color="000000" w:themeColor="text1"/>
@@ -9894,13 +8791,13 @@
                 <w:sz w:val="24"/>
                 <w:szCs w:val="24"/>
               </w:rPr>
-              <w:t>js/</w:t>
-            </w:r>
-          </w:p>
-        </w:tc>
-        <w:tc>
-          <w:tcPr>
-            <w:tcW w:w="1479" w:type="dxa"/>
+              <w:t>phpmailer/</w:t>
+            </w:r>
+          </w:p>
+        </w:tc>
+        <w:tc>
+          <w:tcPr>
+            <w:tcW w:w="1398" w:type="dxa"/>
             <w:tcBorders>
               <w:top w:val="single" w:sz="8" w:space="0" w:color="000000" w:themeColor="text1"/>
               <w:left w:val="single" w:sz="8" w:space="0" w:color="000000" w:themeColor="text1"/>
@@ -9919,13 +8816,13 @@
                 <w:sz w:val="24"/>
                 <w:szCs w:val="24"/>
               </w:rPr>
-              <w:t>Directory</w:t>
-            </w:r>
-          </w:p>
-        </w:tc>
-        <w:tc>
-          <w:tcPr>
-            <w:tcW w:w="1215" w:type="dxa"/>
+              <w:t>Third-party Library</w:t>
+            </w:r>
+          </w:p>
+        </w:tc>
+        <w:tc>
+          <w:tcPr>
+            <w:tcW w:w="2437" w:type="dxa"/>
             <w:tcBorders>
               <w:top w:val="single" w:sz="8" w:space="0" w:color="000000" w:themeColor="text1"/>
               <w:left w:val="single" w:sz="8" w:space="0" w:color="000000" w:themeColor="text1"/>
@@ -9944,13 +8841,13 @@
                 <w:sz w:val="24"/>
                 <w:szCs w:val="24"/>
               </w:rPr>
-              <w:t>/src/js/</w:t>
-            </w:r>
-          </w:p>
-        </w:tc>
-        <w:tc>
-          <w:tcPr>
-            <w:tcW w:w="1134" w:type="dxa"/>
+              <w:t>/src/phpmailer/</w:t>
+            </w:r>
+          </w:p>
+        </w:tc>
+        <w:tc>
+          <w:tcPr>
+            <w:tcW w:w="1329" w:type="dxa"/>
             <w:tcBorders>
               <w:top w:val="single" w:sz="8" w:space="0" w:color="000000" w:themeColor="text1"/>
               <w:left w:val="single" w:sz="8" w:space="0" w:color="000000" w:themeColor="text1"/>
@@ -9975,35 +8872,7 @@
         </w:tc>
         <w:tc>
           <w:tcPr>
-            <w:tcW w:w="1134" w:type="dxa"/>
-            <w:tcBorders>
-              <w:top w:val="single" w:sz="8" w:space="0" w:color="000000" w:themeColor="text1"/>
-              <w:left w:val="single" w:sz="8" w:space="0" w:color="000000" w:themeColor="text1"/>
-              <w:bottom w:val="single" w:sz="8" w:space="0" w:color="000000" w:themeColor="text1"/>
-              <w:right w:val="single" w:sz="8" w:space="0" w:color="000000" w:themeColor="text1"/>
-            </w:tcBorders>
-          </w:tcPr>
-          <w:p>
-            <w:pPr>
-              <w:rPr>
-                <w:rFonts w:ascii="Times New Roman" w:eastAsia="Times New Roman" w:hAnsi="Times New Roman" w:cs="Times New Roman"/>
-                <w:sz w:val="24"/>
-                <w:szCs w:val="24"/>
-              </w:rPr>
-            </w:pPr>
-            <w:r>
-              <w:rPr>
-                <w:rFonts w:ascii="Times New Roman" w:eastAsia="Times New Roman" w:hAnsi="Times New Roman" w:cs="Times New Roman"/>
-                <w:sz w:val="24"/>
-                <w:szCs w:val="24"/>
-              </w:rPr>
-              <w:t>1.0.0</w:t>
-            </w:r>
-          </w:p>
-        </w:tc>
-        <w:tc>
-          <w:tcPr>
-            <w:tcW w:w="2409" w:type="dxa"/>
+            <w:tcW w:w="1961" w:type="dxa"/>
             <w:tcBorders>
               <w:top w:val="single" w:sz="8" w:space="0" w:color="000000" w:themeColor="text1"/>
               <w:left w:val="single" w:sz="8" w:space="0" w:color="000000" w:themeColor="text1"/>
@@ -10022,16 +8891,7 @@
                 <w:sz w:val="24"/>
                 <w:szCs w:val="24"/>
               </w:rPr>
-              <w:t xml:space="preserve">Javascript folder containing javascript </w:t>
-            </w:r>
-            <w:r>
-              <w:rPr>
-                <w:rFonts w:ascii="Times New Roman" w:eastAsia="Times New Roman" w:hAnsi="Times New Roman" w:cs="Times New Roman"/>
-                <w:sz w:val="24"/>
-                <w:szCs w:val="24"/>
-              </w:rPr>
-              <w:lastRenderedPageBreak/>
-              <w:t>files (client-side functionality</w:t>
+              <w:t>PHPMailer library used for sending emails. No modifications to library files</w:t>
             </w:r>
           </w:p>
         </w:tc>
@@ -10042,7 +8902,7 @@
         </w:trPr>
         <w:tc>
           <w:tcPr>
-            <w:tcW w:w="1809" w:type="dxa"/>
+            <w:tcW w:w="1890" w:type="dxa"/>
             <w:tcBorders>
               <w:top w:val="single" w:sz="8" w:space="0" w:color="000000" w:themeColor="text1"/>
               <w:left w:val="single" w:sz="8" w:space="0" w:color="000000" w:themeColor="text1"/>
@@ -10061,14 +8921,13 @@
                 <w:sz w:val="24"/>
                 <w:szCs w:val="24"/>
               </w:rPr>
-              <w:lastRenderedPageBreak/>
-              <w:t>main.js</w:t>
-            </w:r>
-          </w:p>
-        </w:tc>
-        <w:tc>
-          <w:tcPr>
-            <w:tcW w:w="1479" w:type="dxa"/>
+              <w:t>img/</w:t>
+            </w:r>
+          </w:p>
+        </w:tc>
+        <w:tc>
+          <w:tcPr>
+            <w:tcW w:w="1398" w:type="dxa"/>
             <w:tcBorders>
               <w:top w:val="single" w:sz="8" w:space="0" w:color="000000" w:themeColor="text1"/>
               <w:left w:val="single" w:sz="8" w:space="0" w:color="000000" w:themeColor="text1"/>
@@ -10087,13 +8946,13 @@
                 <w:sz w:val="24"/>
                 <w:szCs w:val="24"/>
               </w:rPr>
-              <w:t>JavaScript File</w:t>
-            </w:r>
-          </w:p>
-        </w:tc>
-        <w:tc>
-          <w:tcPr>
-            <w:tcW w:w="1215" w:type="dxa"/>
+              <w:t>Assets (Image Folder)</w:t>
+            </w:r>
+          </w:p>
+        </w:tc>
+        <w:tc>
+          <w:tcPr>
+            <w:tcW w:w="2437" w:type="dxa"/>
             <w:tcBorders>
               <w:top w:val="single" w:sz="8" w:space="0" w:color="000000" w:themeColor="text1"/>
               <w:left w:val="single" w:sz="8" w:space="0" w:color="000000" w:themeColor="text1"/>
@@ -10112,13 +8971,13 @@
                 <w:sz w:val="24"/>
                 <w:szCs w:val="24"/>
               </w:rPr>
-              <w:t>/src/js/main.js</w:t>
-            </w:r>
-          </w:p>
-        </w:tc>
-        <w:tc>
-          <w:tcPr>
-            <w:tcW w:w="1134" w:type="dxa"/>
+              <w:t>/img/</w:t>
+            </w:r>
+          </w:p>
+        </w:tc>
+        <w:tc>
+          <w:tcPr>
+            <w:tcW w:w="1329" w:type="dxa"/>
             <w:tcBorders>
               <w:top w:val="single" w:sz="8" w:space="0" w:color="000000" w:themeColor="text1"/>
               <w:left w:val="single" w:sz="8" w:space="0" w:color="000000" w:themeColor="text1"/>
@@ -10143,35 +9002,7 @@
         </w:tc>
         <w:tc>
           <w:tcPr>
-            <w:tcW w:w="1134" w:type="dxa"/>
-            <w:tcBorders>
-              <w:top w:val="single" w:sz="8" w:space="0" w:color="000000" w:themeColor="text1"/>
-              <w:left w:val="single" w:sz="8" w:space="0" w:color="000000" w:themeColor="text1"/>
-              <w:bottom w:val="single" w:sz="8" w:space="0" w:color="000000" w:themeColor="text1"/>
-              <w:right w:val="single" w:sz="8" w:space="0" w:color="000000" w:themeColor="text1"/>
-            </w:tcBorders>
-          </w:tcPr>
-          <w:p>
-            <w:pPr>
-              <w:rPr>
-                <w:rFonts w:ascii="Times New Roman" w:eastAsia="Times New Roman" w:hAnsi="Times New Roman" w:cs="Times New Roman"/>
-                <w:sz w:val="24"/>
-                <w:szCs w:val="24"/>
-              </w:rPr>
-            </w:pPr>
-            <w:r>
-              <w:rPr>
-                <w:rFonts w:ascii="Times New Roman" w:eastAsia="Times New Roman" w:hAnsi="Times New Roman" w:cs="Times New Roman"/>
-                <w:sz w:val="24"/>
-                <w:szCs w:val="24"/>
-              </w:rPr>
-              <w:t>1.0.0</w:t>
-            </w:r>
-          </w:p>
-        </w:tc>
-        <w:tc>
-          <w:tcPr>
-            <w:tcW w:w="2409" w:type="dxa"/>
+            <w:tcW w:w="1961" w:type="dxa"/>
             <w:tcBorders>
               <w:top w:val="single" w:sz="8" w:space="0" w:color="000000" w:themeColor="text1"/>
               <w:left w:val="single" w:sz="8" w:space="0" w:color="000000" w:themeColor="text1"/>
@@ -10190,7 +9021,7 @@
                 <w:sz w:val="24"/>
                 <w:szCs w:val="24"/>
               </w:rPr>
-              <w:t>Main Javascript logic for client-side functionality</w:t>
+              <w:t>Folder containing website images</w:t>
             </w:r>
           </w:p>
         </w:tc>
@@ -10201,7 +9032,7 @@
         </w:trPr>
         <w:tc>
           <w:tcPr>
-            <w:tcW w:w="1809" w:type="dxa"/>
+            <w:tcW w:w="1890" w:type="dxa"/>
             <w:tcBorders>
               <w:top w:val="single" w:sz="8" w:space="0" w:color="000000" w:themeColor="text1"/>
               <w:left w:val="single" w:sz="8" w:space="0" w:color="000000" w:themeColor="text1"/>
@@ -10220,13 +9051,13 @@
                 <w:sz w:val="24"/>
                 <w:szCs w:val="24"/>
               </w:rPr>
-              <w:t>phpmailer/</w:t>
-            </w:r>
-          </w:p>
-        </w:tc>
-        <w:tc>
-          <w:tcPr>
-            <w:tcW w:w="1479" w:type="dxa"/>
+              <w:t>posts/</w:t>
+            </w:r>
+          </w:p>
+        </w:tc>
+        <w:tc>
+          <w:tcPr>
+            <w:tcW w:w="1398" w:type="dxa"/>
             <w:tcBorders>
               <w:top w:val="single" w:sz="8" w:space="0" w:color="000000" w:themeColor="text1"/>
               <w:left w:val="single" w:sz="8" w:space="0" w:color="000000" w:themeColor="text1"/>
@@ -10245,13 +9076,13 @@
                 <w:sz w:val="24"/>
                 <w:szCs w:val="24"/>
               </w:rPr>
-              <w:t>Third-party Library</w:t>
-            </w:r>
-          </w:p>
-        </w:tc>
-        <w:tc>
-          <w:tcPr>
-            <w:tcW w:w="1215" w:type="dxa"/>
+              <w:t>Image Folder</w:t>
+            </w:r>
+          </w:p>
+        </w:tc>
+        <w:tc>
+          <w:tcPr>
+            <w:tcW w:w="2437" w:type="dxa"/>
             <w:tcBorders>
               <w:top w:val="single" w:sz="8" w:space="0" w:color="000000" w:themeColor="text1"/>
               <w:left w:val="single" w:sz="8" w:space="0" w:color="000000" w:themeColor="text1"/>
@@ -10270,13 +9101,13 @@
                 <w:sz w:val="24"/>
                 <w:szCs w:val="24"/>
               </w:rPr>
-              <w:t>/src/phpmailer/</w:t>
-            </w:r>
-          </w:p>
-        </w:tc>
-        <w:tc>
-          <w:tcPr>
-            <w:tcW w:w="1134" w:type="dxa"/>
+              <w:t>/img/posts</w:t>
+            </w:r>
+          </w:p>
+        </w:tc>
+        <w:tc>
+          <w:tcPr>
+            <w:tcW w:w="1329" w:type="dxa"/>
             <w:tcBorders>
               <w:top w:val="single" w:sz="8" w:space="0" w:color="000000" w:themeColor="text1"/>
               <w:left w:val="single" w:sz="8" w:space="0" w:color="000000" w:themeColor="text1"/>
@@ -10301,35 +9132,7 @@
         </w:tc>
         <w:tc>
           <w:tcPr>
-            <w:tcW w:w="1134" w:type="dxa"/>
-            <w:tcBorders>
-              <w:top w:val="single" w:sz="8" w:space="0" w:color="000000" w:themeColor="text1"/>
-              <w:left w:val="single" w:sz="8" w:space="0" w:color="000000" w:themeColor="text1"/>
-              <w:bottom w:val="single" w:sz="8" w:space="0" w:color="000000" w:themeColor="text1"/>
-              <w:right w:val="single" w:sz="8" w:space="0" w:color="000000" w:themeColor="text1"/>
-            </w:tcBorders>
-          </w:tcPr>
-          <w:p>
-            <w:pPr>
-              <w:rPr>
-                <w:rFonts w:ascii="Times New Roman" w:eastAsia="Times New Roman" w:hAnsi="Times New Roman" w:cs="Times New Roman"/>
-                <w:sz w:val="24"/>
-                <w:szCs w:val="24"/>
-              </w:rPr>
-            </w:pPr>
-            <w:r>
-              <w:rPr>
-                <w:rFonts w:ascii="Times New Roman" w:eastAsia="Times New Roman" w:hAnsi="Times New Roman" w:cs="Times New Roman"/>
-                <w:sz w:val="24"/>
-                <w:szCs w:val="24"/>
-              </w:rPr>
-              <w:t>1.0.0</w:t>
-            </w:r>
-          </w:p>
-        </w:tc>
-        <w:tc>
-          <w:tcPr>
-            <w:tcW w:w="2409" w:type="dxa"/>
+            <w:tcW w:w="1961" w:type="dxa"/>
             <w:tcBorders>
               <w:top w:val="single" w:sz="8" w:space="0" w:color="000000" w:themeColor="text1"/>
               <w:left w:val="single" w:sz="8" w:space="0" w:color="000000" w:themeColor="text1"/>
@@ -10342,323 +9145,6 @@
             </w:tcMar>
           </w:tcPr>
           <w:p>
-            <w:r>
-              <w:rPr>
-                <w:rFonts w:ascii="Times New Roman" w:eastAsia="Times New Roman" w:hAnsi="Times New Roman" w:cs="Times New Roman"/>
-                <w:sz w:val="24"/>
-                <w:szCs w:val="24"/>
-              </w:rPr>
-              <w:t>PHPMailer library used for sending emails. No modifications to library files</w:t>
-            </w:r>
-          </w:p>
-        </w:tc>
-      </w:tr>
-      <w:tr>
-        <w:trPr>
-          <w:trHeight w:val="300"/>
-        </w:trPr>
-        <w:tc>
-          <w:tcPr>
-            <w:tcW w:w="1809" w:type="dxa"/>
-            <w:tcBorders>
-              <w:top w:val="single" w:sz="8" w:space="0" w:color="000000" w:themeColor="text1"/>
-              <w:left w:val="single" w:sz="8" w:space="0" w:color="000000" w:themeColor="text1"/>
-              <w:bottom w:val="single" w:sz="8" w:space="0" w:color="000000" w:themeColor="text1"/>
-              <w:right w:val="single" w:sz="8" w:space="0" w:color="000000" w:themeColor="text1"/>
-            </w:tcBorders>
-            <w:tcMar>
-              <w:left w:w="108" w:type="dxa"/>
-              <w:right w:w="108" w:type="dxa"/>
-            </w:tcMar>
-          </w:tcPr>
-          <w:p>
-            <w:r>
-              <w:rPr>
-                <w:rFonts w:ascii="Times New Roman" w:eastAsia="Times New Roman" w:hAnsi="Times New Roman" w:cs="Times New Roman"/>
-                <w:sz w:val="24"/>
-                <w:szCs w:val="24"/>
-              </w:rPr>
-              <w:t>img/</w:t>
-            </w:r>
-          </w:p>
-        </w:tc>
-        <w:tc>
-          <w:tcPr>
-            <w:tcW w:w="1479" w:type="dxa"/>
-            <w:tcBorders>
-              <w:top w:val="single" w:sz="8" w:space="0" w:color="000000" w:themeColor="text1"/>
-              <w:left w:val="single" w:sz="8" w:space="0" w:color="000000" w:themeColor="text1"/>
-              <w:bottom w:val="single" w:sz="8" w:space="0" w:color="000000" w:themeColor="text1"/>
-              <w:right w:val="single" w:sz="8" w:space="0" w:color="000000" w:themeColor="text1"/>
-            </w:tcBorders>
-            <w:tcMar>
-              <w:left w:w="108" w:type="dxa"/>
-              <w:right w:w="108" w:type="dxa"/>
-            </w:tcMar>
-          </w:tcPr>
-          <w:p>
-            <w:r>
-              <w:rPr>
-                <w:rFonts w:ascii="Times New Roman" w:eastAsia="Times New Roman" w:hAnsi="Times New Roman" w:cs="Times New Roman"/>
-                <w:sz w:val="24"/>
-                <w:szCs w:val="24"/>
-              </w:rPr>
-              <w:t>Assets (Image Folder)</w:t>
-            </w:r>
-          </w:p>
-        </w:tc>
-        <w:tc>
-          <w:tcPr>
-            <w:tcW w:w="1215" w:type="dxa"/>
-            <w:tcBorders>
-              <w:top w:val="single" w:sz="8" w:space="0" w:color="000000" w:themeColor="text1"/>
-              <w:left w:val="single" w:sz="8" w:space="0" w:color="000000" w:themeColor="text1"/>
-              <w:bottom w:val="single" w:sz="8" w:space="0" w:color="000000" w:themeColor="text1"/>
-              <w:right w:val="single" w:sz="8" w:space="0" w:color="000000" w:themeColor="text1"/>
-            </w:tcBorders>
-            <w:tcMar>
-              <w:left w:w="108" w:type="dxa"/>
-              <w:right w:w="108" w:type="dxa"/>
-            </w:tcMar>
-          </w:tcPr>
-          <w:p>
-            <w:r>
-              <w:rPr>
-                <w:rFonts w:ascii="Times New Roman" w:eastAsia="Times New Roman" w:hAnsi="Times New Roman" w:cs="Times New Roman"/>
-                <w:sz w:val="24"/>
-                <w:szCs w:val="24"/>
-              </w:rPr>
-              <w:t>/img/</w:t>
-            </w:r>
-          </w:p>
-        </w:tc>
-        <w:tc>
-          <w:tcPr>
-            <w:tcW w:w="1134" w:type="dxa"/>
-            <w:tcBorders>
-              <w:top w:val="single" w:sz="8" w:space="0" w:color="000000" w:themeColor="text1"/>
-              <w:left w:val="single" w:sz="8" w:space="0" w:color="000000" w:themeColor="text1"/>
-              <w:bottom w:val="single" w:sz="8" w:space="0" w:color="000000" w:themeColor="text1"/>
-              <w:right w:val="single" w:sz="8" w:space="0" w:color="000000" w:themeColor="text1"/>
-            </w:tcBorders>
-            <w:tcMar>
-              <w:left w:w="108" w:type="dxa"/>
-              <w:right w:w="108" w:type="dxa"/>
-            </w:tcMar>
-          </w:tcPr>
-          <w:p>
-            <w:r>
-              <w:rPr>
-                <w:rFonts w:ascii="Times New Roman" w:eastAsia="Times New Roman" w:hAnsi="Times New Roman" w:cs="Times New Roman"/>
-                <w:sz w:val="24"/>
-                <w:szCs w:val="24"/>
-              </w:rPr>
-              <w:t>1.0.0</w:t>
-            </w:r>
-          </w:p>
-        </w:tc>
-        <w:tc>
-          <w:tcPr>
-            <w:tcW w:w="1134" w:type="dxa"/>
-            <w:tcBorders>
-              <w:top w:val="single" w:sz="8" w:space="0" w:color="000000" w:themeColor="text1"/>
-              <w:left w:val="single" w:sz="8" w:space="0" w:color="000000" w:themeColor="text1"/>
-              <w:bottom w:val="single" w:sz="8" w:space="0" w:color="000000" w:themeColor="text1"/>
-              <w:right w:val="single" w:sz="8" w:space="0" w:color="000000" w:themeColor="text1"/>
-            </w:tcBorders>
-          </w:tcPr>
-          <w:p>
-            <w:pPr>
-              <w:rPr>
-                <w:rFonts w:ascii="Times New Roman" w:eastAsia="Times New Roman" w:hAnsi="Times New Roman" w:cs="Times New Roman"/>
-                <w:sz w:val="24"/>
-                <w:szCs w:val="24"/>
-              </w:rPr>
-            </w:pPr>
-            <w:r>
-              <w:rPr>
-                <w:rFonts w:ascii="Times New Roman" w:eastAsia="Times New Roman" w:hAnsi="Times New Roman" w:cs="Times New Roman"/>
-                <w:sz w:val="24"/>
-                <w:szCs w:val="24"/>
-              </w:rPr>
-              <w:t>1.0.0</w:t>
-            </w:r>
-          </w:p>
-        </w:tc>
-        <w:tc>
-          <w:tcPr>
-            <w:tcW w:w="2409" w:type="dxa"/>
-            <w:tcBorders>
-              <w:top w:val="single" w:sz="8" w:space="0" w:color="000000" w:themeColor="text1"/>
-              <w:left w:val="single" w:sz="8" w:space="0" w:color="000000" w:themeColor="text1"/>
-              <w:bottom w:val="single" w:sz="8" w:space="0" w:color="000000" w:themeColor="text1"/>
-              <w:right w:val="single" w:sz="8" w:space="0" w:color="000000" w:themeColor="text1"/>
-            </w:tcBorders>
-            <w:tcMar>
-              <w:left w:w="108" w:type="dxa"/>
-              <w:right w:w="108" w:type="dxa"/>
-            </w:tcMar>
-          </w:tcPr>
-          <w:p>
-            <w:r>
-              <w:rPr>
-                <w:rFonts w:ascii="Times New Roman" w:eastAsia="Times New Roman" w:hAnsi="Times New Roman" w:cs="Times New Roman"/>
-                <w:sz w:val="24"/>
-                <w:szCs w:val="24"/>
-              </w:rPr>
-              <w:t>Folder containing website images</w:t>
-            </w:r>
-          </w:p>
-        </w:tc>
-      </w:tr>
-      <w:tr>
-        <w:trPr>
-          <w:trHeight w:val="300"/>
-        </w:trPr>
-        <w:tc>
-          <w:tcPr>
-            <w:tcW w:w="1809" w:type="dxa"/>
-            <w:tcBorders>
-              <w:top w:val="single" w:sz="8" w:space="0" w:color="000000" w:themeColor="text1"/>
-              <w:left w:val="single" w:sz="8" w:space="0" w:color="000000" w:themeColor="text1"/>
-              <w:bottom w:val="single" w:sz="8" w:space="0" w:color="000000" w:themeColor="text1"/>
-              <w:right w:val="single" w:sz="8" w:space="0" w:color="000000" w:themeColor="text1"/>
-            </w:tcBorders>
-            <w:tcMar>
-              <w:left w:w="108" w:type="dxa"/>
-              <w:right w:w="108" w:type="dxa"/>
-            </w:tcMar>
-          </w:tcPr>
-          <w:p>
-            <w:r>
-              <w:rPr>
-                <w:rFonts w:ascii="Times New Roman" w:eastAsia="Times New Roman" w:hAnsi="Times New Roman" w:cs="Times New Roman"/>
-                <w:sz w:val="24"/>
-                <w:szCs w:val="24"/>
-              </w:rPr>
-              <w:t>posts/</w:t>
-            </w:r>
-          </w:p>
-        </w:tc>
-        <w:tc>
-          <w:tcPr>
-            <w:tcW w:w="1479" w:type="dxa"/>
-            <w:tcBorders>
-              <w:top w:val="single" w:sz="8" w:space="0" w:color="000000" w:themeColor="text1"/>
-              <w:left w:val="single" w:sz="8" w:space="0" w:color="000000" w:themeColor="text1"/>
-              <w:bottom w:val="single" w:sz="8" w:space="0" w:color="000000" w:themeColor="text1"/>
-              <w:right w:val="single" w:sz="8" w:space="0" w:color="000000" w:themeColor="text1"/>
-            </w:tcBorders>
-            <w:tcMar>
-              <w:left w:w="108" w:type="dxa"/>
-              <w:right w:w="108" w:type="dxa"/>
-            </w:tcMar>
-          </w:tcPr>
-          <w:p>
-            <w:r>
-              <w:rPr>
-                <w:rFonts w:ascii="Times New Roman" w:eastAsia="Times New Roman" w:hAnsi="Times New Roman" w:cs="Times New Roman"/>
-                <w:sz w:val="24"/>
-                <w:szCs w:val="24"/>
-              </w:rPr>
-              <w:t>Image Folder</w:t>
-            </w:r>
-          </w:p>
-        </w:tc>
-        <w:tc>
-          <w:tcPr>
-            <w:tcW w:w="1215" w:type="dxa"/>
-            <w:tcBorders>
-              <w:top w:val="single" w:sz="8" w:space="0" w:color="000000" w:themeColor="text1"/>
-              <w:left w:val="single" w:sz="8" w:space="0" w:color="000000" w:themeColor="text1"/>
-              <w:bottom w:val="single" w:sz="8" w:space="0" w:color="000000" w:themeColor="text1"/>
-              <w:right w:val="single" w:sz="8" w:space="0" w:color="000000" w:themeColor="text1"/>
-            </w:tcBorders>
-            <w:tcMar>
-              <w:left w:w="108" w:type="dxa"/>
-              <w:right w:w="108" w:type="dxa"/>
-            </w:tcMar>
-          </w:tcPr>
-          <w:p>
-            <w:r>
-              <w:rPr>
-                <w:rFonts w:ascii="Times New Roman" w:eastAsia="Times New Roman" w:hAnsi="Times New Roman" w:cs="Times New Roman"/>
-                <w:sz w:val="24"/>
-                <w:szCs w:val="24"/>
-              </w:rPr>
-              <w:t>/img/posts</w:t>
-            </w:r>
-          </w:p>
-        </w:tc>
-        <w:tc>
-          <w:tcPr>
-            <w:tcW w:w="1134" w:type="dxa"/>
-            <w:tcBorders>
-              <w:top w:val="single" w:sz="8" w:space="0" w:color="000000" w:themeColor="text1"/>
-              <w:left w:val="single" w:sz="8" w:space="0" w:color="000000" w:themeColor="text1"/>
-              <w:bottom w:val="single" w:sz="8" w:space="0" w:color="000000" w:themeColor="text1"/>
-              <w:right w:val="single" w:sz="8" w:space="0" w:color="000000" w:themeColor="text1"/>
-            </w:tcBorders>
-            <w:tcMar>
-              <w:left w:w="108" w:type="dxa"/>
-              <w:right w:w="108" w:type="dxa"/>
-            </w:tcMar>
-          </w:tcPr>
-          <w:p>
-            <w:r>
-              <w:rPr>
-                <w:rFonts w:ascii="Times New Roman" w:eastAsia="Times New Roman" w:hAnsi="Times New Roman" w:cs="Times New Roman"/>
-                <w:sz w:val="24"/>
-                <w:szCs w:val="24"/>
-              </w:rPr>
-              <w:t>1.0.0</w:t>
-            </w:r>
-          </w:p>
-        </w:tc>
-        <w:tc>
-          <w:tcPr>
-            <w:tcW w:w="1134" w:type="dxa"/>
-            <w:tcBorders>
-              <w:top w:val="single" w:sz="8" w:space="0" w:color="000000" w:themeColor="text1"/>
-              <w:left w:val="single" w:sz="8" w:space="0" w:color="000000" w:themeColor="text1"/>
-              <w:bottom w:val="single" w:sz="8" w:space="0" w:color="000000" w:themeColor="text1"/>
-              <w:right w:val="single" w:sz="8" w:space="0" w:color="000000" w:themeColor="text1"/>
-            </w:tcBorders>
-          </w:tcPr>
-          <w:p>
-            <w:pPr>
-              <w:keepNext/>
-              <w:rPr>
-                <w:rFonts w:ascii="Times New Roman" w:eastAsia="Times New Roman" w:hAnsi="Times New Roman" w:cs="Times New Roman"/>
-                <w:sz w:val="24"/>
-                <w:szCs w:val="24"/>
-              </w:rPr>
-            </w:pPr>
-            <w:r>
-              <w:rPr>
-                <w:rFonts w:ascii="Times New Roman" w:eastAsia="Times New Roman" w:hAnsi="Times New Roman" w:cs="Times New Roman"/>
-                <w:sz w:val="24"/>
-                <w:szCs w:val="24"/>
-              </w:rPr>
-              <w:t>1.0.0</w:t>
-            </w:r>
-          </w:p>
-        </w:tc>
-        <w:tc>
-          <w:tcPr>
-            <w:tcW w:w="2409" w:type="dxa"/>
-            <w:tcBorders>
-              <w:top w:val="single" w:sz="8" w:space="0" w:color="000000" w:themeColor="text1"/>
-              <w:left w:val="single" w:sz="8" w:space="0" w:color="000000" w:themeColor="text1"/>
-              <w:bottom w:val="single" w:sz="8" w:space="0" w:color="000000" w:themeColor="text1"/>
-              <w:right w:val="single" w:sz="8" w:space="0" w:color="000000" w:themeColor="text1"/>
-            </w:tcBorders>
-            <w:tcMar>
-              <w:left w:w="108" w:type="dxa"/>
-              <w:right w:w="108" w:type="dxa"/>
-            </w:tcMar>
-          </w:tcPr>
-          <w:p>
             <w:pPr>
               <w:keepNext/>
             </w:pPr>
@@ -10851,6 +9337,7 @@
           <w:sz w:val="24"/>
           <w:szCs w:val="24"/>
         </w:rPr>
+        <w:lastRenderedPageBreak/>
         <w:t>Submit a Change Request (CR) detailing:</w:t>
       </w:r>
     </w:p>
@@ -11109,7 +9596,6 @@
           <w:szCs w:val="24"/>
           <w:lang w:val="en-MY"/>
         </w:rPr>
-        <w:lastRenderedPageBreak/>
         <w:t>Identify the Configuration Items (CIs) involved in the release, including new features, bug fixes, and documentation updates.</w:t>
       </w:r>
     </w:p>
@@ -11428,6 +9914,7 @@
           <w:szCs w:val="24"/>
           <w:lang w:val="en-MY"/>
         </w:rPr>
+        <w:lastRenderedPageBreak/>
         <w:t>Notify stakeholders, including the Development and Operations teams, about the release schedule and any expected downtime.</w:t>
       </w:r>
     </w:p>
@@ -11780,7 +10267,6 @@
           <w:szCs w:val="24"/>
           <w:lang w:val="en-MY"/>
         </w:rPr>
-        <w:lastRenderedPageBreak/>
         <w:t>Summarize the changes, including new features, resolved issues, and known limitations.</w:t>
       </w:r>
     </w:p>
@@ -12108,6 +10594,7 @@
           <w:sz w:val="24"/>
           <w:szCs w:val="24"/>
         </w:rPr>
+        <w:lastRenderedPageBreak/>
         <w:t>Generate periodic status reports summarizing recent changes, versions, and upcoming actions.</w:t>
       </w:r>
     </w:p>
@@ -13163,16 +11650,7 @@
                 <w:sz w:val="24"/>
                 <w:szCs w:val="24"/>
               </w:rPr>
-              <w:t xml:space="preserve">Develop Core </w:t>
-            </w:r>
-            <w:r>
-              <w:rPr>
-                <w:rFonts w:ascii="Times New Roman" w:hAnsi="Times New Roman" w:cs="Times New Roman"/>
-                <w:sz w:val="24"/>
-                <w:szCs w:val="24"/>
-              </w:rPr>
-              <w:lastRenderedPageBreak/>
-              <w:t>Front-End Pages</w:t>
+              <w:t>Develop Core Front-End Pages</w:t>
             </w:r>
           </w:p>
         </w:tc>
@@ -13195,7 +11673,6 @@
                 <w:sz w:val="24"/>
                 <w:szCs w:val="24"/>
               </w:rPr>
-              <w:lastRenderedPageBreak/>
               <w:t>26 Nov 2024</w:t>
             </w:r>
           </w:p>
@@ -14643,6 +13120,7 @@
         <w:rPr>
           <w:noProof/>
         </w:rPr>
+        <w:lastRenderedPageBreak/>
         <w:drawing>
           <wp:inline distT="0" distB="0" distL="0" distR="0" wp14:anchorId="14D2FB55" wp14:editId="6F5CFC0E">
             <wp:extent cx="5656844" cy="2443480"/>
@@ -14892,7 +13370,6 @@
           <w:szCs w:val="24"/>
           <w:lang w:val="en-MY"/>
         </w:rPr>
-        <w:lastRenderedPageBreak/>
         <w:t>Atlassian's Jira</w:t>
       </w:r>
       <w:r>
@@ -15149,6 +13626,7 @@
           <w:sz w:val="24"/>
           <w:szCs w:val="24"/>
         </w:rPr>
+        <w:lastRenderedPageBreak/>
         <w:t xml:space="preserve">           </w:t>
       </w:r>
       <w:r>
@@ -15353,7 +13831,6 @@
           <w:szCs w:val="24"/>
           <w:lang w:val="en-MY"/>
         </w:rPr>
-        <w:lastRenderedPageBreak/>
         <w:t>Maintain and manage version control systems, including the creation and organization of release artifacts.</w:t>
       </w:r>
     </w:p>
@@ -15649,6 +14126,7 @@
           <w:szCs w:val="24"/>
           <w:lang w:val="en-MY"/>
         </w:rPr>
+        <w:lastRenderedPageBreak/>
         <w:t>Monitor post-release performance and address any issues promptly.</w:t>
       </w:r>
     </w:p>
@@ -15863,7 +14341,6 @@
           <w:szCs w:val="24"/>
           <w:lang w:val="en-MY"/>
         </w:rPr>
-        <w:lastRenderedPageBreak/>
         <w:t>Develop an understanding of configuration management policies, best practices, and tools, including automation tools like Ansible.</w:t>
       </w:r>
     </w:p>
@@ -16193,6 +14670,7 @@
           <w:sz w:val="24"/>
           <w:szCs w:val="24"/>
         </w:rPr>
+        <w:lastRenderedPageBreak/>
         <w:t>JIRA: For tracking CRs and task assignments.</w:t>
       </w:r>
     </w:p>
@@ -16848,6 +15326,7 @@
           <w:sz w:val="24"/>
           <w:szCs w:val="24"/>
         </w:rPr>
+        <w:lastRenderedPageBreak/>
         <w:t>Debugging Tools</w:t>
       </w:r>
       <w:r>
@@ -17097,7 +15576,6 @@
           <w:szCs w:val="24"/>
           <w:lang w:val="en-MY"/>
         </w:rPr>
-        <w:lastRenderedPageBreak/>
         <w:t>Use a defined naming convention such as</w:t>
       </w:r>
       <w:r>
@@ -17581,6 +16059,7 @@
           <w:sz w:val="24"/>
           <w:szCs w:val="24"/>
         </w:rPr>
+        <w:lastRenderedPageBreak/>
         <w:t>Procedure:</w:t>
       </w:r>
     </w:p>
@@ -17836,7 +16315,6 @@
         </w:rPr>
       </w:pPr>
       <w:r>
-        <w:lastRenderedPageBreak/>
         <w:t xml:space="preserve">        </w:t>
       </w:r>
       <w:r>
@@ -18381,6 +16859,7 @@
           <w:sz w:val="24"/>
           <w:szCs w:val="24"/>
         </w:rPr>
+        <w:lastRenderedPageBreak/>
         <w:t>/config</w:t>
       </w:r>
       <w:r>
@@ -18427,7 +16906,7 @@
 </file>
 
 <file path=word/numbering.xml><?xml version="1.0" encoding="utf-8"?>
-<w:numbering xmlns:wpc="http://schemas.microsoft.com/office/word/2010/wordprocessingCanvas" xmlns:cx="http://schemas.microsoft.com/office/drawing/2014/chartex" xmlns:cx1="http://schemas.microsoft.com/office/drawing/2015/9/8/chartex" xmlns:cx2="http://schemas.microsoft.com/office/drawing/2015/10/21/chartex" xmlns:cx3="http://schemas.microsoft.com/office/drawing/2016/5/9/chartex" xmlns:cx4="http://schemas.microsoft.com/office/drawing/2016/5/10/chartex" xmlns:cx5="http://schemas.microsoft.com/office/drawing/2016/5/11/chartex" xmlns:cx6="http://schemas.microsoft.com/office/drawing/2016/5/12/chartex" xmlns:cx7="http://schemas.microsoft.com/office/drawing/2016/5/13/chartex" xmlns:cx8="http://schemas.microsoft.com/office/drawing/2016/5/14/chartex" xmlns:mc="http://schemas.openxmlformats.org/markup-compatibility/2006" xmlns:aink="http://schemas.microsoft.com/office/drawing/2016/ink" xmlns:am3d="http://schemas.microsoft.com/office/drawing/2017/model3d" xmlns:o="urn:schemas-microsoft-com:office:office" xmlns:oel="http://schemas.microsoft.com/office/2019/extlst" xmlns:r="http://schemas.openxmlformats.org/officeDocument/2006/relationships" xmlns:m="http://schemas.openxmlformats.org/officeDocument/2006/math" xmlns:v="urn:schemas-microsoft-com:vml" xmlns:wp14="http://schemas.microsoft.com/office/word/2010/wordprocessingDrawing" xmlns:wp="http://schemas.openxmlformats.org/drawingml/2006/wordprocessingDrawing" xmlns:w10="urn:schemas-microsoft-com:office:word" xmlns:w="http://schemas.openxmlformats.org/wordprocessingml/2006/main" xmlns:w14="http://schemas.microsoft.com/office/word/2010/wordml" xmlns:w15="http://schemas.microsoft.com/office/word/2012/wordml" xmlns:w16cex="http://schemas.microsoft.com/office/word/2018/wordml/cex" xmlns:w16cid="http://schemas.microsoft.com/office/word/2016/wordml/cid" xmlns:w16="http://schemas.microsoft.com/office/word/2018/wordml" xmlns:w16du="http://schemas.microsoft.com/office/word/2023/wordml/word16du" xmlns:w16sdtdh="http://schemas.microsoft.com/office/word/2020/wordml/sdtdatahash" xmlns:w16se="http://schemas.microsoft.com/office/word/2015/wordml/symex" xmlns:wpg="http://schemas.microsoft.com/office/word/2010/wordprocessingGroup" xmlns:wpi="http://schemas.microsoft.com/office/word/2010/wordprocessingInk" xmlns:wne="http://schemas.microsoft.com/office/word/2006/wordml" xmlns:wps="http://schemas.microsoft.com/office/word/2010/wordprocessingShape" mc:Ignorable="w14 w15 w16se w16cid w16 w16cex w16sdtdh w16du wp14">
+<w:numbering xmlns:wpc="http://schemas.microsoft.com/office/word/2010/wordprocessingCanvas" xmlns:cx="http://schemas.microsoft.com/office/drawing/2014/chartex" xmlns:cx1="http://schemas.microsoft.com/office/drawing/2015/9/8/chartex" xmlns:cx2="http://schemas.microsoft.com/office/drawing/2015/10/21/chartex" xmlns:cx3="http://schemas.microsoft.com/office/drawing/2016/5/9/chartex" xmlns:cx4="http://schemas.microsoft.com/office/drawing/2016/5/10/chartex" xmlns:cx5="http://schemas.microsoft.com/office/drawing/2016/5/11/chartex" xmlns:cx6="http://schemas.microsoft.com/office/drawing/2016/5/12/chartex" xmlns:cx7="http://schemas.microsoft.com/office/drawing/2016/5/13/chartex" xmlns:cx8="http://schemas.microsoft.com/office/drawing/2016/5/14/chartex" xmlns:mc="http://schemas.openxmlformats.org/markup-compatibility/2006" xmlns:aink="http://schemas.microsoft.com/office/drawing/2016/ink" xmlns:am3d="http://schemas.microsoft.com/office/drawing/2017/model3d" xmlns:o="urn:schemas-microsoft-com:office:office" xmlns:oel="http://schemas.microsoft.com/office/2019/extlst" xmlns:r="http://schemas.openxmlformats.org/officeDocument/2006/relationships" xmlns:m="http://schemas.openxmlformats.org/officeDocument/2006/math" xmlns:v="urn:schemas-microsoft-com:vml" xmlns:wp14="http://schemas.microsoft.com/office/word/2010/wordprocessingDrawing" xmlns:wp="http://schemas.openxmlformats.org/drawingml/2006/wordprocessingDrawing" xmlns:w10="urn:schemas-microsoft-com:office:word" xmlns:w="http://schemas.openxmlformats.org/wordprocessingml/2006/main" xmlns:w14="http://schemas.microsoft.com/office/word/2010/wordml" xmlns:w15="http://schemas.microsoft.com/office/word/2012/wordml" xmlns:w16cex="http://schemas.microsoft.com/office/word/2018/wordml/cex" xmlns:w16cid="http://schemas.microsoft.com/office/word/2016/wordml/cid" xmlns:w16="http://schemas.microsoft.com/office/word/2018/wordml" xmlns:w16du="http://schemas.microsoft.com/office/word/2023/wordml/word16du" xmlns:w16sdtdh="http://schemas.microsoft.com/office/word/2020/wordml/sdtdatahash" xmlns:w16sdtfl="http://schemas.microsoft.com/office/word/2024/wordml/sdtformatlock" xmlns:w16se="http://schemas.microsoft.com/office/word/2015/wordml/symex" xmlns:wpg="http://schemas.microsoft.com/office/word/2010/wordprocessingGroup" xmlns:wpi="http://schemas.microsoft.com/office/word/2010/wordprocessingInk" xmlns:wne="http://schemas.microsoft.com/office/word/2006/wordml" xmlns:wps="http://schemas.microsoft.com/office/word/2010/wordprocessingShape" mc:Ignorable="w14 w15 w16se w16cid w16 w16cex w16sdtdh w16sdtfl w16du wp14">
   <w:abstractNum w:abstractNumId="0" w15:restartNumberingAfterBreak="0">
     <w:nsid w:val="025648DB"/>
     <w:multiLevelType w:val="multilevel"/>
@@ -24192,7 +22671,7 @@
 </file>
 
 <file path=word/styles.xml><?xml version="1.0" encoding="utf-8"?>
-<w:styles xmlns:mc="http://schemas.openxmlformats.org/markup-compatibility/2006" xmlns:r="http://schemas.openxmlformats.org/officeDocument/2006/relationships" xmlns:w="http://schemas.openxmlformats.org/wordprocessingml/2006/main" xmlns:w14="http://schemas.microsoft.com/office/word/2010/wordml" xmlns:w15="http://schemas.microsoft.com/office/word/2012/wordml" xmlns:w16cex="http://schemas.microsoft.com/office/word/2018/wordml/cex" xmlns:w16cid="http://schemas.microsoft.com/office/word/2016/wordml/cid" xmlns:w16="http://schemas.microsoft.com/office/word/2018/wordml" xmlns:w16du="http://schemas.microsoft.com/office/word/2023/wordml/word16du" xmlns:w16sdtdh="http://schemas.microsoft.com/office/word/2020/wordml/sdtdatahash" xmlns:w16se="http://schemas.microsoft.com/office/word/2015/wordml/symex" mc:Ignorable="w14 w15 w16se w16cid w16 w16cex w16sdtdh w16du">
+<w:styles xmlns:mc="http://schemas.openxmlformats.org/markup-compatibility/2006" xmlns:r="http://schemas.openxmlformats.org/officeDocument/2006/relationships" xmlns:w="http://schemas.openxmlformats.org/wordprocessingml/2006/main" xmlns:w14="http://schemas.microsoft.com/office/word/2010/wordml" xmlns:w15="http://schemas.microsoft.com/office/word/2012/wordml" xmlns:w16cex="http://schemas.microsoft.com/office/word/2018/wordml/cex" xmlns:w16cid="http://schemas.microsoft.com/office/word/2016/wordml/cid" xmlns:w16="http://schemas.microsoft.com/office/word/2018/wordml" xmlns:w16du="http://schemas.microsoft.com/office/word/2023/wordml/word16du" xmlns:w16sdtdh="http://schemas.microsoft.com/office/word/2020/wordml/sdtdatahash" xmlns:w16sdtfl="http://schemas.microsoft.com/office/word/2024/wordml/sdtformatlock" xmlns:w16se="http://schemas.microsoft.com/office/word/2015/wordml/symex" mc:Ignorable="w14 w15 w16se w16cid w16 w16cex w16sdtdh w16sdtfl w16du">
   <w:docDefaults>
     <w:rPrDefault>
       <w:rPr>
@@ -25748,12 +24227,11 @@
 </file>
 
 <file path=customXml/item2.xml><?xml version="1.0" encoding="utf-8"?>
-<?mso-contentType ?>
-<FormTemplates xmlns="http://schemas.microsoft.com/sharepoint/v3/contenttype/forms">
-  <Display>DocumentLibraryForm</Display>
-  <Edit>DocumentLibraryForm</Edit>
-  <New>DocumentLibraryForm</New>
-</FormTemplates>
+<p:properties xmlns:p="http://schemas.microsoft.com/office/2006/metadata/properties" xmlns:xsi="http://www.w3.org/2001/XMLSchema-instance" xmlns:pc="http://schemas.microsoft.com/office/infopath/2007/PartnerControls">
+  <documentManagement>
+    <_activity xmlns="8ac92bc4-5d96-47e7-8d01-528e65be60a3" xsi:nil="true"/>
+  </documentManagement>
+</p:properties>
 </file>
 
 <file path=customXml/item3.xml><?xml version="1.0" encoding="utf-8"?>
@@ -25761,11 +24239,12 @@
 </file>
 
 <file path=customXml/item4.xml><?xml version="1.0" encoding="utf-8"?>
-<p:properties xmlns:p="http://schemas.microsoft.com/office/2006/metadata/properties" xmlns:xsi="http://www.w3.org/2001/XMLSchema-instance" xmlns:pc="http://schemas.microsoft.com/office/infopath/2007/PartnerControls">
-  <documentManagement>
-    <_activity xmlns="8ac92bc4-5d96-47e7-8d01-528e65be60a3" xsi:nil="true"/>
-  </documentManagement>
-</p:properties>
+<?mso-contentType ?>
+<FormTemplates xmlns="http://schemas.microsoft.com/sharepoint/v3/contenttype/forms">
+  <Display>DocumentLibraryForm</Display>
+  <Edit>DocumentLibraryForm</Edit>
+  <New>DocumentLibraryForm</New>
+</FormTemplates>
 </file>
 
 <file path=customXml/itemProps1.xml><?xml version="1.0" encoding="utf-8"?>
@@ -25787,9 +24266,11 @@
 </file>
 
 <file path=customXml/itemProps2.xml><?xml version="1.0" encoding="utf-8"?>
-<ds:datastoreItem xmlns:ds="http://schemas.openxmlformats.org/officeDocument/2006/customXml" ds:itemID="{8196FE69-F7CA-48D3-A0CD-5A7BCA7A6603}">
+<ds:datastoreItem xmlns:ds="http://schemas.openxmlformats.org/officeDocument/2006/customXml" ds:itemID="{A61D745B-1414-424E-893F-9A0D4C3D862A}">
   <ds:schemaRefs>
-    <ds:schemaRef ds:uri="http://schemas.microsoft.com/sharepoint/v3/contenttype/forms"/>
+    <ds:schemaRef ds:uri="http://schemas.microsoft.com/office/2006/metadata/properties"/>
+    <ds:schemaRef ds:uri="http://schemas.microsoft.com/office/infopath/2007/PartnerControls"/>
+    <ds:schemaRef ds:uri="8ac92bc4-5d96-47e7-8d01-528e65be60a3"/>
   </ds:schemaRefs>
 </ds:datastoreItem>
 </file>
@@ -25803,11 +24284,9 @@
 </file>
 
 <file path=customXml/itemProps4.xml><?xml version="1.0" encoding="utf-8"?>
-<ds:datastoreItem xmlns:ds="http://schemas.openxmlformats.org/officeDocument/2006/customXml" ds:itemID="{A61D745B-1414-424E-893F-9A0D4C3D862A}">
+<ds:datastoreItem xmlns:ds="http://schemas.openxmlformats.org/officeDocument/2006/customXml" ds:itemID="{8196FE69-F7CA-48D3-A0CD-5A7BCA7A6603}">
   <ds:schemaRefs>
-    <ds:schemaRef ds:uri="http://schemas.microsoft.com/office/2006/metadata/properties"/>
-    <ds:schemaRef ds:uri="http://schemas.microsoft.com/office/infopath/2007/PartnerControls"/>
-    <ds:schemaRef ds:uri="8ac92bc4-5d96-47e7-8d01-528e65be60a3"/>
+    <ds:schemaRef ds:uri="http://schemas.microsoft.com/sharepoint/v3/contenttype/forms"/>
   </ds:schemaRefs>
 </ds:datastoreItem>
 </file>
</xml_diff>

<commit_message>
Revert "Merge pull request #9 from shahril2206/develop"
This reverts commit 9260cf647e972dbc632a36e3376a664cc20af46c, reversing
changes made to 3e9be3a0028672dc9bcb26a19eafa16e01842101.
</commit_message>
<xml_diff>
--- a/docs/SCM Plan.docx
+++ b/docs/SCM Plan.docx
@@ -1,6 +1,6 @@
 
 <file path=word/document.xml><?xml version="1.0" encoding="utf-8"?>
-<w:document xmlns:wpc="http://schemas.microsoft.com/office/word/2010/wordprocessingCanvas" xmlns:cx="http://schemas.microsoft.com/office/drawing/2014/chartex" xmlns:cx1="http://schemas.microsoft.com/office/drawing/2015/9/8/chartex" xmlns:cx2="http://schemas.microsoft.com/office/drawing/2015/10/21/chartex" xmlns:cx3="http://schemas.microsoft.com/office/drawing/2016/5/9/chartex" xmlns:cx4="http://schemas.microsoft.com/office/drawing/2016/5/10/chartex" xmlns:cx5="http://schemas.microsoft.com/office/drawing/2016/5/11/chartex" xmlns:cx6="http://schemas.microsoft.com/office/drawing/2016/5/12/chartex" xmlns:cx7="http://schemas.microsoft.com/office/drawing/2016/5/13/chartex" xmlns:cx8="http://schemas.microsoft.com/office/drawing/2016/5/14/chartex" xmlns:mc="http://schemas.openxmlformats.org/markup-compatibility/2006" xmlns:aink="http://schemas.microsoft.com/office/drawing/2016/ink" xmlns:am3d="http://schemas.microsoft.com/office/drawing/2017/model3d" xmlns:o="urn:schemas-microsoft-com:office:office" xmlns:oel="http://schemas.microsoft.com/office/2019/extlst" xmlns:r="http://schemas.openxmlformats.org/officeDocument/2006/relationships" xmlns:m="http://schemas.openxmlformats.org/officeDocument/2006/math" xmlns:v="urn:schemas-microsoft-com:vml" xmlns:wp14="http://schemas.microsoft.com/office/word/2010/wordprocessingDrawing" xmlns:wp="http://schemas.openxmlformats.org/drawingml/2006/wordprocessingDrawing" xmlns:w10="urn:schemas-microsoft-com:office:word" xmlns:w="http://schemas.openxmlformats.org/wordprocessingml/2006/main" xmlns:w14="http://schemas.microsoft.com/office/word/2010/wordml" xmlns:w15="http://schemas.microsoft.com/office/word/2012/wordml" xmlns:w16cex="http://schemas.microsoft.com/office/word/2018/wordml/cex" xmlns:w16cid="http://schemas.microsoft.com/office/word/2016/wordml/cid" xmlns:w16="http://schemas.microsoft.com/office/word/2018/wordml" xmlns:w16du="http://schemas.microsoft.com/office/word/2023/wordml/word16du" xmlns:w16sdtdh="http://schemas.microsoft.com/office/word/2020/wordml/sdtdatahash" xmlns:w16se="http://schemas.microsoft.com/office/word/2015/wordml/symex" xmlns:wpg="http://schemas.microsoft.com/office/word/2010/wordprocessingGroup" xmlns:wpi="http://schemas.microsoft.com/office/word/2010/wordprocessingInk" xmlns:wne="http://schemas.microsoft.com/office/word/2006/wordml" xmlns:wps="http://schemas.microsoft.com/office/word/2010/wordprocessingShape" mc:Ignorable="w14 w15 w16se w16cid w16 w16cex w16sdtdh w16du wp14">
+<w:document xmlns:wpc="http://schemas.microsoft.com/office/word/2010/wordprocessingCanvas" xmlns:cx="http://schemas.microsoft.com/office/drawing/2014/chartex" xmlns:cx1="http://schemas.microsoft.com/office/drawing/2015/9/8/chartex" xmlns:cx2="http://schemas.microsoft.com/office/drawing/2015/10/21/chartex" xmlns:cx3="http://schemas.microsoft.com/office/drawing/2016/5/9/chartex" xmlns:cx4="http://schemas.microsoft.com/office/drawing/2016/5/10/chartex" xmlns:cx5="http://schemas.microsoft.com/office/drawing/2016/5/11/chartex" xmlns:cx6="http://schemas.microsoft.com/office/drawing/2016/5/12/chartex" xmlns:cx7="http://schemas.microsoft.com/office/drawing/2016/5/13/chartex" xmlns:cx8="http://schemas.microsoft.com/office/drawing/2016/5/14/chartex" xmlns:mc="http://schemas.openxmlformats.org/markup-compatibility/2006" xmlns:aink="http://schemas.microsoft.com/office/drawing/2016/ink" xmlns:am3d="http://schemas.microsoft.com/office/drawing/2017/model3d" xmlns:o="urn:schemas-microsoft-com:office:office" xmlns:oel="http://schemas.microsoft.com/office/2019/extlst" xmlns:r="http://schemas.openxmlformats.org/officeDocument/2006/relationships" xmlns:m="http://schemas.openxmlformats.org/officeDocument/2006/math" xmlns:v="urn:schemas-microsoft-com:vml" xmlns:wp14="http://schemas.microsoft.com/office/word/2010/wordprocessingDrawing" xmlns:wp="http://schemas.openxmlformats.org/drawingml/2006/wordprocessingDrawing" xmlns:w10="urn:schemas-microsoft-com:office:word" xmlns:w="http://schemas.openxmlformats.org/wordprocessingml/2006/main" xmlns:w14="http://schemas.microsoft.com/office/word/2010/wordml" xmlns:w15="http://schemas.microsoft.com/office/word/2012/wordml" xmlns:w16cex="http://schemas.microsoft.com/office/word/2018/wordml/cex" xmlns:w16cid="http://schemas.microsoft.com/office/word/2016/wordml/cid" xmlns:w16="http://schemas.microsoft.com/office/word/2018/wordml" xmlns:w16du="http://schemas.microsoft.com/office/word/2023/wordml/word16du" xmlns:w16sdtdh="http://schemas.microsoft.com/office/word/2020/wordml/sdtdatahash" xmlns:w16sdtfl="http://schemas.microsoft.com/office/word/2024/wordml/sdtformatlock" xmlns:w16se="http://schemas.microsoft.com/office/word/2015/wordml/symex" xmlns:wpg="http://schemas.microsoft.com/office/word/2010/wordprocessingGroup" xmlns:wpi="http://schemas.microsoft.com/office/word/2010/wordprocessingInk" xmlns:wne="http://schemas.microsoft.com/office/word/2006/wordml" xmlns:wps="http://schemas.microsoft.com/office/word/2010/wordprocessingShape" mc:Ignorable="w14 w15 w16se w16cid w16 w16cex w16sdtdh w16sdtfl w16du wp14">
   <w:body>
     <w:p>
       <w:pPr>
@@ -5775,17 +5775,16 @@
     <w:tbl>
       <w:tblPr>
         <w:tblStyle w:val="TableGrid"/>
-        <w:tblW w:w="9180" w:type="dxa"/>
+        <w:tblW w:w="9015" w:type="dxa"/>
         <w:tblLayout w:type="fixed"/>
         <w:tblLook w:val="04A0" w:firstRow="1" w:lastRow="0" w:firstColumn="1" w:lastColumn="0" w:noHBand="0" w:noVBand="1"/>
       </w:tblPr>
       <w:tblGrid>
-        <w:gridCol w:w="1809"/>
-        <w:gridCol w:w="1479"/>
-        <w:gridCol w:w="1215"/>
-        <w:gridCol w:w="1134"/>
-        <w:gridCol w:w="1134"/>
-        <w:gridCol w:w="2409"/>
+        <w:gridCol w:w="1890"/>
+        <w:gridCol w:w="1398"/>
+        <w:gridCol w:w="2437"/>
+        <w:gridCol w:w="1329"/>
+        <w:gridCol w:w="1961"/>
       </w:tblGrid>
       <w:tr>
         <w:trPr>
@@ -5793,7 +5792,7 @@
         </w:trPr>
         <w:tc>
           <w:tcPr>
-            <w:tcW w:w="1809" w:type="dxa"/>
+            <w:tcW w:w="1890" w:type="dxa"/>
             <w:tcBorders>
               <w:top w:val="single" w:sz="8" w:space="0" w:color="000000" w:themeColor="text1"/>
               <w:left w:val="single" w:sz="8" w:space="0" w:color="000000" w:themeColor="text1"/>
@@ -5826,7 +5825,7 @@
         </w:tc>
         <w:tc>
           <w:tcPr>
-            <w:tcW w:w="1479" w:type="dxa"/>
+            <w:tcW w:w="1398" w:type="dxa"/>
             <w:tcBorders>
               <w:top w:val="single" w:sz="8" w:space="0" w:color="000000" w:themeColor="text1"/>
               <w:left w:val="single" w:sz="8" w:space="0" w:color="000000" w:themeColor="text1"/>
@@ -5859,7 +5858,7 @@
         </w:tc>
         <w:tc>
           <w:tcPr>
-            <w:tcW w:w="1215" w:type="dxa"/>
+            <w:tcW w:w="2437" w:type="dxa"/>
             <w:tcBorders>
               <w:top w:val="single" w:sz="8" w:space="0" w:color="000000" w:themeColor="text1"/>
               <w:left w:val="single" w:sz="8" w:space="0" w:color="000000" w:themeColor="text1"/>
@@ -5892,7 +5891,7 @@
         </w:tc>
         <w:tc>
           <w:tcPr>
-            <w:tcW w:w="1134" w:type="dxa"/>
+            <w:tcW w:w="1329" w:type="dxa"/>
             <w:tcBorders>
               <w:top w:val="single" w:sz="8" w:space="0" w:color="000000" w:themeColor="text1"/>
               <w:left w:val="single" w:sz="8" w:space="0" w:color="000000" w:themeColor="text1"/>
@@ -5919,55 +5918,13 @@
                 <w:sz w:val="24"/>
                 <w:szCs w:val="24"/>
               </w:rPr>
-              <w:t xml:space="preserve">Previous </w:t>
-            </w:r>
-            <w:r>
-              <w:rPr>
-                <w:rFonts w:ascii="Times New Roman" w:eastAsia="Times New Roman" w:hAnsi="Times New Roman" w:cs="Times New Roman"/>
-                <w:b/>
-                <w:bCs/>
-                <w:sz w:val="24"/>
-                <w:szCs w:val="24"/>
-              </w:rPr>
               <w:t>Version</w:t>
             </w:r>
           </w:p>
         </w:tc>
         <w:tc>
           <w:tcPr>
-            <w:tcW w:w="1134" w:type="dxa"/>
-            <w:tcBorders>
-              <w:top w:val="single" w:sz="8" w:space="0" w:color="000000" w:themeColor="text1"/>
-              <w:left w:val="single" w:sz="8" w:space="0" w:color="000000" w:themeColor="text1"/>
-              <w:bottom w:val="single" w:sz="8" w:space="0" w:color="000000" w:themeColor="text1"/>
-              <w:right w:val="single" w:sz="8" w:space="0" w:color="000000" w:themeColor="text1"/>
-            </w:tcBorders>
-          </w:tcPr>
-          <w:p>
-            <w:pPr>
-              <w:rPr>
-                <w:rFonts w:ascii="Times New Roman" w:eastAsia="Times New Roman" w:hAnsi="Times New Roman" w:cs="Times New Roman"/>
-                <w:b/>
-                <w:bCs/>
-                <w:sz w:val="24"/>
-                <w:szCs w:val="24"/>
-              </w:rPr>
-            </w:pPr>
-            <w:r>
-              <w:rPr>
-                <w:rFonts w:ascii="Times New Roman" w:eastAsia="Times New Roman" w:hAnsi="Times New Roman" w:cs="Times New Roman"/>
-                <w:b/>
-                <w:bCs/>
-                <w:sz w:val="24"/>
-                <w:szCs w:val="24"/>
-              </w:rPr>
-              <w:t>New Version</w:t>
-            </w:r>
-          </w:p>
-        </w:tc>
-        <w:tc>
-          <w:tcPr>
-            <w:tcW w:w="2409" w:type="dxa"/>
+            <w:tcW w:w="1961" w:type="dxa"/>
             <w:tcBorders>
               <w:top w:val="single" w:sz="8" w:space="0" w:color="000000" w:themeColor="text1"/>
               <w:left w:val="single" w:sz="8" w:space="0" w:color="000000" w:themeColor="text1"/>
@@ -6005,7 +5962,7 @@
         </w:trPr>
         <w:tc>
           <w:tcPr>
-            <w:tcW w:w="1809" w:type="dxa"/>
+            <w:tcW w:w="1890" w:type="dxa"/>
             <w:tcBorders>
               <w:top w:val="single" w:sz="8" w:space="0" w:color="000000" w:themeColor="text1"/>
               <w:left w:val="single" w:sz="8" w:space="0" w:color="000000" w:themeColor="text1"/>
@@ -6030,7 +5987,7 @@
         </w:tc>
         <w:tc>
           <w:tcPr>
-            <w:tcW w:w="1479" w:type="dxa"/>
+            <w:tcW w:w="1398" w:type="dxa"/>
             <w:tcBorders>
               <w:top w:val="single" w:sz="8" w:space="0" w:color="000000" w:themeColor="text1"/>
               <w:left w:val="single" w:sz="8" w:space="0" w:color="000000" w:themeColor="text1"/>
@@ -6049,7 +6006,7 @@
                 <w:sz w:val="24"/>
                 <w:szCs w:val="24"/>
               </w:rPr>
-              <w:t xml:space="preserve">Source Code </w:t>
+              <w:t xml:space="preserve">Source </w:t>
             </w:r>
             <w:r>
               <w:rPr>
@@ -6058,13 +6015,13 @@
                 <w:szCs w:val="24"/>
               </w:rPr>
               <w:lastRenderedPageBreak/>
-              <w:t>File</w:t>
-            </w:r>
-          </w:p>
-        </w:tc>
-        <w:tc>
-          <w:tcPr>
-            <w:tcW w:w="1215" w:type="dxa"/>
+              <w:t>Code File</w:t>
+            </w:r>
+          </w:p>
+        </w:tc>
+        <w:tc>
+          <w:tcPr>
+            <w:tcW w:w="2437" w:type="dxa"/>
             <w:tcBorders>
               <w:top w:val="single" w:sz="8" w:space="0" w:color="000000" w:themeColor="text1"/>
               <w:left w:val="single" w:sz="8" w:space="0" w:color="000000" w:themeColor="text1"/>
@@ -6090,7 +6047,7 @@
         </w:tc>
         <w:tc>
           <w:tcPr>
-            <w:tcW w:w="1134" w:type="dxa"/>
+            <w:tcW w:w="1329" w:type="dxa"/>
             <w:tcBorders>
               <w:top w:val="single" w:sz="8" w:space="0" w:color="000000" w:themeColor="text1"/>
               <w:left w:val="single" w:sz="8" w:space="0" w:color="000000" w:themeColor="text1"/>
@@ -6115,35 +6072,7 @@
         </w:tc>
         <w:tc>
           <w:tcPr>
-            <w:tcW w:w="1134" w:type="dxa"/>
-            <w:tcBorders>
-              <w:top w:val="single" w:sz="8" w:space="0" w:color="000000" w:themeColor="text1"/>
-              <w:left w:val="single" w:sz="8" w:space="0" w:color="000000" w:themeColor="text1"/>
-              <w:bottom w:val="single" w:sz="8" w:space="0" w:color="000000" w:themeColor="text1"/>
-              <w:right w:val="single" w:sz="8" w:space="0" w:color="000000" w:themeColor="text1"/>
-            </w:tcBorders>
-          </w:tcPr>
-          <w:p>
-            <w:pPr>
-              <w:rPr>
-                <w:rFonts w:ascii="Times New Roman" w:eastAsia="Times New Roman" w:hAnsi="Times New Roman" w:cs="Times New Roman"/>
-                <w:sz w:val="24"/>
-                <w:szCs w:val="24"/>
-              </w:rPr>
-            </w:pPr>
-            <w:r>
-              <w:rPr>
-                <w:rFonts w:ascii="Times New Roman" w:eastAsia="Times New Roman" w:hAnsi="Times New Roman" w:cs="Times New Roman"/>
-                <w:sz w:val="24"/>
-                <w:szCs w:val="24"/>
-              </w:rPr>
-              <w:t>1.0.0</w:t>
-            </w:r>
-          </w:p>
-        </w:tc>
-        <w:tc>
-          <w:tcPr>
-            <w:tcW w:w="2409" w:type="dxa"/>
+            <w:tcW w:w="1961" w:type="dxa"/>
             <w:tcBorders>
               <w:top w:val="single" w:sz="8" w:space="0" w:color="000000" w:themeColor="text1"/>
               <w:left w:val="single" w:sz="8" w:space="0" w:color="000000" w:themeColor="text1"/>
@@ -6162,7 +6091,7 @@
                 <w:sz w:val="24"/>
                 <w:szCs w:val="24"/>
               </w:rPr>
-              <w:t xml:space="preserve">The main entry point </w:t>
+              <w:t xml:space="preserve">The main entry </w:t>
             </w:r>
             <w:r>
               <w:rPr>
@@ -6171,7 +6100,7 @@
                 <w:szCs w:val="24"/>
               </w:rPr>
               <w:lastRenderedPageBreak/>
-              <w:t>of the website</w:t>
+              <w:t>point of the website</w:t>
             </w:r>
           </w:p>
         </w:tc>
@@ -6182,7 +6111,7 @@
         </w:trPr>
         <w:tc>
           <w:tcPr>
-            <w:tcW w:w="1809" w:type="dxa"/>
+            <w:tcW w:w="1890" w:type="dxa"/>
             <w:tcBorders>
               <w:top w:val="single" w:sz="8" w:space="0" w:color="000000" w:themeColor="text1"/>
               <w:left w:val="single" w:sz="8" w:space="0" w:color="000000" w:themeColor="text1"/>
@@ -6208,7 +6137,7 @@
         </w:tc>
         <w:tc>
           <w:tcPr>
-            <w:tcW w:w="1479" w:type="dxa"/>
+            <w:tcW w:w="1398" w:type="dxa"/>
             <w:tcBorders>
               <w:top w:val="single" w:sz="8" w:space="0" w:color="000000" w:themeColor="text1"/>
               <w:left w:val="single" w:sz="8" w:space="0" w:color="000000" w:themeColor="text1"/>
@@ -6233,7 +6162,7 @@
         </w:tc>
         <w:tc>
           <w:tcPr>
-            <w:tcW w:w="1215" w:type="dxa"/>
+            <w:tcW w:w="2437" w:type="dxa"/>
             <w:tcBorders>
               <w:top w:val="single" w:sz="8" w:space="0" w:color="000000" w:themeColor="text1"/>
               <w:left w:val="single" w:sz="8" w:space="0" w:color="000000" w:themeColor="text1"/>
@@ -6258,7 +6187,7 @@
         </w:tc>
         <w:tc>
           <w:tcPr>
-            <w:tcW w:w="1134" w:type="dxa"/>
+            <w:tcW w:w="1329" w:type="dxa"/>
             <w:tcBorders>
               <w:top w:val="single" w:sz="8" w:space="0" w:color="000000" w:themeColor="text1"/>
               <w:left w:val="single" w:sz="8" w:space="0" w:color="000000" w:themeColor="text1"/>
@@ -6283,35 +6212,7 @@
         </w:tc>
         <w:tc>
           <w:tcPr>
-            <w:tcW w:w="1134" w:type="dxa"/>
-            <w:tcBorders>
-              <w:top w:val="single" w:sz="8" w:space="0" w:color="000000" w:themeColor="text1"/>
-              <w:left w:val="single" w:sz="8" w:space="0" w:color="000000" w:themeColor="text1"/>
-              <w:bottom w:val="single" w:sz="8" w:space="0" w:color="000000" w:themeColor="text1"/>
-              <w:right w:val="single" w:sz="8" w:space="0" w:color="000000" w:themeColor="text1"/>
-            </w:tcBorders>
-          </w:tcPr>
-          <w:p>
-            <w:pPr>
-              <w:rPr>
-                <w:rFonts w:ascii="Times New Roman" w:eastAsia="Times New Roman" w:hAnsi="Times New Roman" w:cs="Times New Roman"/>
-                <w:sz w:val="24"/>
-                <w:szCs w:val="24"/>
-              </w:rPr>
-            </w:pPr>
-            <w:r>
-              <w:rPr>
-                <w:rFonts w:ascii="Times New Roman" w:eastAsia="Times New Roman" w:hAnsi="Times New Roman" w:cs="Times New Roman"/>
-                <w:sz w:val="24"/>
-                <w:szCs w:val="24"/>
-              </w:rPr>
-              <w:t>1.0.0</w:t>
-            </w:r>
-          </w:p>
-        </w:tc>
-        <w:tc>
-          <w:tcPr>
-            <w:tcW w:w="2409" w:type="dxa"/>
+            <w:tcW w:w="1961" w:type="dxa"/>
             <w:tcBorders>
               <w:top w:val="single" w:sz="8" w:space="0" w:color="000000" w:themeColor="text1"/>
               <w:left w:val="single" w:sz="8" w:space="0" w:color="000000" w:themeColor="text1"/>
@@ -6341,7 +6242,7 @@
         </w:trPr>
         <w:tc>
           <w:tcPr>
-            <w:tcW w:w="1809" w:type="dxa"/>
+            <w:tcW w:w="1890" w:type="dxa"/>
             <w:tcBorders>
               <w:top w:val="single" w:sz="8" w:space="0" w:color="000000" w:themeColor="text1"/>
               <w:left w:val="single" w:sz="8" w:space="0" w:color="000000" w:themeColor="text1"/>
@@ -6366,7 +6267,7 @@
         </w:tc>
         <w:tc>
           <w:tcPr>
-            <w:tcW w:w="1479" w:type="dxa"/>
+            <w:tcW w:w="1398" w:type="dxa"/>
             <w:tcBorders>
               <w:top w:val="single" w:sz="8" w:space="0" w:color="000000" w:themeColor="text1"/>
               <w:left w:val="single" w:sz="8" w:space="0" w:color="000000" w:themeColor="text1"/>
@@ -6391,7 +6292,7 @@
         </w:tc>
         <w:tc>
           <w:tcPr>
-            <w:tcW w:w="1215" w:type="dxa"/>
+            <w:tcW w:w="2437" w:type="dxa"/>
             <w:tcBorders>
               <w:top w:val="single" w:sz="8" w:space="0" w:color="000000" w:themeColor="text1"/>
               <w:left w:val="single" w:sz="8" w:space="0" w:color="000000" w:themeColor="text1"/>
@@ -6416,7 +6317,7 @@
         </w:tc>
         <w:tc>
           <w:tcPr>
-            <w:tcW w:w="1134" w:type="dxa"/>
+            <w:tcW w:w="1329" w:type="dxa"/>
             <w:tcBorders>
               <w:top w:val="single" w:sz="8" w:space="0" w:color="000000" w:themeColor="text1"/>
               <w:left w:val="single" w:sz="8" w:space="0" w:color="000000" w:themeColor="text1"/>
@@ -6441,35 +6342,7 @@
         </w:tc>
         <w:tc>
           <w:tcPr>
-            <w:tcW w:w="1134" w:type="dxa"/>
-            <w:tcBorders>
-              <w:top w:val="single" w:sz="8" w:space="0" w:color="000000" w:themeColor="text1"/>
-              <w:left w:val="single" w:sz="8" w:space="0" w:color="000000" w:themeColor="text1"/>
-              <w:bottom w:val="single" w:sz="8" w:space="0" w:color="000000" w:themeColor="text1"/>
-              <w:right w:val="single" w:sz="8" w:space="0" w:color="000000" w:themeColor="text1"/>
-            </w:tcBorders>
-          </w:tcPr>
-          <w:p>
-            <w:pPr>
-              <w:rPr>
-                <w:rFonts w:ascii="Times New Roman" w:eastAsia="Times New Roman" w:hAnsi="Times New Roman" w:cs="Times New Roman"/>
-                <w:sz w:val="24"/>
-                <w:szCs w:val="24"/>
-              </w:rPr>
-            </w:pPr>
-            <w:r>
-              <w:rPr>
-                <w:rFonts w:ascii="Times New Roman" w:eastAsia="Times New Roman" w:hAnsi="Times New Roman" w:cs="Times New Roman"/>
-                <w:sz w:val="24"/>
-                <w:szCs w:val="24"/>
-              </w:rPr>
-              <w:t>1.0.0</w:t>
-            </w:r>
-          </w:p>
-        </w:tc>
-        <w:tc>
-          <w:tcPr>
-            <w:tcW w:w="2409" w:type="dxa"/>
+            <w:tcW w:w="1961" w:type="dxa"/>
             <w:tcBorders>
               <w:top w:val="single" w:sz="8" w:space="0" w:color="000000" w:themeColor="text1"/>
               <w:left w:val="single" w:sz="8" w:space="0" w:color="000000" w:themeColor="text1"/>
@@ -6499,7 +6372,7 @@
         </w:trPr>
         <w:tc>
           <w:tcPr>
-            <w:tcW w:w="1809" w:type="dxa"/>
+            <w:tcW w:w="1890" w:type="dxa"/>
             <w:tcBorders>
               <w:top w:val="single" w:sz="8" w:space="0" w:color="000000" w:themeColor="text1"/>
               <w:left w:val="single" w:sz="8" w:space="0" w:color="000000" w:themeColor="text1"/>
@@ -6524,7 +6397,7 @@
         </w:tc>
         <w:tc>
           <w:tcPr>
-            <w:tcW w:w="1479" w:type="dxa"/>
+            <w:tcW w:w="1398" w:type="dxa"/>
             <w:tcBorders>
               <w:top w:val="single" w:sz="8" w:space="0" w:color="000000" w:themeColor="text1"/>
               <w:left w:val="single" w:sz="8" w:space="0" w:color="000000" w:themeColor="text1"/>
@@ -6549,7 +6422,7 @@
         </w:tc>
         <w:tc>
           <w:tcPr>
-            <w:tcW w:w="1215" w:type="dxa"/>
+            <w:tcW w:w="2437" w:type="dxa"/>
             <w:tcBorders>
               <w:top w:val="single" w:sz="8" w:space="0" w:color="000000" w:themeColor="text1"/>
               <w:left w:val="single" w:sz="8" w:space="0" w:color="000000" w:themeColor="text1"/>
@@ -6574,7 +6447,7 @@
         </w:tc>
         <w:tc>
           <w:tcPr>
-            <w:tcW w:w="1134" w:type="dxa"/>
+            <w:tcW w:w="1329" w:type="dxa"/>
             <w:tcBorders>
               <w:top w:val="single" w:sz="8" w:space="0" w:color="000000" w:themeColor="text1"/>
               <w:left w:val="single" w:sz="8" w:space="0" w:color="000000" w:themeColor="text1"/>
@@ -6599,35 +6472,7 @@
         </w:tc>
         <w:tc>
           <w:tcPr>
-            <w:tcW w:w="1134" w:type="dxa"/>
-            <w:tcBorders>
-              <w:top w:val="single" w:sz="8" w:space="0" w:color="000000" w:themeColor="text1"/>
-              <w:left w:val="single" w:sz="8" w:space="0" w:color="000000" w:themeColor="text1"/>
-              <w:bottom w:val="single" w:sz="8" w:space="0" w:color="000000" w:themeColor="text1"/>
-              <w:right w:val="single" w:sz="8" w:space="0" w:color="000000" w:themeColor="text1"/>
-            </w:tcBorders>
-          </w:tcPr>
-          <w:p>
-            <w:pPr>
-              <w:rPr>
-                <w:rFonts w:ascii="Times New Roman" w:eastAsia="Times New Roman" w:hAnsi="Times New Roman" w:cs="Times New Roman"/>
-                <w:sz w:val="24"/>
-                <w:szCs w:val="24"/>
-              </w:rPr>
-            </w:pPr>
-            <w:r>
-              <w:rPr>
-                <w:rFonts w:ascii="Times New Roman" w:eastAsia="Times New Roman" w:hAnsi="Times New Roman" w:cs="Times New Roman"/>
-                <w:sz w:val="24"/>
-                <w:szCs w:val="24"/>
-              </w:rPr>
-              <w:t>1.0.0</w:t>
-            </w:r>
-          </w:p>
-        </w:tc>
-        <w:tc>
-          <w:tcPr>
-            <w:tcW w:w="2409" w:type="dxa"/>
+            <w:tcW w:w="1961" w:type="dxa"/>
             <w:tcBorders>
               <w:top w:val="single" w:sz="8" w:space="0" w:color="000000" w:themeColor="text1"/>
               <w:left w:val="single" w:sz="8" w:space="0" w:color="000000" w:themeColor="text1"/>
@@ -6657,7 +6502,7 @@
         </w:trPr>
         <w:tc>
           <w:tcPr>
-            <w:tcW w:w="1809" w:type="dxa"/>
+            <w:tcW w:w="1890" w:type="dxa"/>
             <w:tcBorders>
               <w:top w:val="single" w:sz="8" w:space="0" w:color="000000" w:themeColor="text1"/>
               <w:left w:val="single" w:sz="8" w:space="0" w:color="000000" w:themeColor="text1"/>
@@ -6682,7 +6527,7 @@
         </w:tc>
         <w:tc>
           <w:tcPr>
-            <w:tcW w:w="1479" w:type="dxa"/>
+            <w:tcW w:w="1398" w:type="dxa"/>
             <w:tcBorders>
               <w:top w:val="single" w:sz="8" w:space="0" w:color="000000" w:themeColor="text1"/>
               <w:left w:val="single" w:sz="8" w:space="0" w:color="000000" w:themeColor="text1"/>
@@ -6707,7 +6552,7 @@
         </w:tc>
         <w:tc>
           <w:tcPr>
-            <w:tcW w:w="1215" w:type="dxa"/>
+            <w:tcW w:w="2437" w:type="dxa"/>
             <w:tcBorders>
               <w:top w:val="single" w:sz="8" w:space="0" w:color="000000" w:themeColor="text1"/>
               <w:left w:val="single" w:sz="8" w:space="0" w:color="000000" w:themeColor="text1"/>
@@ -6732,7 +6577,7 @@
         </w:tc>
         <w:tc>
           <w:tcPr>
-            <w:tcW w:w="1134" w:type="dxa"/>
+            <w:tcW w:w="1329" w:type="dxa"/>
             <w:tcBorders>
               <w:top w:val="single" w:sz="8" w:space="0" w:color="000000" w:themeColor="text1"/>
               <w:left w:val="single" w:sz="8" w:space="0" w:color="000000" w:themeColor="text1"/>
@@ -6757,35 +6602,7 @@
         </w:tc>
         <w:tc>
           <w:tcPr>
-            <w:tcW w:w="1134" w:type="dxa"/>
-            <w:tcBorders>
-              <w:top w:val="single" w:sz="8" w:space="0" w:color="000000" w:themeColor="text1"/>
-              <w:left w:val="single" w:sz="8" w:space="0" w:color="000000" w:themeColor="text1"/>
-              <w:bottom w:val="single" w:sz="8" w:space="0" w:color="000000" w:themeColor="text1"/>
-              <w:right w:val="single" w:sz="8" w:space="0" w:color="000000" w:themeColor="text1"/>
-            </w:tcBorders>
-          </w:tcPr>
-          <w:p>
-            <w:pPr>
-              <w:rPr>
-                <w:rFonts w:ascii="Times New Roman" w:eastAsia="Times New Roman" w:hAnsi="Times New Roman" w:cs="Times New Roman"/>
-                <w:sz w:val="24"/>
-                <w:szCs w:val="24"/>
-              </w:rPr>
-            </w:pPr>
-            <w:r>
-              <w:rPr>
-                <w:rFonts w:ascii="Times New Roman" w:eastAsia="Times New Roman" w:hAnsi="Times New Roman" w:cs="Times New Roman"/>
-                <w:sz w:val="24"/>
-                <w:szCs w:val="24"/>
-              </w:rPr>
-              <w:t>1.0.0</w:t>
-            </w:r>
-          </w:p>
-        </w:tc>
-        <w:tc>
-          <w:tcPr>
-            <w:tcW w:w="2409" w:type="dxa"/>
+            <w:tcW w:w="1961" w:type="dxa"/>
             <w:tcBorders>
               <w:top w:val="single" w:sz="8" w:space="0" w:color="000000" w:themeColor="text1"/>
               <w:left w:val="single" w:sz="8" w:space="0" w:color="000000" w:themeColor="text1"/>
@@ -6815,7 +6632,7 @@
         </w:trPr>
         <w:tc>
           <w:tcPr>
-            <w:tcW w:w="1809" w:type="dxa"/>
+            <w:tcW w:w="1890" w:type="dxa"/>
             <w:tcBorders>
               <w:top w:val="single" w:sz="8" w:space="0" w:color="000000" w:themeColor="text1"/>
               <w:left w:val="single" w:sz="8" w:space="0" w:color="000000" w:themeColor="text1"/>
@@ -6840,7 +6657,7 @@
         </w:tc>
         <w:tc>
           <w:tcPr>
-            <w:tcW w:w="1479" w:type="dxa"/>
+            <w:tcW w:w="1398" w:type="dxa"/>
             <w:tcBorders>
               <w:top w:val="single" w:sz="8" w:space="0" w:color="000000" w:themeColor="text1"/>
               <w:left w:val="single" w:sz="8" w:space="0" w:color="000000" w:themeColor="text1"/>
@@ -6865,7 +6682,7 @@
         </w:tc>
         <w:tc>
           <w:tcPr>
-            <w:tcW w:w="1215" w:type="dxa"/>
+            <w:tcW w:w="2437" w:type="dxa"/>
             <w:tcBorders>
               <w:top w:val="single" w:sz="8" w:space="0" w:color="000000" w:themeColor="text1"/>
               <w:left w:val="single" w:sz="8" w:space="0" w:color="000000" w:themeColor="text1"/>
@@ -6890,7 +6707,7 @@
         </w:tc>
         <w:tc>
           <w:tcPr>
-            <w:tcW w:w="1134" w:type="dxa"/>
+            <w:tcW w:w="1329" w:type="dxa"/>
             <w:tcBorders>
               <w:top w:val="single" w:sz="8" w:space="0" w:color="000000" w:themeColor="text1"/>
               <w:left w:val="single" w:sz="8" w:space="0" w:color="000000" w:themeColor="text1"/>
@@ -6915,35 +6732,7 @@
         </w:tc>
         <w:tc>
           <w:tcPr>
-            <w:tcW w:w="1134" w:type="dxa"/>
-            <w:tcBorders>
-              <w:top w:val="single" w:sz="8" w:space="0" w:color="000000" w:themeColor="text1"/>
-              <w:left w:val="single" w:sz="8" w:space="0" w:color="000000" w:themeColor="text1"/>
-              <w:bottom w:val="single" w:sz="8" w:space="0" w:color="000000" w:themeColor="text1"/>
-              <w:right w:val="single" w:sz="8" w:space="0" w:color="000000" w:themeColor="text1"/>
-            </w:tcBorders>
-          </w:tcPr>
-          <w:p>
-            <w:pPr>
-              <w:rPr>
-                <w:rFonts w:ascii="Times New Roman" w:eastAsia="Times New Roman" w:hAnsi="Times New Roman" w:cs="Times New Roman"/>
-                <w:sz w:val="24"/>
-                <w:szCs w:val="24"/>
-              </w:rPr>
-            </w:pPr>
-            <w:r>
-              <w:rPr>
-                <w:rFonts w:ascii="Times New Roman" w:eastAsia="Times New Roman" w:hAnsi="Times New Roman" w:cs="Times New Roman"/>
-                <w:sz w:val="24"/>
-                <w:szCs w:val="24"/>
-              </w:rPr>
-              <w:t>1.0.0</w:t>
-            </w:r>
-          </w:p>
-        </w:tc>
-        <w:tc>
-          <w:tcPr>
-            <w:tcW w:w="2409" w:type="dxa"/>
+            <w:tcW w:w="1961" w:type="dxa"/>
             <w:tcBorders>
               <w:top w:val="single" w:sz="8" w:space="0" w:color="000000" w:themeColor="text1"/>
               <w:left w:val="single" w:sz="8" w:space="0" w:color="000000" w:themeColor="text1"/>
@@ -6973,7 +6762,7 @@
         </w:trPr>
         <w:tc>
           <w:tcPr>
-            <w:tcW w:w="1809" w:type="dxa"/>
+            <w:tcW w:w="1890" w:type="dxa"/>
             <w:tcBorders>
               <w:top w:val="single" w:sz="8" w:space="0" w:color="000000" w:themeColor="text1"/>
               <w:left w:val="single" w:sz="8" w:space="0" w:color="000000" w:themeColor="text1"/>
@@ -6998,7 +6787,7 @@
         </w:tc>
         <w:tc>
           <w:tcPr>
-            <w:tcW w:w="1479" w:type="dxa"/>
+            <w:tcW w:w="1398" w:type="dxa"/>
             <w:tcBorders>
               <w:top w:val="single" w:sz="8" w:space="0" w:color="000000" w:themeColor="text1"/>
               <w:left w:val="single" w:sz="8" w:space="0" w:color="000000" w:themeColor="text1"/>
@@ -7023,7 +6812,7 @@
         </w:tc>
         <w:tc>
           <w:tcPr>
-            <w:tcW w:w="1215" w:type="dxa"/>
+            <w:tcW w:w="2437" w:type="dxa"/>
             <w:tcBorders>
               <w:top w:val="single" w:sz="8" w:space="0" w:color="000000" w:themeColor="text1"/>
               <w:left w:val="single" w:sz="8" w:space="0" w:color="000000" w:themeColor="text1"/>
@@ -7048,7 +6837,7 @@
         </w:tc>
         <w:tc>
           <w:tcPr>
-            <w:tcW w:w="1134" w:type="dxa"/>
+            <w:tcW w:w="1329" w:type="dxa"/>
             <w:tcBorders>
               <w:top w:val="single" w:sz="8" w:space="0" w:color="000000" w:themeColor="text1"/>
               <w:left w:val="single" w:sz="8" w:space="0" w:color="000000" w:themeColor="text1"/>
@@ -7073,35 +6862,7 @@
         </w:tc>
         <w:tc>
           <w:tcPr>
-            <w:tcW w:w="1134" w:type="dxa"/>
-            <w:tcBorders>
-              <w:top w:val="single" w:sz="8" w:space="0" w:color="000000" w:themeColor="text1"/>
-              <w:left w:val="single" w:sz="8" w:space="0" w:color="000000" w:themeColor="text1"/>
-              <w:bottom w:val="single" w:sz="8" w:space="0" w:color="000000" w:themeColor="text1"/>
-              <w:right w:val="single" w:sz="8" w:space="0" w:color="000000" w:themeColor="text1"/>
-            </w:tcBorders>
-          </w:tcPr>
-          <w:p>
-            <w:pPr>
-              <w:rPr>
-                <w:rFonts w:ascii="Times New Roman" w:eastAsia="Times New Roman" w:hAnsi="Times New Roman" w:cs="Times New Roman"/>
-                <w:sz w:val="24"/>
-                <w:szCs w:val="24"/>
-              </w:rPr>
-            </w:pPr>
-            <w:r>
-              <w:rPr>
-                <w:rFonts w:ascii="Times New Roman" w:eastAsia="Times New Roman" w:hAnsi="Times New Roman" w:cs="Times New Roman"/>
-                <w:sz w:val="24"/>
-                <w:szCs w:val="24"/>
-              </w:rPr>
-              <w:t>1.0.0</w:t>
-            </w:r>
-          </w:p>
-        </w:tc>
-        <w:tc>
-          <w:tcPr>
-            <w:tcW w:w="2409" w:type="dxa"/>
+            <w:tcW w:w="1961" w:type="dxa"/>
             <w:tcBorders>
               <w:top w:val="single" w:sz="8" w:space="0" w:color="000000" w:themeColor="text1"/>
               <w:left w:val="single" w:sz="8" w:space="0" w:color="000000" w:themeColor="text1"/>
@@ -7131,7 +6892,7 @@
         </w:trPr>
         <w:tc>
           <w:tcPr>
-            <w:tcW w:w="1809" w:type="dxa"/>
+            <w:tcW w:w="1890" w:type="dxa"/>
             <w:tcBorders>
               <w:top w:val="single" w:sz="8" w:space="0" w:color="000000" w:themeColor="text1"/>
               <w:left w:val="single" w:sz="8" w:space="0" w:color="000000" w:themeColor="text1"/>
@@ -7156,7 +6917,7 @@
         </w:tc>
         <w:tc>
           <w:tcPr>
-            <w:tcW w:w="1479" w:type="dxa"/>
+            <w:tcW w:w="1398" w:type="dxa"/>
             <w:tcBorders>
               <w:top w:val="single" w:sz="8" w:space="0" w:color="000000" w:themeColor="text1"/>
               <w:left w:val="single" w:sz="8" w:space="0" w:color="000000" w:themeColor="text1"/>
@@ -7181,7 +6942,7 @@
         </w:tc>
         <w:tc>
           <w:tcPr>
-            <w:tcW w:w="1215" w:type="dxa"/>
+            <w:tcW w:w="2437" w:type="dxa"/>
             <w:tcBorders>
               <w:top w:val="single" w:sz="8" w:space="0" w:color="000000" w:themeColor="text1"/>
               <w:left w:val="single" w:sz="8" w:space="0" w:color="000000" w:themeColor="text1"/>
@@ -7206,7 +6967,7 @@
         </w:tc>
         <w:tc>
           <w:tcPr>
-            <w:tcW w:w="1134" w:type="dxa"/>
+            <w:tcW w:w="1329" w:type="dxa"/>
             <w:tcBorders>
               <w:top w:val="single" w:sz="8" w:space="0" w:color="000000" w:themeColor="text1"/>
               <w:left w:val="single" w:sz="8" w:space="0" w:color="000000" w:themeColor="text1"/>
@@ -7231,43 +6992,7 @@
         </w:tc>
         <w:tc>
           <w:tcPr>
-            <w:tcW w:w="1134" w:type="dxa"/>
-            <w:tcBorders>
-              <w:top w:val="single" w:sz="8" w:space="0" w:color="000000" w:themeColor="text1"/>
-              <w:left w:val="single" w:sz="8" w:space="0" w:color="000000" w:themeColor="text1"/>
-              <w:bottom w:val="single" w:sz="8" w:space="0" w:color="000000" w:themeColor="text1"/>
-              <w:right w:val="single" w:sz="8" w:space="0" w:color="000000" w:themeColor="text1"/>
-            </w:tcBorders>
-          </w:tcPr>
-          <w:p>
-            <w:pPr>
-              <w:rPr>
-                <w:rFonts w:ascii="Times New Roman" w:eastAsia="Times New Roman" w:hAnsi="Times New Roman" w:cs="Times New Roman"/>
-                <w:sz w:val="24"/>
-                <w:szCs w:val="24"/>
-              </w:rPr>
-            </w:pPr>
-            <w:r>
-              <w:rPr>
-                <w:rFonts w:ascii="Times New Roman" w:eastAsia="Times New Roman" w:hAnsi="Times New Roman" w:cs="Times New Roman"/>
-                <w:sz w:val="24"/>
-                <w:szCs w:val="24"/>
-              </w:rPr>
-              <w:t>1.0.</w:t>
-            </w:r>
-            <w:r>
-              <w:rPr>
-                <w:rFonts w:ascii="Times New Roman" w:eastAsia="Times New Roman" w:hAnsi="Times New Roman" w:cs="Times New Roman"/>
-                <w:sz w:val="24"/>
-                <w:szCs w:val="24"/>
-              </w:rPr>
-              <w:t>1</w:t>
-            </w:r>
-          </w:p>
-        </w:tc>
-        <w:tc>
-          <w:tcPr>
-            <w:tcW w:w="2409" w:type="dxa"/>
+            <w:tcW w:w="1961" w:type="dxa"/>
             <w:tcBorders>
               <w:top w:val="single" w:sz="8" w:space="0" w:color="000000" w:themeColor="text1"/>
               <w:left w:val="single" w:sz="8" w:space="0" w:color="000000" w:themeColor="text1"/>
@@ -7280,46 +7005,13 @@
             </w:tcMar>
           </w:tcPr>
           <w:p>
-            <w:pPr>
+            <w:r>
               <w:rPr>
                 <w:rFonts w:ascii="Times New Roman" w:eastAsia="Times New Roman" w:hAnsi="Times New Roman" w:cs="Times New Roman"/>
                 <w:sz w:val="24"/>
                 <w:szCs w:val="24"/>
               </w:rPr>
-            </w:pPr>
-            <w:r>
-              <w:rPr>
-                <w:rFonts w:ascii="Times New Roman" w:eastAsia="Times New Roman" w:hAnsi="Times New Roman" w:cs="Times New Roman"/>
-                <w:sz w:val="24"/>
-                <w:szCs w:val="24"/>
-              </w:rPr>
               <w:t>Backend logic for handling server-side operations.</w:t>
-            </w:r>
-          </w:p>
-          <w:p>
-            <w:r>
-              <w:rPr>
-                <w:rFonts w:ascii="Times New Roman" w:eastAsia="Times New Roman" w:hAnsi="Times New Roman" w:cs="Times New Roman"/>
-                <w:sz w:val="24"/>
-                <w:szCs w:val="24"/>
-              </w:rPr>
-              <w:t>v</w:t>
-            </w:r>
-            <w:r>
-              <w:rPr>
-                <w:rFonts w:ascii="Times New Roman" w:eastAsia="Times New Roman" w:hAnsi="Times New Roman" w:cs="Times New Roman"/>
-                <w:sz w:val="24"/>
-                <w:szCs w:val="24"/>
-              </w:rPr>
-              <w:t>1.0.</w:t>
-            </w:r>
-            <w:r>
-              <w:rPr>
-                <w:rFonts w:ascii="Times New Roman" w:eastAsia="Times New Roman" w:hAnsi="Times New Roman" w:cs="Times New Roman"/>
-                <w:sz w:val="24"/>
-                <w:szCs w:val="24"/>
-              </w:rPr>
-              <w:t>1: Bugfix: Resolve double booking issue</w:t>
             </w:r>
           </w:p>
         </w:tc>
@@ -7330,7 +7022,7 @@
         </w:trPr>
         <w:tc>
           <w:tcPr>
-            <w:tcW w:w="1809" w:type="dxa"/>
+            <w:tcW w:w="1890" w:type="dxa"/>
             <w:tcBorders>
               <w:top w:val="single" w:sz="8" w:space="0" w:color="000000" w:themeColor="text1"/>
               <w:left w:val="single" w:sz="8" w:space="0" w:color="000000" w:themeColor="text1"/>
@@ -7355,7 +7047,7 @@
         </w:tc>
         <w:tc>
           <w:tcPr>
-            <w:tcW w:w="1479" w:type="dxa"/>
+            <w:tcW w:w="1398" w:type="dxa"/>
             <w:tcBorders>
               <w:top w:val="single" w:sz="8" w:space="0" w:color="000000" w:themeColor="text1"/>
               <w:left w:val="single" w:sz="8" w:space="0" w:color="000000" w:themeColor="text1"/>
@@ -7380,7 +7072,7 @@
         </w:tc>
         <w:tc>
           <w:tcPr>
-            <w:tcW w:w="1215" w:type="dxa"/>
+            <w:tcW w:w="2437" w:type="dxa"/>
             <w:tcBorders>
               <w:top w:val="single" w:sz="8" w:space="0" w:color="000000" w:themeColor="text1"/>
               <w:left w:val="single" w:sz="8" w:space="0" w:color="000000" w:themeColor="text1"/>
@@ -7405,7 +7097,7 @@
         </w:tc>
         <w:tc>
           <w:tcPr>
-            <w:tcW w:w="1134" w:type="dxa"/>
+            <w:tcW w:w="1329" w:type="dxa"/>
             <w:tcBorders>
               <w:top w:val="single" w:sz="8" w:space="0" w:color="000000" w:themeColor="text1"/>
               <w:left w:val="single" w:sz="8" w:space="0" w:color="000000" w:themeColor="text1"/>
@@ -7430,35 +7122,7 @@
         </w:tc>
         <w:tc>
           <w:tcPr>
-            <w:tcW w:w="1134" w:type="dxa"/>
-            <w:tcBorders>
-              <w:top w:val="single" w:sz="8" w:space="0" w:color="000000" w:themeColor="text1"/>
-              <w:left w:val="single" w:sz="8" w:space="0" w:color="000000" w:themeColor="text1"/>
-              <w:bottom w:val="single" w:sz="8" w:space="0" w:color="000000" w:themeColor="text1"/>
-              <w:right w:val="single" w:sz="8" w:space="0" w:color="000000" w:themeColor="text1"/>
-            </w:tcBorders>
-          </w:tcPr>
-          <w:p>
-            <w:pPr>
-              <w:rPr>
-                <w:rFonts w:ascii="Times New Roman" w:eastAsia="Times New Roman" w:hAnsi="Times New Roman" w:cs="Times New Roman"/>
-                <w:sz w:val="24"/>
-                <w:szCs w:val="24"/>
-              </w:rPr>
-            </w:pPr>
-            <w:r>
-              <w:rPr>
-                <w:rFonts w:ascii="Times New Roman" w:eastAsia="Times New Roman" w:hAnsi="Times New Roman" w:cs="Times New Roman"/>
-                <w:sz w:val="24"/>
-                <w:szCs w:val="24"/>
-              </w:rPr>
-              <w:t>1.0.0</w:t>
-            </w:r>
-          </w:p>
-        </w:tc>
-        <w:tc>
-          <w:tcPr>
-            <w:tcW w:w="2409" w:type="dxa"/>
+            <w:tcW w:w="1961" w:type="dxa"/>
             <w:tcBorders>
               <w:top w:val="single" w:sz="8" w:space="0" w:color="000000" w:themeColor="text1"/>
               <w:left w:val="single" w:sz="8" w:space="0" w:color="000000" w:themeColor="text1"/>
@@ -7488,7 +7152,7 @@
         </w:trPr>
         <w:tc>
           <w:tcPr>
-            <w:tcW w:w="1809" w:type="dxa"/>
+            <w:tcW w:w="1890" w:type="dxa"/>
             <w:tcBorders>
               <w:top w:val="single" w:sz="8" w:space="0" w:color="000000" w:themeColor="text1"/>
               <w:left w:val="single" w:sz="8" w:space="0" w:color="000000" w:themeColor="text1"/>
@@ -7513,7 +7177,7 @@
         </w:tc>
         <w:tc>
           <w:tcPr>
-            <w:tcW w:w="1479" w:type="dxa"/>
+            <w:tcW w:w="1398" w:type="dxa"/>
             <w:tcBorders>
               <w:top w:val="single" w:sz="8" w:space="0" w:color="000000" w:themeColor="text1"/>
               <w:left w:val="single" w:sz="8" w:space="0" w:color="000000" w:themeColor="text1"/>
@@ -7538,7 +7202,7 @@
         </w:tc>
         <w:tc>
           <w:tcPr>
-            <w:tcW w:w="1215" w:type="dxa"/>
+            <w:tcW w:w="2437" w:type="dxa"/>
             <w:tcBorders>
               <w:top w:val="single" w:sz="8" w:space="0" w:color="000000" w:themeColor="text1"/>
               <w:left w:val="single" w:sz="8" w:space="0" w:color="000000" w:themeColor="text1"/>
@@ -7563,7 +7227,7 @@
         </w:tc>
         <w:tc>
           <w:tcPr>
-            <w:tcW w:w="1134" w:type="dxa"/>
+            <w:tcW w:w="1329" w:type="dxa"/>
             <w:tcBorders>
               <w:top w:val="single" w:sz="8" w:space="0" w:color="000000" w:themeColor="text1"/>
               <w:left w:val="single" w:sz="8" w:space="0" w:color="000000" w:themeColor="text1"/>
@@ -7588,35 +7252,7 @@
         </w:tc>
         <w:tc>
           <w:tcPr>
-            <w:tcW w:w="1134" w:type="dxa"/>
-            <w:tcBorders>
-              <w:top w:val="single" w:sz="8" w:space="0" w:color="000000" w:themeColor="text1"/>
-              <w:left w:val="single" w:sz="8" w:space="0" w:color="000000" w:themeColor="text1"/>
-              <w:bottom w:val="single" w:sz="8" w:space="0" w:color="000000" w:themeColor="text1"/>
-              <w:right w:val="single" w:sz="8" w:space="0" w:color="000000" w:themeColor="text1"/>
-            </w:tcBorders>
-          </w:tcPr>
-          <w:p>
-            <w:pPr>
-              <w:rPr>
-                <w:rFonts w:ascii="Times New Roman" w:eastAsia="Times New Roman" w:hAnsi="Times New Roman" w:cs="Times New Roman"/>
-                <w:sz w:val="24"/>
-                <w:szCs w:val="24"/>
-              </w:rPr>
-            </w:pPr>
-            <w:r>
-              <w:rPr>
-                <w:rFonts w:ascii="Times New Roman" w:eastAsia="Times New Roman" w:hAnsi="Times New Roman" w:cs="Times New Roman"/>
-                <w:sz w:val="24"/>
-                <w:szCs w:val="24"/>
-              </w:rPr>
-              <w:t>1.0.0</w:t>
-            </w:r>
-          </w:p>
-        </w:tc>
-        <w:tc>
-          <w:tcPr>
-            <w:tcW w:w="2409" w:type="dxa"/>
+            <w:tcW w:w="1961" w:type="dxa"/>
             <w:tcBorders>
               <w:top w:val="single" w:sz="8" w:space="0" w:color="000000" w:themeColor="text1"/>
               <w:left w:val="single" w:sz="8" w:space="0" w:color="000000" w:themeColor="text1"/>
@@ -7646,7 +7282,7 @@
         </w:trPr>
         <w:tc>
           <w:tcPr>
-            <w:tcW w:w="1809" w:type="dxa"/>
+            <w:tcW w:w="1890" w:type="dxa"/>
             <w:tcBorders>
               <w:top w:val="single" w:sz="8" w:space="0" w:color="000000" w:themeColor="text1"/>
               <w:left w:val="single" w:sz="8" w:space="0" w:color="000000" w:themeColor="text1"/>
@@ -7671,7 +7307,7 @@
         </w:tc>
         <w:tc>
           <w:tcPr>
-            <w:tcW w:w="1479" w:type="dxa"/>
+            <w:tcW w:w="1398" w:type="dxa"/>
             <w:tcBorders>
               <w:top w:val="single" w:sz="8" w:space="0" w:color="000000" w:themeColor="text1"/>
               <w:left w:val="single" w:sz="8" w:space="0" w:color="000000" w:themeColor="text1"/>
@@ -7696,7 +7332,7 @@
         </w:tc>
         <w:tc>
           <w:tcPr>
-            <w:tcW w:w="1215" w:type="dxa"/>
+            <w:tcW w:w="2437" w:type="dxa"/>
             <w:tcBorders>
               <w:top w:val="single" w:sz="8" w:space="0" w:color="000000" w:themeColor="text1"/>
               <w:left w:val="single" w:sz="8" w:space="0" w:color="000000" w:themeColor="text1"/>
@@ -7721,7 +7357,7 @@
         </w:tc>
         <w:tc>
           <w:tcPr>
-            <w:tcW w:w="1134" w:type="dxa"/>
+            <w:tcW w:w="1329" w:type="dxa"/>
             <w:tcBorders>
               <w:top w:val="single" w:sz="8" w:space="0" w:color="000000" w:themeColor="text1"/>
               <w:left w:val="single" w:sz="8" w:space="0" w:color="000000" w:themeColor="text1"/>
@@ -7746,43 +7382,7 @@
         </w:tc>
         <w:tc>
           <w:tcPr>
-            <w:tcW w:w="1134" w:type="dxa"/>
-            <w:tcBorders>
-              <w:top w:val="single" w:sz="8" w:space="0" w:color="000000" w:themeColor="text1"/>
-              <w:left w:val="single" w:sz="8" w:space="0" w:color="000000" w:themeColor="text1"/>
-              <w:bottom w:val="single" w:sz="8" w:space="0" w:color="000000" w:themeColor="text1"/>
-              <w:right w:val="single" w:sz="8" w:space="0" w:color="000000" w:themeColor="text1"/>
-            </w:tcBorders>
-          </w:tcPr>
-          <w:p>
-            <w:pPr>
-              <w:rPr>
-                <w:rFonts w:ascii="Times New Roman" w:eastAsia="Times New Roman" w:hAnsi="Times New Roman" w:cs="Times New Roman"/>
-                <w:sz w:val="24"/>
-                <w:szCs w:val="24"/>
-              </w:rPr>
-            </w:pPr>
-            <w:r>
-              <w:rPr>
-                <w:rFonts w:ascii="Times New Roman" w:eastAsia="Times New Roman" w:hAnsi="Times New Roman" w:cs="Times New Roman"/>
-                <w:sz w:val="24"/>
-                <w:szCs w:val="24"/>
-              </w:rPr>
-              <w:t>1.</w:t>
-            </w:r>
-            <w:r>
-              <w:rPr>
-                <w:rFonts w:ascii="Times New Roman" w:eastAsia="Times New Roman" w:hAnsi="Times New Roman" w:cs="Times New Roman"/>
-                <w:sz w:val="24"/>
-                <w:szCs w:val="24"/>
-              </w:rPr>
-              <w:t>1.0</w:t>
-            </w:r>
-          </w:p>
-        </w:tc>
-        <w:tc>
-          <w:tcPr>
-            <w:tcW w:w="2409" w:type="dxa"/>
+            <w:tcW w:w="1961" w:type="dxa"/>
             <w:tcBorders>
               <w:top w:val="single" w:sz="8" w:space="0" w:color="000000" w:themeColor="text1"/>
               <w:left w:val="single" w:sz="8" w:space="0" w:color="000000" w:themeColor="text1"/>
@@ -7795,38 +7395,13 @@
             </w:tcMar>
           </w:tcPr>
           <w:p>
-            <w:pPr>
+            <w:r>
               <w:rPr>
                 <w:rFonts w:ascii="Times New Roman" w:eastAsia="Times New Roman" w:hAnsi="Times New Roman" w:cs="Times New Roman"/>
                 <w:sz w:val="24"/>
                 <w:szCs w:val="24"/>
               </w:rPr>
-            </w:pPr>
-            <w:r>
-              <w:rPr>
-                <w:rFonts w:ascii="Times New Roman" w:eastAsia="Times New Roman" w:hAnsi="Times New Roman" w:cs="Times New Roman"/>
-                <w:sz w:val="24"/>
-                <w:szCs w:val="24"/>
-              </w:rPr>
-              <w:t>-</w:t>
-            </w:r>
-            <w:r>
-              <w:rPr>
-                <w:rFonts w:ascii="Times New Roman" w:eastAsia="Times New Roman" w:hAnsi="Times New Roman" w:cs="Times New Roman"/>
-                <w:sz w:val="24"/>
-                <w:szCs w:val="24"/>
-              </w:rPr>
               <w:t>Page for displaying about AH Artistry</w:t>
-            </w:r>
-          </w:p>
-          <w:p>
-            <w:r>
-              <w:rPr>
-                <w:rFonts w:ascii="Times New Roman" w:eastAsia="Times New Roman" w:hAnsi="Times New Roman" w:cs="Times New Roman"/>
-                <w:sz w:val="24"/>
-                <w:szCs w:val="24"/>
-              </w:rPr>
-              <w:t>v1.1.0: Feature: Able to turn on dark mode</w:t>
             </w:r>
           </w:p>
         </w:tc>
@@ -7837,7 +7412,7 @@
         </w:trPr>
         <w:tc>
           <w:tcPr>
-            <w:tcW w:w="1809" w:type="dxa"/>
+            <w:tcW w:w="1890" w:type="dxa"/>
             <w:tcBorders>
               <w:top w:val="single" w:sz="8" w:space="0" w:color="000000" w:themeColor="text1"/>
               <w:left w:val="single" w:sz="8" w:space="0" w:color="000000" w:themeColor="text1"/>
@@ -7862,7 +7437,7 @@
         </w:tc>
         <w:tc>
           <w:tcPr>
-            <w:tcW w:w="1479" w:type="dxa"/>
+            <w:tcW w:w="1398" w:type="dxa"/>
             <w:tcBorders>
               <w:top w:val="single" w:sz="8" w:space="0" w:color="000000" w:themeColor="text1"/>
               <w:left w:val="single" w:sz="8" w:space="0" w:color="000000" w:themeColor="text1"/>
@@ -7887,7 +7462,7 @@
         </w:tc>
         <w:tc>
           <w:tcPr>
-            <w:tcW w:w="1215" w:type="dxa"/>
+            <w:tcW w:w="2437" w:type="dxa"/>
             <w:tcBorders>
               <w:top w:val="single" w:sz="8" w:space="0" w:color="000000" w:themeColor="text1"/>
               <w:left w:val="single" w:sz="8" w:space="0" w:color="000000" w:themeColor="text1"/>
@@ -7912,7 +7487,7 @@
         </w:tc>
         <w:tc>
           <w:tcPr>
-            <w:tcW w:w="1134" w:type="dxa"/>
+            <w:tcW w:w="1329" w:type="dxa"/>
             <w:tcBorders>
               <w:top w:val="single" w:sz="8" w:space="0" w:color="000000" w:themeColor="text1"/>
               <w:left w:val="single" w:sz="8" w:space="0" w:color="000000" w:themeColor="text1"/>
@@ -7937,51 +7512,7 @@
         </w:tc>
         <w:tc>
           <w:tcPr>
-            <w:tcW w:w="1134" w:type="dxa"/>
-            <w:tcBorders>
-              <w:top w:val="single" w:sz="8" w:space="0" w:color="000000" w:themeColor="text1"/>
-              <w:left w:val="single" w:sz="8" w:space="0" w:color="000000" w:themeColor="text1"/>
-              <w:bottom w:val="single" w:sz="8" w:space="0" w:color="000000" w:themeColor="text1"/>
-              <w:right w:val="single" w:sz="8" w:space="0" w:color="000000" w:themeColor="text1"/>
-            </w:tcBorders>
-          </w:tcPr>
-          <w:p>
-            <w:pPr>
-              <w:rPr>
-                <w:rFonts w:ascii="Times New Roman" w:eastAsia="Times New Roman" w:hAnsi="Times New Roman" w:cs="Times New Roman"/>
-                <w:sz w:val="24"/>
-                <w:szCs w:val="24"/>
-              </w:rPr>
-            </w:pPr>
-            <w:r>
-              <w:rPr>
-                <w:rFonts w:ascii="Times New Roman" w:eastAsia="Times New Roman" w:hAnsi="Times New Roman" w:cs="Times New Roman"/>
-                <w:sz w:val="24"/>
-                <w:szCs w:val="24"/>
-              </w:rPr>
-              <w:t>1.</w:t>
-            </w:r>
-            <w:r>
-              <w:rPr>
-                <w:rFonts w:ascii="Times New Roman" w:eastAsia="Times New Roman" w:hAnsi="Times New Roman" w:cs="Times New Roman"/>
-                <w:sz w:val="24"/>
-                <w:szCs w:val="24"/>
-              </w:rPr>
-              <w:t>2</w:t>
-            </w:r>
-            <w:r>
-              <w:rPr>
-                <w:rFonts w:ascii="Times New Roman" w:eastAsia="Times New Roman" w:hAnsi="Times New Roman" w:cs="Times New Roman"/>
-                <w:sz w:val="24"/>
-                <w:szCs w:val="24"/>
-              </w:rPr>
-              <w:t>.0</w:t>
-            </w:r>
-          </w:p>
-        </w:tc>
-        <w:tc>
-          <w:tcPr>
-            <w:tcW w:w="2409" w:type="dxa"/>
+            <w:tcW w:w="1961" w:type="dxa"/>
             <w:tcBorders>
               <w:top w:val="single" w:sz="8" w:space="0" w:color="000000" w:themeColor="text1"/>
               <w:left w:val="single" w:sz="8" w:space="0" w:color="000000" w:themeColor="text1"/>
@@ -8000,7 +7531,7 @@
                 <w:sz w:val="24"/>
                 <w:szCs w:val="24"/>
               </w:rPr>
-              <w:t>- Page for displaying and handling appointments management.</w:t>
+              <w:t>- Page for displaying and handles appointments management.</w:t>
             </w:r>
           </w:p>
           <w:p>
@@ -8014,47 +7545,13 @@
             </w:r>
           </w:p>
           <w:p>
-            <w:pPr>
+            <w:r>
               <w:rPr>
                 <w:rFonts w:ascii="Times New Roman" w:eastAsia="Times New Roman" w:hAnsi="Times New Roman" w:cs="Times New Roman"/>
                 <w:sz w:val="24"/>
                 <w:szCs w:val="24"/>
               </w:rPr>
-            </w:pPr>
-            <w:r>
-              <w:rPr>
-                <w:rFonts w:ascii="Times New Roman" w:eastAsia="Times New Roman" w:hAnsi="Times New Roman" w:cs="Times New Roman"/>
-                <w:sz w:val="24"/>
-                <w:szCs w:val="24"/>
-              </w:rPr>
               <w:t>- Main page for admin upon logged in.</w:t>
-            </w:r>
-          </w:p>
-          <w:p>
-            <w:pPr>
-              <w:rPr>
-                <w:rFonts w:ascii="Times New Roman" w:eastAsia="Times New Roman" w:hAnsi="Times New Roman" w:cs="Times New Roman"/>
-                <w:sz w:val="24"/>
-                <w:szCs w:val="24"/>
-              </w:rPr>
-            </w:pPr>
-            <w:r>
-              <w:rPr>
-                <w:rFonts w:ascii="Times New Roman" w:eastAsia="Times New Roman" w:hAnsi="Times New Roman" w:cs="Times New Roman"/>
-                <w:sz w:val="24"/>
-                <w:szCs w:val="24"/>
-              </w:rPr>
-              <w:t>- v1.1.0: Feature: Able to turn on dark mode</w:t>
-            </w:r>
-          </w:p>
-          <w:p>
-            <w:r>
-              <w:rPr>
-                <w:rFonts w:ascii="Times New Roman" w:eastAsia="Times New Roman" w:hAnsi="Times New Roman" w:cs="Times New Roman"/>
-                <w:sz w:val="24"/>
-                <w:szCs w:val="24"/>
-              </w:rPr>
-              <w:t>- v1.2.0: Feature: Able to link to booking details page</w:t>
             </w:r>
           </w:p>
         </w:tc>
@@ -8065,7 +7562,7 @@
         </w:trPr>
         <w:tc>
           <w:tcPr>
-            <w:tcW w:w="1809" w:type="dxa"/>
+            <w:tcW w:w="1890" w:type="dxa"/>
             <w:tcBorders>
               <w:top w:val="single" w:sz="8" w:space="0" w:color="000000" w:themeColor="text1"/>
               <w:left w:val="single" w:sz="8" w:space="0" w:color="000000" w:themeColor="text1"/>
@@ -8090,7 +7587,7 @@
         </w:tc>
         <w:tc>
           <w:tcPr>
-            <w:tcW w:w="1479" w:type="dxa"/>
+            <w:tcW w:w="1398" w:type="dxa"/>
             <w:tcBorders>
               <w:top w:val="single" w:sz="8" w:space="0" w:color="000000" w:themeColor="text1"/>
               <w:left w:val="single" w:sz="8" w:space="0" w:color="000000" w:themeColor="text1"/>
@@ -8115,7 +7612,7 @@
         </w:tc>
         <w:tc>
           <w:tcPr>
-            <w:tcW w:w="1215" w:type="dxa"/>
+            <w:tcW w:w="2437" w:type="dxa"/>
             <w:tcBorders>
               <w:top w:val="single" w:sz="8" w:space="0" w:color="000000" w:themeColor="text1"/>
               <w:left w:val="single" w:sz="8" w:space="0" w:color="000000" w:themeColor="text1"/>
@@ -8140,7 +7637,7 @@
         </w:tc>
         <w:tc>
           <w:tcPr>
-            <w:tcW w:w="1134" w:type="dxa"/>
+            <w:tcW w:w="1329" w:type="dxa"/>
             <w:tcBorders>
               <w:top w:val="single" w:sz="8" w:space="0" w:color="000000" w:themeColor="text1"/>
               <w:left w:val="single" w:sz="8" w:space="0" w:color="000000" w:themeColor="text1"/>
@@ -8165,43 +7662,7 @@
         </w:tc>
         <w:tc>
           <w:tcPr>
-            <w:tcW w:w="1134" w:type="dxa"/>
-            <w:tcBorders>
-              <w:top w:val="single" w:sz="8" w:space="0" w:color="000000" w:themeColor="text1"/>
-              <w:left w:val="single" w:sz="8" w:space="0" w:color="000000" w:themeColor="text1"/>
-              <w:bottom w:val="single" w:sz="8" w:space="0" w:color="000000" w:themeColor="text1"/>
-              <w:right w:val="single" w:sz="8" w:space="0" w:color="000000" w:themeColor="text1"/>
-            </w:tcBorders>
-          </w:tcPr>
-          <w:p>
-            <w:pPr>
-              <w:rPr>
-                <w:rFonts w:ascii="Times New Roman" w:eastAsia="Times New Roman" w:hAnsi="Times New Roman" w:cs="Times New Roman"/>
-                <w:sz w:val="24"/>
-                <w:szCs w:val="24"/>
-              </w:rPr>
-            </w:pPr>
-            <w:r>
-              <w:rPr>
-                <w:rFonts w:ascii="Times New Roman" w:eastAsia="Times New Roman" w:hAnsi="Times New Roman" w:cs="Times New Roman"/>
-                <w:sz w:val="24"/>
-                <w:szCs w:val="24"/>
-              </w:rPr>
-              <w:t>1.</w:t>
-            </w:r>
-            <w:r>
-              <w:rPr>
-                <w:rFonts w:ascii="Times New Roman" w:eastAsia="Times New Roman" w:hAnsi="Times New Roman" w:cs="Times New Roman"/>
-                <w:sz w:val="24"/>
-                <w:szCs w:val="24"/>
-              </w:rPr>
-              <w:t>1.0</w:t>
-            </w:r>
-          </w:p>
-        </w:tc>
-        <w:tc>
-          <w:tcPr>
-            <w:tcW w:w="2409" w:type="dxa"/>
+            <w:tcW w:w="1961" w:type="dxa"/>
             <w:tcBorders>
               <w:top w:val="single" w:sz="8" w:space="0" w:color="000000" w:themeColor="text1"/>
               <w:left w:val="single" w:sz="8" w:space="0" w:color="000000" w:themeColor="text1"/>
@@ -8214,64 +7675,13 @@
             </w:tcMar>
           </w:tcPr>
           <w:p>
-            <w:pPr>
+            <w:r>
               <w:rPr>
                 <w:rFonts w:ascii="Times New Roman" w:eastAsia="Times New Roman" w:hAnsi="Times New Roman" w:cs="Times New Roman"/>
                 <w:sz w:val="24"/>
                 <w:szCs w:val="24"/>
               </w:rPr>
-            </w:pPr>
-            <w:r>
-              <w:rPr>
-                <w:rFonts w:ascii="Times New Roman" w:eastAsia="Times New Roman" w:hAnsi="Times New Roman" w:cs="Times New Roman"/>
-                <w:sz w:val="24"/>
-                <w:szCs w:val="24"/>
-              </w:rPr>
-              <w:t>-</w:t>
-            </w:r>
-            <w:r>
-              <w:rPr>
-                <w:rFonts w:ascii="Times New Roman" w:eastAsia="Times New Roman" w:hAnsi="Times New Roman" w:cs="Times New Roman"/>
-                <w:sz w:val="24"/>
-                <w:szCs w:val="24"/>
-              </w:rPr>
               <w:t>Booking page which displays schedules and booking form</w:t>
-            </w:r>
-          </w:p>
-          <w:p>
-            <w:pPr>
-              <w:rPr>
-                <w:rFonts w:ascii="Times New Roman" w:eastAsia="Times New Roman" w:hAnsi="Times New Roman" w:cs="Times New Roman"/>
-                <w:sz w:val="24"/>
-                <w:szCs w:val="24"/>
-              </w:rPr>
-            </w:pPr>
-            <w:r>
-              <w:rPr>
-                <w:rFonts w:ascii="Times New Roman" w:eastAsia="Times New Roman" w:hAnsi="Times New Roman" w:cs="Times New Roman"/>
-                <w:sz w:val="24"/>
-                <w:szCs w:val="24"/>
-              </w:rPr>
-              <w:t xml:space="preserve">- v1.1.0: Feature Able </w:t>
-            </w:r>
-            <w:r>
-              <w:rPr>
-                <w:rFonts w:ascii="Times New Roman" w:eastAsia="Times New Roman" w:hAnsi="Times New Roman" w:cs="Times New Roman"/>
-                <w:sz w:val="24"/>
-                <w:szCs w:val="24"/>
-              </w:rPr>
-              <w:lastRenderedPageBreak/>
-              <w:t>to turn on dark mode</w:t>
-            </w:r>
-          </w:p>
-          <w:p>
-            <w:r>
-              <w:rPr>
-                <w:rFonts w:ascii="Times New Roman" w:eastAsia="Times New Roman" w:hAnsi="Times New Roman" w:cs="Times New Roman"/>
-                <w:sz w:val="24"/>
-                <w:szCs w:val="24"/>
-              </w:rPr>
-              <w:t>- v1.2.0: Feature: Able to link to booking details page</w:t>
             </w:r>
           </w:p>
         </w:tc>
@@ -8282,7 +7692,7 @@
         </w:trPr>
         <w:tc>
           <w:tcPr>
-            <w:tcW w:w="1809" w:type="dxa"/>
+            <w:tcW w:w="1890" w:type="dxa"/>
             <w:tcBorders>
               <w:top w:val="single" w:sz="8" w:space="0" w:color="000000" w:themeColor="text1"/>
               <w:left w:val="single" w:sz="8" w:space="0" w:color="000000" w:themeColor="text1"/>
@@ -8295,51 +7705,19 @@
             </w:tcMar>
           </w:tcPr>
           <w:p>
-            <w:pPr>
+            <w:r>
               <w:rPr>
                 <w:rFonts w:ascii="Times New Roman" w:eastAsia="Times New Roman" w:hAnsi="Times New Roman" w:cs="Times New Roman"/>
                 <w:sz w:val="24"/>
                 <w:szCs w:val="24"/>
               </w:rPr>
-            </w:pPr>
-            <w:r>
-              <w:rPr>
-                <w:rFonts w:ascii="Times New Roman" w:eastAsia="Times New Roman" w:hAnsi="Times New Roman" w:cs="Times New Roman"/>
-                <w:sz w:val="24"/>
-                <w:szCs w:val="24"/>
-              </w:rPr>
-              <w:lastRenderedPageBreak/>
-              <w:t>b</w:t>
-            </w:r>
-            <w:r>
-              <w:rPr>
-                <w:rFonts w:ascii="Times New Roman" w:eastAsia="Times New Roman" w:hAnsi="Times New Roman" w:cs="Times New Roman"/>
-                <w:sz w:val="24"/>
-                <w:szCs w:val="24"/>
-              </w:rPr>
-              <w:t>ook</w:t>
-            </w:r>
-            <w:r>
-              <w:rPr>
-                <w:rFonts w:ascii="Times New Roman" w:eastAsia="Times New Roman" w:hAnsi="Times New Roman" w:cs="Times New Roman"/>
-                <w:sz w:val="24"/>
-                <w:szCs w:val="24"/>
-              </w:rPr>
-              <w:t>ing_details</w:t>
-            </w:r>
-            <w:r>
-              <w:rPr>
-                <w:rFonts w:ascii="Times New Roman" w:eastAsia="Times New Roman" w:hAnsi="Times New Roman" w:cs="Times New Roman"/>
-                <w:sz w:val="24"/>
-                <w:szCs w:val="24"/>
-              </w:rPr>
-              <w:t>.php</w:t>
-            </w:r>
-          </w:p>
-        </w:tc>
-        <w:tc>
-          <w:tcPr>
-            <w:tcW w:w="1479" w:type="dxa"/>
+              <w:t>home.php</w:t>
+            </w:r>
+          </w:p>
+        </w:tc>
+        <w:tc>
+          <w:tcPr>
+            <w:tcW w:w="1398" w:type="dxa"/>
             <w:tcBorders>
               <w:top w:val="single" w:sz="8" w:space="0" w:color="000000" w:themeColor="text1"/>
               <w:left w:val="single" w:sz="8" w:space="0" w:color="000000" w:themeColor="text1"/>
@@ -8352,26 +7730,28 @@
             </w:tcMar>
           </w:tcPr>
           <w:p>
-            <w:pPr>
+            <w:r>
               <w:rPr>
                 <w:rFonts w:ascii="Times New Roman" w:eastAsia="Times New Roman" w:hAnsi="Times New Roman" w:cs="Times New Roman"/>
                 <w:sz w:val="24"/>
                 <w:szCs w:val="24"/>
               </w:rPr>
-            </w:pPr>
+              <w:t xml:space="preserve">Source </w:t>
+            </w:r>
             <w:r>
               <w:rPr>
                 <w:rFonts w:ascii="Times New Roman" w:eastAsia="Times New Roman" w:hAnsi="Times New Roman" w:cs="Times New Roman"/>
                 <w:sz w:val="24"/>
                 <w:szCs w:val="24"/>
               </w:rPr>
-              <w:t>Source Code File</w:t>
-            </w:r>
-          </w:p>
-        </w:tc>
-        <w:tc>
-          <w:tcPr>
-            <w:tcW w:w="1215" w:type="dxa"/>
+              <w:lastRenderedPageBreak/>
+              <w:t>Code File</w:t>
+            </w:r>
+          </w:p>
+        </w:tc>
+        <w:tc>
+          <w:tcPr>
+            <w:tcW w:w="2437" w:type="dxa"/>
             <w:tcBorders>
               <w:top w:val="single" w:sz="8" w:space="0" w:color="000000" w:themeColor="text1"/>
               <w:left w:val="single" w:sz="8" w:space="0" w:color="000000" w:themeColor="text1"/>
@@ -8384,66 +7764,20 @@
             </w:tcMar>
           </w:tcPr>
           <w:p>
-            <w:pPr>
+            <w:r>
               <w:rPr>
                 <w:rFonts w:ascii="Times New Roman" w:eastAsia="Times New Roman" w:hAnsi="Times New Roman" w:cs="Times New Roman"/>
                 <w:sz w:val="24"/>
                 <w:szCs w:val="24"/>
               </w:rPr>
-            </w:pPr>
-            <w:r>
-              <w:rPr>
-                <w:rFonts w:ascii="Times New Roman" w:eastAsia="Times New Roman" w:hAnsi="Times New Roman" w:cs="Times New Roman"/>
-                <w:sz w:val="24"/>
-                <w:szCs w:val="24"/>
-              </w:rPr>
-              <w:t>/src/pages/</w:t>
-            </w:r>
-            <w:r>
-              <w:rPr>
-                <w:rFonts w:ascii="Times New Roman" w:eastAsia="Times New Roman" w:hAnsi="Times New Roman" w:cs="Times New Roman"/>
-                <w:sz w:val="24"/>
-                <w:szCs w:val="24"/>
-              </w:rPr>
-              <w:t xml:space="preserve"> </w:t>
-            </w:r>
-            <w:r>
-              <w:rPr>
-                <w:rFonts w:ascii="Times New Roman" w:eastAsia="Times New Roman" w:hAnsi="Times New Roman" w:cs="Times New Roman"/>
-                <w:sz w:val="24"/>
-                <w:szCs w:val="24"/>
-              </w:rPr>
-              <w:t>b</w:t>
-            </w:r>
-            <w:r>
-              <w:rPr>
-                <w:rFonts w:ascii="Times New Roman" w:eastAsia="Times New Roman" w:hAnsi="Times New Roman" w:cs="Times New Roman"/>
-                <w:sz w:val="24"/>
-                <w:szCs w:val="24"/>
-              </w:rPr>
-              <w:t>ook</w:t>
-            </w:r>
-            <w:r>
-              <w:rPr>
-                <w:rFonts w:ascii="Times New Roman" w:eastAsia="Times New Roman" w:hAnsi="Times New Roman" w:cs="Times New Roman"/>
-                <w:sz w:val="24"/>
-                <w:szCs w:val="24"/>
-              </w:rPr>
-              <w:t>ing_details</w:t>
-            </w:r>
-            <w:r>
-              <w:rPr>
-                <w:rFonts w:ascii="Times New Roman" w:eastAsia="Times New Roman" w:hAnsi="Times New Roman" w:cs="Times New Roman"/>
-                <w:sz w:val="24"/>
-                <w:szCs w:val="24"/>
-              </w:rPr>
-              <w:t>.php</w:t>
-            </w:r>
-          </w:p>
-        </w:tc>
-        <w:tc>
-          <w:tcPr>
-            <w:tcW w:w="1134" w:type="dxa"/>
+              <w:lastRenderedPageBreak/>
+              <w:t>/src/pages/home.php</w:t>
+            </w:r>
+          </w:p>
+        </w:tc>
+        <w:tc>
+          <w:tcPr>
+            <w:tcW w:w="1329" w:type="dxa"/>
             <w:tcBorders>
               <w:top w:val="single" w:sz="8" w:space="0" w:color="000000" w:themeColor="text1"/>
               <w:left w:val="single" w:sz="8" w:space="0" w:color="000000" w:themeColor="text1"/>
@@ -8456,54 +7790,19 @@
             </w:tcMar>
           </w:tcPr>
           <w:p>
-            <w:pPr>
+            <w:r>
               <w:rPr>
                 <w:rFonts w:ascii="Times New Roman" w:eastAsia="Times New Roman" w:hAnsi="Times New Roman" w:cs="Times New Roman"/>
                 <w:sz w:val="24"/>
                 <w:szCs w:val="24"/>
               </w:rPr>
-            </w:pPr>
-            <w:r>
-              <w:rPr>
-                <w:rFonts w:ascii="Times New Roman" w:eastAsia="Times New Roman" w:hAnsi="Times New Roman" w:cs="Times New Roman"/>
-                <w:sz w:val="24"/>
-                <w:szCs w:val="24"/>
-              </w:rPr>
-              <w:t>-</w:t>
-            </w:r>
-          </w:p>
-        </w:tc>
-        <w:tc>
-          <w:tcPr>
-            <w:tcW w:w="1134" w:type="dxa"/>
-            <w:tcBorders>
-              <w:top w:val="single" w:sz="8" w:space="0" w:color="000000" w:themeColor="text1"/>
-              <w:left w:val="single" w:sz="8" w:space="0" w:color="000000" w:themeColor="text1"/>
-              <w:bottom w:val="single" w:sz="8" w:space="0" w:color="000000" w:themeColor="text1"/>
-              <w:right w:val="single" w:sz="8" w:space="0" w:color="000000" w:themeColor="text1"/>
-            </w:tcBorders>
-          </w:tcPr>
-          <w:p>
-            <w:pPr>
-              <w:rPr>
-                <w:rFonts w:ascii="Times New Roman" w:eastAsia="Times New Roman" w:hAnsi="Times New Roman" w:cs="Times New Roman"/>
-                <w:sz w:val="24"/>
-                <w:szCs w:val="24"/>
-              </w:rPr>
-            </w:pPr>
-            <w:r>
-              <w:rPr>
-                <w:rFonts w:ascii="Times New Roman" w:eastAsia="Times New Roman" w:hAnsi="Times New Roman" w:cs="Times New Roman"/>
-                <w:sz w:val="24"/>
-                <w:szCs w:val="24"/>
-              </w:rPr>
-              <w:t>1.2.0</w:t>
-            </w:r>
-          </w:p>
-        </w:tc>
-        <w:tc>
-          <w:tcPr>
-            <w:tcW w:w="2409" w:type="dxa"/>
+              <w:t>1.0.0</w:t>
+            </w:r>
+          </w:p>
+        </w:tc>
+        <w:tc>
+          <w:tcPr>
+            <w:tcW w:w="1961" w:type="dxa"/>
             <w:tcBorders>
               <w:top w:val="single" w:sz="8" w:space="0" w:color="000000" w:themeColor="text1"/>
               <w:left w:val="single" w:sz="8" w:space="0" w:color="000000" w:themeColor="text1"/>
@@ -8516,20 +7815,22 @@
             </w:tcMar>
           </w:tcPr>
           <w:p>
-            <w:pPr>
+            <w:r>
               <w:rPr>
                 <w:rFonts w:ascii="Times New Roman" w:eastAsia="Times New Roman" w:hAnsi="Times New Roman" w:cs="Times New Roman"/>
                 <w:sz w:val="24"/>
                 <w:szCs w:val="24"/>
               </w:rPr>
-            </w:pPr>
+              <w:t xml:space="preserve">AH Artistry user </w:t>
+            </w:r>
             <w:r>
               <w:rPr>
                 <w:rFonts w:ascii="Times New Roman" w:eastAsia="Times New Roman" w:hAnsi="Times New Roman" w:cs="Times New Roman"/>
                 <w:sz w:val="24"/>
                 <w:szCs w:val="24"/>
               </w:rPr>
-              <w:t>AH Artistry admin be able to view detailed booking information and accept or reject appointments through the website</w:t>
+              <w:lastRenderedPageBreak/>
+              <w:t>homepage</w:t>
             </w:r>
           </w:p>
         </w:tc>
@@ -8540,7 +7841,7 @@
         </w:trPr>
         <w:tc>
           <w:tcPr>
-            <w:tcW w:w="1809" w:type="dxa"/>
+            <w:tcW w:w="1890" w:type="dxa"/>
             <w:tcBorders>
               <w:top w:val="single" w:sz="8" w:space="0" w:color="000000" w:themeColor="text1"/>
               <w:left w:val="single" w:sz="8" w:space="0" w:color="000000" w:themeColor="text1"/>
@@ -8559,13 +7860,14 @@
                 <w:sz w:val="24"/>
                 <w:szCs w:val="24"/>
               </w:rPr>
-              <w:t>home.php</w:t>
-            </w:r>
-          </w:p>
-        </w:tc>
-        <w:tc>
-          <w:tcPr>
-            <w:tcW w:w="1479" w:type="dxa"/>
+              <w:lastRenderedPageBreak/>
+              <w:t>login.php</w:t>
+            </w:r>
+          </w:p>
+        </w:tc>
+        <w:tc>
+          <w:tcPr>
+            <w:tcW w:w="1398" w:type="dxa"/>
             <w:tcBorders>
               <w:top w:val="single" w:sz="8" w:space="0" w:color="000000" w:themeColor="text1"/>
               <w:left w:val="single" w:sz="8" w:space="0" w:color="000000" w:themeColor="text1"/>
@@ -8590,7 +7892,7 @@
         </w:tc>
         <w:tc>
           <w:tcPr>
-            <w:tcW w:w="1215" w:type="dxa"/>
+            <w:tcW w:w="2437" w:type="dxa"/>
             <w:tcBorders>
               <w:top w:val="single" w:sz="8" w:space="0" w:color="000000" w:themeColor="text1"/>
               <w:left w:val="single" w:sz="8" w:space="0" w:color="000000" w:themeColor="text1"/>
@@ -8609,13 +7911,13 @@
                 <w:sz w:val="24"/>
                 <w:szCs w:val="24"/>
               </w:rPr>
-              <w:t>/src/pages/home.php</w:t>
-            </w:r>
-          </w:p>
-        </w:tc>
-        <w:tc>
-          <w:tcPr>
-            <w:tcW w:w="1134" w:type="dxa"/>
+              <w:t>/src/pages/login.php</w:t>
+            </w:r>
+          </w:p>
+        </w:tc>
+        <w:tc>
+          <w:tcPr>
+            <w:tcW w:w="1329" w:type="dxa"/>
             <w:tcBorders>
               <w:top w:val="single" w:sz="8" w:space="0" w:color="000000" w:themeColor="text1"/>
               <w:left w:val="single" w:sz="8" w:space="0" w:color="000000" w:themeColor="text1"/>
@@ -8640,43 +7942,7 @@
         </w:tc>
         <w:tc>
           <w:tcPr>
-            <w:tcW w:w="1134" w:type="dxa"/>
-            <w:tcBorders>
-              <w:top w:val="single" w:sz="8" w:space="0" w:color="000000" w:themeColor="text1"/>
-              <w:left w:val="single" w:sz="8" w:space="0" w:color="000000" w:themeColor="text1"/>
-              <w:bottom w:val="single" w:sz="8" w:space="0" w:color="000000" w:themeColor="text1"/>
-              <w:right w:val="single" w:sz="8" w:space="0" w:color="000000" w:themeColor="text1"/>
-            </w:tcBorders>
-          </w:tcPr>
-          <w:p>
-            <w:pPr>
-              <w:rPr>
-                <w:rFonts w:ascii="Times New Roman" w:eastAsia="Times New Roman" w:hAnsi="Times New Roman" w:cs="Times New Roman"/>
-                <w:sz w:val="24"/>
-                <w:szCs w:val="24"/>
-              </w:rPr>
-            </w:pPr>
-            <w:r>
-              <w:rPr>
-                <w:rFonts w:ascii="Times New Roman" w:eastAsia="Times New Roman" w:hAnsi="Times New Roman" w:cs="Times New Roman"/>
-                <w:sz w:val="24"/>
-                <w:szCs w:val="24"/>
-              </w:rPr>
-              <w:t>1.</w:t>
-            </w:r>
-            <w:r>
-              <w:rPr>
-                <w:rFonts w:ascii="Times New Roman" w:eastAsia="Times New Roman" w:hAnsi="Times New Roman" w:cs="Times New Roman"/>
-                <w:sz w:val="24"/>
-                <w:szCs w:val="24"/>
-              </w:rPr>
-              <w:t>1.0</w:t>
-            </w:r>
-          </w:p>
-        </w:tc>
-        <w:tc>
-          <w:tcPr>
-            <w:tcW w:w="2409" w:type="dxa"/>
+            <w:tcW w:w="1961" w:type="dxa"/>
             <w:tcBorders>
               <w:top w:val="single" w:sz="8" w:space="0" w:color="000000" w:themeColor="text1"/>
               <w:left w:val="single" w:sz="8" w:space="0" w:color="000000" w:themeColor="text1"/>
@@ -8689,38 +7955,13 @@
             </w:tcMar>
           </w:tcPr>
           <w:p>
-            <w:pPr>
+            <w:r>
               <w:rPr>
                 <w:rFonts w:ascii="Times New Roman" w:eastAsia="Times New Roman" w:hAnsi="Times New Roman" w:cs="Times New Roman"/>
                 <w:sz w:val="24"/>
                 <w:szCs w:val="24"/>
               </w:rPr>
-            </w:pPr>
-            <w:r>
-              <w:rPr>
-                <w:rFonts w:ascii="Times New Roman" w:eastAsia="Times New Roman" w:hAnsi="Times New Roman" w:cs="Times New Roman"/>
-                <w:sz w:val="24"/>
-                <w:szCs w:val="24"/>
-              </w:rPr>
-              <w:t>-</w:t>
-            </w:r>
-            <w:r>
-              <w:rPr>
-                <w:rFonts w:ascii="Times New Roman" w:eastAsia="Times New Roman" w:hAnsi="Times New Roman" w:cs="Times New Roman"/>
-                <w:sz w:val="24"/>
-                <w:szCs w:val="24"/>
-              </w:rPr>
-              <w:t>AH Artistry user homepage</w:t>
-            </w:r>
-          </w:p>
-          <w:p>
-            <w:r>
-              <w:rPr>
-                <w:rFonts w:ascii="Times New Roman" w:eastAsia="Times New Roman" w:hAnsi="Times New Roman" w:cs="Times New Roman"/>
-                <w:sz w:val="24"/>
-                <w:szCs w:val="24"/>
-              </w:rPr>
-              <w:t>- v1.1.0: Feature Able to turn on dark mode</w:t>
+              <w:t>AH Artistry login page for admin (make-up artist).</w:t>
             </w:r>
           </w:p>
         </w:tc>
@@ -8731,7 +7972,7 @@
         </w:trPr>
         <w:tc>
           <w:tcPr>
-            <w:tcW w:w="1809" w:type="dxa"/>
+            <w:tcW w:w="1890" w:type="dxa"/>
             <w:tcBorders>
               <w:top w:val="single" w:sz="8" w:space="0" w:color="000000" w:themeColor="text1"/>
               <w:left w:val="single" w:sz="8" w:space="0" w:color="000000" w:themeColor="text1"/>
@@ -8750,13 +7991,13 @@
                 <w:sz w:val="24"/>
                 <w:szCs w:val="24"/>
               </w:rPr>
-              <w:t>login.php</w:t>
-            </w:r>
-          </w:p>
-        </w:tc>
-        <w:tc>
-          <w:tcPr>
-            <w:tcW w:w="1479" w:type="dxa"/>
+              <w:t>posts.php</w:t>
+            </w:r>
+          </w:p>
+        </w:tc>
+        <w:tc>
+          <w:tcPr>
+            <w:tcW w:w="1398" w:type="dxa"/>
             <w:tcBorders>
               <w:top w:val="single" w:sz="8" w:space="0" w:color="000000" w:themeColor="text1"/>
               <w:left w:val="single" w:sz="8" w:space="0" w:color="000000" w:themeColor="text1"/>
@@ -8781,7 +8022,7 @@
         </w:tc>
         <w:tc>
           <w:tcPr>
-            <w:tcW w:w="1215" w:type="dxa"/>
+            <w:tcW w:w="2437" w:type="dxa"/>
             <w:tcBorders>
               <w:top w:val="single" w:sz="8" w:space="0" w:color="000000" w:themeColor="text1"/>
               <w:left w:val="single" w:sz="8" w:space="0" w:color="000000" w:themeColor="text1"/>
@@ -8800,13 +8041,13 @@
                 <w:sz w:val="24"/>
                 <w:szCs w:val="24"/>
               </w:rPr>
-              <w:t>/src/pages/login.php</w:t>
-            </w:r>
-          </w:p>
-        </w:tc>
-        <w:tc>
-          <w:tcPr>
-            <w:tcW w:w="1134" w:type="dxa"/>
+              <w:t>/src/pages/posts.php</w:t>
+            </w:r>
+          </w:p>
+        </w:tc>
+        <w:tc>
+          <w:tcPr>
+            <w:tcW w:w="1329" w:type="dxa"/>
             <w:tcBorders>
               <w:top w:val="single" w:sz="8" w:space="0" w:color="000000" w:themeColor="text1"/>
               <w:left w:val="single" w:sz="8" w:space="0" w:color="000000" w:themeColor="text1"/>
@@ -8831,43 +8072,7 @@
         </w:tc>
         <w:tc>
           <w:tcPr>
-            <w:tcW w:w="1134" w:type="dxa"/>
-            <w:tcBorders>
-              <w:top w:val="single" w:sz="8" w:space="0" w:color="000000" w:themeColor="text1"/>
-              <w:left w:val="single" w:sz="8" w:space="0" w:color="000000" w:themeColor="text1"/>
-              <w:bottom w:val="single" w:sz="8" w:space="0" w:color="000000" w:themeColor="text1"/>
-              <w:right w:val="single" w:sz="8" w:space="0" w:color="000000" w:themeColor="text1"/>
-            </w:tcBorders>
-          </w:tcPr>
-          <w:p>
-            <w:pPr>
-              <w:rPr>
-                <w:rFonts w:ascii="Times New Roman" w:eastAsia="Times New Roman" w:hAnsi="Times New Roman" w:cs="Times New Roman"/>
-                <w:sz w:val="24"/>
-                <w:szCs w:val="24"/>
-              </w:rPr>
-            </w:pPr>
-            <w:r>
-              <w:rPr>
-                <w:rFonts w:ascii="Times New Roman" w:eastAsia="Times New Roman" w:hAnsi="Times New Roman" w:cs="Times New Roman"/>
-                <w:sz w:val="24"/>
-                <w:szCs w:val="24"/>
-              </w:rPr>
-              <w:t>1.</w:t>
-            </w:r>
-            <w:r>
-              <w:rPr>
-                <w:rFonts w:ascii="Times New Roman" w:eastAsia="Times New Roman" w:hAnsi="Times New Roman" w:cs="Times New Roman"/>
-                <w:sz w:val="24"/>
-                <w:szCs w:val="24"/>
-              </w:rPr>
-              <w:t>1.0</w:t>
-            </w:r>
-          </w:p>
-        </w:tc>
-        <w:tc>
-          <w:tcPr>
-            <w:tcW w:w="2409" w:type="dxa"/>
+            <w:tcW w:w="1961" w:type="dxa"/>
             <w:tcBorders>
               <w:top w:val="single" w:sz="8" w:space="0" w:color="000000" w:themeColor="text1"/>
               <w:left w:val="single" w:sz="8" w:space="0" w:color="000000" w:themeColor="text1"/>
@@ -8880,38 +8085,23 @@
             </w:tcMar>
           </w:tcPr>
           <w:p>
-            <w:pPr>
+            <w:r>
               <w:rPr>
                 <w:rFonts w:ascii="Times New Roman" w:eastAsia="Times New Roman" w:hAnsi="Times New Roman" w:cs="Times New Roman"/>
                 <w:sz w:val="24"/>
                 <w:szCs w:val="24"/>
               </w:rPr>
-            </w:pPr>
+              <w:t>- Posts page which manages the posts-related actions functionality.</w:t>
+            </w:r>
+          </w:p>
+          <w:p>
             <w:r>
               <w:rPr>
                 <w:rFonts w:ascii="Times New Roman" w:eastAsia="Times New Roman" w:hAnsi="Times New Roman" w:cs="Times New Roman"/>
                 <w:sz w:val="24"/>
                 <w:szCs w:val="24"/>
               </w:rPr>
-              <w:t xml:space="preserve">- </w:t>
-            </w:r>
-            <w:r>
-              <w:rPr>
-                <w:rFonts w:ascii="Times New Roman" w:eastAsia="Times New Roman" w:hAnsi="Times New Roman" w:cs="Times New Roman"/>
-                <w:sz w:val="24"/>
-                <w:szCs w:val="24"/>
-              </w:rPr>
-              <w:t>AH Artistry login page for admin (make-up artist).</w:t>
-            </w:r>
-          </w:p>
-          <w:p>
-            <w:r>
-              <w:rPr>
-                <w:rFonts w:ascii="Times New Roman" w:eastAsia="Times New Roman" w:hAnsi="Times New Roman" w:cs="Times New Roman"/>
-                <w:sz w:val="24"/>
-                <w:szCs w:val="24"/>
-              </w:rPr>
-              <w:t>- v1.1.0: Feature Able to turn on dark mode</w:t>
+              <w:t>- Accessible by admin (make-up artist) only.</w:t>
             </w:r>
           </w:p>
         </w:tc>
@@ -8922,7 +8112,7 @@
         </w:trPr>
         <w:tc>
           <w:tcPr>
-            <w:tcW w:w="1809" w:type="dxa"/>
+            <w:tcW w:w="1890" w:type="dxa"/>
             <w:tcBorders>
               <w:top w:val="single" w:sz="8" w:space="0" w:color="000000" w:themeColor="text1"/>
               <w:left w:val="single" w:sz="8" w:space="0" w:color="000000" w:themeColor="text1"/>
@@ -8941,13 +8131,13 @@
                 <w:sz w:val="24"/>
                 <w:szCs w:val="24"/>
               </w:rPr>
-              <w:t>posts.php</w:t>
-            </w:r>
-          </w:p>
-        </w:tc>
-        <w:tc>
-          <w:tcPr>
-            <w:tcW w:w="1479" w:type="dxa"/>
+              <w:t>profile.php</w:t>
+            </w:r>
+          </w:p>
+        </w:tc>
+        <w:tc>
+          <w:tcPr>
+            <w:tcW w:w="1398" w:type="dxa"/>
             <w:tcBorders>
               <w:top w:val="single" w:sz="8" w:space="0" w:color="000000" w:themeColor="text1"/>
               <w:left w:val="single" w:sz="8" w:space="0" w:color="000000" w:themeColor="text1"/>
@@ -8972,7 +8162,7 @@
         </w:tc>
         <w:tc>
           <w:tcPr>
-            <w:tcW w:w="1215" w:type="dxa"/>
+            <w:tcW w:w="2437" w:type="dxa"/>
             <w:tcBorders>
               <w:top w:val="single" w:sz="8" w:space="0" w:color="000000" w:themeColor="text1"/>
               <w:left w:val="single" w:sz="8" w:space="0" w:color="000000" w:themeColor="text1"/>
@@ -8991,13 +8181,13 @@
                 <w:sz w:val="24"/>
                 <w:szCs w:val="24"/>
               </w:rPr>
-              <w:t>/src/pages/posts.php</w:t>
-            </w:r>
-          </w:p>
-        </w:tc>
-        <w:tc>
-          <w:tcPr>
-            <w:tcW w:w="1134" w:type="dxa"/>
+              <w:t>/src/pages/profile.php</w:t>
+            </w:r>
+          </w:p>
+        </w:tc>
+        <w:tc>
+          <w:tcPr>
+            <w:tcW w:w="1329" w:type="dxa"/>
             <w:tcBorders>
               <w:top w:val="single" w:sz="8" w:space="0" w:color="000000" w:themeColor="text1"/>
               <w:left w:val="single" w:sz="8" w:space="0" w:color="000000" w:themeColor="text1"/>
@@ -9022,43 +8212,7 @@
         </w:tc>
         <w:tc>
           <w:tcPr>
-            <w:tcW w:w="1134" w:type="dxa"/>
-            <w:tcBorders>
-              <w:top w:val="single" w:sz="8" w:space="0" w:color="000000" w:themeColor="text1"/>
-              <w:left w:val="single" w:sz="8" w:space="0" w:color="000000" w:themeColor="text1"/>
-              <w:bottom w:val="single" w:sz="8" w:space="0" w:color="000000" w:themeColor="text1"/>
-              <w:right w:val="single" w:sz="8" w:space="0" w:color="000000" w:themeColor="text1"/>
-            </w:tcBorders>
-          </w:tcPr>
-          <w:p>
-            <w:pPr>
-              <w:rPr>
-                <w:rFonts w:ascii="Times New Roman" w:eastAsia="Times New Roman" w:hAnsi="Times New Roman" w:cs="Times New Roman"/>
-                <w:sz w:val="24"/>
-                <w:szCs w:val="24"/>
-              </w:rPr>
-            </w:pPr>
-            <w:r>
-              <w:rPr>
-                <w:rFonts w:ascii="Times New Roman" w:eastAsia="Times New Roman" w:hAnsi="Times New Roman" w:cs="Times New Roman"/>
-                <w:sz w:val="24"/>
-                <w:szCs w:val="24"/>
-              </w:rPr>
-              <w:t>1.</w:t>
-            </w:r>
-            <w:r>
-              <w:rPr>
-                <w:rFonts w:ascii="Times New Roman" w:eastAsia="Times New Roman" w:hAnsi="Times New Roman" w:cs="Times New Roman"/>
-                <w:sz w:val="24"/>
-                <w:szCs w:val="24"/>
-              </w:rPr>
-              <w:t>2.0</w:t>
-            </w:r>
-          </w:p>
-        </w:tc>
-        <w:tc>
-          <w:tcPr>
-            <w:tcW w:w="2409" w:type="dxa"/>
+            <w:tcW w:w="1961" w:type="dxa"/>
             <w:tcBorders>
               <w:top w:val="single" w:sz="8" w:space="0" w:color="000000" w:themeColor="text1"/>
               <w:left w:val="single" w:sz="8" w:space="0" w:color="000000" w:themeColor="text1"/>
@@ -9077,51 +8231,17 @@
                 <w:sz w:val="24"/>
                 <w:szCs w:val="24"/>
               </w:rPr>
-              <w:t>- Posts page which manages the posts-related actions functionality.</w:t>
-            </w:r>
-          </w:p>
-          <w:p>
-            <w:pPr>
+              <w:t>- Make-up artist profile page.</w:t>
+            </w:r>
+          </w:p>
+          <w:p>
+            <w:r>
               <w:rPr>
                 <w:rFonts w:ascii="Times New Roman" w:eastAsia="Times New Roman" w:hAnsi="Times New Roman" w:cs="Times New Roman"/>
                 <w:sz w:val="24"/>
                 <w:szCs w:val="24"/>
               </w:rPr>
-            </w:pPr>
-            <w:r>
-              <w:rPr>
-                <w:rFonts w:ascii="Times New Roman" w:eastAsia="Times New Roman" w:hAnsi="Times New Roman" w:cs="Times New Roman"/>
-                <w:sz w:val="24"/>
-                <w:szCs w:val="24"/>
-              </w:rPr>
-              <w:t>- Accessible by admin (make-up artist) only.</w:t>
-            </w:r>
-          </w:p>
-          <w:p>
-            <w:pPr>
-              <w:rPr>
-                <w:rFonts w:ascii="Times New Roman" w:eastAsia="Times New Roman" w:hAnsi="Times New Roman" w:cs="Times New Roman"/>
-                <w:sz w:val="24"/>
-                <w:szCs w:val="24"/>
-              </w:rPr>
-            </w:pPr>
-            <w:r>
-              <w:rPr>
-                <w:rFonts w:ascii="Times New Roman" w:eastAsia="Times New Roman" w:hAnsi="Times New Roman" w:cs="Times New Roman"/>
-                <w:sz w:val="24"/>
-                <w:szCs w:val="24"/>
-              </w:rPr>
-              <w:t>- v1.1.0: Feature Able to turn on dark mode</w:t>
-            </w:r>
-          </w:p>
-          <w:p>
-            <w:r>
-              <w:rPr>
-                <w:rFonts w:ascii="Times New Roman" w:eastAsia="Times New Roman" w:hAnsi="Times New Roman" w:cs="Times New Roman"/>
-                <w:sz w:val="24"/>
-                <w:szCs w:val="24"/>
-              </w:rPr>
-              <w:t>- v1.2.0: Feature: Able to link to booking details page</w:t>
+              <w:t>- Accessible by admin only.</w:t>
             </w:r>
           </w:p>
         </w:tc>
@@ -9132,7 +8252,7 @@
         </w:trPr>
         <w:tc>
           <w:tcPr>
-            <w:tcW w:w="1809" w:type="dxa"/>
+            <w:tcW w:w="1890" w:type="dxa"/>
             <w:tcBorders>
               <w:top w:val="single" w:sz="8" w:space="0" w:color="000000" w:themeColor="text1"/>
               <w:left w:val="single" w:sz="8" w:space="0" w:color="000000" w:themeColor="text1"/>
@@ -9151,13 +8271,13 @@
                 <w:sz w:val="24"/>
                 <w:szCs w:val="24"/>
               </w:rPr>
-              <w:t>profile.php</w:t>
-            </w:r>
-          </w:p>
-        </w:tc>
-        <w:tc>
-          <w:tcPr>
-            <w:tcW w:w="1479" w:type="dxa"/>
+              <w:t>css/</w:t>
+            </w:r>
+          </w:p>
+        </w:tc>
+        <w:tc>
+          <w:tcPr>
+            <w:tcW w:w="1398" w:type="dxa"/>
             <w:tcBorders>
               <w:top w:val="single" w:sz="8" w:space="0" w:color="000000" w:themeColor="text1"/>
               <w:left w:val="single" w:sz="8" w:space="0" w:color="000000" w:themeColor="text1"/>
@@ -9176,13 +8296,13 @@
                 <w:sz w:val="24"/>
                 <w:szCs w:val="24"/>
               </w:rPr>
-              <w:t>Source Code File</w:t>
-            </w:r>
-          </w:p>
-        </w:tc>
-        <w:tc>
-          <w:tcPr>
-            <w:tcW w:w="1215" w:type="dxa"/>
+              <w:t>Directory</w:t>
+            </w:r>
+          </w:p>
+        </w:tc>
+        <w:tc>
+          <w:tcPr>
+            <w:tcW w:w="2437" w:type="dxa"/>
             <w:tcBorders>
               <w:top w:val="single" w:sz="8" w:space="0" w:color="000000" w:themeColor="text1"/>
               <w:left w:val="single" w:sz="8" w:space="0" w:color="000000" w:themeColor="text1"/>
@@ -9201,13 +8321,13 @@
                 <w:sz w:val="24"/>
                 <w:szCs w:val="24"/>
               </w:rPr>
-              <w:t>/src/pages/profile.php</w:t>
-            </w:r>
-          </w:p>
-        </w:tc>
-        <w:tc>
-          <w:tcPr>
-            <w:tcW w:w="1134" w:type="dxa"/>
+              <w:t>/src/css/</w:t>
+            </w:r>
+          </w:p>
+        </w:tc>
+        <w:tc>
+          <w:tcPr>
+            <w:tcW w:w="1329" w:type="dxa"/>
             <w:tcBorders>
               <w:top w:val="single" w:sz="8" w:space="0" w:color="000000" w:themeColor="text1"/>
               <w:left w:val="single" w:sz="8" w:space="0" w:color="000000" w:themeColor="text1"/>
@@ -9232,43 +8352,7 @@
         </w:tc>
         <w:tc>
           <w:tcPr>
-            <w:tcW w:w="1134" w:type="dxa"/>
-            <w:tcBorders>
-              <w:top w:val="single" w:sz="8" w:space="0" w:color="000000" w:themeColor="text1"/>
-              <w:left w:val="single" w:sz="8" w:space="0" w:color="000000" w:themeColor="text1"/>
-              <w:bottom w:val="single" w:sz="8" w:space="0" w:color="000000" w:themeColor="text1"/>
-              <w:right w:val="single" w:sz="8" w:space="0" w:color="000000" w:themeColor="text1"/>
-            </w:tcBorders>
-          </w:tcPr>
-          <w:p>
-            <w:pPr>
-              <w:rPr>
-                <w:rFonts w:ascii="Times New Roman" w:eastAsia="Times New Roman" w:hAnsi="Times New Roman" w:cs="Times New Roman"/>
-                <w:sz w:val="24"/>
-                <w:szCs w:val="24"/>
-              </w:rPr>
-            </w:pPr>
-            <w:r>
-              <w:rPr>
-                <w:rFonts w:ascii="Times New Roman" w:eastAsia="Times New Roman" w:hAnsi="Times New Roman" w:cs="Times New Roman"/>
-                <w:sz w:val="24"/>
-                <w:szCs w:val="24"/>
-              </w:rPr>
-              <w:t>1.</w:t>
-            </w:r>
-            <w:r>
-              <w:rPr>
-                <w:rFonts w:ascii="Times New Roman" w:eastAsia="Times New Roman" w:hAnsi="Times New Roman" w:cs="Times New Roman"/>
-                <w:sz w:val="24"/>
-                <w:szCs w:val="24"/>
-              </w:rPr>
-              <w:t>2.0</w:t>
-            </w:r>
-          </w:p>
-        </w:tc>
-        <w:tc>
-          <w:tcPr>
-            <w:tcW w:w="2409" w:type="dxa"/>
+            <w:tcW w:w="1961" w:type="dxa"/>
             <w:tcBorders>
               <w:top w:val="single" w:sz="8" w:space="0" w:color="000000" w:themeColor="text1"/>
               <w:left w:val="single" w:sz="8" w:space="0" w:color="000000" w:themeColor="text1"/>
@@ -9287,51 +8371,7 @@
                 <w:sz w:val="24"/>
                 <w:szCs w:val="24"/>
               </w:rPr>
-              <w:t>- Make-up artist profile page.</w:t>
-            </w:r>
-          </w:p>
-          <w:p>
-            <w:pPr>
-              <w:rPr>
-                <w:rFonts w:ascii="Times New Roman" w:eastAsia="Times New Roman" w:hAnsi="Times New Roman" w:cs="Times New Roman"/>
-                <w:sz w:val="24"/>
-                <w:szCs w:val="24"/>
-              </w:rPr>
-            </w:pPr>
-            <w:r>
-              <w:rPr>
-                <w:rFonts w:ascii="Times New Roman" w:eastAsia="Times New Roman" w:hAnsi="Times New Roman" w:cs="Times New Roman"/>
-                <w:sz w:val="24"/>
-                <w:szCs w:val="24"/>
-              </w:rPr>
-              <w:t>- Accessible by admin only.</w:t>
-            </w:r>
-          </w:p>
-          <w:p>
-            <w:pPr>
-              <w:rPr>
-                <w:rFonts w:ascii="Times New Roman" w:eastAsia="Times New Roman" w:hAnsi="Times New Roman" w:cs="Times New Roman"/>
-                <w:sz w:val="24"/>
-                <w:szCs w:val="24"/>
-              </w:rPr>
-            </w:pPr>
-            <w:r>
-              <w:rPr>
-                <w:rFonts w:ascii="Times New Roman" w:eastAsia="Times New Roman" w:hAnsi="Times New Roman" w:cs="Times New Roman"/>
-                <w:sz w:val="24"/>
-                <w:szCs w:val="24"/>
-              </w:rPr>
-              <w:t>- v1.1.0: Feature Able to turn on dark mode</w:t>
-            </w:r>
-          </w:p>
-          <w:p>
-            <w:r>
-              <w:rPr>
-                <w:rFonts w:ascii="Times New Roman" w:eastAsia="Times New Roman" w:hAnsi="Times New Roman" w:cs="Times New Roman"/>
-                <w:sz w:val="24"/>
-                <w:szCs w:val="24"/>
-              </w:rPr>
-              <w:t>- v1.2.0: Feature: Able to link to booking details page</w:t>
+              <w:t>CSS folder containing website stylesheet files</w:t>
             </w:r>
           </w:p>
         </w:tc>
@@ -9342,7 +8382,7 @@
         </w:trPr>
         <w:tc>
           <w:tcPr>
-            <w:tcW w:w="1809" w:type="dxa"/>
+            <w:tcW w:w="1890" w:type="dxa"/>
             <w:tcBorders>
               <w:top w:val="single" w:sz="8" w:space="0" w:color="000000" w:themeColor="text1"/>
               <w:left w:val="single" w:sz="8" w:space="0" w:color="000000" w:themeColor="text1"/>
@@ -9361,13 +8401,13 @@
                 <w:sz w:val="24"/>
                 <w:szCs w:val="24"/>
               </w:rPr>
-              <w:t>css/</w:t>
-            </w:r>
-          </w:p>
-        </w:tc>
-        <w:tc>
-          <w:tcPr>
-            <w:tcW w:w="1479" w:type="dxa"/>
+              <w:t>style.css</w:t>
+            </w:r>
+          </w:p>
+        </w:tc>
+        <w:tc>
+          <w:tcPr>
+            <w:tcW w:w="1398" w:type="dxa"/>
             <w:tcBorders>
               <w:top w:val="single" w:sz="8" w:space="0" w:color="000000" w:themeColor="text1"/>
               <w:left w:val="single" w:sz="8" w:space="0" w:color="000000" w:themeColor="text1"/>
@@ -9386,13 +8426,13 @@
                 <w:sz w:val="24"/>
                 <w:szCs w:val="24"/>
               </w:rPr>
-              <w:t>Directory</w:t>
-            </w:r>
-          </w:p>
-        </w:tc>
-        <w:tc>
-          <w:tcPr>
-            <w:tcW w:w="1215" w:type="dxa"/>
+              <w:t>Stylesheet File</w:t>
+            </w:r>
+          </w:p>
+        </w:tc>
+        <w:tc>
+          <w:tcPr>
+            <w:tcW w:w="2437" w:type="dxa"/>
             <w:tcBorders>
               <w:top w:val="single" w:sz="8" w:space="0" w:color="000000" w:themeColor="text1"/>
               <w:left w:val="single" w:sz="8" w:space="0" w:color="000000" w:themeColor="text1"/>
@@ -9411,13 +8451,13 @@
                 <w:sz w:val="24"/>
                 <w:szCs w:val="24"/>
               </w:rPr>
-              <w:t>/src/css/</w:t>
-            </w:r>
-          </w:p>
-        </w:tc>
-        <w:tc>
-          <w:tcPr>
-            <w:tcW w:w="1134" w:type="dxa"/>
+              <w:t>/src/css/style.css</w:t>
+            </w:r>
+          </w:p>
+        </w:tc>
+        <w:tc>
+          <w:tcPr>
+            <w:tcW w:w="1329" w:type="dxa"/>
             <w:tcBorders>
               <w:top w:val="single" w:sz="8" w:space="0" w:color="000000" w:themeColor="text1"/>
               <w:left w:val="single" w:sz="8" w:space="0" w:color="000000" w:themeColor="text1"/>
@@ -9442,35 +8482,7 @@
         </w:tc>
         <w:tc>
           <w:tcPr>
-            <w:tcW w:w="1134" w:type="dxa"/>
-            <w:tcBorders>
-              <w:top w:val="single" w:sz="8" w:space="0" w:color="000000" w:themeColor="text1"/>
-              <w:left w:val="single" w:sz="8" w:space="0" w:color="000000" w:themeColor="text1"/>
-              <w:bottom w:val="single" w:sz="8" w:space="0" w:color="000000" w:themeColor="text1"/>
-              <w:right w:val="single" w:sz="8" w:space="0" w:color="000000" w:themeColor="text1"/>
-            </w:tcBorders>
-          </w:tcPr>
-          <w:p>
-            <w:pPr>
-              <w:rPr>
-                <w:rFonts w:ascii="Times New Roman" w:eastAsia="Times New Roman" w:hAnsi="Times New Roman" w:cs="Times New Roman"/>
-                <w:sz w:val="24"/>
-                <w:szCs w:val="24"/>
-              </w:rPr>
-            </w:pPr>
-            <w:r>
-              <w:rPr>
-                <w:rFonts w:ascii="Times New Roman" w:eastAsia="Times New Roman" w:hAnsi="Times New Roman" w:cs="Times New Roman"/>
-                <w:sz w:val="24"/>
-                <w:szCs w:val="24"/>
-              </w:rPr>
-              <w:t>1.0.0</w:t>
-            </w:r>
-          </w:p>
-        </w:tc>
-        <w:tc>
-          <w:tcPr>
-            <w:tcW w:w="2409" w:type="dxa"/>
+            <w:tcW w:w="1961" w:type="dxa"/>
             <w:tcBorders>
               <w:top w:val="single" w:sz="8" w:space="0" w:color="000000" w:themeColor="text1"/>
               <w:left w:val="single" w:sz="8" w:space="0" w:color="000000" w:themeColor="text1"/>
@@ -9489,7 +8501,7 @@
                 <w:sz w:val="24"/>
                 <w:szCs w:val="24"/>
               </w:rPr>
-              <w:t>CSS folder containing website stylesheet files</w:t>
+              <w:t>Defines the website styles</w:t>
             </w:r>
           </w:p>
         </w:tc>
@@ -9500,7 +8512,7 @@
         </w:trPr>
         <w:tc>
           <w:tcPr>
-            <w:tcW w:w="1809" w:type="dxa"/>
+            <w:tcW w:w="1890" w:type="dxa"/>
             <w:tcBorders>
               <w:top w:val="single" w:sz="8" w:space="0" w:color="000000" w:themeColor="text1"/>
               <w:left w:val="single" w:sz="8" w:space="0" w:color="000000" w:themeColor="text1"/>
@@ -9519,13 +8531,13 @@
                 <w:sz w:val="24"/>
                 <w:szCs w:val="24"/>
               </w:rPr>
-              <w:t>style.css</w:t>
-            </w:r>
-          </w:p>
-        </w:tc>
-        <w:tc>
-          <w:tcPr>
-            <w:tcW w:w="1479" w:type="dxa"/>
+              <w:t>js/</w:t>
+            </w:r>
+          </w:p>
+        </w:tc>
+        <w:tc>
+          <w:tcPr>
+            <w:tcW w:w="1398" w:type="dxa"/>
             <w:tcBorders>
               <w:top w:val="single" w:sz="8" w:space="0" w:color="000000" w:themeColor="text1"/>
               <w:left w:val="single" w:sz="8" w:space="0" w:color="000000" w:themeColor="text1"/>
@@ -9544,13 +8556,13 @@
                 <w:sz w:val="24"/>
                 <w:szCs w:val="24"/>
               </w:rPr>
-              <w:t>Stylesheet File</w:t>
-            </w:r>
-          </w:p>
-        </w:tc>
-        <w:tc>
-          <w:tcPr>
-            <w:tcW w:w="1215" w:type="dxa"/>
+              <w:t>Directory</w:t>
+            </w:r>
+          </w:p>
+        </w:tc>
+        <w:tc>
+          <w:tcPr>
+            <w:tcW w:w="2437" w:type="dxa"/>
             <w:tcBorders>
               <w:top w:val="single" w:sz="8" w:space="0" w:color="000000" w:themeColor="text1"/>
               <w:left w:val="single" w:sz="8" w:space="0" w:color="000000" w:themeColor="text1"/>
@@ -9569,13 +8581,13 @@
                 <w:sz w:val="24"/>
                 <w:szCs w:val="24"/>
               </w:rPr>
-              <w:t>/src/css/style.css</w:t>
-            </w:r>
-          </w:p>
-        </w:tc>
-        <w:tc>
-          <w:tcPr>
-            <w:tcW w:w="1134" w:type="dxa"/>
+              <w:t>/src/js/</w:t>
+            </w:r>
+          </w:p>
+        </w:tc>
+        <w:tc>
+          <w:tcPr>
+            <w:tcW w:w="1329" w:type="dxa"/>
             <w:tcBorders>
               <w:top w:val="single" w:sz="8" w:space="0" w:color="000000" w:themeColor="text1"/>
               <w:left w:val="single" w:sz="8" w:space="0" w:color="000000" w:themeColor="text1"/>
@@ -9600,35 +8612,7 @@
         </w:tc>
         <w:tc>
           <w:tcPr>
-            <w:tcW w:w="1134" w:type="dxa"/>
-            <w:tcBorders>
-              <w:top w:val="single" w:sz="8" w:space="0" w:color="000000" w:themeColor="text1"/>
-              <w:left w:val="single" w:sz="8" w:space="0" w:color="000000" w:themeColor="text1"/>
-              <w:bottom w:val="single" w:sz="8" w:space="0" w:color="000000" w:themeColor="text1"/>
-              <w:right w:val="single" w:sz="8" w:space="0" w:color="000000" w:themeColor="text1"/>
-            </w:tcBorders>
-          </w:tcPr>
-          <w:p>
-            <w:pPr>
-              <w:rPr>
-                <w:rFonts w:ascii="Times New Roman" w:eastAsia="Times New Roman" w:hAnsi="Times New Roman" w:cs="Times New Roman"/>
-                <w:sz w:val="24"/>
-                <w:szCs w:val="24"/>
-              </w:rPr>
-            </w:pPr>
-            <w:r>
-              <w:rPr>
-                <w:rFonts w:ascii="Times New Roman" w:eastAsia="Times New Roman" w:hAnsi="Times New Roman" w:cs="Times New Roman"/>
-                <w:sz w:val="24"/>
-                <w:szCs w:val="24"/>
-              </w:rPr>
-              <w:t>1.0.0</w:t>
-            </w:r>
-          </w:p>
-        </w:tc>
-        <w:tc>
-          <w:tcPr>
-            <w:tcW w:w="2409" w:type="dxa"/>
+            <w:tcW w:w="1961" w:type="dxa"/>
             <w:tcBorders>
               <w:top w:val="single" w:sz="8" w:space="0" w:color="000000" w:themeColor="text1"/>
               <w:left w:val="single" w:sz="8" w:space="0" w:color="000000" w:themeColor="text1"/>
@@ -9647,7 +8631,7 @@
                 <w:sz w:val="24"/>
                 <w:szCs w:val="24"/>
               </w:rPr>
-              <w:t>Defines the website styles</w:t>
+              <w:t>Javascript folder containing javascript files (client-side functionality</w:t>
             </w:r>
           </w:p>
         </w:tc>
@@ -9658,7 +8642,7 @@
         </w:trPr>
         <w:tc>
           <w:tcPr>
-            <w:tcW w:w="1809" w:type="dxa"/>
+            <w:tcW w:w="1890" w:type="dxa"/>
             <w:tcBorders>
               <w:top w:val="single" w:sz="8" w:space="0" w:color="000000" w:themeColor="text1"/>
               <w:left w:val="single" w:sz="8" w:space="0" w:color="000000" w:themeColor="text1"/>
@@ -9671,26 +8655,19 @@
             </w:tcMar>
           </w:tcPr>
           <w:p>
-            <w:pPr>
+            <w:r>
               <w:rPr>
                 <w:rFonts w:ascii="Times New Roman" w:eastAsia="Times New Roman" w:hAnsi="Times New Roman" w:cs="Times New Roman"/>
                 <w:sz w:val="24"/>
                 <w:szCs w:val="24"/>
               </w:rPr>
-            </w:pPr>
-            <w:r>
-              <w:rPr>
-                <w:rFonts w:ascii="Times New Roman" w:eastAsia="Times New Roman" w:hAnsi="Times New Roman" w:cs="Times New Roman"/>
-                <w:sz w:val="24"/>
-                <w:szCs w:val="24"/>
-              </w:rPr>
-              <w:t>darkmode.css</w:t>
-            </w:r>
-          </w:p>
-        </w:tc>
-        <w:tc>
-          <w:tcPr>
-            <w:tcW w:w="1479" w:type="dxa"/>
+              <w:t>main.js</w:t>
+            </w:r>
+          </w:p>
+        </w:tc>
+        <w:tc>
+          <w:tcPr>
+            <w:tcW w:w="1398" w:type="dxa"/>
             <w:tcBorders>
               <w:top w:val="single" w:sz="8" w:space="0" w:color="000000" w:themeColor="text1"/>
               <w:left w:val="single" w:sz="8" w:space="0" w:color="000000" w:themeColor="text1"/>
@@ -9703,26 +8680,19 @@
             </w:tcMar>
           </w:tcPr>
           <w:p>
-            <w:pPr>
+            <w:r>
               <w:rPr>
                 <w:rFonts w:ascii="Times New Roman" w:eastAsia="Times New Roman" w:hAnsi="Times New Roman" w:cs="Times New Roman"/>
                 <w:sz w:val="24"/>
                 <w:szCs w:val="24"/>
               </w:rPr>
-            </w:pPr>
-            <w:r>
-              <w:rPr>
-                <w:rFonts w:ascii="Times New Roman" w:eastAsia="Times New Roman" w:hAnsi="Times New Roman" w:cs="Times New Roman"/>
-                <w:sz w:val="24"/>
-                <w:szCs w:val="24"/>
-              </w:rPr>
-              <w:t>Stylesheet File</w:t>
-            </w:r>
-          </w:p>
-        </w:tc>
-        <w:tc>
-          <w:tcPr>
-            <w:tcW w:w="1215" w:type="dxa"/>
+              <w:t>JavaScript File</w:t>
+            </w:r>
+          </w:p>
+        </w:tc>
+        <w:tc>
+          <w:tcPr>
+            <w:tcW w:w="2437" w:type="dxa"/>
             <w:tcBorders>
               <w:top w:val="single" w:sz="8" w:space="0" w:color="000000" w:themeColor="text1"/>
               <w:left w:val="single" w:sz="8" w:space="0" w:color="000000" w:themeColor="text1"/>
@@ -9735,42 +8705,19 @@
             </w:tcMar>
           </w:tcPr>
           <w:p>
-            <w:pPr>
+            <w:r>
               <w:rPr>
                 <w:rFonts w:ascii="Times New Roman" w:eastAsia="Times New Roman" w:hAnsi="Times New Roman" w:cs="Times New Roman"/>
                 <w:sz w:val="24"/>
                 <w:szCs w:val="24"/>
               </w:rPr>
-            </w:pPr>
-            <w:r>
-              <w:rPr>
-                <w:rFonts w:ascii="Times New Roman" w:eastAsia="Times New Roman" w:hAnsi="Times New Roman" w:cs="Times New Roman"/>
-                <w:sz w:val="24"/>
-                <w:szCs w:val="24"/>
-              </w:rPr>
-              <w:t>/src/css/</w:t>
-            </w:r>
-            <w:r>
-              <w:rPr>
-                <w:rFonts w:ascii="Times New Roman" w:eastAsia="Times New Roman" w:hAnsi="Times New Roman" w:cs="Times New Roman"/>
-                <w:sz w:val="24"/>
-                <w:szCs w:val="24"/>
-              </w:rPr>
-              <w:t>darkmode</w:t>
-            </w:r>
-            <w:r>
-              <w:rPr>
-                <w:rFonts w:ascii="Times New Roman" w:eastAsia="Times New Roman" w:hAnsi="Times New Roman" w:cs="Times New Roman"/>
-                <w:sz w:val="24"/>
-                <w:szCs w:val="24"/>
-              </w:rPr>
-              <w:t>.css</w:t>
-            </w:r>
-          </w:p>
-        </w:tc>
-        <w:tc>
-          <w:tcPr>
-            <w:tcW w:w="1134" w:type="dxa"/>
+              <w:t>/src/js/main.js</w:t>
+            </w:r>
+          </w:p>
+        </w:tc>
+        <w:tc>
+          <w:tcPr>
+            <w:tcW w:w="1329" w:type="dxa"/>
             <w:tcBorders>
               <w:top w:val="single" w:sz="8" w:space="0" w:color="000000" w:themeColor="text1"/>
               <w:left w:val="single" w:sz="8" w:space="0" w:color="000000" w:themeColor="text1"/>
@@ -9783,54 +8730,19 @@
             </w:tcMar>
           </w:tcPr>
           <w:p>
-            <w:pPr>
+            <w:r>
               <w:rPr>
                 <w:rFonts w:ascii="Times New Roman" w:eastAsia="Times New Roman" w:hAnsi="Times New Roman" w:cs="Times New Roman"/>
                 <w:sz w:val="24"/>
                 <w:szCs w:val="24"/>
               </w:rPr>
-            </w:pPr>
-            <w:r>
-              <w:rPr>
-                <w:rFonts w:ascii="Times New Roman" w:eastAsia="Times New Roman" w:hAnsi="Times New Roman" w:cs="Times New Roman"/>
-                <w:sz w:val="24"/>
-                <w:szCs w:val="24"/>
-              </w:rPr>
-              <w:t>-</w:t>
-            </w:r>
-          </w:p>
-        </w:tc>
-        <w:tc>
-          <w:tcPr>
-            <w:tcW w:w="1134" w:type="dxa"/>
-            <w:tcBorders>
-              <w:top w:val="single" w:sz="8" w:space="0" w:color="000000" w:themeColor="text1"/>
-              <w:left w:val="single" w:sz="8" w:space="0" w:color="000000" w:themeColor="text1"/>
-              <w:bottom w:val="single" w:sz="8" w:space="0" w:color="000000" w:themeColor="text1"/>
-              <w:right w:val="single" w:sz="8" w:space="0" w:color="000000" w:themeColor="text1"/>
-            </w:tcBorders>
-          </w:tcPr>
-          <w:p>
-            <w:pPr>
-              <w:rPr>
-                <w:rFonts w:ascii="Times New Roman" w:eastAsia="Times New Roman" w:hAnsi="Times New Roman" w:cs="Times New Roman"/>
-                <w:sz w:val="24"/>
-                <w:szCs w:val="24"/>
-              </w:rPr>
-            </w:pPr>
-            <w:r>
-              <w:rPr>
-                <w:rFonts w:ascii="Times New Roman" w:eastAsia="Times New Roman" w:hAnsi="Times New Roman" w:cs="Times New Roman"/>
-                <w:sz w:val="24"/>
-                <w:szCs w:val="24"/>
-              </w:rPr>
-              <w:t>1.1.0</w:t>
-            </w:r>
-          </w:p>
-        </w:tc>
-        <w:tc>
-          <w:tcPr>
-            <w:tcW w:w="2409" w:type="dxa"/>
+              <w:t>1.0.0</w:t>
+            </w:r>
+          </w:p>
+        </w:tc>
+        <w:tc>
+          <w:tcPr>
+            <w:tcW w:w="1961" w:type="dxa"/>
             <w:tcBorders>
               <w:top w:val="single" w:sz="8" w:space="0" w:color="000000" w:themeColor="text1"/>
               <w:left w:val="single" w:sz="8" w:space="0" w:color="000000" w:themeColor="text1"/>
@@ -9843,28 +8755,13 @@
             </w:tcMar>
           </w:tcPr>
           <w:p>
-            <w:pPr>
+            <w:r>
               <w:rPr>
                 <w:rFonts w:ascii="Times New Roman" w:eastAsia="Times New Roman" w:hAnsi="Times New Roman" w:cs="Times New Roman"/>
                 <w:sz w:val="24"/>
                 <w:szCs w:val="24"/>
               </w:rPr>
-            </w:pPr>
-            <w:r>
-              <w:rPr>
-                <w:rFonts w:ascii="Times New Roman" w:eastAsia="Times New Roman" w:hAnsi="Times New Roman" w:cs="Times New Roman"/>
-                <w:sz w:val="24"/>
-                <w:szCs w:val="24"/>
-              </w:rPr>
-              <w:t>Dark mode styles for</w:t>
-            </w:r>
-            <w:r>
-              <w:rPr>
-                <w:rFonts w:ascii="Times New Roman" w:eastAsia="Times New Roman" w:hAnsi="Times New Roman" w:cs="Times New Roman"/>
-                <w:sz w:val="24"/>
-                <w:szCs w:val="24"/>
-              </w:rPr>
-              <w:t xml:space="preserve"> the website</w:t>
+              <w:t>Main Javascript logic for client-side functionality</w:t>
             </w:r>
           </w:p>
         </w:tc>
@@ -9875,7 +8772,7 @@
         </w:trPr>
         <w:tc>
           <w:tcPr>
-            <w:tcW w:w="1809" w:type="dxa"/>
+            <w:tcW w:w="1890" w:type="dxa"/>
             <w:tcBorders>
               <w:top w:val="single" w:sz="8" w:space="0" w:color="000000" w:themeColor="text1"/>
               <w:left w:val="single" w:sz="8" w:space="0" w:color="000000" w:themeColor="text1"/>
@@ -9894,13 +8791,13 @@
                 <w:sz w:val="24"/>
                 <w:szCs w:val="24"/>
               </w:rPr>
-              <w:t>js/</w:t>
-            </w:r>
-          </w:p>
-        </w:tc>
-        <w:tc>
-          <w:tcPr>
-            <w:tcW w:w="1479" w:type="dxa"/>
+              <w:t>phpmailer/</w:t>
+            </w:r>
+          </w:p>
+        </w:tc>
+        <w:tc>
+          <w:tcPr>
+            <w:tcW w:w="1398" w:type="dxa"/>
             <w:tcBorders>
               <w:top w:val="single" w:sz="8" w:space="0" w:color="000000" w:themeColor="text1"/>
               <w:left w:val="single" w:sz="8" w:space="0" w:color="000000" w:themeColor="text1"/>
@@ -9919,13 +8816,13 @@
                 <w:sz w:val="24"/>
                 <w:szCs w:val="24"/>
               </w:rPr>
-              <w:t>Directory</w:t>
-            </w:r>
-          </w:p>
-        </w:tc>
-        <w:tc>
-          <w:tcPr>
-            <w:tcW w:w="1215" w:type="dxa"/>
+              <w:t>Third-party Library</w:t>
+            </w:r>
+          </w:p>
+        </w:tc>
+        <w:tc>
+          <w:tcPr>
+            <w:tcW w:w="2437" w:type="dxa"/>
             <w:tcBorders>
               <w:top w:val="single" w:sz="8" w:space="0" w:color="000000" w:themeColor="text1"/>
               <w:left w:val="single" w:sz="8" w:space="0" w:color="000000" w:themeColor="text1"/>
@@ -9944,13 +8841,13 @@
                 <w:sz w:val="24"/>
                 <w:szCs w:val="24"/>
               </w:rPr>
-              <w:t>/src/js/</w:t>
-            </w:r>
-          </w:p>
-        </w:tc>
-        <w:tc>
-          <w:tcPr>
-            <w:tcW w:w="1134" w:type="dxa"/>
+              <w:t>/src/phpmailer/</w:t>
+            </w:r>
+          </w:p>
+        </w:tc>
+        <w:tc>
+          <w:tcPr>
+            <w:tcW w:w="1329" w:type="dxa"/>
             <w:tcBorders>
               <w:top w:val="single" w:sz="8" w:space="0" w:color="000000" w:themeColor="text1"/>
               <w:left w:val="single" w:sz="8" w:space="0" w:color="000000" w:themeColor="text1"/>
@@ -9975,35 +8872,7 @@
         </w:tc>
         <w:tc>
           <w:tcPr>
-            <w:tcW w:w="1134" w:type="dxa"/>
-            <w:tcBorders>
-              <w:top w:val="single" w:sz="8" w:space="0" w:color="000000" w:themeColor="text1"/>
-              <w:left w:val="single" w:sz="8" w:space="0" w:color="000000" w:themeColor="text1"/>
-              <w:bottom w:val="single" w:sz="8" w:space="0" w:color="000000" w:themeColor="text1"/>
-              <w:right w:val="single" w:sz="8" w:space="0" w:color="000000" w:themeColor="text1"/>
-            </w:tcBorders>
-          </w:tcPr>
-          <w:p>
-            <w:pPr>
-              <w:rPr>
-                <w:rFonts w:ascii="Times New Roman" w:eastAsia="Times New Roman" w:hAnsi="Times New Roman" w:cs="Times New Roman"/>
-                <w:sz w:val="24"/>
-                <w:szCs w:val="24"/>
-              </w:rPr>
-            </w:pPr>
-            <w:r>
-              <w:rPr>
-                <w:rFonts w:ascii="Times New Roman" w:eastAsia="Times New Roman" w:hAnsi="Times New Roman" w:cs="Times New Roman"/>
-                <w:sz w:val="24"/>
-                <w:szCs w:val="24"/>
-              </w:rPr>
-              <w:t>1.0.0</w:t>
-            </w:r>
-          </w:p>
-        </w:tc>
-        <w:tc>
-          <w:tcPr>
-            <w:tcW w:w="2409" w:type="dxa"/>
+            <w:tcW w:w="1961" w:type="dxa"/>
             <w:tcBorders>
               <w:top w:val="single" w:sz="8" w:space="0" w:color="000000" w:themeColor="text1"/>
               <w:left w:val="single" w:sz="8" w:space="0" w:color="000000" w:themeColor="text1"/>
@@ -10022,16 +8891,7 @@
                 <w:sz w:val="24"/>
                 <w:szCs w:val="24"/>
               </w:rPr>
-              <w:t xml:space="preserve">Javascript folder containing javascript </w:t>
-            </w:r>
-            <w:r>
-              <w:rPr>
-                <w:rFonts w:ascii="Times New Roman" w:eastAsia="Times New Roman" w:hAnsi="Times New Roman" w:cs="Times New Roman"/>
-                <w:sz w:val="24"/>
-                <w:szCs w:val="24"/>
-              </w:rPr>
-              <w:lastRenderedPageBreak/>
-              <w:t>files (client-side functionality</w:t>
+              <w:t>PHPMailer library used for sending emails. No modifications to library files</w:t>
             </w:r>
           </w:p>
         </w:tc>
@@ -10042,7 +8902,7 @@
         </w:trPr>
         <w:tc>
           <w:tcPr>
-            <w:tcW w:w="1809" w:type="dxa"/>
+            <w:tcW w:w="1890" w:type="dxa"/>
             <w:tcBorders>
               <w:top w:val="single" w:sz="8" w:space="0" w:color="000000" w:themeColor="text1"/>
               <w:left w:val="single" w:sz="8" w:space="0" w:color="000000" w:themeColor="text1"/>
@@ -10061,14 +8921,13 @@
                 <w:sz w:val="24"/>
                 <w:szCs w:val="24"/>
               </w:rPr>
-              <w:lastRenderedPageBreak/>
-              <w:t>main.js</w:t>
-            </w:r>
-          </w:p>
-        </w:tc>
-        <w:tc>
-          <w:tcPr>
-            <w:tcW w:w="1479" w:type="dxa"/>
+              <w:t>img/</w:t>
+            </w:r>
+          </w:p>
+        </w:tc>
+        <w:tc>
+          <w:tcPr>
+            <w:tcW w:w="1398" w:type="dxa"/>
             <w:tcBorders>
               <w:top w:val="single" w:sz="8" w:space="0" w:color="000000" w:themeColor="text1"/>
               <w:left w:val="single" w:sz="8" w:space="0" w:color="000000" w:themeColor="text1"/>
@@ -10087,13 +8946,13 @@
                 <w:sz w:val="24"/>
                 <w:szCs w:val="24"/>
               </w:rPr>
-              <w:t>JavaScript File</w:t>
-            </w:r>
-          </w:p>
-        </w:tc>
-        <w:tc>
-          <w:tcPr>
-            <w:tcW w:w="1215" w:type="dxa"/>
+              <w:t>Assets (Image Folder)</w:t>
+            </w:r>
+          </w:p>
+        </w:tc>
+        <w:tc>
+          <w:tcPr>
+            <w:tcW w:w="2437" w:type="dxa"/>
             <w:tcBorders>
               <w:top w:val="single" w:sz="8" w:space="0" w:color="000000" w:themeColor="text1"/>
               <w:left w:val="single" w:sz="8" w:space="0" w:color="000000" w:themeColor="text1"/>
@@ -10112,13 +8971,13 @@
                 <w:sz w:val="24"/>
                 <w:szCs w:val="24"/>
               </w:rPr>
-              <w:t>/src/js/main.js</w:t>
-            </w:r>
-          </w:p>
-        </w:tc>
-        <w:tc>
-          <w:tcPr>
-            <w:tcW w:w="1134" w:type="dxa"/>
+              <w:t>/img/</w:t>
+            </w:r>
+          </w:p>
+        </w:tc>
+        <w:tc>
+          <w:tcPr>
+            <w:tcW w:w="1329" w:type="dxa"/>
             <w:tcBorders>
               <w:top w:val="single" w:sz="8" w:space="0" w:color="000000" w:themeColor="text1"/>
               <w:left w:val="single" w:sz="8" w:space="0" w:color="000000" w:themeColor="text1"/>
@@ -10143,35 +9002,7 @@
         </w:tc>
         <w:tc>
           <w:tcPr>
-            <w:tcW w:w="1134" w:type="dxa"/>
-            <w:tcBorders>
-              <w:top w:val="single" w:sz="8" w:space="0" w:color="000000" w:themeColor="text1"/>
-              <w:left w:val="single" w:sz="8" w:space="0" w:color="000000" w:themeColor="text1"/>
-              <w:bottom w:val="single" w:sz="8" w:space="0" w:color="000000" w:themeColor="text1"/>
-              <w:right w:val="single" w:sz="8" w:space="0" w:color="000000" w:themeColor="text1"/>
-            </w:tcBorders>
-          </w:tcPr>
-          <w:p>
-            <w:pPr>
-              <w:rPr>
-                <w:rFonts w:ascii="Times New Roman" w:eastAsia="Times New Roman" w:hAnsi="Times New Roman" w:cs="Times New Roman"/>
-                <w:sz w:val="24"/>
-                <w:szCs w:val="24"/>
-              </w:rPr>
-            </w:pPr>
-            <w:r>
-              <w:rPr>
-                <w:rFonts w:ascii="Times New Roman" w:eastAsia="Times New Roman" w:hAnsi="Times New Roman" w:cs="Times New Roman"/>
-                <w:sz w:val="24"/>
-                <w:szCs w:val="24"/>
-              </w:rPr>
-              <w:t>1.0.0</w:t>
-            </w:r>
-          </w:p>
-        </w:tc>
-        <w:tc>
-          <w:tcPr>
-            <w:tcW w:w="2409" w:type="dxa"/>
+            <w:tcW w:w="1961" w:type="dxa"/>
             <w:tcBorders>
               <w:top w:val="single" w:sz="8" w:space="0" w:color="000000" w:themeColor="text1"/>
               <w:left w:val="single" w:sz="8" w:space="0" w:color="000000" w:themeColor="text1"/>
@@ -10190,7 +9021,7 @@
                 <w:sz w:val="24"/>
                 <w:szCs w:val="24"/>
               </w:rPr>
-              <w:t>Main Javascript logic for client-side functionality</w:t>
+              <w:t>Folder containing website images</w:t>
             </w:r>
           </w:p>
         </w:tc>
@@ -10201,7 +9032,7 @@
         </w:trPr>
         <w:tc>
           <w:tcPr>
-            <w:tcW w:w="1809" w:type="dxa"/>
+            <w:tcW w:w="1890" w:type="dxa"/>
             <w:tcBorders>
               <w:top w:val="single" w:sz="8" w:space="0" w:color="000000" w:themeColor="text1"/>
               <w:left w:val="single" w:sz="8" w:space="0" w:color="000000" w:themeColor="text1"/>
@@ -10220,13 +9051,13 @@
                 <w:sz w:val="24"/>
                 <w:szCs w:val="24"/>
               </w:rPr>
-              <w:t>phpmailer/</w:t>
-            </w:r>
-          </w:p>
-        </w:tc>
-        <w:tc>
-          <w:tcPr>
-            <w:tcW w:w="1479" w:type="dxa"/>
+              <w:t>posts/</w:t>
+            </w:r>
+          </w:p>
+        </w:tc>
+        <w:tc>
+          <w:tcPr>
+            <w:tcW w:w="1398" w:type="dxa"/>
             <w:tcBorders>
               <w:top w:val="single" w:sz="8" w:space="0" w:color="000000" w:themeColor="text1"/>
               <w:left w:val="single" w:sz="8" w:space="0" w:color="000000" w:themeColor="text1"/>
@@ -10245,13 +9076,13 @@
                 <w:sz w:val="24"/>
                 <w:szCs w:val="24"/>
               </w:rPr>
-              <w:t>Third-party Library</w:t>
-            </w:r>
-          </w:p>
-        </w:tc>
-        <w:tc>
-          <w:tcPr>
-            <w:tcW w:w="1215" w:type="dxa"/>
+              <w:t>Image Folder</w:t>
+            </w:r>
+          </w:p>
+        </w:tc>
+        <w:tc>
+          <w:tcPr>
+            <w:tcW w:w="2437" w:type="dxa"/>
             <w:tcBorders>
               <w:top w:val="single" w:sz="8" w:space="0" w:color="000000" w:themeColor="text1"/>
               <w:left w:val="single" w:sz="8" w:space="0" w:color="000000" w:themeColor="text1"/>
@@ -10270,13 +9101,13 @@
                 <w:sz w:val="24"/>
                 <w:szCs w:val="24"/>
               </w:rPr>
-              <w:t>/src/phpmailer/</w:t>
-            </w:r>
-          </w:p>
-        </w:tc>
-        <w:tc>
-          <w:tcPr>
-            <w:tcW w:w="1134" w:type="dxa"/>
+              <w:t>/img/posts</w:t>
+            </w:r>
+          </w:p>
+        </w:tc>
+        <w:tc>
+          <w:tcPr>
+            <w:tcW w:w="1329" w:type="dxa"/>
             <w:tcBorders>
               <w:top w:val="single" w:sz="8" w:space="0" w:color="000000" w:themeColor="text1"/>
               <w:left w:val="single" w:sz="8" w:space="0" w:color="000000" w:themeColor="text1"/>
@@ -10301,35 +9132,7 @@
         </w:tc>
         <w:tc>
           <w:tcPr>
-            <w:tcW w:w="1134" w:type="dxa"/>
-            <w:tcBorders>
-              <w:top w:val="single" w:sz="8" w:space="0" w:color="000000" w:themeColor="text1"/>
-              <w:left w:val="single" w:sz="8" w:space="0" w:color="000000" w:themeColor="text1"/>
-              <w:bottom w:val="single" w:sz="8" w:space="0" w:color="000000" w:themeColor="text1"/>
-              <w:right w:val="single" w:sz="8" w:space="0" w:color="000000" w:themeColor="text1"/>
-            </w:tcBorders>
-          </w:tcPr>
-          <w:p>
-            <w:pPr>
-              <w:rPr>
-                <w:rFonts w:ascii="Times New Roman" w:eastAsia="Times New Roman" w:hAnsi="Times New Roman" w:cs="Times New Roman"/>
-                <w:sz w:val="24"/>
-                <w:szCs w:val="24"/>
-              </w:rPr>
-            </w:pPr>
-            <w:r>
-              <w:rPr>
-                <w:rFonts w:ascii="Times New Roman" w:eastAsia="Times New Roman" w:hAnsi="Times New Roman" w:cs="Times New Roman"/>
-                <w:sz w:val="24"/>
-                <w:szCs w:val="24"/>
-              </w:rPr>
-              <w:t>1.0.0</w:t>
-            </w:r>
-          </w:p>
-        </w:tc>
-        <w:tc>
-          <w:tcPr>
-            <w:tcW w:w="2409" w:type="dxa"/>
+            <w:tcW w:w="1961" w:type="dxa"/>
             <w:tcBorders>
               <w:top w:val="single" w:sz="8" w:space="0" w:color="000000" w:themeColor="text1"/>
               <w:left w:val="single" w:sz="8" w:space="0" w:color="000000" w:themeColor="text1"/>
@@ -10342,323 +9145,6 @@
             </w:tcMar>
           </w:tcPr>
           <w:p>
-            <w:r>
-              <w:rPr>
-                <w:rFonts w:ascii="Times New Roman" w:eastAsia="Times New Roman" w:hAnsi="Times New Roman" w:cs="Times New Roman"/>
-                <w:sz w:val="24"/>
-                <w:szCs w:val="24"/>
-              </w:rPr>
-              <w:t>PHPMailer library used for sending emails. No modifications to library files</w:t>
-            </w:r>
-          </w:p>
-        </w:tc>
-      </w:tr>
-      <w:tr>
-        <w:trPr>
-          <w:trHeight w:val="300"/>
-        </w:trPr>
-        <w:tc>
-          <w:tcPr>
-            <w:tcW w:w="1809" w:type="dxa"/>
-            <w:tcBorders>
-              <w:top w:val="single" w:sz="8" w:space="0" w:color="000000" w:themeColor="text1"/>
-              <w:left w:val="single" w:sz="8" w:space="0" w:color="000000" w:themeColor="text1"/>
-              <w:bottom w:val="single" w:sz="8" w:space="0" w:color="000000" w:themeColor="text1"/>
-              <w:right w:val="single" w:sz="8" w:space="0" w:color="000000" w:themeColor="text1"/>
-            </w:tcBorders>
-            <w:tcMar>
-              <w:left w:w="108" w:type="dxa"/>
-              <w:right w:w="108" w:type="dxa"/>
-            </w:tcMar>
-          </w:tcPr>
-          <w:p>
-            <w:r>
-              <w:rPr>
-                <w:rFonts w:ascii="Times New Roman" w:eastAsia="Times New Roman" w:hAnsi="Times New Roman" w:cs="Times New Roman"/>
-                <w:sz w:val="24"/>
-                <w:szCs w:val="24"/>
-              </w:rPr>
-              <w:t>img/</w:t>
-            </w:r>
-          </w:p>
-        </w:tc>
-        <w:tc>
-          <w:tcPr>
-            <w:tcW w:w="1479" w:type="dxa"/>
-            <w:tcBorders>
-              <w:top w:val="single" w:sz="8" w:space="0" w:color="000000" w:themeColor="text1"/>
-              <w:left w:val="single" w:sz="8" w:space="0" w:color="000000" w:themeColor="text1"/>
-              <w:bottom w:val="single" w:sz="8" w:space="0" w:color="000000" w:themeColor="text1"/>
-              <w:right w:val="single" w:sz="8" w:space="0" w:color="000000" w:themeColor="text1"/>
-            </w:tcBorders>
-            <w:tcMar>
-              <w:left w:w="108" w:type="dxa"/>
-              <w:right w:w="108" w:type="dxa"/>
-            </w:tcMar>
-          </w:tcPr>
-          <w:p>
-            <w:r>
-              <w:rPr>
-                <w:rFonts w:ascii="Times New Roman" w:eastAsia="Times New Roman" w:hAnsi="Times New Roman" w:cs="Times New Roman"/>
-                <w:sz w:val="24"/>
-                <w:szCs w:val="24"/>
-              </w:rPr>
-              <w:t>Assets (Image Folder)</w:t>
-            </w:r>
-          </w:p>
-        </w:tc>
-        <w:tc>
-          <w:tcPr>
-            <w:tcW w:w="1215" w:type="dxa"/>
-            <w:tcBorders>
-              <w:top w:val="single" w:sz="8" w:space="0" w:color="000000" w:themeColor="text1"/>
-              <w:left w:val="single" w:sz="8" w:space="0" w:color="000000" w:themeColor="text1"/>
-              <w:bottom w:val="single" w:sz="8" w:space="0" w:color="000000" w:themeColor="text1"/>
-              <w:right w:val="single" w:sz="8" w:space="0" w:color="000000" w:themeColor="text1"/>
-            </w:tcBorders>
-            <w:tcMar>
-              <w:left w:w="108" w:type="dxa"/>
-              <w:right w:w="108" w:type="dxa"/>
-            </w:tcMar>
-          </w:tcPr>
-          <w:p>
-            <w:r>
-              <w:rPr>
-                <w:rFonts w:ascii="Times New Roman" w:eastAsia="Times New Roman" w:hAnsi="Times New Roman" w:cs="Times New Roman"/>
-                <w:sz w:val="24"/>
-                <w:szCs w:val="24"/>
-              </w:rPr>
-              <w:t>/img/</w:t>
-            </w:r>
-          </w:p>
-        </w:tc>
-        <w:tc>
-          <w:tcPr>
-            <w:tcW w:w="1134" w:type="dxa"/>
-            <w:tcBorders>
-              <w:top w:val="single" w:sz="8" w:space="0" w:color="000000" w:themeColor="text1"/>
-              <w:left w:val="single" w:sz="8" w:space="0" w:color="000000" w:themeColor="text1"/>
-              <w:bottom w:val="single" w:sz="8" w:space="0" w:color="000000" w:themeColor="text1"/>
-              <w:right w:val="single" w:sz="8" w:space="0" w:color="000000" w:themeColor="text1"/>
-            </w:tcBorders>
-            <w:tcMar>
-              <w:left w:w="108" w:type="dxa"/>
-              <w:right w:w="108" w:type="dxa"/>
-            </w:tcMar>
-          </w:tcPr>
-          <w:p>
-            <w:r>
-              <w:rPr>
-                <w:rFonts w:ascii="Times New Roman" w:eastAsia="Times New Roman" w:hAnsi="Times New Roman" w:cs="Times New Roman"/>
-                <w:sz w:val="24"/>
-                <w:szCs w:val="24"/>
-              </w:rPr>
-              <w:t>1.0.0</w:t>
-            </w:r>
-          </w:p>
-        </w:tc>
-        <w:tc>
-          <w:tcPr>
-            <w:tcW w:w="1134" w:type="dxa"/>
-            <w:tcBorders>
-              <w:top w:val="single" w:sz="8" w:space="0" w:color="000000" w:themeColor="text1"/>
-              <w:left w:val="single" w:sz="8" w:space="0" w:color="000000" w:themeColor="text1"/>
-              <w:bottom w:val="single" w:sz="8" w:space="0" w:color="000000" w:themeColor="text1"/>
-              <w:right w:val="single" w:sz="8" w:space="0" w:color="000000" w:themeColor="text1"/>
-            </w:tcBorders>
-          </w:tcPr>
-          <w:p>
-            <w:pPr>
-              <w:rPr>
-                <w:rFonts w:ascii="Times New Roman" w:eastAsia="Times New Roman" w:hAnsi="Times New Roman" w:cs="Times New Roman"/>
-                <w:sz w:val="24"/>
-                <w:szCs w:val="24"/>
-              </w:rPr>
-            </w:pPr>
-            <w:r>
-              <w:rPr>
-                <w:rFonts w:ascii="Times New Roman" w:eastAsia="Times New Roman" w:hAnsi="Times New Roman" w:cs="Times New Roman"/>
-                <w:sz w:val="24"/>
-                <w:szCs w:val="24"/>
-              </w:rPr>
-              <w:t>1.0.0</w:t>
-            </w:r>
-          </w:p>
-        </w:tc>
-        <w:tc>
-          <w:tcPr>
-            <w:tcW w:w="2409" w:type="dxa"/>
-            <w:tcBorders>
-              <w:top w:val="single" w:sz="8" w:space="0" w:color="000000" w:themeColor="text1"/>
-              <w:left w:val="single" w:sz="8" w:space="0" w:color="000000" w:themeColor="text1"/>
-              <w:bottom w:val="single" w:sz="8" w:space="0" w:color="000000" w:themeColor="text1"/>
-              <w:right w:val="single" w:sz="8" w:space="0" w:color="000000" w:themeColor="text1"/>
-            </w:tcBorders>
-            <w:tcMar>
-              <w:left w:w="108" w:type="dxa"/>
-              <w:right w:w="108" w:type="dxa"/>
-            </w:tcMar>
-          </w:tcPr>
-          <w:p>
-            <w:r>
-              <w:rPr>
-                <w:rFonts w:ascii="Times New Roman" w:eastAsia="Times New Roman" w:hAnsi="Times New Roman" w:cs="Times New Roman"/>
-                <w:sz w:val="24"/>
-                <w:szCs w:val="24"/>
-              </w:rPr>
-              <w:t>Folder containing website images</w:t>
-            </w:r>
-          </w:p>
-        </w:tc>
-      </w:tr>
-      <w:tr>
-        <w:trPr>
-          <w:trHeight w:val="300"/>
-        </w:trPr>
-        <w:tc>
-          <w:tcPr>
-            <w:tcW w:w="1809" w:type="dxa"/>
-            <w:tcBorders>
-              <w:top w:val="single" w:sz="8" w:space="0" w:color="000000" w:themeColor="text1"/>
-              <w:left w:val="single" w:sz="8" w:space="0" w:color="000000" w:themeColor="text1"/>
-              <w:bottom w:val="single" w:sz="8" w:space="0" w:color="000000" w:themeColor="text1"/>
-              <w:right w:val="single" w:sz="8" w:space="0" w:color="000000" w:themeColor="text1"/>
-            </w:tcBorders>
-            <w:tcMar>
-              <w:left w:w="108" w:type="dxa"/>
-              <w:right w:w="108" w:type="dxa"/>
-            </w:tcMar>
-          </w:tcPr>
-          <w:p>
-            <w:r>
-              <w:rPr>
-                <w:rFonts w:ascii="Times New Roman" w:eastAsia="Times New Roman" w:hAnsi="Times New Roman" w:cs="Times New Roman"/>
-                <w:sz w:val="24"/>
-                <w:szCs w:val="24"/>
-              </w:rPr>
-              <w:t>posts/</w:t>
-            </w:r>
-          </w:p>
-        </w:tc>
-        <w:tc>
-          <w:tcPr>
-            <w:tcW w:w="1479" w:type="dxa"/>
-            <w:tcBorders>
-              <w:top w:val="single" w:sz="8" w:space="0" w:color="000000" w:themeColor="text1"/>
-              <w:left w:val="single" w:sz="8" w:space="0" w:color="000000" w:themeColor="text1"/>
-              <w:bottom w:val="single" w:sz="8" w:space="0" w:color="000000" w:themeColor="text1"/>
-              <w:right w:val="single" w:sz="8" w:space="0" w:color="000000" w:themeColor="text1"/>
-            </w:tcBorders>
-            <w:tcMar>
-              <w:left w:w="108" w:type="dxa"/>
-              <w:right w:w="108" w:type="dxa"/>
-            </w:tcMar>
-          </w:tcPr>
-          <w:p>
-            <w:r>
-              <w:rPr>
-                <w:rFonts w:ascii="Times New Roman" w:eastAsia="Times New Roman" w:hAnsi="Times New Roman" w:cs="Times New Roman"/>
-                <w:sz w:val="24"/>
-                <w:szCs w:val="24"/>
-              </w:rPr>
-              <w:t>Image Folder</w:t>
-            </w:r>
-          </w:p>
-        </w:tc>
-        <w:tc>
-          <w:tcPr>
-            <w:tcW w:w="1215" w:type="dxa"/>
-            <w:tcBorders>
-              <w:top w:val="single" w:sz="8" w:space="0" w:color="000000" w:themeColor="text1"/>
-              <w:left w:val="single" w:sz="8" w:space="0" w:color="000000" w:themeColor="text1"/>
-              <w:bottom w:val="single" w:sz="8" w:space="0" w:color="000000" w:themeColor="text1"/>
-              <w:right w:val="single" w:sz="8" w:space="0" w:color="000000" w:themeColor="text1"/>
-            </w:tcBorders>
-            <w:tcMar>
-              <w:left w:w="108" w:type="dxa"/>
-              <w:right w:w="108" w:type="dxa"/>
-            </w:tcMar>
-          </w:tcPr>
-          <w:p>
-            <w:r>
-              <w:rPr>
-                <w:rFonts w:ascii="Times New Roman" w:eastAsia="Times New Roman" w:hAnsi="Times New Roman" w:cs="Times New Roman"/>
-                <w:sz w:val="24"/>
-                <w:szCs w:val="24"/>
-              </w:rPr>
-              <w:t>/img/posts</w:t>
-            </w:r>
-          </w:p>
-        </w:tc>
-        <w:tc>
-          <w:tcPr>
-            <w:tcW w:w="1134" w:type="dxa"/>
-            <w:tcBorders>
-              <w:top w:val="single" w:sz="8" w:space="0" w:color="000000" w:themeColor="text1"/>
-              <w:left w:val="single" w:sz="8" w:space="0" w:color="000000" w:themeColor="text1"/>
-              <w:bottom w:val="single" w:sz="8" w:space="0" w:color="000000" w:themeColor="text1"/>
-              <w:right w:val="single" w:sz="8" w:space="0" w:color="000000" w:themeColor="text1"/>
-            </w:tcBorders>
-            <w:tcMar>
-              <w:left w:w="108" w:type="dxa"/>
-              <w:right w:w="108" w:type="dxa"/>
-            </w:tcMar>
-          </w:tcPr>
-          <w:p>
-            <w:r>
-              <w:rPr>
-                <w:rFonts w:ascii="Times New Roman" w:eastAsia="Times New Roman" w:hAnsi="Times New Roman" w:cs="Times New Roman"/>
-                <w:sz w:val="24"/>
-                <w:szCs w:val="24"/>
-              </w:rPr>
-              <w:t>1.0.0</w:t>
-            </w:r>
-          </w:p>
-        </w:tc>
-        <w:tc>
-          <w:tcPr>
-            <w:tcW w:w="1134" w:type="dxa"/>
-            <w:tcBorders>
-              <w:top w:val="single" w:sz="8" w:space="0" w:color="000000" w:themeColor="text1"/>
-              <w:left w:val="single" w:sz="8" w:space="0" w:color="000000" w:themeColor="text1"/>
-              <w:bottom w:val="single" w:sz="8" w:space="0" w:color="000000" w:themeColor="text1"/>
-              <w:right w:val="single" w:sz="8" w:space="0" w:color="000000" w:themeColor="text1"/>
-            </w:tcBorders>
-          </w:tcPr>
-          <w:p>
-            <w:pPr>
-              <w:keepNext/>
-              <w:rPr>
-                <w:rFonts w:ascii="Times New Roman" w:eastAsia="Times New Roman" w:hAnsi="Times New Roman" w:cs="Times New Roman"/>
-                <w:sz w:val="24"/>
-                <w:szCs w:val="24"/>
-              </w:rPr>
-            </w:pPr>
-            <w:r>
-              <w:rPr>
-                <w:rFonts w:ascii="Times New Roman" w:eastAsia="Times New Roman" w:hAnsi="Times New Roman" w:cs="Times New Roman"/>
-                <w:sz w:val="24"/>
-                <w:szCs w:val="24"/>
-              </w:rPr>
-              <w:t>1.0.0</w:t>
-            </w:r>
-          </w:p>
-        </w:tc>
-        <w:tc>
-          <w:tcPr>
-            <w:tcW w:w="2409" w:type="dxa"/>
-            <w:tcBorders>
-              <w:top w:val="single" w:sz="8" w:space="0" w:color="000000" w:themeColor="text1"/>
-              <w:left w:val="single" w:sz="8" w:space="0" w:color="000000" w:themeColor="text1"/>
-              <w:bottom w:val="single" w:sz="8" w:space="0" w:color="000000" w:themeColor="text1"/>
-              <w:right w:val="single" w:sz="8" w:space="0" w:color="000000" w:themeColor="text1"/>
-            </w:tcBorders>
-            <w:tcMar>
-              <w:left w:w="108" w:type="dxa"/>
-              <w:right w:w="108" w:type="dxa"/>
-            </w:tcMar>
-          </w:tcPr>
-          <w:p>
             <w:pPr>
               <w:keepNext/>
             </w:pPr>
@@ -10851,6 +9337,7 @@
           <w:sz w:val="24"/>
           <w:szCs w:val="24"/>
         </w:rPr>
+        <w:lastRenderedPageBreak/>
         <w:t>Submit a Change Request (CR) detailing:</w:t>
       </w:r>
     </w:p>
@@ -11109,7 +9596,6 @@
           <w:szCs w:val="24"/>
           <w:lang w:val="en-MY"/>
         </w:rPr>
-        <w:lastRenderedPageBreak/>
         <w:t>Identify the Configuration Items (CIs) involved in the release, including new features, bug fixes, and documentation updates.</w:t>
       </w:r>
     </w:p>
@@ -11428,6 +9914,7 @@
           <w:szCs w:val="24"/>
           <w:lang w:val="en-MY"/>
         </w:rPr>
+        <w:lastRenderedPageBreak/>
         <w:t>Notify stakeholders, including the Development and Operations teams, about the release schedule and any expected downtime.</w:t>
       </w:r>
     </w:p>
@@ -11780,7 +10267,6 @@
           <w:szCs w:val="24"/>
           <w:lang w:val="en-MY"/>
         </w:rPr>
-        <w:lastRenderedPageBreak/>
         <w:t>Summarize the changes, including new features, resolved issues, and known limitations.</w:t>
       </w:r>
     </w:p>
@@ -12108,6 +10594,7 @@
           <w:sz w:val="24"/>
           <w:szCs w:val="24"/>
         </w:rPr>
+        <w:lastRenderedPageBreak/>
         <w:t>Generate periodic status reports summarizing recent changes, versions, and upcoming actions.</w:t>
       </w:r>
     </w:p>
@@ -13163,16 +11650,7 @@
                 <w:sz w:val="24"/>
                 <w:szCs w:val="24"/>
               </w:rPr>
-              <w:t xml:space="preserve">Develop Core </w:t>
-            </w:r>
-            <w:r>
-              <w:rPr>
-                <w:rFonts w:ascii="Times New Roman" w:hAnsi="Times New Roman" w:cs="Times New Roman"/>
-                <w:sz w:val="24"/>
-                <w:szCs w:val="24"/>
-              </w:rPr>
-              <w:lastRenderedPageBreak/>
-              <w:t>Front-End Pages</w:t>
+              <w:t>Develop Core Front-End Pages</w:t>
             </w:r>
           </w:p>
         </w:tc>
@@ -13195,7 +11673,6 @@
                 <w:sz w:val="24"/>
                 <w:szCs w:val="24"/>
               </w:rPr>
-              <w:lastRenderedPageBreak/>
               <w:t>26 Nov 2024</w:t>
             </w:r>
           </w:p>
@@ -14643,6 +13120,7 @@
         <w:rPr>
           <w:noProof/>
         </w:rPr>
+        <w:lastRenderedPageBreak/>
         <w:drawing>
           <wp:inline distT="0" distB="0" distL="0" distR="0" wp14:anchorId="14D2FB55" wp14:editId="6F5CFC0E">
             <wp:extent cx="5656844" cy="2443480"/>
@@ -14892,7 +13370,6 @@
           <w:szCs w:val="24"/>
           <w:lang w:val="en-MY"/>
         </w:rPr>
-        <w:lastRenderedPageBreak/>
         <w:t>Atlassian's Jira</w:t>
       </w:r>
       <w:r>
@@ -15149,6 +13626,7 @@
           <w:sz w:val="24"/>
           <w:szCs w:val="24"/>
         </w:rPr>
+        <w:lastRenderedPageBreak/>
         <w:t xml:space="preserve">           </w:t>
       </w:r>
       <w:r>
@@ -15353,7 +13831,6 @@
           <w:szCs w:val="24"/>
           <w:lang w:val="en-MY"/>
         </w:rPr>
-        <w:lastRenderedPageBreak/>
         <w:t>Maintain and manage version control systems, including the creation and organization of release artifacts.</w:t>
       </w:r>
     </w:p>
@@ -15649,6 +14126,7 @@
           <w:szCs w:val="24"/>
           <w:lang w:val="en-MY"/>
         </w:rPr>
+        <w:lastRenderedPageBreak/>
         <w:t>Monitor post-release performance and address any issues promptly.</w:t>
       </w:r>
     </w:p>
@@ -15863,7 +14341,6 @@
           <w:szCs w:val="24"/>
           <w:lang w:val="en-MY"/>
         </w:rPr>
-        <w:lastRenderedPageBreak/>
         <w:t>Develop an understanding of configuration management policies, best practices, and tools, including automation tools like Ansible.</w:t>
       </w:r>
     </w:p>
@@ -16193,6 +14670,7 @@
           <w:sz w:val="24"/>
           <w:szCs w:val="24"/>
         </w:rPr>
+        <w:lastRenderedPageBreak/>
         <w:t>JIRA: For tracking CRs and task assignments.</w:t>
       </w:r>
     </w:p>
@@ -16848,6 +15326,7 @@
           <w:sz w:val="24"/>
           <w:szCs w:val="24"/>
         </w:rPr>
+        <w:lastRenderedPageBreak/>
         <w:t>Debugging Tools</w:t>
       </w:r>
       <w:r>
@@ -17097,7 +15576,6 @@
           <w:szCs w:val="24"/>
           <w:lang w:val="en-MY"/>
         </w:rPr>
-        <w:lastRenderedPageBreak/>
         <w:t>Use a defined naming convention such as</w:t>
       </w:r>
       <w:r>
@@ -17581,6 +16059,7 @@
           <w:sz w:val="24"/>
           <w:szCs w:val="24"/>
         </w:rPr>
+        <w:lastRenderedPageBreak/>
         <w:t>Procedure:</w:t>
       </w:r>
     </w:p>
@@ -17836,7 +16315,6 @@
         </w:rPr>
       </w:pPr>
       <w:r>
-        <w:lastRenderedPageBreak/>
         <w:t xml:space="preserve">        </w:t>
       </w:r>
       <w:r>
@@ -18381,6 +16859,7 @@
           <w:sz w:val="24"/>
           <w:szCs w:val="24"/>
         </w:rPr>
+        <w:lastRenderedPageBreak/>
         <w:t>/config</w:t>
       </w:r>
       <w:r>
@@ -18427,7 +16906,7 @@
 </file>
 
 <file path=word/numbering.xml><?xml version="1.0" encoding="utf-8"?>
-<w:numbering xmlns:wpc="http://schemas.microsoft.com/office/word/2010/wordprocessingCanvas" xmlns:cx="http://schemas.microsoft.com/office/drawing/2014/chartex" xmlns:cx1="http://schemas.microsoft.com/office/drawing/2015/9/8/chartex" xmlns:cx2="http://schemas.microsoft.com/office/drawing/2015/10/21/chartex" xmlns:cx3="http://schemas.microsoft.com/office/drawing/2016/5/9/chartex" xmlns:cx4="http://schemas.microsoft.com/office/drawing/2016/5/10/chartex" xmlns:cx5="http://schemas.microsoft.com/office/drawing/2016/5/11/chartex" xmlns:cx6="http://schemas.microsoft.com/office/drawing/2016/5/12/chartex" xmlns:cx7="http://schemas.microsoft.com/office/drawing/2016/5/13/chartex" xmlns:cx8="http://schemas.microsoft.com/office/drawing/2016/5/14/chartex" xmlns:mc="http://schemas.openxmlformats.org/markup-compatibility/2006" xmlns:aink="http://schemas.microsoft.com/office/drawing/2016/ink" xmlns:am3d="http://schemas.microsoft.com/office/drawing/2017/model3d" xmlns:o="urn:schemas-microsoft-com:office:office" xmlns:oel="http://schemas.microsoft.com/office/2019/extlst" xmlns:r="http://schemas.openxmlformats.org/officeDocument/2006/relationships" xmlns:m="http://schemas.openxmlformats.org/officeDocument/2006/math" xmlns:v="urn:schemas-microsoft-com:vml" xmlns:wp14="http://schemas.microsoft.com/office/word/2010/wordprocessingDrawing" xmlns:wp="http://schemas.openxmlformats.org/drawingml/2006/wordprocessingDrawing" xmlns:w10="urn:schemas-microsoft-com:office:word" xmlns:w="http://schemas.openxmlformats.org/wordprocessingml/2006/main" xmlns:w14="http://schemas.microsoft.com/office/word/2010/wordml" xmlns:w15="http://schemas.microsoft.com/office/word/2012/wordml" xmlns:w16cex="http://schemas.microsoft.com/office/word/2018/wordml/cex" xmlns:w16cid="http://schemas.microsoft.com/office/word/2016/wordml/cid" xmlns:w16="http://schemas.microsoft.com/office/word/2018/wordml" xmlns:w16du="http://schemas.microsoft.com/office/word/2023/wordml/word16du" xmlns:w16sdtdh="http://schemas.microsoft.com/office/word/2020/wordml/sdtdatahash" xmlns:w16se="http://schemas.microsoft.com/office/word/2015/wordml/symex" xmlns:wpg="http://schemas.microsoft.com/office/word/2010/wordprocessingGroup" xmlns:wpi="http://schemas.microsoft.com/office/word/2010/wordprocessingInk" xmlns:wne="http://schemas.microsoft.com/office/word/2006/wordml" xmlns:wps="http://schemas.microsoft.com/office/word/2010/wordprocessingShape" mc:Ignorable="w14 w15 w16se w16cid w16 w16cex w16sdtdh w16du wp14">
+<w:numbering xmlns:wpc="http://schemas.microsoft.com/office/word/2010/wordprocessingCanvas" xmlns:cx="http://schemas.microsoft.com/office/drawing/2014/chartex" xmlns:cx1="http://schemas.microsoft.com/office/drawing/2015/9/8/chartex" xmlns:cx2="http://schemas.microsoft.com/office/drawing/2015/10/21/chartex" xmlns:cx3="http://schemas.microsoft.com/office/drawing/2016/5/9/chartex" xmlns:cx4="http://schemas.microsoft.com/office/drawing/2016/5/10/chartex" xmlns:cx5="http://schemas.microsoft.com/office/drawing/2016/5/11/chartex" xmlns:cx6="http://schemas.microsoft.com/office/drawing/2016/5/12/chartex" xmlns:cx7="http://schemas.microsoft.com/office/drawing/2016/5/13/chartex" xmlns:cx8="http://schemas.microsoft.com/office/drawing/2016/5/14/chartex" xmlns:mc="http://schemas.openxmlformats.org/markup-compatibility/2006" xmlns:aink="http://schemas.microsoft.com/office/drawing/2016/ink" xmlns:am3d="http://schemas.microsoft.com/office/drawing/2017/model3d" xmlns:o="urn:schemas-microsoft-com:office:office" xmlns:oel="http://schemas.microsoft.com/office/2019/extlst" xmlns:r="http://schemas.openxmlformats.org/officeDocument/2006/relationships" xmlns:m="http://schemas.openxmlformats.org/officeDocument/2006/math" xmlns:v="urn:schemas-microsoft-com:vml" xmlns:wp14="http://schemas.microsoft.com/office/word/2010/wordprocessingDrawing" xmlns:wp="http://schemas.openxmlformats.org/drawingml/2006/wordprocessingDrawing" xmlns:w10="urn:schemas-microsoft-com:office:word" xmlns:w="http://schemas.openxmlformats.org/wordprocessingml/2006/main" xmlns:w14="http://schemas.microsoft.com/office/word/2010/wordml" xmlns:w15="http://schemas.microsoft.com/office/word/2012/wordml" xmlns:w16cex="http://schemas.microsoft.com/office/word/2018/wordml/cex" xmlns:w16cid="http://schemas.microsoft.com/office/word/2016/wordml/cid" xmlns:w16="http://schemas.microsoft.com/office/word/2018/wordml" xmlns:w16du="http://schemas.microsoft.com/office/word/2023/wordml/word16du" xmlns:w16sdtdh="http://schemas.microsoft.com/office/word/2020/wordml/sdtdatahash" xmlns:w16sdtfl="http://schemas.microsoft.com/office/word/2024/wordml/sdtformatlock" xmlns:w16se="http://schemas.microsoft.com/office/word/2015/wordml/symex" xmlns:wpg="http://schemas.microsoft.com/office/word/2010/wordprocessingGroup" xmlns:wpi="http://schemas.microsoft.com/office/word/2010/wordprocessingInk" xmlns:wne="http://schemas.microsoft.com/office/word/2006/wordml" xmlns:wps="http://schemas.microsoft.com/office/word/2010/wordprocessingShape" mc:Ignorable="w14 w15 w16se w16cid w16 w16cex w16sdtdh w16sdtfl w16du wp14">
   <w:abstractNum w:abstractNumId="0" w15:restartNumberingAfterBreak="0">
     <w:nsid w:val="025648DB"/>
     <w:multiLevelType w:val="multilevel"/>
@@ -24192,7 +22671,7 @@
 </file>
 
 <file path=word/styles.xml><?xml version="1.0" encoding="utf-8"?>
-<w:styles xmlns:mc="http://schemas.openxmlformats.org/markup-compatibility/2006" xmlns:r="http://schemas.openxmlformats.org/officeDocument/2006/relationships" xmlns:w="http://schemas.openxmlformats.org/wordprocessingml/2006/main" xmlns:w14="http://schemas.microsoft.com/office/word/2010/wordml" xmlns:w15="http://schemas.microsoft.com/office/word/2012/wordml" xmlns:w16cex="http://schemas.microsoft.com/office/word/2018/wordml/cex" xmlns:w16cid="http://schemas.microsoft.com/office/word/2016/wordml/cid" xmlns:w16="http://schemas.microsoft.com/office/word/2018/wordml" xmlns:w16du="http://schemas.microsoft.com/office/word/2023/wordml/word16du" xmlns:w16sdtdh="http://schemas.microsoft.com/office/word/2020/wordml/sdtdatahash" xmlns:w16se="http://schemas.microsoft.com/office/word/2015/wordml/symex" mc:Ignorable="w14 w15 w16se w16cid w16 w16cex w16sdtdh w16du">
+<w:styles xmlns:mc="http://schemas.openxmlformats.org/markup-compatibility/2006" xmlns:r="http://schemas.openxmlformats.org/officeDocument/2006/relationships" xmlns:w="http://schemas.openxmlformats.org/wordprocessingml/2006/main" xmlns:w14="http://schemas.microsoft.com/office/word/2010/wordml" xmlns:w15="http://schemas.microsoft.com/office/word/2012/wordml" xmlns:w16cex="http://schemas.microsoft.com/office/word/2018/wordml/cex" xmlns:w16cid="http://schemas.microsoft.com/office/word/2016/wordml/cid" xmlns:w16="http://schemas.microsoft.com/office/word/2018/wordml" xmlns:w16du="http://schemas.microsoft.com/office/word/2023/wordml/word16du" xmlns:w16sdtdh="http://schemas.microsoft.com/office/word/2020/wordml/sdtdatahash" xmlns:w16sdtfl="http://schemas.microsoft.com/office/word/2024/wordml/sdtformatlock" xmlns:w16se="http://schemas.microsoft.com/office/word/2015/wordml/symex" mc:Ignorable="w14 w15 w16se w16cid w16 w16cex w16sdtdh w16sdtfl w16du">
   <w:docDefaults>
     <w:rPrDefault>
       <w:rPr>
@@ -25748,12 +24227,11 @@
 </file>
 
 <file path=customXml/item2.xml><?xml version="1.0" encoding="utf-8"?>
-<?mso-contentType ?>
-<FormTemplates xmlns="http://schemas.microsoft.com/sharepoint/v3/contenttype/forms">
-  <Display>DocumentLibraryForm</Display>
-  <Edit>DocumentLibraryForm</Edit>
-  <New>DocumentLibraryForm</New>
-</FormTemplates>
+<p:properties xmlns:p="http://schemas.microsoft.com/office/2006/metadata/properties" xmlns:xsi="http://www.w3.org/2001/XMLSchema-instance" xmlns:pc="http://schemas.microsoft.com/office/infopath/2007/PartnerControls">
+  <documentManagement>
+    <_activity xmlns="8ac92bc4-5d96-47e7-8d01-528e65be60a3" xsi:nil="true"/>
+  </documentManagement>
+</p:properties>
 </file>
 
 <file path=customXml/item3.xml><?xml version="1.0" encoding="utf-8"?>
@@ -25761,11 +24239,12 @@
 </file>
 
 <file path=customXml/item4.xml><?xml version="1.0" encoding="utf-8"?>
-<p:properties xmlns:p="http://schemas.microsoft.com/office/2006/metadata/properties" xmlns:xsi="http://www.w3.org/2001/XMLSchema-instance" xmlns:pc="http://schemas.microsoft.com/office/infopath/2007/PartnerControls">
-  <documentManagement>
-    <_activity xmlns="8ac92bc4-5d96-47e7-8d01-528e65be60a3" xsi:nil="true"/>
-  </documentManagement>
-</p:properties>
+<?mso-contentType ?>
+<FormTemplates xmlns="http://schemas.microsoft.com/sharepoint/v3/contenttype/forms">
+  <Display>DocumentLibraryForm</Display>
+  <Edit>DocumentLibraryForm</Edit>
+  <New>DocumentLibraryForm</New>
+</FormTemplates>
 </file>
 
 <file path=customXml/itemProps1.xml><?xml version="1.0" encoding="utf-8"?>
@@ -25787,9 +24266,11 @@
 </file>
 
 <file path=customXml/itemProps2.xml><?xml version="1.0" encoding="utf-8"?>
-<ds:datastoreItem xmlns:ds="http://schemas.openxmlformats.org/officeDocument/2006/customXml" ds:itemID="{8196FE69-F7CA-48D3-A0CD-5A7BCA7A6603}">
+<ds:datastoreItem xmlns:ds="http://schemas.openxmlformats.org/officeDocument/2006/customXml" ds:itemID="{A61D745B-1414-424E-893F-9A0D4C3D862A}">
   <ds:schemaRefs>
-    <ds:schemaRef ds:uri="http://schemas.microsoft.com/sharepoint/v3/contenttype/forms"/>
+    <ds:schemaRef ds:uri="http://schemas.microsoft.com/office/2006/metadata/properties"/>
+    <ds:schemaRef ds:uri="http://schemas.microsoft.com/office/infopath/2007/PartnerControls"/>
+    <ds:schemaRef ds:uri="8ac92bc4-5d96-47e7-8d01-528e65be60a3"/>
   </ds:schemaRefs>
 </ds:datastoreItem>
 </file>
@@ -25803,11 +24284,9 @@
 </file>
 
 <file path=customXml/itemProps4.xml><?xml version="1.0" encoding="utf-8"?>
-<ds:datastoreItem xmlns:ds="http://schemas.openxmlformats.org/officeDocument/2006/customXml" ds:itemID="{A61D745B-1414-424E-893F-9A0D4C3D862A}">
+<ds:datastoreItem xmlns:ds="http://schemas.openxmlformats.org/officeDocument/2006/customXml" ds:itemID="{8196FE69-F7CA-48D3-A0CD-5A7BCA7A6603}">
   <ds:schemaRefs>
-    <ds:schemaRef ds:uri="http://schemas.microsoft.com/office/2006/metadata/properties"/>
-    <ds:schemaRef ds:uri="http://schemas.microsoft.com/office/infopath/2007/PartnerControls"/>
-    <ds:schemaRef ds:uri="8ac92bc4-5d96-47e7-8d01-528e65be60a3"/>
+    <ds:schemaRef ds:uri="http://schemas.microsoft.com/sharepoint/v3/contenttype/forms"/>
   </ds:schemaRefs>
 </ds:datastoreItem>
 </file>
</xml_diff>

<commit_message>
Revert "Merge pull request #8 from shahril2206/feature-booking-details"
This reverts commit 342c604de644051ed28525b2455b11e704d65124, reversing
changes made to 63208d1dccd0ae408cca27ca6e3a6a7b2806fd82.
</commit_message>
<xml_diff>
--- a/docs/SCM Plan.docx
+++ b/docs/SCM Plan.docx
@@ -3614,13 +3614,23 @@
                 <w:szCs w:val="24"/>
               </w:rPr>
             </w:pPr>
-            <w:r>
-              <w:rPr>
-                <w:rFonts w:ascii="Times New Roman" w:hAnsi="Times New Roman" w:cs="Times New Roman"/>
-                <w:sz w:val="24"/>
-                <w:szCs w:val="24"/>
-              </w:rPr>
-              <w:t>Ismairizz Bin Muhammad Rizal</w:t>
+            <w:proofErr w:type="spellStart"/>
+            <w:r>
+              <w:rPr>
+                <w:rFonts w:ascii="Times New Roman" w:hAnsi="Times New Roman" w:cs="Times New Roman"/>
+                <w:sz w:val="24"/>
+                <w:szCs w:val="24"/>
+              </w:rPr>
+              <w:t>Ismairizz</w:t>
+            </w:r>
+            <w:proofErr w:type="spellEnd"/>
+            <w:r>
+              <w:rPr>
+                <w:rFonts w:ascii="Times New Roman" w:hAnsi="Times New Roman" w:cs="Times New Roman"/>
+                <w:sz w:val="24"/>
+                <w:szCs w:val="24"/>
+              </w:rPr>
+              <w:t xml:space="preserve"> Bin Muhammad Rizal</w:t>
             </w:r>
           </w:p>
         </w:tc>
@@ -3663,13 +3673,23 @@
                 <w:szCs w:val="24"/>
               </w:rPr>
             </w:pPr>
-            <w:r>
-              <w:rPr>
-                <w:rFonts w:ascii="Times New Roman" w:hAnsi="Times New Roman" w:cs="Times New Roman"/>
-                <w:sz w:val="24"/>
-                <w:szCs w:val="24"/>
-              </w:rPr>
-              <w:t>Shahril Aimar Bin Faizal</w:t>
+            <w:proofErr w:type="spellStart"/>
+            <w:r>
+              <w:rPr>
+                <w:rFonts w:ascii="Times New Roman" w:hAnsi="Times New Roman" w:cs="Times New Roman"/>
+                <w:sz w:val="24"/>
+                <w:szCs w:val="24"/>
+              </w:rPr>
+              <w:t>Shahril</w:t>
+            </w:r>
+            <w:proofErr w:type="spellEnd"/>
+            <w:r>
+              <w:rPr>
+                <w:rFonts w:ascii="Times New Roman" w:hAnsi="Times New Roman" w:cs="Times New Roman"/>
+                <w:sz w:val="24"/>
+                <w:szCs w:val="24"/>
+              </w:rPr>
+              <w:t xml:space="preserve"> Aimar Bin Faizal</w:t>
             </w:r>
           </w:p>
         </w:tc>
@@ -3727,8 +3747,19 @@
                 <w:sz w:val="24"/>
                 <w:szCs w:val="24"/>
               </w:rPr>
-              <w:t>Aiman Harith Bin Abdul Halek</w:t>
-            </w:r>
+              <w:t xml:space="preserve">Aiman Harith Bin Abdul </w:t>
+            </w:r>
+            <w:proofErr w:type="spellStart"/>
+            <w:r>
+              <w:rPr>
+                <w:rFonts w:ascii="Times New Roman" w:eastAsia="Times New Roman" w:hAnsi="Times New Roman" w:cs="Times New Roman"/>
+                <w:color w:val="000000" w:themeColor="text1"/>
+                <w:sz w:val="24"/>
+                <w:szCs w:val="24"/>
+              </w:rPr>
+              <w:t>Halek</w:t>
+            </w:r>
+            <w:proofErr w:type="spellEnd"/>
           </w:p>
         </w:tc>
       </w:tr>
@@ -3777,8 +3808,19 @@
                 <w:sz w:val="24"/>
                 <w:szCs w:val="24"/>
               </w:rPr>
-              <w:t>Alwani Aqilah Binti Iskanda</w:t>
-            </w:r>
+              <w:t xml:space="preserve">Alwani Aqilah Binti </w:t>
+            </w:r>
+            <w:proofErr w:type="spellStart"/>
+            <w:r>
+              <w:rPr>
+                <w:rFonts w:ascii="Times New Roman" w:eastAsia="Times New Roman" w:hAnsi="Times New Roman" w:cs="Times New Roman"/>
+                <w:color w:val="000000" w:themeColor="text1"/>
+                <w:sz w:val="24"/>
+                <w:szCs w:val="24"/>
+              </w:rPr>
+              <w:t>Iskanda</w:t>
+            </w:r>
+            <w:proofErr w:type="spellEnd"/>
           </w:p>
         </w:tc>
       </w:tr>
@@ -3820,6 +3862,7 @@
                 <w:szCs w:val="24"/>
               </w:rPr>
             </w:pPr>
+            <w:proofErr w:type="spellStart"/>
             <w:r>
               <w:rPr>
                 <w:rFonts w:ascii="Times New Roman" w:eastAsia="Times New Roman" w:hAnsi="Times New Roman" w:cs="Times New Roman"/>
@@ -3827,8 +3870,29 @@
                 <w:sz w:val="24"/>
                 <w:szCs w:val="24"/>
               </w:rPr>
-              <w:t>Syamimi Binti Supian</w:t>
-            </w:r>
+              <w:t>Syamimi</w:t>
+            </w:r>
+            <w:proofErr w:type="spellEnd"/>
+            <w:r>
+              <w:rPr>
+                <w:rFonts w:ascii="Times New Roman" w:eastAsia="Times New Roman" w:hAnsi="Times New Roman" w:cs="Times New Roman"/>
+                <w:color w:val="000000" w:themeColor="text1"/>
+                <w:sz w:val="24"/>
+                <w:szCs w:val="24"/>
+              </w:rPr>
+              <w:t xml:space="preserve"> Binti </w:t>
+            </w:r>
+            <w:proofErr w:type="spellStart"/>
+            <w:r>
+              <w:rPr>
+                <w:rFonts w:ascii="Times New Roman" w:eastAsia="Times New Roman" w:hAnsi="Times New Roman" w:cs="Times New Roman"/>
+                <w:color w:val="000000" w:themeColor="text1"/>
+                <w:sz w:val="24"/>
+                <w:szCs w:val="24"/>
+              </w:rPr>
+              <w:t>Supian</w:t>
+            </w:r>
+            <w:proofErr w:type="spellEnd"/>
           </w:p>
         </w:tc>
       </w:tr>
@@ -3877,8 +3941,18 @@
                 <w:sz w:val="24"/>
                 <w:szCs w:val="24"/>
               </w:rPr>
-              <w:t>Dayang Nur Alisa Binti Abang Senawi</w:t>
-            </w:r>
+              <w:t xml:space="preserve">Dayang Nur Alisa Binti Abang </w:t>
+            </w:r>
+            <w:proofErr w:type="spellStart"/>
+            <w:r>
+              <w:rPr>
+                <w:rFonts w:ascii="Times New Roman" w:hAnsi="Times New Roman" w:cs="Times New Roman"/>
+                <w:sz w:val="24"/>
+                <w:szCs w:val="24"/>
+              </w:rPr>
+              <w:t>Senawi</w:t>
+            </w:r>
+            <w:proofErr w:type="spellEnd"/>
           </w:p>
         </w:tc>
       </w:tr>
@@ -4020,21 +4094,133 @@
           <w:b w:val="0"/>
           <w:bCs/>
         </w:rPr>
-        <w:t xml:space="preserve"> Ismairizz Bin Muhammad Rizal oversees Configuration Items (CIs)</w:t>
-      </w:r>
+        <w:t xml:space="preserve"> </w:t>
+      </w:r>
+      <w:proofErr w:type="spellStart"/>
       <w:r>
         <w:rPr>
           <w:b w:val="0"/>
           <w:bCs/>
         </w:rPr>
-        <w:t xml:space="preserve"> as the Configuration Manager</w:t>
-      </w:r>
+        <w:t>Ismairizz</w:t>
+      </w:r>
+      <w:proofErr w:type="spellEnd"/>
       <w:r>
         <w:rPr>
           <w:b w:val="0"/>
           <w:bCs/>
         </w:rPr>
-        <w:t xml:space="preserve"> while Shahril Aimar Bin Faizal handles version control tasks like branching and merging. Aiman Harith Bin Abdul Halek manages change requests to ensure they are documented and approved. Other key roles include Alwani Aqilah Binti Iskanda conducting audits, Syamimi Binti Supian coordinating software releases, and Dayang Nur Alisa Binti Abang Senawi maintaining project documentation.</w:t>
+        <w:t xml:space="preserve"> Bin Muhammad Rizal oversees Configuration Items (CIs)</w:t>
+      </w:r>
+      <w:r>
+        <w:rPr>
+          <w:b w:val="0"/>
+          <w:bCs/>
+        </w:rPr>
+        <w:t xml:space="preserve"> as the Configuration Manager</w:t>
+      </w:r>
+      <w:r>
+        <w:rPr>
+          <w:b w:val="0"/>
+          <w:bCs/>
+        </w:rPr>
+        <w:t xml:space="preserve"> while </w:t>
+      </w:r>
+      <w:proofErr w:type="spellStart"/>
+      <w:r>
+        <w:rPr>
+          <w:b w:val="0"/>
+          <w:bCs/>
+        </w:rPr>
+        <w:t>Shahril</w:t>
+      </w:r>
+      <w:proofErr w:type="spellEnd"/>
+      <w:r>
+        <w:rPr>
+          <w:b w:val="0"/>
+          <w:bCs/>
+        </w:rPr>
+        <w:t xml:space="preserve"> Aimar Bin Faizal handles version control tasks like branching and merging. Aiman Harith Bin Abdul </w:t>
+      </w:r>
+      <w:proofErr w:type="spellStart"/>
+      <w:r>
+        <w:rPr>
+          <w:b w:val="0"/>
+          <w:bCs/>
+        </w:rPr>
+        <w:t>Halek</w:t>
+      </w:r>
+      <w:proofErr w:type="spellEnd"/>
+      <w:r>
+        <w:rPr>
+          <w:b w:val="0"/>
+          <w:bCs/>
+        </w:rPr>
+        <w:t xml:space="preserve"> manages change requests to ensure they are documented and approved. Other key roles include Alwani Aqilah Binti </w:t>
+      </w:r>
+      <w:proofErr w:type="spellStart"/>
+      <w:r>
+        <w:rPr>
+          <w:b w:val="0"/>
+          <w:bCs/>
+        </w:rPr>
+        <w:t>Iskanda</w:t>
+      </w:r>
+      <w:proofErr w:type="spellEnd"/>
+      <w:r>
+        <w:rPr>
+          <w:b w:val="0"/>
+          <w:bCs/>
+        </w:rPr>
+        <w:t xml:space="preserve"> conducting audits, </w:t>
+      </w:r>
+      <w:proofErr w:type="spellStart"/>
+      <w:r>
+        <w:rPr>
+          <w:b w:val="0"/>
+          <w:bCs/>
+        </w:rPr>
+        <w:t>Syamimi</w:t>
+      </w:r>
+      <w:proofErr w:type="spellEnd"/>
+      <w:r>
+        <w:rPr>
+          <w:b w:val="0"/>
+          <w:bCs/>
+        </w:rPr>
+        <w:t xml:space="preserve"> Binti </w:t>
+      </w:r>
+      <w:proofErr w:type="spellStart"/>
+      <w:r>
+        <w:rPr>
+          <w:b w:val="0"/>
+          <w:bCs/>
+        </w:rPr>
+        <w:t>Supian</w:t>
+      </w:r>
+      <w:proofErr w:type="spellEnd"/>
+      <w:r>
+        <w:rPr>
+          <w:b w:val="0"/>
+          <w:bCs/>
+        </w:rPr>
+        <w:t xml:space="preserve"> coordinating software releases, and Dayang Nur Alisa Binti Abang </w:t>
+      </w:r>
+      <w:proofErr w:type="spellStart"/>
+      <w:r>
+        <w:rPr>
+          <w:b w:val="0"/>
+          <w:bCs/>
+        </w:rPr>
+        <w:t>Senawi</w:t>
+      </w:r>
+      <w:proofErr w:type="spellEnd"/>
+      <w:r>
+        <w:rPr>
+          <w:b w:val="0"/>
+          <w:bCs/>
+        </w:rPr>
+        <w:t xml:space="preserve"> maintaining project documentation.</w:t>
       </w:r>
     </w:p>
     <w:p/>
@@ -6018,6 +6204,7 @@
             </w:tcMar>
           </w:tcPr>
           <w:p>
+            <w:proofErr w:type="spellStart"/>
             <w:r>
               <w:rPr>
                 <w:rFonts w:ascii="Times New Roman" w:eastAsia="Times New Roman" w:hAnsi="Times New Roman" w:cs="Times New Roman"/>
@@ -6026,6 +6213,7 @@
               </w:rPr>
               <w:t>index.php</w:t>
             </w:r>
+            <w:proofErr w:type="spellEnd"/>
           </w:p>
         </w:tc>
         <w:tc>
@@ -6354,6 +6542,7 @@
             </w:tcMar>
           </w:tcPr>
           <w:p>
+            <w:proofErr w:type="spellStart"/>
             <w:r>
               <w:rPr>
                 <w:rFonts w:ascii="Times New Roman" w:eastAsia="Times New Roman" w:hAnsi="Times New Roman" w:cs="Times New Roman"/>
@@ -6362,6 +6551,7 @@
               </w:rPr>
               <w:t>config.php</w:t>
             </w:r>
+            <w:proofErr w:type="spellEnd"/>
           </w:p>
         </w:tc>
         <w:tc>
@@ -6410,8 +6600,18 @@
                 <w:sz w:val="24"/>
                 <w:szCs w:val="24"/>
               </w:rPr>
-              <w:t>/config/connection.php</w:t>
-            </w:r>
+              <w:t>/config/</w:t>
+            </w:r>
+            <w:proofErr w:type="spellStart"/>
+            <w:r>
+              <w:rPr>
+                <w:rFonts w:ascii="Times New Roman" w:eastAsia="Times New Roman" w:hAnsi="Times New Roman" w:cs="Times New Roman"/>
+                <w:sz w:val="24"/>
+                <w:szCs w:val="24"/>
+              </w:rPr>
+              <w:t>connection.php</w:t>
+            </w:r>
+            <w:proofErr w:type="spellEnd"/>
           </w:p>
         </w:tc>
         <w:tc>
@@ -6804,7 +7004,25 @@
                 <w:sz w:val="24"/>
                 <w:szCs w:val="24"/>
               </w:rPr>
-              <w:t>Documentation of AH_Artistry System Design and Specification</w:t>
+              <w:t xml:space="preserve">Documentation of </w:t>
+            </w:r>
+            <w:proofErr w:type="spellStart"/>
+            <w:r>
+              <w:rPr>
+                <w:rFonts w:ascii="Times New Roman" w:eastAsia="Times New Roman" w:hAnsi="Times New Roman" w:cs="Times New Roman"/>
+                <w:sz w:val="24"/>
+                <w:szCs w:val="24"/>
+              </w:rPr>
+              <w:t>AH_Artistry</w:t>
+            </w:r>
+            <w:proofErr w:type="spellEnd"/>
+            <w:r>
+              <w:rPr>
+                <w:rFonts w:ascii="Times New Roman" w:eastAsia="Times New Roman" w:hAnsi="Times New Roman" w:cs="Times New Roman"/>
+                <w:sz w:val="24"/>
+                <w:szCs w:val="24"/>
+              </w:rPr>
+              <w:t xml:space="preserve"> System Design and Specification</w:t>
             </w:r>
           </w:p>
         </w:tc>
@@ -6956,13 +7174,41 @@
             </w:tcMar>
           </w:tcPr>
           <w:p>
-            <w:r>
-              <w:rPr>
-                <w:rFonts w:ascii="Times New Roman" w:eastAsia="Times New Roman" w:hAnsi="Times New Roman" w:cs="Times New Roman"/>
-                <w:sz w:val="24"/>
-                <w:szCs w:val="24"/>
-              </w:rPr>
-              <w:t>Documentaion of AH_Artistry System Requirement Specification</w:t>
+            <w:proofErr w:type="spellStart"/>
+            <w:r>
+              <w:rPr>
+                <w:rFonts w:ascii="Times New Roman" w:eastAsia="Times New Roman" w:hAnsi="Times New Roman" w:cs="Times New Roman"/>
+                <w:sz w:val="24"/>
+                <w:szCs w:val="24"/>
+              </w:rPr>
+              <w:t>Documentaion</w:t>
+            </w:r>
+            <w:proofErr w:type="spellEnd"/>
+            <w:r>
+              <w:rPr>
+                <w:rFonts w:ascii="Times New Roman" w:eastAsia="Times New Roman" w:hAnsi="Times New Roman" w:cs="Times New Roman"/>
+                <w:sz w:val="24"/>
+                <w:szCs w:val="24"/>
+              </w:rPr>
+              <w:t xml:space="preserve"> of </w:t>
+            </w:r>
+            <w:proofErr w:type="spellStart"/>
+            <w:r>
+              <w:rPr>
+                <w:rFonts w:ascii="Times New Roman" w:eastAsia="Times New Roman" w:hAnsi="Times New Roman" w:cs="Times New Roman"/>
+                <w:sz w:val="24"/>
+                <w:szCs w:val="24"/>
+              </w:rPr>
+              <w:t>AH_Artistry</w:t>
+            </w:r>
+            <w:proofErr w:type="spellEnd"/>
+            <w:r>
+              <w:rPr>
+                <w:rFonts w:ascii="Times New Roman" w:eastAsia="Times New Roman" w:hAnsi="Times New Roman" w:cs="Times New Roman"/>
+                <w:sz w:val="24"/>
+                <w:szCs w:val="24"/>
+              </w:rPr>
+              <w:t xml:space="preserve"> System Requirement Specification</w:t>
             </w:r>
           </w:p>
         </w:tc>
@@ -6986,13 +7232,23 @@
             </w:tcMar>
           </w:tcPr>
           <w:p>
-            <w:r>
-              <w:rPr>
-                <w:rFonts w:ascii="Times New Roman" w:eastAsia="Times New Roman" w:hAnsi="Times New Roman" w:cs="Times New Roman"/>
-                <w:sz w:val="24"/>
-                <w:szCs w:val="24"/>
-              </w:rPr>
-              <w:t>src/</w:t>
+            <w:proofErr w:type="spellStart"/>
+            <w:r>
+              <w:rPr>
+                <w:rFonts w:ascii="Times New Roman" w:eastAsia="Times New Roman" w:hAnsi="Times New Roman" w:cs="Times New Roman"/>
+                <w:sz w:val="24"/>
+                <w:szCs w:val="24"/>
+              </w:rPr>
+              <w:t>src</w:t>
+            </w:r>
+            <w:proofErr w:type="spellEnd"/>
+            <w:r>
+              <w:rPr>
+                <w:rFonts w:ascii="Times New Roman" w:eastAsia="Times New Roman" w:hAnsi="Times New Roman" w:cs="Times New Roman"/>
+                <w:sz w:val="24"/>
+                <w:szCs w:val="24"/>
+              </w:rPr>
+              <w:t>/</w:t>
             </w:r>
           </w:p>
         </w:tc>
@@ -7042,7 +7298,25 @@
                 <w:sz w:val="24"/>
                 <w:szCs w:val="24"/>
               </w:rPr>
-              <w:t>/src/</w:t>
+              <w:t>/</w:t>
+            </w:r>
+            <w:proofErr w:type="spellStart"/>
+            <w:r>
+              <w:rPr>
+                <w:rFonts w:ascii="Times New Roman" w:eastAsia="Times New Roman" w:hAnsi="Times New Roman" w:cs="Times New Roman"/>
+                <w:sz w:val="24"/>
+                <w:szCs w:val="24"/>
+              </w:rPr>
+              <w:t>src</w:t>
+            </w:r>
+            <w:proofErr w:type="spellEnd"/>
+            <w:r>
+              <w:rPr>
+                <w:rFonts w:ascii="Times New Roman" w:eastAsia="Times New Roman" w:hAnsi="Times New Roman" w:cs="Times New Roman"/>
+                <w:sz w:val="24"/>
+                <w:szCs w:val="24"/>
+              </w:rPr>
+              <w:t>/</w:t>
             </w:r>
           </w:p>
         </w:tc>
@@ -7144,6 +7418,7 @@
             </w:tcMar>
           </w:tcPr>
           <w:p>
+            <w:proofErr w:type="spellStart"/>
             <w:r>
               <w:rPr>
                 <w:rFonts w:ascii="Times New Roman" w:eastAsia="Times New Roman" w:hAnsi="Times New Roman" w:cs="Times New Roman"/>
@@ -7152,6 +7427,7 @@
               </w:rPr>
               <w:t>server.php</w:t>
             </w:r>
+            <w:proofErr w:type="spellEnd"/>
           </w:p>
         </w:tc>
         <w:tc>
@@ -7200,8 +7476,36 @@
                 <w:sz w:val="24"/>
                 <w:szCs w:val="24"/>
               </w:rPr>
-              <w:t>/src/server.php</w:t>
-            </w:r>
+              <w:t>/</w:t>
+            </w:r>
+            <w:proofErr w:type="spellStart"/>
+            <w:r>
+              <w:rPr>
+                <w:rFonts w:ascii="Times New Roman" w:eastAsia="Times New Roman" w:hAnsi="Times New Roman" w:cs="Times New Roman"/>
+                <w:sz w:val="24"/>
+                <w:szCs w:val="24"/>
+              </w:rPr>
+              <w:t>src</w:t>
+            </w:r>
+            <w:proofErr w:type="spellEnd"/>
+            <w:r>
+              <w:rPr>
+                <w:rFonts w:ascii="Times New Roman" w:eastAsia="Times New Roman" w:hAnsi="Times New Roman" w:cs="Times New Roman"/>
+                <w:sz w:val="24"/>
+                <w:szCs w:val="24"/>
+              </w:rPr>
+              <w:t>/</w:t>
+            </w:r>
+            <w:proofErr w:type="spellStart"/>
+            <w:r>
+              <w:rPr>
+                <w:rFonts w:ascii="Times New Roman" w:eastAsia="Times New Roman" w:hAnsi="Times New Roman" w:cs="Times New Roman"/>
+                <w:sz w:val="24"/>
+                <w:szCs w:val="24"/>
+              </w:rPr>
+              <w:t>server.php</w:t>
+            </w:r>
+            <w:proofErr w:type="spellEnd"/>
           </w:p>
         </w:tc>
         <w:tc>
@@ -7343,6 +7647,7 @@
             </w:tcMar>
           </w:tcPr>
           <w:p>
+            <w:proofErr w:type="spellStart"/>
             <w:r>
               <w:rPr>
                 <w:rFonts w:ascii="Times New Roman" w:eastAsia="Times New Roman" w:hAnsi="Times New Roman" w:cs="Times New Roman"/>
@@ -7351,6 +7656,7 @@
               </w:rPr>
               <w:t>logout.php</w:t>
             </w:r>
+            <w:proofErr w:type="spellEnd"/>
           </w:p>
         </w:tc>
         <w:tc>
@@ -7399,8 +7705,36 @@
                 <w:sz w:val="24"/>
                 <w:szCs w:val="24"/>
               </w:rPr>
-              <w:t>/src/logout.php</w:t>
-            </w:r>
+              <w:t>/</w:t>
+            </w:r>
+            <w:proofErr w:type="spellStart"/>
+            <w:r>
+              <w:rPr>
+                <w:rFonts w:ascii="Times New Roman" w:eastAsia="Times New Roman" w:hAnsi="Times New Roman" w:cs="Times New Roman"/>
+                <w:sz w:val="24"/>
+                <w:szCs w:val="24"/>
+              </w:rPr>
+              <w:t>src</w:t>
+            </w:r>
+            <w:proofErr w:type="spellEnd"/>
+            <w:r>
+              <w:rPr>
+                <w:rFonts w:ascii="Times New Roman" w:eastAsia="Times New Roman" w:hAnsi="Times New Roman" w:cs="Times New Roman"/>
+                <w:sz w:val="24"/>
+                <w:szCs w:val="24"/>
+              </w:rPr>
+              <w:t>/</w:t>
+            </w:r>
+            <w:proofErr w:type="spellStart"/>
+            <w:r>
+              <w:rPr>
+                <w:rFonts w:ascii="Times New Roman" w:eastAsia="Times New Roman" w:hAnsi="Times New Roman" w:cs="Times New Roman"/>
+                <w:sz w:val="24"/>
+                <w:szCs w:val="24"/>
+              </w:rPr>
+              <w:t>logout.php</w:t>
+            </w:r>
+            <w:proofErr w:type="spellEnd"/>
           </w:p>
         </w:tc>
         <w:tc>
@@ -7477,7 +7811,25 @@
                 <w:sz w:val="24"/>
                 <w:szCs w:val="24"/>
               </w:rPr>
-              <w:t>Handles uer logout functionality</w:t>
+              <w:t xml:space="preserve">Handles </w:t>
+            </w:r>
+            <w:proofErr w:type="spellStart"/>
+            <w:r>
+              <w:rPr>
+                <w:rFonts w:ascii="Times New Roman" w:eastAsia="Times New Roman" w:hAnsi="Times New Roman" w:cs="Times New Roman"/>
+                <w:sz w:val="24"/>
+                <w:szCs w:val="24"/>
+              </w:rPr>
+              <w:t>uer</w:t>
+            </w:r>
+            <w:proofErr w:type="spellEnd"/>
+            <w:r>
+              <w:rPr>
+                <w:rFonts w:ascii="Times New Roman" w:eastAsia="Times New Roman" w:hAnsi="Times New Roman" w:cs="Times New Roman"/>
+                <w:sz w:val="24"/>
+                <w:szCs w:val="24"/>
+              </w:rPr>
+              <w:t xml:space="preserve"> logout functionality</w:t>
             </w:r>
           </w:p>
         </w:tc>
@@ -7557,7 +7909,25 @@
                 <w:sz w:val="24"/>
                 <w:szCs w:val="24"/>
               </w:rPr>
-              <w:t>/src/pages/</w:t>
+              <w:t>/</w:t>
+            </w:r>
+            <w:proofErr w:type="spellStart"/>
+            <w:r>
+              <w:rPr>
+                <w:rFonts w:ascii="Times New Roman" w:eastAsia="Times New Roman" w:hAnsi="Times New Roman" w:cs="Times New Roman"/>
+                <w:sz w:val="24"/>
+                <w:szCs w:val="24"/>
+              </w:rPr>
+              <w:t>src</w:t>
+            </w:r>
+            <w:proofErr w:type="spellEnd"/>
+            <w:r>
+              <w:rPr>
+                <w:rFonts w:ascii="Times New Roman" w:eastAsia="Times New Roman" w:hAnsi="Times New Roman" w:cs="Times New Roman"/>
+                <w:sz w:val="24"/>
+                <w:szCs w:val="24"/>
+              </w:rPr>
+              <w:t>/pages/</w:t>
             </w:r>
           </w:p>
         </w:tc>
@@ -7659,6 +8029,7 @@
             </w:tcMar>
           </w:tcPr>
           <w:p>
+            <w:proofErr w:type="spellStart"/>
             <w:r>
               <w:rPr>
                 <w:rFonts w:ascii="Times New Roman" w:eastAsia="Times New Roman" w:hAnsi="Times New Roman" w:cs="Times New Roman"/>
@@ -7667,6 +8038,7 @@
               </w:rPr>
               <w:t>about.php</w:t>
             </w:r>
+            <w:proofErr w:type="spellEnd"/>
           </w:p>
         </w:tc>
         <w:tc>
@@ -7715,8 +8087,36 @@
                 <w:sz w:val="24"/>
                 <w:szCs w:val="24"/>
               </w:rPr>
-              <w:t>/src/pages/about.php</w:t>
-            </w:r>
+              <w:t>/</w:t>
+            </w:r>
+            <w:proofErr w:type="spellStart"/>
+            <w:r>
+              <w:rPr>
+                <w:rFonts w:ascii="Times New Roman" w:eastAsia="Times New Roman" w:hAnsi="Times New Roman" w:cs="Times New Roman"/>
+                <w:sz w:val="24"/>
+                <w:szCs w:val="24"/>
+              </w:rPr>
+              <w:t>src</w:t>
+            </w:r>
+            <w:proofErr w:type="spellEnd"/>
+            <w:r>
+              <w:rPr>
+                <w:rFonts w:ascii="Times New Roman" w:eastAsia="Times New Roman" w:hAnsi="Times New Roman" w:cs="Times New Roman"/>
+                <w:sz w:val="24"/>
+                <w:szCs w:val="24"/>
+              </w:rPr>
+              <w:t>/pages/</w:t>
+            </w:r>
+            <w:proofErr w:type="spellStart"/>
+            <w:r>
+              <w:rPr>
+                <w:rFonts w:ascii="Times New Roman" w:eastAsia="Times New Roman" w:hAnsi="Times New Roman" w:cs="Times New Roman"/>
+                <w:sz w:val="24"/>
+                <w:szCs w:val="24"/>
+              </w:rPr>
+              <w:t>about.php</w:t>
+            </w:r>
+            <w:proofErr w:type="spellEnd"/>
           </w:p>
         </w:tc>
         <w:tc>
@@ -7795,21 +8195,6 @@
             </w:tcMar>
           </w:tcPr>
           <w:p>
-            <w:pPr>
-              <w:rPr>
-                <w:rFonts w:ascii="Times New Roman" w:eastAsia="Times New Roman" w:hAnsi="Times New Roman" w:cs="Times New Roman"/>
-                <w:sz w:val="24"/>
-                <w:szCs w:val="24"/>
-              </w:rPr>
-            </w:pPr>
-            <w:r>
-              <w:rPr>
-                <w:rFonts w:ascii="Times New Roman" w:eastAsia="Times New Roman" w:hAnsi="Times New Roman" w:cs="Times New Roman"/>
-                <w:sz w:val="24"/>
-                <w:szCs w:val="24"/>
-              </w:rPr>
-              <w:t>-</w:t>
-            </w:r>
             <w:r>
               <w:rPr>
                 <w:rFonts w:ascii="Times New Roman" w:eastAsia="Times New Roman" w:hAnsi="Times New Roman" w:cs="Times New Roman"/>
@@ -7817,16 +8202,6 @@
                 <w:szCs w:val="24"/>
               </w:rPr>
               <w:t>Page for displaying about AH Artistry</w:t>
-            </w:r>
-          </w:p>
-          <w:p>
-            <w:r>
-              <w:rPr>
-                <w:rFonts w:ascii="Times New Roman" w:eastAsia="Times New Roman" w:hAnsi="Times New Roman" w:cs="Times New Roman"/>
-                <w:sz w:val="24"/>
-                <w:szCs w:val="24"/>
-              </w:rPr>
-              <w:t>v1.1.0: Feature: Able to turn on dark mode</w:t>
             </w:r>
           </w:p>
         </w:tc>
@@ -7850,6 +8225,7 @@
             </w:tcMar>
           </w:tcPr>
           <w:p>
+            <w:proofErr w:type="spellStart"/>
             <w:r>
               <w:rPr>
                 <w:rFonts w:ascii="Times New Roman" w:eastAsia="Times New Roman" w:hAnsi="Times New Roman" w:cs="Times New Roman"/>
@@ -7858,6 +8234,7 @@
               </w:rPr>
               <w:t>appointments.php</w:t>
             </w:r>
+            <w:proofErr w:type="spellEnd"/>
           </w:p>
         </w:tc>
         <w:tc>
@@ -7906,8 +8283,36 @@
                 <w:sz w:val="24"/>
                 <w:szCs w:val="24"/>
               </w:rPr>
-              <w:t>/src/pages/appointments.php</w:t>
-            </w:r>
+              <w:t>/</w:t>
+            </w:r>
+            <w:proofErr w:type="spellStart"/>
+            <w:r>
+              <w:rPr>
+                <w:rFonts w:ascii="Times New Roman" w:eastAsia="Times New Roman" w:hAnsi="Times New Roman" w:cs="Times New Roman"/>
+                <w:sz w:val="24"/>
+                <w:szCs w:val="24"/>
+              </w:rPr>
+              <w:t>src</w:t>
+            </w:r>
+            <w:proofErr w:type="spellEnd"/>
+            <w:r>
+              <w:rPr>
+                <w:rFonts w:ascii="Times New Roman" w:eastAsia="Times New Roman" w:hAnsi="Times New Roman" w:cs="Times New Roman"/>
+                <w:sz w:val="24"/>
+                <w:szCs w:val="24"/>
+              </w:rPr>
+              <w:t>/pages/</w:t>
+            </w:r>
+            <w:proofErr w:type="spellStart"/>
+            <w:r>
+              <w:rPr>
+                <w:rFonts w:ascii="Times New Roman" w:eastAsia="Times New Roman" w:hAnsi="Times New Roman" w:cs="Times New Roman"/>
+                <w:sz w:val="24"/>
+                <w:szCs w:val="24"/>
+              </w:rPr>
+              <w:t>appointments.php</w:t>
+            </w:r>
+            <w:proofErr w:type="spellEnd"/>
           </w:p>
         </w:tc>
         <w:tc>
@@ -7967,15 +8372,7 @@
                 <w:sz w:val="24"/>
                 <w:szCs w:val="24"/>
               </w:rPr>
-              <w:t>2</w:t>
-            </w:r>
-            <w:r>
-              <w:rPr>
-                <w:rFonts w:ascii="Times New Roman" w:eastAsia="Times New Roman" w:hAnsi="Times New Roman" w:cs="Times New Roman"/>
-                <w:sz w:val="24"/>
-                <w:szCs w:val="24"/>
-              </w:rPr>
-              <w:t>.0</w:t>
+              <w:t>1.0</w:t>
             </w:r>
           </w:p>
         </w:tc>
@@ -8031,13 +8428,6 @@
             </w:r>
           </w:p>
           <w:p>
-            <w:pPr>
-              <w:rPr>
-                <w:rFonts w:ascii="Times New Roman" w:eastAsia="Times New Roman" w:hAnsi="Times New Roman" w:cs="Times New Roman"/>
-                <w:sz w:val="24"/>
-                <w:szCs w:val="24"/>
-              </w:rPr>
-            </w:pPr>
             <w:r>
               <w:rPr>
                 <w:rFonts w:ascii="Times New Roman" w:eastAsia="Times New Roman" w:hAnsi="Times New Roman" w:cs="Times New Roman"/>
@@ -8045,16 +8435,6 @@
                 <w:szCs w:val="24"/>
               </w:rPr>
               <w:t>- v1.1.0: Feature: Able to turn on dark mode</w:t>
-            </w:r>
-          </w:p>
-          <w:p>
-            <w:r>
-              <w:rPr>
-                <w:rFonts w:ascii="Times New Roman" w:eastAsia="Times New Roman" w:hAnsi="Times New Roman" w:cs="Times New Roman"/>
-                <w:sz w:val="24"/>
-                <w:szCs w:val="24"/>
-              </w:rPr>
-              <w:t>- v1.2.0: Feature: Able to link to booking details page</w:t>
             </w:r>
           </w:p>
         </w:tc>
@@ -8078,6 +8458,7 @@
             </w:tcMar>
           </w:tcPr>
           <w:p>
+            <w:proofErr w:type="spellStart"/>
             <w:r>
               <w:rPr>
                 <w:rFonts w:ascii="Times New Roman" w:eastAsia="Times New Roman" w:hAnsi="Times New Roman" w:cs="Times New Roman"/>
@@ -8086,6 +8467,7 @@
               </w:rPr>
               <w:t>book.php</w:t>
             </w:r>
+            <w:proofErr w:type="spellEnd"/>
           </w:p>
         </w:tc>
         <w:tc>
@@ -8134,8 +8516,36 @@
                 <w:sz w:val="24"/>
                 <w:szCs w:val="24"/>
               </w:rPr>
-              <w:t>/src/pages/book.php</w:t>
-            </w:r>
+              <w:t>/</w:t>
+            </w:r>
+            <w:proofErr w:type="spellStart"/>
+            <w:r>
+              <w:rPr>
+                <w:rFonts w:ascii="Times New Roman" w:eastAsia="Times New Roman" w:hAnsi="Times New Roman" w:cs="Times New Roman"/>
+                <w:sz w:val="24"/>
+                <w:szCs w:val="24"/>
+              </w:rPr>
+              <w:t>src</w:t>
+            </w:r>
+            <w:proofErr w:type="spellEnd"/>
+            <w:r>
+              <w:rPr>
+                <w:rFonts w:ascii="Times New Roman" w:eastAsia="Times New Roman" w:hAnsi="Times New Roman" w:cs="Times New Roman"/>
+                <w:sz w:val="24"/>
+                <w:szCs w:val="24"/>
+              </w:rPr>
+              <w:t>/pages/</w:t>
+            </w:r>
+            <w:proofErr w:type="spellStart"/>
+            <w:r>
+              <w:rPr>
+                <w:rFonts w:ascii="Times New Roman" w:eastAsia="Times New Roman" w:hAnsi="Times New Roman" w:cs="Times New Roman"/>
+                <w:sz w:val="24"/>
+                <w:szCs w:val="24"/>
+              </w:rPr>
+              <w:t>book.php</w:t>
+            </w:r>
+            <w:proofErr w:type="spellEnd"/>
           </w:p>
         </w:tc>
         <w:tc>
@@ -8239,39 +8649,29 @@
             </w:r>
           </w:p>
           <w:p>
-            <w:pPr>
-              <w:rPr>
-                <w:rFonts w:ascii="Times New Roman" w:eastAsia="Times New Roman" w:hAnsi="Times New Roman" w:cs="Times New Roman"/>
-                <w:sz w:val="24"/>
-                <w:szCs w:val="24"/>
-              </w:rPr>
-            </w:pPr>
-            <w:r>
-              <w:rPr>
-                <w:rFonts w:ascii="Times New Roman" w:eastAsia="Times New Roman" w:hAnsi="Times New Roman" w:cs="Times New Roman"/>
-                <w:sz w:val="24"/>
-                <w:szCs w:val="24"/>
-              </w:rPr>
-              <w:t xml:space="preserve">- v1.1.0: Feature Able </w:t>
-            </w:r>
-            <w:r>
-              <w:rPr>
-                <w:rFonts w:ascii="Times New Roman" w:eastAsia="Times New Roman" w:hAnsi="Times New Roman" w:cs="Times New Roman"/>
-                <w:sz w:val="24"/>
-                <w:szCs w:val="24"/>
-              </w:rPr>
-              <w:lastRenderedPageBreak/>
-              <w:t>to turn on dark mode</w:t>
-            </w:r>
-          </w:p>
-          <w:p>
-            <w:r>
-              <w:rPr>
-                <w:rFonts w:ascii="Times New Roman" w:eastAsia="Times New Roman" w:hAnsi="Times New Roman" w:cs="Times New Roman"/>
-                <w:sz w:val="24"/>
-                <w:szCs w:val="24"/>
-              </w:rPr>
-              <w:t>- v1.2.0: Feature: Able to link to booking details page</w:t>
+            <w:r>
+              <w:rPr>
+                <w:rFonts w:ascii="Times New Roman" w:eastAsia="Times New Roman" w:hAnsi="Times New Roman" w:cs="Times New Roman"/>
+                <w:sz w:val="24"/>
+                <w:szCs w:val="24"/>
+              </w:rPr>
+              <w:t xml:space="preserve">- </w:t>
+            </w:r>
+            <w:r>
+              <w:rPr>
+                <w:rFonts w:ascii="Times New Roman" w:eastAsia="Times New Roman" w:hAnsi="Times New Roman" w:cs="Times New Roman"/>
+                <w:sz w:val="24"/>
+                <w:szCs w:val="24"/>
+              </w:rPr>
+              <w:t xml:space="preserve">v1.1.0: Feature </w:t>
+            </w:r>
+            <w:r>
+              <w:rPr>
+                <w:rFonts w:ascii="Times New Roman" w:eastAsia="Times New Roman" w:hAnsi="Times New Roman" w:cs="Times New Roman"/>
+                <w:sz w:val="24"/>
+                <w:szCs w:val="24"/>
+              </w:rPr>
+              <w:t>Able to turn on dark mode</w:t>
             </w:r>
           </w:p>
         </w:tc>
@@ -8295,46 +8695,16 @@
             </w:tcMar>
           </w:tcPr>
           <w:p>
-            <w:pPr>
-              <w:rPr>
-                <w:rFonts w:ascii="Times New Roman" w:eastAsia="Times New Roman" w:hAnsi="Times New Roman" w:cs="Times New Roman"/>
-                <w:sz w:val="24"/>
-                <w:szCs w:val="24"/>
-              </w:rPr>
-            </w:pPr>
-            <w:r>
-              <w:rPr>
-                <w:rFonts w:ascii="Times New Roman" w:eastAsia="Times New Roman" w:hAnsi="Times New Roman" w:cs="Times New Roman"/>
-                <w:sz w:val="24"/>
-                <w:szCs w:val="24"/>
-              </w:rPr>
-              <w:lastRenderedPageBreak/>
-              <w:t>b</w:t>
-            </w:r>
-            <w:r>
-              <w:rPr>
-                <w:rFonts w:ascii="Times New Roman" w:eastAsia="Times New Roman" w:hAnsi="Times New Roman" w:cs="Times New Roman"/>
-                <w:sz w:val="24"/>
-                <w:szCs w:val="24"/>
-              </w:rPr>
-              <w:t>ook</w:t>
-            </w:r>
-            <w:r>
-              <w:rPr>
-                <w:rFonts w:ascii="Times New Roman" w:eastAsia="Times New Roman" w:hAnsi="Times New Roman" w:cs="Times New Roman"/>
-                <w:sz w:val="24"/>
-                <w:szCs w:val="24"/>
-              </w:rPr>
-              <w:t>ing_details</w:t>
-            </w:r>
-            <w:r>
-              <w:rPr>
-                <w:rFonts w:ascii="Times New Roman" w:eastAsia="Times New Roman" w:hAnsi="Times New Roman" w:cs="Times New Roman"/>
-                <w:sz w:val="24"/>
-                <w:szCs w:val="24"/>
-              </w:rPr>
-              <w:t>.php</w:t>
-            </w:r>
+            <w:proofErr w:type="spellStart"/>
+            <w:r>
+              <w:rPr>
+                <w:rFonts w:ascii="Times New Roman" w:eastAsia="Times New Roman" w:hAnsi="Times New Roman" w:cs="Times New Roman"/>
+                <w:sz w:val="24"/>
+                <w:szCs w:val="24"/>
+              </w:rPr>
+              <w:t>home.php</w:t>
+            </w:r>
+            <w:proofErr w:type="spellEnd"/>
           </w:p>
         </w:tc>
         <w:tc>
@@ -8352,13 +8722,6 @@
             </w:tcMar>
           </w:tcPr>
           <w:p>
-            <w:pPr>
-              <w:rPr>
-                <w:rFonts w:ascii="Times New Roman" w:eastAsia="Times New Roman" w:hAnsi="Times New Roman" w:cs="Times New Roman"/>
-                <w:sz w:val="24"/>
-                <w:szCs w:val="24"/>
-              </w:rPr>
-            </w:pPr>
             <w:r>
               <w:rPr>
                 <w:rFonts w:ascii="Times New Roman" w:eastAsia="Times New Roman" w:hAnsi="Times New Roman" w:cs="Times New Roman"/>
@@ -8384,61 +8747,42 @@
             </w:tcMar>
           </w:tcPr>
           <w:p>
-            <w:pPr>
-              <w:rPr>
-                <w:rFonts w:ascii="Times New Roman" w:eastAsia="Times New Roman" w:hAnsi="Times New Roman" w:cs="Times New Roman"/>
-                <w:sz w:val="24"/>
-                <w:szCs w:val="24"/>
-              </w:rPr>
-            </w:pPr>
-            <w:r>
-              <w:rPr>
-                <w:rFonts w:ascii="Times New Roman" w:eastAsia="Times New Roman" w:hAnsi="Times New Roman" w:cs="Times New Roman"/>
-                <w:sz w:val="24"/>
-                <w:szCs w:val="24"/>
-              </w:rPr>
-              <w:t>/src/pages/</w:t>
-            </w:r>
-            <w:r>
-              <w:rPr>
-                <w:rFonts w:ascii="Times New Roman" w:eastAsia="Times New Roman" w:hAnsi="Times New Roman" w:cs="Times New Roman"/>
-                <w:sz w:val="24"/>
-                <w:szCs w:val="24"/>
-              </w:rPr>
-              <w:t xml:space="preserve"> </w:t>
-            </w:r>
-            <w:r>
-              <w:rPr>
-                <w:rFonts w:ascii="Times New Roman" w:eastAsia="Times New Roman" w:hAnsi="Times New Roman" w:cs="Times New Roman"/>
-                <w:sz w:val="24"/>
-                <w:szCs w:val="24"/>
-              </w:rPr>
-              <w:t>b</w:t>
-            </w:r>
-            <w:r>
-              <w:rPr>
-                <w:rFonts w:ascii="Times New Roman" w:eastAsia="Times New Roman" w:hAnsi="Times New Roman" w:cs="Times New Roman"/>
-                <w:sz w:val="24"/>
-                <w:szCs w:val="24"/>
-              </w:rPr>
-              <w:t>ook</w:t>
-            </w:r>
-            <w:r>
-              <w:rPr>
-                <w:rFonts w:ascii="Times New Roman" w:eastAsia="Times New Roman" w:hAnsi="Times New Roman" w:cs="Times New Roman"/>
-                <w:sz w:val="24"/>
-                <w:szCs w:val="24"/>
-              </w:rPr>
-              <w:t>ing_details</w:t>
-            </w:r>
-            <w:r>
-              <w:rPr>
-                <w:rFonts w:ascii="Times New Roman" w:eastAsia="Times New Roman" w:hAnsi="Times New Roman" w:cs="Times New Roman"/>
-                <w:sz w:val="24"/>
-                <w:szCs w:val="24"/>
-              </w:rPr>
-              <w:t>.php</w:t>
-            </w:r>
+            <w:r>
+              <w:rPr>
+                <w:rFonts w:ascii="Times New Roman" w:eastAsia="Times New Roman" w:hAnsi="Times New Roman" w:cs="Times New Roman"/>
+                <w:sz w:val="24"/>
+                <w:szCs w:val="24"/>
+              </w:rPr>
+              <w:t>/</w:t>
+            </w:r>
+            <w:proofErr w:type="spellStart"/>
+            <w:r>
+              <w:rPr>
+                <w:rFonts w:ascii="Times New Roman" w:eastAsia="Times New Roman" w:hAnsi="Times New Roman" w:cs="Times New Roman"/>
+                <w:sz w:val="24"/>
+                <w:szCs w:val="24"/>
+              </w:rPr>
+              <w:t>src</w:t>
+            </w:r>
+            <w:proofErr w:type="spellEnd"/>
+            <w:r>
+              <w:rPr>
+                <w:rFonts w:ascii="Times New Roman" w:eastAsia="Times New Roman" w:hAnsi="Times New Roman" w:cs="Times New Roman"/>
+                <w:sz w:val="24"/>
+                <w:szCs w:val="24"/>
+              </w:rPr>
+              <w:t>/pages/</w:t>
+            </w:r>
+            <w:proofErr w:type="spellStart"/>
+            <w:r>
+              <w:rPr>
+                <w:rFonts w:ascii="Times New Roman" w:eastAsia="Times New Roman" w:hAnsi="Times New Roman" w:cs="Times New Roman"/>
+                <w:sz w:val="24"/>
+                <w:szCs w:val="24"/>
+              </w:rPr>
+              <w:t>home.php</w:t>
+            </w:r>
+            <w:proofErr w:type="spellEnd"/>
           </w:p>
         </w:tc>
         <w:tc>
@@ -8456,20 +8800,13 @@
             </w:tcMar>
           </w:tcPr>
           <w:p>
-            <w:pPr>
-              <w:rPr>
-                <w:rFonts w:ascii="Times New Roman" w:eastAsia="Times New Roman" w:hAnsi="Times New Roman" w:cs="Times New Roman"/>
-                <w:sz w:val="24"/>
-                <w:szCs w:val="24"/>
-              </w:rPr>
-            </w:pPr>
-            <w:r>
-              <w:rPr>
-                <w:rFonts w:ascii="Times New Roman" w:eastAsia="Times New Roman" w:hAnsi="Times New Roman" w:cs="Times New Roman"/>
-                <w:sz w:val="24"/>
-                <w:szCs w:val="24"/>
-              </w:rPr>
-              <w:t>-</w:t>
+            <w:r>
+              <w:rPr>
+                <w:rFonts w:ascii="Times New Roman" w:eastAsia="Times New Roman" w:hAnsi="Times New Roman" w:cs="Times New Roman"/>
+                <w:sz w:val="24"/>
+                <w:szCs w:val="24"/>
+              </w:rPr>
+              <w:t>1.0.0</w:t>
             </w:r>
           </w:p>
         </w:tc>
@@ -8497,7 +8834,15 @@
                 <w:sz w:val="24"/>
                 <w:szCs w:val="24"/>
               </w:rPr>
-              <w:t>1.2.0</w:t>
+              <w:t>1.</w:t>
+            </w:r>
+            <w:r>
+              <w:rPr>
+                <w:rFonts w:ascii="Times New Roman" w:eastAsia="Times New Roman" w:hAnsi="Times New Roman" w:cs="Times New Roman"/>
+                <w:sz w:val="24"/>
+                <w:szCs w:val="24"/>
+              </w:rPr>
+              <w:t>1.0</w:t>
             </w:r>
           </w:p>
         </w:tc>
@@ -8529,7 +8874,34 @@
                 <w:sz w:val="24"/>
                 <w:szCs w:val="24"/>
               </w:rPr>
-              <w:t>AH Artistry admin be able to view detailed booking information and accept or reject appointments through the website</w:t>
+              <w:t>-</w:t>
+            </w:r>
+            <w:r>
+              <w:rPr>
+                <w:rFonts w:ascii="Times New Roman" w:eastAsia="Times New Roman" w:hAnsi="Times New Roman" w:cs="Times New Roman"/>
+                <w:sz w:val="24"/>
+                <w:szCs w:val="24"/>
+              </w:rPr>
+              <w:t>AH Artistry user homepage</w:t>
+            </w:r>
+          </w:p>
+          <w:p>
+            <w:r>
+              <w:rPr>
+                <w:rFonts w:ascii="Times New Roman" w:eastAsia="Times New Roman" w:hAnsi="Times New Roman" w:cs="Times New Roman"/>
+                <w:sz w:val="24"/>
+                <w:szCs w:val="24"/>
+              </w:rPr>
+              <w:t xml:space="preserve">- v1.1.0: Feature Able </w:t>
+            </w:r>
+            <w:r>
+              <w:rPr>
+                <w:rFonts w:ascii="Times New Roman" w:eastAsia="Times New Roman" w:hAnsi="Times New Roman" w:cs="Times New Roman"/>
+                <w:sz w:val="24"/>
+                <w:szCs w:val="24"/>
+              </w:rPr>
+              <w:lastRenderedPageBreak/>
+              <w:t>to turn on dark mode</w:t>
             </w:r>
           </w:p>
         </w:tc>
@@ -8553,14 +8925,17 @@
             </w:tcMar>
           </w:tcPr>
           <w:p>
-            <w:r>
-              <w:rPr>
-                <w:rFonts w:ascii="Times New Roman" w:eastAsia="Times New Roman" w:hAnsi="Times New Roman" w:cs="Times New Roman"/>
-                <w:sz w:val="24"/>
-                <w:szCs w:val="24"/>
-              </w:rPr>
-              <w:t>home.php</w:t>
-            </w:r>
+            <w:proofErr w:type="spellStart"/>
+            <w:r>
+              <w:rPr>
+                <w:rFonts w:ascii="Times New Roman" w:eastAsia="Times New Roman" w:hAnsi="Times New Roman" w:cs="Times New Roman"/>
+                <w:sz w:val="24"/>
+                <w:szCs w:val="24"/>
+              </w:rPr>
+              <w:lastRenderedPageBreak/>
+              <w:t>login.php</w:t>
+            </w:r>
+            <w:proofErr w:type="spellEnd"/>
           </w:p>
         </w:tc>
         <w:tc>
@@ -8609,8 +8984,36 @@
                 <w:sz w:val="24"/>
                 <w:szCs w:val="24"/>
               </w:rPr>
-              <w:t>/src/pages/home.php</w:t>
-            </w:r>
+              <w:t>/</w:t>
+            </w:r>
+            <w:proofErr w:type="spellStart"/>
+            <w:r>
+              <w:rPr>
+                <w:rFonts w:ascii="Times New Roman" w:eastAsia="Times New Roman" w:hAnsi="Times New Roman" w:cs="Times New Roman"/>
+                <w:sz w:val="24"/>
+                <w:szCs w:val="24"/>
+              </w:rPr>
+              <w:t>src</w:t>
+            </w:r>
+            <w:proofErr w:type="spellEnd"/>
+            <w:r>
+              <w:rPr>
+                <w:rFonts w:ascii="Times New Roman" w:eastAsia="Times New Roman" w:hAnsi="Times New Roman" w:cs="Times New Roman"/>
+                <w:sz w:val="24"/>
+                <w:szCs w:val="24"/>
+              </w:rPr>
+              <w:t>/pages/</w:t>
+            </w:r>
+            <w:proofErr w:type="spellStart"/>
+            <w:r>
+              <w:rPr>
+                <w:rFonts w:ascii="Times New Roman" w:eastAsia="Times New Roman" w:hAnsi="Times New Roman" w:cs="Times New Roman"/>
+                <w:sz w:val="24"/>
+                <w:szCs w:val="24"/>
+              </w:rPr>
+              <w:t>login.php</w:t>
+            </w:r>
+            <w:proofErr w:type="spellEnd"/>
           </w:p>
         </w:tc>
         <w:tc>
@@ -8702,15 +9105,15 @@
                 <w:sz w:val="24"/>
                 <w:szCs w:val="24"/>
               </w:rPr>
-              <w:t>-</w:t>
-            </w:r>
-            <w:r>
-              <w:rPr>
-                <w:rFonts w:ascii="Times New Roman" w:eastAsia="Times New Roman" w:hAnsi="Times New Roman" w:cs="Times New Roman"/>
-                <w:sz w:val="24"/>
-                <w:szCs w:val="24"/>
-              </w:rPr>
-              <w:t>AH Artistry user homepage</w:t>
+              <w:t xml:space="preserve">- </w:t>
+            </w:r>
+            <w:r>
+              <w:rPr>
+                <w:rFonts w:ascii="Times New Roman" w:eastAsia="Times New Roman" w:hAnsi="Times New Roman" w:cs="Times New Roman"/>
+                <w:sz w:val="24"/>
+                <w:szCs w:val="24"/>
+              </w:rPr>
+              <w:t>AH Artistry login page for admin (make-up artist).</w:t>
             </w:r>
           </w:p>
           <w:p>
@@ -8744,14 +9147,16 @@
             </w:tcMar>
           </w:tcPr>
           <w:p>
-            <w:r>
-              <w:rPr>
-                <w:rFonts w:ascii="Times New Roman" w:eastAsia="Times New Roman" w:hAnsi="Times New Roman" w:cs="Times New Roman"/>
-                <w:sz w:val="24"/>
-                <w:szCs w:val="24"/>
-              </w:rPr>
-              <w:t>login.php</w:t>
-            </w:r>
+            <w:proofErr w:type="spellStart"/>
+            <w:r>
+              <w:rPr>
+                <w:rFonts w:ascii="Times New Roman" w:eastAsia="Times New Roman" w:hAnsi="Times New Roman" w:cs="Times New Roman"/>
+                <w:sz w:val="24"/>
+                <w:szCs w:val="24"/>
+              </w:rPr>
+              <w:t>posts.php</w:t>
+            </w:r>
+            <w:proofErr w:type="spellEnd"/>
           </w:p>
         </w:tc>
         <w:tc>
@@ -8800,8 +9205,36 @@
                 <w:sz w:val="24"/>
                 <w:szCs w:val="24"/>
               </w:rPr>
-              <w:t>/src/pages/login.php</w:t>
-            </w:r>
+              <w:t>/</w:t>
+            </w:r>
+            <w:proofErr w:type="spellStart"/>
+            <w:r>
+              <w:rPr>
+                <w:rFonts w:ascii="Times New Roman" w:eastAsia="Times New Roman" w:hAnsi="Times New Roman" w:cs="Times New Roman"/>
+                <w:sz w:val="24"/>
+                <w:szCs w:val="24"/>
+              </w:rPr>
+              <w:t>src</w:t>
+            </w:r>
+            <w:proofErr w:type="spellEnd"/>
+            <w:r>
+              <w:rPr>
+                <w:rFonts w:ascii="Times New Roman" w:eastAsia="Times New Roman" w:hAnsi="Times New Roman" w:cs="Times New Roman"/>
+                <w:sz w:val="24"/>
+                <w:szCs w:val="24"/>
+              </w:rPr>
+              <w:t>/pages/</w:t>
+            </w:r>
+            <w:proofErr w:type="spellStart"/>
+            <w:r>
+              <w:rPr>
+                <w:rFonts w:ascii="Times New Roman" w:eastAsia="Times New Roman" w:hAnsi="Times New Roman" w:cs="Times New Roman"/>
+                <w:sz w:val="24"/>
+                <w:szCs w:val="24"/>
+              </w:rPr>
+              <w:t>posts.php</w:t>
+            </w:r>
+            <w:proofErr w:type="spellEnd"/>
           </w:p>
         </w:tc>
         <w:tc>
@@ -8880,6 +9313,16 @@
             </w:tcMar>
           </w:tcPr>
           <w:p>
+            <w:r>
+              <w:rPr>
+                <w:rFonts w:ascii="Times New Roman" w:eastAsia="Times New Roman" w:hAnsi="Times New Roman" w:cs="Times New Roman"/>
+                <w:sz w:val="24"/>
+                <w:szCs w:val="24"/>
+              </w:rPr>
+              <w:t>- Posts page which manages the posts-related actions functionality.</w:t>
+            </w:r>
+          </w:p>
+          <w:p>
             <w:pPr>
               <w:rPr>
                 <w:rFonts w:ascii="Times New Roman" w:eastAsia="Times New Roman" w:hAnsi="Times New Roman" w:cs="Times New Roman"/>
@@ -8893,15 +9336,7 @@
                 <w:sz w:val="24"/>
                 <w:szCs w:val="24"/>
               </w:rPr>
-              <w:t xml:space="preserve">- </w:t>
-            </w:r>
-            <w:r>
-              <w:rPr>
-                <w:rFonts w:ascii="Times New Roman" w:eastAsia="Times New Roman" w:hAnsi="Times New Roman" w:cs="Times New Roman"/>
-                <w:sz w:val="24"/>
-                <w:szCs w:val="24"/>
-              </w:rPr>
-              <w:t>AH Artistry login page for admin (make-up artist).</w:t>
+              <w:t>- Accessible by admin (make-up artist) only.</w:t>
             </w:r>
           </w:p>
           <w:p>
@@ -8935,14 +9370,16 @@
             </w:tcMar>
           </w:tcPr>
           <w:p>
-            <w:r>
-              <w:rPr>
-                <w:rFonts w:ascii="Times New Roman" w:eastAsia="Times New Roman" w:hAnsi="Times New Roman" w:cs="Times New Roman"/>
-                <w:sz w:val="24"/>
-                <w:szCs w:val="24"/>
-              </w:rPr>
-              <w:t>posts.php</w:t>
-            </w:r>
+            <w:proofErr w:type="spellStart"/>
+            <w:r>
+              <w:rPr>
+                <w:rFonts w:ascii="Times New Roman" w:eastAsia="Times New Roman" w:hAnsi="Times New Roman" w:cs="Times New Roman"/>
+                <w:sz w:val="24"/>
+                <w:szCs w:val="24"/>
+              </w:rPr>
+              <w:t>profile.php</w:t>
+            </w:r>
+            <w:proofErr w:type="spellEnd"/>
           </w:p>
         </w:tc>
         <w:tc>
@@ -8991,8 +9428,36 @@
                 <w:sz w:val="24"/>
                 <w:szCs w:val="24"/>
               </w:rPr>
-              <w:t>/src/pages/posts.php</w:t>
-            </w:r>
+              <w:t>/</w:t>
+            </w:r>
+            <w:proofErr w:type="spellStart"/>
+            <w:r>
+              <w:rPr>
+                <w:rFonts w:ascii="Times New Roman" w:eastAsia="Times New Roman" w:hAnsi="Times New Roman" w:cs="Times New Roman"/>
+                <w:sz w:val="24"/>
+                <w:szCs w:val="24"/>
+              </w:rPr>
+              <w:t>src</w:t>
+            </w:r>
+            <w:proofErr w:type="spellEnd"/>
+            <w:r>
+              <w:rPr>
+                <w:rFonts w:ascii="Times New Roman" w:eastAsia="Times New Roman" w:hAnsi="Times New Roman" w:cs="Times New Roman"/>
+                <w:sz w:val="24"/>
+                <w:szCs w:val="24"/>
+              </w:rPr>
+              <w:t>/pages/</w:t>
+            </w:r>
+            <w:proofErr w:type="spellStart"/>
+            <w:r>
+              <w:rPr>
+                <w:rFonts w:ascii="Times New Roman" w:eastAsia="Times New Roman" w:hAnsi="Times New Roman" w:cs="Times New Roman"/>
+                <w:sz w:val="24"/>
+                <w:szCs w:val="24"/>
+              </w:rPr>
+              <w:t>profile.php</w:t>
+            </w:r>
+            <w:proofErr w:type="spellEnd"/>
           </w:p>
         </w:tc>
         <w:tc>
@@ -9052,7 +9517,7 @@
                 <w:sz w:val="24"/>
                 <w:szCs w:val="24"/>
               </w:rPr>
-              <w:t>2.0</w:t>
+              <w:t>1.0</w:t>
             </w:r>
           </w:p>
         </w:tc>
@@ -9077,7 +9542,7 @@
                 <w:sz w:val="24"/>
                 <w:szCs w:val="24"/>
               </w:rPr>
-              <w:t>- Posts page which manages the posts-related actions functionality.</w:t>
+              <w:t>- Make-up artist profile page.</w:t>
             </w:r>
           </w:p>
           <w:p>
@@ -9094,17 +9559,10 @@
                 <w:sz w:val="24"/>
                 <w:szCs w:val="24"/>
               </w:rPr>
-              <w:t>- Accessible by admin (make-up artist) only.</w:t>
-            </w:r>
-          </w:p>
-          <w:p>
-            <w:pPr>
-              <w:rPr>
-                <w:rFonts w:ascii="Times New Roman" w:eastAsia="Times New Roman" w:hAnsi="Times New Roman" w:cs="Times New Roman"/>
-                <w:sz w:val="24"/>
-                <w:szCs w:val="24"/>
-              </w:rPr>
-            </w:pPr>
+              <w:t>- Accessible by admin only.</w:t>
+            </w:r>
+          </w:p>
+          <w:p>
             <w:r>
               <w:rPr>
                 <w:rFonts w:ascii="Times New Roman" w:eastAsia="Times New Roman" w:hAnsi="Times New Roman" w:cs="Times New Roman"/>
@@ -9112,16 +9570,6 @@
                 <w:szCs w:val="24"/>
               </w:rPr>
               <w:t>- v1.1.0: Feature Able to turn on dark mode</w:t>
-            </w:r>
-          </w:p>
-          <w:p>
-            <w:r>
-              <w:rPr>
-                <w:rFonts w:ascii="Times New Roman" w:eastAsia="Times New Roman" w:hAnsi="Times New Roman" w:cs="Times New Roman"/>
-                <w:sz w:val="24"/>
-                <w:szCs w:val="24"/>
-              </w:rPr>
-              <w:t>- v1.2.0: Feature: Able to link to booking details page</w:t>
             </w:r>
           </w:p>
         </w:tc>
@@ -9145,13 +9593,23 @@
             </w:tcMar>
           </w:tcPr>
           <w:p>
-            <w:r>
-              <w:rPr>
-                <w:rFonts w:ascii="Times New Roman" w:eastAsia="Times New Roman" w:hAnsi="Times New Roman" w:cs="Times New Roman"/>
-                <w:sz w:val="24"/>
-                <w:szCs w:val="24"/>
-              </w:rPr>
-              <w:t>profile.php</w:t>
+            <w:proofErr w:type="spellStart"/>
+            <w:r>
+              <w:rPr>
+                <w:rFonts w:ascii="Times New Roman" w:eastAsia="Times New Roman" w:hAnsi="Times New Roman" w:cs="Times New Roman"/>
+                <w:sz w:val="24"/>
+                <w:szCs w:val="24"/>
+              </w:rPr>
+              <w:t>css</w:t>
+            </w:r>
+            <w:proofErr w:type="spellEnd"/>
+            <w:r>
+              <w:rPr>
+                <w:rFonts w:ascii="Times New Roman" w:eastAsia="Times New Roman" w:hAnsi="Times New Roman" w:cs="Times New Roman"/>
+                <w:sz w:val="24"/>
+                <w:szCs w:val="24"/>
+              </w:rPr>
+              <w:t>/</w:t>
             </w:r>
           </w:p>
         </w:tc>
@@ -9176,7 +9634,7 @@
                 <w:sz w:val="24"/>
                 <w:szCs w:val="24"/>
               </w:rPr>
-              <w:t>Source Code File</w:t>
+              <w:t>Directory</w:t>
             </w:r>
           </w:p>
         </w:tc>
@@ -9201,7 +9659,43 @@
                 <w:sz w:val="24"/>
                 <w:szCs w:val="24"/>
               </w:rPr>
-              <w:t>/src/pages/profile.php</w:t>
+              <w:t>/</w:t>
+            </w:r>
+            <w:proofErr w:type="spellStart"/>
+            <w:r>
+              <w:rPr>
+                <w:rFonts w:ascii="Times New Roman" w:eastAsia="Times New Roman" w:hAnsi="Times New Roman" w:cs="Times New Roman"/>
+                <w:sz w:val="24"/>
+                <w:szCs w:val="24"/>
+              </w:rPr>
+              <w:t>src</w:t>
+            </w:r>
+            <w:proofErr w:type="spellEnd"/>
+            <w:r>
+              <w:rPr>
+                <w:rFonts w:ascii="Times New Roman" w:eastAsia="Times New Roman" w:hAnsi="Times New Roman" w:cs="Times New Roman"/>
+                <w:sz w:val="24"/>
+                <w:szCs w:val="24"/>
+              </w:rPr>
+              <w:t>/</w:t>
+            </w:r>
+            <w:proofErr w:type="spellStart"/>
+            <w:r>
+              <w:rPr>
+                <w:rFonts w:ascii="Times New Roman" w:eastAsia="Times New Roman" w:hAnsi="Times New Roman" w:cs="Times New Roman"/>
+                <w:sz w:val="24"/>
+                <w:szCs w:val="24"/>
+              </w:rPr>
+              <w:t>css</w:t>
+            </w:r>
+            <w:proofErr w:type="spellEnd"/>
+            <w:r>
+              <w:rPr>
+                <w:rFonts w:ascii="Times New Roman" w:eastAsia="Times New Roman" w:hAnsi="Times New Roman" w:cs="Times New Roman"/>
+                <w:sz w:val="24"/>
+                <w:szCs w:val="24"/>
+              </w:rPr>
+              <w:t>/</w:t>
             </w:r>
           </w:p>
         </w:tc>
@@ -9254,15 +9748,7 @@
                 <w:sz w:val="24"/>
                 <w:szCs w:val="24"/>
               </w:rPr>
-              <w:t>1.</w:t>
-            </w:r>
-            <w:r>
-              <w:rPr>
-                <w:rFonts w:ascii="Times New Roman" w:eastAsia="Times New Roman" w:hAnsi="Times New Roman" w:cs="Times New Roman"/>
-                <w:sz w:val="24"/>
-                <w:szCs w:val="24"/>
-              </w:rPr>
-              <w:t>2.0</w:t>
+              <w:t>1.0.0</w:t>
             </w:r>
           </w:p>
         </w:tc>
@@ -9287,51 +9773,7 @@
                 <w:sz w:val="24"/>
                 <w:szCs w:val="24"/>
               </w:rPr>
-              <w:t>- Make-up artist profile page.</w:t>
-            </w:r>
-          </w:p>
-          <w:p>
-            <w:pPr>
-              <w:rPr>
-                <w:rFonts w:ascii="Times New Roman" w:eastAsia="Times New Roman" w:hAnsi="Times New Roman" w:cs="Times New Roman"/>
-                <w:sz w:val="24"/>
-                <w:szCs w:val="24"/>
-              </w:rPr>
-            </w:pPr>
-            <w:r>
-              <w:rPr>
-                <w:rFonts w:ascii="Times New Roman" w:eastAsia="Times New Roman" w:hAnsi="Times New Roman" w:cs="Times New Roman"/>
-                <w:sz w:val="24"/>
-                <w:szCs w:val="24"/>
-              </w:rPr>
-              <w:t>- Accessible by admin only.</w:t>
-            </w:r>
-          </w:p>
-          <w:p>
-            <w:pPr>
-              <w:rPr>
-                <w:rFonts w:ascii="Times New Roman" w:eastAsia="Times New Roman" w:hAnsi="Times New Roman" w:cs="Times New Roman"/>
-                <w:sz w:val="24"/>
-                <w:szCs w:val="24"/>
-              </w:rPr>
-            </w:pPr>
-            <w:r>
-              <w:rPr>
-                <w:rFonts w:ascii="Times New Roman" w:eastAsia="Times New Roman" w:hAnsi="Times New Roman" w:cs="Times New Roman"/>
-                <w:sz w:val="24"/>
-                <w:szCs w:val="24"/>
-              </w:rPr>
-              <w:t>- v1.1.0: Feature Able to turn on dark mode</w:t>
-            </w:r>
-          </w:p>
-          <w:p>
-            <w:r>
-              <w:rPr>
-                <w:rFonts w:ascii="Times New Roman" w:eastAsia="Times New Roman" w:hAnsi="Times New Roman" w:cs="Times New Roman"/>
-                <w:sz w:val="24"/>
-                <w:szCs w:val="24"/>
-              </w:rPr>
-              <w:t>- v1.2.0: Feature: Able to link to booking details page</w:t>
+              <w:t>CSS folder containing website stylesheet files</w:t>
             </w:r>
           </w:p>
         </w:tc>
@@ -9361,7 +9803,7 @@
                 <w:sz w:val="24"/>
                 <w:szCs w:val="24"/>
               </w:rPr>
-              <w:t>css/</w:t>
+              <w:t>style.css</w:t>
             </w:r>
           </w:p>
         </w:tc>
@@ -9386,7 +9828,7 @@
                 <w:sz w:val="24"/>
                 <w:szCs w:val="24"/>
               </w:rPr>
-              <w:t>Directory</w:t>
+              <w:t>Stylesheet File</w:t>
             </w:r>
           </w:p>
         </w:tc>
@@ -9411,7 +9853,43 @@
                 <w:sz w:val="24"/>
                 <w:szCs w:val="24"/>
               </w:rPr>
-              <w:t>/src/css/</w:t>
+              <w:t>/</w:t>
+            </w:r>
+            <w:proofErr w:type="spellStart"/>
+            <w:r>
+              <w:rPr>
+                <w:rFonts w:ascii="Times New Roman" w:eastAsia="Times New Roman" w:hAnsi="Times New Roman" w:cs="Times New Roman"/>
+                <w:sz w:val="24"/>
+                <w:szCs w:val="24"/>
+              </w:rPr>
+              <w:t>src</w:t>
+            </w:r>
+            <w:proofErr w:type="spellEnd"/>
+            <w:r>
+              <w:rPr>
+                <w:rFonts w:ascii="Times New Roman" w:eastAsia="Times New Roman" w:hAnsi="Times New Roman" w:cs="Times New Roman"/>
+                <w:sz w:val="24"/>
+                <w:szCs w:val="24"/>
+              </w:rPr>
+              <w:t>/</w:t>
+            </w:r>
+            <w:proofErr w:type="spellStart"/>
+            <w:r>
+              <w:rPr>
+                <w:rFonts w:ascii="Times New Roman" w:eastAsia="Times New Roman" w:hAnsi="Times New Roman" w:cs="Times New Roman"/>
+                <w:sz w:val="24"/>
+                <w:szCs w:val="24"/>
+              </w:rPr>
+              <w:t>css</w:t>
+            </w:r>
+            <w:proofErr w:type="spellEnd"/>
+            <w:r>
+              <w:rPr>
+                <w:rFonts w:ascii="Times New Roman" w:eastAsia="Times New Roman" w:hAnsi="Times New Roman" w:cs="Times New Roman"/>
+                <w:sz w:val="24"/>
+                <w:szCs w:val="24"/>
+              </w:rPr>
+              <w:t>/style.css</w:t>
             </w:r>
           </w:p>
         </w:tc>
@@ -9489,7 +9967,7 @@
                 <w:sz w:val="24"/>
                 <w:szCs w:val="24"/>
               </w:rPr>
-              <w:t>CSS folder containing website stylesheet files</w:t>
+              <w:t>Defines the website styles</w:t>
             </w:r>
           </w:p>
         </w:tc>
@@ -9513,13 +9991,20 @@
             </w:tcMar>
           </w:tcPr>
           <w:p>
-            <w:r>
-              <w:rPr>
-                <w:rFonts w:ascii="Times New Roman" w:eastAsia="Times New Roman" w:hAnsi="Times New Roman" w:cs="Times New Roman"/>
-                <w:sz w:val="24"/>
-                <w:szCs w:val="24"/>
-              </w:rPr>
-              <w:t>style.css</w:t>
+            <w:pPr>
+              <w:rPr>
+                <w:rFonts w:ascii="Times New Roman" w:eastAsia="Times New Roman" w:hAnsi="Times New Roman" w:cs="Times New Roman"/>
+                <w:sz w:val="24"/>
+                <w:szCs w:val="24"/>
+              </w:rPr>
+            </w:pPr>
+            <w:r>
+              <w:rPr>
+                <w:rFonts w:ascii="Times New Roman" w:eastAsia="Times New Roman" w:hAnsi="Times New Roman" w:cs="Times New Roman"/>
+                <w:sz w:val="24"/>
+                <w:szCs w:val="24"/>
+              </w:rPr>
+              <w:t>darkmode.css</w:t>
             </w:r>
           </w:p>
         </w:tc>
@@ -9538,6 +10023,13 @@
             </w:tcMar>
           </w:tcPr>
           <w:p>
+            <w:pPr>
+              <w:rPr>
+                <w:rFonts w:ascii="Times New Roman" w:eastAsia="Times New Roman" w:hAnsi="Times New Roman" w:cs="Times New Roman"/>
+                <w:sz w:val="24"/>
+                <w:szCs w:val="24"/>
+              </w:rPr>
+            </w:pPr>
             <w:r>
               <w:rPr>
                 <w:rFonts w:ascii="Times New Roman" w:eastAsia="Times New Roman" w:hAnsi="Times New Roman" w:cs="Times New Roman"/>
@@ -9563,13 +10055,72 @@
             </w:tcMar>
           </w:tcPr>
           <w:p>
-            <w:r>
-              <w:rPr>
-                <w:rFonts w:ascii="Times New Roman" w:eastAsia="Times New Roman" w:hAnsi="Times New Roman" w:cs="Times New Roman"/>
-                <w:sz w:val="24"/>
-                <w:szCs w:val="24"/>
-              </w:rPr>
-              <w:t>/src/css/style.css</w:t>
+            <w:pPr>
+              <w:rPr>
+                <w:rFonts w:ascii="Times New Roman" w:eastAsia="Times New Roman" w:hAnsi="Times New Roman" w:cs="Times New Roman"/>
+                <w:sz w:val="24"/>
+                <w:szCs w:val="24"/>
+              </w:rPr>
+            </w:pPr>
+            <w:r>
+              <w:rPr>
+                <w:rFonts w:ascii="Times New Roman" w:eastAsia="Times New Roman" w:hAnsi="Times New Roman" w:cs="Times New Roman"/>
+                <w:sz w:val="24"/>
+                <w:szCs w:val="24"/>
+              </w:rPr>
+              <w:t>/</w:t>
+            </w:r>
+            <w:proofErr w:type="spellStart"/>
+            <w:r>
+              <w:rPr>
+                <w:rFonts w:ascii="Times New Roman" w:eastAsia="Times New Roman" w:hAnsi="Times New Roman" w:cs="Times New Roman"/>
+                <w:sz w:val="24"/>
+                <w:szCs w:val="24"/>
+              </w:rPr>
+              <w:t>src</w:t>
+            </w:r>
+            <w:proofErr w:type="spellEnd"/>
+            <w:r>
+              <w:rPr>
+                <w:rFonts w:ascii="Times New Roman" w:eastAsia="Times New Roman" w:hAnsi="Times New Roman" w:cs="Times New Roman"/>
+                <w:sz w:val="24"/>
+                <w:szCs w:val="24"/>
+              </w:rPr>
+              <w:t>/</w:t>
+            </w:r>
+            <w:proofErr w:type="spellStart"/>
+            <w:r>
+              <w:rPr>
+                <w:rFonts w:ascii="Times New Roman" w:eastAsia="Times New Roman" w:hAnsi="Times New Roman" w:cs="Times New Roman"/>
+                <w:sz w:val="24"/>
+                <w:szCs w:val="24"/>
+              </w:rPr>
+              <w:t>css</w:t>
+            </w:r>
+            <w:proofErr w:type="spellEnd"/>
+            <w:r>
+              <w:rPr>
+                <w:rFonts w:ascii="Times New Roman" w:eastAsia="Times New Roman" w:hAnsi="Times New Roman" w:cs="Times New Roman"/>
+                <w:sz w:val="24"/>
+                <w:szCs w:val="24"/>
+              </w:rPr>
+              <w:t>/</w:t>
+            </w:r>
+            <w:r>
+              <w:rPr>
+                <w:rFonts w:ascii="Times New Roman" w:eastAsia="Times New Roman" w:hAnsi="Times New Roman" w:cs="Times New Roman"/>
+                <w:sz w:val="24"/>
+                <w:szCs w:val="24"/>
+              </w:rPr>
+              <w:t>darkmode</w:t>
+            </w:r>
+            <w:r>
+              <w:rPr>
+                <w:rFonts w:ascii="Times New Roman" w:eastAsia="Times New Roman" w:hAnsi="Times New Roman" w:cs="Times New Roman"/>
+                <w:sz w:val="24"/>
+                <w:szCs w:val="24"/>
+              </w:rPr>
+              <w:t>.css</w:t>
             </w:r>
           </w:p>
         </w:tc>
@@ -9588,13 +10139,20 @@
             </w:tcMar>
           </w:tcPr>
           <w:p>
-            <w:r>
-              <w:rPr>
-                <w:rFonts w:ascii="Times New Roman" w:eastAsia="Times New Roman" w:hAnsi="Times New Roman" w:cs="Times New Roman"/>
-                <w:sz w:val="24"/>
-                <w:szCs w:val="24"/>
-              </w:rPr>
-              <w:t>1.0.0</w:t>
+            <w:pPr>
+              <w:rPr>
+                <w:rFonts w:ascii="Times New Roman" w:eastAsia="Times New Roman" w:hAnsi="Times New Roman" w:cs="Times New Roman"/>
+                <w:sz w:val="24"/>
+                <w:szCs w:val="24"/>
+              </w:rPr>
+            </w:pPr>
+            <w:r>
+              <w:rPr>
+                <w:rFonts w:ascii="Times New Roman" w:eastAsia="Times New Roman" w:hAnsi="Times New Roman" w:cs="Times New Roman"/>
+                <w:sz w:val="24"/>
+                <w:szCs w:val="24"/>
+              </w:rPr>
+              <w:t>-</w:t>
             </w:r>
           </w:p>
         </w:tc>
@@ -9622,7 +10180,7 @@
                 <w:sz w:val="24"/>
                 <w:szCs w:val="24"/>
               </w:rPr>
-              <w:t>1.0.0</w:t>
+              <w:t>1.1.0</w:t>
             </w:r>
           </w:p>
         </w:tc>
@@ -9641,13 +10199,28 @@
             </w:tcMar>
           </w:tcPr>
           <w:p>
-            <w:r>
-              <w:rPr>
-                <w:rFonts w:ascii="Times New Roman" w:eastAsia="Times New Roman" w:hAnsi="Times New Roman" w:cs="Times New Roman"/>
-                <w:sz w:val="24"/>
-                <w:szCs w:val="24"/>
-              </w:rPr>
-              <w:t>Defines the website styles</w:t>
+            <w:pPr>
+              <w:rPr>
+                <w:rFonts w:ascii="Times New Roman" w:eastAsia="Times New Roman" w:hAnsi="Times New Roman" w:cs="Times New Roman"/>
+                <w:sz w:val="24"/>
+                <w:szCs w:val="24"/>
+              </w:rPr>
+            </w:pPr>
+            <w:r>
+              <w:rPr>
+                <w:rFonts w:ascii="Times New Roman" w:eastAsia="Times New Roman" w:hAnsi="Times New Roman" w:cs="Times New Roman"/>
+                <w:sz w:val="24"/>
+                <w:szCs w:val="24"/>
+              </w:rPr>
+              <w:t>Dark mode styles for</w:t>
+            </w:r>
+            <w:r>
+              <w:rPr>
+                <w:rFonts w:ascii="Times New Roman" w:eastAsia="Times New Roman" w:hAnsi="Times New Roman" w:cs="Times New Roman"/>
+                <w:sz w:val="24"/>
+                <w:szCs w:val="24"/>
+              </w:rPr>
+              <w:t xml:space="preserve"> the website</w:t>
             </w:r>
           </w:p>
         </w:tc>
@@ -9671,20 +10244,23 @@
             </w:tcMar>
           </w:tcPr>
           <w:p>
-            <w:pPr>
-              <w:rPr>
-                <w:rFonts w:ascii="Times New Roman" w:eastAsia="Times New Roman" w:hAnsi="Times New Roman" w:cs="Times New Roman"/>
-                <w:sz w:val="24"/>
-                <w:szCs w:val="24"/>
-              </w:rPr>
-            </w:pPr>
-            <w:r>
-              <w:rPr>
-                <w:rFonts w:ascii="Times New Roman" w:eastAsia="Times New Roman" w:hAnsi="Times New Roman" w:cs="Times New Roman"/>
-                <w:sz w:val="24"/>
-                <w:szCs w:val="24"/>
-              </w:rPr>
-              <w:t>darkmode.css</w:t>
+            <w:proofErr w:type="spellStart"/>
+            <w:r>
+              <w:rPr>
+                <w:rFonts w:ascii="Times New Roman" w:eastAsia="Times New Roman" w:hAnsi="Times New Roman" w:cs="Times New Roman"/>
+                <w:sz w:val="24"/>
+                <w:szCs w:val="24"/>
+              </w:rPr>
+              <w:t>js</w:t>
+            </w:r>
+            <w:proofErr w:type="spellEnd"/>
+            <w:r>
+              <w:rPr>
+                <w:rFonts w:ascii="Times New Roman" w:eastAsia="Times New Roman" w:hAnsi="Times New Roman" w:cs="Times New Roman"/>
+                <w:sz w:val="24"/>
+                <w:szCs w:val="24"/>
+              </w:rPr>
+              <w:t>/</w:t>
             </w:r>
           </w:p>
         </w:tc>
@@ -9703,20 +10279,13 @@
             </w:tcMar>
           </w:tcPr>
           <w:p>
-            <w:pPr>
-              <w:rPr>
-                <w:rFonts w:ascii="Times New Roman" w:eastAsia="Times New Roman" w:hAnsi="Times New Roman" w:cs="Times New Roman"/>
-                <w:sz w:val="24"/>
-                <w:szCs w:val="24"/>
-              </w:rPr>
-            </w:pPr>
-            <w:r>
-              <w:rPr>
-                <w:rFonts w:ascii="Times New Roman" w:eastAsia="Times New Roman" w:hAnsi="Times New Roman" w:cs="Times New Roman"/>
-                <w:sz w:val="24"/>
-                <w:szCs w:val="24"/>
-              </w:rPr>
-              <w:t>Stylesheet File</w:t>
+            <w:r>
+              <w:rPr>
+                <w:rFonts w:ascii="Times New Roman" w:eastAsia="Times New Roman" w:hAnsi="Times New Roman" w:cs="Times New Roman"/>
+                <w:sz w:val="24"/>
+                <w:szCs w:val="24"/>
+              </w:rPr>
+              <w:t>Directory</w:t>
             </w:r>
           </w:p>
         </w:tc>
@@ -9735,36 +10304,49 @@
             </w:tcMar>
           </w:tcPr>
           <w:p>
-            <w:pPr>
-              <w:rPr>
-                <w:rFonts w:ascii="Times New Roman" w:eastAsia="Times New Roman" w:hAnsi="Times New Roman" w:cs="Times New Roman"/>
-                <w:sz w:val="24"/>
-                <w:szCs w:val="24"/>
-              </w:rPr>
-            </w:pPr>
-            <w:r>
-              <w:rPr>
-                <w:rFonts w:ascii="Times New Roman" w:eastAsia="Times New Roman" w:hAnsi="Times New Roman" w:cs="Times New Roman"/>
-                <w:sz w:val="24"/>
-                <w:szCs w:val="24"/>
-              </w:rPr>
-              <w:t>/src/css/</w:t>
-            </w:r>
-            <w:r>
-              <w:rPr>
-                <w:rFonts w:ascii="Times New Roman" w:eastAsia="Times New Roman" w:hAnsi="Times New Roman" w:cs="Times New Roman"/>
-                <w:sz w:val="24"/>
-                <w:szCs w:val="24"/>
-              </w:rPr>
-              <w:t>darkmode</w:t>
-            </w:r>
-            <w:r>
-              <w:rPr>
-                <w:rFonts w:ascii="Times New Roman" w:eastAsia="Times New Roman" w:hAnsi="Times New Roman" w:cs="Times New Roman"/>
-                <w:sz w:val="24"/>
-                <w:szCs w:val="24"/>
-              </w:rPr>
-              <w:t>.css</w:t>
+            <w:r>
+              <w:rPr>
+                <w:rFonts w:ascii="Times New Roman" w:eastAsia="Times New Roman" w:hAnsi="Times New Roman" w:cs="Times New Roman"/>
+                <w:sz w:val="24"/>
+                <w:szCs w:val="24"/>
+              </w:rPr>
+              <w:t>/</w:t>
+            </w:r>
+            <w:proofErr w:type="spellStart"/>
+            <w:r>
+              <w:rPr>
+                <w:rFonts w:ascii="Times New Roman" w:eastAsia="Times New Roman" w:hAnsi="Times New Roman" w:cs="Times New Roman"/>
+                <w:sz w:val="24"/>
+                <w:szCs w:val="24"/>
+              </w:rPr>
+              <w:t>src</w:t>
+            </w:r>
+            <w:proofErr w:type="spellEnd"/>
+            <w:r>
+              <w:rPr>
+                <w:rFonts w:ascii="Times New Roman" w:eastAsia="Times New Roman" w:hAnsi="Times New Roman" w:cs="Times New Roman"/>
+                <w:sz w:val="24"/>
+                <w:szCs w:val="24"/>
+              </w:rPr>
+              <w:t>/</w:t>
+            </w:r>
+            <w:proofErr w:type="spellStart"/>
+            <w:r>
+              <w:rPr>
+                <w:rFonts w:ascii="Times New Roman" w:eastAsia="Times New Roman" w:hAnsi="Times New Roman" w:cs="Times New Roman"/>
+                <w:sz w:val="24"/>
+                <w:szCs w:val="24"/>
+              </w:rPr>
+              <w:t>js</w:t>
+            </w:r>
+            <w:proofErr w:type="spellEnd"/>
+            <w:r>
+              <w:rPr>
+                <w:rFonts w:ascii="Times New Roman" w:eastAsia="Times New Roman" w:hAnsi="Times New Roman" w:cs="Times New Roman"/>
+                <w:sz w:val="24"/>
+                <w:szCs w:val="24"/>
+              </w:rPr>
+              <w:t>/</w:t>
             </w:r>
           </w:p>
         </w:tc>
@@ -9783,20 +10365,13 @@
             </w:tcMar>
           </w:tcPr>
           <w:p>
-            <w:pPr>
-              <w:rPr>
-                <w:rFonts w:ascii="Times New Roman" w:eastAsia="Times New Roman" w:hAnsi="Times New Roman" w:cs="Times New Roman"/>
-                <w:sz w:val="24"/>
-                <w:szCs w:val="24"/>
-              </w:rPr>
-            </w:pPr>
-            <w:r>
-              <w:rPr>
-                <w:rFonts w:ascii="Times New Roman" w:eastAsia="Times New Roman" w:hAnsi="Times New Roman" w:cs="Times New Roman"/>
-                <w:sz w:val="24"/>
-                <w:szCs w:val="24"/>
-              </w:rPr>
-              <w:t>-</w:t>
+            <w:r>
+              <w:rPr>
+                <w:rFonts w:ascii="Times New Roman" w:eastAsia="Times New Roman" w:hAnsi="Times New Roman" w:cs="Times New Roman"/>
+                <w:sz w:val="24"/>
+                <w:szCs w:val="24"/>
+              </w:rPr>
+              <w:t>1.0.0</w:t>
             </w:r>
           </w:p>
         </w:tc>
@@ -9824,7 +10399,7 @@
                 <w:sz w:val="24"/>
                 <w:szCs w:val="24"/>
               </w:rPr>
-              <w:t>1.1.0</w:t>
+              <w:t>1.0.0</w:t>
             </w:r>
           </w:p>
         </w:tc>
@@ -9843,28 +10418,41 @@
             </w:tcMar>
           </w:tcPr>
           <w:p>
-            <w:pPr>
-              <w:rPr>
-                <w:rFonts w:ascii="Times New Roman" w:eastAsia="Times New Roman" w:hAnsi="Times New Roman" w:cs="Times New Roman"/>
-                <w:sz w:val="24"/>
-                <w:szCs w:val="24"/>
-              </w:rPr>
-            </w:pPr>
-            <w:r>
-              <w:rPr>
-                <w:rFonts w:ascii="Times New Roman" w:eastAsia="Times New Roman" w:hAnsi="Times New Roman" w:cs="Times New Roman"/>
-                <w:sz w:val="24"/>
-                <w:szCs w:val="24"/>
-              </w:rPr>
-              <w:t>Dark mode styles for</w:t>
-            </w:r>
-            <w:r>
-              <w:rPr>
-                <w:rFonts w:ascii="Times New Roman" w:eastAsia="Times New Roman" w:hAnsi="Times New Roman" w:cs="Times New Roman"/>
-                <w:sz w:val="24"/>
-                <w:szCs w:val="24"/>
-              </w:rPr>
-              <w:t xml:space="preserve"> the website</w:t>
+            <w:proofErr w:type="spellStart"/>
+            <w:r>
+              <w:rPr>
+                <w:rFonts w:ascii="Times New Roman" w:eastAsia="Times New Roman" w:hAnsi="Times New Roman" w:cs="Times New Roman"/>
+                <w:sz w:val="24"/>
+                <w:szCs w:val="24"/>
+              </w:rPr>
+              <w:t>Javascript</w:t>
+            </w:r>
+            <w:proofErr w:type="spellEnd"/>
+            <w:r>
+              <w:rPr>
+                <w:rFonts w:ascii="Times New Roman" w:eastAsia="Times New Roman" w:hAnsi="Times New Roman" w:cs="Times New Roman"/>
+                <w:sz w:val="24"/>
+                <w:szCs w:val="24"/>
+              </w:rPr>
+              <w:t xml:space="preserve"> folder containing </w:t>
+            </w:r>
+            <w:proofErr w:type="spellStart"/>
+            <w:r>
+              <w:rPr>
+                <w:rFonts w:ascii="Times New Roman" w:eastAsia="Times New Roman" w:hAnsi="Times New Roman" w:cs="Times New Roman"/>
+                <w:sz w:val="24"/>
+                <w:szCs w:val="24"/>
+              </w:rPr>
+              <w:t>javascript</w:t>
+            </w:r>
+            <w:proofErr w:type="spellEnd"/>
+            <w:r>
+              <w:rPr>
+                <w:rFonts w:ascii="Times New Roman" w:eastAsia="Times New Roman" w:hAnsi="Times New Roman" w:cs="Times New Roman"/>
+                <w:sz w:val="24"/>
+                <w:szCs w:val="24"/>
+              </w:rPr>
+              <w:t xml:space="preserve"> files (client-side functionality</w:t>
             </w:r>
           </w:p>
         </w:tc>
@@ -9894,7 +10482,7 @@
                 <w:sz w:val="24"/>
                 <w:szCs w:val="24"/>
               </w:rPr>
-              <w:t>js/</w:t>
+              <w:t>main.js</w:t>
             </w:r>
           </w:p>
         </w:tc>
@@ -9919,7 +10507,7 @@
                 <w:sz w:val="24"/>
                 <w:szCs w:val="24"/>
               </w:rPr>
-              <w:t>Directory</w:t>
+              <w:t>JavaScript File</w:t>
             </w:r>
           </w:p>
         </w:tc>
@@ -9944,7 +10532,43 @@
                 <w:sz w:val="24"/>
                 <w:szCs w:val="24"/>
               </w:rPr>
-              <w:t>/src/js/</w:t>
+              <w:t>/</w:t>
+            </w:r>
+            <w:proofErr w:type="spellStart"/>
+            <w:r>
+              <w:rPr>
+                <w:rFonts w:ascii="Times New Roman" w:eastAsia="Times New Roman" w:hAnsi="Times New Roman" w:cs="Times New Roman"/>
+                <w:sz w:val="24"/>
+                <w:szCs w:val="24"/>
+              </w:rPr>
+              <w:t>src</w:t>
+            </w:r>
+            <w:proofErr w:type="spellEnd"/>
+            <w:r>
+              <w:rPr>
+                <w:rFonts w:ascii="Times New Roman" w:eastAsia="Times New Roman" w:hAnsi="Times New Roman" w:cs="Times New Roman"/>
+                <w:sz w:val="24"/>
+                <w:szCs w:val="24"/>
+              </w:rPr>
+              <w:t>/</w:t>
+            </w:r>
+            <w:proofErr w:type="spellStart"/>
+            <w:r>
+              <w:rPr>
+                <w:rFonts w:ascii="Times New Roman" w:eastAsia="Times New Roman" w:hAnsi="Times New Roman" w:cs="Times New Roman"/>
+                <w:sz w:val="24"/>
+                <w:szCs w:val="24"/>
+              </w:rPr>
+              <w:t>js</w:t>
+            </w:r>
+            <w:proofErr w:type="spellEnd"/>
+            <w:r>
+              <w:rPr>
+                <w:rFonts w:ascii="Times New Roman" w:eastAsia="Times New Roman" w:hAnsi="Times New Roman" w:cs="Times New Roman"/>
+                <w:sz w:val="24"/>
+                <w:szCs w:val="24"/>
+              </w:rPr>
+              <w:t>/main.js</w:t>
             </w:r>
           </w:p>
         </w:tc>
@@ -10022,16 +10646,25 @@
                 <w:sz w:val="24"/>
                 <w:szCs w:val="24"/>
               </w:rPr>
-              <w:t xml:space="preserve">Javascript folder containing javascript </w:t>
-            </w:r>
-            <w:r>
-              <w:rPr>
-                <w:rFonts w:ascii="Times New Roman" w:eastAsia="Times New Roman" w:hAnsi="Times New Roman" w:cs="Times New Roman"/>
-                <w:sz w:val="24"/>
-                <w:szCs w:val="24"/>
-              </w:rPr>
-              <w:lastRenderedPageBreak/>
-              <w:t>files (client-side functionality</w:t>
+              <w:t xml:space="preserve">Main </w:t>
+            </w:r>
+            <w:proofErr w:type="spellStart"/>
+            <w:r>
+              <w:rPr>
+                <w:rFonts w:ascii="Times New Roman" w:eastAsia="Times New Roman" w:hAnsi="Times New Roman" w:cs="Times New Roman"/>
+                <w:sz w:val="24"/>
+                <w:szCs w:val="24"/>
+              </w:rPr>
+              <w:t>Javascript</w:t>
+            </w:r>
+            <w:proofErr w:type="spellEnd"/>
+            <w:r>
+              <w:rPr>
+                <w:rFonts w:ascii="Times New Roman" w:eastAsia="Times New Roman" w:hAnsi="Times New Roman" w:cs="Times New Roman"/>
+                <w:sz w:val="24"/>
+                <w:szCs w:val="24"/>
+              </w:rPr>
+              <w:t xml:space="preserve"> logic for client-side functionality</w:t>
             </w:r>
           </w:p>
         </w:tc>
@@ -10055,14 +10688,23 @@
             </w:tcMar>
           </w:tcPr>
           <w:p>
-            <w:r>
-              <w:rPr>
-                <w:rFonts w:ascii="Times New Roman" w:eastAsia="Times New Roman" w:hAnsi="Times New Roman" w:cs="Times New Roman"/>
-                <w:sz w:val="24"/>
-                <w:szCs w:val="24"/>
-              </w:rPr>
-              <w:lastRenderedPageBreak/>
-              <w:t>main.js</w:t>
+            <w:proofErr w:type="spellStart"/>
+            <w:r>
+              <w:rPr>
+                <w:rFonts w:ascii="Times New Roman" w:eastAsia="Times New Roman" w:hAnsi="Times New Roman" w:cs="Times New Roman"/>
+                <w:sz w:val="24"/>
+                <w:szCs w:val="24"/>
+              </w:rPr>
+              <w:t>phpmailer</w:t>
+            </w:r>
+            <w:proofErr w:type="spellEnd"/>
+            <w:r>
+              <w:rPr>
+                <w:rFonts w:ascii="Times New Roman" w:eastAsia="Times New Roman" w:hAnsi="Times New Roman" w:cs="Times New Roman"/>
+                <w:sz w:val="24"/>
+                <w:szCs w:val="24"/>
+              </w:rPr>
+              <w:t>/</w:t>
             </w:r>
           </w:p>
         </w:tc>
@@ -10087,7 +10729,7 @@
                 <w:sz w:val="24"/>
                 <w:szCs w:val="24"/>
               </w:rPr>
-              <w:t>JavaScript File</w:t>
+              <w:t>Third-party Library</w:t>
             </w:r>
           </w:p>
         </w:tc>
@@ -10112,7 +10754,43 @@
                 <w:sz w:val="24"/>
                 <w:szCs w:val="24"/>
               </w:rPr>
-              <w:t>/src/js/main.js</w:t>
+              <w:t>/</w:t>
+            </w:r>
+            <w:proofErr w:type="spellStart"/>
+            <w:r>
+              <w:rPr>
+                <w:rFonts w:ascii="Times New Roman" w:eastAsia="Times New Roman" w:hAnsi="Times New Roman" w:cs="Times New Roman"/>
+                <w:sz w:val="24"/>
+                <w:szCs w:val="24"/>
+              </w:rPr>
+              <w:t>src</w:t>
+            </w:r>
+            <w:proofErr w:type="spellEnd"/>
+            <w:r>
+              <w:rPr>
+                <w:rFonts w:ascii="Times New Roman" w:eastAsia="Times New Roman" w:hAnsi="Times New Roman" w:cs="Times New Roman"/>
+                <w:sz w:val="24"/>
+                <w:szCs w:val="24"/>
+              </w:rPr>
+              <w:t>/</w:t>
+            </w:r>
+            <w:proofErr w:type="spellStart"/>
+            <w:r>
+              <w:rPr>
+                <w:rFonts w:ascii="Times New Roman" w:eastAsia="Times New Roman" w:hAnsi="Times New Roman" w:cs="Times New Roman"/>
+                <w:sz w:val="24"/>
+                <w:szCs w:val="24"/>
+              </w:rPr>
+              <w:t>phpmailer</w:t>
+            </w:r>
+            <w:proofErr w:type="spellEnd"/>
+            <w:r>
+              <w:rPr>
+                <w:rFonts w:ascii="Times New Roman" w:eastAsia="Times New Roman" w:hAnsi="Times New Roman" w:cs="Times New Roman"/>
+                <w:sz w:val="24"/>
+                <w:szCs w:val="24"/>
+              </w:rPr>
+              <w:t>/</w:t>
             </w:r>
           </w:p>
         </w:tc>
@@ -10184,13 +10862,23 @@
             </w:tcMar>
           </w:tcPr>
           <w:p>
-            <w:r>
-              <w:rPr>
-                <w:rFonts w:ascii="Times New Roman" w:eastAsia="Times New Roman" w:hAnsi="Times New Roman" w:cs="Times New Roman"/>
-                <w:sz w:val="24"/>
-                <w:szCs w:val="24"/>
-              </w:rPr>
-              <w:t>Main Javascript logic for client-side functionality</w:t>
+            <w:proofErr w:type="spellStart"/>
+            <w:r>
+              <w:rPr>
+                <w:rFonts w:ascii="Times New Roman" w:eastAsia="Times New Roman" w:hAnsi="Times New Roman" w:cs="Times New Roman"/>
+                <w:sz w:val="24"/>
+                <w:szCs w:val="24"/>
+              </w:rPr>
+              <w:t>PHPMailer</w:t>
+            </w:r>
+            <w:proofErr w:type="spellEnd"/>
+            <w:r>
+              <w:rPr>
+                <w:rFonts w:ascii="Times New Roman" w:eastAsia="Times New Roman" w:hAnsi="Times New Roman" w:cs="Times New Roman"/>
+                <w:sz w:val="24"/>
+                <w:szCs w:val="24"/>
+              </w:rPr>
+              <w:t xml:space="preserve"> library used for sending emails. No modifications to library files</w:t>
             </w:r>
           </w:p>
         </w:tc>
@@ -10214,13 +10902,23 @@
             </w:tcMar>
           </w:tcPr>
           <w:p>
-            <w:r>
-              <w:rPr>
-                <w:rFonts w:ascii="Times New Roman" w:eastAsia="Times New Roman" w:hAnsi="Times New Roman" w:cs="Times New Roman"/>
-                <w:sz w:val="24"/>
-                <w:szCs w:val="24"/>
-              </w:rPr>
-              <w:t>phpmailer/</w:t>
+            <w:proofErr w:type="spellStart"/>
+            <w:r>
+              <w:rPr>
+                <w:rFonts w:ascii="Times New Roman" w:eastAsia="Times New Roman" w:hAnsi="Times New Roman" w:cs="Times New Roman"/>
+                <w:sz w:val="24"/>
+                <w:szCs w:val="24"/>
+              </w:rPr>
+              <w:t>img</w:t>
+            </w:r>
+            <w:proofErr w:type="spellEnd"/>
+            <w:r>
+              <w:rPr>
+                <w:rFonts w:ascii="Times New Roman" w:eastAsia="Times New Roman" w:hAnsi="Times New Roman" w:cs="Times New Roman"/>
+                <w:sz w:val="24"/>
+                <w:szCs w:val="24"/>
+              </w:rPr>
+              <w:t>/</w:t>
             </w:r>
           </w:p>
         </w:tc>
@@ -10245,7 +10943,7 @@
                 <w:sz w:val="24"/>
                 <w:szCs w:val="24"/>
               </w:rPr>
-              <w:t>Third-party Library</w:t>
+              <w:t>Assets (Image Folder)</w:t>
             </w:r>
           </w:p>
         </w:tc>
@@ -10270,7 +10968,25 @@
                 <w:sz w:val="24"/>
                 <w:szCs w:val="24"/>
               </w:rPr>
-              <w:t>/src/phpmailer/</w:t>
+              <w:t>/</w:t>
+            </w:r>
+            <w:proofErr w:type="spellStart"/>
+            <w:r>
+              <w:rPr>
+                <w:rFonts w:ascii="Times New Roman" w:eastAsia="Times New Roman" w:hAnsi="Times New Roman" w:cs="Times New Roman"/>
+                <w:sz w:val="24"/>
+                <w:szCs w:val="24"/>
+              </w:rPr>
+              <w:t>img</w:t>
+            </w:r>
+            <w:proofErr w:type="spellEnd"/>
+            <w:r>
+              <w:rPr>
+                <w:rFonts w:ascii="Times New Roman" w:eastAsia="Times New Roman" w:hAnsi="Times New Roman" w:cs="Times New Roman"/>
+                <w:sz w:val="24"/>
+                <w:szCs w:val="24"/>
+              </w:rPr>
+              <w:t>/</w:t>
             </w:r>
           </w:p>
         </w:tc>
@@ -10348,7 +11064,7 @@
                 <w:sz w:val="24"/>
                 <w:szCs w:val="24"/>
               </w:rPr>
-              <w:t>PHPMailer library used for sending emails. No modifications to library files</w:t>
+              <w:t>Folder containing website images</w:t>
             </w:r>
           </w:p>
         </w:tc>
@@ -10378,7 +11094,7 @@
                 <w:sz w:val="24"/>
                 <w:szCs w:val="24"/>
               </w:rPr>
-              <w:t>img/</w:t>
+              <w:t>posts/</w:t>
             </w:r>
           </w:p>
         </w:tc>
@@ -10403,7 +11119,7 @@
                 <w:sz w:val="24"/>
                 <w:szCs w:val="24"/>
               </w:rPr>
-              <w:t>Assets (Image Folder)</w:t>
+              <w:t>Image Folder</w:t>
             </w:r>
           </w:p>
         </w:tc>
@@ -10428,7 +11144,25 @@
                 <w:sz w:val="24"/>
                 <w:szCs w:val="24"/>
               </w:rPr>
-              <w:t>/img/</w:t>
+              <w:t>/</w:t>
+            </w:r>
+            <w:proofErr w:type="spellStart"/>
+            <w:r>
+              <w:rPr>
+                <w:rFonts w:ascii="Times New Roman" w:eastAsia="Times New Roman" w:hAnsi="Times New Roman" w:cs="Times New Roman"/>
+                <w:sz w:val="24"/>
+                <w:szCs w:val="24"/>
+              </w:rPr>
+              <w:t>img</w:t>
+            </w:r>
+            <w:proofErr w:type="spellEnd"/>
+            <w:r>
+              <w:rPr>
+                <w:rFonts w:ascii="Times New Roman" w:eastAsia="Times New Roman" w:hAnsi="Times New Roman" w:cs="Times New Roman"/>
+                <w:sz w:val="24"/>
+                <w:szCs w:val="24"/>
+              </w:rPr>
+              <w:t>/posts</w:t>
             </w:r>
           </w:p>
         </w:tc>
@@ -10469,6 +11203,7 @@
           </w:tcPr>
           <w:p>
             <w:pPr>
+              <w:keepNext/>
               <w:rPr>
                 <w:rFonts w:ascii="Times New Roman" w:eastAsia="Times New Roman" w:hAnsi="Times New Roman" w:cs="Times New Roman"/>
                 <w:sz w:val="24"/>
@@ -10500,165 +11235,6 @@
             </w:tcMar>
           </w:tcPr>
           <w:p>
-            <w:r>
-              <w:rPr>
-                <w:rFonts w:ascii="Times New Roman" w:eastAsia="Times New Roman" w:hAnsi="Times New Roman" w:cs="Times New Roman"/>
-                <w:sz w:val="24"/>
-                <w:szCs w:val="24"/>
-              </w:rPr>
-              <w:t>Folder containing website images</w:t>
-            </w:r>
-          </w:p>
-        </w:tc>
-      </w:tr>
-      <w:tr>
-        <w:trPr>
-          <w:trHeight w:val="300"/>
-        </w:trPr>
-        <w:tc>
-          <w:tcPr>
-            <w:tcW w:w="1809" w:type="dxa"/>
-            <w:tcBorders>
-              <w:top w:val="single" w:sz="8" w:space="0" w:color="000000" w:themeColor="text1"/>
-              <w:left w:val="single" w:sz="8" w:space="0" w:color="000000" w:themeColor="text1"/>
-              <w:bottom w:val="single" w:sz="8" w:space="0" w:color="000000" w:themeColor="text1"/>
-              <w:right w:val="single" w:sz="8" w:space="0" w:color="000000" w:themeColor="text1"/>
-            </w:tcBorders>
-            <w:tcMar>
-              <w:left w:w="108" w:type="dxa"/>
-              <w:right w:w="108" w:type="dxa"/>
-            </w:tcMar>
-          </w:tcPr>
-          <w:p>
-            <w:r>
-              <w:rPr>
-                <w:rFonts w:ascii="Times New Roman" w:eastAsia="Times New Roman" w:hAnsi="Times New Roman" w:cs="Times New Roman"/>
-                <w:sz w:val="24"/>
-                <w:szCs w:val="24"/>
-              </w:rPr>
-              <w:t>posts/</w:t>
-            </w:r>
-          </w:p>
-        </w:tc>
-        <w:tc>
-          <w:tcPr>
-            <w:tcW w:w="1479" w:type="dxa"/>
-            <w:tcBorders>
-              <w:top w:val="single" w:sz="8" w:space="0" w:color="000000" w:themeColor="text1"/>
-              <w:left w:val="single" w:sz="8" w:space="0" w:color="000000" w:themeColor="text1"/>
-              <w:bottom w:val="single" w:sz="8" w:space="0" w:color="000000" w:themeColor="text1"/>
-              <w:right w:val="single" w:sz="8" w:space="0" w:color="000000" w:themeColor="text1"/>
-            </w:tcBorders>
-            <w:tcMar>
-              <w:left w:w="108" w:type="dxa"/>
-              <w:right w:w="108" w:type="dxa"/>
-            </w:tcMar>
-          </w:tcPr>
-          <w:p>
-            <w:r>
-              <w:rPr>
-                <w:rFonts w:ascii="Times New Roman" w:eastAsia="Times New Roman" w:hAnsi="Times New Roman" w:cs="Times New Roman"/>
-                <w:sz w:val="24"/>
-                <w:szCs w:val="24"/>
-              </w:rPr>
-              <w:t>Image Folder</w:t>
-            </w:r>
-          </w:p>
-        </w:tc>
-        <w:tc>
-          <w:tcPr>
-            <w:tcW w:w="1215" w:type="dxa"/>
-            <w:tcBorders>
-              <w:top w:val="single" w:sz="8" w:space="0" w:color="000000" w:themeColor="text1"/>
-              <w:left w:val="single" w:sz="8" w:space="0" w:color="000000" w:themeColor="text1"/>
-              <w:bottom w:val="single" w:sz="8" w:space="0" w:color="000000" w:themeColor="text1"/>
-              <w:right w:val="single" w:sz="8" w:space="0" w:color="000000" w:themeColor="text1"/>
-            </w:tcBorders>
-            <w:tcMar>
-              <w:left w:w="108" w:type="dxa"/>
-              <w:right w:w="108" w:type="dxa"/>
-            </w:tcMar>
-          </w:tcPr>
-          <w:p>
-            <w:r>
-              <w:rPr>
-                <w:rFonts w:ascii="Times New Roman" w:eastAsia="Times New Roman" w:hAnsi="Times New Roman" w:cs="Times New Roman"/>
-                <w:sz w:val="24"/>
-                <w:szCs w:val="24"/>
-              </w:rPr>
-              <w:t>/img/posts</w:t>
-            </w:r>
-          </w:p>
-        </w:tc>
-        <w:tc>
-          <w:tcPr>
-            <w:tcW w:w="1134" w:type="dxa"/>
-            <w:tcBorders>
-              <w:top w:val="single" w:sz="8" w:space="0" w:color="000000" w:themeColor="text1"/>
-              <w:left w:val="single" w:sz="8" w:space="0" w:color="000000" w:themeColor="text1"/>
-              <w:bottom w:val="single" w:sz="8" w:space="0" w:color="000000" w:themeColor="text1"/>
-              <w:right w:val="single" w:sz="8" w:space="0" w:color="000000" w:themeColor="text1"/>
-            </w:tcBorders>
-            <w:tcMar>
-              <w:left w:w="108" w:type="dxa"/>
-              <w:right w:w="108" w:type="dxa"/>
-            </w:tcMar>
-          </w:tcPr>
-          <w:p>
-            <w:r>
-              <w:rPr>
-                <w:rFonts w:ascii="Times New Roman" w:eastAsia="Times New Roman" w:hAnsi="Times New Roman" w:cs="Times New Roman"/>
-                <w:sz w:val="24"/>
-                <w:szCs w:val="24"/>
-              </w:rPr>
-              <w:t>1.0.0</w:t>
-            </w:r>
-          </w:p>
-        </w:tc>
-        <w:tc>
-          <w:tcPr>
-            <w:tcW w:w="1134" w:type="dxa"/>
-            <w:tcBorders>
-              <w:top w:val="single" w:sz="8" w:space="0" w:color="000000" w:themeColor="text1"/>
-              <w:left w:val="single" w:sz="8" w:space="0" w:color="000000" w:themeColor="text1"/>
-              <w:bottom w:val="single" w:sz="8" w:space="0" w:color="000000" w:themeColor="text1"/>
-              <w:right w:val="single" w:sz="8" w:space="0" w:color="000000" w:themeColor="text1"/>
-            </w:tcBorders>
-          </w:tcPr>
-          <w:p>
-            <w:pPr>
-              <w:keepNext/>
-              <w:rPr>
-                <w:rFonts w:ascii="Times New Roman" w:eastAsia="Times New Roman" w:hAnsi="Times New Roman" w:cs="Times New Roman"/>
-                <w:sz w:val="24"/>
-                <w:szCs w:val="24"/>
-              </w:rPr>
-            </w:pPr>
-            <w:r>
-              <w:rPr>
-                <w:rFonts w:ascii="Times New Roman" w:eastAsia="Times New Roman" w:hAnsi="Times New Roman" w:cs="Times New Roman"/>
-                <w:sz w:val="24"/>
-                <w:szCs w:val="24"/>
-              </w:rPr>
-              <w:t>1.0.0</w:t>
-            </w:r>
-          </w:p>
-        </w:tc>
-        <w:tc>
-          <w:tcPr>
-            <w:tcW w:w="2409" w:type="dxa"/>
-            <w:tcBorders>
-              <w:top w:val="single" w:sz="8" w:space="0" w:color="000000" w:themeColor="text1"/>
-              <w:left w:val="single" w:sz="8" w:space="0" w:color="000000" w:themeColor="text1"/>
-              <w:bottom w:val="single" w:sz="8" w:space="0" w:color="000000" w:themeColor="text1"/>
-              <w:right w:val="single" w:sz="8" w:space="0" w:color="000000" w:themeColor="text1"/>
-            </w:tcBorders>
-            <w:tcMar>
-              <w:left w:w="108" w:type="dxa"/>
-              <w:right w:w="108" w:type="dxa"/>
-            </w:tcMar>
-          </w:tcPr>
-          <w:p>
             <w:pPr>
               <w:keepNext/>
             </w:pPr>
@@ -10755,6 +11331,7 @@
         <w:pStyle w:val="Heading3"/>
       </w:pPr>
       <w:r>
+        <w:lastRenderedPageBreak/>
         <w:tab/>
       </w:r>
       <w:bookmarkStart w:id="15" w:name="_Toc186297386"/>
@@ -11109,7 +11686,6 @@
           <w:szCs w:val="24"/>
           <w:lang w:val="en-MY"/>
         </w:rPr>
-        <w:lastRenderedPageBreak/>
         <w:t>Identify the Configuration Items (CIs) involved in the release, including new features, bug fixes, and documentation updates.</w:t>
       </w:r>
     </w:p>
@@ -11348,6 +11924,7 @@
           <w:szCs w:val="24"/>
           <w:lang w:val="en-MY"/>
         </w:rPr>
+        <w:lastRenderedPageBreak/>
         <w:t>Obtain approval from the Configuration Manager and CCB.</w:t>
       </w:r>
     </w:p>
@@ -11780,7 +12357,6 @@
           <w:szCs w:val="24"/>
           <w:lang w:val="en-MY"/>
         </w:rPr>
-        <w:lastRenderedPageBreak/>
         <w:t>Summarize the changes, including new features, resolved issues, and known limitations.</w:t>
       </w:r>
     </w:p>
@@ -12012,6 +12588,7 @@
           <w:sz w:val="24"/>
           <w:szCs w:val="24"/>
         </w:rPr>
+        <w:lastRenderedPageBreak/>
         <w:t xml:space="preserve">Procedure: </w:t>
       </w:r>
     </w:p>
@@ -13163,16 +13740,7 @@
                 <w:sz w:val="24"/>
                 <w:szCs w:val="24"/>
               </w:rPr>
-              <w:t xml:space="preserve">Develop Core </w:t>
-            </w:r>
-            <w:r>
-              <w:rPr>
-                <w:rFonts w:ascii="Times New Roman" w:hAnsi="Times New Roman" w:cs="Times New Roman"/>
-                <w:sz w:val="24"/>
-                <w:szCs w:val="24"/>
-              </w:rPr>
-              <w:lastRenderedPageBreak/>
-              <w:t>Front-End Pages</w:t>
+              <w:t>Develop Core Front-End Pages</w:t>
             </w:r>
           </w:p>
         </w:tc>
@@ -13195,7 +13763,6 @@
                 <w:sz w:val="24"/>
                 <w:szCs w:val="24"/>
               </w:rPr>
-              <w:lastRenderedPageBreak/>
               <w:t>26 Nov 2024</w:t>
             </w:r>
           </w:p>
@@ -14336,7 +14903,18 @@
                 <w:sz w:val="24"/>
                 <w:szCs w:val="24"/>
               </w:rPr>
-              <w:t>Project Documentation</w:t>
+              <w:t xml:space="preserve">Project </w:t>
+            </w:r>
+            <w:r>
+              <w:rPr>
+                <w:rFonts w:ascii="Times New Roman" w:hAnsi="Times New Roman" w:cs="Times New Roman"/>
+                <w:b/>
+                <w:bCs/>
+                <w:sz w:val="24"/>
+                <w:szCs w:val="24"/>
+              </w:rPr>
+              <w:lastRenderedPageBreak/>
+              <w:t>Documentation</w:t>
             </w:r>
           </w:p>
         </w:tc>
@@ -14359,7 +14937,17 @@
                 <w:sz w:val="24"/>
                 <w:szCs w:val="24"/>
               </w:rPr>
-              <w:t>Prepare Final Submission</w:t>
+              <w:lastRenderedPageBreak/>
+              <w:t xml:space="preserve">Prepare Final </w:t>
+            </w:r>
+            <w:r>
+              <w:rPr>
+                <w:rFonts w:ascii="Times New Roman" w:hAnsi="Times New Roman" w:cs="Times New Roman"/>
+                <w:sz w:val="24"/>
+                <w:szCs w:val="24"/>
+              </w:rPr>
+              <w:lastRenderedPageBreak/>
+              <w:t>Submission</w:t>
             </w:r>
           </w:p>
         </w:tc>
@@ -14382,6 +14970,7 @@
                 <w:sz w:val="24"/>
                 <w:szCs w:val="24"/>
               </w:rPr>
+              <w:lastRenderedPageBreak/>
               <w:t>30 Dec 2024</w:t>
             </w:r>
           </w:p>
@@ -14892,7 +15481,6 @@
           <w:szCs w:val="24"/>
           <w:lang w:val="en-MY"/>
         </w:rPr>
-        <w:lastRenderedPageBreak/>
         <w:t>Atlassian's Jira</w:t>
       </w:r>
       <w:r>
@@ -15099,6 +15687,7 @@
           <w:szCs w:val="24"/>
           <w:lang w:val="en-MY"/>
         </w:rPr>
+        <w:lastRenderedPageBreak/>
         <w:t>Atlassian's Bitbucket</w:t>
       </w:r>
       <w:r>
@@ -15353,7 +15942,6 @@
           <w:szCs w:val="24"/>
           <w:lang w:val="en-MY"/>
         </w:rPr>
-        <w:lastRenderedPageBreak/>
         <w:t>Maintain and manage version control systems, including the creation and organization of release artifacts.</w:t>
       </w:r>
     </w:p>
@@ -15550,6 +16138,7 @@
           <w:szCs w:val="24"/>
           <w:lang w:val="en-MY"/>
         </w:rPr>
+        <w:lastRenderedPageBreak/>
         <w:t>Experienced in coordinating cross-functional teams, risk management, and release scheduling.</w:t>
       </w:r>
     </w:p>
@@ -15863,7 +16452,6 @@
           <w:szCs w:val="24"/>
           <w:lang w:val="en-MY"/>
         </w:rPr>
-        <w:lastRenderedPageBreak/>
         <w:t>Develop an understanding of configuration management policies, best practices, and tools, including automation tools like Ansible.</w:t>
       </w:r>
     </w:p>
@@ -16077,6 +16665,7 @@
           <w:sz w:val="24"/>
           <w:szCs w:val="24"/>
         </w:rPr>
+        <w:lastRenderedPageBreak/>
         <w:t>Conflict Management</w:t>
       </w:r>
       <w:r>
@@ -16709,6 +17298,7 @@
           <w:sz w:val="24"/>
           <w:szCs w:val="24"/>
         </w:rPr>
+        <w:lastRenderedPageBreak/>
         <w:t>Purpose</w:t>
       </w:r>
       <w:r>
@@ -17062,7 +17652,27 @@
           <w:szCs w:val="24"/>
           <w:lang w:val="en-MY"/>
         </w:rPr>
-        <w:t>Maintain a centralized repository with clear folder structures such as /src, /docs, /config.</w:t>
+        <w:t>Maintain a centralized repository with clear folder structures such as /</w:t>
+      </w:r>
+      <w:proofErr w:type="spellStart"/>
+      <w:r>
+        <w:rPr>
+          <w:rFonts w:ascii="Times New Roman" w:hAnsi="Times New Roman" w:cs="Times New Roman"/>
+          <w:sz w:val="24"/>
+          <w:szCs w:val="24"/>
+          <w:lang w:val="en-MY"/>
+        </w:rPr>
+        <w:t>src</w:t>
+      </w:r>
+      <w:proofErr w:type="spellEnd"/>
+      <w:r>
+        <w:rPr>
+          <w:rFonts w:ascii="Times New Roman" w:hAnsi="Times New Roman" w:cs="Times New Roman"/>
+          <w:sz w:val="24"/>
+          <w:szCs w:val="24"/>
+          <w:lang w:val="en-MY"/>
+        </w:rPr>
+        <w:t>, /docs, /config.</w:t>
       </w:r>
       <w:r>
         <w:rPr>
@@ -17097,7 +17707,6 @@
           <w:szCs w:val="24"/>
           <w:lang w:val="en-MY"/>
         </w:rPr>
-        <w:lastRenderedPageBreak/>
         <w:t>Use a defined naming convention such as</w:t>
       </w:r>
       <w:r>
@@ -17447,6 +18056,7 @@
           <w:lang w:val="en-MY"/>
         </w:rPr>
       </w:pPr>
+      <w:proofErr w:type="spellStart"/>
       <w:r>
         <w:rPr>
           <w:rFonts w:ascii="Times New Roman" w:hAnsi="Times New Roman" w:cs="Times New Roman"/>
@@ -17454,7 +18064,18 @@
           <w:szCs w:val="24"/>
           <w:lang w:val="en-MY"/>
         </w:rPr>
-        <w:t>Major.Minor.Patch (e.g., 1.0.0 for initial release, 1.1.0 for new features, 1.1.1 for bug fixes).</w:t>
+        <w:lastRenderedPageBreak/>
+        <w:t>Major.Minor.Patch</w:t>
+      </w:r>
+      <w:proofErr w:type="spellEnd"/>
+      <w:r>
+        <w:rPr>
+          <w:rFonts w:ascii="Times New Roman" w:hAnsi="Times New Roman" w:cs="Times New Roman"/>
+          <w:sz w:val="24"/>
+          <w:szCs w:val="24"/>
+          <w:lang w:val="en-MY"/>
+        </w:rPr>
+        <w:t xml:space="preserve"> (e.g., 1.0.0 for initial release, 1.1.0 for new features, 1.1.1 for bug fixes).</w:t>
       </w:r>
     </w:p>
     <w:p>
@@ -17836,7 +18457,6 @@
         </w:rPr>
       </w:pPr>
       <w:r>
-        <w:lastRenderedPageBreak/>
         <w:t xml:space="preserve">        </w:t>
       </w:r>
       <w:r>
@@ -18169,6 +18789,7 @@
           <w:sz w:val="24"/>
           <w:szCs w:val="24"/>
         </w:rPr>
+        <w:lastRenderedPageBreak/>
         <w:t>Repository Structure (Theoretical)</w:t>
       </w:r>
     </w:p>
@@ -18195,8 +18816,20 @@
           <w:sz w:val="24"/>
           <w:szCs w:val="24"/>
         </w:rPr>
-        <w:t>/src</w:t>
-      </w:r>
+        <w:t>/</w:t>
+      </w:r>
+      <w:proofErr w:type="spellStart"/>
+      <w:r>
+        <w:rPr>
+          <w:rFonts w:ascii="Times New Roman" w:eastAsia="Aptos" w:hAnsi="Times New Roman" w:cs="Times New Roman"/>
+          <w:i/>
+          <w:iCs/>
+          <w:sz w:val="24"/>
+          <w:szCs w:val="24"/>
+        </w:rPr>
+        <w:t>src</w:t>
+      </w:r>
+      <w:proofErr w:type="spellEnd"/>
       <w:r>
         <w:rPr>
           <w:rFonts w:ascii="Times New Roman" w:eastAsia="Aptos" w:hAnsi="Times New Roman" w:cs="Times New Roman"/>
@@ -25748,12 +26381,11 @@
 </file>
 
 <file path=customXml/item2.xml><?xml version="1.0" encoding="utf-8"?>
-<?mso-contentType ?>
-<FormTemplates xmlns="http://schemas.microsoft.com/sharepoint/v3/contenttype/forms">
-  <Display>DocumentLibraryForm</Display>
-  <Edit>DocumentLibraryForm</Edit>
-  <New>DocumentLibraryForm</New>
-</FormTemplates>
+<p:properties xmlns:p="http://schemas.microsoft.com/office/2006/metadata/properties" xmlns:xsi="http://www.w3.org/2001/XMLSchema-instance" xmlns:pc="http://schemas.microsoft.com/office/infopath/2007/PartnerControls">
+  <documentManagement>
+    <_activity xmlns="8ac92bc4-5d96-47e7-8d01-528e65be60a3" xsi:nil="true"/>
+  </documentManagement>
+</p:properties>
 </file>
 
 <file path=customXml/item3.xml><?xml version="1.0" encoding="utf-8"?>
@@ -25761,11 +26393,12 @@
 </file>
 
 <file path=customXml/item4.xml><?xml version="1.0" encoding="utf-8"?>
-<p:properties xmlns:p="http://schemas.microsoft.com/office/2006/metadata/properties" xmlns:xsi="http://www.w3.org/2001/XMLSchema-instance" xmlns:pc="http://schemas.microsoft.com/office/infopath/2007/PartnerControls">
-  <documentManagement>
-    <_activity xmlns="8ac92bc4-5d96-47e7-8d01-528e65be60a3" xsi:nil="true"/>
-  </documentManagement>
-</p:properties>
+<?mso-contentType ?>
+<FormTemplates xmlns="http://schemas.microsoft.com/sharepoint/v3/contenttype/forms">
+  <Display>DocumentLibraryForm</Display>
+  <Edit>DocumentLibraryForm</Edit>
+  <New>DocumentLibraryForm</New>
+</FormTemplates>
 </file>
 
 <file path=customXml/itemProps1.xml><?xml version="1.0" encoding="utf-8"?>
@@ -25787,9 +26420,11 @@
 </file>
 
 <file path=customXml/itemProps2.xml><?xml version="1.0" encoding="utf-8"?>
-<ds:datastoreItem xmlns:ds="http://schemas.openxmlformats.org/officeDocument/2006/customXml" ds:itemID="{8196FE69-F7CA-48D3-A0CD-5A7BCA7A6603}">
+<ds:datastoreItem xmlns:ds="http://schemas.openxmlformats.org/officeDocument/2006/customXml" ds:itemID="{A61D745B-1414-424E-893F-9A0D4C3D862A}">
   <ds:schemaRefs>
-    <ds:schemaRef ds:uri="http://schemas.microsoft.com/sharepoint/v3/contenttype/forms"/>
+    <ds:schemaRef ds:uri="http://schemas.microsoft.com/office/2006/metadata/properties"/>
+    <ds:schemaRef ds:uri="http://schemas.microsoft.com/office/infopath/2007/PartnerControls"/>
+    <ds:schemaRef ds:uri="8ac92bc4-5d96-47e7-8d01-528e65be60a3"/>
   </ds:schemaRefs>
 </ds:datastoreItem>
 </file>
@@ -25803,11 +26438,9 @@
 </file>
 
 <file path=customXml/itemProps4.xml><?xml version="1.0" encoding="utf-8"?>
-<ds:datastoreItem xmlns:ds="http://schemas.openxmlformats.org/officeDocument/2006/customXml" ds:itemID="{A61D745B-1414-424E-893F-9A0D4C3D862A}">
+<ds:datastoreItem xmlns:ds="http://schemas.openxmlformats.org/officeDocument/2006/customXml" ds:itemID="{8196FE69-F7CA-48D3-A0CD-5A7BCA7A6603}">
   <ds:schemaRefs>
-    <ds:schemaRef ds:uri="http://schemas.microsoft.com/office/2006/metadata/properties"/>
-    <ds:schemaRef ds:uri="http://schemas.microsoft.com/office/infopath/2007/PartnerControls"/>
-    <ds:schemaRef ds:uri="8ac92bc4-5d96-47e7-8d01-528e65be60a3"/>
+    <ds:schemaRef ds:uri="http://schemas.microsoft.com/sharepoint/v3/contenttype/forms"/>
   </ds:schemaRefs>
 </ds:datastoreItem>
 </file>
</xml_diff>

<commit_message>
Revert "Merge pull request #6 from shahril2206/feature-dark-mode"
This reverts commit 63208d1dccd0ae408cca27ca6e3a6a7b2806fd82, reversing
changes made to 119669c7cbdab120ecf42c175e119bda00f67874.
</commit_message>
<xml_diff>
--- a/docs/SCM Plan.docx
+++ b/docs/SCM Plan.docx
@@ -7623,7 +7623,15 @@
                 <w:sz w:val="24"/>
                 <w:szCs w:val="24"/>
               </w:rPr>
-              <w:t>1: Bugfix: Resolve double booking issue</w:t>
+              <w:t>1</w:t>
+            </w:r>
+            <w:r>
+              <w:rPr>
+                <w:rFonts w:ascii="Times New Roman" w:eastAsia="Times New Roman" w:hAnsi="Times New Roman" w:cs="Times New Roman"/>
+                <w:sz w:val="24"/>
+                <w:szCs w:val="24"/>
+              </w:rPr>
+              <w:t>: Bugfix: Resolve double booking issue</w:t>
             </w:r>
           </w:p>
         </w:tc>
@@ -8168,15 +8176,7 @@
                 <w:sz w:val="24"/>
                 <w:szCs w:val="24"/>
               </w:rPr>
-              <w:t>1.</w:t>
-            </w:r>
-            <w:r>
-              <w:rPr>
-                <w:rFonts w:ascii="Times New Roman" w:eastAsia="Times New Roman" w:hAnsi="Times New Roman" w:cs="Times New Roman"/>
-                <w:sz w:val="24"/>
-                <w:szCs w:val="24"/>
-              </w:rPr>
-              <w:t>1.0</w:t>
+              <w:t>1.0.0</w:t>
             </w:r>
           </w:p>
         </w:tc>
@@ -8364,15 +8364,7 @@
                 <w:sz w:val="24"/>
                 <w:szCs w:val="24"/>
               </w:rPr>
-              <w:t>1.</w:t>
-            </w:r>
-            <w:r>
-              <w:rPr>
-                <w:rFonts w:ascii="Times New Roman" w:eastAsia="Times New Roman" w:hAnsi="Times New Roman" w:cs="Times New Roman"/>
-                <w:sz w:val="24"/>
-                <w:szCs w:val="24"/>
-              </w:rPr>
-              <w:t>1.0</w:t>
+              <w:t>1.0.0</w:t>
             </w:r>
           </w:p>
         </w:tc>
@@ -8411,13 +8403,6 @@
             </w:r>
           </w:p>
           <w:p>
-            <w:pPr>
-              <w:rPr>
-                <w:rFonts w:ascii="Times New Roman" w:eastAsia="Times New Roman" w:hAnsi="Times New Roman" w:cs="Times New Roman"/>
-                <w:sz w:val="24"/>
-                <w:szCs w:val="24"/>
-              </w:rPr>
-            </w:pPr>
             <w:r>
               <w:rPr>
                 <w:rFonts w:ascii="Times New Roman" w:eastAsia="Times New Roman" w:hAnsi="Times New Roman" w:cs="Times New Roman"/>
@@ -8425,16 +8410,6 @@
                 <w:szCs w:val="24"/>
               </w:rPr>
               <w:t>- Main page for admin upon logged in.</w:t>
-            </w:r>
-          </w:p>
-          <w:p>
-            <w:r>
-              <w:rPr>
-                <w:rFonts w:ascii="Times New Roman" w:eastAsia="Times New Roman" w:hAnsi="Times New Roman" w:cs="Times New Roman"/>
-                <w:sz w:val="24"/>
-                <w:szCs w:val="24"/>
-              </w:rPr>
-              <w:t>- v1.1.0: Feature: Able to turn on dark mode</w:t>
             </w:r>
           </w:p>
         </w:tc>
@@ -8597,15 +8572,7 @@
                 <w:sz w:val="24"/>
                 <w:szCs w:val="24"/>
               </w:rPr>
-              <w:t>1.</w:t>
-            </w:r>
-            <w:r>
-              <w:rPr>
-                <w:rFonts w:ascii="Times New Roman" w:eastAsia="Times New Roman" w:hAnsi="Times New Roman" w:cs="Times New Roman"/>
-                <w:sz w:val="24"/>
-                <w:szCs w:val="24"/>
-              </w:rPr>
-              <w:t>1.0</w:t>
+              <w:t>1.0.0</w:t>
             </w:r>
           </w:p>
         </w:tc>
@@ -8624,21 +8591,6 @@
             </w:tcMar>
           </w:tcPr>
           <w:p>
-            <w:pPr>
-              <w:rPr>
-                <w:rFonts w:ascii="Times New Roman" w:eastAsia="Times New Roman" w:hAnsi="Times New Roman" w:cs="Times New Roman"/>
-                <w:sz w:val="24"/>
-                <w:szCs w:val="24"/>
-              </w:rPr>
-            </w:pPr>
-            <w:r>
-              <w:rPr>
-                <w:rFonts w:ascii="Times New Roman" w:eastAsia="Times New Roman" w:hAnsi="Times New Roman" w:cs="Times New Roman"/>
-                <w:sz w:val="24"/>
-                <w:szCs w:val="24"/>
-              </w:rPr>
-              <w:t>-</w:t>
-            </w:r>
             <w:r>
               <w:rPr>
                 <w:rFonts w:ascii="Times New Roman" w:eastAsia="Times New Roman" w:hAnsi="Times New Roman" w:cs="Times New Roman"/>
@@ -8646,32 +8598,6 @@
                 <w:szCs w:val="24"/>
               </w:rPr>
               <w:t>Booking page which displays schedules and booking form</w:t>
-            </w:r>
-          </w:p>
-          <w:p>
-            <w:r>
-              <w:rPr>
-                <w:rFonts w:ascii="Times New Roman" w:eastAsia="Times New Roman" w:hAnsi="Times New Roman" w:cs="Times New Roman"/>
-                <w:sz w:val="24"/>
-                <w:szCs w:val="24"/>
-              </w:rPr>
-              <w:t xml:space="preserve">- </w:t>
-            </w:r>
-            <w:r>
-              <w:rPr>
-                <w:rFonts w:ascii="Times New Roman" w:eastAsia="Times New Roman" w:hAnsi="Times New Roman" w:cs="Times New Roman"/>
-                <w:sz w:val="24"/>
-                <w:szCs w:val="24"/>
-              </w:rPr>
-              <w:t xml:space="preserve">v1.1.0: Feature </w:t>
-            </w:r>
-            <w:r>
-              <w:rPr>
-                <w:rFonts w:ascii="Times New Roman" w:eastAsia="Times New Roman" w:hAnsi="Times New Roman" w:cs="Times New Roman"/>
-                <w:sz w:val="24"/>
-                <w:szCs w:val="24"/>
-              </w:rPr>
-              <w:t>Able to turn on dark mode</w:t>
             </w:r>
           </w:p>
         </w:tc>
@@ -8834,15 +8760,7 @@
                 <w:sz w:val="24"/>
                 <w:szCs w:val="24"/>
               </w:rPr>
-              <w:t>1.</w:t>
-            </w:r>
-            <w:r>
-              <w:rPr>
-                <w:rFonts w:ascii="Times New Roman" w:eastAsia="Times New Roman" w:hAnsi="Times New Roman" w:cs="Times New Roman"/>
-                <w:sz w:val="24"/>
-                <w:szCs w:val="24"/>
-              </w:rPr>
-              <w:t>1.0</w:t>
+              <w:t>1.0.0</w:t>
             </w:r>
           </w:p>
         </w:tc>
@@ -8861,21 +8779,6 @@
             </w:tcMar>
           </w:tcPr>
           <w:p>
-            <w:pPr>
-              <w:rPr>
-                <w:rFonts w:ascii="Times New Roman" w:eastAsia="Times New Roman" w:hAnsi="Times New Roman" w:cs="Times New Roman"/>
-                <w:sz w:val="24"/>
-                <w:szCs w:val="24"/>
-              </w:rPr>
-            </w:pPr>
-            <w:r>
-              <w:rPr>
-                <w:rFonts w:ascii="Times New Roman" w:eastAsia="Times New Roman" w:hAnsi="Times New Roman" w:cs="Times New Roman"/>
-                <w:sz w:val="24"/>
-                <w:szCs w:val="24"/>
-              </w:rPr>
-              <w:t>-</w:t>
-            </w:r>
             <w:r>
               <w:rPr>
                 <w:rFonts w:ascii="Times New Roman" w:eastAsia="Times New Roman" w:hAnsi="Times New Roman" w:cs="Times New Roman"/>
@@ -8883,25 +8786,6 @@
                 <w:szCs w:val="24"/>
               </w:rPr>
               <w:t>AH Artistry user homepage</w:t>
-            </w:r>
-          </w:p>
-          <w:p>
-            <w:r>
-              <w:rPr>
-                <w:rFonts w:ascii="Times New Roman" w:eastAsia="Times New Roman" w:hAnsi="Times New Roman" w:cs="Times New Roman"/>
-                <w:sz w:val="24"/>
-                <w:szCs w:val="24"/>
-              </w:rPr>
-              <w:t xml:space="preserve">- v1.1.0: Feature Able </w:t>
-            </w:r>
-            <w:r>
-              <w:rPr>
-                <w:rFonts w:ascii="Times New Roman" w:eastAsia="Times New Roman" w:hAnsi="Times New Roman" w:cs="Times New Roman"/>
-                <w:sz w:val="24"/>
-                <w:szCs w:val="24"/>
-              </w:rPr>
-              <w:lastRenderedPageBreak/>
-              <w:t>to turn on dark mode</w:t>
             </w:r>
           </w:p>
         </w:tc>
@@ -8932,7 +8816,6 @@
                 <w:sz w:val="24"/>
                 <w:szCs w:val="24"/>
               </w:rPr>
-              <w:lastRenderedPageBreak/>
               <w:t>login.php</w:t>
             </w:r>
             <w:proofErr w:type="spellEnd"/>
@@ -9065,15 +8948,7 @@
                 <w:sz w:val="24"/>
                 <w:szCs w:val="24"/>
               </w:rPr>
-              <w:t>1.</w:t>
-            </w:r>
-            <w:r>
-              <w:rPr>
-                <w:rFonts w:ascii="Times New Roman" w:eastAsia="Times New Roman" w:hAnsi="Times New Roman" w:cs="Times New Roman"/>
-                <w:sz w:val="24"/>
-                <w:szCs w:val="24"/>
-              </w:rPr>
-              <w:t>1.0</w:t>
+              <w:t>1.0.0</w:t>
             </w:r>
           </w:p>
         </w:tc>
@@ -9092,21 +8967,6 @@
             </w:tcMar>
           </w:tcPr>
           <w:p>
-            <w:pPr>
-              <w:rPr>
-                <w:rFonts w:ascii="Times New Roman" w:eastAsia="Times New Roman" w:hAnsi="Times New Roman" w:cs="Times New Roman"/>
-                <w:sz w:val="24"/>
-                <w:szCs w:val="24"/>
-              </w:rPr>
-            </w:pPr>
-            <w:r>
-              <w:rPr>
-                <w:rFonts w:ascii="Times New Roman" w:eastAsia="Times New Roman" w:hAnsi="Times New Roman" w:cs="Times New Roman"/>
-                <w:sz w:val="24"/>
-                <w:szCs w:val="24"/>
-              </w:rPr>
-              <w:t xml:space="preserve">- </w:t>
-            </w:r>
             <w:r>
               <w:rPr>
                 <w:rFonts w:ascii="Times New Roman" w:eastAsia="Times New Roman" w:hAnsi="Times New Roman" w:cs="Times New Roman"/>
@@ -9114,16 +8974,6 @@
                 <w:szCs w:val="24"/>
               </w:rPr>
               <w:t>AH Artistry login page for admin (make-up artist).</w:t>
-            </w:r>
-          </w:p>
-          <w:p>
-            <w:r>
-              <w:rPr>
-                <w:rFonts w:ascii="Times New Roman" w:eastAsia="Times New Roman" w:hAnsi="Times New Roman" w:cs="Times New Roman"/>
-                <w:sz w:val="24"/>
-                <w:szCs w:val="24"/>
-              </w:rPr>
-              <w:t>- v1.1.0: Feature Able to turn on dark mode</w:t>
             </w:r>
           </w:p>
         </w:tc>
@@ -9180,7 +9030,16 @@
                 <w:sz w:val="24"/>
                 <w:szCs w:val="24"/>
               </w:rPr>
-              <w:t>Source Code File</w:t>
+              <w:t xml:space="preserve">Source Code </w:t>
+            </w:r>
+            <w:r>
+              <w:rPr>
+                <w:rFonts w:ascii="Times New Roman" w:eastAsia="Times New Roman" w:hAnsi="Times New Roman" w:cs="Times New Roman"/>
+                <w:sz w:val="24"/>
+                <w:szCs w:val="24"/>
+              </w:rPr>
+              <w:lastRenderedPageBreak/>
+              <w:t>File</w:t>
             </w:r>
           </w:p>
         </w:tc>
@@ -9205,6 +9064,7 @@
                 <w:sz w:val="24"/>
                 <w:szCs w:val="24"/>
               </w:rPr>
+              <w:lastRenderedPageBreak/>
               <w:t>/</w:t>
             </w:r>
             <w:proofErr w:type="spellStart"/>
@@ -9223,7 +9083,16 @@
                 <w:sz w:val="24"/>
                 <w:szCs w:val="24"/>
               </w:rPr>
-              <w:t>/pages/</w:t>
+              <w:t>/pages</w:t>
+            </w:r>
+            <w:r>
+              <w:rPr>
+                <w:rFonts w:ascii="Times New Roman" w:eastAsia="Times New Roman" w:hAnsi="Times New Roman" w:cs="Times New Roman"/>
+                <w:sz w:val="24"/>
+                <w:szCs w:val="24"/>
+              </w:rPr>
+              <w:lastRenderedPageBreak/>
+              <w:t>/</w:t>
             </w:r>
             <w:proofErr w:type="spellStart"/>
             <w:r>
@@ -9258,6 +9127,7 @@
                 <w:sz w:val="24"/>
                 <w:szCs w:val="24"/>
               </w:rPr>
+              <w:lastRenderedPageBreak/>
               <w:t>1.0.0</w:t>
             </w:r>
           </w:p>
@@ -9286,15 +9156,7 @@
                 <w:sz w:val="24"/>
                 <w:szCs w:val="24"/>
               </w:rPr>
-              <w:t>1.</w:t>
-            </w:r>
-            <w:r>
-              <w:rPr>
-                <w:rFonts w:ascii="Times New Roman" w:eastAsia="Times New Roman" w:hAnsi="Times New Roman" w:cs="Times New Roman"/>
-                <w:sz w:val="24"/>
-                <w:szCs w:val="24"/>
-              </w:rPr>
-              <w:t>1.0</w:t>
+              <w:t>1.0.0</w:t>
             </w:r>
           </w:p>
         </w:tc>
@@ -9319,17 +9181,19 @@
                 <w:sz w:val="24"/>
                 <w:szCs w:val="24"/>
               </w:rPr>
-              <w:t>- Posts page which manages the posts-related actions functionality.</w:t>
-            </w:r>
-          </w:p>
-          <w:p>
-            <w:pPr>
-              <w:rPr>
-                <w:rFonts w:ascii="Times New Roman" w:eastAsia="Times New Roman" w:hAnsi="Times New Roman" w:cs="Times New Roman"/>
-                <w:sz w:val="24"/>
-                <w:szCs w:val="24"/>
-              </w:rPr>
-            </w:pPr>
+              <w:t xml:space="preserve">- Posts page which </w:t>
+            </w:r>
+            <w:r>
+              <w:rPr>
+                <w:rFonts w:ascii="Times New Roman" w:eastAsia="Times New Roman" w:hAnsi="Times New Roman" w:cs="Times New Roman"/>
+                <w:sz w:val="24"/>
+                <w:szCs w:val="24"/>
+              </w:rPr>
+              <w:lastRenderedPageBreak/>
+              <w:t>manages the posts-related actions functionality.</w:t>
+            </w:r>
+          </w:p>
+          <w:p>
             <w:r>
               <w:rPr>
                 <w:rFonts w:ascii="Times New Roman" w:eastAsia="Times New Roman" w:hAnsi="Times New Roman" w:cs="Times New Roman"/>
@@ -9337,16 +9201,6 @@
                 <w:szCs w:val="24"/>
               </w:rPr>
               <w:t>- Accessible by admin (make-up artist) only.</w:t>
-            </w:r>
-          </w:p>
-          <w:p>
-            <w:r>
-              <w:rPr>
-                <w:rFonts w:ascii="Times New Roman" w:eastAsia="Times New Roman" w:hAnsi="Times New Roman" w:cs="Times New Roman"/>
-                <w:sz w:val="24"/>
-                <w:szCs w:val="24"/>
-              </w:rPr>
-              <w:t>- v1.1.0: Feature Able to turn on dark mode</w:t>
             </w:r>
           </w:p>
         </w:tc>
@@ -9377,6 +9231,7 @@
                 <w:sz w:val="24"/>
                 <w:szCs w:val="24"/>
               </w:rPr>
+              <w:lastRenderedPageBreak/>
               <w:t>profile.php</w:t>
             </w:r>
             <w:proofErr w:type="spellEnd"/>
@@ -9509,15 +9364,7 @@
                 <w:sz w:val="24"/>
                 <w:szCs w:val="24"/>
               </w:rPr>
-              <w:t>1.</w:t>
-            </w:r>
-            <w:r>
-              <w:rPr>
-                <w:rFonts w:ascii="Times New Roman" w:eastAsia="Times New Roman" w:hAnsi="Times New Roman" w:cs="Times New Roman"/>
-                <w:sz w:val="24"/>
-                <w:szCs w:val="24"/>
-              </w:rPr>
-              <w:t>1.0</w:t>
+              <w:t>1.0.0</w:t>
             </w:r>
           </w:p>
         </w:tc>
@@ -9546,13 +9393,6 @@
             </w:r>
           </w:p>
           <w:p>
-            <w:pPr>
-              <w:rPr>
-                <w:rFonts w:ascii="Times New Roman" w:eastAsia="Times New Roman" w:hAnsi="Times New Roman" w:cs="Times New Roman"/>
-                <w:sz w:val="24"/>
-                <w:szCs w:val="24"/>
-              </w:rPr>
-            </w:pPr>
             <w:r>
               <w:rPr>
                 <w:rFonts w:ascii="Times New Roman" w:eastAsia="Times New Roman" w:hAnsi="Times New Roman" w:cs="Times New Roman"/>
@@ -9560,16 +9400,6 @@
                 <w:szCs w:val="24"/>
               </w:rPr>
               <w:t>- Accessible by admin only.</w:t>
-            </w:r>
-          </w:p>
-          <w:p>
-            <w:r>
-              <w:rPr>
-                <w:rFonts w:ascii="Times New Roman" w:eastAsia="Times New Roman" w:hAnsi="Times New Roman" w:cs="Times New Roman"/>
-                <w:sz w:val="24"/>
-                <w:szCs w:val="24"/>
-              </w:rPr>
-              <w:t>- v1.1.0: Feature Able to turn on dark mode</w:t>
             </w:r>
           </w:p>
         </w:tc>
@@ -9991,20 +9821,23 @@
             </w:tcMar>
           </w:tcPr>
           <w:p>
-            <w:pPr>
-              <w:rPr>
-                <w:rFonts w:ascii="Times New Roman" w:eastAsia="Times New Roman" w:hAnsi="Times New Roman" w:cs="Times New Roman"/>
-                <w:sz w:val="24"/>
-                <w:szCs w:val="24"/>
-              </w:rPr>
-            </w:pPr>
-            <w:r>
-              <w:rPr>
-                <w:rFonts w:ascii="Times New Roman" w:eastAsia="Times New Roman" w:hAnsi="Times New Roman" w:cs="Times New Roman"/>
-                <w:sz w:val="24"/>
-                <w:szCs w:val="24"/>
-              </w:rPr>
-              <w:t>darkmode.css</w:t>
+            <w:proofErr w:type="spellStart"/>
+            <w:r>
+              <w:rPr>
+                <w:rFonts w:ascii="Times New Roman" w:eastAsia="Times New Roman" w:hAnsi="Times New Roman" w:cs="Times New Roman"/>
+                <w:sz w:val="24"/>
+                <w:szCs w:val="24"/>
+              </w:rPr>
+              <w:t>js</w:t>
+            </w:r>
+            <w:proofErr w:type="spellEnd"/>
+            <w:r>
+              <w:rPr>
+                <w:rFonts w:ascii="Times New Roman" w:eastAsia="Times New Roman" w:hAnsi="Times New Roman" w:cs="Times New Roman"/>
+                <w:sz w:val="24"/>
+                <w:szCs w:val="24"/>
+              </w:rPr>
+              <w:t>/</w:t>
             </w:r>
           </w:p>
         </w:tc>
@@ -10023,20 +9856,13 @@
             </w:tcMar>
           </w:tcPr>
           <w:p>
-            <w:pPr>
-              <w:rPr>
-                <w:rFonts w:ascii="Times New Roman" w:eastAsia="Times New Roman" w:hAnsi="Times New Roman" w:cs="Times New Roman"/>
-                <w:sz w:val="24"/>
-                <w:szCs w:val="24"/>
-              </w:rPr>
-            </w:pPr>
-            <w:r>
-              <w:rPr>
-                <w:rFonts w:ascii="Times New Roman" w:eastAsia="Times New Roman" w:hAnsi="Times New Roman" w:cs="Times New Roman"/>
-                <w:sz w:val="24"/>
-                <w:szCs w:val="24"/>
-              </w:rPr>
-              <w:t>Stylesheet File</w:t>
+            <w:r>
+              <w:rPr>
+                <w:rFonts w:ascii="Times New Roman" w:eastAsia="Times New Roman" w:hAnsi="Times New Roman" w:cs="Times New Roman"/>
+                <w:sz w:val="24"/>
+                <w:szCs w:val="24"/>
+              </w:rPr>
+              <w:t>Directory</w:t>
             </w:r>
           </w:p>
         </w:tc>
@@ -10055,13 +9881,6 @@
             </w:tcMar>
           </w:tcPr>
           <w:p>
-            <w:pPr>
-              <w:rPr>
-                <w:rFonts w:ascii="Times New Roman" w:eastAsia="Times New Roman" w:hAnsi="Times New Roman" w:cs="Times New Roman"/>
-                <w:sz w:val="24"/>
-                <w:szCs w:val="24"/>
-              </w:rPr>
-            </w:pPr>
             <w:r>
               <w:rPr>
                 <w:rFonts w:ascii="Times New Roman" w:eastAsia="Times New Roman" w:hAnsi="Times New Roman" w:cs="Times New Roman"/>
@@ -10095,7 +9914,7 @@
                 <w:sz w:val="24"/>
                 <w:szCs w:val="24"/>
               </w:rPr>
-              <w:t>css</w:t>
+              <w:t>js</w:t>
             </w:r>
             <w:proofErr w:type="spellEnd"/>
             <w:r>
@@ -10105,22 +9924,6 @@
                 <w:szCs w:val="24"/>
               </w:rPr>
               <w:t>/</w:t>
-            </w:r>
-            <w:r>
-              <w:rPr>
-                <w:rFonts w:ascii="Times New Roman" w:eastAsia="Times New Roman" w:hAnsi="Times New Roman" w:cs="Times New Roman"/>
-                <w:sz w:val="24"/>
-                <w:szCs w:val="24"/>
-              </w:rPr>
-              <w:t>darkmode</w:t>
-            </w:r>
-            <w:r>
-              <w:rPr>
-                <w:rFonts w:ascii="Times New Roman" w:eastAsia="Times New Roman" w:hAnsi="Times New Roman" w:cs="Times New Roman"/>
-                <w:sz w:val="24"/>
-                <w:szCs w:val="24"/>
-              </w:rPr>
-              <w:t>.css</w:t>
             </w:r>
           </w:p>
         </w:tc>
@@ -10139,20 +9942,13 @@
             </w:tcMar>
           </w:tcPr>
           <w:p>
-            <w:pPr>
-              <w:rPr>
-                <w:rFonts w:ascii="Times New Roman" w:eastAsia="Times New Roman" w:hAnsi="Times New Roman" w:cs="Times New Roman"/>
-                <w:sz w:val="24"/>
-                <w:szCs w:val="24"/>
-              </w:rPr>
-            </w:pPr>
-            <w:r>
-              <w:rPr>
-                <w:rFonts w:ascii="Times New Roman" w:eastAsia="Times New Roman" w:hAnsi="Times New Roman" w:cs="Times New Roman"/>
-                <w:sz w:val="24"/>
-                <w:szCs w:val="24"/>
-              </w:rPr>
-              <w:t>-</w:t>
+            <w:r>
+              <w:rPr>
+                <w:rFonts w:ascii="Times New Roman" w:eastAsia="Times New Roman" w:hAnsi="Times New Roman" w:cs="Times New Roman"/>
+                <w:sz w:val="24"/>
+                <w:szCs w:val="24"/>
+              </w:rPr>
+              <w:t>1.0.0</w:t>
             </w:r>
           </w:p>
         </w:tc>
@@ -10180,7 +9976,7 @@
                 <w:sz w:val="24"/>
                 <w:szCs w:val="24"/>
               </w:rPr>
-              <w:t>1.1.0</w:t>
+              <w:t>1.0.0</w:t>
             </w:r>
           </w:p>
         </w:tc>
@@ -10199,28 +9995,41 @@
             </w:tcMar>
           </w:tcPr>
           <w:p>
-            <w:pPr>
-              <w:rPr>
-                <w:rFonts w:ascii="Times New Roman" w:eastAsia="Times New Roman" w:hAnsi="Times New Roman" w:cs="Times New Roman"/>
-                <w:sz w:val="24"/>
-                <w:szCs w:val="24"/>
-              </w:rPr>
-            </w:pPr>
-            <w:r>
-              <w:rPr>
-                <w:rFonts w:ascii="Times New Roman" w:eastAsia="Times New Roman" w:hAnsi="Times New Roman" w:cs="Times New Roman"/>
-                <w:sz w:val="24"/>
-                <w:szCs w:val="24"/>
-              </w:rPr>
-              <w:t>Dark mode styles for</w:t>
-            </w:r>
-            <w:r>
-              <w:rPr>
-                <w:rFonts w:ascii="Times New Roman" w:eastAsia="Times New Roman" w:hAnsi="Times New Roman" w:cs="Times New Roman"/>
-                <w:sz w:val="24"/>
-                <w:szCs w:val="24"/>
-              </w:rPr>
-              <w:t xml:space="preserve"> the website</w:t>
+            <w:proofErr w:type="spellStart"/>
+            <w:r>
+              <w:rPr>
+                <w:rFonts w:ascii="Times New Roman" w:eastAsia="Times New Roman" w:hAnsi="Times New Roman" w:cs="Times New Roman"/>
+                <w:sz w:val="24"/>
+                <w:szCs w:val="24"/>
+              </w:rPr>
+              <w:t>Javascript</w:t>
+            </w:r>
+            <w:proofErr w:type="spellEnd"/>
+            <w:r>
+              <w:rPr>
+                <w:rFonts w:ascii="Times New Roman" w:eastAsia="Times New Roman" w:hAnsi="Times New Roman" w:cs="Times New Roman"/>
+                <w:sz w:val="24"/>
+                <w:szCs w:val="24"/>
+              </w:rPr>
+              <w:t xml:space="preserve"> folder containing </w:t>
+            </w:r>
+            <w:proofErr w:type="spellStart"/>
+            <w:r>
+              <w:rPr>
+                <w:rFonts w:ascii="Times New Roman" w:eastAsia="Times New Roman" w:hAnsi="Times New Roman" w:cs="Times New Roman"/>
+                <w:sz w:val="24"/>
+                <w:szCs w:val="24"/>
+              </w:rPr>
+              <w:t>javascript</w:t>
+            </w:r>
+            <w:proofErr w:type="spellEnd"/>
+            <w:r>
+              <w:rPr>
+                <w:rFonts w:ascii="Times New Roman" w:eastAsia="Times New Roman" w:hAnsi="Times New Roman" w:cs="Times New Roman"/>
+                <w:sz w:val="24"/>
+                <w:szCs w:val="24"/>
+              </w:rPr>
+              <w:t xml:space="preserve"> files (client-side functionality</w:t>
             </w:r>
           </w:p>
         </w:tc>
@@ -10244,23 +10053,13 @@
             </w:tcMar>
           </w:tcPr>
           <w:p>
-            <w:proofErr w:type="spellStart"/>
-            <w:r>
-              <w:rPr>
-                <w:rFonts w:ascii="Times New Roman" w:eastAsia="Times New Roman" w:hAnsi="Times New Roman" w:cs="Times New Roman"/>
-                <w:sz w:val="24"/>
-                <w:szCs w:val="24"/>
-              </w:rPr>
-              <w:t>js</w:t>
-            </w:r>
-            <w:proofErr w:type="spellEnd"/>
-            <w:r>
-              <w:rPr>
-                <w:rFonts w:ascii="Times New Roman" w:eastAsia="Times New Roman" w:hAnsi="Times New Roman" w:cs="Times New Roman"/>
-                <w:sz w:val="24"/>
-                <w:szCs w:val="24"/>
-              </w:rPr>
-              <w:t>/</w:t>
+            <w:r>
+              <w:rPr>
+                <w:rFonts w:ascii="Times New Roman" w:eastAsia="Times New Roman" w:hAnsi="Times New Roman" w:cs="Times New Roman"/>
+                <w:sz w:val="24"/>
+                <w:szCs w:val="24"/>
+              </w:rPr>
+              <w:t>main.js</w:t>
             </w:r>
           </w:p>
         </w:tc>
@@ -10285,7 +10084,7 @@
                 <w:sz w:val="24"/>
                 <w:szCs w:val="24"/>
               </w:rPr>
-              <w:t>Directory</w:t>
+              <w:t>JavaScript File</w:t>
             </w:r>
           </w:p>
         </w:tc>
@@ -10346,7 +10145,7 @@
                 <w:sz w:val="24"/>
                 <w:szCs w:val="24"/>
               </w:rPr>
-              <w:t>/</w:t>
+              <w:t>/main.js</w:t>
             </w:r>
           </w:p>
         </w:tc>
@@ -10418,6 +10217,14 @@
             </w:tcMar>
           </w:tcPr>
           <w:p>
+            <w:r>
+              <w:rPr>
+                <w:rFonts w:ascii="Times New Roman" w:eastAsia="Times New Roman" w:hAnsi="Times New Roman" w:cs="Times New Roman"/>
+                <w:sz w:val="24"/>
+                <w:szCs w:val="24"/>
+              </w:rPr>
+              <w:t xml:space="preserve">Main </w:t>
+            </w:r>
             <w:proofErr w:type="spellStart"/>
             <w:r>
               <w:rPr>
@@ -10434,25 +10241,7 @@
                 <w:sz w:val="24"/>
                 <w:szCs w:val="24"/>
               </w:rPr>
-              <w:t xml:space="preserve"> folder containing </w:t>
-            </w:r>
-            <w:proofErr w:type="spellStart"/>
-            <w:r>
-              <w:rPr>
-                <w:rFonts w:ascii="Times New Roman" w:eastAsia="Times New Roman" w:hAnsi="Times New Roman" w:cs="Times New Roman"/>
-                <w:sz w:val="24"/>
-                <w:szCs w:val="24"/>
-              </w:rPr>
-              <w:t>javascript</w:t>
-            </w:r>
-            <w:proofErr w:type="spellEnd"/>
-            <w:r>
-              <w:rPr>
-                <w:rFonts w:ascii="Times New Roman" w:eastAsia="Times New Roman" w:hAnsi="Times New Roman" w:cs="Times New Roman"/>
-                <w:sz w:val="24"/>
-                <w:szCs w:val="24"/>
-              </w:rPr>
-              <w:t xml:space="preserve"> files (client-side functionality</w:t>
+              <w:t xml:space="preserve"> logic for client-side functionality</w:t>
             </w:r>
           </w:p>
         </w:tc>
@@ -10476,13 +10265,23 @@
             </w:tcMar>
           </w:tcPr>
           <w:p>
-            <w:r>
-              <w:rPr>
-                <w:rFonts w:ascii="Times New Roman" w:eastAsia="Times New Roman" w:hAnsi="Times New Roman" w:cs="Times New Roman"/>
-                <w:sz w:val="24"/>
-                <w:szCs w:val="24"/>
-              </w:rPr>
-              <w:t>main.js</w:t>
+            <w:proofErr w:type="spellStart"/>
+            <w:r>
+              <w:rPr>
+                <w:rFonts w:ascii="Times New Roman" w:eastAsia="Times New Roman" w:hAnsi="Times New Roman" w:cs="Times New Roman"/>
+                <w:sz w:val="24"/>
+                <w:szCs w:val="24"/>
+              </w:rPr>
+              <w:t>phpmailer</w:t>
+            </w:r>
+            <w:proofErr w:type="spellEnd"/>
+            <w:r>
+              <w:rPr>
+                <w:rFonts w:ascii="Times New Roman" w:eastAsia="Times New Roman" w:hAnsi="Times New Roman" w:cs="Times New Roman"/>
+                <w:sz w:val="24"/>
+                <w:szCs w:val="24"/>
+              </w:rPr>
+              <w:t>/</w:t>
             </w:r>
           </w:p>
         </w:tc>
@@ -10507,7 +10306,7 @@
                 <w:sz w:val="24"/>
                 <w:szCs w:val="24"/>
               </w:rPr>
-              <w:t>JavaScript File</w:t>
+              <w:t>Third-party Library</w:t>
             </w:r>
           </w:p>
         </w:tc>
@@ -10559,7 +10358,7 @@
                 <w:sz w:val="24"/>
                 <w:szCs w:val="24"/>
               </w:rPr>
-              <w:t>js</w:t>
+              <w:t>phpmailer</w:t>
             </w:r>
             <w:proofErr w:type="spellEnd"/>
             <w:r>
@@ -10568,7 +10367,7 @@
                 <w:sz w:val="24"/>
                 <w:szCs w:val="24"/>
               </w:rPr>
-              <w:t>/main.js</w:t>
+              <w:t>/</w:t>
             </w:r>
           </w:p>
         </w:tc>
@@ -10640,14 +10439,6 @@
             </w:tcMar>
           </w:tcPr>
           <w:p>
-            <w:r>
-              <w:rPr>
-                <w:rFonts w:ascii="Times New Roman" w:eastAsia="Times New Roman" w:hAnsi="Times New Roman" w:cs="Times New Roman"/>
-                <w:sz w:val="24"/>
-                <w:szCs w:val="24"/>
-              </w:rPr>
-              <w:t xml:space="preserve">Main </w:t>
-            </w:r>
             <w:proofErr w:type="spellStart"/>
             <w:r>
               <w:rPr>
@@ -10655,7 +10446,7 @@
                 <w:sz w:val="24"/>
                 <w:szCs w:val="24"/>
               </w:rPr>
-              <w:t>Javascript</w:t>
+              <w:t>PHPMailer</w:t>
             </w:r>
             <w:proofErr w:type="spellEnd"/>
             <w:r>
@@ -10664,7 +10455,7 @@
                 <w:sz w:val="24"/>
                 <w:szCs w:val="24"/>
               </w:rPr>
-              <w:t xml:space="preserve"> logic for client-side functionality</w:t>
+              <w:t xml:space="preserve"> library used for sending emails. No modifications to library files</w:t>
             </w:r>
           </w:p>
         </w:tc>
@@ -10695,7 +10486,7 @@
                 <w:sz w:val="24"/>
                 <w:szCs w:val="24"/>
               </w:rPr>
-              <w:t>phpmailer</w:t>
+              <w:t>img</w:t>
             </w:r>
             <w:proofErr w:type="spellEnd"/>
             <w:r>
@@ -10729,7 +10520,7 @@
                 <w:sz w:val="24"/>
                 <w:szCs w:val="24"/>
               </w:rPr>
-              <w:t>Third-party Library</w:t>
+              <w:t>Assets (Image Folder)</w:t>
             </w:r>
           </w:p>
         </w:tc>
@@ -10763,25 +10554,7 @@
                 <w:sz w:val="24"/>
                 <w:szCs w:val="24"/>
               </w:rPr>
-              <w:t>src</w:t>
-            </w:r>
-            <w:proofErr w:type="spellEnd"/>
-            <w:r>
-              <w:rPr>
-                <w:rFonts w:ascii="Times New Roman" w:eastAsia="Times New Roman" w:hAnsi="Times New Roman" w:cs="Times New Roman"/>
-                <w:sz w:val="24"/>
-                <w:szCs w:val="24"/>
-              </w:rPr>
-              <w:t>/</w:t>
-            </w:r>
-            <w:proofErr w:type="spellStart"/>
-            <w:r>
-              <w:rPr>
-                <w:rFonts w:ascii="Times New Roman" w:eastAsia="Times New Roman" w:hAnsi="Times New Roman" w:cs="Times New Roman"/>
-                <w:sz w:val="24"/>
-                <w:szCs w:val="24"/>
-              </w:rPr>
-              <w:t>phpmailer</w:t>
+              <w:t>img</w:t>
             </w:r>
             <w:proofErr w:type="spellEnd"/>
             <w:r>
@@ -10862,23 +10635,13 @@
             </w:tcMar>
           </w:tcPr>
           <w:p>
-            <w:proofErr w:type="spellStart"/>
-            <w:r>
-              <w:rPr>
-                <w:rFonts w:ascii="Times New Roman" w:eastAsia="Times New Roman" w:hAnsi="Times New Roman" w:cs="Times New Roman"/>
-                <w:sz w:val="24"/>
-                <w:szCs w:val="24"/>
-              </w:rPr>
-              <w:t>PHPMailer</w:t>
-            </w:r>
-            <w:proofErr w:type="spellEnd"/>
-            <w:r>
-              <w:rPr>
-                <w:rFonts w:ascii="Times New Roman" w:eastAsia="Times New Roman" w:hAnsi="Times New Roman" w:cs="Times New Roman"/>
-                <w:sz w:val="24"/>
-                <w:szCs w:val="24"/>
-              </w:rPr>
-              <w:t xml:space="preserve"> library used for sending emails. No modifications to library files</w:t>
+            <w:r>
+              <w:rPr>
+                <w:rFonts w:ascii="Times New Roman" w:eastAsia="Times New Roman" w:hAnsi="Times New Roman" w:cs="Times New Roman"/>
+                <w:sz w:val="24"/>
+                <w:szCs w:val="24"/>
+              </w:rPr>
+              <w:t>Folder containing website images</w:t>
             </w:r>
           </w:p>
         </w:tc>
@@ -10902,23 +10665,13 @@
             </w:tcMar>
           </w:tcPr>
           <w:p>
-            <w:proofErr w:type="spellStart"/>
-            <w:r>
-              <w:rPr>
-                <w:rFonts w:ascii="Times New Roman" w:eastAsia="Times New Roman" w:hAnsi="Times New Roman" w:cs="Times New Roman"/>
-                <w:sz w:val="24"/>
-                <w:szCs w:val="24"/>
-              </w:rPr>
-              <w:t>img</w:t>
-            </w:r>
-            <w:proofErr w:type="spellEnd"/>
-            <w:r>
-              <w:rPr>
-                <w:rFonts w:ascii="Times New Roman" w:eastAsia="Times New Roman" w:hAnsi="Times New Roman" w:cs="Times New Roman"/>
-                <w:sz w:val="24"/>
-                <w:szCs w:val="24"/>
-              </w:rPr>
-              <w:t>/</w:t>
+            <w:r>
+              <w:rPr>
+                <w:rFonts w:ascii="Times New Roman" w:eastAsia="Times New Roman" w:hAnsi="Times New Roman" w:cs="Times New Roman"/>
+                <w:sz w:val="24"/>
+                <w:szCs w:val="24"/>
+              </w:rPr>
+              <w:t>posts/</w:t>
             </w:r>
           </w:p>
         </w:tc>
@@ -10943,7 +10696,7 @@
                 <w:sz w:val="24"/>
                 <w:szCs w:val="24"/>
               </w:rPr>
-              <w:t>Assets (Image Folder)</w:t>
+              <w:t>Image Folder</w:t>
             </w:r>
           </w:p>
         </w:tc>
@@ -10986,7 +10739,7 @@
                 <w:sz w:val="24"/>
                 <w:szCs w:val="24"/>
               </w:rPr>
-              <w:t>/</w:t>
+              <w:t>/posts</w:t>
             </w:r>
           </w:p>
         </w:tc>
@@ -11027,6 +10780,7 @@
           </w:tcPr>
           <w:p>
             <w:pPr>
+              <w:keepNext/>
               <w:rPr>
                 <w:rFonts w:ascii="Times New Roman" w:eastAsia="Times New Roman" w:hAnsi="Times New Roman" w:cs="Times New Roman"/>
                 <w:sz w:val="24"/>
@@ -11058,183 +10812,6 @@
             </w:tcMar>
           </w:tcPr>
           <w:p>
-            <w:r>
-              <w:rPr>
-                <w:rFonts w:ascii="Times New Roman" w:eastAsia="Times New Roman" w:hAnsi="Times New Roman" w:cs="Times New Roman"/>
-                <w:sz w:val="24"/>
-                <w:szCs w:val="24"/>
-              </w:rPr>
-              <w:t>Folder containing website images</w:t>
-            </w:r>
-          </w:p>
-        </w:tc>
-      </w:tr>
-      <w:tr>
-        <w:trPr>
-          <w:trHeight w:val="300"/>
-        </w:trPr>
-        <w:tc>
-          <w:tcPr>
-            <w:tcW w:w="1809" w:type="dxa"/>
-            <w:tcBorders>
-              <w:top w:val="single" w:sz="8" w:space="0" w:color="000000" w:themeColor="text1"/>
-              <w:left w:val="single" w:sz="8" w:space="0" w:color="000000" w:themeColor="text1"/>
-              <w:bottom w:val="single" w:sz="8" w:space="0" w:color="000000" w:themeColor="text1"/>
-              <w:right w:val="single" w:sz="8" w:space="0" w:color="000000" w:themeColor="text1"/>
-            </w:tcBorders>
-            <w:tcMar>
-              <w:left w:w="108" w:type="dxa"/>
-              <w:right w:w="108" w:type="dxa"/>
-            </w:tcMar>
-          </w:tcPr>
-          <w:p>
-            <w:r>
-              <w:rPr>
-                <w:rFonts w:ascii="Times New Roman" w:eastAsia="Times New Roman" w:hAnsi="Times New Roman" w:cs="Times New Roman"/>
-                <w:sz w:val="24"/>
-                <w:szCs w:val="24"/>
-              </w:rPr>
-              <w:t>posts/</w:t>
-            </w:r>
-          </w:p>
-        </w:tc>
-        <w:tc>
-          <w:tcPr>
-            <w:tcW w:w="1479" w:type="dxa"/>
-            <w:tcBorders>
-              <w:top w:val="single" w:sz="8" w:space="0" w:color="000000" w:themeColor="text1"/>
-              <w:left w:val="single" w:sz="8" w:space="0" w:color="000000" w:themeColor="text1"/>
-              <w:bottom w:val="single" w:sz="8" w:space="0" w:color="000000" w:themeColor="text1"/>
-              <w:right w:val="single" w:sz="8" w:space="0" w:color="000000" w:themeColor="text1"/>
-            </w:tcBorders>
-            <w:tcMar>
-              <w:left w:w="108" w:type="dxa"/>
-              <w:right w:w="108" w:type="dxa"/>
-            </w:tcMar>
-          </w:tcPr>
-          <w:p>
-            <w:r>
-              <w:rPr>
-                <w:rFonts w:ascii="Times New Roman" w:eastAsia="Times New Roman" w:hAnsi="Times New Roman" w:cs="Times New Roman"/>
-                <w:sz w:val="24"/>
-                <w:szCs w:val="24"/>
-              </w:rPr>
-              <w:t>Image Folder</w:t>
-            </w:r>
-          </w:p>
-        </w:tc>
-        <w:tc>
-          <w:tcPr>
-            <w:tcW w:w="1215" w:type="dxa"/>
-            <w:tcBorders>
-              <w:top w:val="single" w:sz="8" w:space="0" w:color="000000" w:themeColor="text1"/>
-              <w:left w:val="single" w:sz="8" w:space="0" w:color="000000" w:themeColor="text1"/>
-              <w:bottom w:val="single" w:sz="8" w:space="0" w:color="000000" w:themeColor="text1"/>
-              <w:right w:val="single" w:sz="8" w:space="0" w:color="000000" w:themeColor="text1"/>
-            </w:tcBorders>
-            <w:tcMar>
-              <w:left w:w="108" w:type="dxa"/>
-              <w:right w:w="108" w:type="dxa"/>
-            </w:tcMar>
-          </w:tcPr>
-          <w:p>
-            <w:r>
-              <w:rPr>
-                <w:rFonts w:ascii="Times New Roman" w:eastAsia="Times New Roman" w:hAnsi="Times New Roman" w:cs="Times New Roman"/>
-                <w:sz w:val="24"/>
-                <w:szCs w:val="24"/>
-              </w:rPr>
-              <w:t>/</w:t>
-            </w:r>
-            <w:proofErr w:type="spellStart"/>
-            <w:r>
-              <w:rPr>
-                <w:rFonts w:ascii="Times New Roman" w:eastAsia="Times New Roman" w:hAnsi="Times New Roman" w:cs="Times New Roman"/>
-                <w:sz w:val="24"/>
-                <w:szCs w:val="24"/>
-              </w:rPr>
-              <w:t>img</w:t>
-            </w:r>
-            <w:proofErr w:type="spellEnd"/>
-            <w:r>
-              <w:rPr>
-                <w:rFonts w:ascii="Times New Roman" w:eastAsia="Times New Roman" w:hAnsi="Times New Roman" w:cs="Times New Roman"/>
-                <w:sz w:val="24"/>
-                <w:szCs w:val="24"/>
-              </w:rPr>
-              <w:t>/posts</w:t>
-            </w:r>
-          </w:p>
-        </w:tc>
-        <w:tc>
-          <w:tcPr>
-            <w:tcW w:w="1134" w:type="dxa"/>
-            <w:tcBorders>
-              <w:top w:val="single" w:sz="8" w:space="0" w:color="000000" w:themeColor="text1"/>
-              <w:left w:val="single" w:sz="8" w:space="0" w:color="000000" w:themeColor="text1"/>
-              <w:bottom w:val="single" w:sz="8" w:space="0" w:color="000000" w:themeColor="text1"/>
-              <w:right w:val="single" w:sz="8" w:space="0" w:color="000000" w:themeColor="text1"/>
-            </w:tcBorders>
-            <w:tcMar>
-              <w:left w:w="108" w:type="dxa"/>
-              <w:right w:w="108" w:type="dxa"/>
-            </w:tcMar>
-          </w:tcPr>
-          <w:p>
-            <w:r>
-              <w:rPr>
-                <w:rFonts w:ascii="Times New Roman" w:eastAsia="Times New Roman" w:hAnsi="Times New Roman" w:cs="Times New Roman"/>
-                <w:sz w:val="24"/>
-                <w:szCs w:val="24"/>
-              </w:rPr>
-              <w:t>1.0.0</w:t>
-            </w:r>
-          </w:p>
-        </w:tc>
-        <w:tc>
-          <w:tcPr>
-            <w:tcW w:w="1134" w:type="dxa"/>
-            <w:tcBorders>
-              <w:top w:val="single" w:sz="8" w:space="0" w:color="000000" w:themeColor="text1"/>
-              <w:left w:val="single" w:sz="8" w:space="0" w:color="000000" w:themeColor="text1"/>
-              <w:bottom w:val="single" w:sz="8" w:space="0" w:color="000000" w:themeColor="text1"/>
-              <w:right w:val="single" w:sz="8" w:space="0" w:color="000000" w:themeColor="text1"/>
-            </w:tcBorders>
-          </w:tcPr>
-          <w:p>
-            <w:pPr>
-              <w:keepNext/>
-              <w:rPr>
-                <w:rFonts w:ascii="Times New Roman" w:eastAsia="Times New Roman" w:hAnsi="Times New Roman" w:cs="Times New Roman"/>
-                <w:sz w:val="24"/>
-                <w:szCs w:val="24"/>
-              </w:rPr>
-            </w:pPr>
-            <w:r>
-              <w:rPr>
-                <w:rFonts w:ascii="Times New Roman" w:eastAsia="Times New Roman" w:hAnsi="Times New Roman" w:cs="Times New Roman"/>
-                <w:sz w:val="24"/>
-                <w:szCs w:val="24"/>
-              </w:rPr>
-              <w:t>1.0.0</w:t>
-            </w:r>
-          </w:p>
-        </w:tc>
-        <w:tc>
-          <w:tcPr>
-            <w:tcW w:w="2409" w:type="dxa"/>
-            <w:tcBorders>
-              <w:top w:val="single" w:sz="8" w:space="0" w:color="000000" w:themeColor="text1"/>
-              <w:left w:val="single" w:sz="8" w:space="0" w:color="000000" w:themeColor="text1"/>
-              <w:bottom w:val="single" w:sz="8" w:space="0" w:color="000000" w:themeColor="text1"/>
-              <w:right w:val="single" w:sz="8" w:space="0" w:color="000000" w:themeColor="text1"/>
-            </w:tcBorders>
-            <w:tcMar>
-              <w:left w:w="108" w:type="dxa"/>
-              <w:right w:w="108" w:type="dxa"/>
-            </w:tcMar>
-          </w:tcPr>
-          <w:p>
             <w:pPr>
               <w:keepNext/>
             </w:pPr>
@@ -11331,7 +10908,6 @@
         <w:pStyle w:val="Heading3"/>
       </w:pPr>
       <w:r>
-        <w:lastRenderedPageBreak/>
         <w:tab/>
       </w:r>
       <w:bookmarkStart w:id="15" w:name="_Toc186297386"/>
@@ -11924,7 +11500,6 @@
           <w:szCs w:val="24"/>
           <w:lang w:val="en-MY"/>
         </w:rPr>
-        <w:lastRenderedPageBreak/>
         <w:t>Obtain approval from the Configuration Manager and CCB.</w:t>
       </w:r>
     </w:p>
@@ -12165,6 +11740,7 @@
           <w:szCs w:val="24"/>
           <w:lang w:val="en-MY"/>
         </w:rPr>
+        <w:lastRenderedPageBreak/>
         <w:t>Rollback Procedure</w:t>
       </w:r>
       <w:r>
@@ -12588,7 +12164,6 @@
           <w:sz w:val="24"/>
           <w:szCs w:val="24"/>
         </w:rPr>
-        <w:lastRenderedPageBreak/>
         <w:t xml:space="preserve">Procedure: </w:t>
       </w:r>
     </w:p>
@@ -13045,7 +12620,16 @@
                 <w:sz w:val="24"/>
                 <w:szCs w:val="24"/>
               </w:rPr>
-              <w:t>Gather Requirements</w:t>
+              <w:t xml:space="preserve">Gather </w:t>
+            </w:r>
+            <w:r>
+              <w:rPr>
+                <w:rFonts w:ascii="Times New Roman" w:hAnsi="Times New Roman" w:cs="Times New Roman"/>
+                <w:sz w:val="24"/>
+                <w:szCs w:val="24"/>
+              </w:rPr>
+              <w:lastRenderedPageBreak/>
+              <w:t>Requirements</w:t>
             </w:r>
           </w:p>
         </w:tc>
@@ -13068,6 +12652,7 @@
                 <w:sz w:val="24"/>
                 <w:szCs w:val="24"/>
               </w:rPr>
+              <w:lastRenderedPageBreak/>
               <w:t>7 Nov 2024</w:t>
             </w:r>
           </w:p>
@@ -14903,18 +14488,7 @@
                 <w:sz w:val="24"/>
                 <w:szCs w:val="24"/>
               </w:rPr>
-              <w:t xml:space="preserve">Project </w:t>
-            </w:r>
-            <w:r>
-              <w:rPr>
-                <w:rFonts w:ascii="Times New Roman" w:hAnsi="Times New Roman" w:cs="Times New Roman"/>
-                <w:b/>
-                <w:bCs/>
-                <w:sz w:val="24"/>
-                <w:szCs w:val="24"/>
-              </w:rPr>
-              <w:lastRenderedPageBreak/>
-              <w:t>Documentation</w:t>
+              <w:t>Project Documentation</w:t>
             </w:r>
           </w:p>
         </w:tc>
@@ -14937,17 +14511,7 @@
                 <w:sz w:val="24"/>
                 <w:szCs w:val="24"/>
               </w:rPr>
-              <w:lastRenderedPageBreak/>
-              <w:t xml:space="preserve">Prepare Final </w:t>
-            </w:r>
-            <w:r>
-              <w:rPr>
-                <w:rFonts w:ascii="Times New Roman" w:hAnsi="Times New Roman" w:cs="Times New Roman"/>
-                <w:sz w:val="24"/>
-                <w:szCs w:val="24"/>
-              </w:rPr>
-              <w:lastRenderedPageBreak/>
-              <w:t>Submission</w:t>
+              <w:t>Prepare Final Submission</w:t>
             </w:r>
           </w:p>
         </w:tc>
@@ -14970,7 +14534,6 @@
                 <w:sz w:val="24"/>
                 <w:szCs w:val="24"/>
               </w:rPr>
-              <w:lastRenderedPageBreak/>
               <w:t>30 Dec 2024</w:t>
             </w:r>
           </w:p>
@@ -15232,6 +14795,7 @@
         <w:rPr>
           <w:noProof/>
         </w:rPr>
+        <w:lastRenderedPageBreak/>
         <w:drawing>
           <wp:inline distT="0" distB="0" distL="0" distR="0" wp14:anchorId="14D2FB55" wp14:editId="6F5CFC0E">
             <wp:extent cx="5656844" cy="2443480"/>
@@ -15687,7 +15251,6 @@
           <w:szCs w:val="24"/>
           <w:lang w:val="en-MY"/>
         </w:rPr>
-        <w:lastRenderedPageBreak/>
         <w:t>Atlassian's Bitbucket</w:t>
       </w:r>
       <w:r>
@@ -15738,6 +15301,7 @@
           <w:sz w:val="24"/>
           <w:szCs w:val="24"/>
         </w:rPr>
+        <w:lastRenderedPageBreak/>
         <w:t xml:space="preserve">           </w:t>
       </w:r>
       <w:r>
@@ -16138,7 +15702,6 @@
           <w:szCs w:val="24"/>
           <w:lang w:val="en-MY"/>
         </w:rPr>
-        <w:lastRenderedPageBreak/>
         <w:t>Experienced in coordinating cross-functional teams, risk management, and release scheduling.</w:t>
       </w:r>
     </w:p>
@@ -16238,6 +15801,7 @@
           <w:szCs w:val="24"/>
           <w:lang w:val="en-MY"/>
         </w:rPr>
+        <w:lastRenderedPageBreak/>
         <w:t>Monitor post-release performance and address any issues promptly.</w:t>
       </w:r>
     </w:p>
@@ -16665,7 +16229,6 @@
           <w:sz w:val="24"/>
           <w:szCs w:val="24"/>
         </w:rPr>
-        <w:lastRenderedPageBreak/>
         <w:t>Conflict Management</w:t>
       </w:r>
       <w:r>
@@ -16782,6 +16345,7 @@
           <w:sz w:val="24"/>
           <w:szCs w:val="24"/>
         </w:rPr>
+        <w:lastRenderedPageBreak/>
         <w:t>JIRA: For tracking CRs and task assignments.</w:t>
       </w:r>
     </w:p>
@@ -17298,7 +16862,6 @@
           <w:sz w:val="24"/>
           <w:szCs w:val="24"/>
         </w:rPr>
-        <w:lastRenderedPageBreak/>
         <w:t>Purpose</w:t>
       </w:r>
       <w:r>
@@ -17438,6 +17001,7 @@
           <w:sz w:val="24"/>
           <w:szCs w:val="24"/>
         </w:rPr>
+        <w:lastRenderedPageBreak/>
         <w:t>Debugging Tools</w:t>
       </w:r>
       <w:r>
@@ -18057,6 +17621,7 @@
         </w:rPr>
       </w:pPr>
       <w:proofErr w:type="spellStart"/>
+      <w:proofErr w:type="gramStart"/>
       <w:r>
         <w:rPr>
           <w:rFonts w:ascii="Times New Roman" w:hAnsi="Times New Roman" w:cs="Times New Roman"/>
@@ -18064,10 +17629,10 @@
           <w:szCs w:val="24"/>
           <w:lang w:val="en-MY"/>
         </w:rPr>
-        <w:lastRenderedPageBreak/>
         <w:t>Major.Minor.Patch</w:t>
       </w:r>
       <w:proofErr w:type="spellEnd"/>
+      <w:proofErr w:type="gramEnd"/>
       <w:r>
         <w:rPr>
           <w:rFonts w:ascii="Times New Roman" w:hAnsi="Times New Roman" w:cs="Times New Roman"/>
@@ -18202,6 +17767,7 @@
           <w:sz w:val="24"/>
           <w:szCs w:val="24"/>
         </w:rPr>
+        <w:lastRenderedPageBreak/>
         <w:t>Procedure:</w:t>
       </w:r>
     </w:p>
@@ -18789,7 +18355,6 @@
           <w:sz w:val="24"/>
           <w:szCs w:val="24"/>
         </w:rPr>
-        <w:lastRenderedPageBreak/>
         <w:t>Repository Structure (Theoretical)</w:t>
       </w:r>
     </w:p>
@@ -18819,6 +18384,7 @@
         <w:t>/</w:t>
       </w:r>
       <w:proofErr w:type="spellStart"/>
+      <w:proofErr w:type="gramStart"/>
       <w:r>
         <w:rPr>
           <w:rFonts w:ascii="Times New Roman" w:eastAsia="Aptos" w:hAnsi="Times New Roman" w:cs="Times New Roman"/>
@@ -18830,6 +18396,7 @@
         <w:t>src</w:t>
       </w:r>
       <w:proofErr w:type="spellEnd"/>
+      <w:proofErr w:type="gramEnd"/>
       <w:r>
         <w:rPr>
           <w:rFonts w:ascii="Times New Roman" w:eastAsia="Aptos" w:hAnsi="Times New Roman" w:cs="Times New Roman"/>
@@ -18906,8 +18473,20 @@
           <w:sz w:val="24"/>
           <w:szCs w:val="24"/>
         </w:rPr>
-        <w:t>/docs</w:t>
-      </w:r>
+        <w:t>/</w:t>
+      </w:r>
+      <w:proofErr w:type="gramStart"/>
+      <w:r>
+        <w:rPr>
+          <w:rFonts w:ascii="Times New Roman" w:eastAsia="Aptos" w:hAnsi="Times New Roman" w:cs="Times New Roman"/>
+          <w:i/>
+          <w:iCs/>
+          <w:sz w:val="24"/>
+          <w:szCs w:val="24"/>
+        </w:rPr>
+        <w:t>docs</w:t>
+      </w:r>
+      <w:proofErr w:type="gramEnd"/>
       <w:r>
         <w:rPr>
           <w:rFonts w:ascii="Times New Roman" w:eastAsia="Aptos" w:hAnsi="Times New Roman" w:cs="Times New Roman"/>
@@ -18960,8 +18539,20 @@
           <w:sz w:val="24"/>
           <w:szCs w:val="24"/>
         </w:rPr>
-        <w:t>/tests</w:t>
-      </w:r>
+        <w:t>/</w:t>
+      </w:r>
+      <w:proofErr w:type="gramStart"/>
+      <w:r>
+        <w:rPr>
+          <w:rFonts w:ascii="Times New Roman" w:eastAsia="Aptos" w:hAnsi="Times New Roman" w:cs="Times New Roman"/>
+          <w:i/>
+          <w:iCs/>
+          <w:sz w:val="24"/>
+          <w:szCs w:val="24"/>
+        </w:rPr>
+        <w:t>tests</w:t>
+      </w:r>
+      <w:proofErr w:type="gramEnd"/>
       <w:r>
         <w:rPr>
           <w:rFonts w:ascii="Times New Roman" w:eastAsia="Aptos" w:hAnsi="Times New Roman" w:cs="Times New Roman"/>
@@ -19014,8 +18605,21 @@
           <w:sz w:val="24"/>
           <w:szCs w:val="24"/>
         </w:rPr>
-        <w:t>/config</w:t>
-      </w:r>
+        <w:lastRenderedPageBreak/>
+        <w:t>/</w:t>
+      </w:r>
+      <w:proofErr w:type="gramStart"/>
+      <w:r>
+        <w:rPr>
+          <w:rFonts w:ascii="Times New Roman" w:eastAsia="Aptos" w:hAnsi="Times New Roman" w:cs="Times New Roman"/>
+          <w:i/>
+          <w:iCs/>
+          <w:sz w:val="24"/>
+          <w:szCs w:val="24"/>
+        </w:rPr>
+        <w:t>config</w:t>
+      </w:r>
+      <w:proofErr w:type="gramEnd"/>
       <w:r>
         <w:rPr>
           <w:rFonts w:ascii="Times New Roman" w:eastAsia="Aptos" w:hAnsi="Times New Roman" w:cs="Times New Roman"/>
@@ -26199,6 +25803,27 @@
 </file>
 
 <file path=customXml/item1.xml><?xml version="1.0" encoding="utf-8"?>
+<?mso-contentType ?>
+<FormTemplates xmlns="http://schemas.microsoft.com/sharepoint/v3/contenttype/forms">
+  <Display>DocumentLibraryForm</Display>
+  <Edit>DocumentLibraryForm</Edit>
+  <New>DocumentLibraryForm</New>
+</FormTemplates>
+</file>
+
+<file path=customXml/item2.xml><?xml version="1.0" encoding="utf-8"?>
+<b:Sources xmlns:b="http://schemas.openxmlformats.org/officeDocument/2006/bibliography" xmlns="http://schemas.openxmlformats.org/officeDocument/2006/bibliography" SelectedStyle="\APASixthEditionOfficeOnline.xsl" StyleName="APA" Version="6"/>
+</file>
+
+<file path=customXml/item3.xml><?xml version="1.0" encoding="utf-8"?>
+<p:properties xmlns:p="http://schemas.microsoft.com/office/2006/metadata/properties" xmlns:xsi="http://www.w3.org/2001/XMLSchema-instance" xmlns:pc="http://schemas.microsoft.com/office/infopath/2007/PartnerControls">
+  <documentManagement>
+    <_activity xmlns="8ac92bc4-5d96-47e7-8d01-528e65be60a3" xsi:nil="true"/>
+  </documentManagement>
+</p:properties>
+</file>
+
+<file path=customXml/item4.xml><?xml version="1.0" encoding="utf-8"?>
 <ct:contentTypeSchema xmlns:ct="http://schemas.microsoft.com/office/2006/metadata/contentType" xmlns:ma="http://schemas.microsoft.com/office/2006/metadata/properties/metaAttributes" ct:_="" ma:_="" ma:contentTypeName="Document" ma:contentTypeID="0x01010060D6B18C86E6F0488F2ED38312CE6323" ma:contentTypeVersion="10" ma:contentTypeDescription="Create a new document." ma:contentTypeScope="" ma:versionID="42ba5c9d78bfa847d72d2a496882a892">
   <xsd:schema xmlns:xsd="http://www.w3.org/2001/XMLSchema" xmlns:xs="http://www.w3.org/2001/XMLSchema" xmlns:p="http://schemas.microsoft.com/office/2006/metadata/properties" xmlns:ns3="8ac92bc4-5d96-47e7-8d01-528e65be60a3" targetNamespace="http://schemas.microsoft.com/office/2006/metadata/properties" ma:root="true" ma:fieldsID="4a4798ab76c3f74797a532120e9e76de" ns3:_="">
     <xsd:import namespace="8ac92bc4-5d96-47e7-8d01-528e65be60a3"/>
@@ -26380,28 +26005,33 @@
 </ct:contentTypeSchema>
 </file>
 
-<file path=customXml/item2.xml><?xml version="1.0" encoding="utf-8"?>
-<p:properties xmlns:p="http://schemas.microsoft.com/office/2006/metadata/properties" xmlns:xsi="http://www.w3.org/2001/XMLSchema-instance" xmlns:pc="http://schemas.microsoft.com/office/infopath/2007/PartnerControls">
-  <documentManagement>
-    <_activity xmlns="8ac92bc4-5d96-47e7-8d01-528e65be60a3" xsi:nil="true"/>
-  </documentManagement>
-</p:properties>
+<file path=customXml/itemProps1.xml><?xml version="1.0" encoding="utf-8"?>
+<ds:datastoreItem xmlns:ds="http://schemas.openxmlformats.org/officeDocument/2006/customXml" ds:itemID="{8196FE69-F7CA-48D3-A0CD-5A7BCA7A6603}">
+  <ds:schemaRefs>
+    <ds:schemaRef ds:uri="http://schemas.microsoft.com/sharepoint/v3/contenttype/forms"/>
+  </ds:schemaRefs>
+</ds:datastoreItem>
 </file>
 
-<file path=customXml/item3.xml><?xml version="1.0" encoding="utf-8"?>
-<b:Sources xmlns:b="http://schemas.openxmlformats.org/officeDocument/2006/bibliography" xmlns="http://schemas.openxmlformats.org/officeDocument/2006/bibliography" SelectedStyle="\APASixthEditionOfficeOnline.xsl" StyleName="APA" Version="6"/>
+<file path=customXml/itemProps2.xml><?xml version="1.0" encoding="utf-8"?>
+<ds:datastoreItem xmlns:ds="http://schemas.openxmlformats.org/officeDocument/2006/customXml" ds:itemID="{A1EC2F17-9426-4AF3-9987-7E67E8D6FAE3}">
+  <ds:schemaRefs>
+    <ds:schemaRef ds:uri="http://schemas.openxmlformats.org/officeDocument/2006/bibliography"/>
+  </ds:schemaRefs>
+</ds:datastoreItem>
 </file>
 
-<file path=customXml/item4.xml><?xml version="1.0" encoding="utf-8"?>
-<?mso-contentType ?>
-<FormTemplates xmlns="http://schemas.microsoft.com/sharepoint/v3/contenttype/forms">
-  <Display>DocumentLibraryForm</Display>
-  <Edit>DocumentLibraryForm</Edit>
-  <New>DocumentLibraryForm</New>
-</FormTemplates>
+<file path=customXml/itemProps3.xml><?xml version="1.0" encoding="utf-8"?>
+<ds:datastoreItem xmlns:ds="http://schemas.openxmlformats.org/officeDocument/2006/customXml" ds:itemID="{A61D745B-1414-424E-893F-9A0D4C3D862A}">
+  <ds:schemaRefs>
+    <ds:schemaRef ds:uri="http://schemas.microsoft.com/office/2006/metadata/properties"/>
+    <ds:schemaRef ds:uri="http://schemas.microsoft.com/office/infopath/2007/PartnerControls"/>
+    <ds:schemaRef ds:uri="8ac92bc4-5d96-47e7-8d01-528e65be60a3"/>
+  </ds:schemaRefs>
+</ds:datastoreItem>
 </file>
 
-<file path=customXml/itemProps1.xml><?xml version="1.0" encoding="utf-8"?>
+<file path=customXml/itemProps4.xml><?xml version="1.0" encoding="utf-8"?>
 <ds:datastoreItem xmlns:ds="http://schemas.openxmlformats.org/officeDocument/2006/customXml" ds:itemID="{D3357AF8-A034-477F-997D-341057390430}">
   <ds:schemaRefs>
     <ds:schemaRef ds:uri="http://schemas.microsoft.com/office/2006/metadata/contentType"/>
@@ -26417,30 +26047,4 @@
     <ds:schemaRef ds:uri="http://schemas.microsoft.com/internal/obd"/>
   </ds:schemaRefs>
 </ds:datastoreItem>
-</file>
-
-<file path=customXml/itemProps2.xml><?xml version="1.0" encoding="utf-8"?>
-<ds:datastoreItem xmlns:ds="http://schemas.openxmlformats.org/officeDocument/2006/customXml" ds:itemID="{A61D745B-1414-424E-893F-9A0D4C3D862A}">
-  <ds:schemaRefs>
-    <ds:schemaRef ds:uri="http://schemas.microsoft.com/office/2006/metadata/properties"/>
-    <ds:schemaRef ds:uri="http://schemas.microsoft.com/office/infopath/2007/PartnerControls"/>
-    <ds:schemaRef ds:uri="8ac92bc4-5d96-47e7-8d01-528e65be60a3"/>
-  </ds:schemaRefs>
-</ds:datastoreItem>
-</file>
-
-<file path=customXml/itemProps3.xml><?xml version="1.0" encoding="utf-8"?>
-<ds:datastoreItem xmlns:ds="http://schemas.openxmlformats.org/officeDocument/2006/customXml" ds:itemID="{A1EC2F17-9426-4AF3-9987-7E67E8D6FAE3}">
-  <ds:schemaRefs>
-    <ds:schemaRef ds:uri="http://schemas.openxmlformats.org/officeDocument/2006/bibliography"/>
-  </ds:schemaRefs>
-</ds:datastoreItem>
-</file>
-
-<file path=customXml/itemProps4.xml><?xml version="1.0" encoding="utf-8"?>
-<ds:datastoreItem xmlns:ds="http://schemas.openxmlformats.org/officeDocument/2006/customXml" ds:itemID="{8196FE69-F7CA-48D3-A0CD-5A7BCA7A6603}">
-  <ds:schemaRefs>
-    <ds:schemaRef ds:uri="http://schemas.microsoft.com/sharepoint/v3/contenttype/forms"/>
-  </ds:schemaRefs>
-</ds:datastoreItem>
 </file>
</xml_diff>

<commit_message>
Revert "Merge pull request #4 from shahril2206/bugfix-double-booking"
This reverts commit 119669c7cbdab120ecf42c175e119bda00f67874, reversing
changes made to 3e9be3a0028672dc9bcb26a19eafa16e01842101.
</commit_message>
<xml_diff>
--- a/docs/SCM Plan.docx
+++ b/docs/SCM Plan.docx
@@ -1,6 +1,6 @@
 
 <file path=word/document.xml><?xml version="1.0" encoding="utf-8"?>
-<w:document xmlns:wpc="http://schemas.microsoft.com/office/word/2010/wordprocessingCanvas" xmlns:cx="http://schemas.microsoft.com/office/drawing/2014/chartex" xmlns:cx1="http://schemas.microsoft.com/office/drawing/2015/9/8/chartex" xmlns:cx2="http://schemas.microsoft.com/office/drawing/2015/10/21/chartex" xmlns:cx3="http://schemas.microsoft.com/office/drawing/2016/5/9/chartex" xmlns:cx4="http://schemas.microsoft.com/office/drawing/2016/5/10/chartex" xmlns:cx5="http://schemas.microsoft.com/office/drawing/2016/5/11/chartex" xmlns:cx6="http://schemas.microsoft.com/office/drawing/2016/5/12/chartex" xmlns:cx7="http://schemas.microsoft.com/office/drawing/2016/5/13/chartex" xmlns:cx8="http://schemas.microsoft.com/office/drawing/2016/5/14/chartex" xmlns:mc="http://schemas.openxmlformats.org/markup-compatibility/2006" xmlns:aink="http://schemas.microsoft.com/office/drawing/2016/ink" xmlns:am3d="http://schemas.microsoft.com/office/drawing/2017/model3d" xmlns:o="urn:schemas-microsoft-com:office:office" xmlns:oel="http://schemas.microsoft.com/office/2019/extlst" xmlns:r="http://schemas.openxmlformats.org/officeDocument/2006/relationships" xmlns:m="http://schemas.openxmlformats.org/officeDocument/2006/math" xmlns:v="urn:schemas-microsoft-com:vml" xmlns:wp14="http://schemas.microsoft.com/office/word/2010/wordprocessingDrawing" xmlns:wp="http://schemas.openxmlformats.org/drawingml/2006/wordprocessingDrawing" xmlns:w10="urn:schemas-microsoft-com:office:word" xmlns:w="http://schemas.openxmlformats.org/wordprocessingml/2006/main" xmlns:w14="http://schemas.microsoft.com/office/word/2010/wordml" xmlns:w15="http://schemas.microsoft.com/office/word/2012/wordml" xmlns:w16cex="http://schemas.microsoft.com/office/word/2018/wordml/cex" xmlns:w16cid="http://schemas.microsoft.com/office/word/2016/wordml/cid" xmlns:w16="http://schemas.microsoft.com/office/word/2018/wordml" xmlns:w16du="http://schemas.microsoft.com/office/word/2023/wordml/word16du" xmlns:w16sdtdh="http://schemas.microsoft.com/office/word/2020/wordml/sdtdatahash" xmlns:w16se="http://schemas.microsoft.com/office/word/2015/wordml/symex" xmlns:wpg="http://schemas.microsoft.com/office/word/2010/wordprocessingGroup" xmlns:wpi="http://schemas.microsoft.com/office/word/2010/wordprocessingInk" xmlns:wne="http://schemas.microsoft.com/office/word/2006/wordml" xmlns:wps="http://schemas.microsoft.com/office/word/2010/wordprocessingShape" mc:Ignorable="w14 w15 w16se w16cid w16 w16cex w16sdtdh w16du wp14">
+<w:document xmlns:wpc="http://schemas.microsoft.com/office/word/2010/wordprocessingCanvas" xmlns:cx="http://schemas.microsoft.com/office/drawing/2014/chartex" xmlns:cx1="http://schemas.microsoft.com/office/drawing/2015/9/8/chartex" xmlns:cx2="http://schemas.microsoft.com/office/drawing/2015/10/21/chartex" xmlns:cx3="http://schemas.microsoft.com/office/drawing/2016/5/9/chartex" xmlns:cx4="http://schemas.microsoft.com/office/drawing/2016/5/10/chartex" xmlns:cx5="http://schemas.microsoft.com/office/drawing/2016/5/11/chartex" xmlns:cx6="http://schemas.microsoft.com/office/drawing/2016/5/12/chartex" xmlns:cx7="http://schemas.microsoft.com/office/drawing/2016/5/13/chartex" xmlns:cx8="http://schemas.microsoft.com/office/drawing/2016/5/14/chartex" xmlns:mc="http://schemas.openxmlformats.org/markup-compatibility/2006" xmlns:aink="http://schemas.microsoft.com/office/drawing/2016/ink" xmlns:am3d="http://schemas.microsoft.com/office/drawing/2017/model3d" xmlns:o="urn:schemas-microsoft-com:office:office" xmlns:oel="http://schemas.microsoft.com/office/2019/extlst" xmlns:r="http://schemas.openxmlformats.org/officeDocument/2006/relationships" xmlns:m="http://schemas.openxmlformats.org/officeDocument/2006/math" xmlns:v="urn:schemas-microsoft-com:vml" xmlns:wp14="http://schemas.microsoft.com/office/word/2010/wordprocessingDrawing" xmlns:wp="http://schemas.openxmlformats.org/drawingml/2006/wordprocessingDrawing" xmlns:w10="urn:schemas-microsoft-com:office:word" xmlns:w="http://schemas.openxmlformats.org/wordprocessingml/2006/main" xmlns:w14="http://schemas.microsoft.com/office/word/2010/wordml" xmlns:w15="http://schemas.microsoft.com/office/word/2012/wordml" xmlns:w16cex="http://schemas.microsoft.com/office/word/2018/wordml/cex" xmlns:w16cid="http://schemas.microsoft.com/office/word/2016/wordml/cid" xmlns:w16="http://schemas.microsoft.com/office/word/2018/wordml" xmlns:w16du="http://schemas.microsoft.com/office/word/2023/wordml/word16du" xmlns:w16sdtdh="http://schemas.microsoft.com/office/word/2020/wordml/sdtdatahash" xmlns:w16sdtfl="http://schemas.microsoft.com/office/word/2024/wordml/sdtformatlock" xmlns:w16se="http://schemas.microsoft.com/office/word/2015/wordml/symex" xmlns:wpg="http://schemas.microsoft.com/office/word/2010/wordprocessingGroup" xmlns:wpi="http://schemas.microsoft.com/office/word/2010/wordprocessingInk" xmlns:wne="http://schemas.microsoft.com/office/word/2006/wordml" xmlns:wps="http://schemas.microsoft.com/office/word/2010/wordprocessingShape" mc:Ignorable="w14 w15 w16se w16cid w16 w16cex w16sdtdh w16sdtfl w16du wp14">
   <w:body>
     <w:p>
       <w:pPr>
@@ -3614,23 +3614,13 @@
                 <w:szCs w:val="24"/>
               </w:rPr>
             </w:pPr>
-            <w:proofErr w:type="spellStart"/>
-            <w:r>
-              <w:rPr>
-                <w:rFonts w:ascii="Times New Roman" w:hAnsi="Times New Roman" w:cs="Times New Roman"/>
-                <w:sz w:val="24"/>
-                <w:szCs w:val="24"/>
-              </w:rPr>
-              <w:t>Ismairizz</w:t>
-            </w:r>
-            <w:proofErr w:type="spellEnd"/>
-            <w:r>
-              <w:rPr>
-                <w:rFonts w:ascii="Times New Roman" w:hAnsi="Times New Roman" w:cs="Times New Roman"/>
-                <w:sz w:val="24"/>
-                <w:szCs w:val="24"/>
-              </w:rPr>
-              <w:t xml:space="preserve"> Bin Muhammad Rizal</w:t>
+            <w:r>
+              <w:rPr>
+                <w:rFonts w:ascii="Times New Roman" w:hAnsi="Times New Roman" w:cs="Times New Roman"/>
+                <w:sz w:val="24"/>
+                <w:szCs w:val="24"/>
+              </w:rPr>
+              <w:t>Ismairizz Bin Muhammad Rizal</w:t>
             </w:r>
           </w:p>
         </w:tc>
@@ -3673,23 +3663,13 @@
                 <w:szCs w:val="24"/>
               </w:rPr>
             </w:pPr>
-            <w:proofErr w:type="spellStart"/>
-            <w:r>
-              <w:rPr>
-                <w:rFonts w:ascii="Times New Roman" w:hAnsi="Times New Roman" w:cs="Times New Roman"/>
-                <w:sz w:val="24"/>
-                <w:szCs w:val="24"/>
-              </w:rPr>
-              <w:t>Shahril</w:t>
-            </w:r>
-            <w:proofErr w:type="spellEnd"/>
-            <w:r>
-              <w:rPr>
-                <w:rFonts w:ascii="Times New Roman" w:hAnsi="Times New Roman" w:cs="Times New Roman"/>
-                <w:sz w:val="24"/>
-                <w:szCs w:val="24"/>
-              </w:rPr>
-              <w:t xml:space="preserve"> Aimar Bin Faizal</w:t>
+            <w:r>
+              <w:rPr>
+                <w:rFonts w:ascii="Times New Roman" w:hAnsi="Times New Roman" w:cs="Times New Roman"/>
+                <w:sz w:val="24"/>
+                <w:szCs w:val="24"/>
+              </w:rPr>
+              <w:t>Shahril Aimar Bin Faizal</w:t>
             </w:r>
           </w:p>
         </w:tc>
@@ -3747,19 +3727,8 @@
                 <w:sz w:val="24"/>
                 <w:szCs w:val="24"/>
               </w:rPr>
-              <w:t xml:space="preserve">Aiman Harith Bin Abdul </w:t>
-            </w:r>
-            <w:proofErr w:type="spellStart"/>
-            <w:r>
-              <w:rPr>
-                <w:rFonts w:ascii="Times New Roman" w:eastAsia="Times New Roman" w:hAnsi="Times New Roman" w:cs="Times New Roman"/>
-                <w:color w:val="000000" w:themeColor="text1"/>
-                <w:sz w:val="24"/>
-                <w:szCs w:val="24"/>
-              </w:rPr>
-              <w:t>Halek</w:t>
-            </w:r>
-            <w:proofErr w:type="spellEnd"/>
+              <w:t>Aiman Harith Bin Abdul Halek</w:t>
+            </w:r>
           </w:p>
         </w:tc>
       </w:tr>
@@ -3808,19 +3777,8 @@
                 <w:sz w:val="24"/>
                 <w:szCs w:val="24"/>
               </w:rPr>
-              <w:t xml:space="preserve">Alwani Aqilah Binti </w:t>
-            </w:r>
-            <w:proofErr w:type="spellStart"/>
-            <w:r>
-              <w:rPr>
-                <w:rFonts w:ascii="Times New Roman" w:eastAsia="Times New Roman" w:hAnsi="Times New Roman" w:cs="Times New Roman"/>
-                <w:color w:val="000000" w:themeColor="text1"/>
-                <w:sz w:val="24"/>
-                <w:szCs w:val="24"/>
-              </w:rPr>
-              <w:t>Iskanda</w:t>
-            </w:r>
-            <w:proofErr w:type="spellEnd"/>
+              <w:t>Alwani Aqilah Binti Iskanda</w:t>
+            </w:r>
           </w:p>
         </w:tc>
       </w:tr>
@@ -3862,7 +3820,6 @@
                 <w:szCs w:val="24"/>
               </w:rPr>
             </w:pPr>
-            <w:proofErr w:type="spellStart"/>
             <w:r>
               <w:rPr>
                 <w:rFonts w:ascii="Times New Roman" w:eastAsia="Times New Roman" w:hAnsi="Times New Roman" w:cs="Times New Roman"/>
@@ -3870,29 +3827,8 @@
                 <w:sz w:val="24"/>
                 <w:szCs w:val="24"/>
               </w:rPr>
-              <w:t>Syamimi</w:t>
-            </w:r>
-            <w:proofErr w:type="spellEnd"/>
-            <w:r>
-              <w:rPr>
-                <w:rFonts w:ascii="Times New Roman" w:eastAsia="Times New Roman" w:hAnsi="Times New Roman" w:cs="Times New Roman"/>
-                <w:color w:val="000000" w:themeColor="text1"/>
-                <w:sz w:val="24"/>
-                <w:szCs w:val="24"/>
-              </w:rPr>
-              <w:t xml:space="preserve"> Binti </w:t>
-            </w:r>
-            <w:proofErr w:type="spellStart"/>
-            <w:r>
-              <w:rPr>
-                <w:rFonts w:ascii="Times New Roman" w:eastAsia="Times New Roman" w:hAnsi="Times New Roman" w:cs="Times New Roman"/>
-                <w:color w:val="000000" w:themeColor="text1"/>
-                <w:sz w:val="24"/>
-                <w:szCs w:val="24"/>
-              </w:rPr>
-              <w:t>Supian</w:t>
-            </w:r>
-            <w:proofErr w:type="spellEnd"/>
+              <w:t>Syamimi Binti Supian</w:t>
+            </w:r>
           </w:p>
         </w:tc>
       </w:tr>
@@ -3941,18 +3877,8 @@
                 <w:sz w:val="24"/>
                 <w:szCs w:val="24"/>
               </w:rPr>
-              <w:t xml:space="preserve">Dayang Nur Alisa Binti Abang </w:t>
-            </w:r>
-            <w:proofErr w:type="spellStart"/>
-            <w:r>
-              <w:rPr>
-                <w:rFonts w:ascii="Times New Roman" w:hAnsi="Times New Roman" w:cs="Times New Roman"/>
-                <w:sz w:val="24"/>
-                <w:szCs w:val="24"/>
-              </w:rPr>
-              <w:t>Senawi</w:t>
-            </w:r>
-            <w:proofErr w:type="spellEnd"/>
+              <w:t>Dayang Nur Alisa Binti Abang Senawi</w:t>
+            </w:r>
           </w:p>
         </w:tc>
       </w:tr>
@@ -4094,133 +4020,21 @@
           <w:b w:val="0"/>
           <w:bCs/>
         </w:rPr>
-        <w:t xml:space="preserve"> </w:t>
-      </w:r>
-      <w:proofErr w:type="spellStart"/>
+        <w:t xml:space="preserve"> Ismairizz Bin Muhammad Rizal oversees Configuration Items (CIs)</w:t>
+      </w:r>
       <w:r>
         <w:rPr>
           <w:b w:val="0"/>
           <w:bCs/>
         </w:rPr>
-        <w:t>Ismairizz</w:t>
-      </w:r>
-      <w:proofErr w:type="spellEnd"/>
+        <w:t xml:space="preserve"> as the Configuration Manager</w:t>
+      </w:r>
       <w:r>
         <w:rPr>
           <w:b w:val="0"/>
           <w:bCs/>
         </w:rPr>
-        <w:t xml:space="preserve"> Bin Muhammad Rizal oversees Configuration Items (CIs)</w:t>
-      </w:r>
-      <w:r>
-        <w:rPr>
-          <w:b w:val="0"/>
-          <w:bCs/>
-        </w:rPr>
-        <w:t xml:space="preserve"> as the Configuration Manager</w:t>
-      </w:r>
-      <w:r>
-        <w:rPr>
-          <w:b w:val="0"/>
-          <w:bCs/>
-        </w:rPr>
-        <w:t xml:space="preserve"> while </w:t>
-      </w:r>
-      <w:proofErr w:type="spellStart"/>
-      <w:r>
-        <w:rPr>
-          <w:b w:val="0"/>
-          <w:bCs/>
-        </w:rPr>
-        <w:t>Shahril</w:t>
-      </w:r>
-      <w:proofErr w:type="spellEnd"/>
-      <w:r>
-        <w:rPr>
-          <w:b w:val="0"/>
-          <w:bCs/>
-        </w:rPr>
-        <w:t xml:space="preserve"> Aimar Bin Faizal handles version control tasks like branching and merging. Aiman Harith Bin Abdul </w:t>
-      </w:r>
-      <w:proofErr w:type="spellStart"/>
-      <w:r>
-        <w:rPr>
-          <w:b w:val="0"/>
-          <w:bCs/>
-        </w:rPr>
-        <w:t>Halek</w:t>
-      </w:r>
-      <w:proofErr w:type="spellEnd"/>
-      <w:r>
-        <w:rPr>
-          <w:b w:val="0"/>
-          <w:bCs/>
-        </w:rPr>
-        <w:t xml:space="preserve"> manages change requests to ensure they are documented and approved. Other key roles include Alwani Aqilah Binti </w:t>
-      </w:r>
-      <w:proofErr w:type="spellStart"/>
-      <w:r>
-        <w:rPr>
-          <w:b w:val="0"/>
-          <w:bCs/>
-        </w:rPr>
-        <w:t>Iskanda</w:t>
-      </w:r>
-      <w:proofErr w:type="spellEnd"/>
-      <w:r>
-        <w:rPr>
-          <w:b w:val="0"/>
-          <w:bCs/>
-        </w:rPr>
-        <w:t xml:space="preserve"> conducting audits, </w:t>
-      </w:r>
-      <w:proofErr w:type="spellStart"/>
-      <w:r>
-        <w:rPr>
-          <w:b w:val="0"/>
-          <w:bCs/>
-        </w:rPr>
-        <w:t>Syamimi</w:t>
-      </w:r>
-      <w:proofErr w:type="spellEnd"/>
-      <w:r>
-        <w:rPr>
-          <w:b w:val="0"/>
-          <w:bCs/>
-        </w:rPr>
-        <w:t xml:space="preserve"> Binti </w:t>
-      </w:r>
-      <w:proofErr w:type="spellStart"/>
-      <w:r>
-        <w:rPr>
-          <w:b w:val="0"/>
-          <w:bCs/>
-        </w:rPr>
-        <w:t>Supian</w:t>
-      </w:r>
-      <w:proofErr w:type="spellEnd"/>
-      <w:r>
-        <w:rPr>
-          <w:b w:val="0"/>
-          <w:bCs/>
-        </w:rPr>
-        <w:t xml:space="preserve"> coordinating software releases, and Dayang Nur Alisa Binti Abang </w:t>
-      </w:r>
-      <w:proofErr w:type="spellStart"/>
-      <w:r>
-        <w:rPr>
-          <w:b w:val="0"/>
-          <w:bCs/>
-        </w:rPr>
-        <w:t>Senawi</w:t>
-      </w:r>
-      <w:proofErr w:type="spellEnd"/>
-      <w:r>
-        <w:rPr>
-          <w:b w:val="0"/>
-          <w:bCs/>
-        </w:rPr>
-        <w:t xml:space="preserve"> maintaining project documentation.</w:t>
+        <w:t xml:space="preserve"> while Shahril Aimar Bin Faizal handles version control tasks like branching and merging. Aiman Harith Bin Abdul Halek manages change requests to ensure they are documented and approved. Other key roles include Alwani Aqilah Binti Iskanda conducting audits, Syamimi Binti Supian coordinating software releases, and Dayang Nur Alisa Binti Abang Senawi maintaining project documentation.</w:t>
       </w:r>
     </w:p>
     <w:p/>
@@ -5961,17 +5775,16 @@
     <w:tbl>
       <w:tblPr>
         <w:tblStyle w:val="TableGrid"/>
-        <w:tblW w:w="9180" w:type="dxa"/>
+        <w:tblW w:w="9015" w:type="dxa"/>
         <w:tblLayout w:type="fixed"/>
         <w:tblLook w:val="04A0" w:firstRow="1" w:lastRow="0" w:firstColumn="1" w:lastColumn="0" w:noHBand="0" w:noVBand="1"/>
       </w:tblPr>
       <w:tblGrid>
-        <w:gridCol w:w="1809"/>
-        <w:gridCol w:w="1479"/>
-        <w:gridCol w:w="1215"/>
-        <w:gridCol w:w="1134"/>
-        <w:gridCol w:w="1134"/>
-        <w:gridCol w:w="2409"/>
+        <w:gridCol w:w="1890"/>
+        <w:gridCol w:w="1398"/>
+        <w:gridCol w:w="2437"/>
+        <w:gridCol w:w="1329"/>
+        <w:gridCol w:w="1961"/>
       </w:tblGrid>
       <w:tr>
         <w:trPr>
@@ -5979,7 +5792,7 @@
         </w:trPr>
         <w:tc>
           <w:tcPr>
-            <w:tcW w:w="1809" w:type="dxa"/>
+            <w:tcW w:w="1890" w:type="dxa"/>
             <w:tcBorders>
               <w:top w:val="single" w:sz="8" w:space="0" w:color="000000" w:themeColor="text1"/>
               <w:left w:val="single" w:sz="8" w:space="0" w:color="000000" w:themeColor="text1"/>
@@ -6012,7 +5825,7 @@
         </w:tc>
         <w:tc>
           <w:tcPr>
-            <w:tcW w:w="1479" w:type="dxa"/>
+            <w:tcW w:w="1398" w:type="dxa"/>
             <w:tcBorders>
               <w:top w:val="single" w:sz="8" w:space="0" w:color="000000" w:themeColor="text1"/>
               <w:left w:val="single" w:sz="8" w:space="0" w:color="000000" w:themeColor="text1"/>
@@ -6045,7 +5858,7 @@
         </w:tc>
         <w:tc>
           <w:tcPr>
-            <w:tcW w:w="1215" w:type="dxa"/>
+            <w:tcW w:w="2437" w:type="dxa"/>
             <w:tcBorders>
               <w:top w:val="single" w:sz="8" w:space="0" w:color="000000" w:themeColor="text1"/>
               <w:left w:val="single" w:sz="8" w:space="0" w:color="000000" w:themeColor="text1"/>
@@ -6078,7 +5891,7 @@
         </w:tc>
         <w:tc>
           <w:tcPr>
-            <w:tcW w:w="1134" w:type="dxa"/>
+            <w:tcW w:w="1329" w:type="dxa"/>
             <w:tcBorders>
               <w:top w:val="single" w:sz="8" w:space="0" w:color="000000" w:themeColor="text1"/>
               <w:left w:val="single" w:sz="8" w:space="0" w:color="000000" w:themeColor="text1"/>
@@ -6105,55 +5918,13 @@
                 <w:sz w:val="24"/>
                 <w:szCs w:val="24"/>
               </w:rPr>
-              <w:t xml:space="preserve">Previous </w:t>
-            </w:r>
-            <w:r>
-              <w:rPr>
-                <w:rFonts w:ascii="Times New Roman" w:eastAsia="Times New Roman" w:hAnsi="Times New Roman" w:cs="Times New Roman"/>
-                <w:b/>
-                <w:bCs/>
-                <w:sz w:val="24"/>
-                <w:szCs w:val="24"/>
-              </w:rPr>
               <w:t>Version</w:t>
             </w:r>
           </w:p>
         </w:tc>
         <w:tc>
           <w:tcPr>
-            <w:tcW w:w="1134" w:type="dxa"/>
-            <w:tcBorders>
-              <w:top w:val="single" w:sz="8" w:space="0" w:color="000000" w:themeColor="text1"/>
-              <w:left w:val="single" w:sz="8" w:space="0" w:color="000000" w:themeColor="text1"/>
-              <w:bottom w:val="single" w:sz="8" w:space="0" w:color="000000" w:themeColor="text1"/>
-              <w:right w:val="single" w:sz="8" w:space="0" w:color="000000" w:themeColor="text1"/>
-            </w:tcBorders>
-          </w:tcPr>
-          <w:p>
-            <w:pPr>
-              <w:rPr>
-                <w:rFonts w:ascii="Times New Roman" w:eastAsia="Times New Roman" w:hAnsi="Times New Roman" w:cs="Times New Roman"/>
-                <w:b/>
-                <w:bCs/>
-                <w:sz w:val="24"/>
-                <w:szCs w:val="24"/>
-              </w:rPr>
-            </w:pPr>
-            <w:r>
-              <w:rPr>
-                <w:rFonts w:ascii="Times New Roman" w:eastAsia="Times New Roman" w:hAnsi="Times New Roman" w:cs="Times New Roman"/>
-                <w:b/>
-                <w:bCs/>
-                <w:sz w:val="24"/>
-                <w:szCs w:val="24"/>
-              </w:rPr>
-              <w:t>New Version</w:t>
-            </w:r>
-          </w:p>
-        </w:tc>
-        <w:tc>
-          <w:tcPr>
-            <w:tcW w:w="2409" w:type="dxa"/>
+            <w:tcW w:w="1961" w:type="dxa"/>
             <w:tcBorders>
               <w:top w:val="single" w:sz="8" w:space="0" w:color="000000" w:themeColor="text1"/>
               <w:left w:val="single" w:sz="8" w:space="0" w:color="000000" w:themeColor="text1"/>
@@ -6191,7 +5962,7 @@
         </w:trPr>
         <w:tc>
           <w:tcPr>
-            <w:tcW w:w="1809" w:type="dxa"/>
+            <w:tcW w:w="1890" w:type="dxa"/>
             <w:tcBorders>
               <w:top w:val="single" w:sz="8" w:space="0" w:color="000000" w:themeColor="text1"/>
               <w:left w:val="single" w:sz="8" w:space="0" w:color="000000" w:themeColor="text1"/>
@@ -6204,7 +5975,6 @@
             </w:tcMar>
           </w:tcPr>
           <w:p>
-            <w:proofErr w:type="spellStart"/>
             <w:r>
               <w:rPr>
                 <w:rFonts w:ascii="Times New Roman" w:eastAsia="Times New Roman" w:hAnsi="Times New Roman" w:cs="Times New Roman"/>
@@ -6213,12 +5983,11 @@
               </w:rPr>
               <w:t>index.php</w:t>
             </w:r>
-            <w:proofErr w:type="spellEnd"/>
-          </w:p>
-        </w:tc>
-        <w:tc>
-          <w:tcPr>
-            <w:tcW w:w="1479" w:type="dxa"/>
+          </w:p>
+        </w:tc>
+        <w:tc>
+          <w:tcPr>
+            <w:tcW w:w="1398" w:type="dxa"/>
             <w:tcBorders>
               <w:top w:val="single" w:sz="8" w:space="0" w:color="000000" w:themeColor="text1"/>
               <w:left w:val="single" w:sz="8" w:space="0" w:color="000000" w:themeColor="text1"/>
@@ -6237,7 +6006,7 @@
                 <w:sz w:val="24"/>
                 <w:szCs w:val="24"/>
               </w:rPr>
-              <w:t xml:space="preserve">Source Code </w:t>
+              <w:t xml:space="preserve">Source </w:t>
             </w:r>
             <w:r>
               <w:rPr>
@@ -6246,13 +6015,13 @@
                 <w:szCs w:val="24"/>
               </w:rPr>
               <w:lastRenderedPageBreak/>
-              <w:t>File</w:t>
-            </w:r>
-          </w:p>
-        </w:tc>
-        <w:tc>
-          <w:tcPr>
-            <w:tcW w:w="1215" w:type="dxa"/>
+              <w:t>Code File</w:t>
+            </w:r>
+          </w:p>
+        </w:tc>
+        <w:tc>
+          <w:tcPr>
+            <w:tcW w:w="2437" w:type="dxa"/>
             <w:tcBorders>
               <w:top w:val="single" w:sz="8" w:space="0" w:color="000000" w:themeColor="text1"/>
               <w:left w:val="single" w:sz="8" w:space="0" w:color="000000" w:themeColor="text1"/>
@@ -6278,7 +6047,7 @@
         </w:tc>
         <w:tc>
           <w:tcPr>
-            <w:tcW w:w="1134" w:type="dxa"/>
+            <w:tcW w:w="1329" w:type="dxa"/>
             <w:tcBorders>
               <w:top w:val="single" w:sz="8" w:space="0" w:color="000000" w:themeColor="text1"/>
               <w:left w:val="single" w:sz="8" w:space="0" w:color="000000" w:themeColor="text1"/>
@@ -6303,35 +6072,7 @@
         </w:tc>
         <w:tc>
           <w:tcPr>
-            <w:tcW w:w="1134" w:type="dxa"/>
-            <w:tcBorders>
-              <w:top w:val="single" w:sz="8" w:space="0" w:color="000000" w:themeColor="text1"/>
-              <w:left w:val="single" w:sz="8" w:space="0" w:color="000000" w:themeColor="text1"/>
-              <w:bottom w:val="single" w:sz="8" w:space="0" w:color="000000" w:themeColor="text1"/>
-              <w:right w:val="single" w:sz="8" w:space="0" w:color="000000" w:themeColor="text1"/>
-            </w:tcBorders>
-          </w:tcPr>
-          <w:p>
-            <w:pPr>
-              <w:rPr>
-                <w:rFonts w:ascii="Times New Roman" w:eastAsia="Times New Roman" w:hAnsi="Times New Roman" w:cs="Times New Roman"/>
-                <w:sz w:val="24"/>
-                <w:szCs w:val="24"/>
-              </w:rPr>
-            </w:pPr>
-            <w:r>
-              <w:rPr>
-                <w:rFonts w:ascii="Times New Roman" w:eastAsia="Times New Roman" w:hAnsi="Times New Roman" w:cs="Times New Roman"/>
-                <w:sz w:val="24"/>
-                <w:szCs w:val="24"/>
-              </w:rPr>
-              <w:t>1.0.0</w:t>
-            </w:r>
-          </w:p>
-        </w:tc>
-        <w:tc>
-          <w:tcPr>
-            <w:tcW w:w="2409" w:type="dxa"/>
+            <w:tcW w:w="1961" w:type="dxa"/>
             <w:tcBorders>
               <w:top w:val="single" w:sz="8" w:space="0" w:color="000000" w:themeColor="text1"/>
               <w:left w:val="single" w:sz="8" w:space="0" w:color="000000" w:themeColor="text1"/>
@@ -6350,7 +6091,7 @@
                 <w:sz w:val="24"/>
                 <w:szCs w:val="24"/>
               </w:rPr>
-              <w:t xml:space="preserve">The main entry point </w:t>
+              <w:t xml:space="preserve">The main entry </w:t>
             </w:r>
             <w:r>
               <w:rPr>
@@ -6359,7 +6100,7 @@
                 <w:szCs w:val="24"/>
               </w:rPr>
               <w:lastRenderedPageBreak/>
-              <w:t>of the website</w:t>
+              <w:t>point of the website</w:t>
             </w:r>
           </w:p>
         </w:tc>
@@ -6370,7 +6111,7 @@
         </w:trPr>
         <w:tc>
           <w:tcPr>
-            <w:tcW w:w="1809" w:type="dxa"/>
+            <w:tcW w:w="1890" w:type="dxa"/>
             <w:tcBorders>
               <w:top w:val="single" w:sz="8" w:space="0" w:color="000000" w:themeColor="text1"/>
               <w:left w:val="single" w:sz="8" w:space="0" w:color="000000" w:themeColor="text1"/>
@@ -6396,7 +6137,7 @@
         </w:tc>
         <w:tc>
           <w:tcPr>
-            <w:tcW w:w="1479" w:type="dxa"/>
+            <w:tcW w:w="1398" w:type="dxa"/>
             <w:tcBorders>
               <w:top w:val="single" w:sz="8" w:space="0" w:color="000000" w:themeColor="text1"/>
               <w:left w:val="single" w:sz="8" w:space="0" w:color="000000" w:themeColor="text1"/>
@@ -6421,7 +6162,7 @@
         </w:tc>
         <w:tc>
           <w:tcPr>
-            <w:tcW w:w="1215" w:type="dxa"/>
+            <w:tcW w:w="2437" w:type="dxa"/>
             <w:tcBorders>
               <w:top w:val="single" w:sz="8" w:space="0" w:color="000000" w:themeColor="text1"/>
               <w:left w:val="single" w:sz="8" w:space="0" w:color="000000" w:themeColor="text1"/>
@@ -6446,7 +6187,7 @@
         </w:tc>
         <w:tc>
           <w:tcPr>
-            <w:tcW w:w="1134" w:type="dxa"/>
+            <w:tcW w:w="1329" w:type="dxa"/>
             <w:tcBorders>
               <w:top w:val="single" w:sz="8" w:space="0" w:color="000000" w:themeColor="text1"/>
               <w:left w:val="single" w:sz="8" w:space="0" w:color="000000" w:themeColor="text1"/>
@@ -6471,35 +6212,7 @@
         </w:tc>
         <w:tc>
           <w:tcPr>
-            <w:tcW w:w="1134" w:type="dxa"/>
-            <w:tcBorders>
-              <w:top w:val="single" w:sz="8" w:space="0" w:color="000000" w:themeColor="text1"/>
-              <w:left w:val="single" w:sz="8" w:space="0" w:color="000000" w:themeColor="text1"/>
-              <w:bottom w:val="single" w:sz="8" w:space="0" w:color="000000" w:themeColor="text1"/>
-              <w:right w:val="single" w:sz="8" w:space="0" w:color="000000" w:themeColor="text1"/>
-            </w:tcBorders>
-          </w:tcPr>
-          <w:p>
-            <w:pPr>
-              <w:rPr>
-                <w:rFonts w:ascii="Times New Roman" w:eastAsia="Times New Roman" w:hAnsi="Times New Roman" w:cs="Times New Roman"/>
-                <w:sz w:val="24"/>
-                <w:szCs w:val="24"/>
-              </w:rPr>
-            </w:pPr>
-            <w:r>
-              <w:rPr>
-                <w:rFonts w:ascii="Times New Roman" w:eastAsia="Times New Roman" w:hAnsi="Times New Roman" w:cs="Times New Roman"/>
-                <w:sz w:val="24"/>
-                <w:szCs w:val="24"/>
-              </w:rPr>
-              <w:t>1.0.0</w:t>
-            </w:r>
-          </w:p>
-        </w:tc>
-        <w:tc>
-          <w:tcPr>
-            <w:tcW w:w="2409" w:type="dxa"/>
+            <w:tcW w:w="1961" w:type="dxa"/>
             <w:tcBorders>
               <w:top w:val="single" w:sz="8" w:space="0" w:color="000000" w:themeColor="text1"/>
               <w:left w:val="single" w:sz="8" w:space="0" w:color="000000" w:themeColor="text1"/>
@@ -6529,7 +6242,7 @@
         </w:trPr>
         <w:tc>
           <w:tcPr>
-            <w:tcW w:w="1809" w:type="dxa"/>
+            <w:tcW w:w="1890" w:type="dxa"/>
             <w:tcBorders>
               <w:top w:val="single" w:sz="8" w:space="0" w:color="000000" w:themeColor="text1"/>
               <w:left w:val="single" w:sz="8" w:space="0" w:color="000000" w:themeColor="text1"/>
@@ -6542,7 +6255,6 @@
             </w:tcMar>
           </w:tcPr>
           <w:p>
-            <w:proofErr w:type="spellStart"/>
             <w:r>
               <w:rPr>
                 <w:rFonts w:ascii="Times New Roman" w:eastAsia="Times New Roman" w:hAnsi="Times New Roman" w:cs="Times New Roman"/>
@@ -6551,12 +6263,11 @@
               </w:rPr>
               <w:t>config.php</w:t>
             </w:r>
-            <w:proofErr w:type="spellEnd"/>
-          </w:p>
-        </w:tc>
-        <w:tc>
-          <w:tcPr>
-            <w:tcW w:w="1479" w:type="dxa"/>
+          </w:p>
+        </w:tc>
+        <w:tc>
+          <w:tcPr>
+            <w:tcW w:w="1398" w:type="dxa"/>
             <w:tcBorders>
               <w:top w:val="single" w:sz="8" w:space="0" w:color="000000" w:themeColor="text1"/>
               <w:left w:val="single" w:sz="8" w:space="0" w:color="000000" w:themeColor="text1"/>
@@ -6581,7 +6292,7 @@
         </w:tc>
         <w:tc>
           <w:tcPr>
-            <w:tcW w:w="1215" w:type="dxa"/>
+            <w:tcW w:w="2437" w:type="dxa"/>
             <w:tcBorders>
               <w:top w:val="single" w:sz="8" w:space="0" w:color="000000" w:themeColor="text1"/>
               <w:left w:val="single" w:sz="8" w:space="0" w:color="000000" w:themeColor="text1"/>
@@ -6600,23 +6311,13 @@
                 <w:sz w:val="24"/>
                 <w:szCs w:val="24"/>
               </w:rPr>
-              <w:t>/config/</w:t>
-            </w:r>
-            <w:proofErr w:type="spellStart"/>
-            <w:r>
-              <w:rPr>
-                <w:rFonts w:ascii="Times New Roman" w:eastAsia="Times New Roman" w:hAnsi="Times New Roman" w:cs="Times New Roman"/>
-                <w:sz w:val="24"/>
-                <w:szCs w:val="24"/>
-              </w:rPr>
-              <w:t>connection.php</w:t>
-            </w:r>
-            <w:proofErr w:type="spellEnd"/>
-          </w:p>
-        </w:tc>
-        <w:tc>
-          <w:tcPr>
-            <w:tcW w:w="1134" w:type="dxa"/>
+              <w:t>/config/connection.php</w:t>
+            </w:r>
+          </w:p>
+        </w:tc>
+        <w:tc>
+          <w:tcPr>
+            <w:tcW w:w="1329" w:type="dxa"/>
             <w:tcBorders>
               <w:top w:val="single" w:sz="8" w:space="0" w:color="000000" w:themeColor="text1"/>
               <w:left w:val="single" w:sz="8" w:space="0" w:color="000000" w:themeColor="text1"/>
@@ -6641,35 +6342,7 @@
         </w:tc>
         <w:tc>
           <w:tcPr>
-            <w:tcW w:w="1134" w:type="dxa"/>
-            <w:tcBorders>
-              <w:top w:val="single" w:sz="8" w:space="0" w:color="000000" w:themeColor="text1"/>
-              <w:left w:val="single" w:sz="8" w:space="0" w:color="000000" w:themeColor="text1"/>
-              <w:bottom w:val="single" w:sz="8" w:space="0" w:color="000000" w:themeColor="text1"/>
-              <w:right w:val="single" w:sz="8" w:space="0" w:color="000000" w:themeColor="text1"/>
-            </w:tcBorders>
-          </w:tcPr>
-          <w:p>
-            <w:pPr>
-              <w:rPr>
-                <w:rFonts w:ascii="Times New Roman" w:eastAsia="Times New Roman" w:hAnsi="Times New Roman" w:cs="Times New Roman"/>
-                <w:sz w:val="24"/>
-                <w:szCs w:val="24"/>
-              </w:rPr>
-            </w:pPr>
-            <w:r>
-              <w:rPr>
-                <w:rFonts w:ascii="Times New Roman" w:eastAsia="Times New Roman" w:hAnsi="Times New Roman" w:cs="Times New Roman"/>
-                <w:sz w:val="24"/>
-                <w:szCs w:val="24"/>
-              </w:rPr>
-              <w:t>1.0.0</w:t>
-            </w:r>
-          </w:p>
-        </w:tc>
-        <w:tc>
-          <w:tcPr>
-            <w:tcW w:w="2409" w:type="dxa"/>
+            <w:tcW w:w="1961" w:type="dxa"/>
             <w:tcBorders>
               <w:top w:val="single" w:sz="8" w:space="0" w:color="000000" w:themeColor="text1"/>
               <w:left w:val="single" w:sz="8" w:space="0" w:color="000000" w:themeColor="text1"/>
@@ -6699,7 +6372,7 @@
         </w:trPr>
         <w:tc>
           <w:tcPr>
-            <w:tcW w:w="1809" w:type="dxa"/>
+            <w:tcW w:w="1890" w:type="dxa"/>
             <w:tcBorders>
               <w:top w:val="single" w:sz="8" w:space="0" w:color="000000" w:themeColor="text1"/>
               <w:left w:val="single" w:sz="8" w:space="0" w:color="000000" w:themeColor="text1"/>
@@ -6724,7 +6397,7 @@
         </w:tc>
         <w:tc>
           <w:tcPr>
-            <w:tcW w:w="1479" w:type="dxa"/>
+            <w:tcW w:w="1398" w:type="dxa"/>
             <w:tcBorders>
               <w:top w:val="single" w:sz="8" w:space="0" w:color="000000" w:themeColor="text1"/>
               <w:left w:val="single" w:sz="8" w:space="0" w:color="000000" w:themeColor="text1"/>
@@ -6749,7 +6422,7 @@
         </w:tc>
         <w:tc>
           <w:tcPr>
-            <w:tcW w:w="1215" w:type="dxa"/>
+            <w:tcW w:w="2437" w:type="dxa"/>
             <w:tcBorders>
               <w:top w:val="single" w:sz="8" w:space="0" w:color="000000" w:themeColor="text1"/>
               <w:left w:val="single" w:sz="8" w:space="0" w:color="000000" w:themeColor="text1"/>
@@ -6774,7 +6447,7 @@
         </w:tc>
         <w:tc>
           <w:tcPr>
-            <w:tcW w:w="1134" w:type="dxa"/>
+            <w:tcW w:w="1329" w:type="dxa"/>
             <w:tcBorders>
               <w:top w:val="single" w:sz="8" w:space="0" w:color="000000" w:themeColor="text1"/>
               <w:left w:val="single" w:sz="8" w:space="0" w:color="000000" w:themeColor="text1"/>
@@ -6799,35 +6472,7 @@
         </w:tc>
         <w:tc>
           <w:tcPr>
-            <w:tcW w:w="1134" w:type="dxa"/>
-            <w:tcBorders>
-              <w:top w:val="single" w:sz="8" w:space="0" w:color="000000" w:themeColor="text1"/>
-              <w:left w:val="single" w:sz="8" w:space="0" w:color="000000" w:themeColor="text1"/>
-              <w:bottom w:val="single" w:sz="8" w:space="0" w:color="000000" w:themeColor="text1"/>
-              <w:right w:val="single" w:sz="8" w:space="0" w:color="000000" w:themeColor="text1"/>
-            </w:tcBorders>
-          </w:tcPr>
-          <w:p>
-            <w:pPr>
-              <w:rPr>
-                <w:rFonts w:ascii="Times New Roman" w:eastAsia="Times New Roman" w:hAnsi="Times New Roman" w:cs="Times New Roman"/>
-                <w:sz w:val="24"/>
-                <w:szCs w:val="24"/>
-              </w:rPr>
-            </w:pPr>
-            <w:r>
-              <w:rPr>
-                <w:rFonts w:ascii="Times New Roman" w:eastAsia="Times New Roman" w:hAnsi="Times New Roman" w:cs="Times New Roman"/>
-                <w:sz w:val="24"/>
-                <w:szCs w:val="24"/>
-              </w:rPr>
-              <w:t>1.0.0</w:t>
-            </w:r>
-          </w:p>
-        </w:tc>
-        <w:tc>
-          <w:tcPr>
-            <w:tcW w:w="2409" w:type="dxa"/>
+            <w:tcW w:w="1961" w:type="dxa"/>
             <w:tcBorders>
               <w:top w:val="single" w:sz="8" w:space="0" w:color="000000" w:themeColor="text1"/>
               <w:left w:val="single" w:sz="8" w:space="0" w:color="000000" w:themeColor="text1"/>
@@ -6857,7 +6502,7 @@
         </w:trPr>
         <w:tc>
           <w:tcPr>
-            <w:tcW w:w="1809" w:type="dxa"/>
+            <w:tcW w:w="1890" w:type="dxa"/>
             <w:tcBorders>
               <w:top w:val="single" w:sz="8" w:space="0" w:color="000000" w:themeColor="text1"/>
               <w:left w:val="single" w:sz="8" w:space="0" w:color="000000" w:themeColor="text1"/>
@@ -6882,7 +6527,7 @@
         </w:tc>
         <w:tc>
           <w:tcPr>
-            <w:tcW w:w="1479" w:type="dxa"/>
+            <w:tcW w:w="1398" w:type="dxa"/>
             <w:tcBorders>
               <w:top w:val="single" w:sz="8" w:space="0" w:color="000000" w:themeColor="text1"/>
               <w:left w:val="single" w:sz="8" w:space="0" w:color="000000" w:themeColor="text1"/>
@@ -6907,7 +6552,7 @@
         </w:tc>
         <w:tc>
           <w:tcPr>
-            <w:tcW w:w="1215" w:type="dxa"/>
+            <w:tcW w:w="2437" w:type="dxa"/>
             <w:tcBorders>
               <w:top w:val="single" w:sz="8" w:space="0" w:color="000000" w:themeColor="text1"/>
               <w:left w:val="single" w:sz="8" w:space="0" w:color="000000" w:themeColor="text1"/>
@@ -6932,7 +6577,7 @@
         </w:tc>
         <w:tc>
           <w:tcPr>
-            <w:tcW w:w="1134" w:type="dxa"/>
+            <w:tcW w:w="1329" w:type="dxa"/>
             <w:tcBorders>
               <w:top w:val="single" w:sz="8" w:space="0" w:color="000000" w:themeColor="text1"/>
               <w:left w:val="single" w:sz="8" w:space="0" w:color="000000" w:themeColor="text1"/>
@@ -6957,35 +6602,7 @@
         </w:tc>
         <w:tc>
           <w:tcPr>
-            <w:tcW w:w="1134" w:type="dxa"/>
-            <w:tcBorders>
-              <w:top w:val="single" w:sz="8" w:space="0" w:color="000000" w:themeColor="text1"/>
-              <w:left w:val="single" w:sz="8" w:space="0" w:color="000000" w:themeColor="text1"/>
-              <w:bottom w:val="single" w:sz="8" w:space="0" w:color="000000" w:themeColor="text1"/>
-              <w:right w:val="single" w:sz="8" w:space="0" w:color="000000" w:themeColor="text1"/>
-            </w:tcBorders>
-          </w:tcPr>
-          <w:p>
-            <w:pPr>
-              <w:rPr>
-                <w:rFonts w:ascii="Times New Roman" w:eastAsia="Times New Roman" w:hAnsi="Times New Roman" w:cs="Times New Roman"/>
-                <w:sz w:val="24"/>
-                <w:szCs w:val="24"/>
-              </w:rPr>
-            </w:pPr>
-            <w:r>
-              <w:rPr>
-                <w:rFonts w:ascii="Times New Roman" w:eastAsia="Times New Roman" w:hAnsi="Times New Roman" w:cs="Times New Roman"/>
-                <w:sz w:val="24"/>
-                <w:szCs w:val="24"/>
-              </w:rPr>
-              <w:t>1.0.0</w:t>
-            </w:r>
-          </w:p>
-        </w:tc>
-        <w:tc>
-          <w:tcPr>
-            <w:tcW w:w="2409" w:type="dxa"/>
+            <w:tcW w:w="1961" w:type="dxa"/>
             <w:tcBorders>
               <w:top w:val="single" w:sz="8" w:space="0" w:color="000000" w:themeColor="text1"/>
               <w:left w:val="single" w:sz="8" w:space="0" w:color="000000" w:themeColor="text1"/>
@@ -7004,25 +6621,7 @@
                 <w:sz w:val="24"/>
                 <w:szCs w:val="24"/>
               </w:rPr>
-              <w:t xml:space="preserve">Documentation of </w:t>
-            </w:r>
-            <w:proofErr w:type="spellStart"/>
-            <w:r>
-              <w:rPr>
-                <w:rFonts w:ascii="Times New Roman" w:eastAsia="Times New Roman" w:hAnsi="Times New Roman" w:cs="Times New Roman"/>
-                <w:sz w:val="24"/>
-                <w:szCs w:val="24"/>
-              </w:rPr>
-              <w:t>AH_Artistry</w:t>
-            </w:r>
-            <w:proofErr w:type="spellEnd"/>
-            <w:r>
-              <w:rPr>
-                <w:rFonts w:ascii="Times New Roman" w:eastAsia="Times New Roman" w:hAnsi="Times New Roman" w:cs="Times New Roman"/>
-                <w:sz w:val="24"/>
-                <w:szCs w:val="24"/>
-              </w:rPr>
-              <w:t xml:space="preserve"> System Design and Specification</w:t>
+              <w:t>Documentation of AH_Artistry System Design and Specification</w:t>
             </w:r>
           </w:p>
         </w:tc>
@@ -7033,7 +6632,7 @@
         </w:trPr>
         <w:tc>
           <w:tcPr>
-            <w:tcW w:w="1809" w:type="dxa"/>
+            <w:tcW w:w="1890" w:type="dxa"/>
             <w:tcBorders>
               <w:top w:val="single" w:sz="8" w:space="0" w:color="000000" w:themeColor="text1"/>
               <w:left w:val="single" w:sz="8" w:space="0" w:color="000000" w:themeColor="text1"/>
@@ -7058,7 +6657,7 @@
         </w:tc>
         <w:tc>
           <w:tcPr>
-            <w:tcW w:w="1479" w:type="dxa"/>
+            <w:tcW w:w="1398" w:type="dxa"/>
             <w:tcBorders>
               <w:top w:val="single" w:sz="8" w:space="0" w:color="000000" w:themeColor="text1"/>
               <w:left w:val="single" w:sz="8" w:space="0" w:color="000000" w:themeColor="text1"/>
@@ -7083,7 +6682,7 @@
         </w:tc>
         <w:tc>
           <w:tcPr>
-            <w:tcW w:w="1215" w:type="dxa"/>
+            <w:tcW w:w="2437" w:type="dxa"/>
             <w:tcBorders>
               <w:top w:val="single" w:sz="8" w:space="0" w:color="000000" w:themeColor="text1"/>
               <w:left w:val="single" w:sz="8" w:space="0" w:color="000000" w:themeColor="text1"/>
@@ -7108,7 +6707,7 @@
         </w:tc>
         <w:tc>
           <w:tcPr>
-            <w:tcW w:w="1134" w:type="dxa"/>
+            <w:tcW w:w="1329" w:type="dxa"/>
             <w:tcBorders>
               <w:top w:val="single" w:sz="8" w:space="0" w:color="000000" w:themeColor="text1"/>
               <w:left w:val="single" w:sz="8" w:space="0" w:color="000000" w:themeColor="text1"/>
@@ -7133,35 +6732,7 @@
         </w:tc>
         <w:tc>
           <w:tcPr>
-            <w:tcW w:w="1134" w:type="dxa"/>
-            <w:tcBorders>
-              <w:top w:val="single" w:sz="8" w:space="0" w:color="000000" w:themeColor="text1"/>
-              <w:left w:val="single" w:sz="8" w:space="0" w:color="000000" w:themeColor="text1"/>
-              <w:bottom w:val="single" w:sz="8" w:space="0" w:color="000000" w:themeColor="text1"/>
-              <w:right w:val="single" w:sz="8" w:space="0" w:color="000000" w:themeColor="text1"/>
-            </w:tcBorders>
-          </w:tcPr>
-          <w:p>
-            <w:pPr>
-              <w:rPr>
-                <w:rFonts w:ascii="Times New Roman" w:eastAsia="Times New Roman" w:hAnsi="Times New Roman" w:cs="Times New Roman"/>
-                <w:sz w:val="24"/>
-                <w:szCs w:val="24"/>
-              </w:rPr>
-            </w:pPr>
-            <w:r>
-              <w:rPr>
-                <w:rFonts w:ascii="Times New Roman" w:eastAsia="Times New Roman" w:hAnsi="Times New Roman" w:cs="Times New Roman"/>
-                <w:sz w:val="24"/>
-                <w:szCs w:val="24"/>
-              </w:rPr>
-              <w:t>1.0.0</w:t>
-            </w:r>
-          </w:p>
-        </w:tc>
-        <w:tc>
-          <w:tcPr>
-            <w:tcW w:w="2409" w:type="dxa"/>
+            <w:tcW w:w="1961" w:type="dxa"/>
             <w:tcBorders>
               <w:top w:val="single" w:sz="8" w:space="0" w:color="000000" w:themeColor="text1"/>
               <w:left w:val="single" w:sz="8" w:space="0" w:color="000000" w:themeColor="text1"/>
@@ -7174,41 +6745,13 @@
             </w:tcMar>
           </w:tcPr>
           <w:p>
-            <w:proofErr w:type="spellStart"/>
             <w:r>
               <w:rPr>
                 <w:rFonts w:ascii="Times New Roman" w:eastAsia="Times New Roman" w:hAnsi="Times New Roman" w:cs="Times New Roman"/>
                 <w:sz w:val="24"/>
                 <w:szCs w:val="24"/>
               </w:rPr>
-              <w:t>Documentaion</w:t>
-            </w:r>
-            <w:proofErr w:type="spellEnd"/>
-            <w:r>
-              <w:rPr>
-                <w:rFonts w:ascii="Times New Roman" w:eastAsia="Times New Roman" w:hAnsi="Times New Roman" w:cs="Times New Roman"/>
-                <w:sz w:val="24"/>
-                <w:szCs w:val="24"/>
-              </w:rPr>
-              <w:t xml:space="preserve"> of </w:t>
-            </w:r>
-            <w:proofErr w:type="spellStart"/>
-            <w:r>
-              <w:rPr>
-                <w:rFonts w:ascii="Times New Roman" w:eastAsia="Times New Roman" w:hAnsi="Times New Roman" w:cs="Times New Roman"/>
-                <w:sz w:val="24"/>
-                <w:szCs w:val="24"/>
-              </w:rPr>
-              <w:t>AH_Artistry</w:t>
-            </w:r>
-            <w:proofErr w:type="spellEnd"/>
-            <w:r>
-              <w:rPr>
-                <w:rFonts w:ascii="Times New Roman" w:eastAsia="Times New Roman" w:hAnsi="Times New Roman" w:cs="Times New Roman"/>
-                <w:sz w:val="24"/>
-                <w:szCs w:val="24"/>
-              </w:rPr>
-              <w:t xml:space="preserve"> System Requirement Specification</w:t>
+              <w:t>Documentaion of AH_Artistry System Requirement Specification</w:t>
             </w:r>
           </w:p>
         </w:tc>
@@ -7219,7 +6762,7 @@
         </w:trPr>
         <w:tc>
           <w:tcPr>
-            <w:tcW w:w="1809" w:type="dxa"/>
+            <w:tcW w:w="1890" w:type="dxa"/>
             <w:tcBorders>
               <w:top w:val="single" w:sz="8" w:space="0" w:color="000000" w:themeColor="text1"/>
               <w:left w:val="single" w:sz="8" w:space="0" w:color="000000" w:themeColor="text1"/>
@@ -7232,29 +6775,19 @@
             </w:tcMar>
           </w:tcPr>
           <w:p>
-            <w:proofErr w:type="spellStart"/>
             <w:r>
               <w:rPr>
                 <w:rFonts w:ascii="Times New Roman" w:eastAsia="Times New Roman" w:hAnsi="Times New Roman" w:cs="Times New Roman"/>
                 <w:sz w:val="24"/>
                 <w:szCs w:val="24"/>
               </w:rPr>
-              <w:t>src</w:t>
-            </w:r>
-            <w:proofErr w:type="spellEnd"/>
-            <w:r>
-              <w:rPr>
-                <w:rFonts w:ascii="Times New Roman" w:eastAsia="Times New Roman" w:hAnsi="Times New Roman" w:cs="Times New Roman"/>
-                <w:sz w:val="24"/>
-                <w:szCs w:val="24"/>
-              </w:rPr>
-              <w:t>/</w:t>
-            </w:r>
-          </w:p>
-        </w:tc>
-        <w:tc>
-          <w:tcPr>
-            <w:tcW w:w="1479" w:type="dxa"/>
+              <w:t>src/</w:t>
+            </w:r>
+          </w:p>
+        </w:tc>
+        <w:tc>
+          <w:tcPr>
+            <w:tcW w:w="1398" w:type="dxa"/>
             <w:tcBorders>
               <w:top w:val="single" w:sz="8" w:space="0" w:color="000000" w:themeColor="text1"/>
               <w:left w:val="single" w:sz="8" w:space="0" w:color="000000" w:themeColor="text1"/>
@@ -7279,7 +6812,7 @@
         </w:tc>
         <w:tc>
           <w:tcPr>
-            <w:tcW w:w="1215" w:type="dxa"/>
+            <w:tcW w:w="2437" w:type="dxa"/>
             <w:tcBorders>
               <w:top w:val="single" w:sz="8" w:space="0" w:color="000000" w:themeColor="text1"/>
               <w:left w:val="single" w:sz="8" w:space="0" w:color="000000" w:themeColor="text1"/>
@@ -7298,31 +6831,13 @@
                 <w:sz w:val="24"/>
                 <w:szCs w:val="24"/>
               </w:rPr>
-              <w:t>/</w:t>
-            </w:r>
-            <w:proofErr w:type="spellStart"/>
-            <w:r>
-              <w:rPr>
-                <w:rFonts w:ascii="Times New Roman" w:eastAsia="Times New Roman" w:hAnsi="Times New Roman" w:cs="Times New Roman"/>
-                <w:sz w:val="24"/>
-                <w:szCs w:val="24"/>
-              </w:rPr>
-              <w:t>src</w:t>
-            </w:r>
-            <w:proofErr w:type="spellEnd"/>
-            <w:r>
-              <w:rPr>
-                <w:rFonts w:ascii="Times New Roman" w:eastAsia="Times New Roman" w:hAnsi="Times New Roman" w:cs="Times New Roman"/>
-                <w:sz w:val="24"/>
-                <w:szCs w:val="24"/>
-              </w:rPr>
-              <w:t>/</w:t>
-            </w:r>
-          </w:p>
-        </w:tc>
-        <w:tc>
-          <w:tcPr>
-            <w:tcW w:w="1134" w:type="dxa"/>
+              <w:t>/src/</w:t>
+            </w:r>
+          </w:p>
+        </w:tc>
+        <w:tc>
+          <w:tcPr>
+            <w:tcW w:w="1329" w:type="dxa"/>
             <w:tcBorders>
               <w:top w:val="single" w:sz="8" w:space="0" w:color="000000" w:themeColor="text1"/>
               <w:left w:val="single" w:sz="8" w:space="0" w:color="000000" w:themeColor="text1"/>
@@ -7347,35 +6862,7 @@
         </w:tc>
         <w:tc>
           <w:tcPr>
-            <w:tcW w:w="1134" w:type="dxa"/>
-            <w:tcBorders>
-              <w:top w:val="single" w:sz="8" w:space="0" w:color="000000" w:themeColor="text1"/>
-              <w:left w:val="single" w:sz="8" w:space="0" w:color="000000" w:themeColor="text1"/>
-              <w:bottom w:val="single" w:sz="8" w:space="0" w:color="000000" w:themeColor="text1"/>
-              <w:right w:val="single" w:sz="8" w:space="0" w:color="000000" w:themeColor="text1"/>
-            </w:tcBorders>
-          </w:tcPr>
-          <w:p>
-            <w:pPr>
-              <w:rPr>
-                <w:rFonts w:ascii="Times New Roman" w:eastAsia="Times New Roman" w:hAnsi="Times New Roman" w:cs="Times New Roman"/>
-                <w:sz w:val="24"/>
-                <w:szCs w:val="24"/>
-              </w:rPr>
-            </w:pPr>
-            <w:r>
-              <w:rPr>
-                <w:rFonts w:ascii="Times New Roman" w:eastAsia="Times New Roman" w:hAnsi="Times New Roman" w:cs="Times New Roman"/>
-                <w:sz w:val="24"/>
-                <w:szCs w:val="24"/>
-              </w:rPr>
-              <w:t>1.0.0</w:t>
-            </w:r>
-          </w:p>
-        </w:tc>
-        <w:tc>
-          <w:tcPr>
-            <w:tcW w:w="2409" w:type="dxa"/>
+            <w:tcW w:w="1961" w:type="dxa"/>
             <w:tcBorders>
               <w:top w:val="single" w:sz="8" w:space="0" w:color="000000" w:themeColor="text1"/>
               <w:left w:val="single" w:sz="8" w:space="0" w:color="000000" w:themeColor="text1"/>
@@ -7405,7 +6892,7 @@
         </w:trPr>
         <w:tc>
           <w:tcPr>
-            <w:tcW w:w="1809" w:type="dxa"/>
+            <w:tcW w:w="1890" w:type="dxa"/>
             <w:tcBorders>
               <w:top w:val="single" w:sz="8" w:space="0" w:color="000000" w:themeColor="text1"/>
               <w:left w:val="single" w:sz="8" w:space="0" w:color="000000" w:themeColor="text1"/>
@@ -7418,7 +6905,6 @@
             </w:tcMar>
           </w:tcPr>
           <w:p>
-            <w:proofErr w:type="spellStart"/>
             <w:r>
               <w:rPr>
                 <w:rFonts w:ascii="Times New Roman" w:eastAsia="Times New Roman" w:hAnsi="Times New Roman" w:cs="Times New Roman"/>
@@ -7427,12 +6913,11 @@
               </w:rPr>
               <w:t>server.php</w:t>
             </w:r>
-            <w:proofErr w:type="spellEnd"/>
-          </w:p>
-        </w:tc>
-        <w:tc>
-          <w:tcPr>
-            <w:tcW w:w="1479" w:type="dxa"/>
+          </w:p>
+        </w:tc>
+        <w:tc>
+          <w:tcPr>
+            <w:tcW w:w="1398" w:type="dxa"/>
             <w:tcBorders>
               <w:top w:val="single" w:sz="8" w:space="0" w:color="000000" w:themeColor="text1"/>
               <w:left w:val="single" w:sz="8" w:space="0" w:color="000000" w:themeColor="text1"/>
@@ -7457,7 +6942,7 @@
         </w:tc>
         <w:tc>
           <w:tcPr>
-            <w:tcW w:w="1215" w:type="dxa"/>
+            <w:tcW w:w="2437" w:type="dxa"/>
             <w:tcBorders>
               <w:top w:val="single" w:sz="8" w:space="0" w:color="000000" w:themeColor="text1"/>
               <w:left w:val="single" w:sz="8" w:space="0" w:color="000000" w:themeColor="text1"/>
@@ -7476,41 +6961,13 @@
                 <w:sz w:val="24"/>
                 <w:szCs w:val="24"/>
               </w:rPr>
-              <w:t>/</w:t>
-            </w:r>
-            <w:proofErr w:type="spellStart"/>
-            <w:r>
-              <w:rPr>
-                <w:rFonts w:ascii="Times New Roman" w:eastAsia="Times New Roman" w:hAnsi="Times New Roman" w:cs="Times New Roman"/>
-                <w:sz w:val="24"/>
-                <w:szCs w:val="24"/>
-              </w:rPr>
-              <w:t>src</w:t>
-            </w:r>
-            <w:proofErr w:type="spellEnd"/>
-            <w:r>
-              <w:rPr>
-                <w:rFonts w:ascii="Times New Roman" w:eastAsia="Times New Roman" w:hAnsi="Times New Roman" w:cs="Times New Roman"/>
-                <w:sz w:val="24"/>
-                <w:szCs w:val="24"/>
-              </w:rPr>
-              <w:t>/</w:t>
-            </w:r>
-            <w:proofErr w:type="spellStart"/>
-            <w:r>
-              <w:rPr>
-                <w:rFonts w:ascii="Times New Roman" w:eastAsia="Times New Roman" w:hAnsi="Times New Roman" w:cs="Times New Roman"/>
-                <w:sz w:val="24"/>
-                <w:szCs w:val="24"/>
-              </w:rPr>
-              <w:t>server.php</w:t>
-            </w:r>
-            <w:proofErr w:type="spellEnd"/>
-          </w:p>
-        </w:tc>
-        <w:tc>
-          <w:tcPr>
-            <w:tcW w:w="1134" w:type="dxa"/>
+              <w:t>/src/server.php</w:t>
+            </w:r>
+          </w:p>
+        </w:tc>
+        <w:tc>
+          <w:tcPr>
+            <w:tcW w:w="1329" w:type="dxa"/>
             <w:tcBorders>
               <w:top w:val="single" w:sz="8" w:space="0" w:color="000000" w:themeColor="text1"/>
               <w:left w:val="single" w:sz="8" w:space="0" w:color="000000" w:themeColor="text1"/>
@@ -7535,43 +6992,7 @@
         </w:tc>
         <w:tc>
           <w:tcPr>
-            <w:tcW w:w="1134" w:type="dxa"/>
-            <w:tcBorders>
-              <w:top w:val="single" w:sz="8" w:space="0" w:color="000000" w:themeColor="text1"/>
-              <w:left w:val="single" w:sz="8" w:space="0" w:color="000000" w:themeColor="text1"/>
-              <w:bottom w:val="single" w:sz="8" w:space="0" w:color="000000" w:themeColor="text1"/>
-              <w:right w:val="single" w:sz="8" w:space="0" w:color="000000" w:themeColor="text1"/>
-            </w:tcBorders>
-          </w:tcPr>
-          <w:p>
-            <w:pPr>
-              <w:rPr>
-                <w:rFonts w:ascii="Times New Roman" w:eastAsia="Times New Roman" w:hAnsi="Times New Roman" w:cs="Times New Roman"/>
-                <w:sz w:val="24"/>
-                <w:szCs w:val="24"/>
-              </w:rPr>
-            </w:pPr>
-            <w:r>
-              <w:rPr>
-                <w:rFonts w:ascii="Times New Roman" w:eastAsia="Times New Roman" w:hAnsi="Times New Roman" w:cs="Times New Roman"/>
-                <w:sz w:val="24"/>
-                <w:szCs w:val="24"/>
-              </w:rPr>
-              <w:t>1.0.</w:t>
-            </w:r>
-            <w:r>
-              <w:rPr>
-                <w:rFonts w:ascii="Times New Roman" w:eastAsia="Times New Roman" w:hAnsi="Times New Roman" w:cs="Times New Roman"/>
-                <w:sz w:val="24"/>
-                <w:szCs w:val="24"/>
-              </w:rPr>
-              <w:t>1</w:t>
-            </w:r>
-          </w:p>
-        </w:tc>
-        <w:tc>
-          <w:tcPr>
-            <w:tcW w:w="2409" w:type="dxa"/>
+            <w:tcW w:w="1961" w:type="dxa"/>
             <w:tcBorders>
               <w:top w:val="single" w:sz="8" w:space="0" w:color="000000" w:themeColor="text1"/>
               <w:left w:val="single" w:sz="8" w:space="0" w:color="000000" w:themeColor="text1"/>
@@ -7584,54 +7005,13 @@
             </w:tcMar>
           </w:tcPr>
           <w:p>
-            <w:pPr>
+            <w:r>
               <w:rPr>
                 <w:rFonts w:ascii="Times New Roman" w:eastAsia="Times New Roman" w:hAnsi="Times New Roman" w:cs="Times New Roman"/>
                 <w:sz w:val="24"/>
                 <w:szCs w:val="24"/>
               </w:rPr>
-            </w:pPr>
-            <w:r>
-              <w:rPr>
-                <w:rFonts w:ascii="Times New Roman" w:eastAsia="Times New Roman" w:hAnsi="Times New Roman" w:cs="Times New Roman"/>
-                <w:sz w:val="24"/>
-                <w:szCs w:val="24"/>
-              </w:rPr>
               <w:t>Backend logic for handling server-side operations.</w:t>
-            </w:r>
-          </w:p>
-          <w:p>
-            <w:r>
-              <w:rPr>
-                <w:rFonts w:ascii="Times New Roman" w:eastAsia="Times New Roman" w:hAnsi="Times New Roman" w:cs="Times New Roman"/>
-                <w:sz w:val="24"/>
-                <w:szCs w:val="24"/>
-              </w:rPr>
-              <w:t>v</w:t>
-            </w:r>
-            <w:r>
-              <w:rPr>
-                <w:rFonts w:ascii="Times New Roman" w:eastAsia="Times New Roman" w:hAnsi="Times New Roman" w:cs="Times New Roman"/>
-                <w:sz w:val="24"/>
-                <w:szCs w:val="24"/>
-              </w:rPr>
-              <w:t>1.0.</w:t>
-            </w:r>
-            <w:r>
-              <w:rPr>
-                <w:rFonts w:ascii="Times New Roman" w:eastAsia="Times New Roman" w:hAnsi="Times New Roman" w:cs="Times New Roman"/>
-                <w:sz w:val="24"/>
-                <w:szCs w:val="24"/>
-              </w:rPr>
-              <w:t>1</w:t>
-            </w:r>
-            <w:r>
-              <w:rPr>
-                <w:rFonts w:ascii="Times New Roman" w:eastAsia="Times New Roman" w:hAnsi="Times New Roman" w:cs="Times New Roman"/>
-                <w:sz w:val="24"/>
-                <w:szCs w:val="24"/>
-              </w:rPr>
-              <w:t>: Bugfix: Resolve double booking issue</w:t>
             </w:r>
           </w:p>
         </w:tc>
@@ -7642,7 +7022,7 @@
         </w:trPr>
         <w:tc>
           <w:tcPr>
-            <w:tcW w:w="1809" w:type="dxa"/>
+            <w:tcW w:w="1890" w:type="dxa"/>
             <w:tcBorders>
               <w:top w:val="single" w:sz="8" w:space="0" w:color="000000" w:themeColor="text1"/>
               <w:left w:val="single" w:sz="8" w:space="0" w:color="000000" w:themeColor="text1"/>
@@ -7655,7 +7035,6 @@
             </w:tcMar>
           </w:tcPr>
           <w:p>
-            <w:proofErr w:type="spellStart"/>
             <w:r>
               <w:rPr>
                 <w:rFonts w:ascii="Times New Roman" w:eastAsia="Times New Roman" w:hAnsi="Times New Roman" w:cs="Times New Roman"/>
@@ -7664,12 +7043,11 @@
               </w:rPr>
               <w:t>logout.php</w:t>
             </w:r>
-            <w:proofErr w:type="spellEnd"/>
-          </w:p>
-        </w:tc>
-        <w:tc>
-          <w:tcPr>
-            <w:tcW w:w="1479" w:type="dxa"/>
+          </w:p>
+        </w:tc>
+        <w:tc>
+          <w:tcPr>
+            <w:tcW w:w="1398" w:type="dxa"/>
             <w:tcBorders>
               <w:top w:val="single" w:sz="8" w:space="0" w:color="000000" w:themeColor="text1"/>
               <w:left w:val="single" w:sz="8" w:space="0" w:color="000000" w:themeColor="text1"/>
@@ -7694,7 +7072,7 @@
         </w:tc>
         <w:tc>
           <w:tcPr>
-            <w:tcW w:w="1215" w:type="dxa"/>
+            <w:tcW w:w="2437" w:type="dxa"/>
             <w:tcBorders>
               <w:top w:val="single" w:sz="8" w:space="0" w:color="000000" w:themeColor="text1"/>
               <w:left w:val="single" w:sz="8" w:space="0" w:color="000000" w:themeColor="text1"/>
@@ -7713,41 +7091,13 @@
                 <w:sz w:val="24"/>
                 <w:szCs w:val="24"/>
               </w:rPr>
-              <w:t>/</w:t>
-            </w:r>
-            <w:proofErr w:type="spellStart"/>
-            <w:r>
-              <w:rPr>
-                <w:rFonts w:ascii="Times New Roman" w:eastAsia="Times New Roman" w:hAnsi="Times New Roman" w:cs="Times New Roman"/>
-                <w:sz w:val="24"/>
-                <w:szCs w:val="24"/>
-              </w:rPr>
-              <w:t>src</w:t>
-            </w:r>
-            <w:proofErr w:type="spellEnd"/>
-            <w:r>
-              <w:rPr>
-                <w:rFonts w:ascii="Times New Roman" w:eastAsia="Times New Roman" w:hAnsi="Times New Roman" w:cs="Times New Roman"/>
-                <w:sz w:val="24"/>
-                <w:szCs w:val="24"/>
-              </w:rPr>
-              <w:t>/</w:t>
-            </w:r>
-            <w:proofErr w:type="spellStart"/>
-            <w:r>
-              <w:rPr>
-                <w:rFonts w:ascii="Times New Roman" w:eastAsia="Times New Roman" w:hAnsi="Times New Roman" w:cs="Times New Roman"/>
-                <w:sz w:val="24"/>
-                <w:szCs w:val="24"/>
-              </w:rPr>
-              <w:t>logout.php</w:t>
-            </w:r>
-            <w:proofErr w:type="spellEnd"/>
-          </w:p>
-        </w:tc>
-        <w:tc>
-          <w:tcPr>
-            <w:tcW w:w="1134" w:type="dxa"/>
+              <w:t>/src/logout.php</w:t>
+            </w:r>
+          </w:p>
+        </w:tc>
+        <w:tc>
+          <w:tcPr>
+            <w:tcW w:w="1329" w:type="dxa"/>
             <w:tcBorders>
               <w:top w:val="single" w:sz="8" w:space="0" w:color="000000" w:themeColor="text1"/>
               <w:left w:val="single" w:sz="8" w:space="0" w:color="000000" w:themeColor="text1"/>
@@ -7772,35 +7122,7 @@
         </w:tc>
         <w:tc>
           <w:tcPr>
-            <w:tcW w:w="1134" w:type="dxa"/>
-            <w:tcBorders>
-              <w:top w:val="single" w:sz="8" w:space="0" w:color="000000" w:themeColor="text1"/>
-              <w:left w:val="single" w:sz="8" w:space="0" w:color="000000" w:themeColor="text1"/>
-              <w:bottom w:val="single" w:sz="8" w:space="0" w:color="000000" w:themeColor="text1"/>
-              <w:right w:val="single" w:sz="8" w:space="0" w:color="000000" w:themeColor="text1"/>
-            </w:tcBorders>
-          </w:tcPr>
-          <w:p>
-            <w:pPr>
-              <w:rPr>
-                <w:rFonts w:ascii="Times New Roman" w:eastAsia="Times New Roman" w:hAnsi="Times New Roman" w:cs="Times New Roman"/>
-                <w:sz w:val="24"/>
-                <w:szCs w:val="24"/>
-              </w:rPr>
-            </w:pPr>
-            <w:r>
-              <w:rPr>
-                <w:rFonts w:ascii="Times New Roman" w:eastAsia="Times New Roman" w:hAnsi="Times New Roman" w:cs="Times New Roman"/>
-                <w:sz w:val="24"/>
-                <w:szCs w:val="24"/>
-              </w:rPr>
-              <w:t>1.0.0</w:t>
-            </w:r>
-          </w:p>
-        </w:tc>
-        <w:tc>
-          <w:tcPr>
-            <w:tcW w:w="2409" w:type="dxa"/>
+            <w:tcW w:w="1961" w:type="dxa"/>
             <w:tcBorders>
               <w:top w:val="single" w:sz="8" w:space="0" w:color="000000" w:themeColor="text1"/>
               <w:left w:val="single" w:sz="8" w:space="0" w:color="000000" w:themeColor="text1"/>
@@ -7819,25 +7141,7 @@
                 <w:sz w:val="24"/>
                 <w:szCs w:val="24"/>
               </w:rPr>
-              <w:t xml:space="preserve">Handles </w:t>
-            </w:r>
-            <w:proofErr w:type="spellStart"/>
-            <w:r>
-              <w:rPr>
-                <w:rFonts w:ascii="Times New Roman" w:eastAsia="Times New Roman" w:hAnsi="Times New Roman" w:cs="Times New Roman"/>
-                <w:sz w:val="24"/>
-                <w:szCs w:val="24"/>
-              </w:rPr>
-              <w:t>uer</w:t>
-            </w:r>
-            <w:proofErr w:type="spellEnd"/>
-            <w:r>
-              <w:rPr>
-                <w:rFonts w:ascii="Times New Roman" w:eastAsia="Times New Roman" w:hAnsi="Times New Roman" w:cs="Times New Roman"/>
-                <w:sz w:val="24"/>
-                <w:szCs w:val="24"/>
-              </w:rPr>
-              <w:t xml:space="preserve"> logout functionality</w:t>
+              <w:t>Handles uer logout functionality</w:t>
             </w:r>
           </w:p>
         </w:tc>
@@ -7848,7 +7152,7 @@
         </w:trPr>
         <w:tc>
           <w:tcPr>
-            <w:tcW w:w="1809" w:type="dxa"/>
+            <w:tcW w:w="1890" w:type="dxa"/>
             <w:tcBorders>
               <w:top w:val="single" w:sz="8" w:space="0" w:color="000000" w:themeColor="text1"/>
               <w:left w:val="single" w:sz="8" w:space="0" w:color="000000" w:themeColor="text1"/>
@@ -7873,7 +7177,7 @@
         </w:tc>
         <w:tc>
           <w:tcPr>
-            <w:tcW w:w="1479" w:type="dxa"/>
+            <w:tcW w:w="1398" w:type="dxa"/>
             <w:tcBorders>
               <w:top w:val="single" w:sz="8" w:space="0" w:color="000000" w:themeColor="text1"/>
               <w:left w:val="single" w:sz="8" w:space="0" w:color="000000" w:themeColor="text1"/>
@@ -7898,7 +7202,7 @@
         </w:tc>
         <w:tc>
           <w:tcPr>
-            <w:tcW w:w="1215" w:type="dxa"/>
+            <w:tcW w:w="2437" w:type="dxa"/>
             <w:tcBorders>
               <w:top w:val="single" w:sz="8" w:space="0" w:color="000000" w:themeColor="text1"/>
               <w:left w:val="single" w:sz="8" w:space="0" w:color="000000" w:themeColor="text1"/>
@@ -7917,31 +7221,13 @@
                 <w:sz w:val="24"/>
                 <w:szCs w:val="24"/>
               </w:rPr>
-              <w:t>/</w:t>
-            </w:r>
-            <w:proofErr w:type="spellStart"/>
-            <w:r>
-              <w:rPr>
-                <w:rFonts w:ascii="Times New Roman" w:eastAsia="Times New Roman" w:hAnsi="Times New Roman" w:cs="Times New Roman"/>
-                <w:sz w:val="24"/>
-                <w:szCs w:val="24"/>
-              </w:rPr>
-              <w:t>src</w:t>
-            </w:r>
-            <w:proofErr w:type="spellEnd"/>
-            <w:r>
-              <w:rPr>
-                <w:rFonts w:ascii="Times New Roman" w:eastAsia="Times New Roman" w:hAnsi="Times New Roman" w:cs="Times New Roman"/>
-                <w:sz w:val="24"/>
-                <w:szCs w:val="24"/>
-              </w:rPr>
-              <w:t>/pages/</w:t>
-            </w:r>
-          </w:p>
-        </w:tc>
-        <w:tc>
-          <w:tcPr>
-            <w:tcW w:w="1134" w:type="dxa"/>
+              <w:t>/src/pages/</w:t>
+            </w:r>
+          </w:p>
+        </w:tc>
+        <w:tc>
+          <w:tcPr>
+            <w:tcW w:w="1329" w:type="dxa"/>
             <w:tcBorders>
               <w:top w:val="single" w:sz="8" w:space="0" w:color="000000" w:themeColor="text1"/>
               <w:left w:val="single" w:sz="8" w:space="0" w:color="000000" w:themeColor="text1"/>
@@ -7966,35 +7252,7 @@
         </w:tc>
         <w:tc>
           <w:tcPr>
-            <w:tcW w:w="1134" w:type="dxa"/>
-            <w:tcBorders>
-              <w:top w:val="single" w:sz="8" w:space="0" w:color="000000" w:themeColor="text1"/>
-              <w:left w:val="single" w:sz="8" w:space="0" w:color="000000" w:themeColor="text1"/>
-              <w:bottom w:val="single" w:sz="8" w:space="0" w:color="000000" w:themeColor="text1"/>
-              <w:right w:val="single" w:sz="8" w:space="0" w:color="000000" w:themeColor="text1"/>
-            </w:tcBorders>
-          </w:tcPr>
-          <w:p>
-            <w:pPr>
-              <w:rPr>
-                <w:rFonts w:ascii="Times New Roman" w:eastAsia="Times New Roman" w:hAnsi="Times New Roman" w:cs="Times New Roman"/>
-                <w:sz w:val="24"/>
-                <w:szCs w:val="24"/>
-              </w:rPr>
-            </w:pPr>
-            <w:r>
-              <w:rPr>
-                <w:rFonts w:ascii="Times New Roman" w:eastAsia="Times New Roman" w:hAnsi="Times New Roman" w:cs="Times New Roman"/>
-                <w:sz w:val="24"/>
-                <w:szCs w:val="24"/>
-              </w:rPr>
-              <w:t>1.0.0</w:t>
-            </w:r>
-          </w:p>
-        </w:tc>
-        <w:tc>
-          <w:tcPr>
-            <w:tcW w:w="2409" w:type="dxa"/>
+            <w:tcW w:w="1961" w:type="dxa"/>
             <w:tcBorders>
               <w:top w:val="single" w:sz="8" w:space="0" w:color="000000" w:themeColor="text1"/>
               <w:left w:val="single" w:sz="8" w:space="0" w:color="000000" w:themeColor="text1"/>
@@ -8024,7 +7282,7 @@
         </w:trPr>
         <w:tc>
           <w:tcPr>
-            <w:tcW w:w="1809" w:type="dxa"/>
+            <w:tcW w:w="1890" w:type="dxa"/>
             <w:tcBorders>
               <w:top w:val="single" w:sz="8" w:space="0" w:color="000000" w:themeColor="text1"/>
               <w:left w:val="single" w:sz="8" w:space="0" w:color="000000" w:themeColor="text1"/>
@@ -8037,7 +7295,6 @@
             </w:tcMar>
           </w:tcPr>
           <w:p>
-            <w:proofErr w:type="spellStart"/>
             <w:r>
               <w:rPr>
                 <w:rFonts w:ascii="Times New Roman" w:eastAsia="Times New Roman" w:hAnsi="Times New Roman" w:cs="Times New Roman"/>
@@ -8046,12 +7303,11 @@
               </w:rPr>
               <w:t>about.php</w:t>
             </w:r>
-            <w:proofErr w:type="spellEnd"/>
-          </w:p>
-        </w:tc>
-        <w:tc>
-          <w:tcPr>
-            <w:tcW w:w="1479" w:type="dxa"/>
+          </w:p>
+        </w:tc>
+        <w:tc>
+          <w:tcPr>
+            <w:tcW w:w="1398" w:type="dxa"/>
             <w:tcBorders>
               <w:top w:val="single" w:sz="8" w:space="0" w:color="000000" w:themeColor="text1"/>
               <w:left w:val="single" w:sz="8" w:space="0" w:color="000000" w:themeColor="text1"/>
@@ -8076,7 +7332,7 @@
         </w:tc>
         <w:tc>
           <w:tcPr>
-            <w:tcW w:w="1215" w:type="dxa"/>
+            <w:tcW w:w="2437" w:type="dxa"/>
             <w:tcBorders>
               <w:top w:val="single" w:sz="8" w:space="0" w:color="000000" w:themeColor="text1"/>
               <w:left w:val="single" w:sz="8" w:space="0" w:color="000000" w:themeColor="text1"/>
@@ -8095,41 +7351,13 @@
                 <w:sz w:val="24"/>
                 <w:szCs w:val="24"/>
               </w:rPr>
-              <w:t>/</w:t>
-            </w:r>
-            <w:proofErr w:type="spellStart"/>
-            <w:r>
-              <w:rPr>
-                <w:rFonts w:ascii="Times New Roman" w:eastAsia="Times New Roman" w:hAnsi="Times New Roman" w:cs="Times New Roman"/>
-                <w:sz w:val="24"/>
-                <w:szCs w:val="24"/>
-              </w:rPr>
-              <w:t>src</w:t>
-            </w:r>
-            <w:proofErr w:type="spellEnd"/>
-            <w:r>
-              <w:rPr>
-                <w:rFonts w:ascii="Times New Roman" w:eastAsia="Times New Roman" w:hAnsi="Times New Roman" w:cs="Times New Roman"/>
-                <w:sz w:val="24"/>
-                <w:szCs w:val="24"/>
-              </w:rPr>
-              <w:t>/pages/</w:t>
-            </w:r>
-            <w:proofErr w:type="spellStart"/>
-            <w:r>
-              <w:rPr>
-                <w:rFonts w:ascii="Times New Roman" w:eastAsia="Times New Roman" w:hAnsi="Times New Roman" w:cs="Times New Roman"/>
-                <w:sz w:val="24"/>
-                <w:szCs w:val="24"/>
-              </w:rPr>
-              <w:t>about.php</w:t>
-            </w:r>
-            <w:proofErr w:type="spellEnd"/>
-          </w:p>
-        </w:tc>
-        <w:tc>
-          <w:tcPr>
-            <w:tcW w:w="1134" w:type="dxa"/>
+              <w:t>/src/pages/about.php</w:t>
+            </w:r>
+          </w:p>
+        </w:tc>
+        <w:tc>
+          <w:tcPr>
+            <w:tcW w:w="1329" w:type="dxa"/>
             <w:tcBorders>
               <w:top w:val="single" w:sz="8" w:space="0" w:color="000000" w:themeColor="text1"/>
               <w:left w:val="single" w:sz="8" w:space="0" w:color="000000" w:themeColor="text1"/>
@@ -8154,35 +7382,7 @@
         </w:tc>
         <w:tc>
           <w:tcPr>
-            <w:tcW w:w="1134" w:type="dxa"/>
-            <w:tcBorders>
-              <w:top w:val="single" w:sz="8" w:space="0" w:color="000000" w:themeColor="text1"/>
-              <w:left w:val="single" w:sz="8" w:space="0" w:color="000000" w:themeColor="text1"/>
-              <w:bottom w:val="single" w:sz="8" w:space="0" w:color="000000" w:themeColor="text1"/>
-              <w:right w:val="single" w:sz="8" w:space="0" w:color="000000" w:themeColor="text1"/>
-            </w:tcBorders>
-          </w:tcPr>
-          <w:p>
-            <w:pPr>
-              <w:rPr>
-                <w:rFonts w:ascii="Times New Roman" w:eastAsia="Times New Roman" w:hAnsi="Times New Roman" w:cs="Times New Roman"/>
-                <w:sz w:val="24"/>
-                <w:szCs w:val="24"/>
-              </w:rPr>
-            </w:pPr>
-            <w:r>
-              <w:rPr>
-                <w:rFonts w:ascii="Times New Roman" w:eastAsia="Times New Roman" w:hAnsi="Times New Roman" w:cs="Times New Roman"/>
-                <w:sz w:val="24"/>
-                <w:szCs w:val="24"/>
-              </w:rPr>
-              <w:t>1.0.0</w:t>
-            </w:r>
-          </w:p>
-        </w:tc>
-        <w:tc>
-          <w:tcPr>
-            <w:tcW w:w="2409" w:type="dxa"/>
+            <w:tcW w:w="1961" w:type="dxa"/>
             <w:tcBorders>
               <w:top w:val="single" w:sz="8" w:space="0" w:color="000000" w:themeColor="text1"/>
               <w:left w:val="single" w:sz="8" w:space="0" w:color="000000" w:themeColor="text1"/>
@@ -8212,7 +7412,7 @@
         </w:trPr>
         <w:tc>
           <w:tcPr>
-            <w:tcW w:w="1809" w:type="dxa"/>
+            <w:tcW w:w="1890" w:type="dxa"/>
             <w:tcBorders>
               <w:top w:val="single" w:sz="8" w:space="0" w:color="000000" w:themeColor="text1"/>
               <w:left w:val="single" w:sz="8" w:space="0" w:color="000000" w:themeColor="text1"/>
@@ -8225,7 +7425,6 @@
             </w:tcMar>
           </w:tcPr>
           <w:p>
-            <w:proofErr w:type="spellStart"/>
             <w:r>
               <w:rPr>
                 <w:rFonts w:ascii="Times New Roman" w:eastAsia="Times New Roman" w:hAnsi="Times New Roman" w:cs="Times New Roman"/>
@@ -8234,12 +7433,11 @@
               </w:rPr>
               <w:t>appointments.php</w:t>
             </w:r>
-            <w:proofErr w:type="spellEnd"/>
-          </w:p>
-        </w:tc>
-        <w:tc>
-          <w:tcPr>
-            <w:tcW w:w="1479" w:type="dxa"/>
+          </w:p>
+        </w:tc>
+        <w:tc>
+          <w:tcPr>
+            <w:tcW w:w="1398" w:type="dxa"/>
             <w:tcBorders>
               <w:top w:val="single" w:sz="8" w:space="0" w:color="000000" w:themeColor="text1"/>
               <w:left w:val="single" w:sz="8" w:space="0" w:color="000000" w:themeColor="text1"/>
@@ -8264,7 +7462,7 @@
         </w:tc>
         <w:tc>
           <w:tcPr>
-            <w:tcW w:w="1215" w:type="dxa"/>
+            <w:tcW w:w="2437" w:type="dxa"/>
             <w:tcBorders>
               <w:top w:val="single" w:sz="8" w:space="0" w:color="000000" w:themeColor="text1"/>
               <w:left w:val="single" w:sz="8" w:space="0" w:color="000000" w:themeColor="text1"/>
@@ -8283,41 +7481,13 @@
                 <w:sz w:val="24"/>
                 <w:szCs w:val="24"/>
               </w:rPr>
-              <w:t>/</w:t>
-            </w:r>
-            <w:proofErr w:type="spellStart"/>
-            <w:r>
-              <w:rPr>
-                <w:rFonts w:ascii="Times New Roman" w:eastAsia="Times New Roman" w:hAnsi="Times New Roman" w:cs="Times New Roman"/>
-                <w:sz w:val="24"/>
-                <w:szCs w:val="24"/>
-              </w:rPr>
-              <w:t>src</w:t>
-            </w:r>
-            <w:proofErr w:type="spellEnd"/>
-            <w:r>
-              <w:rPr>
-                <w:rFonts w:ascii="Times New Roman" w:eastAsia="Times New Roman" w:hAnsi="Times New Roman" w:cs="Times New Roman"/>
-                <w:sz w:val="24"/>
-                <w:szCs w:val="24"/>
-              </w:rPr>
-              <w:t>/pages/</w:t>
-            </w:r>
-            <w:proofErr w:type="spellStart"/>
-            <w:r>
-              <w:rPr>
-                <w:rFonts w:ascii="Times New Roman" w:eastAsia="Times New Roman" w:hAnsi="Times New Roman" w:cs="Times New Roman"/>
-                <w:sz w:val="24"/>
-                <w:szCs w:val="24"/>
-              </w:rPr>
-              <w:t>appointments.php</w:t>
-            </w:r>
-            <w:proofErr w:type="spellEnd"/>
-          </w:p>
-        </w:tc>
-        <w:tc>
-          <w:tcPr>
-            <w:tcW w:w="1134" w:type="dxa"/>
+              <w:t>/src/pages/appointments.php</w:t>
+            </w:r>
+          </w:p>
+        </w:tc>
+        <w:tc>
+          <w:tcPr>
+            <w:tcW w:w="1329" w:type="dxa"/>
             <w:tcBorders>
               <w:top w:val="single" w:sz="8" w:space="0" w:color="000000" w:themeColor="text1"/>
               <w:left w:val="single" w:sz="8" w:space="0" w:color="000000" w:themeColor="text1"/>
@@ -8342,35 +7512,7 @@
         </w:tc>
         <w:tc>
           <w:tcPr>
-            <w:tcW w:w="1134" w:type="dxa"/>
-            <w:tcBorders>
-              <w:top w:val="single" w:sz="8" w:space="0" w:color="000000" w:themeColor="text1"/>
-              <w:left w:val="single" w:sz="8" w:space="0" w:color="000000" w:themeColor="text1"/>
-              <w:bottom w:val="single" w:sz="8" w:space="0" w:color="000000" w:themeColor="text1"/>
-              <w:right w:val="single" w:sz="8" w:space="0" w:color="000000" w:themeColor="text1"/>
-            </w:tcBorders>
-          </w:tcPr>
-          <w:p>
-            <w:pPr>
-              <w:rPr>
-                <w:rFonts w:ascii="Times New Roman" w:eastAsia="Times New Roman" w:hAnsi="Times New Roman" w:cs="Times New Roman"/>
-                <w:sz w:val="24"/>
-                <w:szCs w:val="24"/>
-              </w:rPr>
-            </w:pPr>
-            <w:r>
-              <w:rPr>
-                <w:rFonts w:ascii="Times New Roman" w:eastAsia="Times New Roman" w:hAnsi="Times New Roman" w:cs="Times New Roman"/>
-                <w:sz w:val="24"/>
-                <w:szCs w:val="24"/>
-              </w:rPr>
-              <w:t>1.0.0</w:t>
-            </w:r>
-          </w:p>
-        </w:tc>
-        <w:tc>
-          <w:tcPr>
-            <w:tcW w:w="2409" w:type="dxa"/>
+            <w:tcW w:w="1961" w:type="dxa"/>
             <w:tcBorders>
               <w:top w:val="single" w:sz="8" w:space="0" w:color="000000" w:themeColor="text1"/>
               <w:left w:val="single" w:sz="8" w:space="0" w:color="000000" w:themeColor="text1"/>
@@ -8389,7 +7531,7 @@
                 <w:sz w:val="24"/>
                 <w:szCs w:val="24"/>
               </w:rPr>
-              <w:t>- Page for displaying and handling appointments management.</w:t>
+              <w:t>- Page for displaying and handles appointments management.</w:t>
             </w:r>
           </w:p>
           <w:p>
@@ -8420,7 +7562,7 @@
         </w:trPr>
         <w:tc>
           <w:tcPr>
-            <w:tcW w:w="1809" w:type="dxa"/>
+            <w:tcW w:w="1890" w:type="dxa"/>
             <w:tcBorders>
               <w:top w:val="single" w:sz="8" w:space="0" w:color="000000" w:themeColor="text1"/>
               <w:left w:val="single" w:sz="8" w:space="0" w:color="000000" w:themeColor="text1"/>
@@ -8433,7 +7575,6 @@
             </w:tcMar>
           </w:tcPr>
           <w:p>
-            <w:proofErr w:type="spellStart"/>
             <w:r>
               <w:rPr>
                 <w:rFonts w:ascii="Times New Roman" w:eastAsia="Times New Roman" w:hAnsi="Times New Roman" w:cs="Times New Roman"/>
@@ -8442,12 +7583,11 @@
               </w:rPr>
               <w:t>book.php</w:t>
             </w:r>
-            <w:proofErr w:type="spellEnd"/>
-          </w:p>
-        </w:tc>
-        <w:tc>
-          <w:tcPr>
-            <w:tcW w:w="1479" w:type="dxa"/>
+          </w:p>
+        </w:tc>
+        <w:tc>
+          <w:tcPr>
+            <w:tcW w:w="1398" w:type="dxa"/>
             <w:tcBorders>
               <w:top w:val="single" w:sz="8" w:space="0" w:color="000000" w:themeColor="text1"/>
               <w:left w:val="single" w:sz="8" w:space="0" w:color="000000" w:themeColor="text1"/>
@@ -8472,7 +7612,7 @@
         </w:tc>
         <w:tc>
           <w:tcPr>
-            <w:tcW w:w="1215" w:type="dxa"/>
+            <w:tcW w:w="2437" w:type="dxa"/>
             <w:tcBorders>
               <w:top w:val="single" w:sz="8" w:space="0" w:color="000000" w:themeColor="text1"/>
               <w:left w:val="single" w:sz="8" w:space="0" w:color="000000" w:themeColor="text1"/>
@@ -8491,41 +7631,13 @@
                 <w:sz w:val="24"/>
                 <w:szCs w:val="24"/>
               </w:rPr>
-              <w:t>/</w:t>
-            </w:r>
-            <w:proofErr w:type="spellStart"/>
-            <w:r>
-              <w:rPr>
-                <w:rFonts w:ascii="Times New Roman" w:eastAsia="Times New Roman" w:hAnsi="Times New Roman" w:cs="Times New Roman"/>
-                <w:sz w:val="24"/>
-                <w:szCs w:val="24"/>
-              </w:rPr>
-              <w:t>src</w:t>
-            </w:r>
-            <w:proofErr w:type="spellEnd"/>
-            <w:r>
-              <w:rPr>
-                <w:rFonts w:ascii="Times New Roman" w:eastAsia="Times New Roman" w:hAnsi="Times New Roman" w:cs="Times New Roman"/>
-                <w:sz w:val="24"/>
-                <w:szCs w:val="24"/>
-              </w:rPr>
-              <w:t>/pages/</w:t>
-            </w:r>
-            <w:proofErr w:type="spellStart"/>
-            <w:r>
-              <w:rPr>
-                <w:rFonts w:ascii="Times New Roman" w:eastAsia="Times New Roman" w:hAnsi="Times New Roman" w:cs="Times New Roman"/>
-                <w:sz w:val="24"/>
-                <w:szCs w:val="24"/>
-              </w:rPr>
-              <w:t>book.php</w:t>
-            </w:r>
-            <w:proofErr w:type="spellEnd"/>
-          </w:p>
-        </w:tc>
-        <w:tc>
-          <w:tcPr>
-            <w:tcW w:w="1134" w:type="dxa"/>
+              <w:t>/src/pages/book.php</w:t>
+            </w:r>
+          </w:p>
+        </w:tc>
+        <w:tc>
+          <w:tcPr>
+            <w:tcW w:w="1329" w:type="dxa"/>
             <w:tcBorders>
               <w:top w:val="single" w:sz="8" w:space="0" w:color="000000" w:themeColor="text1"/>
               <w:left w:val="single" w:sz="8" w:space="0" w:color="000000" w:themeColor="text1"/>
@@ -8550,35 +7662,7 @@
         </w:tc>
         <w:tc>
           <w:tcPr>
-            <w:tcW w:w="1134" w:type="dxa"/>
-            <w:tcBorders>
-              <w:top w:val="single" w:sz="8" w:space="0" w:color="000000" w:themeColor="text1"/>
-              <w:left w:val="single" w:sz="8" w:space="0" w:color="000000" w:themeColor="text1"/>
-              <w:bottom w:val="single" w:sz="8" w:space="0" w:color="000000" w:themeColor="text1"/>
-              <w:right w:val="single" w:sz="8" w:space="0" w:color="000000" w:themeColor="text1"/>
-            </w:tcBorders>
-          </w:tcPr>
-          <w:p>
-            <w:pPr>
-              <w:rPr>
-                <w:rFonts w:ascii="Times New Roman" w:eastAsia="Times New Roman" w:hAnsi="Times New Roman" w:cs="Times New Roman"/>
-                <w:sz w:val="24"/>
-                <w:szCs w:val="24"/>
-              </w:rPr>
-            </w:pPr>
-            <w:r>
-              <w:rPr>
-                <w:rFonts w:ascii="Times New Roman" w:eastAsia="Times New Roman" w:hAnsi="Times New Roman" w:cs="Times New Roman"/>
-                <w:sz w:val="24"/>
-                <w:szCs w:val="24"/>
-              </w:rPr>
-              <w:t>1.0.0</w:t>
-            </w:r>
-          </w:p>
-        </w:tc>
-        <w:tc>
-          <w:tcPr>
-            <w:tcW w:w="2409" w:type="dxa"/>
+            <w:tcW w:w="1961" w:type="dxa"/>
             <w:tcBorders>
               <w:top w:val="single" w:sz="8" w:space="0" w:color="000000" w:themeColor="text1"/>
               <w:left w:val="single" w:sz="8" w:space="0" w:color="000000" w:themeColor="text1"/>
@@ -8608,7 +7692,7 @@
         </w:trPr>
         <w:tc>
           <w:tcPr>
-            <w:tcW w:w="1809" w:type="dxa"/>
+            <w:tcW w:w="1890" w:type="dxa"/>
             <w:tcBorders>
               <w:top w:val="single" w:sz="8" w:space="0" w:color="000000" w:themeColor="text1"/>
               <w:left w:val="single" w:sz="8" w:space="0" w:color="000000" w:themeColor="text1"/>
@@ -8621,7 +7705,6 @@
             </w:tcMar>
           </w:tcPr>
           <w:p>
-            <w:proofErr w:type="spellStart"/>
             <w:r>
               <w:rPr>
                 <w:rFonts w:ascii="Times New Roman" w:eastAsia="Times New Roman" w:hAnsi="Times New Roman" w:cs="Times New Roman"/>
@@ -8630,12 +7713,11 @@
               </w:rPr>
               <w:t>home.php</w:t>
             </w:r>
-            <w:proofErr w:type="spellEnd"/>
-          </w:p>
-        </w:tc>
-        <w:tc>
-          <w:tcPr>
-            <w:tcW w:w="1479" w:type="dxa"/>
+          </w:p>
+        </w:tc>
+        <w:tc>
+          <w:tcPr>
+            <w:tcW w:w="1398" w:type="dxa"/>
             <w:tcBorders>
               <w:top w:val="single" w:sz="8" w:space="0" w:color="000000" w:themeColor="text1"/>
               <w:left w:val="single" w:sz="8" w:space="0" w:color="000000" w:themeColor="text1"/>
@@ -8654,13 +7736,22 @@
                 <w:sz w:val="24"/>
                 <w:szCs w:val="24"/>
               </w:rPr>
-              <w:t>Source Code File</w:t>
-            </w:r>
-          </w:p>
-        </w:tc>
-        <w:tc>
-          <w:tcPr>
-            <w:tcW w:w="1215" w:type="dxa"/>
+              <w:t xml:space="preserve">Source </w:t>
+            </w:r>
+            <w:r>
+              <w:rPr>
+                <w:rFonts w:ascii="Times New Roman" w:eastAsia="Times New Roman" w:hAnsi="Times New Roman" w:cs="Times New Roman"/>
+                <w:sz w:val="24"/>
+                <w:szCs w:val="24"/>
+              </w:rPr>
+              <w:lastRenderedPageBreak/>
+              <w:t>Code File</w:t>
+            </w:r>
+          </w:p>
+        </w:tc>
+        <w:tc>
+          <w:tcPr>
+            <w:tcW w:w="2437" w:type="dxa"/>
             <w:tcBorders>
               <w:top w:val="single" w:sz="8" w:space="0" w:color="000000" w:themeColor="text1"/>
               <w:left w:val="single" w:sz="8" w:space="0" w:color="000000" w:themeColor="text1"/>
@@ -8679,41 +7770,14 @@
                 <w:sz w:val="24"/>
                 <w:szCs w:val="24"/>
               </w:rPr>
-              <w:t>/</w:t>
-            </w:r>
-            <w:proofErr w:type="spellStart"/>
-            <w:r>
-              <w:rPr>
-                <w:rFonts w:ascii="Times New Roman" w:eastAsia="Times New Roman" w:hAnsi="Times New Roman" w:cs="Times New Roman"/>
-                <w:sz w:val="24"/>
-                <w:szCs w:val="24"/>
-              </w:rPr>
-              <w:t>src</w:t>
-            </w:r>
-            <w:proofErr w:type="spellEnd"/>
-            <w:r>
-              <w:rPr>
-                <w:rFonts w:ascii="Times New Roman" w:eastAsia="Times New Roman" w:hAnsi="Times New Roman" w:cs="Times New Roman"/>
-                <w:sz w:val="24"/>
-                <w:szCs w:val="24"/>
-              </w:rPr>
-              <w:t>/pages/</w:t>
-            </w:r>
-            <w:proofErr w:type="spellStart"/>
-            <w:r>
-              <w:rPr>
-                <w:rFonts w:ascii="Times New Roman" w:eastAsia="Times New Roman" w:hAnsi="Times New Roman" w:cs="Times New Roman"/>
-                <w:sz w:val="24"/>
-                <w:szCs w:val="24"/>
-              </w:rPr>
-              <w:t>home.php</w:t>
-            </w:r>
-            <w:proofErr w:type="spellEnd"/>
-          </w:p>
-        </w:tc>
-        <w:tc>
-          <w:tcPr>
-            <w:tcW w:w="1134" w:type="dxa"/>
+              <w:lastRenderedPageBreak/>
+              <w:t>/src/pages/home.php</w:t>
+            </w:r>
+          </w:p>
+        </w:tc>
+        <w:tc>
+          <w:tcPr>
+            <w:tcW w:w="1329" w:type="dxa"/>
             <w:tcBorders>
               <w:top w:val="single" w:sz="8" w:space="0" w:color="000000" w:themeColor="text1"/>
               <w:left w:val="single" w:sz="8" w:space="0" w:color="000000" w:themeColor="text1"/>
@@ -8738,35 +7802,7 @@
         </w:tc>
         <w:tc>
           <w:tcPr>
-            <w:tcW w:w="1134" w:type="dxa"/>
-            <w:tcBorders>
-              <w:top w:val="single" w:sz="8" w:space="0" w:color="000000" w:themeColor="text1"/>
-              <w:left w:val="single" w:sz="8" w:space="0" w:color="000000" w:themeColor="text1"/>
-              <w:bottom w:val="single" w:sz="8" w:space="0" w:color="000000" w:themeColor="text1"/>
-              <w:right w:val="single" w:sz="8" w:space="0" w:color="000000" w:themeColor="text1"/>
-            </w:tcBorders>
-          </w:tcPr>
-          <w:p>
-            <w:pPr>
-              <w:rPr>
-                <w:rFonts w:ascii="Times New Roman" w:eastAsia="Times New Roman" w:hAnsi="Times New Roman" w:cs="Times New Roman"/>
-                <w:sz w:val="24"/>
-                <w:szCs w:val="24"/>
-              </w:rPr>
-            </w:pPr>
-            <w:r>
-              <w:rPr>
-                <w:rFonts w:ascii="Times New Roman" w:eastAsia="Times New Roman" w:hAnsi="Times New Roman" w:cs="Times New Roman"/>
-                <w:sz w:val="24"/>
-                <w:szCs w:val="24"/>
-              </w:rPr>
-              <w:t>1.0.0</w:t>
-            </w:r>
-          </w:p>
-        </w:tc>
-        <w:tc>
-          <w:tcPr>
-            <w:tcW w:w="2409" w:type="dxa"/>
+            <w:tcW w:w="1961" w:type="dxa"/>
             <w:tcBorders>
               <w:top w:val="single" w:sz="8" w:space="0" w:color="000000" w:themeColor="text1"/>
               <w:left w:val="single" w:sz="8" w:space="0" w:color="000000" w:themeColor="text1"/>
@@ -8785,7 +7821,16 @@
                 <w:sz w:val="24"/>
                 <w:szCs w:val="24"/>
               </w:rPr>
-              <w:t>AH Artistry user homepage</w:t>
+              <w:t xml:space="preserve">AH Artistry user </w:t>
+            </w:r>
+            <w:r>
+              <w:rPr>
+                <w:rFonts w:ascii="Times New Roman" w:eastAsia="Times New Roman" w:hAnsi="Times New Roman" w:cs="Times New Roman"/>
+                <w:sz w:val="24"/>
+                <w:szCs w:val="24"/>
+              </w:rPr>
+              <w:lastRenderedPageBreak/>
+              <w:t>homepage</w:t>
             </w:r>
           </w:p>
         </w:tc>
@@ -8796,7 +7841,7 @@
         </w:trPr>
         <w:tc>
           <w:tcPr>
-            <w:tcW w:w="1809" w:type="dxa"/>
+            <w:tcW w:w="1890" w:type="dxa"/>
             <w:tcBorders>
               <w:top w:val="single" w:sz="8" w:space="0" w:color="000000" w:themeColor="text1"/>
               <w:left w:val="single" w:sz="8" w:space="0" w:color="000000" w:themeColor="text1"/>
@@ -8809,21 +7854,20 @@
             </w:tcMar>
           </w:tcPr>
           <w:p>
-            <w:proofErr w:type="spellStart"/>
             <w:r>
               <w:rPr>
                 <w:rFonts w:ascii="Times New Roman" w:eastAsia="Times New Roman" w:hAnsi="Times New Roman" w:cs="Times New Roman"/>
                 <w:sz w:val="24"/>
                 <w:szCs w:val="24"/>
               </w:rPr>
+              <w:lastRenderedPageBreak/>
               <w:t>login.php</w:t>
             </w:r>
-            <w:proofErr w:type="spellEnd"/>
-          </w:p>
-        </w:tc>
-        <w:tc>
-          <w:tcPr>
-            <w:tcW w:w="1479" w:type="dxa"/>
+          </w:p>
+        </w:tc>
+        <w:tc>
+          <w:tcPr>
+            <w:tcW w:w="1398" w:type="dxa"/>
             <w:tcBorders>
               <w:top w:val="single" w:sz="8" w:space="0" w:color="000000" w:themeColor="text1"/>
               <w:left w:val="single" w:sz="8" w:space="0" w:color="000000" w:themeColor="text1"/>
@@ -8848,7 +7892,7 @@
         </w:tc>
         <w:tc>
           <w:tcPr>
-            <w:tcW w:w="1215" w:type="dxa"/>
+            <w:tcW w:w="2437" w:type="dxa"/>
             <w:tcBorders>
               <w:top w:val="single" w:sz="8" w:space="0" w:color="000000" w:themeColor="text1"/>
               <w:left w:val="single" w:sz="8" w:space="0" w:color="000000" w:themeColor="text1"/>
@@ -8867,41 +7911,13 @@
                 <w:sz w:val="24"/>
                 <w:szCs w:val="24"/>
               </w:rPr>
-              <w:t>/</w:t>
-            </w:r>
-            <w:proofErr w:type="spellStart"/>
-            <w:r>
-              <w:rPr>
-                <w:rFonts w:ascii="Times New Roman" w:eastAsia="Times New Roman" w:hAnsi="Times New Roman" w:cs="Times New Roman"/>
-                <w:sz w:val="24"/>
-                <w:szCs w:val="24"/>
-              </w:rPr>
-              <w:t>src</w:t>
-            </w:r>
-            <w:proofErr w:type="spellEnd"/>
-            <w:r>
-              <w:rPr>
-                <w:rFonts w:ascii="Times New Roman" w:eastAsia="Times New Roman" w:hAnsi="Times New Roman" w:cs="Times New Roman"/>
-                <w:sz w:val="24"/>
-                <w:szCs w:val="24"/>
-              </w:rPr>
-              <w:t>/pages/</w:t>
-            </w:r>
-            <w:proofErr w:type="spellStart"/>
-            <w:r>
-              <w:rPr>
-                <w:rFonts w:ascii="Times New Roman" w:eastAsia="Times New Roman" w:hAnsi="Times New Roman" w:cs="Times New Roman"/>
-                <w:sz w:val="24"/>
-                <w:szCs w:val="24"/>
-              </w:rPr>
-              <w:t>login.php</w:t>
-            </w:r>
-            <w:proofErr w:type="spellEnd"/>
-          </w:p>
-        </w:tc>
-        <w:tc>
-          <w:tcPr>
-            <w:tcW w:w="1134" w:type="dxa"/>
+              <w:t>/src/pages/login.php</w:t>
+            </w:r>
+          </w:p>
+        </w:tc>
+        <w:tc>
+          <w:tcPr>
+            <w:tcW w:w="1329" w:type="dxa"/>
             <w:tcBorders>
               <w:top w:val="single" w:sz="8" w:space="0" w:color="000000" w:themeColor="text1"/>
               <w:left w:val="single" w:sz="8" w:space="0" w:color="000000" w:themeColor="text1"/>
@@ -8926,35 +7942,7 @@
         </w:tc>
         <w:tc>
           <w:tcPr>
-            <w:tcW w:w="1134" w:type="dxa"/>
-            <w:tcBorders>
-              <w:top w:val="single" w:sz="8" w:space="0" w:color="000000" w:themeColor="text1"/>
-              <w:left w:val="single" w:sz="8" w:space="0" w:color="000000" w:themeColor="text1"/>
-              <w:bottom w:val="single" w:sz="8" w:space="0" w:color="000000" w:themeColor="text1"/>
-              <w:right w:val="single" w:sz="8" w:space="0" w:color="000000" w:themeColor="text1"/>
-            </w:tcBorders>
-          </w:tcPr>
-          <w:p>
-            <w:pPr>
-              <w:rPr>
-                <w:rFonts w:ascii="Times New Roman" w:eastAsia="Times New Roman" w:hAnsi="Times New Roman" w:cs="Times New Roman"/>
-                <w:sz w:val="24"/>
-                <w:szCs w:val="24"/>
-              </w:rPr>
-            </w:pPr>
-            <w:r>
-              <w:rPr>
-                <w:rFonts w:ascii="Times New Roman" w:eastAsia="Times New Roman" w:hAnsi="Times New Roman" w:cs="Times New Roman"/>
-                <w:sz w:val="24"/>
-                <w:szCs w:val="24"/>
-              </w:rPr>
-              <w:t>1.0.0</w:t>
-            </w:r>
-          </w:p>
-        </w:tc>
-        <w:tc>
-          <w:tcPr>
-            <w:tcW w:w="2409" w:type="dxa"/>
+            <w:tcW w:w="1961" w:type="dxa"/>
             <w:tcBorders>
               <w:top w:val="single" w:sz="8" w:space="0" w:color="000000" w:themeColor="text1"/>
               <w:left w:val="single" w:sz="8" w:space="0" w:color="000000" w:themeColor="text1"/>
@@ -8984,7 +7972,7 @@
         </w:trPr>
         <w:tc>
           <w:tcPr>
-            <w:tcW w:w="1809" w:type="dxa"/>
+            <w:tcW w:w="1890" w:type="dxa"/>
             <w:tcBorders>
               <w:top w:val="single" w:sz="8" w:space="0" w:color="000000" w:themeColor="text1"/>
               <w:left w:val="single" w:sz="8" w:space="0" w:color="000000" w:themeColor="text1"/>
@@ -8997,7 +7985,6 @@
             </w:tcMar>
           </w:tcPr>
           <w:p>
-            <w:proofErr w:type="spellStart"/>
             <w:r>
               <w:rPr>
                 <w:rFonts w:ascii="Times New Roman" w:eastAsia="Times New Roman" w:hAnsi="Times New Roman" w:cs="Times New Roman"/>
@@ -9006,12 +7993,11 @@
               </w:rPr>
               <w:t>posts.php</w:t>
             </w:r>
-            <w:proofErr w:type="spellEnd"/>
-          </w:p>
-        </w:tc>
-        <w:tc>
-          <w:tcPr>
-            <w:tcW w:w="1479" w:type="dxa"/>
+          </w:p>
+        </w:tc>
+        <w:tc>
+          <w:tcPr>
+            <w:tcW w:w="1398" w:type="dxa"/>
             <w:tcBorders>
               <w:top w:val="single" w:sz="8" w:space="0" w:color="000000" w:themeColor="text1"/>
               <w:left w:val="single" w:sz="8" w:space="0" w:color="000000" w:themeColor="text1"/>
@@ -9030,22 +8016,13 @@
                 <w:sz w:val="24"/>
                 <w:szCs w:val="24"/>
               </w:rPr>
-              <w:t xml:space="preserve">Source Code </w:t>
-            </w:r>
-            <w:r>
-              <w:rPr>
-                <w:rFonts w:ascii="Times New Roman" w:eastAsia="Times New Roman" w:hAnsi="Times New Roman" w:cs="Times New Roman"/>
-                <w:sz w:val="24"/>
-                <w:szCs w:val="24"/>
-              </w:rPr>
-              <w:lastRenderedPageBreak/>
-              <w:t>File</w:t>
-            </w:r>
-          </w:p>
-        </w:tc>
-        <w:tc>
-          <w:tcPr>
-            <w:tcW w:w="1215" w:type="dxa"/>
+              <w:t>Source Code File</w:t>
+            </w:r>
+          </w:p>
+        </w:tc>
+        <w:tc>
+          <w:tcPr>
+            <w:tcW w:w="2437" w:type="dxa"/>
             <w:tcBorders>
               <w:top w:val="single" w:sz="8" w:space="0" w:color="000000" w:themeColor="text1"/>
               <w:left w:val="single" w:sz="8" w:space="0" w:color="000000" w:themeColor="text1"/>
@@ -9064,51 +8041,13 @@
                 <w:sz w:val="24"/>
                 <w:szCs w:val="24"/>
               </w:rPr>
-              <w:lastRenderedPageBreak/>
-              <w:t>/</w:t>
-            </w:r>
-            <w:proofErr w:type="spellStart"/>
-            <w:r>
-              <w:rPr>
-                <w:rFonts w:ascii="Times New Roman" w:eastAsia="Times New Roman" w:hAnsi="Times New Roman" w:cs="Times New Roman"/>
-                <w:sz w:val="24"/>
-                <w:szCs w:val="24"/>
-              </w:rPr>
-              <w:t>src</w:t>
-            </w:r>
-            <w:proofErr w:type="spellEnd"/>
-            <w:r>
-              <w:rPr>
-                <w:rFonts w:ascii="Times New Roman" w:eastAsia="Times New Roman" w:hAnsi="Times New Roman" w:cs="Times New Roman"/>
-                <w:sz w:val="24"/>
-                <w:szCs w:val="24"/>
-              </w:rPr>
-              <w:t>/pages</w:t>
-            </w:r>
-            <w:r>
-              <w:rPr>
-                <w:rFonts w:ascii="Times New Roman" w:eastAsia="Times New Roman" w:hAnsi="Times New Roman" w:cs="Times New Roman"/>
-                <w:sz w:val="24"/>
-                <w:szCs w:val="24"/>
-              </w:rPr>
-              <w:lastRenderedPageBreak/>
-              <w:t>/</w:t>
-            </w:r>
-            <w:proofErr w:type="spellStart"/>
-            <w:r>
-              <w:rPr>
-                <w:rFonts w:ascii="Times New Roman" w:eastAsia="Times New Roman" w:hAnsi="Times New Roman" w:cs="Times New Roman"/>
-                <w:sz w:val="24"/>
-                <w:szCs w:val="24"/>
-              </w:rPr>
-              <w:t>posts.php</w:t>
-            </w:r>
-            <w:proofErr w:type="spellEnd"/>
-          </w:p>
-        </w:tc>
-        <w:tc>
-          <w:tcPr>
-            <w:tcW w:w="1134" w:type="dxa"/>
+              <w:t>/src/pages/posts.php</w:t>
+            </w:r>
+          </w:p>
+        </w:tc>
+        <w:tc>
+          <w:tcPr>
+            <w:tcW w:w="1329" w:type="dxa"/>
             <w:tcBorders>
               <w:top w:val="single" w:sz="8" w:space="0" w:color="000000" w:themeColor="text1"/>
               <w:left w:val="single" w:sz="8" w:space="0" w:color="000000" w:themeColor="text1"/>
@@ -9127,42 +8066,13 @@
                 <w:sz w:val="24"/>
                 <w:szCs w:val="24"/>
               </w:rPr>
-              <w:lastRenderedPageBreak/>
               <w:t>1.0.0</w:t>
             </w:r>
           </w:p>
         </w:tc>
         <w:tc>
           <w:tcPr>
-            <w:tcW w:w="1134" w:type="dxa"/>
-            <w:tcBorders>
-              <w:top w:val="single" w:sz="8" w:space="0" w:color="000000" w:themeColor="text1"/>
-              <w:left w:val="single" w:sz="8" w:space="0" w:color="000000" w:themeColor="text1"/>
-              <w:bottom w:val="single" w:sz="8" w:space="0" w:color="000000" w:themeColor="text1"/>
-              <w:right w:val="single" w:sz="8" w:space="0" w:color="000000" w:themeColor="text1"/>
-            </w:tcBorders>
-          </w:tcPr>
-          <w:p>
-            <w:pPr>
-              <w:rPr>
-                <w:rFonts w:ascii="Times New Roman" w:eastAsia="Times New Roman" w:hAnsi="Times New Roman" w:cs="Times New Roman"/>
-                <w:sz w:val="24"/>
-                <w:szCs w:val="24"/>
-              </w:rPr>
-            </w:pPr>
-            <w:r>
-              <w:rPr>
-                <w:rFonts w:ascii="Times New Roman" w:eastAsia="Times New Roman" w:hAnsi="Times New Roman" w:cs="Times New Roman"/>
-                <w:sz w:val="24"/>
-                <w:szCs w:val="24"/>
-              </w:rPr>
-              <w:t>1.0.0</w:t>
-            </w:r>
-          </w:p>
-        </w:tc>
-        <w:tc>
-          <w:tcPr>
-            <w:tcW w:w="2409" w:type="dxa"/>
+            <w:tcW w:w="1961" w:type="dxa"/>
             <w:tcBorders>
               <w:top w:val="single" w:sz="8" w:space="0" w:color="000000" w:themeColor="text1"/>
               <w:left w:val="single" w:sz="8" w:space="0" w:color="000000" w:themeColor="text1"/>
@@ -9181,16 +8091,7 @@
                 <w:sz w:val="24"/>
                 <w:szCs w:val="24"/>
               </w:rPr>
-              <w:t xml:space="preserve">- Posts page which </w:t>
-            </w:r>
-            <w:r>
-              <w:rPr>
-                <w:rFonts w:ascii="Times New Roman" w:eastAsia="Times New Roman" w:hAnsi="Times New Roman" w:cs="Times New Roman"/>
-                <w:sz w:val="24"/>
-                <w:szCs w:val="24"/>
-              </w:rPr>
-              <w:lastRenderedPageBreak/>
-              <w:t>manages the posts-related actions functionality.</w:t>
+              <w:t>- Posts page which manages the posts-related actions functionality.</w:t>
             </w:r>
           </w:p>
           <w:p>
@@ -9211,7 +8112,7 @@
         </w:trPr>
         <w:tc>
           <w:tcPr>
-            <w:tcW w:w="1809" w:type="dxa"/>
+            <w:tcW w:w="1890" w:type="dxa"/>
             <w:tcBorders>
               <w:top w:val="single" w:sz="8" w:space="0" w:color="000000" w:themeColor="text1"/>
               <w:left w:val="single" w:sz="8" w:space="0" w:color="000000" w:themeColor="text1"/>
@@ -9224,22 +8125,19 @@
             </w:tcMar>
           </w:tcPr>
           <w:p>
-            <w:proofErr w:type="spellStart"/>
             <w:r>
               <w:rPr>
                 <w:rFonts w:ascii="Times New Roman" w:eastAsia="Times New Roman" w:hAnsi="Times New Roman" w:cs="Times New Roman"/>
                 <w:sz w:val="24"/>
                 <w:szCs w:val="24"/>
               </w:rPr>
-              <w:lastRenderedPageBreak/>
               <w:t>profile.php</w:t>
             </w:r>
-            <w:proofErr w:type="spellEnd"/>
-          </w:p>
-        </w:tc>
-        <w:tc>
-          <w:tcPr>
-            <w:tcW w:w="1479" w:type="dxa"/>
+          </w:p>
+        </w:tc>
+        <w:tc>
+          <w:tcPr>
+            <w:tcW w:w="1398" w:type="dxa"/>
             <w:tcBorders>
               <w:top w:val="single" w:sz="8" w:space="0" w:color="000000" w:themeColor="text1"/>
               <w:left w:val="single" w:sz="8" w:space="0" w:color="000000" w:themeColor="text1"/>
@@ -9264,7 +8162,7 @@
         </w:tc>
         <w:tc>
           <w:tcPr>
-            <w:tcW w:w="1215" w:type="dxa"/>
+            <w:tcW w:w="2437" w:type="dxa"/>
             <w:tcBorders>
               <w:top w:val="single" w:sz="8" w:space="0" w:color="000000" w:themeColor="text1"/>
               <w:left w:val="single" w:sz="8" w:space="0" w:color="000000" w:themeColor="text1"/>
@@ -9283,41 +8181,13 @@
                 <w:sz w:val="24"/>
                 <w:szCs w:val="24"/>
               </w:rPr>
-              <w:t>/</w:t>
-            </w:r>
-            <w:proofErr w:type="spellStart"/>
-            <w:r>
-              <w:rPr>
-                <w:rFonts w:ascii="Times New Roman" w:eastAsia="Times New Roman" w:hAnsi="Times New Roman" w:cs="Times New Roman"/>
-                <w:sz w:val="24"/>
-                <w:szCs w:val="24"/>
-              </w:rPr>
-              <w:t>src</w:t>
-            </w:r>
-            <w:proofErr w:type="spellEnd"/>
-            <w:r>
-              <w:rPr>
-                <w:rFonts w:ascii="Times New Roman" w:eastAsia="Times New Roman" w:hAnsi="Times New Roman" w:cs="Times New Roman"/>
-                <w:sz w:val="24"/>
-                <w:szCs w:val="24"/>
-              </w:rPr>
-              <w:t>/pages/</w:t>
-            </w:r>
-            <w:proofErr w:type="spellStart"/>
-            <w:r>
-              <w:rPr>
-                <w:rFonts w:ascii="Times New Roman" w:eastAsia="Times New Roman" w:hAnsi="Times New Roman" w:cs="Times New Roman"/>
-                <w:sz w:val="24"/>
-                <w:szCs w:val="24"/>
-              </w:rPr>
-              <w:t>profile.php</w:t>
-            </w:r>
-            <w:proofErr w:type="spellEnd"/>
-          </w:p>
-        </w:tc>
-        <w:tc>
-          <w:tcPr>
-            <w:tcW w:w="1134" w:type="dxa"/>
+              <w:t>/src/pages/profile.php</w:t>
+            </w:r>
+          </w:p>
+        </w:tc>
+        <w:tc>
+          <w:tcPr>
+            <w:tcW w:w="1329" w:type="dxa"/>
             <w:tcBorders>
               <w:top w:val="single" w:sz="8" w:space="0" w:color="000000" w:themeColor="text1"/>
               <w:left w:val="single" w:sz="8" w:space="0" w:color="000000" w:themeColor="text1"/>
@@ -9342,35 +8212,7 @@
         </w:tc>
         <w:tc>
           <w:tcPr>
-            <w:tcW w:w="1134" w:type="dxa"/>
-            <w:tcBorders>
-              <w:top w:val="single" w:sz="8" w:space="0" w:color="000000" w:themeColor="text1"/>
-              <w:left w:val="single" w:sz="8" w:space="0" w:color="000000" w:themeColor="text1"/>
-              <w:bottom w:val="single" w:sz="8" w:space="0" w:color="000000" w:themeColor="text1"/>
-              <w:right w:val="single" w:sz="8" w:space="0" w:color="000000" w:themeColor="text1"/>
-            </w:tcBorders>
-          </w:tcPr>
-          <w:p>
-            <w:pPr>
-              <w:rPr>
-                <w:rFonts w:ascii="Times New Roman" w:eastAsia="Times New Roman" w:hAnsi="Times New Roman" w:cs="Times New Roman"/>
-                <w:sz w:val="24"/>
-                <w:szCs w:val="24"/>
-              </w:rPr>
-            </w:pPr>
-            <w:r>
-              <w:rPr>
-                <w:rFonts w:ascii="Times New Roman" w:eastAsia="Times New Roman" w:hAnsi="Times New Roman" w:cs="Times New Roman"/>
-                <w:sz w:val="24"/>
-                <w:szCs w:val="24"/>
-              </w:rPr>
-              <w:t>1.0.0</w:t>
-            </w:r>
-          </w:p>
-        </w:tc>
-        <w:tc>
-          <w:tcPr>
-            <w:tcW w:w="2409" w:type="dxa"/>
+            <w:tcW w:w="1961" w:type="dxa"/>
             <w:tcBorders>
               <w:top w:val="single" w:sz="8" w:space="0" w:color="000000" w:themeColor="text1"/>
               <w:left w:val="single" w:sz="8" w:space="0" w:color="000000" w:themeColor="text1"/>
@@ -9410,7 +8252,7 @@
         </w:trPr>
         <w:tc>
           <w:tcPr>
-            <w:tcW w:w="1809" w:type="dxa"/>
+            <w:tcW w:w="1890" w:type="dxa"/>
             <w:tcBorders>
               <w:top w:val="single" w:sz="8" w:space="0" w:color="000000" w:themeColor="text1"/>
               <w:left w:val="single" w:sz="8" w:space="0" w:color="000000" w:themeColor="text1"/>
@@ -9423,29 +8265,19 @@
             </w:tcMar>
           </w:tcPr>
           <w:p>
-            <w:proofErr w:type="spellStart"/>
             <w:r>
               <w:rPr>
                 <w:rFonts w:ascii="Times New Roman" w:eastAsia="Times New Roman" w:hAnsi="Times New Roman" w:cs="Times New Roman"/>
                 <w:sz w:val="24"/>
                 <w:szCs w:val="24"/>
               </w:rPr>
-              <w:t>css</w:t>
-            </w:r>
-            <w:proofErr w:type="spellEnd"/>
-            <w:r>
-              <w:rPr>
-                <w:rFonts w:ascii="Times New Roman" w:eastAsia="Times New Roman" w:hAnsi="Times New Roman" w:cs="Times New Roman"/>
-                <w:sz w:val="24"/>
-                <w:szCs w:val="24"/>
-              </w:rPr>
-              <w:t>/</w:t>
-            </w:r>
-          </w:p>
-        </w:tc>
-        <w:tc>
-          <w:tcPr>
-            <w:tcW w:w="1479" w:type="dxa"/>
+              <w:t>css/</w:t>
+            </w:r>
+          </w:p>
+        </w:tc>
+        <w:tc>
+          <w:tcPr>
+            <w:tcW w:w="1398" w:type="dxa"/>
             <w:tcBorders>
               <w:top w:val="single" w:sz="8" w:space="0" w:color="000000" w:themeColor="text1"/>
               <w:left w:val="single" w:sz="8" w:space="0" w:color="000000" w:themeColor="text1"/>
@@ -9470,7 +8302,7 @@
         </w:tc>
         <w:tc>
           <w:tcPr>
-            <w:tcW w:w="1215" w:type="dxa"/>
+            <w:tcW w:w="2437" w:type="dxa"/>
             <w:tcBorders>
               <w:top w:val="single" w:sz="8" w:space="0" w:color="000000" w:themeColor="text1"/>
               <w:left w:val="single" w:sz="8" w:space="0" w:color="000000" w:themeColor="text1"/>
@@ -9489,49 +8321,13 @@
                 <w:sz w:val="24"/>
                 <w:szCs w:val="24"/>
               </w:rPr>
-              <w:t>/</w:t>
-            </w:r>
-            <w:proofErr w:type="spellStart"/>
-            <w:r>
-              <w:rPr>
-                <w:rFonts w:ascii="Times New Roman" w:eastAsia="Times New Roman" w:hAnsi="Times New Roman" w:cs="Times New Roman"/>
-                <w:sz w:val="24"/>
-                <w:szCs w:val="24"/>
-              </w:rPr>
-              <w:t>src</w:t>
-            </w:r>
-            <w:proofErr w:type="spellEnd"/>
-            <w:r>
-              <w:rPr>
-                <w:rFonts w:ascii="Times New Roman" w:eastAsia="Times New Roman" w:hAnsi="Times New Roman" w:cs="Times New Roman"/>
-                <w:sz w:val="24"/>
-                <w:szCs w:val="24"/>
-              </w:rPr>
-              <w:t>/</w:t>
-            </w:r>
-            <w:proofErr w:type="spellStart"/>
-            <w:r>
-              <w:rPr>
-                <w:rFonts w:ascii="Times New Roman" w:eastAsia="Times New Roman" w:hAnsi="Times New Roman" w:cs="Times New Roman"/>
-                <w:sz w:val="24"/>
-                <w:szCs w:val="24"/>
-              </w:rPr>
-              <w:t>css</w:t>
-            </w:r>
-            <w:proofErr w:type="spellEnd"/>
-            <w:r>
-              <w:rPr>
-                <w:rFonts w:ascii="Times New Roman" w:eastAsia="Times New Roman" w:hAnsi="Times New Roman" w:cs="Times New Roman"/>
-                <w:sz w:val="24"/>
-                <w:szCs w:val="24"/>
-              </w:rPr>
-              <w:t>/</w:t>
-            </w:r>
-          </w:p>
-        </w:tc>
-        <w:tc>
-          <w:tcPr>
-            <w:tcW w:w="1134" w:type="dxa"/>
+              <w:t>/src/css/</w:t>
+            </w:r>
+          </w:p>
+        </w:tc>
+        <w:tc>
+          <w:tcPr>
+            <w:tcW w:w="1329" w:type="dxa"/>
             <w:tcBorders>
               <w:top w:val="single" w:sz="8" w:space="0" w:color="000000" w:themeColor="text1"/>
               <w:left w:val="single" w:sz="8" w:space="0" w:color="000000" w:themeColor="text1"/>
@@ -9556,35 +8352,7 @@
         </w:tc>
         <w:tc>
           <w:tcPr>
-            <w:tcW w:w="1134" w:type="dxa"/>
-            <w:tcBorders>
-              <w:top w:val="single" w:sz="8" w:space="0" w:color="000000" w:themeColor="text1"/>
-              <w:left w:val="single" w:sz="8" w:space="0" w:color="000000" w:themeColor="text1"/>
-              <w:bottom w:val="single" w:sz="8" w:space="0" w:color="000000" w:themeColor="text1"/>
-              <w:right w:val="single" w:sz="8" w:space="0" w:color="000000" w:themeColor="text1"/>
-            </w:tcBorders>
-          </w:tcPr>
-          <w:p>
-            <w:pPr>
-              <w:rPr>
-                <w:rFonts w:ascii="Times New Roman" w:eastAsia="Times New Roman" w:hAnsi="Times New Roman" w:cs="Times New Roman"/>
-                <w:sz w:val="24"/>
-                <w:szCs w:val="24"/>
-              </w:rPr>
-            </w:pPr>
-            <w:r>
-              <w:rPr>
-                <w:rFonts w:ascii="Times New Roman" w:eastAsia="Times New Roman" w:hAnsi="Times New Roman" w:cs="Times New Roman"/>
-                <w:sz w:val="24"/>
-                <w:szCs w:val="24"/>
-              </w:rPr>
-              <w:t>1.0.0</w:t>
-            </w:r>
-          </w:p>
-        </w:tc>
-        <w:tc>
-          <w:tcPr>
-            <w:tcW w:w="2409" w:type="dxa"/>
+            <w:tcW w:w="1961" w:type="dxa"/>
             <w:tcBorders>
               <w:top w:val="single" w:sz="8" w:space="0" w:color="000000" w:themeColor="text1"/>
               <w:left w:val="single" w:sz="8" w:space="0" w:color="000000" w:themeColor="text1"/>
@@ -9614,7 +8382,7 @@
         </w:trPr>
         <w:tc>
           <w:tcPr>
-            <w:tcW w:w="1809" w:type="dxa"/>
+            <w:tcW w:w="1890" w:type="dxa"/>
             <w:tcBorders>
               <w:top w:val="single" w:sz="8" w:space="0" w:color="000000" w:themeColor="text1"/>
               <w:left w:val="single" w:sz="8" w:space="0" w:color="000000" w:themeColor="text1"/>
@@ -9639,7 +8407,7 @@
         </w:tc>
         <w:tc>
           <w:tcPr>
-            <w:tcW w:w="1479" w:type="dxa"/>
+            <w:tcW w:w="1398" w:type="dxa"/>
             <w:tcBorders>
               <w:top w:val="single" w:sz="8" w:space="0" w:color="000000" w:themeColor="text1"/>
               <w:left w:val="single" w:sz="8" w:space="0" w:color="000000" w:themeColor="text1"/>
@@ -9664,7 +8432,7 @@
         </w:tc>
         <w:tc>
           <w:tcPr>
-            <w:tcW w:w="1215" w:type="dxa"/>
+            <w:tcW w:w="2437" w:type="dxa"/>
             <w:tcBorders>
               <w:top w:val="single" w:sz="8" w:space="0" w:color="000000" w:themeColor="text1"/>
               <w:left w:val="single" w:sz="8" w:space="0" w:color="000000" w:themeColor="text1"/>
@@ -9683,49 +8451,13 @@
                 <w:sz w:val="24"/>
                 <w:szCs w:val="24"/>
               </w:rPr>
-              <w:t>/</w:t>
-            </w:r>
-            <w:proofErr w:type="spellStart"/>
-            <w:r>
-              <w:rPr>
-                <w:rFonts w:ascii="Times New Roman" w:eastAsia="Times New Roman" w:hAnsi="Times New Roman" w:cs="Times New Roman"/>
-                <w:sz w:val="24"/>
-                <w:szCs w:val="24"/>
-              </w:rPr>
-              <w:t>src</w:t>
-            </w:r>
-            <w:proofErr w:type="spellEnd"/>
-            <w:r>
-              <w:rPr>
-                <w:rFonts w:ascii="Times New Roman" w:eastAsia="Times New Roman" w:hAnsi="Times New Roman" w:cs="Times New Roman"/>
-                <w:sz w:val="24"/>
-                <w:szCs w:val="24"/>
-              </w:rPr>
-              <w:t>/</w:t>
-            </w:r>
-            <w:proofErr w:type="spellStart"/>
-            <w:r>
-              <w:rPr>
-                <w:rFonts w:ascii="Times New Roman" w:eastAsia="Times New Roman" w:hAnsi="Times New Roman" w:cs="Times New Roman"/>
-                <w:sz w:val="24"/>
-                <w:szCs w:val="24"/>
-              </w:rPr>
-              <w:t>css</w:t>
-            </w:r>
-            <w:proofErr w:type="spellEnd"/>
-            <w:r>
-              <w:rPr>
-                <w:rFonts w:ascii="Times New Roman" w:eastAsia="Times New Roman" w:hAnsi="Times New Roman" w:cs="Times New Roman"/>
-                <w:sz w:val="24"/>
-                <w:szCs w:val="24"/>
-              </w:rPr>
-              <w:t>/style.css</w:t>
-            </w:r>
-          </w:p>
-        </w:tc>
-        <w:tc>
-          <w:tcPr>
-            <w:tcW w:w="1134" w:type="dxa"/>
+              <w:t>/src/css/style.css</w:t>
+            </w:r>
+          </w:p>
+        </w:tc>
+        <w:tc>
+          <w:tcPr>
+            <w:tcW w:w="1329" w:type="dxa"/>
             <w:tcBorders>
               <w:top w:val="single" w:sz="8" w:space="0" w:color="000000" w:themeColor="text1"/>
               <w:left w:val="single" w:sz="8" w:space="0" w:color="000000" w:themeColor="text1"/>
@@ -9750,35 +8482,7 @@
         </w:tc>
         <w:tc>
           <w:tcPr>
-            <w:tcW w:w="1134" w:type="dxa"/>
-            <w:tcBorders>
-              <w:top w:val="single" w:sz="8" w:space="0" w:color="000000" w:themeColor="text1"/>
-              <w:left w:val="single" w:sz="8" w:space="0" w:color="000000" w:themeColor="text1"/>
-              <w:bottom w:val="single" w:sz="8" w:space="0" w:color="000000" w:themeColor="text1"/>
-              <w:right w:val="single" w:sz="8" w:space="0" w:color="000000" w:themeColor="text1"/>
-            </w:tcBorders>
-          </w:tcPr>
-          <w:p>
-            <w:pPr>
-              <w:rPr>
-                <w:rFonts w:ascii="Times New Roman" w:eastAsia="Times New Roman" w:hAnsi="Times New Roman" w:cs="Times New Roman"/>
-                <w:sz w:val="24"/>
-                <w:szCs w:val="24"/>
-              </w:rPr>
-            </w:pPr>
-            <w:r>
-              <w:rPr>
-                <w:rFonts w:ascii="Times New Roman" w:eastAsia="Times New Roman" w:hAnsi="Times New Roman" w:cs="Times New Roman"/>
-                <w:sz w:val="24"/>
-                <w:szCs w:val="24"/>
-              </w:rPr>
-              <w:t>1.0.0</w:t>
-            </w:r>
-          </w:p>
-        </w:tc>
-        <w:tc>
-          <w:tcPr>
-            <w:tcW w:w="2409" w:type="dxa"/>
+            <w:tcW w:w="1961" w:type="dxa"/>
             <w:tcBorders>
               <w:top w:val="single" w:sz="8" w:space="0" w:color="000000" w:themeColor="text1"/>
               <w:left w:val="single" w:sz="8" w:space="0" w:color="000000" w:themeColor="text1"/>
@@ -9808,7 +8512,7 @@
         </w:trPr>
         <w:tc>
           <w:tcPr>
-            <w:tcW w:w="1809" w:type="dxa"/>
+            <w:tcW w:w="1890" w:type="dxa"/>
             <w:tcBorders>
               <w:top w:val="single" w:sz="8" w:space="0" w:color="000000" w:themeColor="text1"/>
               <w:left w:val="single" w:sz="8" w:space="0" w:color="000000" w:themeColor="text1"/>
@@ -9821,29 +8525,19 @@
             </w:tcMar>
           </w:tcPr>
           <w:p>
-            <w:proofErr w:type="spellStart"/>
             <w:r>
               <w:rPr>
                 <w:rFonts w:ascii="Times New Roman" w:eastAsia="Times New Roman" w:hAnsi="Times New Roman" w:cs="Times New Roman"/>
                 <w:sz w:val="24"/>
                 <w:szCs w:val="24"/>
               </w:rPr>
-              <w:t>js</w:t>
-            </w:r>
-            <w:proofErr w:type="spellEnd"/>
-            <w:r>
-              <w:rPr>
-                <w:rFonts w:ascii="Times New Roman" w:eastAsia="Times New Roman" w:hAnsi="Times New Roman" w:cs="Times New Roman"/>
-                <w:sz w:val="24"/>
-                <w:szCs w:val="24"/>
-              </w:rPr>
-              <w:t>/</w:t>
-            </w:r>
-          </w:p>
-        </w:tc>
-        <w:tc>
-          <w:tcPr>
-            <w:tcW w:w="1479" w:type="dxa"/>
+              <w:t>js/</w:t>
+            </w:r>
+          </w:p>
+        </w:tc>
+        <w:tc>
+          <w:tcPr>
+            <w:tcW w:w="1398" w:type="dxa"/>
             <w:tcBorders>
               <w:top w:val="single" w:sz="8" w:space="0" w:color="000000" w:themeColor="text1"/>
               <w:left w:val="single" w:sz="8" w:space="0" w:color="000000" w:themeColor="text1"/>
@@ -9868,7 +8562,7 @@
         </w:tc>
         <w:tc>
           <w:tcPr>
-            <w:tcW w:w="1215" w:type="dxa"/>
+            <w:tcW w:w="2437" w:type="dxa"/>
             <w:tcBorders>
               <w:top w:val="single" w:sz="8" w:space="0" w:color="000000" w:themeColor="text1"/>
               <w:left w:val="single" w:sz="8" w:space="0" w:color="000000" w:themeColor="text1"/>
@@ -9887,49 +8581,13 @@
                 <w:sz w:val="24"/>
                 <w:szCs w:val="24"/>
               </w:rPr>
-              <w:t>/</w:t>
-            </w:r>
-            <w:proofErr w:type="spellStart"/>
-            <w:r>
-              <w:rPr>
-                <w:rFonts w:ascii="Times New Roman" w:eastAsia="Times New Roman" w:hAnsi="Times New Roman" w:cs="Times New Roman"/>
-                <w:sz w:val="24"/>
-                <w:szCs w:val="24"/>
-              </w:rPr>
-              <w:t>src</w:t>
-            </w:r>
-            <w:proofErr w:type="spellEnd"/>
-            <w:r>
-              <w:rPr>
-                <w:rFonts w:ascii="Times New Roman" w:eastAsia="Times New Roman" w:hAnsi="Times New Roman" w:cs="Times New Roman"/>
-                <w:sz w:val="24"/>
-                <w:szCs w:val="24"/>
-              </w:rPr>
-              <w:t>/</w:t>
-            </w:r>
-            <w:proofErr w:type="spellStart"/>
-            <w:r>
-              <w:rPr>
-                <w:rFonts w:ascii="Times New Roman" w:eastAsia="Times New Roman" w:hAnsi="Times New Roman" w:cs="Times New Roman"/>
-                <w:sz w:val="24"/>
-                <w:szCs w:val="24"/>
-              </w:rPr>
-              <w:t>js</w:t>
-            </w:r>
-            <w:proofErr w:type="spellEnd"/>
-            <w:r>
-              <w:rPr>
-                <w:rFonts w:ascii="Times New Roman" w:eastAsia="Times New Roman" w:hAnsi="Times New Roman" w:cs="Times New Roman"/>
-                <w:sz w:val="24"/>
-                <w:szCs w:val="24"/>
-              </w:rPr>
-              <w:t>/</w:t>
-            </w:r>
-          </w:p>
-        </w:tc>
-        <w:tc>
-          <w:tcPr>
-            <w:tcW w:w="1134" w:type="dxa"/>
+              <w:t>/src/js/</w:t>
+            </w:r>
+          </w:p>
+        </w:tc>
+        <w:tc>
+          <w:tcPr>
+            <w:tcW w:w="1329" w:type="dxa"/>
             <w:tcBorders>
               <w:top w:val="single" w:sz="8" w:space="0" w:color="000000" w:themeColor="text1"/>
               <w:left w:val="single" w:sz="8" w:space="0" w:color="000000" w:themeColor="text1"/>
@@ -9954,35 +8612,7 @@
         </w:tc>
         <w:tc>
           <w:tcPr>
-            <w:tcW w:w="1134" w:type="dxa"/>
-            <w:tcBorders>
-              <w:top w:val="single" w:sz="8" w:space="0" w:color="000000" w:themeColor="text1"/>
-              <w:left w:val="single" w:sz="8" w:space="0" w:color="000000" w:themeColor="text1"/>
-              <w:bottom w:val="single" w:sz="8" w:space="0" w:color="000000" w:themeColor="text1"/>
-              <w:right w:val="single" w:sz="8" w:space="0" w:color="000000" w:themeColor="text1"/>
-            </w:tcBorders>
-          </w:tcPr>
-          <w:p>
-            <w:pPr>
-              <w:rPr>
-                <w:rFonts w:ascii="Times New Roman" w:eastAsia="Times New Roman" w:hAnsi="Times New Roman" w:cs="Times New Roman"/>
-                <w:sz w:val="24"/>
-                <w:szCs w:val="24"/>
-              </w:rPr>
-            </w:pPr>
-            <w:r>
-              <w:rPr>
-                <w:rFonts w:ascii="Times New Roman" w:eastAsia="Times New Roman" w:hAnsi="Times New Roman" w:cs="Times New Roman"/>
-                <w:sz w:val="24"/>
-                <w:szCs w:val="24"/>
-              </w:rPr>
-              <w:t>1.0.0</w:t>
-            </w:r>
-          </w:p>
-        </w:tc>
-        <w:tc>
-          <w:tcPr>
-            <w:tcW w:w="2409" w:type="dxa"/>
+            <w:tcW w:w="1961" w:type="dxa"/>
             <w:tcBorders>
               <w:top w:val="single" w:sz="8" w:space="0" w:color="000000" w:themeColor="text1"/>
               <w:left w:val="single" w:sz="8" w:space="0" w:color="000000" w:themeColor="text1"/>
@@ -9995,41 +8625,13 @@
             </w:tcMar>
           </w:tcPr>
           <w:p>
-            <w:proofErr w:type="spellStart"/>
             <w:r>
               <w:rPr>
                 <w:rFonts w:ascii="Times New Roman" w:eastAsia="Times New Roman" w:hAnsi="Times New Roman" w:cs="Times New Roman"/>
                 <w:sz w:val="24"/>
                 <w:szCs w:val="24"/>
               </w:rPr>
-              <w:t>Javascript</w:t>
-            </w:r>
-            <w:proofErr w:type="spellEnd"/>
-            <w:r>
-              <w:rPr>
-                <w:rFonts w:ascii="Times New Roman" w:eastAsia="Times New Roman" w:hAnsi="Times New Roman" w:cs="Times New Roman"/>
-                <w:sz w:val="24"/>
-                <w:szCs w:val="24"/>
-              </w:rPr>
-              <w:t xml:space="preserve"> folder containing </w:t>
-            </w:r>
-            <w:proofErr w:type="spellStart"/>
-            <w:r>
-              <w:rPr>
-                <w:rFonts w:ascii="Times New Roman" w:eastAsia="Times New Roman" w:hAnsi="Times New Roman" w:cs="Times New Roman"/>
-                <w:sz w:val="24"/>
-                <w:szCs w:val="24"/>
-              </w:rPr>
-              <w:t>javascript</w:t>
-            </w:r>
-            <w:proofErr w:type="spellEnd"/>
-            <w:r>
-              <w:rPr>
-                <w:rFonts w:ascii="Times New Roman" w:eastAsia="Times New Roman" w:hAnsi="Times New Roman" w:cs="Times New Roman"/>
-                <w:sz w:val="24"/>
-                <w:szCs w:val="24"/>
-              </w:rPr>
-              <w:t xml:space="preserve"> files (client-side functionality</w:t>
+              <w:t>Javascript folder containing javascript files (client-side functionality</w:t>
             </w:r>
           </w:p>
         </w:tc>
@@ -10040,7 +8642,7 @@
         </w:trPr>
         <w:tc>
           <w:tcPr>
-            <w:tcW w:w="1809" w:type="dxa"/>
+            <w:tcW w:w="1890" w:type="dxa"/>
             <w:tcBorders>
               <w:top w:val="single" w:sz="8" w:space="0" w:color="000000" w:themeColor="text1"/>
               <w:left w:val="single" w:sz="8" w:space="0" w:color="000000" w:themeColor="text1"/>
@@ -10065,7 +8667,7 @@
         </w:tc>
         <w:tc>
           <w:tcPr>
-            <w:tcW w:w="1479" w:type="dxa"/>
+            <w:tcW w:w="1398" w:type="dxa"/>
             <w:tcBorders>
               <w:top w:val="single" w:sz="8" w:space="0" w:color="000000" w:themeColor="text1"/>
               <w:left w:val="single" w:sz="8" w:space="0" w:color="000000" w:themeColor="text1"/>
@@ -10090,7 +8692,7 @@
         </w:tc>
         <w:tc>
           <w:tcPr>
-            <w:tcW w:w="1215" w:type="dxa"/>
+            <w:tcW w:w="2437" w:type="dxa"/>
             <w:tcBorders>
               <w:top w:val="single" w:sz="8" w:space="0" w:color="000000" w:themeColor="text1"/>
               <w:left w:val="single" w:sz="8" w:space="0" w:color="000000" w:themeColor="text1"/>
@@ -10109,49 +8711,13 @@
                 <w:sz w:val="24"/>
                 <w:szCs w:val="24"/>
               </w:rPr>
-              <w:t>/</w:t>
-            </w:r>
-            <w:proofErr w:type="spellStart"/>
-            <w:r>
-              <w:rPr>
-                <w:rFonts w:ascii="Times New Roman" w:eastAsia="Times New Roman" w:hAnsi="Times New Roman" w:cs="Times New Roman"/>
-                <w:sz w:val="24"/>
-                <w:szCs w:val="24"/>
-              </w:rPr>
-              <w:t>src</w:t>
-            </w:r>
-            <w:proofErr w:type="spellEnd"/>
-            <w:r>
-              <w:rPr>
-                <w:rFonts w:ascii="Times New Roman" w:eastAsia="Times New Roman" w:hAnsi="Times New Roman" w:cs="Times New Roman"/>
-                <w:sz w:val="24"/>
-                <w:szCs w:val="24"/>
-              </w:rPr>
-              <w:t>/</w:t>
-            </w:r>
-            <w:proofErr w:type="spellStart"/>
-            <w:r>
-              <w:rPr>
-                <w:rFonts w:ascii="Times New Roman" w:eastAsia="Times New Roman" w:hAnsi="Times New Roman" w:cs="Times New Roman"/>
-                <w:sz w:val="24"/>
-                <w:szCs w:val="24"/>
-              </w:rPr>
-              <w:t>js</w:t>
-            </w:r>
-            <w:proofErr w:type="spellEnd"/>
-            <w:r>
-              <w:rPr>
-                <w:rFonts w:ascii="Times New Roman" w:eastAsia="Times New Roman" w:hAnsi="Times New Roman" w:cs="Times New Roman"/>
-                <w:sz w:val="24"/>
-                <w:szCs w:val="24"/>
-              </w:rPr>
-              <w:t>/main.js</w:t>
-            </w:r>
-          </w:p>
-        </w:tc>
-        <w:tc>
-          <w:tcPr>
-            <w:tcW w:w="1134" w:type="dxa"/>
+              <w:t>/src/js/main.js</w:t>
+            </w:r>
+          </w:p>
+        </w:tc>
+        <w:tc>
+          <w:tcPr>
+            <w:tcW w:w="1329" w:type="dxa"/>
             <w:tcBorders>
               <w:top w:val="single" w:sz="8" w:space="0" w:color="000000" w:themeColor="text1"/>
               <w:left w:val="single" w:sz="8" w:space="0" w:color="000000" w:themeColor="text1"/>
@@ -10176,35 +8742,7 @@
         </w:tc>
         <w:tc>
           <w:tcPr>
-            <w:tcW w:w="1134" w:type="dxa"/>
-            <w:tcBorders>
-              <w:top w:val="single" w:sz="8" w:space="0" w:color="000000" w:themeColor="text1"/>
-              <w:left w:val="single" w:sz="8" w:space="0" w:color="000000" w:themeColor="text1"/>
-              <w:bottom w:val="single" w:sz="8" w:space="0" w:color="000000" w:themeColor="text1"/>
-              <w:right w:val="single" w:sz="8" w:space="0" w:color="000000" w:themeColor="text1"/>
-            </w:tcBorders>
-          </w:tcPr>
-          <w:p>
-            <w:pPr>
-              <w:rPr>
-                <w:rFonts w:ascii="Times New Roman" w:eastAsia="Times New Roman" w:hAnsi="Times New Roman" w:cs="Times New Roman"/>
-                <w:sz w:val="24"/>
-                <w:szCs w:val="24"/>
-              </w:rPr>
-            </w:pPr>
-            <w:r>
-              <w:rPr>
-                <w:rFonts w:ascii="Times New Roman" w:eastAsia="Times New Roman" w:hAnsi="Times New Roman" w:cs="Times New Roman"/>
-                <w:sz w:val="24"/>
-                <w:szCs w:val="24"/>
-              </w:rPr>
-              <w:t>1.0.0</w:t>
-            </w:r>
-          </w:p>
-        </w:tc>
-        <w:tc>
-          <w:tcPr>
-            <w:tcW w:w="2409" w:type="dxa"/>
+            <w:tcW w:w="1961" w:type="dxa"/>
             <w:tcBorders>
               <w:top w:val="single" w:sz="8" w:space="0" w:color="000000" w:themeColor="text1"/>
               <w:left w:val="single" w:sz="8" w:space="0" w:color="000000" w:themeColor="text1"/>
@@ -10223,25 +8761,7 @@
                 <w:sz w:val="24"/>
                 <w:szCs w:val="24"/>
               </w:rPr>
-              <w:t xml:space="preserve">Main </w:t>
-            </w:r>
-            <w:proofErr w:type="spellStart"/>
-            <w:r>
-              <w:rPr>
-                <w:rFonts w:ascii="Times New Roman" w:eastAsia="Times New Roman" w:hAnsi="Times New Roman" w:cs="Times New Roman"/>
-                <w:sz w:val="24"/>
-                <w:szCs w:val="24"/>
-              </w:rPr>
-              <w:t>Javascript</w:t>
-            </w:r>
-            <w:proofErr w:type="spellEnd"/>
-            <w:r>
-              <w:rPr>
-                <w:rFonts w:ascii="Times New Roman" w:eastAsia="Times New Roman" w:hAnsi="Times New Roman" w:cs="Times New Roman"/>
-                <w:sz w:val="24"/>
-                <w:szCs w:val="24"/>
-              </w:rPr>
-              <w:t xml:space="preserve"> logic for client-side functionality</w:t>
+              <w:t>Main Javascript logic for client-side functionality</w:t>
             </w:r>
           </w:p>
         </w:tc>
@@ -10252,7 +8772,7 @@
         </w:trPr>
         <w:tc>
           <w:tcPr>
-            <w:tcW w:w="1809" w:type="dxa"/>
+            <w:tcW w:w="1890" w:type="dxa"/>
             <w:tcBorders>
               <w:top w:val="single" w:sz="8" w:space="0" w:color="000000" w:themeColor="text1"/>
               <w:left w:val="single" w:sz="8" w:space="0" w:color="000000" w:themeColor="text1"/>
@@ -10265,29 +8785,19 @@
             </w:tcMar>
           </w:tcPr>
           <w:p>
-            <w:proofErr w:type="spellStart"/>
             <w:r>
               <w:rPr>
                 <w:rFonts w:ascii="Times New Roman" w:eastAsia="Times New Roman" w:hAnsi="Times New Roman" w:cs="Times New Roman"/>
                 <w:sz w:val="24"/>
                 <w:szCs w:val="24"/>
               </w:rPr>
-              <w:t>phpmailer</w:t>
-            </w:r>
-            <w:proofErr w:type="spellEnd"/>
-            <w:r>
-              <w:rPr>
-                <w:rFonts w:ascii="Times New Roman" w:eastAsia="Times New Roman" w:hAnsi="Times New Roman" w:cs="Times New Roman"/>
-                <w:sz w:val="24"/>
-                <w:szCs w:val="24"/>
-              </w:rPr>
-              <w:t>/</w:t>
-            </w:r>
-          </w:p>
-        </w:tc>
-        <w:tc>
-          <w:tcPr>
-            <w:tcW w:w="1479" w:type="dxa"/>
+              <w:t>phpmailer/</w:t>
+            </w:r>
+          </w:p>
+        </w:tc>
+        <w:tc>
+          <w:tcPr>
+            <w:tcW w:w="1398" w:type="dxa"/>
             <w:tcBorders>
               <w:top w:val="single" w:sz="8" w:space="0" w:color="000000" w:themeColor="text1"/>
               <w:left w:val="single" w:sz="8" w:space="0" w:color="000000" w:themeColor="text1"/>
@@ -10312,7 +8822,7 @@
         </w:tc>
         <w:tc>
           <w:tcPr>
-            <w:tcW w:w="1215" w:type="dxa"/>
+            <w:tcW w:w="2437" w:type="dxa"/>
             <w:tcBorders>
               <w:top w:val="single" w:sz="8" w:space="0" w:color="000000" w:themeColor="text1"/>
               <w:left w:val="single" w:sz="8" w:space="0" w:color="000000" w:themeColor="text1"/>
@@ -10331,49 +8841,13 @@
                 <w:sz w:val="24"/>
                 <w:szCs w:val="24"/>
               </w:rPr>
-              <w:t>/</w:t>
-            </w:r>
-            <w:proofErr w:type="spellStart"/>
-            <w:r>
-              <w:rPr>
-                <w:rFonts w:ascii="Times New Roman" w:eastAsia="Times New Roman" w:hAnsi="Times New Roman" w:cs="Times New Roman"/>
-                <w:sz w:val="24"/>
-                <w:szCs w:val="24"/>
-              </w:rPr>
-              <w:t>src</w:t>
-            </w:r>
-            <w:proofErr w:type="spellEnd"/>
-            <w:r>
-              <w:rPr>
-                <w:rFonts w:ascii="Times New Roman" w:eastAsia="Times New Roman" w:hAnsi="Times New Roman" w:cs="Times New Roman"/>
-                <w:sz w:val="24"/>
-                <w:szCs w:val="24"/>
-              </w:rPr>
-              <w:t>/</w:t>
-            </w:r>
-            <w:proofErr w:type="spellStart"/>
-            <w:r>
-              <w:rPr>
-                <w:rFonts w:ascii="Times New Roman" w:eastAsia="Times New Roman" w:hAnsi="Times New Roman" w:cs="Times New Roman"/>
-                <w:sz w:val="24"/>
-                <w:szCs w:val="24"/>
-              </w:rPr>
-              <w:t>phpmailer</w:t>
-            </w:r>
-            <w:proofErr w:type="spellEnd"/>
-            <w:r>
-              <w:rPr>
-                <w:rFonts w:ascii="Times New Roman" w:eastAsia="Times New Roman" w:hAnsi="Times New Roman" w:cs="Times New Roman"/>
-                <w:sz w:val="24"/>
-                <w:szCs w:val="24"/>
-              </w:rPr>
-              <w:t>/</w:t>
-            </w:r>
-          </w:p>
-        </w:tc>
-        <w:tc>
-          <w:tcPr>
-            <w:tcW w:w="1134" w:type="dxa"/>
+              <w:t>/src/phpmailer/</w:t>
+            </w:r>
+          </w:p>
+        </w:tc>
+        <w:tc>
+          <w:tcPr>
+            <w:tcW w:w="1329" w:type="dxa"/>
             <w:tcBorders>
               <w:top w:val="single" w:sz="8" w:space="0" w:color="000000" w:themeColor="text1"/>
               <w:left w:val="single" w:sz="8" w:space="0" w:color="000000" w:themeColor="text1"/>
@@ -10398,35 +8872,7 @@
         </w:tc>
         <w:tc>
           <w:tcPr>
-            <w:tcW w:w="1134" w:type="dxa"/>
-            <w:tcBorders>
-              <w:top w:val="single" w:sz="8" w:space="0" w:color="000000" w:themeColor="text1"/>
-              <w:left w:val="single" w:sz="8" w:space="0" w:color="000000" w:themeColor="text1"/>
-              <w:bottom w:val="single" w:sz="8" w:space="0" w:color="000000" w:themeColor="text1"/>
-              <w:right w:val="single" w:sz="8" w:space="0" w:color="000000" w:themeColor="text1"/>
-            </w:tcBorders>
-          </w:tcPr>
-          <w:p>
-            <w:pPr>
-              <w:rPr>
-                <w:rFonts w:ascii="Times New Roman" w:eastAsia="Times New Roman" w:hAnsi="Times New Roman" w:cs="Times New Roman"/>
-                <w:sz w:val="24"/>
-                <w:szCs w:val="24"/>
-              </w:rPr>
-            </w:pPr>
-            <w:r>
-              <w:rPr>
-                <w:rFonts w:ascii="Times New Roman" w:eastAsia="Times New Roman" w:hAnsi="Times New Roman" w:cs="Times New Roman"/>
-                <w:sz w:val="24"/>
-                <w:szCs w:val="24"/>
-              </w:rPr>
-              <w:t>1.0.0</w:t>
-            </w:r>
-          </w:p>
-        </w:tc>
-        <w:tc>
-          <w:tcPr>
-            <w:tcW w:w="2409" w:type="dxa"/>
+            <w:tcW w:w="1961" w:type="dxa"/>
             <w:tcBorders>
               <w:top w:val="single" w:sz="8" w:space="0" w:color="000000" w:themeColor="text1"/>
               <w:left w:val="single" w:sz="8" w:space="0" w:color="000000" w:themeColor="text1"/>
@@ -10439,23 +8885,13 @@
             </w:tcMar>
           </w:tcPr>
           <w:p>
-            <w:proofErr w:type="spellStart"/>
             <w:r>
               <w:rPr>
                 <w:rFonts w:ascii="Times New Roman" w:eastAsia="Times New Roman" w:hAnsi="Times New Roman" w:cs="Times New Roman"/>
                 <w:sz w:val="24"/>
                 <w:szCs w:val="24"/>
               </w:rPr>
-              <w:t>PHPMailer</w:t>
-            </w:r>
-            <w:proofErr w:type="spellEnd"/>
-            <w:r>
-              <w:rPr>
-                <w:rFonts w:ascii="Times New Roman" w:eastAsia="Times New Roman" w:hAnsi="Times New Roman" w:cs="Times New Roman"/>
-                <w:sz w:val="24"/>
-                <w:szCs w:val="24"/>
-              </w:rPr>
-              <w:t xml:space="preserve"> library used for sending emails. No modifications to library files</w:t>
+              <w:t>PHPMailer library used for sending emails. No modifications to library files</w:t>
             </w:r>
           </w:p>
         </w:tc>
@@ -10466,7 +8902,7 @@
         </w:trPr>
         <w:tc>
           <w:tcPr>
-            <w:tcW w:w="1809" w:type="dxa"/>
+            <w:tcW w:w="1890" w:type="dxa"/>
             <w:tcBorders>
               <w:top w:val="single" w:sz="8" w:space="0" w:color="000000" w:themeColor="text1"/>
               <w:left w:val="single" w:sz="8" w:space="0" w:color="000000" w:themeColor="text1"/>
@@ -10479,29 +8915,19 @@
             </w:tcMar>
           </w:tcPr>
           <w:p>
-            <w:proofErr w:type="spellStart"/>
             <w:r>
               <w:rPr>
                 <w:rFonts w:ascii="Times New Roman" w:eastAsia="Times New Roman" w:hAnsi="Times New Roman" w:cs="Times New Roman"/>
                 <w:sz w:val="24"/>
                 <w:szCs w:val="24"/>
               </w:rPr>
-              <w:t>img</w:t>
-            </w:r>
-            <w:proofErr w:type="spellEnd"/>
-            <w:r>
-              <w:rPr>
-                <w:rFonts w:ascii="Times New Roman" w:eastAsia="Times New Roman" w:hAnsi="Times New Roman" w:cs="Times New Roman"/>
-                <w:sz w:val="24"/>
-                <w:szCs w:val="24"/>
-              </w:rPr>
-              <w:t>/</w:t>
-            </w:r>
-          </w:p>
-        </w:tc>
-        <w:tc>
-          <w:tcPr>
-            <w:tcW w:w="1479" w:type="dxa"/>
+              <w:t>img/</w:t>
+            </w:r>
+          </w:p>
+        </w:tc>
+        <w:tc>
+          <w:tcPr>
+            <w:tcW w:w="1398" w:type="dxa"/>
             <w:tcBorders>
               <w:top w:val="single" w:sz="8" w:space="0" w:color="000000" w:themeColor="text1"/>
               <w:left w:val="single" w:sz="8" w:space="0" w:color="000000" w:themeColor="text1"/>
@@ -10526,7 +8952,7 @@
         </w:tc>
         <w:tc>
           <w:tcPr>
-            <w:tcW w:w="1215" w:type="dxa"/>
+            <w:tcW w:w="2437" w:type="dxa"/>
             <w:tcBorders>
               <w:top w:val="single" w:sz="8" w:space="0" w:color="000000" w:themeColor="text1"/>
               <w:left w:val="single" w:sz="8" w:space="0" w:color="000000" w:themeColor="text1"/>
@@ -10545,31 +8971,13 @@
                 <w:sz w:val="24"/>
                 <w:szCs w:val="24"/>
               </w:rPr>
-              <w:t>/</w:t>
-            </w:r>
-            <w:proofErr w:type="spellStart"/>
-            <w:r>
-              <w:rPr>
-                <w:rFonts w:ascii="Times New Roman" w:eastAsia="Times New Roman" w:hAnsi="Times New Roman" w:cs="Times New Roman"/>
-                <w:sz w:val="24"/>
-                <w:szCs w:val="24"/>
-              </w:rPr>
-              <w:t>img</w:t>
-            </w:r>
-            <w:proofErr w:type="spellEnd"/>
-            <w:r>
-              <w:rPr>
-                <w:rFonts w:ascii="Times New Roman" w:eastAsia="Times New Roman" w:hAnsi="Times New Roman" w:cs="Times New Roman"/>
-                <w:sz w:val="24"/>
-                <w:szCs w:val="24"/>
-              </w:rPr>
-              <w:t>/</w:t>
-            </w:r>
-          </w:p>
-        </w:tc>
-        <w:tc>
-          <w:tcPr>
-            <w:tcW w:w="1134" w:type="dxa"/>
+              <w:t>/img/</w:t>
+            </w:r>
+          </w:p>
+        </w:tc>
+        <w:tc>
+          <w:tcPr>
+            <w:tcW w:w="1329" w:type="dxa"/>
             <w:tcBorders>
               <w:top w:val="single" w:sz="8" w:space="0" w:color="000000" w:themeColor="text1"/>
               <w:left w:val="single" w:sz="8" w:space="0" w:color="000000" w:themeColor="text1"/>
@@ -10594,35 +9002,7 @@
         </w:tc>
         <w:tc>
           <w:tcPr>
-            <w:tcW w:w="1134" w:type="dxa"/>
-            <w:tcBorders>
-              <w:top w:val="single" w:sz="8" w:space="0" w:color="000000" w:themeColor="text1"/>
-              <w:left w:val="single" w:sz="8" w:space="0" w:color="000000" w:themeColor="text1"/>
-              <w:bottom w:val="single" w:sz="8" w:space="0" w:color="000000" w:themeColor="text1"/>
-              <w:right w:val="single" w:sz="8" w:space="0" w:color="000000" w:themeColor="text1"/>
-            </w:tcBorders>
-          </w:tcPr>
-          <w:p>
-            <w:pPr>
-              <w:rPr>
-                <w:rFonts w:ascii="Times New Roman" w:eastAsia="Times New Roman" w:hAnsi="Times New Roman" w:cs="Times New Roman"/>
-                <w:sz w:val="24"/>
-                <w:szCs w:val="24"/>
-              </w:rPr>
-            </w:pPr>
-            <w:r>
-              <w:rPr>
-                <w:rFonts w:ascii="Times New Roman" w:eastAsia="Times New Roman" w:hAnsi="Times New Roman" w:cs="Times New Roman"/>
-                <w:sz w:val="24"/>
-                <w:szCs w:val="24"/>
-              </w:rPr>
-              <w:t>1.0.0</w:t>
-            </w:r>
-          </w:p>
-        </w:tc>
-        <w:tc>
-          <w:tcPr>
-            <w:tcW w:w="2409" w:type="dxa"/>
+            <w:tcW w:w="1961" w:type="dxa"/>
             <w:tcBorders>
               <w:top w:val="single" w:sz="8" w:space="0" w:color="000000" w:themeColor="text1"/>
               <w:left w:val="single" w:sz="8" w:space="0" w:color="000000" w:themeColor="text1"/>
@@ -10652,7 +9032,7 @@
         </w:trPr>
         <w:tc>
           <w:tcPr>
-            <w:tcW w:w="1809" w:type="dxa"/>
+            <w:tcW w:w="1890" w:type="dxa"/>
             <w:tcBorders>
               <w:top w:val="single" w:sz="8" w:space="0" w:color="000000" w:themeColor="text1"/>
               <w:left w:val="single" w:sz="8" w:space="0" w:color="000000" w:themeColor="text1"/>
@@ -10677,7 +9057,7 @@
         </w:tc>
         <w:tc>
           <w:tcPr>
-            <w:tcW w:w="1479" w:type="dxa"/>
+            <w:tcW w:w="1398" w:type="dxa"/>
             <w:tcBorders>
               <w:top w:val="single" w:sz="8" w:space="0" w:color="000000" w:themeColor="text1"/>
               <w:left w:val="single" w:sz="8" w:space="0" w:color="000000" w:themeColor="text1"/>
@@ -10702,7 +9082,7 @@
         </w:tc>
         <w:tc>
           <w:tcPr>
-            <w:tcW w:w="1215" w:type="dxa"/>
+            <w:tcW w:w="2437" w:type="dxa"/>
             <w:tcBorders>
               <w:top w:val="single" w:sz="8" w:space="0" w:color="000000" w:themeColor="text1"/>
               <w:left w:val="single" w:sz="8" w:space="0" w:color="000000" w:themeColor="text1"/>
@@ -10721,31 +9101,13 @@
                 <w:sz w:val="24"/>
                 <w:szCs w:val="24"/>
               </w:rPr>
-              <w:t>/</w:t>
-            </w:r>
-            <w:proofErr w:type="spellStart"/>
-            <w:r>
-              <w:rPr>
-                <w:rFonts w:ascii="Times New Roman" w:eastAsia="Times New Roman" w:hAnsi="Times New Roman" w:cs="Times New Roman"/>
-                <w:sz w:val="24"/>
-                <w:szCs w:val="24"/>
-              </w:rPr>
-              <w:t>img</w:t>
-            </w:r>
-            <w:proofErr w:type="spellEnd"/>
-            <w:r>
-              <w:rPr>
-                <w:rFonts w:ascii="Times New Roman" w:eastAsia="Times New Roman" w:hAnsi="Times New Roman" w:cs="Times New Roman"/>
-                <w:sz w:val="24"/>
-                <w:szCs w:val="24"/>
-              </w:rPr>
-              <w:t>/posts</w:t>
-            </w:r>
-          </w:p>
-        </w:tc>
-        <w:tc>
-          <w:tcPr>
-            <w:tcW w:w="1134" w:type="dxa"/>
+              <w:t>/img/posts</w:t>
+            </w:r>
+          </w:p>
+        </w:tc>
+        <w:tc>
+          <w:tcPr>
+            <w:tcW w:w="1329" w:type="dxa"/>
             <w:tcBorders>
               <w:top w:val="single" w:sz="8" w:space="0" w:color="000000" w:themeColor="text1"/>
               <w:left w:val="single" w:sz="8" w:space="0" w:color="000000" w:themeColor="text1"/>
@@ -10770,36 +9132,7 @@
         </w:tc>
         <w:tc>
           <w:tcPr>
-            <w:tcW w:w="1134" w:type="dxa"/>
-            <w:tcBorders>
-              <w:top w:val="single" w:sz="8" w:space="0" w:color="000000" w:themeColor="text1"/>
-              <w:left w:val="single" w:sz="8" w:space="0" w:color="000000" w:themeColor="text1"/>
-              <w:bottom w:val="single" w:sz="8" w:space="0" w:color="000000" w:themeColor="text1"/>
-              <w:right w:val="single" w:sz="8" w:space="0" w:color="000000" w:themeColor="text1"/>
-            </w:tcBorders>
-          </w:tcPr>
-          <w:p>
-            <w:pPr>
-              <w:keepNext/>
-              <w:rPr>
-                <w:rFonts w:ascii="Times New Roman" w:eastAsia="Times New Roman" w:hAnsi="Times New Roman" w:cs="Times New Roman"/>
-                <w:sz w:val="24"/>
-                <w:szCs w:val="24"/>
-              </w:rPr>
-            </w:pPr>
-            <w:r>
-              <w:rPr>
-                <w:rFonts w:ascii="Times New Roman" w:eastAsia="Times New Roman" w:hAnsi="Times New Roman" w:cs="Times New Roman"/>
-                <w:sz w:val="24"/>
-                <w:szCs w:val="24"/>
-              </w:rPr>
-              <w:t>1.0.0</w:t>
-            </w:r>
-          </w:p>
-        </w:tc>
-        <w:tc>
-          <w:tcPr>
-            <w:tcW w:w="2409" w:type="dxa"/>
+            <w:tcW w:w="1961" w:type="dxa"/>
             <w:tcBorders>
               <w:top w:val="single" w:sz="8" w:space="0" w:color="000000" w:themeColor="text1"/>
               <w:left w:val="single" w:sz="8" w:space="0" w:color="000000" w:themeColor="text1"/>
@@ -11004,6 +9337,7 @@
           <w:sz w:val="24"/>
           <w:szCs w:val="24"/>
         </w:rPr>
+        <w:lastRenderedPageBreak/>
         <w:t>Submit a Change Request (CR) detailing:</w:t>
       </w:r>
     </w:p>
@@ -11580,6 +9914,7 @@
           <w:szCs w:val="24"/>
           <w:lang w:val="en-MY"/>
         </w:rPr>
+        <w:lastRenderedPageBreak/>
         <w:t>Notify stakeholders, including the Development and Operations teams, about the release schedule and any expected downtime.</w:t>
       </w:r>
     </w:p>
@@ -11740,7 +10075,6 @@
           <w:szCs w:val="24"/>
           <w:lang w:val="en-MY"/>
         </w:rPr>
-        <w:lastRenderedPageBreak/>
         <w:t>Rollback Procedure</w:t>
       </w:r>
       <w:r>
@@ -12260,6 +10594,7 @@
           <w:sz w:val="24"/>
           <w:szCs w:val="24"/>
         </w:rPr>
+        <w:lastRenderedPageBreak/>
         <w:t>Generate periodic status reports summarizing recent changes, versions, and upcoming actions.</w:t>
       </w:r>
     </w:p>
@@ -12620,16 +10955,7 @@
                 <w:sz w:val="24"/>
                 <w:szCs w:val="24"/>
               </w:rPr>
-              <w:t xml:space="preserve">Gather </w:t>
-            </w:r>
-            <w:r>
-              <w:rPr>
-                <w:rFonts w:ascii="Times New Roman" w:hAnsi="Times New Roman" w:cs="Times New Roman"/>
-                <w:sz w:val="24"/>
-                <w:szCs w:val="24"/>
-              </w:rPr>
-              <w:lastRenderedPageBreak/>
-              <w:t>Requirements</w:t>
+              <w:t>Gather Requirements</w:t>
             </w:r>
           </w:p>
         </w:tc>
@@ -12652,7 +10978,6 @@
                 <w:sz w:val="24"/>
                 <w:szCs w:val="24"/>
               </w:rPr>
-              <w:lastRenderedPageBreak/>
               <w:t>7 Nov 2024</w:t>
             </w:r>
           </w:p>
@@ -17216,27 +15541,7 @@
           <w:szCs w:val="24"/>
           <w:lang w:val="en-MY"/>
         </w:rPr>
-        <w:t>Maintain a centralized repository with clear folder structures such as /</w:t>
-      </w:r>
-      <w:proofErr w:type="spellStart"/>
-      <w:r>
-        <w:rPr>
-          <w:rFonts w:ascii="Times New Roman" w:hAnsi="Times New Roman" w:cs="Times New Roman"/>
-          <w:sz w:val="24"/>
-          <w:szCs w:val="24"/>
-          <w:lang w:val="en-MY"/>
-        </w:rPr>
-        <w:t>src</w:t>
-      </w:r>
-      <w:proofErr w:type="spellEnd"/>
-      <w:r>
-        <w:rPr>
-          <w:rFonts w:ascii="Times New Roman" w:hAnsi="Times New Roman" w:cs="Times New Roman"/>
-          <w:sz w:val="24"/>
-          <w:szCs w:val="24"/>
-          <w:lang w:val="en-MY"/>
-        </w:rPr>
-        <w:t>, /docs, /config.</w:t>
+        <w:t>Maintain a centralized repository with clear folder structures such as /src, /docs, /config.</w:t>
       </w:r>
       <w:r>
         <w:rPr>
@@ -17620,27 +15925,14 @@
           <w:lang w:val="en-MY"/>
         </w:rPr>
       </w:pPr>
-      <w:proofErr w:type="spellStart"/>
-      <w:proofErr w:type="gramStart"/>
-      <w:r>
-        <w:rPr>
-          <w:rFonts w:ascii="Times New Roman" w:hAnsi="Times New Roman" w:cs="Times New Roman"/>
-          <w:sz w:val="24"/>
-          <w:szCs w:val="24"/>
-          <w:lang w:val="en-MY"/>
-        </w:rPr>
-        <w:t>Major.Minor.Patch</w:t>
-      </w:r>
-      <w:proofErr w:type="spellEnd"/>
-      <w:proofErr w:type="gramEnd"/>
-      <w:r>
-        <w:rPr>
-          <w:rFonts w:ascii="Times New Roman" w:hAnsi="Times New Roman" w:cs="Times New Roman"/>
-          <w:sz w:val="24"/>
-          <w:szCs w:val="24"/>
-          <w:lang w:val="en-MY"/>
-        </w:rPr>
-        <w:t xml:space="preserve"> (e.g., 1.0.0 for initial release, 1.1.0 for new features, 1.1.1 for bug fixes).</w:t>
+      <w:r>
+        <w:rPr>
+          <w:rFonts w:ascii="Times New Roman" w:hAnsi="Times New Roman" w:cs="Times New Roman"/>
+          <w:sz w:val="24"/>
+          <w:szCs w:val="24"/>
+          <w:lang w:val="en-MY"/>
+        </w:rPr>
+        <w:t>Major.Minor.Patch (e.g., 1.0.0 for initial release, 1.1.0 for new features, 1.1.1 for bug fixes).</w:t>
       </w:r>
     </w:p>
     <w:p>
@@ -18381,22 +16673,8 @@
           <w:sz w:val="24"/>
           <w:szCs w:val="24"/>
         </w:rPr>
-        <w:t>/</w:t>
-      </w:r>
-      <w:proofErr w:type="spellStart"/>
-      <w:proofErr w:type="gramStart"/>
-      <w:r>
-        <w:rPr>
-          <w:rFonts w:ascii="Times New Roman" w:eastAsia="Aptos" w:hAnsi="Times New Roman" w:cs="Times New Roman"/>
-          <w:i/>
-          <w:iCs/>
-          <w:sz w:val="24"/>
-          <w:szCs w:val="24"/>
-        </w:rPr>
-        <w:t>src</w:t>
-      </w:r>
-      <w:proofErr w:type="spellEnd"/>
-      <w:proofErr w:type="gramEnd"/>
+        <w:t>/src</w:t>
+      </w:r>
       <w:r>
         <w:rPr>
           <w:rFonts w:ascii="Times New Roman" w:eastAsia="Aptos" w:hAnsi="Times New Roman" w:cs="Times New Roman"/>
@@ -18473,20 +16751,8 @@
           <w:sz w:val="24"/>
           <w:szCs w:val="24"/>
         </w:rPr>
-        <w:t>/</w:t>
-      </w:r>
-      <w:proofErr w:type="gramStart"/>
-      <w:r>
-        <w:rPr>
-          <w:rFonts w:ascii="Times New Roman" w:eastAsia="Aptos" w:hAnsi="Times New Roman" w:cs="Times New Roman"/>
-          <w:i/>
-          <w:iCs/>
-          <w:sz w:val="24"/>
-          <w:szCs w:val="24"/>
-        </w:rPr>
-        <w:t>docs</w:t>
-      </w:r>
-      <w:proofErr w:type="gramEnd"/>
+        <w:t>/docs</w:t>
+      </w:r>
       <w:r>
         <w:rPr>
           <w:rFonts w:ascii="Times New Roman" w:eastAsia="Aptos" w:hAnsi="Times New Roman" w:cs="Times New Roman"/>
@@ -18539,20 +16805,8 @@
           <w:sz w:val="24"/>
           <w:szCs w:val="24"/>
         </w:rPr>
-        <w:t>/</w:t>
-      </w:r>
-      <w:proofErr w:type="gramStart"/>
-      <w:r>
-        <w:rPr>
-          <w:rFonts w:ascii="Times New Roman" w:eastAsia="Aptos" w:hAnsi="Times New Roman" w:cs="Times New Roman"/>
-          <w:i/>
-          <w:iCs/>
-          <w:sz w:val="24"/>
-          <w:szCs w:val="24"/>
-        </w:rPr>
-        <w:t>tests</w:t>
-      </w:r>
-      <w:proofErr w:type="gramEnd"/>
+        <w:t>/tests</w:t>
+      </w:r>
       <w:r>
         <w:rPr>
           <w:rFonts w:ascii="Times New Roman" w:eastAsia="Aptos" w:hAnsi="Times New Roman" w:cs="Times New Roman"/>
@@ -18606,20 +16860,8 @@
           <w:szCs w:val="24"/>
         </w:rPr>
         <w:lastRenderedPageBreak/>
-        <w:t>/</w:t>
-      </w:r>
-      <w:proofErr w:type="gramStart"/>
-      <w:r>
-        <w:rPr>
-          <w:rFonts w:ascii="Times New Roman" w:eastAsia="Aptos" w:hAnsi="Times New Roman" w:cs="Times New Roman"/>
-          <w:i/>
-          <w:iCs/>
-          <w:sz w:val="24"/>
-          <w:szCs w:val="24"/>
-        </w:rPr>
-        <w:t>config</w:t>
-      </w:r>
-      <w:proofErr w:type="gramEnd"/>
+        <w:t>/config</w:t>
+      </w:r>
       <w:r>
         <w:rPr>
           <w:rFonts w:ascii="Times New Roman" w:eastAsia="Aptos" w:hAnsi="Times New Roman" w:cs="Times New Roman"/>
@@ -18664,7 +16906,7 @@
 </file>
 
 <file path=word/numbering.xml><?xml version="1.0" encoding="utf-8"?>
-<w:numbering xmlns:wpc="http://schemas.microsoft.com/office/word/2010/wordprocessingCanvas" xmlns:cx="http://schemas.microsoft.com/office/drawing/2014/chartex" xmlns:cx1="http://schemas.microsoft.com/office/drawing/2015/9/8/chartex" xmlns:cx2="http://schemas.microsoft.com/office/drawing/2015/10/21/chartex" xmlns:cx3="http://schemas.microsoft.com/office/drawing/2016/5/9/chartex" xmlns:cx4="http://schemas.microsoft.com/office/drawing/2016/5/10/chartex" xmlns:cx5="http://schemas.microsoft.com/office/drawing/2016/5/11/chartex" xmlns:cx6="http://schemas.microsoft.com/office/drawing/2016/5/12/chartex" xmlns:cx7="http://schemas.microsoft.com/office/drawing/2016/5/13/chartex" xmlns:cx8="http://schemas.microsoft.com/office/drawing/2016/5/14/chartex" xmlns:mc="http://schemas.openxmlformats.org/markup-compatibility/2006" xmlns:aink="http://schemas.microsoft.com/office/drawing/2016/ink" xmlns:am3d="http://schemas.microsoft.com/office/drawing/2017/model3d" xmlns:o="urn:schemas-microsoft-com:office:office" xmlns:oel="http://schemas.microsoft.com/office/2019/extlst" xmlns:r="http://schemas.openxmlformats.org/officeDocument/2006/relationships" xmlns:m="http://schemas.openxmlformats.org/officeDocument/2006/math" xmlns:v="urn:schemas-microsoft-com:vml" xmlns:wp14="http://schemas.microsoft.com/office/word/2010/wordprocessingDrawing" xmlns:wp="http://schemas.openxmlformats.org/drawingml/2006/wordprocessingDrawing" xmlns:w10="urn:schemas-microsoft-com:office:word" xmlns:w="http://schemas.openxmlformats.org/wordprocessingml/2006/main" xmlns:w14="http://schemas.microsoft.com/office/word/2010/wordml" xmlns:w15="http://schemas.microsoft.com/office/word/2012/wordml" xmlns:w16cex="http://schemas.microsoft.com/office/word/2018/wordml/cex" xmlns:w16cid="http://schemas.microsoft.com/office/word/2016/wordml/cid" xmlns:w16="http://schemas.microsoft.com/office/word/2018/wordml" xmlns:w16du="http://schemas.microsoft.com/office/word/2023/wordml/word16du" xmlns:w16sdtdh="http://schemas.microsoft.com/office/word/2020/wordml/sdtdatahash" xmlns:w16se="http://schemas.microsoft.com/office/word/2015/wordml/symex" xmlns:wpg="http://schemas.microsoft.com/office/word/2010/wordprocessingGroup" xmlns:wpi="http://schemas.microsoft.com/office/word/2010/wordprocessingInk" xmlns:wne="http://schemas.microsoft.com/office/word/2006/wordml" xmlns:wps="http://schemas.microsoft.com/office/word/2010/wordprocessingShape" mc:Ignorable="w14 w15 w16se w16cid w16 w16cex w16sdtdh w16du wp14">
+<w:numbering xmlns:wpc="http://schemas.microsoft.com/office/word/2010/wordprocessingCanvas" xmlns:cx="http://schemas.microsoft.com/office/drawing/2014/chartex" xmlns:cx1="http://schemas.microsoft.com/office/drawing/2015/9/8/chartex" xmlns:cx2="http://schemas.microsoft.com/office/drawing/2015/10/21/chartex" xmlns:cx3="http://schemas.microsoft.com/office/drawing/2016/5/9/chartex" xmlns:cx4="http://schemas.microsoft.com/office/drawing/2016/5/10/chartex" xmlns:cx5="http://schemas.microsoft.com/office/drawing/2016/5/11/chartex" xmlns:cx6="http://schemas.microsoft.com/office/drawing/2016/5/12/chartex" xmlns:cx7="http://schemas.microsoft.com/office/drawing/2016/5/13/chartex" xmlns:cx8="http://schemas.microsoft.com/office/drawing/2016/5/14/chartex" xmlns:mc="http://schemas.openxmlformats.org/markup-compatibility/2006" xmlns:aink="http://schemas.microsoft.com/office/drawing/2016/ink" xmlns:am3d="http://schemas.microsoft.com/office/drawing/2017/model3d" xmlns:o="urn:schemas-microsoft-com:office:office" xmlns:oel="http://schemas.microsoft.com/office/2019/extlst" xmlns:r="http://schemas.openxmlformats.org/officeDocument/2006/relationships" xmlns:m="http://schemas.openxmlformats.org/officeDocument/2006/math" xmlns:v="urn:schemas-microsoft-com:vml" xmlns:wp14="http://schemas.microsoft.com/office/word/2010/wordprocessingDrawing" xmlns:wp="http://schemas.openxmlformats.org/drawingml/2006/wordprocessingDrawing" xmlns:w10="urn:schemas-microsoft-com:office:word" xmlns:w="http://schemas.openxmlformats.org/wordprocessingml/2006/main" xmlns:w14="http://schemas.microsoft.com/office/word/2010/wordml" xmlns:w15="http://schemas.microsoft.com/office/word/2012/wordml" xmlns:w16cex="http://schemas.microsoft.com/office/word/2018/wordml/cex" xmlns:w16cid="http://schemas.microsoft.com/office/word/2016/wordml/cid" xmlns:w16="http://schemas.microsoft.com/office/word/2018/wordml" xmlns:w16du="http://schemas.microsoft.com/office/word/2023/wordml/word16du" xmlns:w16sdtdh="http://schemas.microsoft.com/office/word/2020/wordml/sdtdatahash" xmlns:w16sdtfl="http://schemas.microsoft.com/office/word/2024/wordml/sdtformatlock" xmlns:w16se="http://schemas.microsoft.com/office/word/2015/wordml/symex" xmlns:wpg="http://schemas.microsoft.com/office/word/2010/wordprocessingGroup" xmlns:wpi="http://schemas.microsoft.com/office/word/2010/wordprocessingInk" xmlns:wne="http://schemas.microsoft.com/office/word/2006/wordml" xmlns:wps="http://schemas.microsoft.com/office/word/2010/wordprocessingShape" mc:Ignorable="w14 w15 w16se w16cid w16 w16cex w16sdtdh w16sdtfl w16du wp14">
   <w:abstractNum w:abstractNumId="0" w15:restartNumberingAfterBreak="0">
     <w:nsid w:val="025648DB"/>
     <w:multiLevelType w:val="multilevel"/>
@@ -24429,7 +22671,7 @@
 </file>
 
 <file path=word/styles.xml><?xml version="1.0" encoding="utf-8"?>
-<w:styles xmlns:mc="http://schemas.openxmlformats.org/markup-compatibility/2006" xmlns:r="http://schemas.openxmlformats.org/officeDocument/2006/relationships" xmlns:w="http://schemas.openxmlformats.org/wordprocessingml/2006/main" xmlns:w14="http://schemas.microsoft.com/office/word/2010/wordml" xmlns:w15="http://schemas.microsoft.com/office/word/2012/wordml" xmlns:w16cex="http://schemas.microsoft.com/office/word/2018/wordml/cex" xmlns:w16cid="http://schemas.microsoft.com/office/word/2016/wordml/cid" xmlns:w16="http://schemas.microsoft.com/office/word/2018/wordml" xmlns:w16du="http://schemas.microsoft.com/office/word/2023/wordml/word16du" xmlns:w16sdtdh="http://schemas.microsoft.com/office/word/2020/wordml/sdtdatahash" xmlns:w16se="http://schemas.microsoft.com/office/word/2015/wordml/symex" mc:Ignorable="w14 w15 w16se w16cid w16 w16cex w16sdtdh w16du">
+<w:styles xmlns:mc="http://schemas.openxmlformats.org/markup-compatibility/2006" xmlns:r="http://schemas.openxmlformats.org/officeDocument/2006/relationships" xmlns:w="http://schemas.openxmlformats.org/wordprocessingml/2006/main" xmlns:w14="http://schemas.microsoft.com/office/word/2010/wordml" xmlns:w15="http://schemas.microsoft.com/office/word/2012/wordml" xmlns:w16cex="http://schemas.microsoft.com/office/word/2018/wordml/cex" xmlns:w16cid="http://schemas.microsoft.com/office/word/2016/wordml/cid" xmlns:w16="http://schemas.microsoft.com/office/word/2018/wordml" xmlns:w16du="http://schemas.microsoft.com/office/word/2023/wordml/word16du" xmlns:w16sdtdh="http://schemas.microsoft.com/office/word/2020/wordml/sdtdatahash" xmlns:w16sdtfl="http://schemas.microsoft.com/office/word/2024/wordml/sdtformatlock" xmlns:w16se="http://schemas.microsoft.com/office/word/2015/wordml/symex" mc:Ignorable="w14 w15 w16se w16cid w16 w16cex w16sdtdh w16sdtfl w16du">
   <w:docDefaults>
     <w:rPrDefault>
       <w:rPr>
@@ -25803,27 +24045,6 @@
 </file>
 
 <file path=customXml/item1.xml><?xml version="1.0" encoding="utf-8"?>
-<?mso-contentType ?>
-<FormTemplates xmlns="http://schemas.microsoft.com/sharepoint/v3/contenttype/forms">
-  <Display>DocumentLibraryForm</Display>
-  <Edit>DocumentLibraryForm</Edit>
-  <New>DocumentLibraryForm</New>
-</FormTemplates>
-</file>
-
-<file path=customXml/item2.xml><?xml version="1.0" encoding="utf-8"?>
-<b:Sources xmlns:b="http://schemas.openxmlformats.org/officeDocument/2006/bibliography" xmlns="http://schemas.openxmlformats.org/officeDocument/2006/bibliography" SelectedStyle="\APASixthEditionOfficeOnline.xsl" StyleName="APA" Version="6"/>
-</file>
-
-<file path=customXml/item3.xml><?xml version="1.0" encoding="utf-8"?>
-<p:properties xmlns:p="http://schemas.microsoft.com/office/2006/metadata/properties" xmlns:xsi="http://www.w3.org/2001/XMLSchema-instance" xmlns:pc="http://schemas.microsoft.com/office/infopath/2007/PartnerControls">
-  <documentManagement>
-    <_activity xmlns="8ac92bc4-5d96-47e7-8d01-528e65be60a3" xsi:nil="true"/>
-  </documentManagement>
-</p:properties>
-</file>
-
-<file path=customXml/item4.xml><?xml version="1.0" encoding="utf-8"?>
 <ct:contentTypeSchema xmlns:ct="http://schemas.microsoft.com/office/2006/metadata/contentType" xmlns:ma="http://schemas.microsoft.com/office/2006/metadata/properties/metaAttributes" ct:_="" ma:_="" ma:contentTypeName="Document" ma:contentTypeID="0x01010060D6B18C86E6F0488F2ED38312CE6323" ma:contentTypeVersion="10" ma:contentTypeDescription="Create a new document." ma:contentTypeScope="" ma:versionID="42ba5c9d78bfa847d72d2a496882a892">
   <xsd:schema xmlns:xsd="http://www.w3.org/2001/XMLSchema" xmlns:xs="http://www.w3.org/2001/XMLSchema" xmlns:p="http://schemas.microsoft.com/office/2006/metadata/properties" xmlns:ns3="8ac92bc4-5d96-47e7-8d01-528e65be60a3" targetNamespace="http://schemas.microsoft.com/office/2006/metadata/properties" ma:root="true" ma:fieldsID="4a4798ab76c3f74797a532120e9e76de" ns3:_="">
     <xsd:import namespace="8ac92bc4-5d96-47e7-8d01-528e65be60a3"/>
@@ -26005,33 +24226,28 @@
 </ct:contentTypeSchema>
 </file>
 
-<file path=customXml/itemProps1.xml><?xml version="1.0" encoding="utf-8"?>
-<ds:datastoreItem xmlns:ds="http://schemas.openxmlformats.org/officeDocument/2006/customXml" ds:itemID="{8196FE69-F7CA-48D3-A0CD-5A7BCA7A6603}">
-  <ds:schemaRefs>
-    <ds:schemaRef ds:uri="http://schemas.microsoft.com/sharepoint/v3/contenttype/forms"/>
-  </ds:schemaRefs>
-</ds:datastoreItem>
+<file path=customXml/item2.xml><?xml version="1.0" encoding="utf-8"?>
+<p:properties xmlns:p="http://schemas.microsoft.com/office/2006/metadata/properties" xmlns:xsi="http://www.w3.org/2001/XMLSchema-instance" xmlns:pc="http://schemas.microsoft.com/office/infopath/2007/PartnerControls">
+  <documentManagement>
+    <_activity xmlns="8ac92bc4-5d96-47e7-8d01-528e65be60a3" xsi:nil="true"/>
+  </documentManagement>
+</p:properties>
 </file>
 
-<file path=customXml/itemProps2.xml><?xml version="1.0" encoding="utf-8"?>
-<ds:datastoreItem xmlns:ds="http://schemas.openxmlformats.org/officeDocument/2006/customXml" ds:itemID="{A1EC2F17-9426-4AF3-9987-7E67E8D6FAE3}">
-  <ds:schemaRefs>
-    <ds:schemaRef ds:uri="http://schemas.openxmlformats.org/officeDocument/2006/bibliography"/>
-  </ds:schemaRefs>
-</ds:datastoreItem>
+<file path=customXml/item3.xml><?xml version="1.0" encoding="utf-8"?>
+<b:Sources xmlns:b="http://schemas.openxmlformats.org/officeDocument/2006/bibliography" xmlns="http://schemas.openxmlformats.org/officeDocument/2006/bibliography" SelectedStyle="\APASixthEditionOfficeOnline.xsl" StyleName="APA" Version="6"/>
 </file>
 
-<file path=customXml/itemProps3.xml><?xml version="1.0" encoding="utf-8"?>
-<ds:datastoreItem xmlns:ds="http://schemas.openxmlformats.org/officeDocument/2006/customXml" ds:itemID="{A61D745B-1414-424E-893F-9A0D4C3D862A}">
-  <ds:schemaRefs>
-    <ds:schemaRef ds:uri="http://schemas.microsoft.com/office/2006/metadata/properties"/>
-    <ds:schemaRef ds:uri="http://schemas.microsoft.com/office/infopath/2007/PartnerControls"/>
-    <ds:schemaRef ds:uri="8ac92bc4-5d96-47e7-8d01-528e65be60a3"/>
-  </ds:schemaRefs>
-</ds:datastoreItem>
+<file path=customXml/item4.xml><?xml version="1.0" encoding="utf-8"?>
+<?mso-contentType ?>
+<FormTemplates xmlns="http://schemas.microsoft.com/sharepoint/v3/contenttype/forms">
+  <Display>DocumentLibraryForm</Display>
+  <Edit>DocumentLibraryForm</Edit>
+  <New>DocumentLibraryForm</New>
+</FormTemplates>
 </file>
 
-<file path=customXml/itemProps4.xml><?xml version="1.0" encoding="utf-8"?>
+<file path=customXml/itemProps1.xml><?xml version="1.0" encoding="utf-8"?>
 <ds:datastoreItem xmlns:ds="http://schemas.openxmlformats.org/officeDocument/2006/customXml" ds:itemID="{D3357AF8-A034-477F-997D-341057390430}">
   <ds:schemaRefs>
     <ds:schemaRef ds:uri="http://schemas.microsoft.com/office/2006/metadata/contentType"/>
@@ -26047,4 +24263,30 @@
     <ds:schemaRef ds:uri="http://schemas.microsoft.com/internal/obd"/>
   </ds:schemaRefs>
 </ds:datastoreItem>
+</file>
+
+<file path=customXml/itemProps2.xml><?xml version="1.0" encoding="utf-8"?>
+<ds:datastoreItem xmlns:ds="http://schemas.openxmlformats.org/officeDocument/2006/customXml" ds:itemID="{A61D745B-1414-424E-893F-9A0D4C3D862A}">
+  <ds:schemaRefs>
+    <ds:schemaRef ds:uri="http://schemas.microsoft.com/office/2006/metadata/properties"/>
+    <ds:schemaRef ds:uri="http://schemas.microsoft.com/office/infopath/2007/PartnerControls"/>
+    <ds:schemaRef ds:uri="8ac92bc4-5d96-47e7-8d01-528e65be60a3"/>
+  </ds:schemaRefs>
+</ds:datastoreItem>
+</file>
+
+<file path=customXml/itemProps3.xml><?xml version="1.0" encoding="utf-8"?>
+<ds:datastoreItem xmlns:ds="http://schemas.openxmlformats.org/officeDocument/2006/customXml" ds:itemID="{A1EC2F17-9426-4AF3-9987-7E67E8D6FAE3}">
+  <ds:schemaRefs>
+    <ds:schemaRef ds:uri="http://schemas.openxmlformats.org/officeDocument/2006/bibliography"/>
+  </ds:schemaRefs>
+</ds:datastoreItem>
+</file>
+
+<file path=customXml/itemProps4.xml><?xml version="1.0" encoding="utf-8"?>
+<ds:datastoreItem xmlns:ds="http://schemas.openxmlformats.org/officeDocument/2006/customXml" ds:itemID="{8196FE69-F7CA-48D3-A0CD-5A7BCA7A6603}">
+  <ds:schemaRefs>
+    <ds:schemaRef ds:uri="http://schemas.microsoft.com/sharepoint/v3/contenttype/forms"/>
+  </ds:schemaRefs>
+</ds:datastoreItem>
 </file>
</xml_diff>

<commit_message>
Reapply "Merge pull request #4 from shahril2206/bugfix-double-booking"
This reverts commit 60dd76e7b558c42f1c4d09d3d12c467d0ecfdc37.
</commit_message>
<xml_diff>
--- a/docs/SCM Plan.docx
+++ b/docs/SCM Plan.docx
@@ -1,6 +1,6 @@
 
 <file path=word/document.xml><?xml version="1.0" encoding="utf-8"?>
-<w:document xmlns:wpc="http://schemas.microsoft.com/office/word/2010/wordprocessingCanvas" xmlns:cx="http://schemas.microsoft.com/office/drawing/2014/chartex" xmlns:cx1="http://schemas.microsoft.com/office/drawing/2015/9/8/chartex" xmlns:cx2="http://schemas.microsoft.com/office/drawing/2015/10/21/chartex" xmlns:cx3="http://schemas.microsoft.com/office/drawing/2016/5/9/chartex" xmlns:cx4="http://schemas.microsoft.com/office/drawing/2016/5/10/chartex" xmlns:cx5="http://schemas.microsoft.com/office/drawing/2016/5/11/chartex" xmlns:cx6="http://schemas.microsoft.com/office/drawing/2016/5/12/chartex" xmlns:cx7="http://schemas.microsoft.com/office/drawing/2016/5/13/chartex" xmlns:cx8="http://schemas.microsoft.com/office/drawing/2016/5/14/chartex" xmlns:mc="http://schemas.openxmlformats.org/markup-compatibility/2006" xmlns:aink="http://schemas.microsoft.com/office/drawing/2016/ink" xmlns:am3d="http://schemas.microsoft.com/office/drawing/2017/model3d" xmlns:o="urn:schemas-microsoft-com:office:office" xmlns:oel="http://schemas.microsoft.com/office/2019/extlst" xmlns:r="http://schemas.openxmlformats.org/officeDocument/2006/relationships" xmlns:m="http://schemas.openxmlformats.org/officeDocument/2006/math" xmlns:v="urn:schemas-microsoft-com:vml" xmlns:wp14="http://schemas.microsoft.com/office/word/2010/wordprocessingDrawing" xmlns:wp="http://schemas.openxmlformats.org/drawingml/2006/wordprocessingDrawing" xmlns:w10="urn:schemas-microsoft-com:office:word" xmlns:w="http://schemas.openxmlformats.org/wordprocessingml/2006/main" xmlns:w14="http://schemas.microsoft.com/office/word/2010/wordml" xmlns:w15="http://schemas.microsoft.com/office/word/2012/wordml" xmlns:w16cex="http://schemas.microsoft.com/office/word/2018/wordml/cex" xmlns:w16cid="http://schemas.microsoft.com/office/word/2016/wordml/cid" xmlns:w16="http://schemas.microsoft.com/office/word/2018/wordml" xmlns:w16du="http://schemas.microsoft.com/office/word/2023/wordml/word16du" xmlns:w16sdtdh="http://schemas.microsoft.com/office/word/2020/wordml/sdtdatahash" xmlns:w16sdtfl="http://schemas.microsoft.com/office/word/2024/wordml/sdtformatlock" xmlns:w16se="http://schemas.microsoft.com/office/word/2015/wordml/symex" xmlns:wpg="http://schemas.microsoft.com/office/word/2010/wordprocessingGroup" xmlns:wpi="http://schemas.microsoft.com/office/word/2010/wordprocessingInk" xmlns:wne="http://schemas.microsoft.com/office/word/2006/wordml" xmlns:wps="http://schemas.microsoft.com/office/word/2010/wordprocessingShape" mc:Ignorable="w14 w15 w16se w16cid w16 w16cex w16sdtdh w16sdtfl w16du wp14">
+<w:document xmlns:wpc="http://schemas.microsoft.com/office/word/2010/wordprocessingCanvas" xmlns:cx="http://schemas.microsoft.com/office/drawing/2014/chartex" xmlns:cx1="http://schemas.microsoft.com/office/drawing/2015/9/8/chartex" xmlns:cx2="http://schemas.microsoft.com/office/drawing/2015/10/21/chartex" xmlns:cx3="http://schemas.microsoft.com/office/drawing/2016/5/9/chartex" xmlns:cx4="http://schemas.microsoft.com/office/drawing/2016/5/10/chartex" xmlns:cx5="http://schemas.microsoft.com/office/drawing/2016/5/11/chartex" xmlns:cx6="http://schemas.microsoft.com/office/drawing/2016/5/12/chartex" xmlns:cx7="http://schemas.microsoft.com/office/drawing/2016/5/13/chartex" xmlns:cx8="http://schemas.microsoft.com/office/drawing/2016/5/14/chartex" xmlns:mc="http://schemas.openxmlformats.org/markup-compatibility/2006" xmlns:aink="http://schemas.microsoft.com/office/drawing/2016/ink" xmlns:am3d="http://schemas.microsoft.com/office/drawing/2017/model3d" xmlns:o="urn:schemas-microsoft-com:office:office" xmlns:oel="http://schemas.microsoft.com/office/2019/extlst" xmlns:r="http://schemas.openxmlformats.org/officeDocument/2006/relationships" xmlns:m="http://schemas.openxmlformats.org/officeDocument/2006/math" xmlns:v="urn:schemas-microsoft-com:vml" xmlns:wp14="http://schemas.microsoft.com/office/word/2010/wordprocessingDrawing" xmlns:wp="http://schemas.openxmlformats.org/drawingml/2006/wordprocessingDrawing" xmlns:w10="urn:schemas-microsoft-com:office:word" xmlns:w="http://schemas.openxmlformats.org/wordprocessingml/2006/main" xmlns:w14="http://schemas.microsoft.com/office/word/2010/wordml" xmlns:w15="http://schemas.microsoft.com/office/word/2012/wordml" xmlns:w16cex="http://schemas.microsoft.com/office/word/2018/wordml/cex" xmlns:w16cid="http://schemas.microsoft.com/office/word/2016/wordml/cid" xmlns:w16="http://schemas.microsoft.com/office/word/2018/wordml" xmlns:w16du="http://schemas.microsoft.com/office/word/2023/wordml/word16du" xmlns:w16sdtdh="http://schemas.microsoft.com/office/word/2020/wordml/sdtdatahash" xmlns:w16se="http://schemas.microsoft.com/office/word/2015/wordml/symex" xmlns:wpg="http://schemas.microsoft.com/office/word/2010/wordprocessingGroup" xmlns:wpi="http://schemas.microsoft.com/office/word/2010/wordprocessingInk" xmlns:wne="http://schemas.microsoft.com/office/word/2006/wordml" xmlns:wps="http://schemas.microsoft.com/office/word/2010/wordprocessingShape" mc:Ignorable="w14 w15 w16se w16cid w16 w16cex w16sdtdh w16du wp14">
   <w:body>
     <w:p>
       <w:pPr>
@@ -3614,13 +3614,23 @@
                 <w:szCs w:val="24"/>
               </w:rPr>
             </w:pPr>
-            <w:r>
-              <w:rPr>
-                <w:rFonts w:ascii="Times New Roman" w:hAnsi="Times New Roman" w:cs="Times New Roman"/>
-                <w:sz w:val="24"/>
-                <w:szCs w:val="24"/>
-              </w:rPr>
-              <w:t>Ismairizz Bin Muhammad Rizal</w:t>
+            <w:proofErr w:type="spellStart"/>
+            <w:r>
+              <w:rPr>
+                <w:rFonts w:ascii="Times New Roman" w:hAnsi="Times New Roman" w:cs="Times New Roman"/>
+                <w:sz w:val="24"/>
+                <w:szCs w:val="24"/>
+              </w:rPr>
+              <w:t>Ismairizz</w:t>
+            </w:r>
+            <w:proofErr w:type="spellEnd"/>
+            <w:r>
+              <w:rPr>
+                <w:rFonts w:ascii="Times New Roman" w:hAnsi="Times New Roman" w:cs="Times New Roman"/>
+                <w:sz w:val="24"/>
+                <w:szCs w:val="24"/>
+              </w:rPr>
+              <w:t xml:space="preserve"> Bin Muhammad Rizal</w:t>
             </w:r>
           </w:p>
         </w:tc>
@@ -3663,13 +3673,23 @@
                 <w:szCs w:val="24"/>
               </w:rPr>
             </w:pPr>
-            <w:r>
-              <w:rPr>
-                <w:rFonts w:ascii="Times New Roman" w:hAnsi="Times New Roman" w:cs="Times New Roman"/>
-                <w:sz w:val="24"/>
-                <w:szCs w:val="24"/>
-              </w:rPr>
-              <w:t>Shahril Aimar Bin Faizal</w:t>
+            <w:proofErr w:type="spellStart"/>
+            <w:r>
+              <w:rPr>
+                <w:rFonts w:ascii="Times New Roman" w:hAnsi="Times New Roman" w:cs="Times New Roman"/>
+                <w:sz w:val="24"/>
+                <w:szCs w:val="24"/>
+              </w:rPr>
+              <w:t>Shahril</w:t>
+            </w:r>
+            <w:proofErr w:type="spellEnd"/>
+            <w:r>
+              <w:rPr>
+                <w:rFonts w:ascii="Times New Roman" w:hAnsi="Times New Roman" w:cs="Times New Roman"/>
+                <w:sz w:val="24"/>
+                <w:szCs w:val="24"/>
+              </w:rPr>
+              <w:t xml:space="preserve"> Aimar Bin Faizal</w:t>
             </w:r>
           </w:p>
         </w:tc>
@@ -3727,8 +3747,19 @@
                 <w:sz w:val="24"/>
                 <w:szCs w:val="24"/>
               </w:rPr>
-              <w:t>Aiman Harith Bin Abdul Halek</w:t>
-            </w:r>
+              <w:t xml:space="preserve">Aiman Harith Bin Abdul </w:t>
+            </w:r>
+            <w:proofErr w:type="spellStart"/>
+            <w:r>
+              <w:rPr>
+                <w:rFonts w:ascii="Times New Roman" w:eastAsia="Times New Roman" w:hAnsi="Times New Roman" w:cs="Times New Roman"/>
+                <w:color w:val="000000" w:themeColor="text1"/>
+                <w:sz w:val="24"/>
+                <w:szCs w:val="24"/>
+              </w:rPr>
+              <w:t>Halek</w:t>
+            </w:r>
+            <w:proofErr w:type="spellEnd"/>
           </w:p>
         </w:tc>
       </w:tr>
@@ -3777,8 +3808,19 @@
                 <w:sz w:val="24"/>
                 <w:szCs w:val="24"/>
               </w:rPr>
-              <w:t>Alwani Aqilah Binti Iskanda</w:t>
-            </w:r>
+              <w:t xml:space="preserve">Alwani Aqilah Binti </w:t>
+            </w:r>
+            <w:proofErr w:type="spellStart"/>
+            <w:r>
+              <w:rPr>
+                <w:rFonts w:ascii="Times New Roman" w:eastAsia="Times New Roman" w:hAnsi="Times New Roman" w:cs="Times New Roman"/>
+                <w:color w:val="000000" w:themeColor="text1"/>
+                <w:sz w:val="24"/>
+                <w:szCs w:val="24"/>
+              </w:rPr>
+              <w:t>Iskanda</w:t>
+            </w:r>
+            <w:proofErr w:type="spellEnd"/>
           </w:p>
         </w:tc>
       </w:tr>
@@ -3820,6 +3862,7 @@
                 <w:szCs w:val="24"/>
               </w:rPr>
             </w:pPr>
+            <w:proofErr w:type="spellStart"/>
             <w:r>
               <w:rPr>
                 <w:rFonts w:ascii="Times New Roman" w:eastAsia="Times New Roman" w:hAnsi="Times New Roman" w:cs="Times New Roman"/>
@@ -3827,8 +3870,29 @@
                 <w:sz w:val="24"/>
                 <w:szCs w:val="24"/>
               </w:rPr>
-              <w:t>Syamimi Binti Supian</w:t>
-            </w:r>
+              <w:t>Syamimi</w:t>
+            </w:r>
+            <w:proofErr w:type="spellEnd"/>
+            <w:r>
+              <w:rPr>
+                <w:rFonts w:ascii="Times New Roman" w:eastAsia="Times New Roman" w:hAnsi="Times New Roman" w:cs="Times New Roman"/>
+                <w:color w:val="000000" w:themeColor="text1"/>
+                <w:sz w:val="24"/>
+                <w:szCs w:val="24"/>
+              </w:rPr>
+              <w:t xml:space="preserve"> Binti </w:t>
+            </w:r>
+            <w:proofErr w:type="spellStart"/>
+            <w:r>
+              <w:rPr>
+                <w:rFonts w:ascii="Times New Roman" w:eastAsia="Times New Roman" w:hAnsi="Times New Roman" w:cs="Times New Roman"/>
+                <w:color w:val="000000" w:themeColor="text1"/>
+                <w:sz w:val="24"/>
+                <w:szCs w:val="24"/>
+              </w:rPr>
+              <w:t>Supian</w:t>
+            </w:r>
+            <w:proofErr w:type="spellEnd"/>
           </w:p>
         </w:tc>
       </w:tr>
@@ -3877,8 +3941,18 @@
                 <w:sz w:val="24"/>
                 <w:szCs w:val="24"/>
               </w:rPr>
-              <w:t>Dayang Nur Alisa Binti Abang Senawi</w:t>
-            </w:r>
+              <w:t xml:space="preserve">Dayang Nur Alisa Binti Abang </w:t>
+            </w:r>
+            <w:proofErr w:type="spellStart"/>
+            <w:r>
+              <w:rPr>
+                <w:rFonts w:ascii="Times New Roman" w:hAnsi="Times New Roman" w:cs="Times New Roman"/>
+                <w:sz w:val="24"/>
+                <w:szCs w:val="24"/>
+              </w:rPr>
+              <w:t>Senawi</w:t>
+            </w:r>
+            <w:proofErr w:type="spellEnd"/>
           </w:p>
         </w:tc>
       </w:tr>
@@ -4020,21 +4094,133 @@
           <w:b w:val="0"/>
           <w:bCs/>
         </w:rPr>
-        <w:t xml:space="preserve"> Ismairizz Bin Muhammad Rizal oversees Configuration Items (CIs)</w:t>
-      </w:r>
+        <w:t xml:space="preserve"> </w:t>
+      </w:r>
+      <w:proofErr w:type="spellStart"/>
       <w:r>
         <w:rPr>
           <w:b w:val="0"/>
           <w:bCs/>
         </w:rPr>
-        <w:t xml:space="preserve"> as the Configuration Manager</w:t>
-      </w:r>
+        <w:t>Ismairizz</w:t>
+      </w:r>
+      <w:proofErr w:type="spellEnd"/>
       <w:r>
         <w:rPr>
           <w:b w:val="0"/>
           <w:bCs/>
         </w:rPr>
-        <w:t xml:space="preserve"> while Shahril Aimar Bin Faizal handles version control tasks like branching and merging. Aiman Harith Bin Abdul Halek manages change requests to ensure they are documented and approved. Other key roles include Alwani Aqilah Binti Iskanda conducting audits, Syamimi Binti Supian coordinating software releases, and Dayang Nur Alisa Binti Abang Senawi maintaining project documentation.</w:t>
+        <w:t xml:space="preserve"> Bin Muhammad Rizal oversees Configuration Items (CIs)</w:t>
+      </w:r>
+      <w:r>
+        <w:rPr>
+          <w:b w:val="0"/>
+          <w:bCs/>
+        </w:rPr>
+        <w:t xml:space="preserve"> as the Configuration Manager</w:t>
+      </w:r>
+      <w:r>
+        <w:rPr>
+          <w:b w:val="0"/>
+          <w:bCs/>
+        </w:rPr>
+        <w:t xml:space="preserve"> while </w:t>
+      </w:r>
+      <w:proofErr w:type="spellStart"/>
+      <w:r>
+        <w:rPr>
+          <w:b w:val="0"/>
+          <w:bCs/>
+        </w:rPr>
+        <w:t>Shahril</w:t>
+      </w:r>
+      <w:proofErr w:type="spellEnd"/>
+      <w:r>
+        <w:rPr>
+          <w:b w:val="0"/>
+          <w:bCs/>
+        </w:rPr>
+        <w:t xml:space="preserve"> Aimar Bin Faizal handles version control tasks like branching and merging. Aiman Harith Bin Abdul </w:t>
+      </w:r>
+      <w:proofErr w:type="spellStart"/>
+      <w:r>
+        <w:rPr>
+          <w:b w:val="0"/>
+          <w:bCs/>
+        </w:rPr>
+        <w:t>Halek</w:t>
+      </w:r>
+      <w:proofErr w:type="spellEnd"/>
+      <w:r>
+        <w:rPr>
+          <w:b w:val="0"/>
+          <w:bCs/>
+        </w:rPr>
+        <w:t xml:space="preserve"> manages change requests to ensure they are documented and approved. Other key roles include Alwani Aqilah Binti </w:t>
+      </w:r>
+      <w:proofErr w:type="spellStart"/>
+      <w:r>
+        <w:rPr>
+          <w:b w:val="0"/>
+          <w:bCs/>
+        </w:rPr>
+        <w:t>Iskanda</w:t>
+      </w:r>
+      <w:proofErr w:type="spellEnd"/>
+      <w:r>
+        <w:rPr>
+          <w:b w:val="0"/>
+          <w:bCs/>
+        </w:rPr>
+        <w:t xml:space="preserve"> conducting audits, </w:t>
+      </w:r>
+      <w:proofErr w:type="spellStart"/>
+      <w:r>
+        <w:rPr>
+          <w:b w:val="0"/>
+          <w:bCs/>
+        </w:rPr>
+        <w:t>Syamimi</w:t>
+      </w:r>
+      <w:proofErr w:type="spellEnd"/>
+      <w:r>
+        <w:rPr>
+          <w:b w:val="0"/>
+          <w:bCs/>
+        </w:rPr>
+        <w:t xml:space="preserve"> Binti </w:t>
+      </w:r>
+      <w:proofErr w:type="spellStart"/>
+      <w:r>
+        <w:rPr>
+          <w:b w:val="0"/>
+          <w:bCs/>
+        </w:rPr>
+        <w:t>Supian</w:t>
+      </w:r>
+      <w:proofErr w:type="spellEnd"/>
+      <w:r>
+        <w:rPr>
+          <w:b w:val="0"/>
+          <w:bCs/>
+        </w:rPr>
+        <w:t xml:space="preserve"> coordinating software releases, and Dayang Nur Alisa Binti Abang </w:t>
+      </w:r>
+      <w:proofErr w:type="spellStart"/>
+      <w:r>
+        <w:rPr>
+          <w:b w:val="0"/>
+          <w:bCs/>
+        </w:rPr>
+        <w:t>Senawi</w:t>
+      </w:r>
+      <w:proofErr w:type="spellEnd"/>
+      <w:r>
+        <w:rPr>
+          <w:b w:val="0"/>
+          <w:bCs/>
+        </w:rPr>
+        <w:t xml:space="preserve"> maintaining project documentation.</w:t>
       </w:r>
     </w:p>
     <w:p/>
@@ -5775,16 +5961,17 @@
     <w:tbl>
       <w:tblPr>
         <w:tblStyle w:val="TableGrid"/>
-        <w:tblW w:w="9015" w:type="dxa"/>
+        <w:tblW w:w="9180" w:type="dxa"/>
         <w:tblLayout w:type="fixed"/>
         <w:tblLook w:val="04A0" w:firstRow="1" w:lastRow="0" w:firstColumn="1" w:lastColumn="0" w:noHBand="0" w:noVBand="1"/>
       </w:tblPr>
       <w:tblGrid>
-        <w:gridCol w:w="1890"/>
-        <w:gridCol w:w="1398"/>
-        <w:gridCol w:w="2437"/>
-        <w:gridCol w:w="1329"/>
-        <w:gridCol w:w="1961"/>
+        <w:gridCol w:w="1809"/>
+        <w:gridCol w:w="1479"/>
+        <w:gridCol w:w="1215"/>
+        <w:gridCol w:w="1134"/>
+        <w:gridCol w:w="1134"/>
+        <w:gridCol w:w="2409"/>
       </w:tblGrid>
       <w:tr>
         <w:trPr>
@@ -5792,7 +5979,7 @@
         </w:trPr>
         <w:tc>
           <w:tcPr>
-            <w:tcW w:w="1890" w:type="dxa"/>
+            <w:tcW w:w="1809" w:type="dxa"/>
             <w:tcBorders>
               <w:top w:val="single" w:sz="8" w:space="0" w:color="000000" w:themeColor="text1"/>
               <w:left w:val="single" w:sz="8" w:space="0" w:color="000000" w:themeColor="text1"/>
@@ -5825,7 +6012,7 @@
         </w:tc>
         <w:tc>
           <w:tcPr>
-            <w:tcW w:w="1398" w:type="dxa"/>
+            <w:tcW w:w="1479" w:type="dxa"/>
             <w:tcBorders>
               <w:top w:val="single" w:sz="8" w:space="0" w:color="000000" w:themeColor="text1"/>
               <w:left w:val="single" w:sz="8" w:space="0" w:color="000000" w:themeColor="text1"/>
@@ -5858,7 +6045,7 @@
         </w:tc>
         <w:tc>
           <w:tcPr>
-            <w:tcW w:w="2437" w:type="dxa"/>
+            <w:tcW w:w="1215" w:type="dxa"/>
             <w:tcBorders>
               <w:top w:val="single" w:sz="8" w:space="0" w:color="000000" w:themeColor="text1"/>
               <w:left w:val="single" w:sz="8" w:space="0" w:color="000000" w:themeColor="text1"/>
@@ -5891,7 +6078,7 @@
         </w:tc>
         <w:tc>
           <w:tcPr>
-            <w:tcW w:w="1329" w:type="dxa"/>
+            <w:tcW w:w="1134" w:type="dxa"/>
             <w:tcBorders>
               <w:top w:val="single" w:sz="8" w:space="0" w:color="000000" w:themeColor="text1"/>
               <w:left w:val="single" w:sz="8" w:space="0" w:color="000000" w:themeColor="text1"/>
@@ -5918,13 +6105,55 @@
                 <w:sz w:val="24"/>
                 <w:szCs w:val="24"/>
               </w:rPr>
+              <w:t xml:space="preserve">Previous </w:t>
+            </w:r>
+            <w:r>
+              <w:rPr>
+                <w:rFonts w:ascii="Times New Roman" w:eastAsia="Times New Roman" w:hAnsi="Times New Roman" w:cs="Times New Roman"/>
+                <w:b/>
+                <w:bCs/>
+                <w:sz w:val="24"/>
+                <w:szCs w:val="24"/>
+              </w:rPr>
               <w:t>Version</w:t>
             </w:r>
           </w:p>
         </w:tc>
         <w:tc>
           <w:tcPr>
-            <w:tcW w:w="1961" w:type="dxa"/>
+            <w:tcW w:w="1134" w:type="dxa"/>
+            <w:tcBorders>
+              <w:top w:val="single" w:sz="8" w:space="0" w:color="000000" w:themeColor="text1"/>
+              <w:left w:val="single" w:sz="8" w:space="0" w:color="000000" w:themeColor="text1"/>
+              <w:bottom w:val="single" w:sz="8" w:space="0" w:color="000000" w:themeColor="text1"/>
+              <w:right w:val="single" w:sz="8" w:space="0" w:color="000000" w:themeColor="text1"/>
+            </w:tcBorders>
+          </w:tcPr>
+          <w:p>
+            <w:pPr>
+              <w:rPr>
+                <w:rFonts w:ascii="Times New Roman" w:eastAsia="Times New Roman" w:hAnsi="Times New Roman" w:cs="Times New Roman"/>
+                <w:b/>
+                <w:bCs/>
+                <w:sz w:val="24"/>
+                <w:szCs w:val="24"/>
+              </w:rPr>
+            </w:pPr>
+            <w:r>
+              <w:rPr>
+                <w:rFonts w:ascii="Times New Roman" w:eastAsia="Times New Roman" w:hAnsi="Times New Roman" w:cs="Times New Roman"/>
+                <w:b/>
+                <w:bCs/>
+                <w:sz w:val="24"/>
+                <w:szCs w:val="24"/>
+              </w:rPr>
+              <w:t>New Version</w:t>
+            </w:r>
+          </w:p>
+        </w:tc>
+        <w:tc>
+          <w:tcPr>
+            <w:tcW w:w="2409" w:type="dxa"/>
             <w:tcBorders>
               <w:top w:val="single" w:sz="8" w:space="0" w:color="000000" w:themeColor="text1"/>
               <w:left w:val="single" w:sz="8" w:space="0" w:color="000000" w:themeColor="text1"/>
@@ -5962,7 +6191,7 @@
         </w:trPr>
         <w:tc>
           <w:tcPr>
-            <w:tcW w:w="1890" w:type="dxa"/>
+            <w:tcW w:w="1809" w:type="dxa"/>
             <w:tcBorders>
               <w:top w:val="single" w:sz="8" w:space="0" w:color="000000" w:themeColor="text1"/>
               <w:left w:val="single" w:sz="8" w:space="0" w:color="000000" w:themeColor="text1"/>
@@ -5975,6 +6204,7 @@
             </w:tcMar>
           </w:tcPr>
           <w:p>
+            <w:proofErr w:type="spellStart"/>
             <w:r>
               <w:rPr>
                 <w:rFonts w:ascii="Times New Roman" w:eastAsia="Times New Roman" w:hAnsi="Times New Roman" w:cs="Times New Roman"/>
@@ -5983,11 +6213,12 @@
               </w:rPr>
               <w:t>index.php</w:t>
             </w:r>
-          </w:p>
-        </w:tc>
-        <w:tc>
-          <w:tcPr>
-            <w:tcW w:w="1398" w:type="dxa"/>
+            <w:proofErr w:type="spellEnd"/>
+          </w:p>
+        </w:tc>
+        <w:tc>
+          <w:tcPr>
+            <w:tcW w:w="1479" w:type="dxa"/>
             <w:tcBorders>
               <w:top w:val="single" w:sz="8" w:space="0" w:color="000000" w:themeColor="text1"/>
               <w:left w:val="single" w:sz="8" w:space="0" w:color="000000" w:themeColor="text1"/>
@@ -6006,7 +6237,7 @@
                 <w:sz w:val="24"/>
                 <w:szCs w:val="24"/>
               </w:rPr>
-              <w:t xml:space="preserve">Source </w:t>
+              <w:t xml:space="preserve">Source Code </w:t>
             </w:r>
             <w:r>
               <w:rPr>
@@ -6015,13 +6246,13 @@
                 <w:szCs w:val="24"/>
               </w:rPr>
               <w:lastRenderedPageBreak/>
-              <w:t>Code File</w:t>
-            </w:r>
-          </w:p>
-        </w:tc>
-        <w:tc>
-          <w:tcPr>
-            <w:tcW w:w="2437" w:type="dxa"/>
+              <w:t>File</w:t>
+            </w:r>
+          </w:p>
+        </w:tc>
+        <w:tc>
+          <w:tcPr>
+            <w:tcW w:w="1215" w:type="dxa"/>
             <w:tcBorders>
               <w:top w:val="single" w:sz="8" w:space="0" w:color="000000" w:themeColor="text1"/>
               <w:left w:val="single" w:sz="8" w:space="0" w:color="000000" w:themeColor="text1"/>
@@ -6047,7 +6278,7 @@
         </w:tc>
         <w:tc>
           <w:tcPr>
-            <w:tcW w:w="1329" w:type="dxa"/>
+            <w:tcW w:w="1134" w:type="dxa"/>
             <w:tcBorders>
               <w:top w:val="single" w:sz="8" w:space="0" w:color="000000" w:themeColor="text1"/>
               <w:left w:val="single" w:sz="8" w:space="0" w:color="000000" w:themeColor="text1"/>
@@ -6072,7 +6303,35 @@
         </w:tc>
         <w:tc>
           <w:tcPr>
-            <w:tcW w:w="1961" w:type="dxa"/>
+            <w:tcW w:w="1134" w:type="dxa"/>
+            <w:tcBorders>
+              <w:top w:val="single" w:sz="8" w:space="0" w:color="000000" w:themeColor="text1"/>
+              <w:left w:val="single" w:sz="8" w:space="0" w:color="000000" w:themeColor="text1"/>
+              <w:bottom w:val="single" w:sz="8" w:space="0" w:color="000000" w:themeColor="text1"/>
+              <w:right w:val="single" w:sz="8" w:space="0" w:color="000000" w:themeColor="text1"/>
+            </w:tcBorders>
+          </w:tcPr>
+          <w:p>
+            <w:pPr>
+              <w:rPr>
+                <w:rFonts w:ascii="Times New Roman" w:eastAsia="Times New Roman" w:hAnsi="Times New Roman" w:cs="Times New Roman"/>
+                <w:sz w:val="24"/>
+                <w:szCs w:val="24"/>
+              </w:rPr>
+            </w:pPr>
+            <w:r>
+              <w:rPr>
+                <w:rFonts w:ascii="Times New Roman" w:eastAsia="Times New Roman" w:hAnsi="Times New Roman" w:cs="Times New Roman"/>
+                <w:sz w:val="24"/>
+                <w:szCs w:val="24"/>
+              </w:rPr>
+              <w:t>1.0.0</w:t>
+            </w:r>
+          </w:p>
+        </w:tc>
+        <w:tc>
+          <w:tcPr>
+            <w:tcW w:w="2409" w:type="dxa"/>
             <w:tcBorders>
               <w:top w:val="single" w:sz="8" w:space="0" w:color="000000" w:themeColor="text1"/>
               <w:left w:val="single" w:sz="8" w:space="0" w:color="000000" w:themeColor="text1"/>
@@ -6091,7 +6350,7 @@
                 <w:sz w:val="24"/>
                 <w:szCs w:val="24"/>
               </w:rPr>
-              <w:t xml:space="preserve">The main entry </w:t>
+              <w:t xml:space="preserve">The main entry point </w:t>
             </w:r>
             <w:r>
               <w:rPr>
@@ -6100,7 +6359,7 @@
                 <w:szCs w:val="24"/>
               </w:rPr>
               <w:lastRenderedPageBreak/>
-              <w:t>point of the website</w:t>
+              <w:t>of the website</w:t>
             </w:r>
           </w:p>
         </w:tc>
@@ -6111,7 +6370,7 @@
         </w:trPr>
         <w:tc>
           <w:tcPr>
-            <w:tcW w:w="1890" w:type="dxa"/>
+            <w:tcW w:w="1809" w:type="dxa"/>
             <w:tcBorders>
               <w:top w:val="single" w:sz="8" w:space="0" w:color="000000" w:themeColor="text1"/>
               <w:left w:val="single" w:sz="8" w:space="0" w:color="000000" w:themeColor="text1"/>
@@ -6137,7 +6396,7 @@
         </w:tc>
         <w:tc>
           <w:tcPr>
-            <w:tcW w:w="1398" w:type="dxa"/>
+            <w:tcW w:w="1479" w:type="dxa"/>
             <w:tcBorders>
               <w:top w:val="single" w:sz="8" w:space="0" w:color="000000" w:themeColor="text1"/>
               <w:left w:val="single" w:sz="8" w:space="0" w:color="000000" w:themeColor="text1"/>
@@ -6162,7 +6421,7 @@
         </w:tc>
         <w:tc>
           <w:tcPr>
-            <w:tcW w:w="2437" w:type="dxa"/>
+            <w:tcW w:w="1215" w:type="dxa"/>
             <w:tcBorders>
               <w:top w:val="single" w:sz="8" w:space="0" w:color="000000" w:themeColor="text1"/>
               <w:left w:val="single" w:sz="8" w:space="0" w:color="000000" w:themeColor="text1"/>
@@ -6187,7 +6446,7 @@
         </w:tc>
         <w:tc>
           <w:tcPr>
-            <w:tcW w:w="1329" w:type="dxa"/>
+            <w:tcW w:w="1134" w:type="dxa"/>
             <w:tcBorders>
               <w:top w:val="single" w:sz="8" w:space="0" w:color="000000" w:themeColor="text1"/>
               <w:left w:val="single" w:sz="8" w:space="0" w:color="000000" w:themeColor="text1"/>
@@ -6212,7 +6471,35 @@
         </w:tc>
         <w:tc>
           <w:tcPr>
-            <w:tcW w:w="1961" w:type="dxa"/>
+            <w:tcW w:w="1134" w:type="dxa"/>
+            <w:tcBorders>
+              <w:top w:val="single" w:sz="8" w:space="0" w:color="000000" w:themeColor="text1"/>
+              <w:left w:val="single" w:sz="8" w:space="0" w:color="000000" w:themeColor="text1"/>
+              <w:bottom w:val="single" w:sz="8" w:space="0" w:color="000000" w:themeColor="text1"/>
+              <w:right w:val="single" w:sz="8" w:space="0" w:color="000000" w:themeColor="text1"/>
+            </w:tcBorders>
+          </w:tcPr>
+          <w:p>
+            <w:pPr>
+              <w:rPr>
+                <w:rFonts w:ascii="Times New Roman" w:eastAsia="Times New Roman" w:hAnsi="Times New Roman" w:cs="Times New Roman"/>
+                <w:sz w:val="24"/>
+                <w:szCs w:val="24"/>
+              </w:rPr>
+            </w:pPr>
+            <w:r>
+              <w:rPr>
+                <w:rFonts w:ascii="Times New Roman" w:eastAsia="Times New Roman" w:hAnsi="Times New Roman" w:cs="Times New Roman"/>
+                <w:sz w:val="24"/>
+                <w:szCs w:val="24"/>
+              </w:rPr>
+              <w:t>1.0.0</w:t>
+            </w:r>
+          </w:p>
+        </w:tc>
+        <w:tc>
+          <w:tcPr>
+            <w:tcW w:w="2409" w:type="dxa"/>
             <w:tcBorders>
               <w:top w:val="single" w:sz="8" w:space="0" w:color="000000" w:themeColor="text1"/>
               <w:left w:val="single" w:sz="8" w:space="0" w:color="000000" w:themeColor="text1"/>
@@ -6242,7 +6529,7 @@
         </w:trPr>
         <w:tc>
           <w:tcPr>
-            <w:tcW w:w="1890" w:type="dxa"/>
+            <w:tcW w:w="1809" w:type="dxa"/>
             <w:tcBorders>
               <w:top w:val="single" w:sz="8" w:space="0" w:color="000000" w:themeColor="text1"/>
               <w:left w:val="single" w:sz="8" w:space="0" w:color="000000" w:themeColor="text1"/>
@@ -6255,6 +6542,7 @@
             </w:tcMar>
           </w:tcPr>
           <w:p>
+            <w:proofErr w:type="spellStart"/>
             <w:r>
               <w:rPr>
                 <w:rFonts w:ascii="Times New Roman" w:eastAsia="Times New Roman" w:hAnsi="Times New Roman" w:cs="Times New Roman"/>
@@ -6263,11 +6551,12 @@
               </w:rPr>
               <w:t>config.php</w:t>
             </w:r>
-          </w:p>
-        </w:tc>
-        <w:tc>
-          <w:tcPr>
-            <w:tcW w:w="1398" w:type="dxa"/>
+            <w:proofErr w:type="spellEnd"/>
+          </w:p>
+        </w:tc>
+        <w:tc>
+          <w:tcPr>
+            <w:tcW w:w="1479" w:type="dxa"/>
             <w:tcBorders>
               <w:top w:val="single" w:sz="8" w:space="0" w:color="000000" w:themeColor="text1"/>
               <w:left w:val="single" w:sz="8" w:space="0" w:color="000000" w:themeColor="text1"/>
@@ -6292,7 +6581,7 @@
         </w:tc>
         <w:tc>
           <w:tcPr>
-            <w:tcW w:w="2437" w:type="dxa"/>
+            <w:tcW w:w="1215" w:type="dxa"/>
             <w:tcBorders>
               <w:top w:val="single" w:sz="8" w:space="0" w:color="000000" w:themeColor="text1"/>
               <w:left w:val="single" w:sz="8" w:space="0" w:color="000000" w:themeColor="text1"/>
@@ -6311,13 +6600,23 @@
                 <w:sz w:val="24"/>
                 <w:szCs w:val="24"/>
               </w:rPr>
-              <w:t>/config/connection.php</w:t>
-            </w:r>
-          </w:p>
-        </w:tc>
-        <w:tc>
-          <w:tcPr>
-            <w:tcW w:w="1329" w:type="dxa"/>
+              <w:t>/config/</w:t>
+            </w:r>
+            <w:proofErr w:type="spellStart"/>
+            <w:r>
+              <w:rPr>
+                <w:rFonts w:ascii="Times New Roman" w:eastAsia="Times New Roman" w:hAnsi="Times New Roman" w:cs="Times New Roman"/>
+                <w:sz w:val="24"/>
+                <w:szCs w:val="24"/>
+              </w:rPr>
+              <w:t>connection.php</w:t>
+            </w:r>
+            <w:proofErr w:type="spellEnd"/>
+          </w:p>
+        </w:tc>
+        <w:tc>
+          <w:tcPr>
+            <w:tcW w:w="1134" w:type="dxa"/>
             <w:tcBorders>
               <w:top w:val="single" w:sz="8" w:space="0" w:color="000000" w:themeColor="text1"/>
               <w:left w:val="single" w:sz="8" w:space="0" w:color="000000" w:themeColor="text1"/>
@@ -6342,7 +6641,35 @@
         </w:tc>
         <w:tc>
           <w:tcPr>
-            <w:tcW w:w="1961" w:type="dxa"/>
+            <w:tcW w:w="1134" w:type="dxa"/>
+            <w:tcBorders>
+              <w:top w:val="single" w:sz="8" w:space="0" w:color="000000" w:themeColor="text1"/>
+              <w:left w:val="single" w:sz="8" w:space="0" w:color="000000" w:themeColor="text1"/>
+              <w:bottom w:val="single" w:sz="8" w:space="0" w:color="000000" w:themeColor="text1"/>
+              <w:right w:val="single" w:sz="8" w:space="0" w:color="000000" w:themeColor="text1"/>
+            </w:tcBorders>
+          </w:tcPr>
+          <w:p>
+            <w:pPr>
+              <w:rPr>
+                <w:rFonts w:ascii="Times New Roman" w:eastAsia="Times New Roman" w:hAnsi="Times New Roman" w:cs="Times New Roman"/>
+                <w:sz w:val="24"/>
+                <w:szCs w:val="24"/>
+              </w:rPr>
+            </w:pPr>
+            <w:r>
+              <w:rPr>
+                <w:rFonts w:ascii="Times New Roman" w:eastAsia="Times New Roman" w:hAnsi="Times New Roman" w:cs="Times New Roman"/>
+                <w:sz w:val="24"/>
+                <w:szCs w:val="24"/>
+              </w:rPr>
+              <w:t>1.0.0</w:t>
+            </w:r>
+          </w:p>
+        </w:tc>
+        <w:tc>
+          <w:tcPr>
+            <w:tcW w:w="2409" w:type="dxa"/>
             <w:tcBorders>
               <w:top w:val="single" w:sz="8" w:space="0" w:color="000000" w:themeColor="text1"/>
               <w:left w:val="single" w:sz="8" w:space="0" w:color="000000" w:themeColor="text1"/>
@@ -6372,7 +6699,7 @@
         </w:trPr>
         <w:tc>
           <w:tcPr>
-            <w:tcW w:w="1890" w:type="dxa"/>
+            <w:tcW w:w="1809" w:type="dxa"/>
             <w:tcBorders>
               <w:top w:val="single" w:sz="8" w:space="0" w:color="000000" w:themeColor="text1"/>
               <w:left w:val="single" w:sz="8" w:space="0" w:color="000000" w:themeColor="text1"/>
@@ -6397,7 +6724,7 @@
         </w:tc>
         <w:tc>
           <w:tcPr>
-            <w:tcW w:w="1398" w:type="dxa"/>
+            <w:tcW w:w="1479" w:type="dxa"/>
             <w:tcBorders>
               <w:top w:val="single" w:sz="8" w:space="0" w:color="000000" w:themeColor="text1"/>
               <w:left w:val="single" w:sz="8" w:space="0" w:color="000000" w:themeColor="text1"/>
@@ -6422,7 +6749,7 @@
         </w:tc>
         <w:tc>
           <w:tcPr>
-            <w:tcW w:w="2437" w:type="dxa"/>
+            <w:tcW w:w="1215" w:type="dxa"/>
             <w:tcBorders>
               <w:top w:val="single" w:sz="8" w:space="0" w:color="000000" w:themeColor="text1"/>
               <w:left w:val="single" w:sz="8" w:space="0" w:color="000000" w:themeColor="text1"/>
@@ -6447,7 +6774,7 @@
         </w:tc>
         <w:tc>
           <w:tcPr>
-            <w:tcW w:w="1329" w:type="dxa"/>
+            <w:tcW w:w="1134" w:type="dxa"/>
             <w:tcBorders>
               <w:top w:val="single" w:sz="8" w:space="0" w:color="000000" w:themeColor="text1"/>
               <w:left w:val="single" w:sz="8" w:space="0" w:color="000000" w:themeColor="text1"/>
@@ -6472,7 +6799,35 @@
         </w:tc>
         <w:tc>
           <w:tcPr>
-            <w:tcW w:w="1961" w:type="dxa"/>
+            <w:tcW w:w="1134" w:type="dxa"/>
+            <w:tcBorders>
+              <w:top w:val="single" w:sz="8" w:space="0" w:color="000000" w:themeColor="text1"/>
+              <w:left w:val="single" w:sz="8" w:space="0" w:color="000000" w:themeColor="text1"/>
+              <w:bottom w:val="single" w:sz="8" w:space="0" w:color="000000" w:themeColor="text1"/>
+              <w:right w:val="single" w:sz="8" w:space="0" w:color="000000" w:themeColor="text1"/>
+            </w:tcBorders>
+          </w:tcPr>
+          <w:p>
+            <w:pPr>
+              <w:rPr>
+                <w:rFonts w:ascii="Times New Roman" w:eastAsia="Times New Roman" w:hAnsi="Times New Roman" w:cs="Times New Roman"/>
+                <w:sz w:val="24"/>
+                <w:szCs w:val="24"/>
+              </w:rPr>
+            </w:pPr>
+            <w:r>
+              <w:rPr>
+                <w:rFonts w:ascii="Times New Roman" w:eastAsia="Times New Roman" w:hAnsi="Times New Roman" w:cs="Times New Roman"/>
+                <w:sz w:val="24"/>
+                <w:szCs w:val="24"/>
+              </w:rPr>
+              <w:t>1.0.0</w:t>
+            </w:r>
+          </w:p>
+        </w:tc>
+        <w:tc>
+          <w:tcPr>
+            <w:tcW w:w="2409" w:type="dxa"/>
             <w:tcBorders>
               <w:top w:val="single" w:sz="8" w:space="0" w:color="000000" w:themeColor="text1"/>
               <w:left w:val="single" w:sz="8" w:space="0" w:color="000000" w:themeColor="text1"/>
@@ -6502,7 +6857,7 @@
         </w:trPr>
         <w:tc>
           <w:tcPr>
-            <w:tcW w:w="1890" w:type="dxa"/>
+            <w:tcW w:w="1809" w:type="dxa"/>
             <w:tcBorders>
               <w:top w:val="single" w:sz="8" w:space="0" w:color="000000" w:themeColor="text1"/>
               <w:left w:val="single" w:sz="8" w:space="0" w:color="000000" w:themeColor="text1"/>
@@ -6527,7 +6882,7 @@
         </w:tc>
         <w:tc>
           <w:tcPr>
-            <w:tcW w:w="1398" w:type="dxa"/>
+            <w:tcW w:w="1479" w:type="dxa"/>
             <w:tcBorders>
               <w:top w:val="single" w:sz="8" w:space="0" w:color="000000" w:themeColor="text1"/>
               <w:left w:val="single" w:sz="8" w:space="0" w:color="000000" w:themeColor="text1"/>
@@ -6552,7 +6907,7 @@
         </w:tc>
         <w:tc>
           <w:tcPr>
-            <w:tcW w:w="2437" w:type="dxa"/>
+            <w:tcW w:w="1215" w:type="dxa"/>
             <w:tcBorders>
               <w:top w:val="single" w:sz="8" w:space="0" w:color="000000" w:themeColor="text1"/>
               <w:left w:val="single" w:sz="8" w:space="0" w:color="000000" w:themeColor="text1"/>
@@ -6577,7 +6932,7 @@
         </w:tc>
         <w:tc>
           <w:tcPr>
-            <w:tcW w:w="1329" w:type="dxa"/>
+            <w:tcW w:w="1134" w:type="dxa"/>
             <w:tcBorders>
               <w:top w:val="single" w:sz="8" w:space="0" w:color="000000" w:themeColor="text1"/>
               <w:left w:val="single" w:sz="8" w:space="0" w:color="000000" w:themeColor="text1"/>
@@ -6602,7 +6957,35 @@
         </w:tc>
         <w:tc>
           <w:tcPr>
-            <w:tcW w:w="1961" w:type="dxa"/>
+            <w:tcW w:w="1134" w:type="dxa"/>
+            <w:tcBorders>
+              <w:top w:val="single" w:sz="8" w:space="0" w:color="000000" w:themeColor="text1"/>
+              <w:left w:val="single" w:sz="8" w:space="0" w:color="000000" w:themeColor="text1"/>
+              <w:bottom w:val="single" w:sz="8" w:space="0" w:color="000000" w:themeColor="text1"/>
+              <w:right w:val="single" w:sz="8" w:space="0" w:color="000000" w:themeColor="text1"/>
+            </w:tcBorders>
+          </w:tcPr>
+          <w:p>
+            <w:pPr>
+              <w:rPr>
+                <w:rFonts w:ascii="Times New Roman" w:eastAsia="Times New Roman" w:hAnsi="Times New Roman" w:cs="Times New Roman"/>
+                <w:sz w:val="24"/>
+                <w:szCs w:val="24"/>
+              </w:rPr>
+            </w:pPr>
+            <w:r>
+              <w:rPr>
+                <w:rFonts w:ascii="Times New Roman" w:eastAsia="Times New Roman" w:hAnsi="Times New Roman" w:cs="Times New Roman"/>
+                <w:sz w:val="24"/>
+                <w:szCs w:val="24"/>
+              </w:rPr>
+              <w:t>1.0.0</w:t>
+            </w:r>
+          </w:p>
+        </w:tc>
+        <w:tc>
+          <w:tcPr>
+            <w:tcW w:w="2409" w:type="dxa"/>
             <w:tcBorders>
               <w:top w:val="single" w:sz="8" w:space="0" w:color="000000" w:themeColor="text1"/>
               <w:left w:val="single" w:sz="8" w:space="0" w:color="000000" w:themeColor="text1"/>
@@ -6621,7 +7004,25 @@
                 <w:sz w:val="24"/>
                 <w:szCs w:val="24"/>
               </w:rPr>
-              <w:t>Documentation of AH_Artistry System Design and Specification</w:t>
+              <w:t xml:space="preserve">Documentation of </w:t>
+            </w:r>
+            <w:proofErr w:type="spellStart"/>
+            <w:r>
+              <w:rPr>
+                <w:rFonts w:ascii="Times New Roman" w:eastAsia="Times New Roman" w:hAnsi="Times New Roman" w:cs="Times New Roman"/>
+                <w:sz w:val="24"/>
+                <w:szCs w:val="24"/>
+              </w:rPr>
+              <w:t>AH_Artistry</w:t>
+            </w:r>
+            <w:proofErr w:type="spellEnd"/>
+            <w:r>
+              <w:rPr>
+                <w:rFonts w:ascii="Times New Roman" w:eastAsia="Times New Roman" w:hAnsi="Times New Roman" w:cs="Times New Roman"/>
+                <w:sz w:val="24"/>
+                <w:szCs w:val="24"/>
+              </w:rPr>
+              <w:t xml:space="preserve"> System Design and Specification</w:t>
             </w:r>
           </w:p>
         </w:tc>
@@ -6632,7 +7033,7 @@
         </w:trPr>
         <w:tc>
           <w:tcPr>
-            <w:tcW w:w="1890" w:type="dxa"/>
+            <w:tcW w:w="1809" w:type="dxa"/>
             <w:tcBorders>
               <w:top w:val="single" w:sz="8" w:space="0" w:color="000000" w:themeColor="text1"/>
               <w:left w:val="single" w:sz="8" w:space="0" w:color="000000" w:themeColor="text1"/>
@@ -6657,7 +7058,7 @@
         </w:tc>
         <w:tc>
           <w:tcPr>
-            <w:tcW w:w="1398" w:type="dxa"/>
+            <w:tcW w:w="1479" w:type="dxa"/>
             <w:tcBorders>
               <w:top w:val="single" w:sz="8" w:space="0" w:color="000000" w:themeColor="text1"/>
               <w:left w:val="single" w:sz="8" w:space="0" w:color="000000" w:themeColor="text1"/>
@@ -6682,7 +7083,7 @@
         </w:tc>
         <w:tc>
           <w:tcPr>
-            <w:tcW w:w="2437" w:type="dxa"/>
+            <w:tcW w:w="1215" w:type="dxa"/>
             <w:tcBorders>
               <w:top w:val="single" w:sz="8" w:space="0" w:color="000000" w:themeColor="text1"/>
               <w:left w:val="single" w:sz="8" w:space="0" w:color="000000" w:themeColor="text1"/>
@@ -6707,7 +7108,7 @@
         </w:tc>
         <w:tc>
           <w:tcPr>
-            <w:tcW w:w="1329" w:type="dxa"/>
+            <w:tcW w:w="1134" w:type="dxa"/>
             <w:tcBorders>
               <w:top w:val="single" w:sz="8" w:space="0" w:color="000000" w:themeColor="text1"/>
               <w:left w:val="single" w:sz="8" w:space="0" w:color="000000" w:themeColor="text1"/>
@@ -6732,7 +7133,35 @@
         </w:tc>
         <w:tc>
           <w:tcPr>
-            <w:tcW w:w="1961" w:type="dxa"/>
+            <w:tcW w:w="1134" w:type="dxa"/>
+            <w:tcBorders>
+              <w:top w:val="single" w:sz="8" w:space="0" w:color="000000" w:themeColor="text1"/>
+              <w:left w:val="single" w:sz="8" w:space="0" w:color="000000" w:themeColor="text1"/>
+              <w:bottom w:val="single" w:sz="8" w:space="0" w:color="000000" w:themeColor="text1"/>
+              <w:right w:val="single" w:sz="8" w:space="0" w:color="000000" w:themeColor="text1"/>
+            </w:tcBorders>
+          </w:tcPr>
+          <w:p>
+            <w:pPr>
+              <w:rPr>
+                <w:rFonts w:ascii="Times New Roman" w:eastAsia="Times New Roman" w:hAnsi="Times New Roman" w:cs="Times New Roman"/>
+                <w:sz w:val="24"/>
+                <w:szCs w:val="24"/>
+              </w:rPr>
+            </w:pPr>
+            <w:r>
+              <w:rPr>
+                <w:rFonts w:ascii="Times New Roman" w:eastAsia="Times New Roman" w:hAnsi="Times New Roman" w:cs="Times New Roman"/>
+                <w:sz w:val="24"/>
+                <w:szCs w:val="24"/>
+              </w:rPr>
+              <w:t>1.0.0</w:t>
+            </w:r>
+          </w:p>
+        </w:tc>
+        <w:tc>
+          <w:tcPr>
+            <w:tcW w:w="2409" w:type="dxa"/>
             <w:tcBorders>
               <w:top w:val="single" w:sz="8" w:space="0" w:color="000000" w:themeColor="text1"/>
               <w:left w:val="single" w:sz="8" w:space="0" w:color="000000" w:themeColor="text1"/>
@@ -6745,13 +7174,41 @@
             </w:tcMar>
           </w:tcPr>
           <w:p>
-            <w:r>
-              <w:rPr>
-                <w:rFonts w:ascii="Times New Roman" w:eastAsia="Times New Roman" w:hAnsi="Times New Roman" w:cs="Times New Roman"/>
-                <w:sz w:val="24"/>
-                <w:szCs w:val="24"/>
-              </w:rPr>
-              <w:t>Documentaion of AH_Artistry System Requirement Specification</w:t>
+            <w:proofErr w:type="spellStart"/>
+            <w:r>
+              <w:rPr>
+                <w:rFonts w:ascii="Times New Roman" w:eastAsia="Times New Roman" w:hAnsi="Times New Roman" w:cs="Times New Roman"/>
+                <w:sz w:val="24"/>
+                <w:szCs w:val="24"/>
+              </w:rPr>
+              <w:t>Documentaion</w:t>
+            </w:r>
+            <w:proofErr w:type="spellEnd"/>
+            <w:r>
+              <w:rPr>
+                <w:rFonts w:ascii="Times New Roman" w:eastAsia="Times New Roman" w:hAnsi="Times New Roman" w:cs="Times New Roman"/>
+                <w:sz w:val="24"/>
+                <w:szCs w:val="24"/>
+              </w:rPr>
+              <w:t xml:space="preserve"> of </w:t>
+            </w:r>
+            <w:proofErr w:type="spellStart"/>
+            <w:r>
+              <w:rPr>
+                <w:rFonts w:ascii="Times New Roman" w:eastAsia="Times New Roman" w:hAnsi="Times New Roman" w:cs="Times New Roman"/>
+                <w:sz w:val="24"/>
+                <w:szCs w:val="24"/>
+              </w:rPr>
+              <w:t>AH_Artistry</w:t>
+            </w:r>
+            <w:proofErr w:type="spellEnd"/>
+            <w:r>
+              <w:rPr>
+                <w:rFonts w:ascii="Times New Roman" w:eastAsia="Times New Roman" w:hAnsi="Times New Roman" w:cs="Times New Roman"/>
+                <w:sz w:val="24"/>
+                <w:szCs w:val="24"/>
+              </w:rPr>
+              <w:t xml:space="preserve"> System Requirement Specification</w:t>
             </w:r>
           </w:p>
         </w:tc>
@@ -6762,7 +7219,7 @@
         </w:trPr>
         <w:tc>
           <w:tcPr>
-            <w:tcW w:w="1890" w:type="dxa"/>
+            <w:tcW w:w="1809" w:type="dxa"/>
             <w:tcBorders>
               <w:top w:val="single" w:sz="8" w:space="0" w:color="000000" w:themeColor="text1"/>
               <w:left w:val="single" w:sz="8" w:space="0" w:color="000000" w:themeColor="text1"/>
@@ -6775,19 +7232,29 @@
             </w:tcMar>
           </w:tcPr>
           <w:p>
-            <w:r>
-              <w:rPr>
-                <w:rFonts w:ascii="Times New Roman" w:eastAsia="Times New Roman" w:hAnsi="Times New Roman" w:cs="Times New Roman"/>
-                <w:sz w:val="24"/>
-                <w:szCs w:val="24"/>
-              </w:rPr>
-              <w:t>src/</w:t>
-            </w:r>
-          </w:p>
-        </w:tc>
-        <w:tc>
-          <w:tcPr>
-            <w:tcW w:w="1398" w:type="dxa"/>
+            <w:proofErr w:type="spellStart"/>
+            <w:r>
+              <w:rPr>
+                <w:rFonts w:ascii="Times New Roman" w:eastAsia="Times New Roman" w:hAnsi="Times New Roman" w:cs="Times New Roman"/>
+                <w:sz w:val="24"/>
+                <w:szCs w:val="24"/>
+              </w:rPr>
+              <w:t>src</w:t>
+            </w:r>
+            <w:proofErr w:type="spellEnd"/>
+            <w:r>
+              <w:rPr>
+                <w:rFonts w:ascii="Times New Roman" w:eastAsia="Times New Roman" w:hAnsi="Times New Roman" w:cs="Times New Roman"/>
+                <w:sz w:val="24"/>
+                <w:szCs w:val="24"/>
+              </w:rPr>
+              <w:t>/</w:t>
+            </w:r>
+          </w:p>
+        </w:tc>
+        <w:tc>
+          <w:tcPr>
+            <w:tcW w:w="1479" w:type="dxa"/>
             <w:tcBorders>
               <w:top w:val="single" w:sz="8" w:space="0" w:color="000000" w:themeColor="text1"/>
               <w:left w:val="single" w:sz="8" w:space="0" w:color="000000" w:themeColor="text1"/>
@@ -6812,7 +7279,7 @@
         </w:tc>
         <w:tc>
           <w:tcPr>
-            <w:tcW w:w="2437" w:type="dxa"/>
+            <w:tcW w:w="1215" w:type="dxa"/>
             <w:tcBorders>
               <w:top w:val="single" w:sz="8" w:space="0" w:color="000000" w:themeColor="text1"/>
               <w:left w:val="single" w:sz="8" w:space="0" w:color="000000" w:themeColor="text1"/>
@@ -6831,13 +7298,31 @@
                 <w:sz w:val="24"/>
                 <w:szCs w:val="24"/>
               </w:rPr>
-              <w:t>/src/</w:t>
-            </w:r>
-          </w:p>
-        </w:tc>
-        <w:tc>
-          <w:tcPr>
-            <w:tcW w:w="1329" w:type="dxa"/>
+              <w:t>/</w:t>
+            </w:r>
+            <w:proofErr w:type="spellStart"/>
+            <w:r>
+              <w:rPr>
+                <w:rFonts w:ascii="Times New Roman" w:eastAsia="Times New Roman" w:hAnsi="Times New Roman" w:cs="Times New Roman"/>
+                <w:sz w:val="24"/>
+                <w:szCs w:val="24"/>
+              </w:rPr>
+              <w:t>src</w:t>
+            </w:r>
+            <w:proofErr w:type="spellEnd"/>
+            <w:r>
+              <w:rPr>
+                <w:rFonts w:ascii="Times New Roman" w:eastAsia="Times New Roman" w:hAnsi="Times New Roman" w:cs="Times New Roman"/>
+                <w:sz w:val="24"/>
+                <w:szCs w:val="24"/>
+              </w:rPr>
+              <w:t>/</w:t>
+            </w:r>
+          </w:p>
+        </w:tc>
+        <w:tc>
+          <w:tcPr>
+            <w:tcW w:w="1134" w:type="dxa"/>
             <w:tcBorders>
               <w:top w:val="single" w:sz="8" w:space="0" w:color="000000" w:themeColor="text1"/>
               <w:left w:val="single" w:sz="8" w:space="0" w:color="000000" w:themeColor="text1"/>
@@ -6862,7 +7347,35 @@
         </w:tc>
         <w:tc>
           <w:tcPr>
-            <w:tcW w:w="1961" w:type="dxa"/>
+            <w:tcW w:w="1134" w:type="dxa"/>
+            <w:tcBorders>
+              <w:top w:val="single" w:sz="8" w:space="0" w:color="000000" w:themeColor="text1"/>
+              <w:left w:val="single" w:sz="8" w:space="0" w:color="000000" w:themeColor="text1"/>
+              <w:bottom w:val="single" w:sz="8" w:space="0" w:color="000000" w:themeColor="text1"/>
+              <w:right w:val="single" w:sz="8" w:space="0" w:color="000000" w:themeColor="text1"/>
+            </w:tcBorders>
+          </w:tcPr>
+          <w:p>
+            <w:pPr>
+              <w:rPr>
+                <w:rFonts w:ascii="Times New Roman" w:eastAsia="Times New Roman" w:hAnsi="Times New Roman" w:cs="Times New Roman"/>
+                <w:sz w:val="24"/>
+                <w:szCs w:val="24"/>
+              </w:rPr>
+            </w:pPr>
+            <w:r>
+              <w:rPr>
+                <w:rFonts w:ascii="Times New Roman" w:eastAsia="Times New Roman" w:hAnsi="Times New Roman" w:cs="Times New Roman"/>
+                <w:sz w:val="24"/>
+                <w:szCs w:val="24"/>
+              </w:rPr>
+              <w:t>1.0.0</w:t>
+            </w:r>
+          </w:p>
+        </w:tc>
+        <w:tc>
+          <w:tcPr>
+            <w:tcW w:w="2409" w:type="dxa"/>
             <w:tcBorders>
               <w:top w:val="single" w:sz="8" w:space="0" w:color="000000" w:themeColor="text1"/>
               <w:left w:val="single" w:sz="8" w:space="0" w:color="000000" w:themeColor="text1"/>
@@ -6892,7 +7405,7 @@
         </w:trPr>
         <w:tc>
           <w:tcPr>
-            <w:tcW w:w="1890" w:type="dxa"/>
+            <w:tcW w:w="1809" w:type="dxa"/>
             <w:tcBorders>
               <w:top w:val="single" w:sz="8" w:space="0" w:color="000000" w:themeColor="text1"/>
               <w:left w:val="single" w:sz="8" w:space="0" w:color="000000" w:themeColor="text1"/>
@@ -6905,6 +7418,7 @@
             </w:tcMar>
           </w:tcPr>
           <w:p>
+            <w:proofErr w:type="spellStart"/>
             <w:r>
               <w:rPr>
                 <w:rFonts w:ascii="Times New Roman" w:eastAsia="Times New Roman" w:hAnsi="Times New Roman" w:cs="Times New Roman"/>
@@ -6913,11 +7427,12 @@
               </w:rPr>
               <w:t>server.php</w:t>
             </w:r>
-          </w:p>
-        </w:tc>
-        <w:tc>
-          <w:tcPr>
-            <w:tcW w:w="1398" w:type="dxa"/>
+            <w:proofErr w:type="spellEnd"/>
+          </w:p>
+        </w:tc>
+        <w:tc>
+          <w:tcPr>
+            <w:tcW w:w="1479" w:type="dxa"/>
             <w:tcBorders>
               <w:top w:val="single" w:sz="8" w:space="0" w:color="000000" w:themeColor="text1"/>
               <w:left w:val="single" w:sz="8" w:space="0" w:color="000000" w:themeColor="text1"/>
@@ -6942,7 +7457,7 @@
         </w:tc>
         <w:tc>
           <w:tcPr>
-            <w:tcW w:w="2437" w:type="dxa"/>
+            <w:tcW w:w="1215" w:type="dxa"/>
             <w:tcBorders>
               <w:top w:val="single" w:sz="8" w:space="0" w:color="000000" w:themeColor="text1"/>
               <w:left w:val="single" w:sz="8" w:space="0" w:color="000000" w:themeColor="text1"/>
@@ -6961,13 +7476,41 @@
                 <w:sz w:val="24"/>
                 <w:szCs w:val="24"/>
               </w:rPr>
-              <w:t>/src/server.php</w:t>
-            </w:r>
-          </w:p>
-        </w:tc>
-        <w:tc>
-          <w:tcPr>
-            <w:tcW w:w="1329" w:type="dxa"/>
+              <w:t>/</w:t>
+            </w:r>
+            <w:proofErr w:type="spellStart"/>
+            <w:r>
+              <w:rPr>
+                <w:rFonts w:ascii="Times New Roman" w:eastAsia="Times New Roman" w:hAnsi="Times New Roman" w:cs="Times New Roman"/>
+                <w:sz w:val="24"/>
+                <w:szCs w:val="24"/>
+              </w:rPr>
+              <w:t>src</w:t>
+            </w:r>
+            <w:proofErr w:type="spellEnd"/>
+            <w:r>
+              <w:rPr>
+                <w:rFonts w:ascii="Times New Roman" w:eastAsia="Times New Roman" w:hAnsi="Times New Roman" w:cs="Times New Roman"/>
+                <w:sz w:val="24"/>
+                <w:szCs w:val="24"/>
+              </w:rPr>
+              <w:t>/</w:t>
+            </w:r>
+            <w:proofErr w:type="spellStart"/>
+            <w:r>
+              <w:rPr>
+                <w:rFonts w:ascii="Times New Roman" w:eastAsia="Times New Roman" w:hAnsi="Times New Roman" w:cs="Times New Roman"/>
+                <w:sz w:val="24"/>
+                <w:szCs w:val="24"/>
+              </w:rPr>
+              <w:t>server.php</w:t>
+            </w:r>
+            <w:proofErr w:type="spellEnd"/>
+          </w:p>
+        </w:tc>
+        <w:tc>
+          <w:tcPr>
+            <w:tcW w:w="1134" w:type="dxa"/>
             <w:tcBorders>
               <w:top w:val="single" w:sz="8" w:space="0" w:color="000000" w:themeColor="text1"/>
               <w:left w:val="single" w:sz="8" w:space="0" w:color="000000" w:themeColor="text1"/>
@@ -6992,7 +7535,43 @@
         </w:tc>
         <w:tc>
           <w:tcPr>
-            <w:tcW w:w="1961" w:type="dxa"/>
+            <w:tcW w:w="1134" w:type="dxa"/>
+            <w:tcBorders>
+              <w:top w:val="single" w:sz="8" w:space="0" w:color="000000" w:themeColor="text1"/>
+              <w:left w:val="single" w:sz="8" w:space="0" w:color="000000" w:themeColor="text1"/>
+              <w:bottom w:val="single" w:sz="8" w:space="0" w:color="000000" w:themeColor="text1"/>
+              <w:right w:val="single" w:sz="8" w:space="0" w:color="000000" w:themeColor="text1"/>
+            </w:tcBorders>
+          </w:tcPr>
+          <w:p>
+            <w:pPr>
+              <w:rPr>
+                <w:rFonts w:ascii="Times New Roman" w:eastAsia="Times New Roman" w:hAnsi="Times New Roman" w:cs="Times New Roman"/>
+                <w:sz w:val="24"/>
+                <w:szCs w:val="24"/>
+              </w:rPr>
+            </w:pPr>
+            <w:r>
+              <w:rPr>
+                <w:rFonts w:ascii="Times New Roman" w:eastAsia="Times New Roman" w:hAnsi="Times New Roman" w:cs="Times New Roman"/>
+                <w:sz w:val="24"/>
+                <w:szCs w:val="24"/>
+              </w:rPr>
+              <w:t>1.0.</w:t>
+            </w:r>
+            <w:r>
+              <w:rPr>
+                <w:rFonts w:ascii="Times New Roman" w:eastAsia="Times New Roman" w:hAnsi="Times New Roman" w:cs="Times New Roman"/>
+                <w:sz w:val="24"/>
+                <w:szCs w:val="24"/>
+              </w:rPr>
+              <w:t>1</w:t>
+            </w:r>
+          </w:p>
+        </w:tc>
+        <w:tc>
+          <w:tcPr>
+            <w:tcW w:w="2409" w:type="dxa"/>
             <w:tcBorders>
               <w:top w:val="single" w:sz="8" w:space="0" w:color="000000" w:themeColor="text1"/>
               <w:left w:val="single" w:sz="8" w:space="0" w:color="000000" w:themeColor="text1"/>
@@ -7005,6 +7584,13 @@
             </w:tcMar>
           </w:tcPr>
           <w:p>
+            <w:pPr>
+              <w:rPr>
+                <w:rFonts w:ascii="Times New Roman" w:eastAsia="Times New Roman" w:hAnsi="Times New Roman" w:cs="Times New Roman"/>
+                <w:sz w:val="24"/>
+                <w:szCs w:val="24"/>
+              </w:rPr>
+            </w:pPr>
             <w:r>
               <w:rPr>
                 <w:rFonts w:ascii="Times New Roman" w:eastAsia="Times New Roman" w:hAnsi="Times New Roman" w:cs="Times New Roman"/>
@@ -7012,6 +7598,40 @@
                 <w:szCs w:val="24"/>
               </w:rPr>
               <w:t>Backend logic for handling server-side operations.</w:t>
+            </w:r>
+          </w:p>
+          <w:p>
+            <w:r>
+              <w:rPr>
+                <w:rFonts w:ascii="Times New Roman" w:eastAsia="Times New Roman" w:hAnsi="Times New Roman" w:cs="Times New Roman"/>
+                <w:sz w:val="24"/>
+                <w:szCs w:val="24"/>
+              </w:rPr>
+              <w:t>v</w:t>
+            </w:r>
+            <w:r>
+              <w:rPr>
+                <w:rFonts w:ascii="Times New Roman" w:eastAsia="Times New Roman" w:hAnsi="Times New Roman" w:cs="Times New Roman"/>
+                <w:sz w:val="24"/>
+                <w:szCs w:val="24"/>
+              </w:rPr>
+              <w:t>1.0.</w:t>
+            </w:r>
+            <w:r>
+              <w:rPr>
+                <w:rFonts w:ascii="Times New Roman" w:eastAsia="Times New Roman" w:hAnsi="Times New Roman" w:cs="Times New Roman"/>
+                <w:sz w:val="24"/>
+                <w:szCs w:val="24"/>
+              </w:rPr>
+              <w:t>1</w:t>
+            </w:r>
+            <w:r>
+              <w:rPr>
+                <w:rFonts w:ascii="Times New Roman" w:eastAsia="Times New Roman" w:hAnsi="Times New Roman" w:cs="Times New Roman"/>
+                <w:sz w:val="24"/>
+                <w:szCs w:val="24"/>
+              </w:rPr>
+              <w:t>: Bugfix: Resolve double booking issue</w:t>
             </w:r>
           </w:p>
         </w:tc>
@@ -7022,7 +7642,7 @@
         </w:trPr>
         <w:tc>
           <w:tcPr>
-            <w:tcW w:w="1890" w:type="dxa"/>
+            <w:tcW w:w="1809" w:type="dxa"/>
             <w:tcBorders>
               <w:top w:val="single" w:sz="8" w:space="0" w:color="000000" w:themeColor="text1"/>
               <w:left w:val="single" w:sz="8" w:space="0" w:color="000000" w:themeColor="text1"/>
@@ -7035,6 +7655,7 @@
             </w:tcMar>
           </w:tcPr>
           <w:p>
+            <w:proofErr w:type="spellStart"/>
             <w:r>
               <w:rPr>
                 <w:rFonts w:ascii="Times New Roman" w:eastAsia="Times New Roman" w:hAnsi="Times New Roman" w:cs="Times New Roman"/>
@@ -7043,11 +7664,12 @@
               </w:rPr>
               <w:t>logout.php</w:t>
             </w:r>
-          </w:p>
-        </w:tc>
-        <w:tc>
-          <w:tcPr>
-            <w:tcW w:w="1398" w:type="dxa"/>
+            <w:proofErr w:type="spellEnd"/>
+          </w:p>
+        </w:tc>
+        <w:tc>
+          <w:tcPr>
+            <w:tcW w:w="1479" w:type="dxa"/>
             <w:tcBorders>
               <w:top w:val="single" w:sz="8" w:space="0" w:color="000000" w:themeColor="text1"/>
               <w:left w:val="single" w:sz="8" w:space="0" w:color="000000" w:themeColor="text1"/>
@@ -7072,7 +7694,7 @@
         </w:tc>
         <w:tc>
           <w:tcPr>
-            <w:tcW w:w="2437" w:type="dxa"/>
+            <w:tcW w:w="1215" w:type="dxa"/>
             <w:tcBorders>
               <w:top w:val="single" w:sz="8" w:space="0" w:color="000000" w:themeColor="text1"/>
               <w:left w:val="single" w:sz="8" w:space="0" w:color="000000" w:themeColor="text1"/>
@@ -7091,13 +7713,41 @@
                 <w:sz w:val="24"/>
                 <w:szCs w:val="24"/>
               </w:rPr>
-              <w:t>/src/logout.php</w:t>
-            </w:r>
-          </w:p>
-        </w:tc>
-        <w:tc>
-          <w:tcPr>
-            <w:tcW w:w="1329" w:type="dxa"/>
+              <w:t>/</w:t>
+            </w:r>
+            <w:proofErr w:type="spellStart"/>
+            <w:r>
+              <w:rPr>
+                <w:rFonts w:ascii="Times New Roman" w:eastAsia="Times New Roman" w:hAnsi="Times New Roman" w:cs="Times New Roman"/>
+                <w:sz w:val="24"/>
+                <w:szCs w:val="24"/>
+              </w:rPr>
+              <w:t>src</w:t>
+            </w:r>
+            <w:proofErr w:type="spellEnd"/>
+            <w:r>
+              <w:rPr>
+                <w:rFonts w:ascii="Times New Roman" w:eastAsia="Times New Roman" w:hAnsi="Times New Roman" w:cs="Times New Roman"/>
+                <w:sz w:val="24"/>
+                <w:szCs w:val="24"/>
+              </w:rPr>
+              <w:t>/</w:t>
+            </w:r>
+            <w:proofErr w:type="spellStart"/>
+            <w:r>
+              <w:rPr>
+                <w:rFonts w:ascii="Times New Roman" w:eastAsia="Times New Roman" w:hAnsi="Times New Roman" w:cs="Times New Roman"/>
+                <w:sz w:val="24"/>
+                <w:szCs w:val="24"/>
+              </w:rPr>
+              <w:t>logout.php</w:t>
+            </w:r>
+            <w:proofErr w:type="spellEnd"/>
+          </w:p>
+        </w:tc>
+        <w:tc>
+          <w:tcPr>
+            <w:tcW w:w="1134" w:type="dxa"/>
             <w:tcBorders>
               <w:top w:val="single" w:sz="8" w:space="0" w:color="000000" w:themeColor="text1"/>
               <w:left w:val="single" w:sz="8" w:space="0" w:color="000000" w:themeColor="text1"/>
@@ -7122,7 +7772,35 @@
         </w:tc>
         <w:tc>
           <w:tcPr>
-            <w:tcW w:w="1961" w:type="dxa"/>
+            <w:tcW w:w="1134" w:type="dxa"/>
+            <w:tcBorders>
+              <w:top w:val="single" w:sz="8" w:space="0" w:color="000000" w:themeColor="text1"/>
+              <w:left w:val="single" w:sz="8" w:space="0" w:color="000000" w:themeColor="text1"/>
+              <w:bottom w:val="single" w:sz="8" w:space="0" w:color="000000" w:themeColor="text1"/>
+              <w:right w:val="single" w:sz="8" w:space="0" w:color="000000" w:themeColor="text1"/>
+            </w:tcBorders>
+          </w:tcPr>
+          <w:p>
+            <w:pPr>
+              <w:rPr>
+                <w:rFonts w:ascii="Times New Roman" w:eastAsia="Times New Roman" w:hAnsi="Times New Roman" w:cs="Times New Roman"/>
+                <w:sz w:val="24"/>
+                <w:szCs w:val="24"/>
+              </w:rPr>
+            </w:pPr>
+            <w:r>
+              <w:rPr>
+                <w:rFonts w:ascii="Times New Roman" w:eastAsia="Times New Roman" w:hAnsi="Times New Roman" w:cs="Times New Roman"/>
+                <w:sz w:val="24"/>
+                <w:szCs w:val="24"/>
+              </w:rPr>
+              <w:t>1.0.0</w:t>
+            </w:r>
+          </w:p>
+        </w:tc>
+        <w:tc>
+          <w:tcPr>
+            <w:tcW w:w="2409" w:type="dxa"/>
             <w:tcBorders>
               <w:top w:val="single" w:sz="8" w:space="0" w:color="000000" w:themeColor="text1"/>
               <w:left w:val="single" w:sz="8" w:space="0" w:color="000000" w:themeColor="text1"/>
@@ -7141,7 +7819,25 @@
                 <w:sz w:val="24"/>
                 <w:szCs w:val="24"/>
               </w:rPr>
-              <w:t>Handles uer logout functionality</w:t>
+              <w:t xml:space="preserve">Handles </w:t>
+            </w:r>
+            <w:proofErr w:type="spellStart"/>
+            <w:r>
+              <w:rPr>
+                <w:rFonts w:ascii="Times New Roman" w:eastAsia="Times New Roman" w:hAnsi="Times New Roman" w:cs="Times New Roman"/>
+                <w:sz w:val="24"/>
+                <w:szCs w:val="24"/>
+              </w:rPr>
+              <w:t>uer</w:t>
+            </w:r>
+            <w:proofErr w:type="spellEnd"/>
+            <w:r>
+              <w:rPr>
+                <w:rFonts w:ascii="Times New Roman" w:eastAsia="Times New Roman" w:hAnsi="Times New Roman" w:cs="Times New Roman"/>
+                <w:sz w:val="24"/>
+                <w:szCs w:val="24"/>
+              </w:rPr>
+              <w:t xml:space="preserve"> logout functionality</w:t>
             </w:r>
           </w:p>
         </w:tc>
@@ -7152,7 +7848,7 @@
         </w:trPr>
         <w:tc>
           <w:tcPr>
-            <w:tcW w:w="1890" w:type="dxa"/>
+            <w:tcW w:w="1809" w:type="dxa"/>
             <w:tcBorders>
               <w:top w:val="single" w:sz="8" w:space="0" w:color="000000" w:themeColor="text1"/>
               <w:left w:val="single" w:sz="8" w:space="0" w:color="000000" w:themeColor="text1"/>
@@ -7177,7 +7873,7 @@
         </w:tc>
         <w:tc>
           <w:tcPr>
-            <w:tcW w:w="1398" w:type="dxa"/>
+            <w:tcW w:w="1479" w:type="dxa"/>
             <w:tcBorders>
               <w:top w:val="single" w:sz="8" w:space="0" w:color="000000" w:themeColor="text1"/>
               <w:left w:val="single" w:sz="8" w:space="0" w:color="000000" w:themeColor="text1"/>
@@ -7202,7 +7898,7 @@
         </w:tc>
         <w:tc>
           <w:tcPr>
-            <w:tcW w:w="2437" w:type="dxa"/>
+            <w:tcW w:w="1215" w:type="dxa"/>
             <w:tcBorders>
               <w:top w:val="single" w:sz="8" w:space="0" w:color="000000" w:themeColor="text1"/>
               <w:left w:val="single" w:sz="8" w:space="0" w:color="000000" w:themeColor="text1"/>
@@ -7221,13 +7917,31 @@
                 <w:sz w:val="24"/>
                 <w:szCs w:val="24"/>
               </w:rPr>
-              <w:t>/src/pages/</w:t>
-            </w:r>
-          </w:p>
-        </w:tc>
-        <w:tc>
-          <w:tcPr>
-            <w:tcW w:w="1329" w:type="dxa"/>
+              <w:t>/</w:t>
+            </w:r>
+            <w:proofErr w:type="spellStart"/>
+            <w:r>
+              <w:rPr>
+                <w:rFonts w:ascii="Times New Roman" w:eastAsia="Times New Roman" w:hAnsi="Times New Roman" w:cs="Times New Roman"/>
+                <w:sz w:val="24"/>
+                <w:szCs w:val="24"/>
+              </w:rPr>
+              <w:t>src</w:t>
+            </w:r>
+            <w:proofErr w:type="spellEnd"/>
+            <w:r>
+              <w:rPr>
+                <w:rFonts w:ascii="Times New Roman" w:eastAsia="Times New Roman" w:hAnsi="Times New Roman" w:cs="Times New Roman"/>
+                <w:sz w:val="24"/>
+                <w:szCs w:val="24"/>
+              </w:rPr>
+              <w:t>/pages/</w:t>
+            </w:r>
+          </w:p>
+        </w:tc>
+        <w:tc>
+          <w:tcPr>
+            <w:tcW w:w="1134" w:type="dxa"/>
             <w:tcBorders>
               <w:top w:val="single" w:sz="8" w:space="0" w:color="000000" w:themeColor="text1"/>
               <w:left w:val="single" w:sz="8" w:space="0" w:color="000000" w:themeColor="text1"/>
@@ -7252,7 +7966,35 @@
         </w:tc>
         <w:tc>
           <w:tcPr>
-            <w:tcW w:w="1961" w:type="dxa"/>
+            <w:tcW w:w="1134" w:type="dxa"/>
+            <w:tcBorders>
+              <w:top w:val="single" w:sz="8" w:space="0" w:color="000000" w:themeColor="text1"/>
+              <w:left w:val="single" w:sz="8" w:space="0" w:color="000000" w:themeColor="text1"/>
+              <w:bottom w:val="single" w:sz="8" w:space="0" w:color="000000" w:themeColor="text1"/>
+              <w:right w:val="single" w:sz="8" w:space="0" w:color="000000" w:themeColor="text1"/>
+            </w:tcBorders>
+          </w:tcPr>
+          <w:p>
+            <w:pPr>
+              <w:rPr>
+                <w:rFonts w:ascii="Times New Roman" w:eastAsia="Times New Roman" w:hAnsi="Times New Roman" w:cs="Times New Roman"/>
+                <w:sz w:val="24"/>
+                <w:szCs w:val="24"/>
+              </w:rPr>
+            </w:pPr>
+            <w:r>
+              <w:rPr>
+                <w:rFonts w:ascii="Times New Roman" w:eastAsia="Times New Roman" w:hAnsi="Times New Roman" w:cs="Times New Roman"/>
+                <w:sz w:val="24"/>
+                <w:szCs w:val="24"/>
+              </w:rPr>
+              <w:t>1.0.0</w:t>
+            </w:r>
+          </w:p>
+        </w:tc>
+        <w:tc>
+          <w:tcPr>
+            <w:tcW w:w="2409" w:type="dxa"/>
             <w:tcBorders>
               <w:top w:val="single" w:sz="8" w:space="0" w:color="000000" w:themeColor="text1"/>
               <w:left w:val="single" w:sz="8" w:space="0" w:color="000000" w:themeColor="text1"/>
@@ -7282,7 +8024,7 @@
         </w:trPr>
         <w:tc>
           <w:tcPr>
-            <w:tcW w:w="1890" w:type="dxa"/>
+            <w:tcW w:w="1809" w:type="dxa"/>
             <w:tcBorders>
               <w:top w:val="single" w:sz="8" w:space="0" w:color="000000" w:themeColor="text1"/>
               <w:left w:val="single" w:sz="8" w:space="0" w:color="000000" w:themeColor="text1"/>
@@ -7295,6 +8037,7 @@
             </w:tcMar>
           </w:tcPr>
           <w:p>
+            <w:proofErr w:type="spellStart"/>
             <w:r>
               <w:rPr>
                 <w:rFonts w:ascii="Times New Roman" w:eastAsia="Times New Roman" w:hAnsi="Times New Roman" w:cs="Times New Roman"/>
@@ -7303,11 +8046,12 @@
               </w:rPr>
               <w:t>about.php</w:t>
             </w:r>
-          </w:p>
-        </w:tc>
-        <w:tc>
-          <w:tcPr>
-            <w:tcW w:w="1398" w:type="dxa"/>
+            <w:proofErr w:type="spellEnd"/>
+          </w:p>
+        </w:tc>
+        <w:tc>
+          <w:tcPr>
+            <w:tcW w:w="1479" w:type="dxa"/>
             <w:tcBorders>
               <w:top w:val="single" w:sz="8" w:space="0" w:color="000000" w:themeColor="text1"/>
               <w:left w:val="single" w:sz="8" w:space="0" w:color="000000" w:themeColor="text1"/>
@@ -7332,7 +8076,7 @@
         </w:tc>
         <w:tc>
           <w:tcPr>
-            <w:tcW w:w="2437" w:type="dxa"/>
+            <w:tcW w:w="1215" w:type="dxa"/>
             <w:tcBorders>
               <w:top w:val="single" w:sz="8" w:space="0" w:color="000000" w:themeColor="text1"/>
               <w:left w:val="single" w:sz="8" w:space="0" w:color="000000" w:themeColor="text1"/>
@@ -7351,13 +8095,41 @@
                 <w:sz w:val="24"/>
                 <w:szCs w:val="24"/>
               </w:rPr>
-              <w:t>/src/pages/about.php</w:t>
-            </w:r>
-          </w:p>
-        </w:tc>
-        <w:tc>
-          <w:tcPr>
-            <w:tcW w:w="1329" w:type="dxa"/>
+              <w:t>/</w:t>
+            </w:r>
+            <w:proofErr w:type="spellStart"/>
+            <w:r>
+              <w:rPr>
+                <w:rFonts w:ascii="Times New Roman" w:eastAsia="Times New Roman" w:hAnsi="Times New Roman" w:cs="Times New Roman"/>
+                <w:sz w:val="24"/>
+                <w:szCs w:val="24"/>
+              </w:rPr>
+              <w:t>src</w:t>
+            </w:r>
+            <w:proofErr w:type="spellEnd"/>
+            <w:r>
+              <w:rPr>
+                <w:rFonts w:ascii="Times New Roman" w:eastAsia="Times New Roman" w:hAnsi="Times New Roman" w:cs="Times New Roman"/>
+                <w:sz w:val="24"/>
+                <w:szCs w:val="24"/>
+              </w:rPr>
+              <w:t>/pages/</w:t>
+            </w:r>
+            <w:proofErr w:type="spellStart"/>
+            <w:r>
+              <w:rPr>
+                <w:rFonts w:ascii="Times New Roman" w:eastAsia="Times New Roman" w:hAnsi="Times New Roman" w:cs="Times New Roman"/>
+                <w:sz w:val="24"/>
+                <w:szCs w:val="24"/>
+              </w:rPr>
+              <w:t>about.php</w:t>
+            </w:r>
+            <w:proofErr w:type="spellEnd"/>
+          </w:p>
+        </w:tc>
+        <w:tc>
+          <w:tcPr>
+            <w:tcW w:w="1134" w:type="dxa"/>
             <w:tcBorders>
               <w:top w:val="single" w:sz="8" w:space="0" w:color="000000" w:themeColor="text1"/>
               <w:left w:val="single" w:sz="8" w:space="0" w:color="000000" w:themeColor="text1"/>
@@ -7382,7 +8154,35 @@
         </w:tc>
         <w:tc>
           <w:tcPr>
-            <w:tcW w:w="1961" w:type="dxa"/>
+            <w:tcW w:w="1134" w:type="dxa"/>
+            <w:tcBorders>
+              <w:top w:val="single" w:sz="8" w:space="0" w:color="000000" w:themeColor="text1"/>
+              <w:left w:val="single" w:sz="8" w:space="0" w:color="000000" w:themeColor="text1"/>
+              <w:bottom w:val="single" w:sz="8" w:space="0" w:color="000000" w:themeColor="text1"/>
+              <w:right w:val="single" w:sz="8" w:space="0" w:color="000000" w:themeColor="text1"/>
+            </w:tcBorders>
+          </w:tcPr>
+          <w:p>
+            <w:pPr>
+              <w:rPr>
+                <w:rFonts w:ascii="Times New Roman" w:eastAsia="Times New Roman" w:hAnsi="Times New Roman" w:cs="Times New Roman"/>
+                <w:sz w:val="24"/>
+                <w:szCs w:val="24"/>
+              </w:rPr>
+            </w:pPr>
+            <w:r>
+              <w:rPr>
+                <w:rFonts w:ascii="Times New Roman" w:eastAsia="Times New Roman" w:hAnsi="Times New Roman" w:cs="Times New Roman"/>
+                <w:sz w:val="24"/>
+                <w:szCs w:val="24"/>
+              </w:rPr>
+              <w:t>1.0.0</w:t>
+            </w:r>
+          </w:p>
+        </w:tc>
+        <w:tc>
+          <w:tcPr>
+            <w:tcW w:w="2409" w:type="dxa"/>
             <w:tcBorders>
               <w:top w:val="single" w:sz="8" w:space="0" w:color="000000" w:themeColor="text1"/>
               <w:left w:val="single" w:sz="8" w:space="0" w:color="000000" w:themeColor="text1"/>
@@ -7412,7 +8212,7 @@
         </w:trPr>
         <w:tc>
           <w:tcPr>
-            <w:tcW w:w="1890" w:type="dxa"/>
+            <w:tcW w:w="1809" w:type="dxa"/>
             <w:tcBorders>
               <w:top w:val="single" w:sz="8" w:space="0" w:color="000000" w:themeColor="text1"/>
               <w:left w:val="single" w:sz="8" w:space="0" w:color="000000" w:themeColor="text1"/>
@@ -7425,6 +8225,7 @@
             </w:tcMar>
           </w:tcPr>
           <w:p>
+            <w:proofErr w:type="spellStart"/>
             <w:r>
               <w:rPr>
                 <w:rFonts w:ascii="Times New Roman" w:eastAsia="Times New Roman" w:hAnsi="Times New Roman" w:cs="Times New Roman"/>
@@ -7433,11 +8234,12 @@
               </w:rPr>
               <w:t>appointments.php</w:t>
             </w:r>
-          </w:p>
-        </w:tc>
-        <w:tc>
-          <w:tcPr>
-            <w:tcW w:w="1398" w:type="dxa"/>
+            <w:proofErr w:type="spellEnd"/>
+          </w:p>
+        </w:tc>
+        <w:tc>
+          <w:tcPr>
+            <w:tcW w:w="1479" w:type="dxa"/>
             <w:tcBorders>
               <w:top w:val="single" w:sz="8" w:space="0" w:color="000000" w:themeColor="text1"/>
               <w:left w:val="single" w:sz="8" w:space="0" w:color="000000" w:themeColor="text1"/>
@@ -7462,7 +8264,7 @@
         </w:tc>
         <w:tc>
           <w:tcPr>
-            <w:tcW w:w="2437" w:type="dxa"/>
+            <w:tcW w:w="1215" w:type="dxa"/>
             <w:tcBorders>
               <w:top w:val="single" w:sz="8" w:space="0" w:color="000000" w:themeColor="text1"/>
               <w:left w:val="single" w:sz="8" w:space="0" w:color="000000" w:themeColor="text1"/>
@@ -7481,13 +8283,41 @@
                 <w:sz w:val="24"/>
                 <w:szCs w:val="24"/>
               </w:rPr>
-              <w:t>/src/pages/appointments.php</w:t>
-            </w:r>
-          </w:p>
-        </w:tc>
-        <w:tc>
-          <w:tcPr>
-            <w:tcW w:w="1329" w:type="dxa"/>
+              <w:t>/</w:t>
+            </w:r>
+            <w:proofErr w:type="spellStart"/>
+            <w:r>
+              <w:rPr>
+                <w:rFonts w:ascii="Times New Roman" w:eastAsia="Times New Roman" w:hAnsi="Times New Roman" w:cs="Times New Roman"/>
+                <w:sz w:val="24"/>
+                <w:szCs w:val="24"/>
+              </w:rPr>
+              <w:t>src</w:t>
+            </w:r>
+            <w:proofErr w:type="spellEnd"/>
+            <w:r>
+              <w:rPr>
+                <w:rFonts w:ascii="Times New Roman" w:eastAsia="Times New Roman" w:hAnsi="Times New Roman" w:cs="Times New Roman"/>
+                <w:sz w:val="24"/>
+                <w:szCs w:val="24"/>
+              </w:rPr>
+              <w:t>/pages/</w:t>
+            </w:r>
+            <w:proofErr w:type="spellStart"/>
+            <w:r>
+              <w:rPr>
+                <w:rFonts w:ascii="Times New Roman" w:eastAsia="Times New Roman" w:hAnsi="Times New Roman" w:cs="Times New Roman"/>
+                <w:sz w:val="24"/>
+                <w:szCs w:val="24"/>
+              </w:rPr>
+              <w:t>appointments.php</w:t>
+            </w:r>
+            <w:proofErr w:type="spellEnd"/>
+          </w:p>
+        </w:tc>
+        <w:tc>
+          <w:tcPr>
+            <w:tcW w:w="1134" w:type="dxa"/>
             <w:tcBorders>
               <w:top w:val="single" w:sz="8" w:space="0" w:color="000000" w:themeColor="text1"/>
               <w:left w:val="single" w:sz="8" w:space="0" w:color="000000" w:themeColor="text1"/>
@@ -7512,7 +8342,35 @@
         </w:tc>
         <w:tc>
           <w:tcPr>
-            <w:tcW w:w="1961" w:type="dxa"/>
+            <w:tcW w:w="1134" w:type="dxa"/>
+            <w:tcBorders>
+              <w:top w:val="single" w:sz="8" w:space="0" w:color="000000" w:themeColor="text1"/>
+              <w:left w:val="single" w:sz="8" w:space="0" w:color="000000" w:themeColor="text1"/>
+              <w:bottom w:val="single" w:sz="8" w:space="0" w:color="000000" w:themeColor="text1"/>
+              <w:right w:val="single" w:sz="8" w:space="0" w:color="000000" w:themeColor="text1"/>
+            </w:tcBorders>
+          </w:tcPr>
+          <w:p>
+            <w:pPr>
+              <w:rPr>
+                <w:rFonts w:ascii="Times New Roman" w:eastAsia="Times New Roman" w:hAnsi="Times New Roman" w:cs="Times New Roman"/>
+                <w:sz w:val="24"/>
+                <w:szCs w:val="24"/>
+              </w:rPr>
+            </w:pPr>
+            <w:r>
+              <w:rPr>
+                <w:rFonts w:ascii="Times New Roman" w:eastAsia="Times New Roman" w:hAnsi="Times New Roman" w:cs="Times New Roman"/>
+                <w:sz w:val="24"/>
+                <w:szCs w:val="24"/>
+              </w:rPr>
+              <w:t>1.0.0</w:t>
+            </w:r>
+          </w:p>
+        </w:tc>
+        <w:tc>
+          <w:tcPr>
+            <w:tcW w:w="2409" w:type="dxa"/>
             <w:tcBorders>
               <w:top w:val="single" w:sz="8" w:space="0" w:color="000000" w:themeColor="text1"/>
               <w:left w:val="single" w:sz="8" w:space="0" w:color="000000" w:themeColor="text1"/>
@@ -7531,7 +8389,7 @@
                 <w:sz w:val="24"/>
                 <w:szCs w:val="24"/>
               </w:rPr>
-              <w:t>- Page for displaying and handles appointments management.</w:t>
+              <w:t>- Page for displaying and handling appointments management.</w:t>
             </w:r>
           </w:p>
           <w:p>
@@ -7562,7 +8420,7 @@
         </w:trPr>
         <w:tc>
           <w:tcPr>
-            <w:tcW w:w="1890" w:type="dxa"/>
+            <w:tcW w:w="1809" w:type="dxa"/>
             <w:tcBorders>
               <w:top w:val="single" w:sz="8" w:space="0" w:color="000000" w:themeColor="text1"/>
               <w:left w:val="single" w:sz="8" w:space="0" w:color="000000" w:themeColor="text1"/>
@@ -7575,6 +8433,7 @@
             </w:tcMar>
           </w:tcPr>
           <w:p>
+            <w:proofErr w:type="spellStart"/>
             <w:r>
               <w:rPr>
                 <w:rFonts w:ascii="Times New Roman" w:eastAsia="Times New Roman" w:hAnsi="Times New Roman" w:cs="Times New Roman"/>
@@ -7583,11 +8442,12 @@
               </w:rPr>
               <w:t>book.php</w:t>
             </w:r>
-          </w:p>
-        </w:tc>
-        <w:tc>
-          <w:tcPr>
-            <w:tcW w:w="1398" w:type="dxa"/>
+            <w:proofErr w:type="spellEnd"/>
+          </w:p>
+        </w:tc>
+        <w:tc>
+          <w:tcPr>
+            <w:tcW w:w="1479" w:type="dxa"/>
             <w:tcBorders>
               <w:top w:val="single" w:sz="8" w:space="0" w:color="000000" w:themeColor="text1"/>
               <w:left w:val="single" w:sz="8" w:space="0" w:color="000000" w:themeColor="text1"/>
@@ -7612,7 +8472,7 @@
         </w:tc>
         <w:tc>
           <w:tcPr>
-            <w:tcW w:w="2437" w:type="dxa"/>
+            <w:tcW w:w="1215" w:type="dxa"/>
             <w:tcBorders>
               <w:top w:val="single" w:sz="8" w:space="0" w:color="000000" w:themeColor="text1"/>
               <w:left w:val="single" w:sz="8" w:space="0" w:color="000000" w:themeColor="text1"/>
@@ -7631,13 +8491,41 @@
                 <w:sz w:val="24"/>
                 <w:szCs w:val="24"/>
               </w:rPr>
-              <w:t>/src/pages/book.php</w:t>
-            </w:r>
-          </w:p>
-        </w:tc>
-        <w:tc>
-          <w:tcPr>
-            <w:tcW w:w="1329" w:type="dxa"/>
+              <w:t>/</w:t>
+            </w:r>
+            <w:proofErr w:type="spellStart"/>
+            <w:r>
+              <w:rPr>
+                <w:rFonts w:ascii="Times New Roman" w:eastAsia="Times New Roman" w:hAnsi="Times New Roman" w:cs="Times New Roman"/>
+                <w:sz w:val="24"/>
+                <w:szCs w:val="24"/>
+              </w:rPr>
+              <w:t>src</w:t>
+            </w:r>
+            <w:proofErr w:type="spellEnd"/>
+            <w:r>
+              <w:rPr>
+                <w:rFonts w:ascii="Times New Roman" w:eastAsia="Times New Roman" w:hAnsi="Times New Roman" w:cs="Times New Roman"/>
+                <w:sz w:val="24"/>
+                <w:szCs w:val="24"/>
+              </w:rPr>
+              <w:t>/pages/</w:t>
+            </w:r>
+            <w:proofErr w:type="spellStart"/>
+            <w:r>
+              <w:rPr>
+                <w:rFonts w:ascii="Times New Roman" w:eastAsia="Times New Roman" w:hAnsi="Times New Roman" w:cs="Times New Roman"/>
+                <w:sz w:val="24"/>
+                <w:szCs w:val="24"/>
+              </w:rPr>
+              <w:t>book.php</w:t>
+            </w:r>
+            <w:proofErr w:type="spellEnd"/>
+          </w:p>
+        </w:tc>
+        <w:tc>
+          <w:tcPr>
+            <w:tcW w:w="1134" w:type="dxa"/>
             <w:tcBorders>
               <w:top w:val="single" w:sz="8" w:space="0" w:color="000000" w:themeColor="text1"/>
               <w:left w:val="single" w:sz="8" w:space="0" w:color="000000" w:themeColor="text1"/>
@@ -7662,7 +8550,35 @@
         </w:tc>
         <w:tc>
           <w:tcPr>
-            <w:tcW w:w="1961" w:type="dxa"/>
+            <w:tcW w:w="1134" w:type="dxa"/>
+            <w:tcBorders>
+              <w:top w:val="single" w:sz="8" w:space="0" w:color="000000" w:themeColor="text1"/>
+              <w:left w:val="single" w:sz="8" w:space="0" w:color="000000" w:themeColor="text1"/>
+              <w:bottom w:val="single" w:sz="8" w:space="0" w:color="000000" w:themeColor="text1"/>
+              <w:right w:val="single" w:sz="8" w:space="0" w:color="000000" w:themeColor="text1"/>
+            </w:tcBorders>
+          </w:tcPr>
+          <w:p>
+            <w:pPr>
+              <w:rPr>
+                <w:rFonts w:ascii="Times New Roman" w:eastAsia="Times New Roman" w:hAnsi="Times New Roman" w:cs="Times New Roman"/>
+                <w:sz w:val="24"/>
+                <w:szCs w:val="24"/>
+              </w:rPr>
+            </w:pPr>
+            <w:r>
+              <w:rPr>
+                <w:rFonts w:ascii="Times New Roman" w:eastAsia="Times New Roman" w:hAnsi="Times New Roman" w:cs="Times New Roman"/>
+                <w:sz w:val="24"/>
+                <w:szCs w:val="24"/>
+              </w:rPr>
+              <w:t>1.0.0</w:t>
+            </w:r>
+          </w:p>
+        </w:tc>
+        <w:tc>
+          <w:tcPr>
+            <w:tcW w:w="2409" w:type="dxa"/>
             <w:tcBorders>
               <w:top w:val="single" w:sz="8" w:space="0" w:color="000000" w:themeColor="text1"/>
               <w:left w:val="single" w:sz="8" w:space="0" w:color="000000" w:themeColor="text1"/>
@@ -7692,7 +8608,7 @@
         </w:trPr>
         <w:tc>
           <w:tcPr>
-            <w:tcW w:w="1890" w:type="dxa"/>
+            <w:tcW w:w="1809" w:type="dxa"/>
             <w:tcBorders>
               <w:top w:val="single" w:sz="8" w:space="0" w:color="000000" w:themeColor="text1"/>
               <w:left w:val="single" w:sz="8" w:space="0" w:color="000000" w:themeColor="text1"/>
@@ -7705,6 +8621,7 @@
             </w:tcMar>
           </w:tcPr>
           <w:p>
+            <w:proofErr w:type="spellStart"/>
             <w:r>
               <w:rPr>
                 <w:rFonts w:ascii="Times New Roman" w:eastAsia="Times New Roman" w:hAnsi="Times New Roman" w:cs="Times New Roman"/>
@@ -7713,11 +8630,12 @@
               </w:rPr>
               <w:t>home.php</w:t>
             </w:r>
-          </w:p>
-        </w:tc>
-        <w:tc>
-          <w:tcPr>
-            <w:tcW w:w="1398" w:type="dxa"/>
+            <w:proofErr w:type="spellEnd"/>
+          </w:p>
+        </w:tc>
+        <w:tc>
+          <w:tcPr>
+            <w:tcW w:w="1479" w:type="dxa"/>
             <w:tcBorders>
               <w:top w:val="single" w:sz="8" w:space="0" w:color="000000" w:themeColor="text1"/>
               <w:left w:val="single" w:sz="8" w:space="0" w:color="000000" w:themeColor="text1"/>
@@ -7736,22 +8654,13 @@
                 <w:sz w:val="24"/>
                 <w:szCs w:val="24"/>
               </w:rPr>
-              <w:t xml:space="preserve">Source </w:t>
-            </w:r>
-            <w:r>
-              <w:rPr>
-                <w:rFonts w:ascii="Times New Roman" w:eastAsia="Times New Roman" w:hAnsi="Times New Roman" w:cs="Times New Roman"/>
-                <w:sz w:val="24"/>
-                <w:szCs w:val="24"/>
-              </w:rPr>
-              <w:lastRenderedPageBreak/>
-              <w:t>Code File</w:t>
-            </w:r>
-          </w:p>
-        </w:tc>
-        <w:tc>
-          <w:tcPr>
-            <w:tcW w:w="2437" w:type="dxa"/>
+              <w:t>Source Code File</w:t>
+            </w:r>
+          </w:p>
+        </w:tc>
+        <w:tc>
+          <w:tcPr>
+            <w:tcW w:w="1215" w:type="dxa"/>
             <w:tcBorders>
               <w:top w:val="single" w:sz="8" w:space="0" w:color="000000" w:themeColor="text1"/>
               <w:left w:val="single" w:sz="8" w:space="0" w:color="000000" w:themeColor="text1"/>
@@ -7770,14 +8679,41 @@
                 <w:sz w:val="24"/>
                 <w:szCs w:val="24"/>
               </w:rPr>
-              <w:lastRenderedPageBreak/>
-              <w:t>/src/pages/home.php</w:t>
-            </w:r>
-          </w:p>
-        </w:tc>
-        <w:tc>
-          <w:tcPr>
-            <w:tcW w:w="1329" w:type="dxa"/>
+              <w:t>/</w:t>
+            </w:r>
+            <w:proofErr w:type="spellStart"/>
+            <w:r>
+              <w:rPr>
+                <w:rFonts w:ascii="Times New Roman" w:eastAsia="Times New Roman" w:hAnsi="Times New Roman" w:cs="Times New Roman"/>
+                <w:sz w:val="24"/>
+                <w:szCs w:val="24"/>
+              </w:rPr>
+              <w:t>src</w:t>
+            </w:r>
+            <w:proofErr w:type="spellEnd"/>
+            <w:r>
+              <w:rPr>
+                <w:rFonts w:ascii="Times New Roman" w:eastAsia="Times New Roman" w:hAnsi="Times New Roman" w:cs="Times New Roman"/>
+                <w:sz w:val="24"/>
+                <w:szCs w:val="24"/>
+              </w:rPr>
+              <w:t>/pages/</w:t>
+            </w:r>
+            <w:proofErr w:type="spellStart"/>
+            <w:r>
+              <w:rPr>
+                <w:rFonts w:ascii="Times New Roman" w:eastAsia="Times New Roman" w:hAnsi="Times New Roman" w:cs="Times New Roman"/>
+                <w:sz w:val="24"/>
+                <w:szCs w:val="24"/>
+              </w:rPr>
+              <w:t>home.php</w:t>
+            </w:r>
+            <w:proofErr w:type="spellEnd"/>
+          </w:p>
+        </w:tc>
+        <w:tc>
+          <w:tcPr>
+            <w:tcW w:w="1134" w:type="dxa"/>
             <w:tcBorders>
               <w:top w:val="single" w:sz="8" w:space="0" w:color="000000" w:themeColor="text1"/>
               <w:left w:val="single" w:sz="8" w:space="0" w:color="000000" w:themeColor="text1"/>
@@ -7802,7 +8738,35 @@
         </w:tc>
         <w:tc>
           <w:tcPr>
-            <w:tcW w:w="1961" w:type="dxa"/>
+            <w:tcW w:w="1134" w:type="dxa"/>
+            <w:tcBorders>
+              <w:top w:val="single" w:sz="8" w:space="0" w:color="000000" w:themeColor="text1"/>
+              <w:left w:val="single" w:sz="8" w:space="0" w:color="000000" w:themeColor="text1"/>
+              <w:bottom w:val="single" w:sz="8" w:space="0" w:color="000000" w:themeColor="text1"/>
+              <w:right w:val="single" w:sz="8" w:space="0" w:color="000000" w:themeColor="text1"/>
+            </w:tcBorders>
+          </w:tcPr>
+          <w:p>
+            <w:pPr>
+              <w:rPr>
+                <w:rFonts w:ascii="Times New Roman" w:eastAsia="Times New Roman" w:hAnsi="Times New Roman" w:cs="Times New Roman"/>
+                <w:sz w:val="24"/>
+                <w:szCs w:val="24"/>
+              </w:rPr>
+            </w:pPr>
+            <w:r>
+              <w:rPr>
+                <w:rFonts w:ascii="Times New Roman" w:eastAsia="Times New Roman" w:hAnsi="Times New Roman" w:cs="Times New Roman"/>
+                <w:sz w:val="24"/>
+                <w:szCs w:val="24"/>
+              </w:rPr>
+              <w:t>1.0.0</w:t>
+            </w:r>
+          </w:p>
+        </w:tc>
+        <w:tc>
+          <w:tcPr>
+            <w:tcW w:w="2409" w:type="dxa"/>
             <w:tcBorders>
               <w:top w:val="single" w:sz="8" w:space="0" w:color="000000" w:themeColor="text1"/>
               <w:left w:val="single" w:sz="8" w:space="0" w:color="000000" w:themeColor="text1"/>
@@ -7821,16 +8785,7 @@
                 <w:sz w:val="24"/>
                 <w:szCs w:val="24"/>
               </w:rPr>
-              <w:t xml:space="preserve">AH Artistry user </w:t>
-            </w:r>
-            <w:r>
-              <w:rPr>
-                <w:rFonts w:ascii="Times New Roman" w:eastAsia="Times New Roman" w:hAnsi="Times New Roman" w:cs="Times New Roman"/>
-                <w:sz w:val="24"/>
-                <w:szCs w:val="24"/>
-              </w:rPr>
-              <w:lastRenderedPageBreak/>
-              <w:t>homepage</w:t>
+              <w:t>AH Artistry user homepage</w:t>
             </w:r>
           </w:p>
         </w:tc>
@@ -7841,7 +8796,7 @@
         </w:trPr>
         <w:tc>
           <w:tcPr>
-            <w:tcW w:w="1890" w:type="dxa"/>
+            <w:tcW w:w="1809" w:type="dxa"/>
             <w:tcBorders>
               <w:top w:val="single" w:sz="8" w:space="0" w:color="000000" w:themeColor="text1"/>
               <w:left w:val="single" w:sz="8" w:space="0" w:color="000000" w:themeColor="text1"/>
@@ -7854,20 +8809,21 @@
             </w:tcMar>
           </w:tcPr>
           <w:p>
-            <w:r>
-              <w:rPr>
-                <w:rFonts w:ascii="Times New Roman" w:eastAsia="Times New Roman" w:hAnsi="Times New Roman" w:cs="Times New Roman"/>
-                <w:sz w:val="24"/>
-                <w:szCs w:val="24"/>
-              </w:rPr>
-              <w:lastRenderedPageBreak/>
+            <w:proofErr w:type="spellStart"/>
+            <w:r>
+              <w:rPr>
+                <w:rFonts w:ascii="Times New Roman" w:eastAsia="Times New Roman" w:hAnsi="Times New Roman" w:cs="Times New Roman"/>
+                <w:sz w:val="24"/>
+                <w:szCs w:val="24"/>
+              </w:rPr>
               <w:t>login.php</w:t>
             </w:r>
-          </w:p>
-        </w:tc>
-        <w:tc>
-          <w:tcPr>
-            <w:tcW w:w="1398" w:type="dxa"/>
+            <w:proofErr w:type="spellEnd"/>
+          </w:p>
+        </w:tc>
+        <w:tc>
+          <w:tcPr>
+            <w:tcW w:w="1479" w:type="dxa"/>
             <w:tcBorders>
               <w:top w:val="single" w:sz="8" w:space="0" w:color="000000" w:themeColor="text1"/>
               <w:left w:val="single" w:sz="8" w:space="0" w:color="000000" w:themeColor="text1"/>
@@ -7892,7 +8848,7 @@
         </w:tc>
         <w:tc>
           <w:tcPr>
-            <w:tcW w:w="2437" w:type="dxa"/>
+            <w:tcW w:w="1215" w:type="dxa"/>
             <w:tcBorders>
               <w:top w:val="single" w:sz="8" w:space="0" w:color="000000" w:themeColor="text1"/>
               <w:left w:val="single" w:sz="8" w:space="0" w:color="000000" w:themeColor="text1"/>
@@ -7911,13 +8867,41 @@
                 <w:sz w:val="24"/>
                 <w:szCs w:val="24"/>
               </w:rPr>
-              <w:t>/src/pages/login.php</w:t>
-            </w:r>
-          </w:p>
-        </w:tc>
-        <w:tc>
-          <w:tcPr>
-            <w:tcW w:w="1329" w:type="dxa"/>
+              <w:t>/</w:t>
+            </w:r>
+            <w:proofErr w:type="spellStart"/>
+            <w:r>
+              <w:rPr>
+                <w:rFonts w:ascii="Times New Roman" w:eastAsia="Times New Roman" w:hAnsi="Times New Roman" w:cs="Times New Roman"/>
+                <w:sz w:val="24"/>
+                <w:szCs w:val="24"/>
+              </w:rPr>
+              <w:t>src</w:t>
+            </w:r>
+            <w:proofErr w:type="spellEnd"/>
+            <w:r>
+              <w:rPr>
+                <w:rFonts w:ascii="Times New Roman" w:eastAsia="Times New Roman" w:hAnsi="Times New Roman" w:cs="Times New Roman"/>
+                <w:sz w:val="24"/>
+                <w:szCs w:val="24"/>
+              </w:rPr>
+              <w:t>/pages/</w:t>
+            </w:r>
+            <w:proofErr w:type="spellStart"/>
+            <w:r>
+              <w:rPr>
+                <w:rFonts w:ascii="Times New Roman" w:eastAsia="Times New Roman" w:hAnsi="Times New Roman" w:cs="Times New Roman"/>
+                <w:sz w:val="24"/>
+                <w:szCs w:val="24"/>
+              </w:rPr>
+              <w:t>login.php</w:t>
+            </w:r>
+            <w:proofErr w:type="spellEnd"/>
+          </w:p>
+        </w:tc>
+        <w:tc>
+          <w:tcPr>
+            <w:tcW w:w="1134" w:type="dxa"/>
             <w:tcBorders>
               <w:top w:val="single" w:sz="8" w:space="0" w:color="000000" w:themeColor="text1"/>
               <w:left w:val="single" w:sz="8" w:space="0" w:color="000000" w:themeColor="text1"/>
@@ -7942,7 +8926,35 @@
         </w:tc>
         <w:tc>
           <w:tcPr>
-            <w:tcW w:w="1961" w:type="dxa"/>
+            <w:tcW w:w="1134" w:type="dxa"/>
+            <w:tcBorders>
+              <w:top w:val="single" w:sz="8" w:space="0" w:color="000000" w:themeColor="text1"/>
+              <w:left w:val="single" w:sz="8" w:space="0" w:color="000000" w:themeColor="text1"/>
+              <w:bottom w:val="single" w:sz="8" w:space="0" w:color="000000" w:themeColor="text1"/>
+              <w:right w:val="single" w:sz="8" w:space="0" w:color="000000" w:themeColor="text1"/>
+            </w:tcBorders>
+          </w:tcPr>
+          <w:p>
+            <w:pPr>
+              <w:rPr>
+                <w:rFonts w:ascii="Times New Roman" w:eastAsia="Times New Roman" w:hAnsi="Times New Roman" w:cs="Times New Roman"/>
+                <w:sz w:val="24"/>
+                <w:szCs w:val="24"/>
+              </w:rPr>
+            </w:pPr>
+            <w:r>
+              <w:rPr>
+                <w:rFonts w:ascii="Times New Roman" w:eastAsia="Times New Roman" w:hAnsi="Times New Roman" w:cs="Times New Roman"/>
+                <w:sz w:val="24"/>
+                <w:szCs w:val="24"/>
+              </w:rPr>
+              <w:t>1.0.0</w:t>
+            </w:r>
+          </w:p>
+        </w:tc>
+        <w:tc>
+          <w:tcPr>
+            <w:tcW w:w="2409" w:type="dxa"/>
             <w:tcBorders>
               <w:top w:val="single" w:sz="8" w:space="0" w:color="000000" w:themeColor="text1"/>
               <w:left w:val="single" w:sz="8" w:space="0" w:color="000000" w:themeColor="text1"/>
@@ -7972,7 +8984,7 @@
         </w:trPr>
         <w:tc>
           <w:tcPr>
-            <w:tcW w:w="1890" w:type="dxa"/>
+            <w:tcW w:w="1809" w:type="dxa"/>
             <w:tcBorders>
               <w:top w:val="single" w:sz="8" w:space="0" w:color="000000" w:themeColor="text1"/>
               <w:left w:val="single" w:sz="8" w:space="0" w:color="000000" w:themeColor="text1"/>
@@ -7985,6 +8997,7 @@
             </w:tcMar>
           </w:tcPr>
           <w:p>
+            <w:proofErr w:type="spellStart"/>
             <w:r>
               <w:rPr>
                 <w:rFonts w:ascii="Times New Roman" w:eastAsia="Times New Roman" w:hAnsi="Times New Roman" w:cs="Times New Roman"/>
@@ -7993,11 +9006,12 @@
               </w:rPr>
               <w:t>posts.php</w:t>
             </w:r>
-          </w:p>
-        </w:tc>
-        <w:tc>
-          <w:tcPr>
-            <w:tcW w:w="1398" w:type="dxa"/>
+            <w:proofErr w:type="spellEnd"/>
+          </w:p>
+        </w:tc>
+        <w:tc>
+          <w:tcPr>
+            <w:tcW w:w="1479" w:type="dxa"/>
             <w:tcBorders>
               <w:top w:val="single" w:sz="8" w:space="0" w:color="000000" w:themeColor="text1"/>
               <w:left w:val="single" w:sz="8" w:space="0" w:color="000000" w:themeColor="text1"/>
@@ -8016,13 +9030,22 @@
                 <w:sz w:val="24"/>
                 <w:szCs w:val="24"/>
               </w:rPr>
-              <w:t>Source Code File</w:t>
-            </w:r>
-          </w:p>
-        </w:tc>
-        <w:tc>
-          <w:tcPr>
-            <w:tcW w:w="2437" w:type="dxa"/>
+              <w:t xml:space="preserve">Source Code </w:t>
+            </w:r>
+            <w:r>
+              <w:rPr>
+                <w:rFonts w:ascii="Times New Roman" w:eastAsia="Times New Roman" w:hAnsi="Times New Roman" w:cs="Times New Roman"/>
+                <w:sz w:val="24"/>
+                <w:szCs w:val="24"/>
+              </w:rPr>
+              <w:lastRenderedPageBreak/>
+              <w:t>File</w:t>
+            </w:r>
+          </w:p>
+        </w:tc>
+        <w:tc>
+          <w:tcPr>
+            <w:tcW w:w="1215" w:type="dxa"/>
             <w:tcBorders>
               <w:top w:val="single" w:sz="8" w:space="0" w:color="000000" w:themeColor="text1"/>
               <w:left w:val="single" w:sz="8" w:space="0" w:color="000000" w:themeColor="text1"/>
@@ -8041,13 +9064,51 @@
                 <w:sz w:val="24"/>
                 <w:szCs w:val="24"/>
               </w:rPr>
-              <w:t>/src/pages/posts.php</w:t>
-            </w:r>
-          </w:p>
-        </w:tc>
-        <w:tc>
-          <w:tcPr>
-            <w:tcW w:w="1329" w:type="dxa"/>
+              <w:lastRenderedPageBreak/>
+              <w:t>/</w:t>
+            </w:r>
+            <w:proofErr w:type="spellStart"/>
+            <w:r>
+              <w:rPr>
+                <w:rFonts w:ascii="Times New Roman" w:eastAsia="Times New Roman" w:hAnsi="Times New Roman" w:cs="Times New Roman"/>
+                <w:sz w:val="24"/>
+                <w:szCs w:val="24"/>
+              </w:rPr>
+              <w:t>src</w:t>
+            </w:r>
+            <w:proofErr w:type="spellEnd"/>
+            <w:r>
+              <w:rPr>
+                <w:rFonts w:ascii="Times New Roman" w:eastAsia="Times New Roman" w:hAnsi="Times New Roman" w:cs="Times New Roman"/>
+                <w:sz w:val="24"/>
+                <w:szCs w:val="24"/>
+              </w:rPr>
+              <w:t>/pages</w:t>
+            </w:r>
+            <w:r>
+              <w:rPr>
+                <w:rFonts w:ascii="Times New Roman" w:eastAsia="Times New Roman" w:hAnsi="Times New Roman" w:cs="Times New Roman"/>
+                <w:sz w:val="24"/>
+                <w:szCs w:val="24"/>
+              </w:rPr>
+              <w:lastRenderedPageBreak/>
+              <w:t>/</w:t>
+            </w:r>
+            <w:proofErr w:type="spellStart"/>
+            <w:r>
+              <w:rPr>
+                <w:rFonts w:ascii="Times New Roman" w:eastAsia="Times New Roman" w:hAnsi="Times New Roman" w:cs="Times New Roman"/>
+                <w:sz w:val="24"/>
+                <w:szCs w:val="24"/>
+              </w:rPr>
+              <w:t>posts.php</w:t>
+            </w:r>
+            <w:proofErr w:type="spellEnd"/>
+          </w:p>
+        </w:tc>
+        <w:tc>
+          <w:tcPr>
+            <w:tcW w:w="1134" w:type="dxa"/>
             <w:tcBorders>
               <w:top w:val="single" w:sz="8" w:space="0" w:color="000000" w:themeColor="text1"/>
               <w:left w:val="single" w:sz="8" w:space="0" w:color="000000" w:themeColor="text1"/>
@@ -8066,13 +9127,42 @@
                 <w:sz w:val="24"/>
                 <w:szCs w:val="24"/>
               </w:rPr>
+              <w:lastRenderedPageBreak/>
               <w:t>1.0.0</w:t>
             </w:r>
           </w:p>
         </w:tc>
         <w:tc>
           <w:tcPr>
-            <w:tcW w:w="1961" w:type="dxa"/>
+            <w:tcW w:w="1134" w:type="dxa"/>
+            <w:tcBorders>
+              <w:top w:val="single" w:sz="8" w:space="0" w:color="000000" w:themeColor="text1"/>
+              <w:left w:val="single" w:sz="8" w:space="0" w:color="000000" w:themeColor="text1"/>
+              <w:bottom w:val="single" w:sz="8" w:space="0" w:color="000000" w:themeColor="text1"/>
+              <w:right w:val="single" w:sz="8" w:space="0" w:color="000000" w:themeColor="text1"/>
+            </w:tcBorders>
+          </w:tcPr>
+          <w:p>
+            <w:pPr>
+              <w:rPr>
+                <w:rFonts w:ascii="Times New Roman" w:eastAsia="Times New Roman" w:hAnsi="Times New Roman" w:cs="Times New Roman"/>
+                <w:sz w:val="24"/>
+                <w:szCs w:val="24"/>
+              </w:rPr>
+            </w:pPr>
+            <w:r>
+              <w:rPr>
+                <w:rFonts w:ascii="Times New Roman" w:eastAsia="Times New Roman" w:hAnsi="Times New Roman" w:cs="Times New Roman"/>
+                <w:sz w:val="24"/>
+                <w:szCs w:val="24"/>
+              </w:rPr>
+              <w:t>1.0.0</w:t>
+            </w:r>
+          </w:p>
+        </w:tc>
+        <w:tc>
+          <w:tcPr>
+            <w:tcW w:w="2409" w:type="dxa"/>
             <w:tcBorders>
               <w:top w:val="single" w:sz="8" w:space="0" w:color="000000" w:themeColor="text1"/>
               <w:left w:val="single" w:sz="8" w:space="0" w:color="000000" w:themeColor="text1"/>
@@ -8091,7 +9181,16 @@
                 <w:sz w:val="24"/>
                 <w:szCs w:val="24"/>
               </w:rPr>
-              <w:t>- Posts page which manages the posts-related actions functionality.</w:t>
+              <w:t xml:space="preserve">- Posts page which </w:t>
+            </w:r>
+            <w:r>
+              <w:rPr>
+                <w:rFonts w:ascii="Times New Roman" w:eastAsia="Times New Roman" w:hAnsi="Times New Roman" w:cs="Times New Roman"/>
+                <w:sz w:val="24"/>
+                <w:szCs w:val="24"/>
+              </w:rPr>
+              <w:lastRenderedPageBreak/>
+              <w:t>manages the posts-related actions functionality.</w:t>
             </w:r>
           </w:p>
           <w:p>
@@ -8112,7 +9211,7 @@
         </w:trPr>
         <w:tc>
           <w:tcPr>
-            <w:tcW w:w="1890" w:type="dxa"/>
+            <w:tcW w:w="1809" w:type="dxa"/>
             <w:tcBorders>
               <w:top w:val="single" w:sz="8" w:space="0" w:color="000000" w:themeColor="text1"/>
               <w:left w:val="single" w:sz="8" w:space="0" w:color="000000" w:themeColor="text1"/>
@@ -8125,19 +9224,22 @@
             </w:tcMar>
           </w:tcPr>
           <w:p>
-            <w:r>
-              <w:rPr>
-                <w:rFonts w:ascii="Times New Roman" w:eastAsia="Times New Roman" w:hAnsi="Times New Roman" w:cs="Times New Roman"/>
-                <w:sz w:val="24"/>
-                <w:szCs w:val="24"/>
-              </w:rPr>
+            <w:proofErr w:type="spellStart"/>
+            <w:r>
+              <w:rPr>
+                <w:rFonts w:ascii="Times New Roman" w:eastAsia="Times New Roman" w:hAnsi="Times New Roman" w:cs="Times New Roman"/>
+                <w:sz w:val="24"/>
+                <w:szCs w:val="24"/>
+              </w:rPr>
+              <w:lastRenderedPageBreak/>
               <w:t>profile.php</w:t>
             </w:r>
-          </w:p>
-        </w:tc>
-        <w:tc>
-          <w:tcPr>
-            <w:tcW w:w="1398" w:type="dxa"/>
+            <w:proofErr w:type="spellEnd"/>
+          </w:p>
+        </w:tc>
+        <w:tc>
+          <w:tcPr>
+            <w:tcW w:w="1479" w:type="dxa"/>
             <w:tcBorders>
               <w:top w:val="single" w:sz="8" w:space="0" w:color="000000" w:themeColor="text1"/>
               <w:left w:val="single" w:sz="8" w:space="0" w:color="000000" w:themeColor="text1"/>
@@ -8162,7 +9264,7 @@
         </w:tc>
         <w:tc>
           <w:tcPr>
-            <w:tcW w:w="2437" w:type="dxa"/>
+            <w:tcW w:w="1215" w:type="dxa"/>
             <w:tcBorders>
               <w:top w:val="single" w:sz="8" w:space="0" w:color="000000" w:themeColor="text1"/>
               <w:left w:val="single" w:sz="8" w:space="0" w:color="000000" w:themeColor="text1"/>
@@ -8181,13 +9283,41 @@
                 <w:sz w:val="24"/>
                 <w:szCs w:val="24"/>
               </w:rPr>
-              <w:t>/src/pages/profile.php</w:t>
-            </w:r>
-          </w:p>
-        </w:tc>
-        <w:tc>
-          <w:tcPr>
-            <w:tcW w:w="1329" w:type="dxa"/>
+              <w:t>/</w:t>
+            </w:r>
+            <w:proofErr w:type="spellStart"/>
+            <w:r>
+              <w:rPr>
+                <w:rFonts w:ascii="Times New Roman" w:eastAsia="Times New Roman" w:hAnsi="Times New Roman" w:cs="Times New Roman"/>
+                <w:sz w:val="24"/>
+                <w:szCs w:val="24"/>
+              </w:rPr>
+              <w:t>src</w:t>
+            </w:r>
+            <w:proofErr w:type="spellEnd"/>
+            <w:r>
+              <w:rPr>
+                <w:rFonts w:ascii="Times New Roman" w:eastAsia="Times New Roman" w:hAnsi="Times New Roman" w:cs="Times New Roman"/>
+                <w:sz w:val="24"/>
+                <w:szCs w:val="24"/>
+              </w:rPr>
+              <w:t>/pages/</w:t>
+            </w:r>
+            <w:proofErr w:type="spellStart"/>
+            <w:r>
+              <w:rPr>
+                <w:rFonts w:ascii="Times New Roman" w:eastAsia="Times New Roman" w:hAnsi="Times New Roman" w:cs="Times New Roman"/>
+                <w:sz w:val="24"/>
+                <w:szCs w:val="24"/>
+              </w:rPr>
+              <w:t>profile.php</w:t>
+            </w:r>
+            <w:proofErr w:type="spellEnd"/>
+          </w:p>
+        </w:tc>
+        <w:tc>
+          <w:tcPr>
+            <w:tcW w:w="1134" w:type="dxa"/>
             <w:tcBorders>
               <w:top w:val="single" w:sz="8" w:space="0" w:color="000000" w:themeColor="text1"/>
               <w:left w:val="single" w:sz="8" w:space="0" w:color="000000" w:themeColor="text1"/>
@@ -8212,7 +9342,35 @@
         </w:tc>
         <w:tc>
           <w:tcPr>
-            <w:tcW w:w="1961" w:type="dxa"/>
+            <w:tcW w:w="1134" w:type="dxa"/>
+            <w:tcBorders>
+              <w:top w:val="single" w:sz="8" w:space="0" w:color="000000" w:themeColor="text1"/>
+              <w:left w:val="single" w:sz="8" w:space="0" w:color="000000" w:themeColor="text1"/>
+              <w:bottom w:val="single" w:sz="8" w:space="0" w:color="000000" w:themeColor="text1"/>
+              <w:right w:val="single" w:sz="8" w:space="0" w:color="000000" w:themeColor="text1"/>
+            </w:tcBorders>
+          </w:tcPr>
+          <w:p>
+            <w:pPr>
+              <w:rPr>
+                <w:rFonts w:ascii="Times New Roman" w:eastAsia="Times New Roman" w:hAnsi="Times New Roman" w:cs="Times New Roman"/>
+                <w:sz w:val="24"/>
+                <w:szCs w:val="24"/>
+              </w:rPr>
+            </w:pPr>
+            <w:r>
+              <w:rPr>
+                <w:rFonts w:ascii="Times New Roman" w:eastAsia="Times New Roman" w:hAnsi="Times New Roman" w:cs="Times New Roman"/>
+                <w:sz w:val="24"/>
+                <w:szCs w:val="24"/>
+              </w:rPr>
+              <w:t>1.0.0</w:t>
+            </w:r>
+          </w:p>
+        </w:tc>
+        <w:tc>
+          <w:tcPr>
+            <w:tcW w:w="2409" w:type="dxa"/>
             <w:tcBorders>
               <w:top w:val="single" w:sz="8" w:space="0" w:color="000000" w:themeColor="text1"/>
               <w:left w:val="single" w:sz="8" w:space="0" w:color="000000" w:themeColor="text1"/>
@@ -8252,7 +9410,7 @@
         </w:trPr>
         <w:tc>
           <w:tcPr>
-            <w:tcW w:w="1890" w:type="dxa"/>
+            <w:tcW w:w="1809" w:type="dxa"/>
             <w:tcBorders>
               <w:top w:val="single" w:sz="8" w:space="0" w:color="000000" w:themeColor="text1"/>
               <w:left w:val="single" w:sz="8" w:space="0" w:color="000000" w:themeColor="text1"/>
@@ -8265,19 +9423,29 @@
             </w:tcMar>
           </w:tcPr>
           <w:p>
-            <w:r>
-              <w:rPr>
-                <w:rFonts w:ascii="Times New Roman" w:eastAsia="Times New Roman" w:hAnsi="Times New Roman" w:cs="Times New Roman"/>
-                <w:sz w:val="24"/>
-                <w:szCs w:val="24"/>
-              </w:rPr>
-              <w:t>css/</w:t>
-            </w:r>
-          </w:p>
-        </w:tc>
-        <w:tc>
-          <w:tcPr>
-            <w:tcW w:w="1398" w:type="dxa"/>
+            <w:proofErr w:type="spellStart"/>
+            <w:r>
+              <w:rPr>
+                <w:rFonts w:ascii="Times New Roman" w:eastAsia="Times New Roman" w:hAnsi="Times New Roman" w:cs="Times New Roman"/>
+                <w:sz w:val="24"/>
+                <w:szCs w:val="24"/>
+              </w:rPr>
+              <w:t>css</w:t>
+            </w:r>
+            <w:proofErr w:type="spellEnd"/>
+            <w:r>
+              <w:rPr>
+                <w:rFonts w:ascii="Times New Roman" w:eastAsia="Times New Roman" w:hAnsi="Times New Roman" w:cs="Times New Roman"/>
+                <w:sz w:val="24"/>
+                <w:szCs w:val="24"/>
+              </w:rPr>
+              <w:t>/</w:t>
+            </w:r>
+          </w:p>
+        </w:tc>
+        <w:tc>
+          <w:tcPr>
+            <w:tcW w:w="1479" w:type="dxa"/>
             <w:tcBorders>
               <w:top w:val="single" w:sz="8" w:space="0" w:color="000000" w:themeColor="text1"/>
               <w:left w:val="single" w:sz="8" w:space="0" w:color="000000" w:themeColor="text1"/>
@@ -8302,7 +9470,7 @@
         </w:tc>
         <w:tc>
           <w:tcPr>
-            <w:tcW w:w="2437" w:type="dxa"/>
+            <w:tcW w:w="1215" w:type="dxa"/>
             <w:tcBorders>
               <w:top w:val="single" w:sz="8" w:space="0" w:color="000000" w:themeColor="text1"/>
               <w:left w:val="single" w:sz="8" w:space="0" w:color="000000" w:themeColor="text1"/>
@@ -8321,13 +9489,49 @@
                 <w:sz w:val="24"/>
                 <w:szCs w:val="24"/>
               </w:rPr>
-              <w:t>/src/css/</w:t>
-            </w:r>
-          </w:p>
-        </w:tc>
-        <w:tc>
-          <w:tcPr>
-            <w:tcW w:w="1329" w:type="dxa"/>
+              <w:t>/</w:t>
+            </w:r>
+            <w:proofErr w:type="spellStart"/>
+            <w:r>
+              <w:rPr>
+                <w:rFonts w:ascii="Times New Roman" w:eastAsia="Times New Roman" w:hAnsi="Times New Roman" w:cs="Times New Roman"/>
+                <w:sz w:val="24"/>
+                <w:szCs w:val="24"/>
+              </w:rPr>
+              <w:t>src</w:t>
+            </w:r>
+            <w:proofErr w:type="spellEnd"/>
+            <w:r>
+              <w:rPr>
+                <w:rFonts w:ascii="Times New Roman" w:eastAsia="Times New Roman" w:hAnsi="Times New Roman" w:cs="Times New Roman"/>
+                <w:sz w:val="24"/>
+                <w:szCs w:val="24"/>
+              </w:rPr>
+              <w:t>/</w:t>
+            </w:r>
+            <w:proofErr w:type="spellStart"/>
+            <w:r>
+              <w:rPr>
+                <w:rFonts w:ascii="Times New Roman" w:eastAsia="Times New Roman" w:hAnsi="Times New Roman" w:cs="Times New Roman"/>
+                <w:sz w:val="24"/>
+                <w:szCs w:val="24"/>
+              </w:rPr>
+              <w:t>css</w:t>
+            </w:r>
+            <w:proofErr w:type="spellEnd"/>
+            <w:r>
+              <w:rPr>
+                <w:rFonts w:ascii="Times New Roman" w:eastAsia="Times New Roman" w:hAnsi="Times New Roman" w:cs="Times New Roman"/>
+                <w:sz w:val="24"/>
+                <w:szCs w:val="24"/>
+              </w:rPr>
+              <w:t>/</w:t>
+            </w:r>
+          </w:p>
+        </w:tc>
+        <w:tc>
+          <w:tcPr>
+            <w:tcW w:w="1134" w:type="dxa"/>
             <w:tcBorders>
               <w:top w:val="single" w:sz="8" w:space="0" w:color="000000" w:themeColor="text1"/>
               <w:left w:val="single" w:sz="8" w:space="0" w:color="000000" w:themeColor="text1"/>
@@ -8352,7 +9556,35 @@
         </w:tc>
         <w:tc>
           <w:tcPr>
-            <w:tcW w:w="1961" w:type="dxa"/>
+            <w:tcW w:w="1134" w:type="dxa"/>
+            <w:tcBorders>
+              <w:top w:val="single" w:sz="8" w:space="0" w:color="000000" w:themeColor="text1"/>
+              <w:left w:val="single" w:sz="8" w:space="0" w:color="000000" w:themeColor="text1"/>
+              <w:bottom w:val="single" w:sz="8" w:space="0" w:color="000000" w:themeColor="text1"/>
+              <w:right w:val="single" w:sz="8" w:space="0" w:color="000000" w:themeColor="text1"/>
+            </w:tcBorders>
+          </w:tcPr>
+          <w:p>
+            <w:pPr>
+              <w:rPr>
+                <w:rFonts w:ascii="Times New Roman" w:eastAsia="Times New Roman" w:hAnsi="Times New Roman" w:cs="Times New Roman"/>
+                <w:sz w:val="24"/>
+                <w:szCs w:val="24"/>
+              </w:rPr>
+            </w:pPr>
+            <w:r>
+              <w:rPr>
+                <w:rFonts w:ascii="Times New Roman" w:eastAsia="Times New Roman" w:hAnsi="Times New Roman" w:cs="Times New Roman"/>
+                <w:sz w:val="24"/>
+                <w:szCs w:val="24"/>
+              </w:rPr>
+              <w:t>1.0.0</w:t>
+            </w:r>
+          </w:p>
+        </w:tc>
+        <w:tc>
+          <w:tcPr>
+            <w:tcW w:w="2409" w:type="dxa"/>
             <w:tcBorders>
               <w:top w:val="single" w:sz="8" w:space="0" w:color="000000" w:themeColor="text1"/>
               <w:left w:val="single" w:sz="8" w:space="0" w:color="000000" w:themeColor="text1"/>
@@ -8382,7 +9614,7 @@
         </w:trPr>
         <w:tc>
           <w:tcPr>
-            <w:tcW w:w="1890" w:type="dxa"/>
+            <w:tcW w:w="1809" w:type="dxa"/>
             <w:tcBorders>
               <w:top w:val="single" w:sz="8" w:space="0" w:color="000000" w:themeColor="text1"/>
               <w:left w:val="single" w:sz="8" w:space="0" w:color="000000" w:themeColor="text1"/>
@@ -8407,7 +9639,7 @@
         </w:tc>
         <w:tc>
           <w:tcPr>
-            <w:tcW w:w="1398" w:type="dxa"/>
+            <w:tcW w:w="1479" w:type="dxa"/>
             <w:tcBorders>
               <w:top w:val="single" w:sz="8" w:space="0" w:color="000000" w:themeColor="text1"/>
               <w:left w:val="single" w:sz="8" w:space="0" w:color="000000" w:themeColor="text1"/>
@@ -8432,7 +9664,7 @@
         </w:tc>
         <w:tc>
           <w:tcPr>
-            <w:tcW w:w="2437" w:type="dxa"/>
+            <w:tcW w:w="1215" w:type="dxa"/>
             <w:tcBorders>
               <w:top w:val="single" w:sz="8" w:space="0" w:color="000000" w:themeColor="text1"/>
               <w:left w:val="single" w:sz="8" w:space="0" w:color="000000" w:themeColor="text1"/>
@@ -8451,13 +9683,49 @@
                 <w:sz w:val="24"/>
                 <w:szCs w:val="24"/>
               </w:rPr>
-              <w:t>/src/css/style.css</w:t>
-            </w:r>
-          </w:p>
-        </w:tc>
-        <w:tc>
-          <w:tcPr>
-            <w:tcW w:w="1329" w:type="dxa"/>
+              <w:t>/</w:t>
+            </w:r>
+            <w:proofErr w:type="spellStart"/>
+            <w:r>
+              <w:rPr>
+                <w:rFonts w:ascii="Times New Roman" w:eastAsia="Times New Roman" w:hAnsi="Times New Roman" w:cs="Times New Roman"/>
+                <w:sz w:val="24"/>
+                <w:szCs w:val="24"/>
+              </w:rPr>
+              <w:t>src</w:t>
+            </w:r>
+            <w:proofErr w:type="spellEnd"/>
+            <w:r>
+              <w:rPr>
+                <w:rFonts w:ascii="Times New Roman" w:eastAsia="Times New Roman" w:hAnsi="Times New Roman" w:cs="Times New Roman"/>
+                <w:sz w:val="24"/>
+                <w:szCs w:val="24"/>
+              </w:rPr>
+              <w:t>/</w:t>
+            </w:r>
+            <w:proofErr w:type="spellStart"/>
+            <w:r>
+              <w:rPr>
+                <w:rFonts w:ascii="Times New Roman" w:eastAsia="Times New Roman" w:hAnsi="Times New Roman" w:cs="Times New Roman"/>
+                <w:sz w:val="24"/>
+                <w:szCs w:val="24"/>
+              </w:rPr>
+              <w:t>css</w:t>
+            </w:r>
+            <w:proofErr w:type="spellEnd"/>
+            <w:r>
+              <w:rPr>
+                <w:rFonts w:ascii="Times New Roman" w:eastAsia="Times New Roman" w:hAnsi="Times New Roman" w:cs="Times New Roman"/>
+                <w:sz w:val="24"/>
+                <w:szCs w:val="24"/>
+              </w:rPr>
+              <w:t>/style.css</w:t>
+            </w:r>
+          </w:p>
+        </w:tc>
+        <w:tc>
+          <w:tcPr>
+            <w:tcW w:w="1134" w:type="dxa"/>
             <w:tcBorders>
               <w:top w:val="single" w:sz="8" w:space="0" w:color="000000" w:themeColor="text1"/>
               <w:left w:val="single" w:sz="8" w:space="0" w:color="000000" w:themeColor="text1"/>
@@ -8482,7 +9750,35 @@
         </w:tc>
         <w:tc>
           <w:tcPr>
-            <w:tcW w:w="1961" w:type="dxa"/>
+            <w:tcW w:w="1134" w:type="dxa"/>
+            <w:tcBorders>
+              <w:top w:val="single" w:sz="8" w:space="0" w:color="000000" w:themeColor="text1"/>
+              <w:left w:val="single" w:sz="8" w:space="0" w:color="000000" w:themeColor="text1"/>
+              <w:bottom w:val="single" w:sz="8" w:space="0" w:color="000000" w:themeColor="text1"/>
+              <w:right w:val="single" w:sz="8" w:space="0" w:color="000000" w:themeColor="text1"/>
+            </w:tcBorders>
+          </w:tcPr>
+          <w:p>
+            <w:pPr>
+              <w:rPr>
+                <w:rFonts w:ascii="Times New Roman" w:eastAsia="Times New Roman" w:hAnsi="Times New Roman" w:cs="Times New Roman"/>
+                <w:sz w:val="24"/>
+                <w:szCs w:val="24"/>
+              </w:rPr>
+            </w:pPr>
+            <w:r>
+              <w:rPr>
+                <w:rFonts w:ascii="Times New Roman" w:eastAsia="Times New Roman" w:hAnsi="Times New Roman" w:cs="Times New Roman"/>
+                <w:sz w:val="24"/>
+                <w:szCs w:val="24"/>
+              </w:rPr>
+              <w:t>1.0.0</w:t>
+            </w:r>
+          </w:p>
+        </w:tc>
+        <w:tc>
+          <w:tcPr>
+            <w:tcW w:w="2409" w:type="dxa"/>
             <w:tcBorders>
               <w:top w:val="single" w:sz="8" w:space="0" w:color="000000" w:themeColor="text1"/>
               <w:left w:val="single" w:sz="8" w:space="0" w:color="000000" w:themeColor="text1"/>
@@ -8512,7 +9808,7 @@
         </w:trPr>
         <w:tc>
           <w:tcPr>
-            <w:tcW w:w="1890" w:type="dxa"/>
+            <w:tcW w:w="1809" w:type="dxa"/>
             <w:tcBorders>
               <w:top w:val="single" w:sz="8" w:space="0" w:color="000000" w:themeColor="text1"/>
               <w:left w:val="single" w:sz="8" w:space="0" w:color="000000" w:themeColor="text1"/>
@@ -8525,19 +9821,29 @@
             </w:tcMar>
           </w:tcPr>
           <w:p>
-            <w:r>
-              <w:rPr>
-                <w:rFonts w:ascii="Times New Roman" w:eastAsia="Times New Roman" w:hAnsi="Times New Roman" w:cs="Times New Roman"/>
-                <w:sz w:val="24"/>
-                <w:szCs w:val="24"/>
-              </w:rPr>
-              <w:t>js/</w:t>
-            </w:r>
-          </w:p>
-        </w:tc>
-        <w:tc>
-          <w:tcPr>
-            <w:tcW w:w="1398" w:type="dxa"/>
+            <w:proofErr w:type="spellStart"/>
+            <w:r>
+              <w:rPr>
+                <w:rFonts w:ascii="Times New Roman" w:eastAsia="Times New Roman" w:hAnsi="Times New Roman" w:cs="Times New Roman"/>
+                <w:sz w:val="24"/>
+                <w:szCs w:val="24"/>
+              </w:rPr>
+              <w:t>js</w:t>
+            </w:r>
+            <w:proofErr w:type="spellEnd"/>
+            <w:r>
+              <w:rPr>
+                <w:rFonts w:ascii="Times New Roman" w:eastAsia="Times New Roman" w:hAnsi="Times New Roman" w:cs="Times New Roman"/>
+                <w:sz w:val="24"/>
+                <w:szCs w:val="24"/>
+              </w:rPr>
+              <w:t>/</w:t>
+            </w:r>
+          </w:p>
+        </w:tc>
+        <w:tc>
+          <w:tcPr>
+            <w:tcW w:w="1479" w:type="dxa"/>
             <w:tcBorders>
               <w:top w:val="single" w:sz="8" w:space="0" w:color="000000" w:themeColor="text1"/>
               <w:left w:val="single" w:sz="8" w:space="0" w:color="000000" w:themeColor="text1"/>
@@ -8562,7 +9868,7 @@
         </w:tc>
         <w:tc>
           <w:tcPr>
-            <w:tcW w:w="2437" w:type="dxa"/>
+            <w:tcW w:w="1215" w:type="dxa"/>
             <w:tcBorders>
               <w:top w:val="single" w:sz="8" w:space="0" w:color="000000" w:themeColor="text1"/>
               <w:left w:val="single" w:sz="8" w:space="0" w:color="000000" w:themeColor="text1"/>
@@ -8581,13 +9887,49 @@
                 <w:sz w:val="24"/>
                 <w:szCs w:val="24"/>
               </w:rPr>
-              <w:t>/src/js/</w:t>
-            </w:r>
-          </w:p>
-        </w:tc>
-        <w:tc>
-          <w:tcPr>
-            <w:tcW w:w="1329" w:type="dxa"/>
+              <w:t>/</w:t>
+            </w:r>
+            <w:proofErr w:type="spellStart"/>
+            <w:r>
+              <w:rPr>
+                <w:rFonts w:ascii="Times New Roman" w:eastAsia="Times New Roman" w:hAnsi="Times New Roman" w:cs="Times New Roman"/>
+                <w:sz w:val="24"/>
+                <w:szCs w:val="24"/>
+              </w:rPr>
+              <w:t>src</w:t>
+            </w:r>
+            <w:proofErr w:type="spellEnd"/>
+            <w:r>
+              <w:rPr>
+                <w:rFonts w:ascii="Times New Roman" w:eastAsia="Times New Roman" w:hAnsi="Times New Roman" w:cs="Times New Roman"/>
+                <w:sz w:val="24"/>
+                <w:szCs w:val="24"/>
+              </w:rPr>
+              <w:t>/</w:t>
+            </w:r>
+            <w:proofErr w:type="spellStart"/>
+            <w:r>
+              <w:rPr>
+                <w:rFonts w:ascii="Times New Roman" w:eastAsia="Times New Roman" w:hAnsi="Times New Roman" w:cs="Times New Roman"/>
+                <w:sz w:val="24"/>
+                <w:szCs w:val="24"/>
+              </w:rPr>
+              <w:t>js</w:t>
+            </w:r>
+            <w:proofErr w:type="spellEnd"/>
+            <w:r>
+              <w:rPr>
+                <w:rFonts w:ascii="Times New Roman" w:eastAsia="Times New Roman" w:hAnsi="Times New Roman" w:cs="Times New Roman"/>
+                <w:sz w:val="24"/>
+                <w:szCs w:val="24"/>
+              </w:rPr>
+              <w:t>/</w:t>
+            </w:r>
+          </w:p>
+        </w:tc>
+        <w:tc>
+          <w:tcPr>
+            <w:tcW w:w="1134" w:type="dxa"/>
             <w:tcBorders>
               <w:top w:val="single" w:sz="8" w:space="0" w:color="000000" w:themeColor="text1"/>
               <w:left w:val="single" w:sz="8" w:space="0" w:color="000000" w:themeColor="text1"/>
@@ -8612,7 +9954,35 @@
         </w:tc>
         <w:tc>
           <w:tcPr>
-            <w:tcW w:w="1961" w:type="dxa"/>
+            <w:tcW w:w="1134" w:type="dxa"/>
+            <w:tcBorders>
+              <w:top w:val="single" w:sz="8" w:space="0" w:color="000000" w:themeColor="text1"/>
+              <w:left w:val="single" w:sz="8" w:space="0" w:color="000000" w:themeColor="text1"/>
+              <w:bottom w:val="single" w:sz="8" w:space="0" w:color="000000" w:themeColor="text1"/>
+              <w:right w:val="single" w:sz="8" w:space="0" w:color="000000" w:themeColor="text1"/>
+            </w:tcBorders>
+          </w:tcPr>
+          <w:p>
+            <w:pPr>
+              <w:rPr>
+                <w:rFonts w:ascii="Times New Roman" w:eastAsia="Times New Roman" w:hAnsi="Times New Roman" w:cs="Times New Roman"/>
+                <w:sz w:val="24"/>
+                <w:szCs w:val="24"/>
+              </w:rPr>
+            </w:pPr>
+            <w:r>
+              <w:rPr>
+                <w:rFonts w:ascii="Times New Roman" w:eastAsia="Times New Roman" w:hAnsi="Times New Roman" w:cs="Times New Roman"/>
+                <w:sz w:val="24"/>
+                <w:szCs w:val="24"/>
+              </w:rPr>
+              <w:t>1.0.0</w:t>
+            </w:r>
+          </w:p>
+        </w:tc>
+        <w:tc>
+          <w:tcPr>
+            <w:tcW w:w="2409" w:type="dxa"/>
             <w:tcBorders>
               <w:top w:val="single" w:sz="8" w:space="0" w:color="000000" w:themeColor="text1"/>
               <w:left w:val="single" w:sz="8" w:space="0" w:color="000000" w:themeColor="text1"/>
@@ -8625,13 +9995,41 @@
             </w:tcMar>
           </w:tcPr>
           <w:p>
-            <w:r>
-              <w:rPr>
-                <w:rFonts w:ascii="Times New Roman" w:eastAsia="Times New Roman" w:hAnsi="Times New Roman" w:cs="Times New Roman"/>
-                <w:sz w:val="24"/>
-                <w:szCs w:val="24"/>
-              </w:rPr>
-              <w:t>Javascript folder containing javascript files (client-side functionality</w:t>
+            <w:proofErr w:type="spellStart"/>
+            <w:r>
+              <w:rPr>
+                <w:rFonts w:ascii="Times New Roman" w:eastAsia="Times New Roman" w:hAnsi="Times New Roman" w:cs="Times New Roman"/>
+                <w:sz w:val="24"/>
+                <w:szCs w:val="24"/>
+              </w:rPr>
+              <w:t>Javascript</w:t>
+            </w:r>
+            <w:proofErr w:type="spellEnd"/>
+            <w:r>
+              <w:rPr>
+                <w:rFonts w:ascii="Times New Roman" w:eastAsia="Times New Roman" w:hAnsi="Times New Roman" w:cs="Times New Roman"/>
+                <w:sz w:val="24"/>
+                <w:szCs w:val="24"/>
+              </w:rPr>
+              <w:t xml:space="preserve"> folder containing </w:t>
+            </w:r>
+            <w:proofErr w:type="spellStart"/>
+            <w:r>
+              <w:rPr>
+                <w:rFonts w:ascii="Times New Roman" w:eastAsia="Times New Roman" w:hAnsi="Times New Roman" w:cs="Times New Roman"/>
+                <w:sz w:val="24"/>
+                <w:szCs w:val="24"/>
+              </w:rPr>
+              <w:t>javascript</w:t>
+            </w:r>
+            <w:proofErr w:type="spellEnd"/>
+            <w:r>
+              <w:rPr>
+                <w:rFonts w:ascii="Times New Roman" w:eastAsia="Times New Roman" w:hAnsi="Times New Roman" w:cs="Times New Roman"/>
+                <w:sz w:val="24"/>
+                <w:szCs w:val="24"/>
+              </w:rPr>
+              <w:t xml:space="preserve"> files (client-side functionality</w:t>
             </w:r>
           </w:p>
         </w:tc>
@@ -8642,7 +10040,7 @@
         </w:trPr>
         <w:tc>
           <w:tcPr>
-            <w:tcW w:w="1890" w:type="dxa"/>
+            <w:tcW w:w="1809" w:type="dxa"/>
             <w:tcBorders>
               <w:top w:val="single" w:sz="8" w:space="0" w:color="000000" w:themeColor="text1"/>
               <w:left w:val="single" w:sz="8" w:space="0" w:color="000000" w:themeColor="text1"/>
@@ -8667,7 +10065,7 @@
         </w:tc>
         <w:tc>
           <w:tcPr>
-            <w:tcW w:w="1398" w:type="dxa"/>
+            <w:tcW w:w="1479" w:type="dxa"/>
             <w:tcBorders>
               <w:top w:val="single" w:sz="8" w:space="0" w:color="000000" w:themeColor="text1"/>
               <w:left w:val="single" w:sz="8" w:space="0" w:color="000000" w:themeColor="text1"/>
@@ -8692,7 +10090,7 @@
         </w:tc>
         <w:tc>
           <w:tcPr>
-            <w:tcW w:w="2437" w:type="dxa"/>
+            <w:tcW w:w="1215" w:type="dxa"/>
             <w:tcBorders>
               <w:top w:val="single" w:sz="8" w:space="0" w:color="000000" w:themeColor="text1"/>
               <w:left w:val="single" w:sz="8" w:space="0" w:color="000000" w:themeColor="text1"/>
@@ -8711,13 +10109,49 @@
                 <w:sz w:val="24"/>
                 <w:szCs w:val="24"/>
               </w:rPr>
-              <w:t>/src/js/main.js</w:t>
-            </w:r>
-          </w:p>
-        </w:tc>
-        <w:tc>
-          <w:tcPr>
-            <w:tcW w:w="1329" w:type="dxa"/>
+              <w:t>/</w:t>
+            </w:r>
+            <w:proofErr w:type="spellStart"/>
+            <w:r>
+              <w:rPr>
+                <w:rFonts w:ascii="Times New Roman" w:eastAsia="Times New Roman" w:hAnsi="Times New Roman" w:cs="Times New Roman"/>
+                <w:sz w:val="24"/>
+                <w:szCs w:val="24"/>
+              </w:rPr>
+              <w:t>src</w:t>
+            </w:r>
+            <w:proofErr w:type="spellEnd"/>
+            <w:r>
+              <w:rPr>
+                <w:rFonts w:ascii="Times New Roman" w:eastAsia="Times New Roman" w:hAnsi="Times New Roman" w:cs="Times New Roman"/>
+                <w:sz w:val="24"/>
+                <w:szCs w:val="24"/>
+              </w:rPr>
+              <w:t>/</w:t>
+            </w:r>
+            <w:proofErr w:type="spellStart"/>
+            <w:r>
+              <w:rPr>
+                <w:rFonts w:ascii="Times New Roman" w:eastAsia="Times New Roman" w:hAnsi="Times New Roman" w:cs="Times New Roman"/>
+                <w:sz w:val="24"/>
+                <w:szCs w:val="24"/>
+              </w:rPr>
+              <w:t>js</w:t>
+            </w:r>
+            <w:proofErr w:type="spellEnd"/>
+            <w:r>
+              <w:rPr>
+                <w:rFonts w:ascii="Times New Roman" w:eastAsia="Times New Roman" w:hAnsi="Times New Roman" w:cs="Times New Roman"/>
+                <w:sz w:val="24"/>
+                <w:szCs w:val="24"/>
+              </w:rPr>
+              <w:t>/main.js</w:t>
+            </w:r>
+          </w:p>
+        </w:tc>
+        <w:tc>
+          <w:tcPr>
+            <w:tcW w:w="1134" w:type="dxa"/>
             <w:tcBorders>
               <w:top w:val="single" w:sz="8" w:space="0" w:color="000000" w:themeColor="text1"/>
               <w:left w:val="single" w:sz="8" w:space="0" w:color="000000" w:themeColor="text1"/>
@@ -8742,7 +10176,35 @@
         </w:tc>
         <w:tc>
           <w:tcPr>
-            <w:tcW w:w="1961" w:type="dxa"/>
+            <w:tcW w:w="1134" w:type="dxa"/>
+            <w:tcBorders>
+              <w:top w:val="single" w:sz="8" w:space="0" w:color="000000" w:themeColor="text1"/>
+              <w:left w:val="single" w:sz="8" w:space="0" w:color="000000" w:themeColor="text1"/>
+              <w:bottom w:val="single" w:sz="8" w:space="0" w:color="000000" w:themeColor="text1"/>
+              <w:right w:val="single" w:sz="8" w:space="0" w:color="000000" w:themeColor="text1"/>
+            </w:tcBorders>
+          </w:tcPr>
+          <w:p>
+            <w:pPr>
+              <w:rPr>
+                <w:rFonts w:ascii="Times New Roman" w:eastAsia="Times New Roman" w:hAnsi="Times New Roman" w:cs="Times New Roman"/>
+                <w:sz w:val="24"/>
+                <w:szCs w:val="24"/>
+              </w:rPr>
+            </w:pPr>
+            <w:r>
+              <w:rPr>
+                <w:rFonts w:ascii="Times New Roman" w:eastAsia="Times New Roman" w:hAnsi="Times New Roman" w:cs="Times New Roman"/>
+                <w:sz w:val="24"/>
+                <w:szCs w:val="24"/>
+              </w:rPr>
+              <w:t>1.0.0</w:t>
+            </w:r>
+          </w:p>
+        </w:tc>
+        <w:tc>
+          <w:tcPr>
+            <w:tcW w:w="2409" w:type="dxa"/>
             <w:tcBorders>
               <w:top w:val="single" w:sz="8" w:space="0" w:color="000000" w:themeColor="text1"/>
               <w:left w:val="single" w:sz="8" w:space="0" w:color="000000" w:themeColor="text1"/>
@@ -8761,7 +10223,25 @@
                 <w:sz w:val="24"/>
                 <w:szCs w:val="24"/>
               </w:rPr>
-              <w:t>Main Javascript logic for client-side functionality</w:t>
+              <w:t xml:space="preserve">Main </w:t>
+            </w:r>
+            <w:proofErr w:type="spellStart"/>
+            <w:r>
+              <w:rPr>
+                <w:rFonts w:ascii="Times New Roman" w:eastAsia="Times New Roman" w:hAnsi="Times New Roman" w:cs="Times New Roman"/>
+                <w:sz w:val="24"/>
+                <w:szCs w:val="24"/>
+              </w:rPr>
+              <w:t>Javascript</w:t>
+            </w:r>
+            <w:proofErr w:type="spellEnd"/>
+            <w:r>
+              <w:rPr>
+                <w:rFonts w:ascii="Times New Roman" w:eastAsia="Times New Roman" w:hAnsi="Times New Roman" w:cs="Times New Roman"/>
+                <w:sz w:val="24"/>
+                <w:szCs w:val="24"/>
+              </w:rPr>
+              <w:t xml:space="preserve"> logic for client-side functionality</w:t>
             </w:r>
           </w:p>
         </w:tc>
@@ -8772,7 +10252,7 @@
         </w:trPr>
         <w:tc>
           <w:tcPr>
-            <w:tcW w:w="1890" w:type="dxa"/>
+            <w:tcW w:w="1809" w:type="dxa"/>
             <w:tcBorders>
               <w:top w:val="single" w:sz="8" w:space="0" w:color="000000" w:themeColor="text1"/>
               <w:left w:val="single" w:sz="8" w:space="0" w:color="000000" w:themeColor="text1"/>
@@ -8785,19 +10265,29 @@
             </w:tcMar>
           </w:tcPr>
           <w:p>
-            <w:r>
-              <w:rPr>
-                <w:rFonts w:ascii="Times New Roman" w:eastAsia="Times New Roman" w:hAnsi="Times New Roman" w:cs="Times New Roman"/>
-                <w:sz w:val="24"/>
-                <w:szCs w:val="24"/>
-              </w:rPr>
-              <w:t>phpmailer/</w:t>
-            </w:r>
-          </w:p>
-        </w:tc>
-        <w:tc>
-          <w:tcPr>
-            <w:tcW w:w="1398" w:type="dxa"/>
+            <w:proofErr w:type="spellStart"/>
+            <w:r>
+              <w:rPr>
+                <w:rFonts w:ascii="Times New Roman" w:eastAsia="Times New Roman" w:hAnsi="Times New Roman" w:cs="Times New Roman"/>
+                <w:sz w:val="24"/>
+                <w:szCs w:val="24"/>
+              </w:rPr>
+              <w:t>phpmailer</w:t>
+            </w:r>
+            <w:proofErr w:type="spellEnd"/>
+            <w:r>
+              <w:rPr>
+                <w:rFonts w:ascii="Times New Roman" w:eastAsia="Times New Roman" w:hAnsi="Times New Roman" w:cs="Times New Roman"/>
+                <w:sz w:val="24"/>
+                <w:szCs w:val="24"/>
+              </w:rPr>
+              <w:t>/</w:t>
+            </w:r>
+          </w:p>
+        </w:tc>
+        <w:tc>
+          <w:tcPr>
+            <w:tcW w:w="1479" w:type="dxa"/>
             <w:tcBorders>
               <w:top w:val="single" w:sz="8" w:space="0" w:color="000000" w:themeColor="text1"/>
               <w:left w:val="single" w:sz="8" w:space="0" w:color="000000" w:themeColor="text1"/>
@@ -8822,7 +10312,7 @@
         </w:tc>
         <w:tc>
           <w:tcPr>
-            <w:tcW w:w="2437" w:type="dxa"/>
+            <w:tcW w:w="1215" w:type="dxa"/>
             <w:tcBorders>
               <w:top w:val="single" w:sz="8" w:space="0" w:color="000000" w:themeColor="text1"/>
               <w:left w:val="single" w:sz="8" w:space="0" w:color="000000" w:themeColor="text1"/>
@@ -8841,13 +10331,49 @@
                 <w:sz w:val="24"/>
                 <w:szCs w:val="24"/>
               </w:rPr>
-              <w:t>/src/phpmailer/</w:t>
-            </w:r>
-          </w:p>
-        </w:tc>
-        <w:tc>
-          <w:tcPr>
-            <w:tcW w:w="1329" w:type="dxa"/>
+              <w:t>/</w:t>
+            </w:r>
+            <w:proofErr w:type="spellStart"/>
+            <w:r>
+              <w:rPr>
+                <w:rFonts w:ascii="Times New Roman" w:eastAsia="Times New Roman" w:hAnsi="Times New Roman" w:cs="Times New Roman"/>
+                <w:sz w:val="24"/>
+                <w:szCs w:val="24"/>
+              </w:rPr>
+              <w:t>src</w:t>
+            </w:r>
+            <w:proofErr w:type="spellEnd"/>
+            <w:r>
+              <w:rPr>
+                <w:rFonts w:ascii="Times New Roman" w:eastAsia="Times New Roman" w:hAnsi="Times New Roman" w:cs="Times New Roman"/>
+                <w:sz w:val="24"/>
+                <w:szCs w:val="24"/>
+              </w:rPr>
+              <w:t>/</w:t>
+            </w:r>
+            <w:proofErr w:type="spellStart"/>
+            <w:r>
+              <w:rPr>
+                <w:rFonts w:ascii="Times New Roman" w:eastAsia="Times New Roman" w:hAnsi="Times New Roman" w:cs="Times New Roman"/>
+                <w:sz w:val="24"/>
+                <w:szCs w:val="24"/>
+              </w:rPr>
+              <w:t>phpmailer</w:t>
+            </w:r>
+            <w:proofErr w:type="spellEnd"/>
+            <w:r>
+              <w:rPr>
+                <w:rFonts w:ascii="Times New Roman" w:eastAsia="Times New Roman" w:hAnsi="Times New Roman" w:cs="Times New Roman"/>
+                <w:sz w:val="24"/>
+                <w:szCs w:val="24"/>
+              </w:rPr>
+              <w:t>/</w:t>
+            </w:r>
+          </w:p>
+        </w:tc>
+        <w:tc>
+          <w:tcPr>
+            <w:tcW w:w="1134" w:type="dxa"/>
             <w:tcBorders>
               <w:top w:val="single" w:sz="8" w:space="0" w:color="000000" w:themeColor="text1"/>
               <w:left w:val="single" w:sz="8" w:space="0" w:color="000000" w:themeColor="text1"/>
@@ -8872,7 +10398,35 @@
         </w:tc>
         <w:tc>
           <w:tcPr>
-            <w:tcW w:w="1961" w:type="dxa"/>
+            <w:tcW w:w="1134" w:type="dxa"/>
+            <w:tcBorders>
+              <w:top w:val="single" w:sz="8" w:space="0" w:color="000000" w:themeColor="text1"/>
+              <w:left w:val="single" w:sz="8" w:space="0" w:color="000000" w:themeColor="text1"/>
+              <w:bottom w:val="single" w:sz="8" w:space="0" w:color="000000" w:themeColor="text1"/>
+              <w:right w:val="single" w:sz="8" w:space="0" w:color="000000" w:themeColor="text1"/>
+            </w:tcBorders>
+          </w:tcPr>
+          <w:p>
+            <w:pPr>
+              <w:rPr>
+                <w:rFonts w:ascii="Times New Roman" w:eastAsia="Times New Roman" w:hAnsi="Times New Roman" w:cs="Times New Roman"/>
+                <w:sz w:val="24"/>
+                <w:szCs w:val="24"/>
+              </w:rPr>
+            </w:pPr>
+            <w:r>
+              <w:rPr>
+                <w:rFonts w:ascii="Times New Roman" w:eastAsia="Times New Roman" w:hAnsi="Times New Roman" w:cs="Times New Roman"/>
+                <w:sz w:val="24"/>
+                <w:szCs w:val="24"/>
+              </w:rPr>
+              <w:t>1.0.0</w:t>
+            </w:r>
+          </w:p>
+        </w:tc>
+        <w:tc>
+          <w:tcPr>
+            <w:tcW w:w="2409" w:type="dxa"/>
             <w:tcBorders>
               <w:top w:val="single" w:sz="8" w:space="0" w:color="000000" w:themeColor="text1"/>
               <w:left w:val="single" w:sz="8" w:space="0" w:color="000000" w:themeColor="text1"/>
@@ -8885,13 +10439,23 @@
             </w:tcMar>
           </w:tcPr>
           <w:p>
-            <w:r>
-              <w:rPr>
-                <w:rFonts w:ascii="Times New Roman" w:eastAsia="Times New Roman" w:hAnsi="Times New Roman" w:cs="Times New Roman"/>
-                <w:sz w:val="24"/>
-                <w:szCs w:val="24"/>
-              </w:rPr>
-              <w:t>PHPMailer library used for sending emails. No modifications to library files</w:t>
+            <w:proofErr w:type="spellStart"/>
+            <w:r>
+              <w:rPr>
+                <w:rFonts w:ascii="Times New Roman" w:eastAsia="Times New Roman" w:hAnsi="Times New Roman" w:cs="Times New Roman"/>
+                <w:sz w:val="24"/>
+                <w:szCs w:val="24"/>
+              </w:rPr>
+              <w:t>PHPMailer</w:t>
+            </w:r>
+            <w:proofErr w:type="spellEnd"/>
+            <w:r>
+              <w:rPr>
+                <w:rFonts w:ascii="Times New Roman" w:eastAsia="Times New Roman" w:hAnsi="Times New Roman" w:cs="Times New Roman"/>
+                <w:sz w:val="24"/>
+                <w:szCs w:val="24"/>
+              </w:rPr>
+              <w:t xml:space="preserve"> library used for sending emails. No modifications to library files</w:t>
             </w:r>
           </w:p>
         </w:tc>
@@ -8902,7 +10466,7 @@
         </w:trPr>
         <w:tc>
           <w:tcPr>
-            <w:tcW w:w="1890" w:type="dxa"/>
+            <w:tcW w:w="1809" w:type="dxa"/>
             <w:tcBorders>
               <w:top w:val="single" w:sz="8" w:space="0" w:color="000000" w:themeColor="text1"/>
               <w:left w:val="single" w:sz="8" w:space="0" w:color="000000" w:themeColor="text1"/>
@@ -8915,19 +10479,29 @@
             </w:tcMar>
           </w:tcPr>
           <w:p>
-            <w:r>
-              <w:rPr>
-                <w:rFonts w:ascii="Times New Roman" w:eastAsia="Times New Roman" w:hAnsi="Times New Roman" w:cs="Times New Roman"/>
-                <w:sz w:val="24"/>
-                <w:szCs w:val="24"/>
-              </w:rPr>
-              <w:t>img/</w:t>
-            </w:r>
-          </w:p>
-        </w:tc>
-        <w:tc>
-          <w:tcPr>
-            <w:tcW w:w="1398" w:type="dxa"/>
+            <w:proofErr w:type="spellStart"/>
+            <w:r>
+              <w:rPr>
+                <w:rFonts w:ascii="Times New Roman" w:eastAsia="Times New Roman" w:hAnsi="Times New Roman" w:cs="Times New Roman"/>
+                <w:sz w:val="24"/>
+                <w:szCs w:val="24"/>
+              </w:rPr>
+              <w:t>img</w:t>
+            </w:r>
+            <w:proofErr w:type="spellEnd"/>
+            <w:r>
+              <w:rPr>
+                <w:rFonts w:ascii="Times New Roman" w:eastAsia="Times New Roman" w:hAnsi="Times New Roman" w:cs="Times New Roman"/>
+                <w:sz w:val="24"/>
+                <w:szCs w:val="24"/>
+              </w:rPr>
+              <w:t>/</w:t>
+            </w:r>
+          </w:p>
+        </w:tc>
+        <w:tc>
+          <w:tcPr>
+            <w:tcW w:w="1479" w:type="dxa"/>
             <w:tcBorders>
               <w:top w:val="single" w:sz="8" w:space="0" w:color="000000" w:themeColor="text1"/>
               <w:left w:val="single" w:sz="8" w:space="0" w:color="000000" w:themeColor="text1"/>
@@ -8952,7 +10526,7 @@
         </w:tc>
         <w:tc>
           <w:tcPr>
-            <w:tcW w:w="2437" w:type="dxa"/>
+            <w:tcW w:w="1215" w:type="dxa"/>
             <w:tcBorders>
               <w:top w:val="single" w:sz="8" w:space="0" w:color="000000" w:themeColor="text1"/>
               <w:left w:val="single" w:sz="8" w:space="0" w:color="000000" w:themeColor="text1"/>
@@ -8971,13 +10545,31 @@
                 <w:sz w:val="24"/>
                 <w:szCs w:val="24"/>
               </w:rPr>
-              <w:t>/img/</w:t>
-            </w:r>
-          </w:p>
-        </w:tc>
-        <w:tc>
-          <w:tcPr>
-            <w:tcW w:w="1329" w:type="dxa"/>
+              <w:t>/</w:t>
+            </w:r>
+            <w:proofErr w:type="spellStart"/>
+            <w:r>
+              <w:rPr>
+                <w:rFonts w:ascii="Times New Roman" w:eastAsia="Times New Roman" w:hAnsi="Times New Roman" w:cs="Times New Roman"/>
+                <w:sz w:val="24"/>
+                <w:szCs w:val="24"/>
+              </w:rPr>
+              <w:t>img</w:t>
+            </w:r>
+            <w:proofErr w:type="spellEnd"/>
+            <w:r>
+              <w:rPr>
+                <w:rFonts w:ascii="Times New Roman" w:eastAsia="Times New Roman" w:hAnsi="Times New Roman" w:cs="Times New Roman"/>
+                <w:sz w:val="24"/>
+                <w:szCs w:val="24"/>
+              </w:rPr>
+              <w:t>/</w:t>
+            </w:r>
+          </w:p>
+        </w:tc>
+        <w:tc>
+          <w:tcPr>
+            <w:tcW w:w="1134" w:type="dxa"/>
             <w:tcBorders>
               <w:top w:val="single" w:sz="8" w:space="0" w:color="000000" w:themeColor="text1"/>
               <w:left w:val="single" w:sz="8" w:space="0" w:color="000000" w:themeColor="text1"/>
@@ -9002,7 +10594,35 @@
         </w:tc>
         <w:tc>
           <w:tcPr>
-            <w:tcW w:w="1961" w:type="dxa"/>
+            <w:tcW w:w="1134" w:type="dxa"/>
+            <w:tcBorders>
+              <w:top w:val="single" w:sz="8" w:space="0" w:color="000000" w:themeColor="text1"/>
+              <w:left w:val="single" w:sz="8" w:space="0" w:color="000000" w:themeColor="text1"/>
+              <w:bottom w:val="single" w:sz="8" w:space="0" w:color="000000" w:themeColor="text1"/>
+              <w:right w:val="single" w:sz="8" w:space="0" w:color="000000" w:themeColor="text1"/>
+            </w:tcBorders>
+          </w:tcPr>
+          <w:p>
+            <w:pPr>
+              <w:rPr>
+                <w:rFonts w:ascii="Times New Roman" w:eastAsia="Times New Roman" w:hAnsi="Times New Roman" w:cs="Times New Roman"/>
+                <w:sz w:val="24"/>
+                <w:szCs w:val="24"/>
+              </w:rPr>
+            </w:pPr>
+            <w:r>
+              <w:rPr>
+                <w:rFonts w:ascii="Times New Roman" w:eastAsia="Times New Roman" w:hAnsi="Times New Roman" w:cs="Times New Roman"/>
+                <w:sz w:val="24"/>
+                <w:szCs w:val="24"/>
+              </w:rPr>
+              <w:t>1.0.0</w:t>
+            </w:r>
+          </w:p>
+        </w:tc>
+        <w:tc>
+          <w:tcPr>
+            <w:tcW w:w="2409" w:type="dxa"/>
             <w:tcBorders>
               <w:top w:val="single" w:sz="8" w:space="0" w:color="000000" w:themeColor="text1"/>
               <w:left w:val="single" w:sz="8" w:space="0" w:color="000000" w:themeColor="text1"/>
@@ -9032,7 +10652,7 @@
         </w:trPr>
         <w:tc>
           <w:tcPr>
-            <w:tcW w:w="1890" w:type="dxa"/>
+            <w:tcW w:w="1809" w:type="dxa"/>
             <w:tcBorders>
               <w:top w:val="single" w:sz="8" w:space="0" w:color="000000" w:themeColor="text1"/>
               <w:left w:val="single" w:sz="8" w:space="0" w:color="000000" w:themeColor="text1"/>
@@ -9057,7 +10677,7 @@
         </w:tc>
         <w:tc>
           <w:tcPr>
-            <w:tcW w:w="1398" w:type="dxa"/>
+            <w:tcW w:w="1479" w:type="dxa"/>
             <w:tcBorders>
               <w:top w:val="single" w:sz="8" w:space="0" w:color="000000" w:themeColor="text1"/>
               <w:left w:val="single" w:sz="8" w:space="0" w:color="000000" w:themeColor="text1"/>
@@ -9082,7 +10702,7 @@
         </w:tc>
         <w:tc>
           <w:tcPr>
-            <w:tcW w:w="2437" w:type="dxa"/>
+            <w:tcW w:w="1215" w:type="dxa"/>
             <w:tcBorders>
               <w:top w:val="single" w:sz="8" w:space="0" w:color="000000" w:themeColor="text1"/>
               <w:left w:val="single" w:sz="8" w:space="0" w:color="000000" w:themeColor="text1"/>
@@ -9101,13 +10721,31 @@
                 <w:sz w:val="24"/>
                 <w:szCs w:val="24"/>
               </w:rPr>
-              <w:t>/img/posts</w:t>
-            </w:r>
-          </w:p>
-        </w:tc>
-        <w:tc>
-          <w:tcPr>
-            <w:tcW w:w="1329" w:type="dxa"/>
+              <w:t>/</w:t>
+            </w:r>
+            <w:proofErr w:type="spellStart"/>
+            <w:r>
+              <w:rPr>
+                <w:rFonts w:ascii="Times New Roman" w:eastAsia="Times New Roman" w:hAnsi="Times New Roman" w:cs="Times New Roman"/>
+                <w:sz w:val="24"/>
+                <w:szCs w:val="24"/>
+              </w:rPr>
+              <w:t>img</w:t>
+            </w:r>
+            <w:proofErr w:type="spellEnd"/>
+            <w:r>
+              <w:rPr>
+                <w:rFonts w:ascii="Times New Roman" w:eastAsia="Times New Roman" w:hAnsi="Times New Roman" w:cs="Times New Roman"/>
+                <w:sz w:val="24"/>
+                <w:szCs w:val="24"/>
+              </w:rPr>
+              <w:t>/posts</w:t>
+            </w:r>
+          </w:p>
+        </w:tc>
+        <w:tc>
+          <w:tcPr>
+            <w:tcW w:w="1134" w:type="dxa"/>
             <w:tcBorders>
               <w:top w:val="single" w:sz="8" w:space="0" w:color="000000" w:themeColor="text1"/>
               <w:left w:val="single" w:sz="8" w:space="0" w:color="000000" w:themeColor="text1"/>
@@ -9132,7 +10770,36 @@
         </w:tc>
         <w:tc>
           <w:tcPr>
-            <w:tcW w:w="1961" w:type="dxa"/>
+            <w:tcW w:w="1134" w:type="dxa"/>
+            <w:tcBorders>
+              <w:top w:val="single" w:sz="8" w:space="0" w:color="000000" w:themeColor="text1"/>
+              <w:left w:val="single" w:sz="8" w:space="0" w:color="000000" w:themeColor="text1"/>
+              <w:bottom w:val="single" w:sz="8" w:space="0" w:color="000000" w:themeColor="text1"/>
+              <w:right w:val="single" w:sz="8" w:space="0" w:color="000000" w:themeColor="text1"/>
+            </w:tcBorders>
+          </w:tcPr>
+          <w:p>
+            <w:pPr>
+              <w:keepNext/>
+              <w:rPr>
+                <w:rFonts w:ascii="Times New Roman" w:eastAsia="Times New Roman" w:hAnsi="Times New Roman" w:cs="Times New Roman"/>
+                <w:sz w:val="24"/>
+                <w:szCs w:val="24"/>
+              </w:rPr>
+            </w:pPr>
+            <w:r>
+              <w:rPr>
+                <w:rFonts w:ascii="Times New Roman" w:eastAsia="Times New Roman" w:hAnsi="Times New Roman" w:cs="Times New Roman"/>
+                <w:sz w:val="24"/>
+                <w:szCs w:val="24"/>
+              </w:rPr>
+              <w:t>1.0.0</w:t>
+            </w:r>
+          </w:p>
+        </w:tc>
+        <w:tc>
+          <w:tcPr>
+            <w:tcW w:w="2409" w:type="dxa"/>
             <w:tcBorders>
               <w:top w:val="single" w:sz="8" w:space="0" w:color="000000" w:themeColor="text1"/>
               <w:left w:val="single" w:sz="8" w:space="0" w:color="000000" w:themeColor="text1"/>
@@ -9337,7 +11004,6 @@
           <w:sz w:val="24"/>
           <w:szCs w:val="24"/>
         </w:rPr>
-        <w:lastRenderedPageBreak/>
         <w:t>Submit a Change Request (CR) detailing:</w:t>
       </w:r>
     </w:p>
@@ -9914,7 +11580,6 @@
           <w:szCs w:val="24"/>
           <w:lang w:val="en-MY"/>
         </w:rPr>
-        <w:lastRenderedPageBreak/>
         <w:t>Notify stakeholders, including the Development and Operations teams, about the release schedule and any expected downtime.</w:t>
       </w:r>
     </w:p>
@@ -10075,6 +11740,7 @@
           <w:szCs w:val="24"/>
           <w:lang w:val="en-MY"/>
         </w:rPr>
+        <w:lastRenderedPageBreak/>
         <w:t>Rollback Procedure</w:t>
       </w:r>
       <w:r>
@@ -10594,7 +12260,6 @@
           <w:sz w:val="24"/>
           <w:szCs w:val="24"/>
         </w:rPr>
-        <w:lastRenderedPageBreak/>
         <w:t>Generate periodic status reports summarizing recent changes, versions, and upcoming actions.</w:t>
       </w:r>
     </w:p>
@@ -10955,7 +12620,16 @@
                 <w:sz w:val="24"/>
                 <w:szCs w:val="24"/>
               </w:rPr>
-              <w:t>Gather Requirements</w:t>
+              <w:t xml:space="preserve">Gather </w:t>
+            </w:r>
+            <w:r>
+              <w:rPr>
+                <w:rFonts w:ascii="Times New Roman" w:hAnsi="Times New Roman" w:cs="Times New Roman"/>
+                <w:sz w:val="24"/>
+                <w:szCs w:val="24"/>
+              </w:rPr>
+              <w:lastRenderedPageBreak/>
+              <w:t>Requirements</w:t>
             </w:r>
           </w:p>
         </w:tc>
@@ -10978,6 +12652,7 @@
                 <w:sz w:val="24"/>
                 <w:szCs w:val="24"/>
               </w:rPr>
+              <w:lastRenderedPageBreak/>
               <w:t>7 Nov 2024</w:t>
             </w:r>
           </w:p>
@@ -15541,7 +17216,27 @@
           <w:szCs w:val="24"/>
           <w:lang w:val="en-MY"/>
         </w:rPr>
-        <w:t>Maintain a centralized repository with clear folder structures such as /src, /docs, /config.</w:t>
+        <w:t>Maintain a centralized repository with clear folder structures such as /</w:t>
+      </w:r>
+      <w:proofErr w:type="spellStart"/>
+      <w:r>
+        <w:rPr>
+          <w:rFonts w:ascii="Times New Roman" w:hAnsi="Times New Roman" w:cs="Times New Roman"/>
+          <w:sz w:val="24"/>
+          <w:szCs w:val="24"/>
+          <w:lang w:val="en-MY"/>
+        </w:rPr>
+        <w:t>src</w:t>
+      </w:r>
+      <w:proofErr w:type="spellEnd"/>
+      <w:r>
+        <w:rPr>
+          <w:rFonts w:ascii="Times New Roman" w:hAnsi="Times New Roman" w:cs="Times New Roman"/>
+          <w:sz w:val="24"/>
+          <w:szCs w:val="24"/>
+          <w:lang w:val="en-MY"/>
+        </w:rPr>
+        <w:t>, /docs, /config.</w:t>
       </w:r>
       <w:r>
         <w:rPr>
@@ -15925,6 +17620,8 @@
           <w:lang w:val="en-MY"/>
         </w:rPr>
       </w:pPr>
+      <w:proofErr w:type="spellStart"/>
+      <w:proofErr w:type="gramStart"/>
       <w:r>
         <w:rPr>
           <w:rFonts w:ascii="Times New Roman" w:hAnsi="Times New Roman" w:cs="Times New Roman"/>
@@ -15932,7 +17629,18 @@
           <w:szCs w:val="24"/>
           <w:lang w:val="en-MY"/>
         </w:rPr>
-        <w:t>Major.Minor.Patch (e.g., 1.0.0 for initial release, 1.1.0 for new features, 1.1.1 for bug fixes).</w:t>
+        <w:t>Major.Minor.Patch</w:t>
+      </w:r>
+      <w:proofErr w:type="spellEnd"/>
+      <w:proofErr w:type="gramEnd"/>
+      <w:r>
+        <w:rPr>
+          <w:rFonts w:ascii="Times New Roman" w:hAnsi="Times New Roman" w:cs="Times New Roman"/>
+          <w:sz w:val="24"/>
+          <w:szCs w:val="24"/>
+          <w:lang w:val="en-MY"/>
+        </w:rPr>
+        <w:t xml:space="preserve"> (e.g., 1.0.0 for initial release, 1.1.0 for new features, 1.1.1 for bug fixes).</w:t>
       </w:r>
     </w:p>
     <w:p>
@@ -16673,8 +18381,22 @@
           <w:sz w:val="24"/>
           <w:szCs w:val="24"/>
         </w:rPr>
-        <w:t>/src</w:t>
-      </w:r>
+        <w:t>/</w:t>
+      </w:r>
+      <w:proofErr w:type="spellStart"/>
+      <w:proofErr w:type="gramStart"/>
+      <w:r>
+        <w:rPr>
+          <w:rFonts w:ascii="Times New Roman" w:eastAsia="Aptos" w:hAnsi="Times New Roman" w:cs="Times New Roman"/>
+          <w:i/>
+          <w:iCs/>
+          <w:sz w:val="24"/>
+          <w:szCs w:val="24"/>
+        </w:rPr>
+        <w:t>src</w:t>
+      </w:r>
+      <w:proofErr w:type="spellEnd"/>
+      <w:proofErr w:type="gramEnd"/>
       <w:r>
         <w:rPr>
           <w:rFonts w:ascii="Times New Roman" w:eastAsia="Aptos" w:hAnsi="Times New Roman" w:cs="Times New Roman"/>
@@ -16751,8 +18473,20 @@
           <w:sz w:val="24"/>
           <w:szCs w:val="24"/>
         </w:rPr>
-        <w:t>/docs</w:t>
-      </w:r>
+        <w:t>/</w:t>
+      </w:r>
+      <w:proofErr w:type="gramStart"/>
+      <w:r>
+        <w:rPr>
+          <w:rFonts w:ascii="Times New Roman" w:eastAsia="Aptos" w:hAnsi="Times New Roman" w:cs="Times New Roman"/>
+          <w:i/>
+          <w:iCs/>
+          <w:sz w:val="24"/>
+          <w:szCs w:val="24"/>
+        </w:rPr>
+        <w:t>docs</w:t>
+      </w:r>
+      <w:proofErr w:type="gramEnd"/>
       <w:r>
         <w:rPr>
           <w:rFonts w:ascii="Times New Roman" w:eastAsia="Aptos" w:hAnsi="Times New Roman" w:cs="Times New Roman"/>
@@ -16805,8 +18539,20 @@
           <w:sz w:val="24"/>
           <w:szCs w:val="24"/>
         </w:rPr>
-        <w:t>/tests</w:t>
-      </w:r>
+        <w:t>/</w:t>
+      </w:r>
+      <w:proofErr w:type="gramStart"/>
+      <w:r>
+        <w:rPr>
+          <w:rFonts w:ascii="Times New Roman" w:eastAsia="Aptos" w:hAnsi="Times New Roman" w:cs="Times New Roman"/>
+          <w:i/>
+          <w:iCs/>
+          <w:sz w:val="24"/>
+          <w:szCs w:val="24"/>
+        </w:rPr>
+        <w:t>tests</w:t>
+      </w:r>
+      <w:proofErr w:type="gramEnd"/>
       <w:r>
         <w:rPr>
           <w:rFonts w:ascii="Times New Roman" w:eastAsia="Aptos" w:hAnsi="Times New Roman" w:cs="Times New Roman"/>
@@ -16860,8 +18606,20 @@
           <w:szCs w:val="24"/>
         </w:rPr>
         <w:lastRenderedPageBreak/>
-        <w:t>/config</w:t>
-      </w:r>
+        <w:t>/</w:t>
+      </w:r>
+      <w:proofErr w:type="gramStart"/>
+      <w:r>
+        <w:rPr>
+          <w:rFonts w:ascii="Times New Roman" w:eastAsia="Aptos" w:hAnsi="Times New Roman" w:cs="Times New Roman"/>
+          <w:i/>
+          <w:iCs/>
+          <w:sz w:val="24"/>
+          <w:szCs w:val="24"/>
+        </w:rPr>
+        <w:t>config</w:t>
+      </w:r>
+      <w:proofErr w:type="gramEnd"/>
       <w:r>
         <w:rPr>
           <w:rFonts w:ascii="Times New Roman" w:eastAsia="Aptos" w:hAnsi="Times New Roman" w:cs="Times New Roman"/>
@@ -16906,7 +18664,7 @@
 </file>
 
 <file path=word/numbering.xml><?xml version="1.0" encoding="utf-8"?>
-<w:numbering xmlns:wpc="http://schemas.microsoft.com/office/word/2010/wordprocessingCanvas" xmlns:cx="http://schemas.microsoft.com/office/drawing/2014/chartex" xmlns:cx1="http://schemas.microsoft.com/office/drawing/2015/9/8/chartex" xmlns:cx2="http://schemas.microsoft.com/office/drawing/2015/10/21/chartex" xmlns:cx3="http://schemas.microsoft.com/office/drawing/2016/5/9/chartex" xmlns:cx4="http://schemas.microsoft.com/office/drawing/2016/5/10/chartex" xmlns:cx5="http://schemas.microsoft.com/office/drawing/2016/5/11/chartex" xmlns:cx6="http://schemas.microsoft.com/office/drawing/2016/5/12/chartex" xmlns:cx7="http://schemas.microsoft.com/office/drawing/2016/5/13/chartex" xmlns:cx8="http://schemas.microsoft.com/office/drawing/2016/5/14/chartex" xmlns:mc="http://schemas.openxmlformats.org/markup-compatibility/2006" xmlns:aink="http://schemas.microsoft.com/office/drawing/2016/ink" xmlns:am3d="http://schemas.microsoft.com/office/drawing/2017/model3d" xmlns:o="urn:schemas-microsoft-com:office:office" xmlns:oel="http://schemas.microsoft.com/office/2019/extlst" xmlns:r="http://schemas.openxmlformats.org/officeDocument/2006/relationships" xmlns:m="http://schemas.openxmlformats.org/officeDocument/2006/math" xmlns:v="urn:schemas-microsoft-com:vml" xmlns:wp14="http://schemas.microsoft.com/office/word/2010/wordprocessingDrawing" xmlns:wp="http://schemas.openxmlformats.org/drawingml/2006/wordprocessingDrawing" xmlns:w10="urn:schemas-microsoft-com:office:word" xmlns:w="http://schemas.openxmlformats.org/wordprocessingml/2006/main" xmlns:w14="http://schemas.microsoft.com/office/word/2010/wordml" xmlns:w15="http://schemas.microsoft.com/office/word/2012/wordml" xmlns:w16cex="http://schemas.microsoft.com/office/word/2018/wordml/cex" xmlns:w16cid="http://schemas.microsoft.com/office/word/2016/wordml/cid" xmlns:w16="http://schemas.microsoft.com/office/word/2018/wordml" xmlns:w16du="http://schemas.microsoft.com/office/word/2023/wordml/word16du" xmlns:w16sdtdh="http://schemas.microsoft.com/office/word/2020/wordml/sdtdatahash" xmlns:w16sdtfl="http://schemas.microsoft.com/office/word/2024/wordml/sdtformatlock" xmlns:w16se="http://schemas.microsoft.com/office/word/2015/wordml/symex" xmlns:wpg="http://schemas.microsoft.com/office/word/2010/wordprocessingGroup" xmlns:wpi="http://schemas.microsoft.com/office/word/2010/wordprocessingInk" xmlns:wne="http://schemas.microsoft.com/office/word/2006/wordml" xmlns:wps="http://schemas.microsoft.com/office/word/2010/wordprocessingShape" mc:Ignorable="w14 w15 w16se w16cid w16 w16cex w16sdtdh w16sdtfl w16du wp14">
+<w:numbering xmlns:wpc="http://schemas.microsoft.com/office/word/2010/wordprocessingCanvas" xmlns:cx="http://schemas.microsoft.com/office/drawing/2014/chartex" xmlns:cx1="http://schemas.microsoft.com/office/drawing/2015/9/8/chartex" xmlns:cx2="http://schemas.microsoft.com/office/drawing/2015/10/21/chartex" xmlns:cx3="http://schemas.microsoft.com/office/drawing/2016/5/9/chartex" xmlns:cx4="http://schemas.microsoft.com/office/drawing/2016/5/10/chartex" xmlns:cx5="http://schemas.microsoft.com/office/drawing/2016/5/11/chartex" xmlns:cx6="http://schemas.microsoft.com/office/drawing/2016/5/12/chartex" xmlns:cx7="http://schemas.microsoft.com/office/drawing/2016/5/13/chartex" xmlns:cx8="http://schemas.microsoft.com/office/drawing/2016/5/14/chartex" xmlns:mc="http://schemas.openxmlformats.org/markup-compatibility/2006" xmlns:aink="http://schemas.microsoft.com/office/drawing/2016/ink" xmlns:am3d="http://schemas.microsoft.com/office/drawing/2017/model3d" xmlns:o="urn:schemas-microsoft-com:office:office" xmlns:oel="http://schemas.microsoft.com/office/2019/extlst" xmlns:r="http://schemas.openxmlformats.org/officeDocument/2006/relationships" xmlns:m="http://schemas.openxmlformats.org/officeDocument/2006/math" xmlns:v="urn:schemas-microsoft-com:vml" xmlns:wp14="http://schemas.microsoft.com/office/word/2010/wordprocessingDrawing" xmlns:wp="http://schemas.openxmlformats.org/drawingml/2006/wordprocessingDrawing" xmlns:w10="urn:schemas-microsoft-com:office:word" xmlns:w="http://schemas.openxmlformats.org/wordprocessingml/2006/main" xmlns:w14="http://schemas.microsoft.com/office/word/2010/wordml" xmlns:w15="http://schemas.microsoft.com/office/word/2012/wordml" xmlns:w16cex="http://schemas.microsoft.com/office/word/2018/wordml/cex" xmlns:w16cid="http://schemas.microsoft.com/office/word/2016/wordml/cid" xmlns:w16="http://schemas.microsoft.com/office/word/2018/wordml" xmlns:w16du="http://schemas.microsoft.com/office/word/2023/wordml/word16du" xmlns:w16sdtdh="http://schemas.microsoft.com/office/word/2020/wordml/sdtdatahash" xmlns:w16se="http://schemas.microsoft.com/office/word/2015/wordml/symex" xmlns:wpg="http://schemas.microsoft.com/office/word/2010/wordprocessingGroup" xmlns:wpi="http://schemas.microsoft.com/office/word/2010/wordprocessingInk" xmlns:wne="http://schemas.microsoft.com/office/word/2006/wordml" xmlns:wps="http://schemas.microsoft.com/office/word/2010/wordprocessingShape" mc:Ignorable="w14 w15 w16se w16cid w16 w16cex w16sdtdh w16du wp14">
   <w:abstractNum w:abstractNumId="0" w15:restartNumberingAfterBreak="0">
     <w:nsid w:val="025648DB"/>
     <w:multiLevelType w:val="multilevel"/>
@@ -22671,7 +24429,7 @@
 </file>
 
 <file path=word/styles.xml><?xml version="1.0" encoding="utf-8"?>
-<w:styles xmlns:mc="http://schemas.openxmlformats.org/markup-compatibility/2006" xmlns:r="http://schemas.openxmlformats.org/officeDocument/2006/relationships" xmlns:w="http://schemas.openxmlformats.org/wordprocessingml/2006/main" xmlns:w14="http://schemas.microsoft.com/office/word/2010/wordml" xmlns:w15="http://schemas.microsoft.com/office/word/2012/wordml" xmlns:w16cex="http://schemas.microsoft.com/office/word/2018/wordml/cex" xmlns:w16cid="http://schemas.microsoft.com/office/word/2016/wordml/cid" xmlns:w16="http://schemas.microsoft.com/office/word/2018/wordml" xmlns:w16du="http://schemas.microsoft.com/office/word/2023/wordml/word16du" xmlns:w16sdtdh="http://schemas.microsoft.com/office/word/2020/wordml/sdtdatahash" xmlns:w16sdtfl="http://schemas.microsoft.com/office/word/2024/wordml/sdtformatlock" xmlns:w16se="http://schemas.microsoft.com/office/word/2015/wordml/symex" mc:Ignorable="w14 w15 w16se w16cid w16 w16cex w16sdtdh w16sdtfl w16du">
+<w:styles xmlns:mc="http://schemas.openxmlformats.org/markup-compatibility/2006" xmlns:r="http://schemas.openxmlformats.org/officeDocument/2006/relationships" xmlns:w="http://schemas.openxmlformats.org/wordprocessingml/2006/main" xmlns:w14="http://schemas.microsoft.com/office/word/2010/wordml" xmlns:w15="http://schemas.microsoft.com/office/word/2012/wordml" xmlns:w16cex="http://schemas.microsoft.com/office/word/2018/wordml/cex" xmlns:w16cid="http://schemas.microsoft.com/office/word/2016/wordml/cid" xmlns:w16="http://schemas.microsoft.com/office/word/2018/wordml" xmlns:w16du="http://schemas.microsoft.com/office/word/2023/wordml/word16du" xmlns:w16sdtdh="http://schemas.microsoft.com/office/word/2020/wordml/sdtdatahash" xmlns:w16se="http://schemas.microsoft.com/office/word/2015/wordml/symex" mc:Ignorable="w14 w15 w16se w16cid w16 w16cex w16sdtdh w16du">
   <w:docDefaults>
     <w:rPrDefault>
       <w:rPr>
@@ -24045,6 +25803,27 @@
 </file>
 
 <file path=customXml/item1.xml><?xml version="1.0" encoding="utf-8"?>
+<?mso-contentType ?>
+<FormTemplates xmlns="http://schemas.microsoft.com/sharepoint/v3/contenttype/forms">
+  <Display>DocumentLibraryForm</Display>
+  <Edit>DocumentLibraryForm</Edit>
+  <New>DocumentLibraryForm</New>
+</FormTemplates>
+</file>
+
+<file path=customXml/item2.xml><?xml version="1.0" encoding="utf-8"?>
+<b:Sources xmlns:b="http://schemas.openxmlformats.org/officeDocument/2006/bibliography" xmlns="http://schemas.openxmlformats.org/officeDocument/2006/bibliography" SelectedStyle="\APASixthEditionOfficeOnline.xsl" StyleName="APA" Version="6"/>
+</file>
+
+<file path=customXml/item3.xml><?xml version="1.0" encoding="utf-8"?>
+<p:properties xmlns:p="http://schemas.microsoft.com/office/2006/metadata/properties" xmlns:xsi="http://www.w3.org/2001/XMLSchema-instance" xmlns:pc="http://schemas.microsoft.com/office/infopath/2007/PartnerControls">
+  <documentManagement>
+    <_activity xmlns="8ac92bc4-5d96-47e7-8d01-528e65be60a3" xsi:nil="true"/>
+  </documentManagement>
+</p:properties>
+</file>
+
+<file path=customXml/item4.xml><?xml version="1.0" encoding="utf-8"?>
 <ct:contentTypeSchema xmlns:ct="http://schemas.microsoft.com/office/2006/metadata/contentType" xmlns:ma="http://schemas.microsoft.com/office/2006/metadata/properties/metaAttributes" ct:_="" ma:_="" ma:contentTypeName="Document" ma:contentTypeID="0x01010060D6B18C86E6F0488F2ED38312CE6323" ma:contentTypeVersion="10" ma:contentTypeDescription="Create a new document." ma:contentTypeScope="" ma:versionID="42ba5c9d78bfa847d72d2a496882a892">
   <xsd:schema xmlns:xsd="http://www.w3.org/2001/XMLSchema" xmlns:xs="http://www.w3.org/2001/XMLSchema" xmlns:p="http://schemas.microsoft.com/office/2006/metadata/properties" xmlns:ns3="8ac92bc4-5d96-47e7-8d01-528e65be60a3" targetNamespace="http://schemas.microsoft.com/office/2006/metadata/properties" ma:root="true" ma:fieldsID="4a4798ab76c3f74797a532120e9e76de" ns3:_="">
     <xsd:import namespace="8ac92bc4-5d96-47e7-8d01-528e65be60a3"/>
@@ -24226,28 +26005,33 @@
 </ct:contentTypeSchema>
 </file>
 
-<file path=customXml/item2.xml><?xml version="1.0" encoding="utf-8"?>
-<p:properties xmlns:p="http://schemas.microsoft.com/office/2006/metadata/properties" xmlns:xsi="http://www.w3.org/2001/XMLSchema-instance" xmlns:pc="http://schemas.microsoft.com/office/infopath/2007/PartnerControls">
-  <documentManagement>
-    <_activity xmlns="8ac92bc4-5d96-47e7-8d01-528e65be60a3" xsi:nil="true"/>
-  </documentManagement>
-</p:properties>
+<file path=customXml/itemProps1.xml><?xml version="1.0" encoding="utf-8"?>
+<ds:datastoreItem xmlns:ds="http://schemas.openxmlformats.org/officeDocument/2006/customXml" ds:itemID="{8196FE69-F7CA-48D3-A0CD-5A7BCA7A6603}">
+  <ds:schemaRefs>
+    <ds:schemaRef ds:uri="http://schemas.microsoft.com/sharepoint/v3/contenttype/forms"/>
+  </ds:schemaRefs>
+</ds:datastoreItem>
 </file>
 
-<file path=customXml/item3.xml><?xml version="1.0" encoding="utf-8"?>
-<b:Sources xmlns:b="http://schemas.openxmlformats.org/officeDocument/2006/bibliography" xmlns="http://schemas.openxmlformats.org/officeDocument/2006/bibliography" SelectedStyle="\APASixthEditionOfficeOnline.xsl" StyleName="APA" Version="6"/>
+<file path=customXml/itemProps2.xml><?xml version="1.0" encoding="utf-8"?>
+<ds:datastoreItem xmlns:ds="http://schemas.openxmlformats.org/officeDocument/2006/customXml" ds:itemID="{A1EC2F17-9426-4AF3-9987-7E67E8D6FAE3}">
+  <ds:schemaRefs>
+    <ds:schemaRef ds:uri="http://schemas.openxmlformats.org/officeDocument/2006/bibliography"/>
+  </ds:schemaRefs>
+</ds:datastoreItem>
 </file>
 
-<file path=customXml/item4.xml><?xml version="1.0" encoding="utf-8"?>
-<?mso-contentType ?>
-<FormTemplates xmlns="http://schemas.microsoft.com/sharepoint/v3/contenttype/forms">
-  <Display>DocumentLibraryForm</Display>
-  <Edit>DocumentLibraryForm</Edit>
-  <New>DocumentLibraryForm</New>
-</FormTemplates>
+<file path=customXml/itemProps3.xml><?xml version="1.0" encoding="utf-8"?>
+<ds:datastoreItem xmlns:ds="http://schemas.openxmlformats.org/officeDocument/2006/customXml" ds:itemID="{A61D745B-1414-424E-893F-9A0D4C3D862A}">
+  <ds:schemaRefs>
+    <ds:schemaRef ds:uri="http://schemas.microsoft.com/office/2006/metadata/properties"/>
+    <ds:schemaRef ds:uri="http://schemas.microsoft.com/office/infopath/2007/PartnerControls"/>
+    <ds:schemaRef ds:uri="8ac92bc4-5d96-47e7-8d01-528e65be60a3"/>
+  </ds:schemaRefs>
+</ds:datastoreItem>
 </file>
 
-<file path=customXml/itemProps1.xml><?xml version="1.0" encoding="utf-8"?>
+<file path=customXml/itemProps4.xml><?xml version="1.0" encoding="utf-8"?>
 <ds:datastoreItem xmlns:ds="http://schemas.openxmlformats.org/officeDocument/2006/customXml" ds:itemID="{D3357AF8-A034-477F-997D-341057390430}">
   <ds:schemaRefs>
     <ds:schemaRef ds:uri="http://schemas.microsoft.com/office/2006/metadata/contentType"/>
@@ -24263,30 +26047,4 @@
     <ds:schemaRef ds:uri="http://schemas.microsoft.com/internal/obd"/>
   </ds:schemaRefs>
 </ds:datastoreItem>
-</file>
-
-<file path=customXml/itemProps2.xml><?xml version="1.0" encoding="utf-8"?>
-<ds:datastoreItem xmlns:ds="http://schemas.openxmlformats.org/officeDocument/2006/customXml" ds:itemID="{A61D745B-1414-424E-893F-9A0D4C3D862A}">
-  <ds:schemaRefs>
-    <ds:schemaRef ds:uri="http://schemas.microsoft.com/office/2006/metadata/properties"/>
-    <ds:schemaRef ds:uri="http://schemas.microsoft.com/office/infopath/2007/PartnerControls"/>
-    <ds:schemaRef ds:uri="8ac92bc4-5d96-47e7-8d01-528e65be60a3"/>
-  </ds:schemaRefs>
-</ds:datastoreItem>
-</file>
-
-<file path=customXml/itemProps3.xml><?xml version="1.0" encoding="utf-8"?>
-<ds:datastoreItem xmlns:ds="http://schemas.openxmlformats.org/officeDocument/2006/customXml" ds:itemID="{A1EC2F17-9426-4AF3-9987-7E67E8D6FAE3}">
-  <ds:schemaRefs>
-    <ds:schemaRef ds:uri="http://schemas.openxmlformats.org/officeDocument/2006/bibliography"/>
-  </ds:schemaRefs>
-</ds:datastoreItem>
-</file>
-
-<file path=customXml/itemProps4.xml><?xml version="1.0" encoding="utf-8"?>
-<ds:datastoreItem xmlns:ds="http://schemas.openxmlformats.org/officeDocument/2006/customXml" ds:itemID="{8196FE69-F7CA-48D3-A0CD-5A7BCA7A6603}">
-  <ds:schemaRefs>
-    <ds:schemaRef ds:uri="http://schemas.microsoft.com/sharepoint/v3/contenttype/forms"/>
-  </ds:schemaRefs>
-</ds:datastoreItem>
 </file>
</xml_diff>